<commit_message>
Instalando o python3 em outras plataformas
</commit_message>
<xml_diff>
--- a/Python/Anotações/Python.docx
+++ b/Python/Anotações/Python.docx
@@ -111,25 +111,7 @@
           <w:sz w:val="24"/>
           <w:szCs w:val="24"/>
         </w:rPr>
-        <w:t xml:space="preserve">Para instalar o python na versão mais recente para o </w:t>
-      </w:r>
-      <w:proofErr w:type="spellStart"/>
-      <w:r>
-        <w:rPr>
-          <w:rFonts w:ascii="Times New Roman" w:hAnsi="Times New Roman" w:cs="Times New Roman"/>
-          <w:sz w:val="24"/>
-          <w:szCs w:val="24"/>
-        </w:rPr>
-        <w:t>windows</w:t>
-      </w:r>
-      <w:proofErr w:type="spellEnd"/>
-      <w:r>
-        <w:rPr>
-          <w:rFonts w:ascii="Times New Roman" w:hAnsi="Times New Roman" w:cs="Times New Roman"/>
-          <w:sz w:val="24"/>
-          <w:szCs w:val="24"/>
-        </w:rPr>
-        <w:t xml:space="preserve"> acesse esse site: </w:t>
+        <w:t xml:space="preserve">Para instalar o python na versão mais recente para o windows acesse esse site: </w:t>
       </w:r>
       <w:hyperlink r:id="rId5" w:history="1">
         <w:r>
@@ -176,6 +158,265 @@
           <w:szCs w:val="24"/>
         </w:rPr>
         <w:t xml:space="preserve"> </w:t>
+      </w:r>
+      <w:r>
+        <w:rPr>
+          <w:rFonts w:ascii="Times New Roman" w:hAnsi="Times New Roman" w:cs="Times New Roman"/>
+          <w:sz w:val="24"/>
+          <w:szCs w:val="24"/>
+        </w:rPr>
+        <w:t>No</w:t>
+      </w:r>
+      <w:r>
+        <w:rPr>
+          <w:rFonts w:ascii="Times New Roman" w:hAnsi="Times New Roman" w:cs="Times New Roman"/>
+          <w:sz w:val="24"/>
+          <w:szCs w:val="24"/>
+        </w:rPr>
+        <w:t>s Linux e macOS</w:t>
+      </w:r>
+      <w:r>
+        <w:rPr>
+          <w:rFonts w:ascii="Times New Roman" w:hAnsi="Times New Roman" w:cs="Times New Roman"/>
+          <w:sz w:val="24"/>
+          <w:szCs w:val="24"/>
+        </w:rPr>
+        <w:t xml:space="preserve"> o python 2 e 3 geralmente já vem instalado.</w:t>
+      </w:r>
+    </w:p>
+    <w:p>
+      <w:pPr>
+        <w:pStyle w:val="PargrafodaLista"/>
+        <w:numPr>
+          <w:ilvl w:val="2"/>
+          <w:numId w:val="1"/>
+        </w:numPr>
+        <w:spacing w:line="360" w:lineRule="auto"/>
+        <w:jc w:val="both"/>
+        <w:rPr>
+          <w:rFonts w:ascii="Times New Roman" w:hAnsi="Times New Roman" w:cs="Times New Roman"/>
+          <w:b/>
+          <w:bCs/>
+          <w:sz w:val="24"/>
+          <w:szCs w:val="24"/>
+          <w:u w:val="single"/>
+        </w:rPr>
+      </w:pPr>
+      <w:r>
+        <w:rPr>
+          <w:rFonts w:ascii="Times New Roman" w:hAnsi="Times New Roman" w:cs="Times New Roman"/>
+          <w:sz w:val="24"/>
+          <w:szCs w:val="24"/>
+        </w:rPr>
+        <w:t xml:space="preserve">Caso não venha abra o terminal e use o comando </w:t>
+      </w:r>
+      <w:r>
+        <w:rPr>
+          <w:rFonts w:ascii="Times New Roman" w:hAnsi="Times New Roman" w:cs="Times New Roman"/>
+          <w:i/>
+          <w:iCs/>
+          <w:sz w:val="24"/>
+          <w:szCs w:val="24"/>
+        </w:rPr>
+        <w:t>sudo apt-get install python3</w:t>
+      </w:r>
+      <w:r>
+        <w:rPr>
+          <w:rFonts w:ascii="Times New Roman" w:hAnsi="Times New Roman" w:cs="Times New Roman"/>
+          <w:sz w:val="24"/>
+          <w:szCs w:val="24"/>
+        </w:rPr>
+        <w:t>.</w:t>
+      </w:r>
+    </w:p>
+    <w:p>
+      <w:pPr>
+        <w:pStyle w:val="PargrafodaLista"/>
+        <w:numPr>
+          <w:ilvl w:val="2"/>
+          <w:numId w:val="1"/>
+        </w:numPr>
+        <w:spacing w:line="360" w:lineRule="auto"/>
+        <w:jc w:val="both"/>
+        <w:rPr>
+          <w:rFonts w:ascii="Times New Roman" w:hAnsi="Times New Roman" w:cs="Times New Roman"/>
+          <w:b/>
+          <w:bCs/>
+          <w:sz w:val="24"/>
+          <w:szCs w:val="24"/>
+          <w:u w:val="single"/>
+        </w:rPr>
+      </w:pPr>
+      <w:r>
+        <w:rPr>
+          <w:rFonts w:ascii="Times New Roman" w:hAnsi="Times New Roman" w:cs="Times New Roman"/>
+          <w:sz w:val="24"/>
+          <w:szCs w:val="24"/>
+        </w:rPr>
+        <w:t xml:space="preserve">No mc entrar no site </w:t>
+      </w:r>
+      <w:hyperlink r:id="rId6" w:history="1">
+        <w:r>
+          <w:rPr>
+            <w:rStyle w:val="Hyperlink"/>
+            <w:rFonts w:ascii="Times New Roman" w:hAnsi="Times New Roman" w:cs="Times New Roman"/>
+            <w:sz w:val="24"/>
+            <w:szCs w:val="24"/>
+          </w:rPr>
+          <w:t>https://brew.sh</w:t>
+        </w:r>
+      </w:hyperlink>
+      <w:r>
+        <w:rPr>
+          <w:rFonts w:ascii="Times New Roman" w:hAnsi="Times New Roman" w:cs="Times New Roman"/>
+          <w:sz w:val="24"/>
+          <w:szCs w:val="24"/>
+        </w:rPr>
+        <w:t>, abrir o terminal e colar a linha de código que aparecerá. Essa linha irá instalar um gerenciador de pacotes (que no Linux já vem por padrão) e agora você poderá instalar o python3.</w:t>
+      </w:r>
+    </w:p>
+    <w:p>
+      <w:pPr>
+        <w:pStyle w:val="PargrafodaLista"/>
+        <w:numPr>
+          <w:ilvl w:val="2"/>
+          <w:numId w:val="1"/>
+        </w:numPr>
+        <w:spacing w:line="360" w:lineRule="auto"/>
+        <w:jc w:val="both"/>
+        <w:rPr>
+          <w:rFonts w:ascii="Times New Roman" w:hAnsi="Times New Roman" w:cs="Times New Roman"/>
+          <w:b/>
+          <w:bCs/>
+          <w:sz w:val="24"/>
+          <w:szCs w:val="24"/>
+          <w:u w:val="single"/>
+        </w:rPr>
+      </w:pPr>
+      <w:r>
+        <w:rPr>
+          <w:rFonts w:ascii="Times New Roman" w:hAnsi="Times New Roman" w:cs="Times New Roman"/>
+          <w:sz w:val="24"/>
+          <w:szCs w:val="24"/>
+        </w:rPr>
+        <w:t xml:space="preserve">Use o comando </w:t>
+      </w:r>
+      <w:r>
+        <w:rPr>
+          <w:rFonts w:ascii="Times New Roman" w:hAnsi="Times New Roman" w:cs="Times New Roman"/>
+          <w:i/>
+          <w:iCs/>
+          <w:sz w:val="24"/>
+          <w:szCs w:val="24"/>
+        </w:rPr>
+        <w:t>brew update</w:t>
+      </w:r>
+      <w:r>
+        <w:rPr>
+          <w:rFonts w:ascii="Times New Roman" w:hAnsi="Times New Roman" w:cs="Times New Roman"/>
+          <w:sz w:val="24"/>
+          <w:szCs w:val="24"/>
+        </w:rPr>
+        <w:t xml:space="preserve"> para atualizar.</w:t>
+      </w:r>
+    </w:p>
+    <w:p>
+      <w:pPr>
+        <w:pStyle w:val="PargrafodaLista"/>
+        <w:numPr>
+          <w:ilvl w:val="2"/>
+          <w:numId w:val="1"/>
+        </w:numPr>
+        <w:spacing w:line="360" w:lineRule="auto"/>
+        <w:jc w:val="both"/>
+        <w:rPr>
+          <w:rFonts w:ascii="Times New Roman" w:hAnsi="Times New Roman" w:cs="Times New Roman"/>
+          <w:b/>
+          <w:bCs/>
+          <w:sz w:val="24"/>
+          <w:szCs w:val="24"/>
+          <w:u w:val="single"/>
+        </w:rPr>
+      </w:pPr>
+      <w:r>
+        <w:rPr>
+          <w:rFonts w:ascii="Times New Roman" w:hAnsi="Times New Roman" w:cs="Times New Roman"/>
+          <w:sz w:val="24"/>
+          <w:szCs w:val="24"/>
+        </w:rPr>
+        <w:t xml:space="preserve">Use o comando </w:t>
+      </w:r>
+      <w:r>
+        <w:rPr>
+          <w:rFonts w:ascii="Times New Roman" w:hAnsi="Times New Roman" w:cs="Times New Roman"/>
+          <w:i/>
+          <w:iCs/>
+          <w:sz w:val="24"/>
+          <w:szCs w:val="24"/>
+        </w:rPr>
+        <w:t>brew install python3</w:t>
+      </w:r>
+      <w:r>
+        <w:rPr>
+          <w:rFonts w:ascii="Times New Roman" w:hAnsi="Times New Roman" w:cs="Times New Roman"/>
+          <w:sz w:val="24"/>
+          <w:szCs w:val="24"/>
+        </w:rPr>
+        <w:t xml:space="preserve"> para instalar o</w:t>
+      </w:r>
+      <w:r>
+        <w:rPr>
+          <w:rFonts w:ascii="Times New Roman" w:hAnsi="Times New Roman" w:cs="Times New Roman"/>
+          <w:sz w:val="24"/>
+          <w:szCs w:val="24"/>
+        </w:rPr>
+        <w:t xml:space="preserve"> python3.</w:t>
+      </w:r>
+    </w:p>
+    <w:p>
+      <w:pPr>
+        <w:pStyle w:val="PargrafodaLista"/>
+        <w:numPr>
+          <w:ilvl w:val="2"/>
+          <w:numId w:val="1"/>
+        </w:numPr>
+        <w:spacing w:line="360" w:lineRule="auto"/>
+        <w:jc w:val="both"/>
+        <w:rPr>
+          <w:rFonts w:ascii="Times New Roman" w:hAnsi="Times New Roman" w:cs="Times New Roman"/>
+          <w:b/>
+          <w:bCs/>
+          <w:sz w:val="24"/>
+          <w:szCs w:val="24"/>
+          <w:u w:val="single"/>
+        </w:rPr>
+      </w:pPr>
+      <w:r>
+        <w:rPr>
+          <w:rFonts w:ascii="Times New Roman" w:hAnsi="Times New Roman" w:cs="Times New Roman"/>
+          <w:sz w:val="24"/>
+          <w:szCs w:val="24"/>
+        </w:rPr>
+        <w:t xml:space="preserve">Se quiser também pode entrar no site </w:t>
+      </w:r>
+      <w:hyperlink r:id="rId7" w:history="1">
+        <w:r>
+          <w:rPr>
+            <w:rStyle w:val="Hyperlink"/>
+            <w:rFonts w:ascii="Times New Roman" w:hAnsi="Times New Roman" w:cs="Times New Roman"/>
+            <w:sz w:val="24"/>
+            <w:szCs w:val="24"/>
+          </w:rPr>
+          <w:t>https://www.python.org/</w:t>
+        </w:r>
+      </w:hyperlink>
+      <w:r>
+        <w:rPr>
+          <w:rFonts w:ascii="Times New Roman" w:hAnsi="Times New Roman" w:cs="Times New Roman"/>
+          <w:sz w:val="24"/>
+          <w:szCs w:val="24"/>
+        </w:rPr>
+        <w:t xml:space="preserve"> e baixar como no windows.</w:t>
       </w:r>
     </w:p>
     <w:sectPr>

</xml_diff>

<commit_message>
Usar python sem instalar
Podemos utilizar o python e escrever códigos no navegador e aprendemos qual é um dos melhores sites para fazer isso
</commit_message>
<xml_diff>
--- a/Python/Anotações/Python.docx
+++ b/Python/Anotações/Python.docx
@@ -417,6 +417,168 @@
           <w:szCs w:val="24"/>
         </w:rPr>
         <w:t xml:space="preserve"> e baixar como no windows.</w:t>
+      </w:r>
+    </w:p>
+    <w:p>
+      <w:pPr>
+        <w:pStyle w:val="PargrafodaLista"/>
+        <w:numPr>
+          <w:ilvl w:val="1"/>
+          <w:numId w:val="1"/>
+        </w:numPr>
+        <w:spacing w:line="360" w:lineRule="auto"/>
+        <w:jc w:val="both"/>
+        <w:rPr>
+          <w:rFonts w:ascii="Times New Roman" w:hAnsi="Times New Roman" w:cs="Times New Roman"/>
+          <w:b/>
+          <w:bCs/>
+          <w:sz w:val="24"/>
+          <w:szCs w:val="24"/>
+          <w:u w:val="single"/>
+        </w:rPr>
+      </w:pPr>
+      <w:r>
+        <w:rPr>
+          <w:rFonts w:ascii="Times New Roman" w:hAnsi="Times New Roman" w:cs="Times New Roman"/>
+          <w:sz w:val="24"/>
+          <w:szCs w:val="24"/>
+        </w:rPr>
+        <w:t xml:space="preserve"> </w:t>
+      </w:r>
+      <w:r>
+        <w:rPr>
+          <w:rFonts w:ascii="Times New Roman" w:hAnsi="Times New Roman" w:cs="Times New Roman"/>
+          <w:sz w:val="24"/>
+          <w:szCs w:val="24"/>
+        </w:rPr>
+        <w:t xml:space="preserve">Caso não possa instalar o python na sua máquina por qualquer motivo que seja, você pode utilizá-lo no navegador através do site: </w:t>
+      </w:r>
+      <w:hyperlink r:id="rId8" w:history="1">
+        <w:r>
+          <w:rPr>
+            <w:rStyle w:val="Hyperlink"/>
+            <w:rFonts w:ascii="Times New Roman" w:hAnsi="Times New Roman" w:cs="Times New Roman"/>
+            <w:sz w:val="24"/>
+            <w:szCs w:val="24"/>
+          </w:rPr>
+          <w:t>https://replit.com</w:t>
+        </w:r>
+      </w:hyperlink>
+      <w:r>
+        <w:rPr>
+          <w:rFonts w:ascii="Times New Roman" w:hAnsi="Times New Roman" w:cs="Times New Roman"/>
+          <w:sz w:val="24"/>
+          <w:szCs w:val="24"/>
+        </w:rPr>
+        <w:t>. Lá você também poderá escrever linhas de código.</w:t>
+      </w:r>
+    </w:p>
+    <w:p>
+      <w:pPr>
+        <w:pStyle w:val="PargrafodaLista"/>
+        <w:numPr>
+          <w:ilvl w:val="2"/>
+          <w:numId w:val="1"/>
+        </w:numPr>
+        <w:spacing w:line="360" w:lineRule="auto"/>
+        <w:jc w:val="both"/>
+        <w:rPr>
+          <w:rFonts w:ascii="Times New Roman" w:hAnsi="Times New Roman" w:cs="Times New Roman"/>
+          <w:b/>
+          <w:bCs/>
+          <w:sz w:val="24"/>
+          <w:szCs w:val="24"/>
+          <w:u w:val="single"/>
+        </w:rPr>
+      </w:pPr>
+      <w:r>
+        <w:rPr>
+          <w:rFonts w:ascii="Times New Roman" w:hAnsi="Times New Roman" w:cs="Times New Roman"/>
+          <w:sz w:val="24"/>
+          <w:szCs w:val="24"/>
+        </w:rPr>
+        <w:t>Esse site serve para diversas linguagens, não somente pytho.</w:t>
+      </w:r>
+    </w:p>
+    <w:p>
+      <w:pPr>
+        <w:pStyle w:val="PargrafodaLista"/>
+        <w:numPr>
+          <w:ilvl w:val="2"/>
+          <w:numId w:val="1"/>
+        </w:numPr>
+        <w:spacing w:line="360" w:lineRule="auto"/>
+        <w:jc w:val="both"/>
+        <w:rPr>
+          <w:rFonts w:ascii="Times New Roman" w:hAnsi="Times New Roman" w:cs="Times New Roman"/>
+          <w:b/>
+          <w:bCs/>
+          <w:sz w:val="24"/>
+          <w:szCs w:val="24"/>
+          <w:u w:val="single"/>
+        </w:rPr>
+      </w:pPr>
+      <w:r>
+        <w:rPr>
+          <w:rFonts w:ascii="Times New Roman" w:hAnsi="Times New Roman" w:cs="Times New Roman"/>
+          <w:sz w:val="24"/>
+          <w:szCs w:val="24"/>
+        </w:rPr>
+        <w:t>Python3 vem como primeira opção após clicar em “Start coding”.</w:t>
+      </w:r>
+    </w:p>
+    <w:p>
+      <w:pPr>
+        <w:pStyle w:val="PargrafodaLista"/>
+        <w:numPr>
+          <w:ilvl w:val="2"/>
+          <w:numId w:val="1"/>
+        </w:numPr>
+        <w:spacing w:line="360" w:lineRule="auto"/>
+        <w:jc w:val="both"/>
+        <w:rPr>
+          <w:rFonts w:ascii="Times New Roman" w:hAnsi="Times New Roman" w:cs="Times New Roman"/>
+          <w:b/>
+          <w:bCs/>
+          <w:sz w:val="24"/>
+          <w:szCs w:val="24"/>
+          <w:u w:val="single"/>
+        </w:rPr>
+      </w:pPr>
+      <w:r>
+        <w:rPr>
+          <w:rFonts w:ascii="Times New Roman" w:hAnsi="Times New Roman" w:cs="Times New Roman"/>
+          <w:sz w:val="24"/>
+          <w:szCs w:val="24"/>
+        </w:rPr>
+        <w:t>Este é um dos melhores sites para codar.</w:t>
+      </w:r>
+    </w:p>
+    <w:p>
+      <w:pPr>
+        <w:pStyle w:val="PargrafodaLista"/>
+        <w:numPr>
+          <w:ilvl w:val="1"/>
+          <w:numId w:val="1"/>
+        </w:numPr>
+        <w:spacing w:line="360" w:lineRule="auto"/>
+        <w:jc w:val="both"/>
+        <w:rPr>
+          <w:rFonts w:ascii="Times New Roman" w:hAnsi="Times New Roman" w:cs="Times New Roman"/>
+          <w:b/>
+          <w:bCs/>
+          <w:sz w:val="24"/>
+          <w:szCs w:val="24"/>
+          <w:u w:val="single"/>
+        </w:rPr>
+      </w:pPr>
+      <w:r>
+        <w:rPr>
+          <w:rFonts w:ascii="Times New Roman" w:hAnsi="Times New Roman" w:cs="Times New Roman"/>
+          <w:sz w:val="24"/>
+          <w:szCs w:val="24"/>
+        </w:rPr>
+        <w:t xml:space="preserve"> </w:t>
       </w:r>
     </w:p>
     <w:sectPr>

</xml_diff>

<commit_message>
Aprendemos sobre a função print e variáveis
Utilizamos a função print para imprimir coisas na tela e o que são e quais são alguns tipos de variáveis que existem, além de como descobrir qual é o tipo de uma variável.
Além das apresentadas na aula também coloquei alguns tipos de variáveis que eu lembrava de estudos prévios.
</commit_message>
<xml_diff>
--- a/Python/Anotações/Python.docx
+++ b/Python/Anotações/Python.docx
@@ -111,7 +111,25 @@
           <w:sz w:val="24"/>
           <w:szCs w:val="24"/>
         </w:rPr>
-        <w:t xml:space="preserve">Para instalar o python na versão mais recente para o windows acesse esse site: </w:t>
+        <w:t xml:space="preserve">Para instalar o python na versão mais recente para o </w:t>
+      </w:r>
+      <w:proofErr w:type="spellStart"/>
+      <w:r>
+        <w:rPr>
+          <w:rFonts w:ascii="Times New Roman" w:hAnsi="Times New Roman" w:cs="Times New Roman"/>
+          <w:sz w:val="24"/>
+          <w:szCs w:val="24"/>
+        </w:rPr>
+        <w:t>windows</w:t>
+      </w:r>
+      <w:proofErr w:type="spellEnd"/>
+      <w:r>
+        <w:rPr>
+          <w:rFonts w:ascii="Times New Roman" w:hAnsi="Times New Roman" w:cs="Times New Roman"/>
+          <w:sz w:val="24"/>
+          <w:szCs w:val="24"/>
+        </w:rPr>
+        <w:t xml:space="preserve"> acesse esse site: </w:t>
       </w:r>
       <w:hyperlink r:id="rId5" w:history="1">
         <w:r>
@@ -173,8 +191,18 @@
           <w:sz w:val="24"/>
           <w:szCs w:val="24"/>
         </w:rPr>
-        <w:t>s Linux e macOS</w:t>
-      </w:r>
+        <w:t xml:space="preserve">s Linux e </w:t>
+      </w:r>
+      <w:proofErr w:type="spellStart"/>
+      <w:r>
+        <w:rPr>
+          <w:rFonts w:ascii="Times New Roman" w:hAnsi="Times New Roman" w:cs="Times New Roman"/>
+          <w:sz w:val="24"/>
+          <w:szCs w:val="24"/>
+        </w:rPr>
+        <w:t>macOS</w:t>
+      </w:r>
+      <w:proofErr w:type="spellEnd"/>
       <w:r>
         <w:rPr>
           <w:rFonts w:ascii="Times New Roman" w:hAnsi="Times New Roman" w:cs="Times New Roman"/>
@@ -210,15 +238,71 @@
         </w:rPr>
         <w:t xml:space="preserve">Caso não venha abra o terminal e use o comando </w:t>
       </w:r>
-      <w:r>
-        <w:rPr>
-          <w:rFonts w:ascii="Times New Roman" w:hAnsi="Times New Roman" w:cs="Times New Roman"/>
-          <w:i/>
-          <w:iCs/>
-          <w:sz w:val="24"/>
-          <w:szCs w:val="24"/>
-        </w:rPr>
-        <w:t>sudo apt-get install python3</w:t>
+      <w:proofErr w:type="spellStart"/>
+      <w:r>
+        <w:rPr>
+          <w:rFonts w:ascii="Times New Roman" w:hAnsi="Times New Roman" w:cs="Times New Roman"/>
+          <w:i/>
+          <w:iCs/>
+          <w:sz w:val="24"/>
+          <w:szCs w:val="24"/>
+        </w:rPr>
+        <w:t>sudo</w:t>
+      </w:r>
+      <w:proofErr w:type="spellEnd"/>
+      <w:r>
+        <w:rPr>
+          <w:rFonts w:ascii="Times New Roman" w:hAnsi="Times New Roman" w:cs="Times New Roman"/>
+          <w:i/>
+          <w:iCs/>
+          <w:sz w:val="24"/>
+          <w:szCs w:val="24"/>
+        </w:rPr>
+        <w:t xml:space="preserve"> </w:t>
+      </w:r>
+      <w:proofErr w:type="spellStart"/>
+      <w:r>
+        <w:rPr>
+          <w:rFonts w:ascii="Times New Roman" w:hAnsi="Times New Roman" w:cs="Times New Roman"/>
+          <w:i/>
+          <w:iCs/>
+          <w:sz w:val="24"/>
+          <w:szCs w:val="24"/>
+        </w:rPr>
+        <w:t>apt-get</w:t>
+      </w:r>
+      <w:proofErr w:type="spellEnd"/>
+      <w:r>
+        <w:rPr>
+          <w:rFonts w:ascii="Times New Roman" w:hAnsi="Times New Roman" w:cs="Times New Roman"/>
+          <w:i/>
+          <w:iCs/>
+          <w:sz w:val="24"/>
+          <w:szCs w:val="24"/>
+        </w:rPr>
+        <w:t xml:space="preserve"> </w:t>
+      </w:r>
+      <w:proofErr w:type="spellStart"/>
+      <w:r>
+        <w:rPr>
+          <w:rFonts w:ascii="Times New Roman" w:hAnsi="Times New Roman" w:cs="Times New Roman"/>
+          <w:i/>
+          <w:iCs/>
+          <w:sz w:val="24"/>
+          <w:szCs w:val="24"/>
+        </w:rPr>
+        <w:t>install</w:t>
+      </w:r>
+      <w:proofErr w:type="spellEnd"/>
+      <w:r>
+        <w:rPr>
+          <w:rFonts w:ascii="Times New Roman" w:hAnsi="Times New Roman" w:cs="Times New Roman"/>
+          <w:i/>
+          <w:iCs/>
+          <w:sz w:val="24"/>
+          <w:szCs w:val="24"/>
+        </w:rPr>
+        <w:t xml:space="preserve"> python3</w:t>
       </w:r>
       <w:r>
         <w:rPr>
@@ -253,7 +337,25 @@
           <w:sz w:val="24"/>
           <w:szCs w:val="24"/>
         </w:rPr>
-        <w:t xml:space="preserve">No mc entrar no site </w:t>
+        <w:t xml:space="preserve">No </w:t>
+      </w:r>
+      <w:proofErr w:type="spellStart"/>
+      <w:r>
+        <w:rPr>
+          <w:rFonts w:ascii="Times New Roman" w:hAnsi="Times New Roman" w:cs="Times New Roman"/>
+          <w:sz w:val="24"/>
+          <w:szCs w:val="24"/>
+        </w:rPr>
+        <w:t>mc</w:t>
+      </w:r>
+      <w:proofErr w:type="spellEnd"/>
+      <w:r>
+        <w:rPr>
+          <w:rFonts w:ascii="Times New Roman" w:hAnsi="Times New Roman" w:cs="Times New Roman"/>
+          <w:sz w:val="24"/>
+          <w:szCs w:val="24"/>
+        </w:rPr>
+        <w:t xml:space="preserve"> entrar no site </w:t>
       </w:r>
       <w:hyperlink r:id="rId6" w:history="1">
         <w:r>
@@ -301,15 +403,27 @@
         </w:rPr>
         <w:t xml:space="preserve">Use o comando </w:t>
       </w:r>
-      <w:r>
-        <w:rPr>
-          <w:rFonts w:ascii="Times New Roman" w:hAnsi="Times New Roman" w:cs="Times New Roman"/>
-          <w:i/>
-          <w:iCs/>
-          <w:sz w:val="24"/>
-          <w:szCs w:val="24"/>
-        </w:rPr>
-        <w:t>brew update</w:t>
+      <w:proofErr w:type="spellStart"/>
+      <w:r>
+        <w:rPr>
+          <w:rFonts w:ascii="Times New Roman" w:hAnsi="Times New Roman" w:cs="Times New Roman"/>
+          <w:i/>
+          <w:iCs/>
+          <w:sz w:val="24"/>
+          <w:szCs w:val="24"/>
+        </w:rPr>
+        <w:t>brew</w:t>
+      </w:r>
+      <w:proofErr w:type="spellEnd"/>
+      <w:r>
+        <w:rPr>
+          <w:rFonts w:ascii="Times New Roman" w:hAnsi="Times New Roman" w:cs="Times New Roman"/>
+          <w:i/>
+          <w:iCs/>
+          <w:sz w:val="24"/>
+          <w:szCs w:val="24"/>
+        </w:rPr>
+        <w:t xml:space="preserve"> update</w:t>
       </w:r>
       <w:r>
         <w:rPr>
@@ -346,15 +460,49 @@
         </w:rPr>
         <w:t xml:space="preserve">Use o comando </w:t>
       </w:r>
-      <w:r>
-        <w:rPr>
-          <w:rFonts w:ascii="Times New Roman" w:hAnsi="Times New Roman" w:cs="Times New Roman"/>
-          <w:i/>
-          <w:iCs/>
-          <w:sz w:val="24"/>
-          <w:szCs w:val="24"/>
-        </w:rPr>
-        <w:t>brew install python3</w:t>
+      <w:proofErr w:type="spellStart"/>
+      <w:r>
+        <w:rPr>
+          <w:rFonts w:ascii="Times New Roman" w:hAnsi="Times New Roman" w:cs="Times New Roman"/>
+          <w:i/>
+          <w:iCs/>
+          <w:sz w:val="24"/>
+          <w:szCs w:val="24"/>
+        </w:rPr>
+        <w:t>brew</w:t>
+      </w:r>
+      <w:proofErr w:type="spellEnd"/>
+      <w:r>
+        <w:rPr>
+          <w:rFonts w:ascii="Times New Roman" w:hAnsi="Times New Roman" w:cs="Times New Roman"/>
+          <w:i/>
+          <w:iCs/>
+          <w:sz w:val="24"/>
+          <w:szCs w:val="24"/>
+        </w:rPr>
+        <w:t xml:space="preserve"> </w:t>
+      </w:r>
+      <w:proofErr w:type="spellStart"/>
+      <w:r>
+        <w:rPr>
+          <w:rFonts w:ascii="Times New Roman" w:hAnsi="Times New Roman" w:cs="Times New Roman"/>
+          <w:i/>
+          <w:iCs/>
+          <w:sz w:val="24"/>
+          <w:szCs w:val="24"/>
+        </w:rPr>
+        <w:t>install</w:t>
+      </w:r>
+      <w:proofErr w:type="spellEnd"/>
+      <w:r>
+        <w:rPr>
+          <w:rFonts w:ascii="Times New Roman" w:hAnsi="Times New Roman" w:cs="Times New Roman"/>
+          <w:i/>
+          <w:iCs/>
+          <w:sz w:val="24"/>
+          <w:szCs w:val="24"/>
+        </w:rPr>
+        <w:t xml:space="preserve"> python3</w:t>
       </w:r>
       <w:r>
         <w:rPr>
@@ -416,7 +564,25 @@
           <w:sz w:val="24"/>
           <w:szCs w:val="24"/>
         </w:rPr>
-        <w:t xml:space="preserve"> e baixar como no windows.</w:t>
+        <w:t xml:space="preserve"> e baixar como no </w:t>
+      </w:r>
+      <w:proofErr w:type="spellStart"/>
+      <w:r>
+        <w:rPr>
+          <w:rFonts w:ascii="Times New Roman" w:hAnsi="Times New Roman" w:cs="Times New Roman"/>
+          <w:sz w:val="24"/>
+          <w:szCs w:val="24"/>
+        </w:rPr>
+        <w:t>windows</w:t>
+      </w:r>
+      <w:proofErr w:type="spellEnd"/>
+      <w:r>
+        <w:rPr>
+          <w:rFonts w:ascii="Times New Roman" w:hAnsi="Times New Roman" w:cs="Times New Roman"/>
+          <w:sz w:val="24"/>
+          <w:szCs w:val="24"/>
+        </w:rPr>
+        <w:t>.</w:t>
       </w:r>
     </w:p>
     <w:p>
@@ -497,7 +663,25 @@
           <w:sz w:val="24"/>
           <w:szCs w:val="24"/>
         </w:rPr>
-        <w:t>Esse site serve para diversas linguagens, não somente pytho.</w:t>
+        <w:t xml:space="preserve">Esse site serve para diversas linguagens, não somente </w:t>
+      </w:r>
+      <w:proofErr w:type="spellStart"/>
+      <w:r>
+        <w:rPr>
+          <w:rFonts w:ascii="Times New Roman" w:hAnsi="Times New Roman" w:cs="Times New Roman"/>
+          <w:sz w:val="24"/>
+          <w:szCs w:val="24"/>
+        </w:rPr>
+        <w:t>pytho</w:t>
+      </w:r>
+      <w:proofErr w:type="spellEnd"/>
+      <w:r>
+        <w:rPr>
+          <w:rFonts w:ascii="Times New Roman" w:hAnsi="Times New Roman" w:cs="Times New Roman"/>
+          <w:sz w:val="24"/>
+          <w:szCs w:val="24"/>
+        </w:rPr>
+        <w:t>.</w:t>
       </w:r>
     </w:p>
     <w:p>
@@ -524,7 +708,25 @@
           <w:sz w:val="24"/>
           <w:szCs w:val="24"/>
         </w:rPr>
-        <w:t>Python3 vem como primeira opção após clicar em “Start coding”.</w:t>
+        <w:t xml:space="preserve">Python3 vem como primeira opção após clicar em “Start </w:t>
+      </w:r>
+      <w:proofErr w:type="spellStart"/>
+      <w:r>
+        <w:rPr>
+          <w:rFonts w:ascii="Times New Roman" w:hAnsi="Times New Roman" w:cs="Times New Roman"/>
+          <w:sz w:val="24"/>
+          <w:szCs w:val="24"/>
+        </w:rPr>
+        <w:t>coding</w:t>
+      </w:r>
+      <w:proofErr w:type="spellEnd"/>
+      <w:r>
+        <w:rPr>
+          <w:rFonts w:ascii="Times New Roman" w:hAnsi="Times New Roman" w:cs="Times New Roman"/>
+          <w:sz w:val="24"/>
+          <w:szCs w:val="24"/>
+        </w:rPr>
+        <w:t>”.</w:t>
       </w:r>
     </w:p>
     <w:p>
@@ -551,7 +753,1156 @@
           <w:sz w:val="24"/>
           <w:szCs w:val="24"/>
         </w:rPr>
-        <w:t>Este é um dos melhores sites para codar.</w:t>
+        <w:t xml:space="preserve">Este é um dos melhores sites para </w:t>
+      </w:r>
+      <w:proofErr w:type="spellStart"/>
+      <w:r>
+        <w:rPr>
+          <w:rFonts w:ascii="Times New Roman" w:hAnsi="Times New Roman" w:cs="Times New Roman"/>
+          <w:sz w:val="24"/>
+          <w:szCs w:val="24"/>
+        </w:rPr>
+        <w:t>codar</w:t>
+      </w:r>
+      <w:proofErr w:type="spellEnd"/>
+      <w:r>
+        <w:rPr>
+          <w:rFonts w:ascii="Times New Roman" w:hAnsi="Times New Roman" w:cs="Times New Roman"/>
+          <w:sz w:val="24"/>
+          <w:szCs w:val="24"/>
+        </w:rPr>
+        <w:t>.</w:t>
+      </w:r>
+    </w:p>
+    <w:p>
+      <w:pPr>
+        <w:pStyle w:val="PargrafodaLista"/>
+        <w:numPr>
+          <w:ilvl w:val="1"/>
+          <w:numId w:val="1"/>
+        </w:numPr>
+        <w:spacing w:line="360" w:lineRule="auto"/>
+        <w:jc w:val="both"/>
+        <w:rPr>
+          <w:rFonts w:ascii="Times New Roman" w:hAnsi="Times New Roman" w:cs="Times New Roman"/>
+          <w:b/>
+          <w:bCs/>
+          <w:sz w:val="24"/>
+          <w:szCs w:val="24"/>
+          <w:u w:val="single"/>
+        </w:rPr>
+      </w:pPr>
+      <w:r>
+        <w:rPr>
+          <w:rFonts w:ascii="Times New Roman" w:hAnsi="Times New Roman" w:cs="Times New Roman"/>
+          <w:sz w:val="24"/>
+          <w:szCs w:val="24"/>
+        </w:rPr>
+        <w:t xml:space="preserve"> </w:t>
+      </w:r>
+      <w:proofErr w:type="gramStart"/>
+      <w:r>
+        <w:rPr>
+          <w:rFonts w:ascii="Times New Roman" w:hAnsi="Times New Roman" w:cs="Times New Roman"/>
+          <w:sz w:val="24"/>
+          <w:szCs w:val="24"/>
+        </w:rPr>
+        <w:t>Todas as funções em uma linguagem tem</w:t>
+      </w:r>
+      <w:proofErr w:type="gramEnd"/>
+      <w:r>
+        <w:rPr>
+          <w:rFonts w:ascii="Times New Roman" w:hAnsi="Times New Roman" w:cs="Times New Roman"/>
+          <w:sz w:val="24"/>
+          <w:szCs w:val="24"/>
+        </w:rPr>
+        <w:t xml:space="preserve"> “()” depois de seu nome.</w:t>
+      </w:r>
+    </w:p>
+    <w:p>
+      <w:pPr>
+        <w:pStyle w:val="PargrafodaLista"/>
+        <w:numPr>
+          <w:ilvl w:val="2"/>
+          <w:numId w:val="1"/>
+        </w:numPr>
+        <w:spacing w:line="360" w:lineRule="auto"/>
+        <w:jc w:val="both"/>
+        <w:rPr>
+          <w:rFonts w:ascii="Times New Roman" w:hAnsi="Times New Roman" w:cs="Times New Roman"/>
+          <w:b/>
+          <w:bCs/>
+          <w:sz w:val="24"/>
+          <w:szCs w:val="24"/>
+          <w:u w:val="single"/>
+        </w:rPr>
+      </w:pPr>
+      <w:r>
+        <w:rPr>
+          <w:rFonts w:ascii="Times New Roman" w:hAnsi="Times New Roman" w:cs="Times New Roman"/>
+          <w:sz w:val="24"/>
+          <w:szCs w:val="24"/>
+        </w:rPr>
+        <w:t xml:space="preserve">Ex.: </w:t>
+      </w:r>
+      <w:proofErr w:type="spellStart"/>
+      <w:proofErr w:type="gramStart"/>
+      <w:r>
+        <w:rPr>
+          <w:rFonts w:ascii="Times New Roman" w:hAnsi="Times New Roman" w:cs="Times New Roman"/>
+          <w:sz w:val="24"/>
+          <w:szCs w:val="24"/>
+        </w:rPr>
+        <w:t>exit</w:t>
+      </w:r>
+      <w:proofErr w:type="spellEnd"/>
+      <w:r>
+        <w:rPr>
+          <w:rFonts w:ascii="Times New Roman" w:hAnsi="Times New Roman" w:cs="Times New Roman"/>
+          <w:sz w:val="24"/>
+          <w:szCs w:val="24"/>
+        </w:rPr>
+        <w:t>(</w:t>
+      </w:r>
+      <w:proofErr w:type="gramEnd"/>
+      <w:r>
+        <w:rPr>
+          <w:rFonts w:ascii="Times New Roman" w:hAnsi="Times New Roman" w:cs="Times New Roman"/>
+          <w:sz w:val="24"/>
+          <w:szCs w:val="24"/>
+        </w:rPr>
+        <w:t>), print(), help().</w:t>
+      </w:r>
+    </w:p>
+    <w:p>
+      <w:pPr>
+        <w:pStyle w:val="PargrafodaLista"/>
+        <w:numPr>
+          <w:ilvl w:val="1"/>
+          <w:numId w:val="1"/>
+        </w:numPr>
+        <w:spacing w:line="360" w:lineRule="auto"/>
+        <w:jc w:val="both"/>
+        <w:rPr>
+          <w:rFonts w:ascii="Times New Roman" w:hAnsi="Times New Roman" w:cs="Times New Roman"/>
+          <w:b/>
+          <w:bCs/>
+          <w:sz w:val="24"/>
+          <w:szCs w:val="24"/>
+          <w:u w:val="single"/>
+        </w:rPr>
+      </w:pPr>
+      <w:r>
+        <w:rPr>
+          <w:rFonts w:ascii="Times New Roman" w:hAnsi="Times New Roman" w:cs="Times New Roman"/>
+          <w:sz w:val="24"/>
+          <w:szCs w:val="24"/>
+        </w:rPr>
+        <w:t xml:space="preserve"> A Função </w:t>
+      </w:r>
+      <w:proofErr w:type="gramStart"/>
+      <w:r>
+        <w:rPr>
+          <w:rFonts w:ascii="Times New Roman" w:hAnsi="Times New Roman" w:cs="Times New Roman"/>
+          <w:sz w:val="24"/>
+          <w:szCs w:val="24"/>
+        </w:rPr>
+        <w:t>print(</w:t>
+      </w:r>
+      <w:proofErr w:type="gramEnd"/>
+      <w:r>
+        <w:rPr>
+          <w:rFonts w:ascii="Times New Roman" w:hAnsi="Times New Roman" w:cs="Times New Roman"/>
+          <w:sz w:val="24"/>
+          <w:szCs w:val="24"/>
+        </w:rPr>
+        <w:t>) imprime o que estiver dentro de () na tela, ex.: print(“olá, mundo”).</w:t>
+      </w:r>
+      <w:r>
+        <w:rPr>
+          <w:rFonts w:ascii="Times New Roman" w:hAnsi="Times New Roman" w:cs="Times New Roman"/>
+          <w:sz w:val="24"/>
+          <w:szCs w:val="24"/>
+        </w:rPr>
+        <w:t xml:space="preserve"> Essa frase será exibida quando o programa for executado.</w:t>
+      </w:r>
+    </w:p>
+    <w:p>
+      <w:pPr>
+        <w:pStyle w:val="PargrafodaLista"/>
+        <w:numPr>
+          <w:ilvl w:val="1"/>
+          <w:numId w:val="1"/>
+        </w:numPr>
+        <w:spacing w:line="360" w:lineRule="auto"/>
+        <w:jc w:val="both"/>
+        <w:rPr>
+          <w:rFonts w:ascii="Times New Roman" w:hAnsi="Times New Roman" w:cs="Times New Roman"/>
+          <w:b/>
+          <w:bCs/>
+          <w:sz w:val="24"/>
+          <w:szCs w:val="24"/>
+          <w:u w:val="single"/>
+        </w:rPr>
+      </w:pPr>
+      <w:r>
+        <w:rPr>
+          <w:rFonts w:ascii="Times New Roman" w:hAnsi="Times New Roman" w:cs="Times New Roman"/>
+          <w:sz w:val="24"/>
+          <w:szCs w:val="24"/>
+        </w:rPr>
+        <w:t xml:space="preserve"> </w:t>
+      </w:r>
+      <w:r>
+        <w:rPr>
+          <w:rFonts w:ascii="Times New Roman" w:hAnsi="Times New Roman" w:cs="Times New Roman"/>
+          <w:sz w:val="24"/>
+          <w:szCs w:val="24"/>
+        </w:rPr>
+        <w:t xml:space="preserve">Utilizar </w:t>
+      </w:r>
+      <w:r>
+        <w:rPr>
+          <w:rFonts w:ascii="Times New Roman" w:hAnsi="Times New Roman" w:cs="Times New Roman"/>
+          <w:sz w:val="24"/>
+          <w:szCs w:val="24"/>
+        </w:rPr>
+        <w:t>o parâmetro</w:t>
+      </w:r>
+      <w:r>
+        <w:rPr>
+          <w:rFonts w:ascii="Times New Roman" w:hAnsi="Times New Roman" w:cs="Times New Roman"/>
+          <w:i/>
+          <w:iCs/>
+          <w:sz w:val="24"/>
+          <w:szCs w:val="24"/>
+        </w:rPr>
+        <w:t xml:space="preserve">, </w:t>
+      </w:r>
+      <w:proofErr w:type="spellStart"/>
+      <w:r>
+        <w:rPr>
+          <w:rFonts w:ascii="Times New Roman" w:hAnsi="Times New Roman" w:cs="Times New Roman"/>
+          <w:i/>
+          <w:iCs/>
+          <w:sz w:val="24"/>
+          <w:szCs w:val="24"/>
+        </w:rPr>
+        <w:t>sep</w:t>
+      </w:r>
+      <w:proofErr w:type="spellEnd"/>
+      <w:proofErr w:type="gramStart"/>
+      <w:r>
+        <w:rPr>
+          <w:rFonts w:ascii="Times New Roman" w:hAnsi="Times New Roman" w:cs="Times New Roman"/>
+          <w:i/>
+          <w:iCs/>
+          <w:sz w:val="24"/>
+          <w:szCs w:val="24"/>
+        </w:rPr>
+        <w:t>=”</w:t>
+      </w:r>
+      <w:proofErr w:type="spellStart"/>
+      <w:r>
+        <w:rPr>
+          <w:rFonts w:ascii="Times New Roman" w:hAnsi="Times New Roman" w:cs="Times New Roman"/>
+          <w:i/>
+          <w:iCs/>
+          <w:sz w:val="24"/>
+          <w:szCs w:val="24"/>
+        </w:rPr>
+        <w:t>caracter</w:t>
+      </w:r>
+      <w:proofErr w:type="spellEnd"/>
+      <w:proofErr w:type="gramEnd"/>
+      <w:r>
+        <w:rPr>
+          <w:rFonts w:ascii="Times New Roman" w:hAnsi="Times New Roman" w:cs="Times New Roman"/>
+          <w:i/>
+          <w:iCs/>
+          <w:sz w:val="24"/>
+          <w:szCs w:val="24"/>
+        </w:rPr>
+        <w:t>”</w:t>
+      </w:r>
+      <w:r>
+        <w:rPr>
+          <w:rFonts w:ascii="Times New Roman" w:hAnsi="Times New Roman" w:cs="Times New Roman"/>
+          <w:sz w:val="24"/>
+          <w:szCs w:val="24"/>
+        </w:rPr>
+        <w:t xml:space="preserve"> no print, faz com que todos os espaços que separam cada valor colocado no print seja substituído pelo que estiver dentro das “ ”.</w:t>
+      </w:r>
+    </w:p>
+    <w:p>
+      <w:pPr>
+        <w:pStyle w:val="PargrafodaLista"/>
+        <w:numPr>
+          <w:ilvl w:val="1"/>
+          <w:numId w:val="1"/>
+        </w:numPr>
+        <w:spacing w:line="360" w:lineRule="auto"/>
+        <w:jc w:val="both"/>
+        <w:rPr>
+          <w:rFonts w:ascii="Times New Roman" w:hAnsi="Times New Roman" w:cs="Times New Roman"/>
+          <w:b/>
+          <w:bCs/>
+          <w:sz w:val="24"/>
+          <w:szCs w:val="24"/>
+          <w:u w:val="single"/>
+        </w:rPr>
+      </w:pPr>
+      <w:r>
+        <w:rPr>
+          <w:rFonts w:ascii="Times New Roman" w:hAnsi="Times New Roman" w:cs="Times New Roman"/>
+          <w:sz w:val="24"/>
+          <w:szCs w:val="24"/>
+        </w:rPr>
+        <w:t xml:space="preserve"> O parâmetro </w:t>
+      </w:r>
+      <w:proofErr w:type="spellStart"/>
+      <w:r>
+        <w:rPr>
+          <w:rFonts w:ascii="Times New Roman" w:hAnsi="Times New Roman" w:cs="Times New Roman"/>
+          <w:i/>
+          <w:iCs/>
+          <w:sz w:val="24"/>
+          <w:szCs w:val="24"/>
+        </w:rPr>
+        <w:t>end</w:t>
+      </w:r>
+      <w:proofErr w:type="spellEnd"/>
+      <w:proofErr w:type="gramStart"/>
+      <w:r>
+        <w:rPr>
+          <w:rFonts w:ascii="Times New Roman" w:hAnsi="Times New Roman" w:cs="Times New Roman"/>
+          <w:i/>
+          <w:iCs/>
+          <w:sz w:val="24"/>
+          <w:szCs w:val="24"/>
+        </w:rPr>
+        <w:t>=”\</w:t>
+      </w:r>
+      <w:proofErr w:type="gramEnd"/>
+      <w:r>
+        <w:rPr>
+          <w:rFonts w:ascii="Times New Roman" w:hAnsi="Times New Roman" w:cs="Times New Roman"/>
+          <w:i/>
+          <w:iCs/>
+          <w:sz w:val="24"/>
+          <w:szCs w:val="24"/>
+        </w:rPr>
+        <w:t>n”</w:t>
+      </w:r>
+      <w:r>
+        <w:rPr>
+          <w:rFonts w:ascii="Times New Roman" w:hAnsi="Times New Roman" w:cs="Times New Roman"/>
+          <w:sz w:val="24"/>
+          <w:szCs w:val="24"/>
+        </w:rPr>
+        <w:t xml:space="preserve"> faz com que após o final da frase a linha seja quebrada e o que vier depois dele aparecerá na linha de baixo.</w:t>
+      </w:r>
+      <w:r>
+        <w:rPr>
+          <w:rFonts w:ascii="Times New Roman" w:hAnsi="Times New Roman" w:cs="Times New Roman"/>
+          <w:sz w:val="24"/>
+          <w:szCs w:val="24"/>
+        </w:rPr>
+        <w:t xml:space="preserve"> Esse é o padrão</w:t>
+      </w:r>
+    </w:p>
+    <w:p>
+      <w:pPr>
+        <w:pStyle w:val="PargrafodaLista"/>
+        <w:numPr>
+          <w:ilvl w:val="2"/>
+          <w:numId w:val="1"/>
+        </w:numPr>
+        <w:spacing w:line="360" w:lineRule="auto"/>
+        <w:jc w:val="both"/>
+        <w:rPr>
+          <w:rFonts w:ascii="Times New Roman" w:hAnsi="Times New Roman" w:cs="Times New Roman"/>
+          <w:b/>
+          <w:bCs/>
+          <w:sz w:val="24"/>
+          <w:szCs w:val="24"/>
+          <w:u w:val="single"/>
+        </w:rPr>
+      </w:pPr>
+      <w:r>
+        <w:rPr>
+          <w:rFonts w:ascii="Times New Roman" w:hAnsi="Times New Roman" w:cs="Times New Roman"/>
+          <w:sz w:val="24"/>
+          <w:szCs w:val="24"/>
+        </w:rPr>
+        <w:t xml:space="preserve">Se deixarmos apenas </w:t>
+      </w:r>
+      <w:proofErr w:type="spellStart"/>
+      <w:r>
+        <w:rPr>
+          <w:rFonts w:ascii="Times New Roman" w:hAnsi="Times New Roman" w:cs="Times New Roman"/>
+          <w:i/>
+          <w:iCs/>
+          <w:sz w:val="24"/>
+          <w:szCs w:val="24"/>
+        </w:rPr>
+        <w:t>end</w:t>
+      </w:r>
+      <w:proofErr w:type="spellEnd"/>
+      <w:r>
+        <w:rPr>
+          <w:rFonts w:ascii="Times New Roman" w:hAnsi="Times New Roman" w:cs="Times New Roman"/>
+          <w:i/>
+          <w:iCs/>
+          <w:sz w:val="24"/>
+          <w:szCs w:val="24"/>
+        </w:rPr>
+        <w:t>=””</w:t>
+      </w:r>
+      <w:r>
+        <w:rPr>
+          <w:rFonts w:ascii="Times New Roman" w:hAnsi="Times New Roman" w:cs="Times New Roman"/>
+          <w:sz w:val="24"/>
+          <w:szCs w:val="24"/>
+        </w:rPr>
+        <w:t xml:space="preserve"> ele não quebra a linha e o que deveria ir para linha de baixo como o padrão, continua na mesma linha.</w:t>
+      </w:r>
+    </w:p>
+    <w:p>
+      <w:pPr>
+        <w:pStyle w:val="PargrafodaLista"/>
+        <w:numPr>
+          <w:ilvl w:val="2"/>
+          <w:numId w:val="1"/>
+        </w:numPr>
+        <w:spacing w:line="360" w:lineRule="auto"/>
+        <w:jc w:val="both"/>
+        <w:rPr>
+          <w:rFonts w:ascii="Times New Roman" w:hAnsi="Times New Roman" w:cs="Times New Roman"/>
+          <w:b/>
+          <w:bCs/>
+          <w:sz w:val="24"/>
+          <w:szCs w:val="24"/>
+          <w:u w:val="single"/>
+        </w:rPr>
+      </w:pPr>
+      <w:r>
+        <w:rPr>
+          <w:rFonts w:ascii="Times New Roman" w:hAnsi="Times New Roman" w:cs="Times New Roman"/>
+          <w:sz w:val="24"/>
+          <w:szCs w:val="24"/>
+        </w:rPr>
+        <w:lastRenderedPageBreak/>
+        <w:t xml:space="preserve">Isso também funciona para o pointer de digitação, quando utilizamos esse </w:t>
+      </w:r>
+      <w:proofErr w:type="spellStart"/>
+      <w:r>
+        <w:rPr>
+          <w:rFonts w:ascii="Times New Roman" w:hAnsi="Times New Roman" w:cs="Times New Roman"/>
+          <w:sz w:val="24"/>
+          <w:szCs w:val="24"/>
+        </w:rPr>
+        <w:t>end</w:t>
+      </w:r>
+      <w:proofErr w:type="spellEnd"/>
+      <w:r>
+        <w:rPr>
+          <w:rFonts w:ascii="Times New Roman" w:hAnsi="Times New Roman" w:cs="Times New Roman"/>
+          <w:sz w:val="24"/>
+          <w:szCs w:val="24"/>
+        </w:rPr>
+        <w:t xml:space="preserve"> as &gt;&gt;&gt; no terminal ficam logo no final da frase</w:t>
+      </w:r>
+      <w:r>
+        <w:rPr>
+          <w:rFonts w:ascii="Times New Roman" w:hAnsi="Times New Roman" w:cs="Times New Roman"/>
+          <w:sz w:val="24"/>
+          <w:szCs w:val="24"/>
+        </w:rPr>
+        <w:t xml:space="preserve"> digitada</w:t>
+      </w:r>
+      <w:r>
+        <w:rPr>
+          <w:rFonts w:ascii="Times New Roman" w:hAnsi="Times New Roman" w:cs="Times New Roman"/>
+          <w:sz w:val="24"/>
+          <w:szCs w:val="24"/>
+        </w:rPr>
+        <w:t>.</w:t>
+      </w:r>
+    </w:p>
+    <w:p>
+      <w:pPr>
+        <w:pStyle w:val="PargrafodaLista"/>
+        <w:numPr>
+          <w:ilvl w:val="1"/>
+          <w:numId w:val="1"/>
+        </w:numPr>
+        <w:spacing w:line="360" w:lineRule="auto"/>
+        <w:jc w:val="both"/>
+        <w:rPr>
+          <w:rFonts w:ascii="Times New Roman" w:hAnsi="Times New Roman" w:cs="Times New Roman"/>
+          <w:b/>
+          <w:bCs/>
+          <w:sz w:val="24"/>
+          <w:szCs w:val="24"/>
+          <w:u w:val="single"/>
+        </w:rPr>
+      </w:pPr>
+      <w:r>
+        <w:rPr>
+          <w:rFonts w:ascii="Times New Roman" w:hAnsi="Times New Roman" w:cs="Times New Roman"/>
+          <w:sz w:val="24"/>
+          <w:szCs w:val="24"/>
+        </w:rPr>
+        <w:t xml:space="preserve"> </w:t>
+      </w:r>
+      <w:r>
+        <w:rPr>
+          <w:rFonts w:ascii="Times New Roman" w:hAnsi="Times New Roman" w:cs="Times New Roman"/>
+          <w:sz w:val="24"/>
+          <w:szCs w:val="24"/>
+        </w:rPr>
+        <w:t xml:space="preserve">Podemos definir uma variável colocando o nome dela e o que ela receberá: </w:t>
+      </w:r>
+      <w:r>
+        <w:rPr>
+          <w:rFonts w:ascii="Times New Roman" w:hAnsi="Times New Roman" w:cs="Times New Roman"/>
+          <w:i/>
+          <w:iCs/>
+          <w:sz w:val="24"/>
+          <w:szCs w:val="24"/>
+        </w:rPr>
+        <w:t>pais = “</w:t>
+      </w:r>
+      <w:proofErr w:type="spellStart"/>
+      <w:r>
+        <w:rPr>
+          <w:rFonts w:ascii="Times New Roman" w:hAnsi="Times New Roman" w:cs="Times New Roman"/>
+          <w:i/>
+          <w:iCs/>
+          <w:sz w:val="24"/>
+          <w:szCs w:val="24"/>
+        </w:rPr>
+        <w:t>Italia</w:t>
+      </w:r>
+      <w:proofErr w:type="spellEnd"/>
+      <w:r>
+        <w:rPr>
+          <w:rFonts w:ascii="Times New Roman" w:hAnsi="Times New Roman" w:cs="Times New Roman"/>
+          <w:i/>
+          <w:iCs/>
+          <w:sz w:val="24"/>
+          <w:szCs w:val="24"/>
+        </w:rPr>
+        <w:t>”</w:t>
+      </w:r>
+      <w:r>
+        <w:rPr>
+          <w:rFonts w:ascii="Times New Roman" w:hAnsi="Times New Roman" w:cs="Times New Roman"/>
+          <w:sz w:val="24"/>
+          <w:szCs w:val="24"/>
+        </w:rPr>
+        <w:t>.</w:t>
+      </w:r>
+    </w:p>
+    <w:p>
+      <w:pPr>
+        <w:pStyle w:val="PargrafodaLista"/>
+        <w:numPr>
+          <w:ilvl w:val="2"/>
+          <w:numId w:val="1"/>
+        </w:numPr>
+        <w:spacing w:line="360" w:lineRule="auto"/>
+        <w:jc w:val="both"/>
+        <w:rPr>
+          <w:rFonts w:ascii="Times New Roman" w:hAnsi="Times New Roman" w:cs="Times New Roman"/>
+          <w:b/>
+          <w:bCs/>
+          <w:sz w:val="24"/>
+          <w:szCs w:val="24"/>
+          <w:u w:val="single"/>
+        </w:rPr>
+      </w:pPr>
+      <w:r>
+        <w:rPr>
+          <w:rFonts w:ascii="Times New Roman" w:hAnsi="Times New Roman" w:cs="Times New Roman"/>
+          <w:sz w:val="24"/>
+          <w:szCs w:val="24"/>
+        </w:rPr>
+        <w:t xml:space="preserve">Sempre que a variável </w:t>
+      </w:r>
+      <w:r>
+        <w:rPr>
+          <w:rFonts w:ascii="Times New Roman" w:hAnsi="Times New Roman" w:cs="Times New Roman"/>
+          <w:i/>
+          <w:iCs/>
+          <w:sz w:val="24"/>
+          <w:szCs w:val="24"/>
+        </w:rPr>
+        <w:t>pais</w:t>
+      </w:r>
+      <w:r>
+        <w:rPr>
+          <w:rFonts w:ascii="Times New Roman" w:hAnsi="Times New Roman" w:cs="Times New Roman"/>
+          <w:sz w:val="24"/>
+          <w:szCs w:val="24"/>
+        </w:rPr>
+        <w:t xml:space="preserve"> for chamada o que aparecerá será o nome </w:t>
+      </w:r>
+      <w:proofErr w:type="spellStart"/>
+      <w:r>
+        <w:rPr>
+          <w:rFonts w:ascii="Times New Roman" w:hAnsi="Times New Roman" w:cs="Times New Roman"/>
+          <w:i/>
+          <w:iCs/>
+          <w:sz w:val="24"/>
+          <w:szCs w:val="24"/>
+        </w:rPr>
+        <w:t>Italia</w:t>
+      </w:r>
+      <w:proofErr w:type="spellEnd"/>
+      <w:r>
+        <w:rPr>
+          <w:rFonts w:ascii="Times New Roman" w:hAnsi="Times New Roman" w:cs="Times New Roman"/>
+          <w:sz w:val="24"/>
+          <w:szCs w:val="24"/>
+        </w:rPr>
+        <w:t>.</w:t>
+      </w:r>
+    </w:p>
+    <w:p>
+      <w:pPr>
+        <w:pStyle w:val="PargrafodaLista"/>
+        <w:numPr>
+          <w:ilvl w:val="2"/>
+          <w:numId w:val="1"/>
+        </w:numPr>
+        <w:spacing w:line="360" w:lineRule="auto"/>
+        <w:jc w:val="both"/>
+        <w:rPr>
+          <w:rFonts w:ascii="Times New Roman" w:hAnsi="Times New Roman" w:cs="Times New Roman"/>
+          <w:b/>
+          <w:bCs/>
+          <w:sz w:val="24"/>
+          <w:szCs w:val="24"/>
+          <w:u w:val="single"/>
+        </w:rPr>
+      </w:pPr>
+      <w:r>
+        <w:rPr>
+          <w:rFonts w:ascii="Times New Roman" w:hAnsi="Times New Roman" w:cs="Times New Roman"/>
+          <w:sz w:val="24"/>
+          <w:szCs w:val="24"/>
+        </w:rPr>
+        <w:t xml:space="preserve">Caso a gente </w:t>
+      </w:r>
+      <w:r>
+        <w:rPr>
+          <w:rFonts w:ascii="Times New Roman" w:hAnsi="Times New Roman" w:cs="Times New Roman"/>
+          <w:i/>
+          <w:iCs/>
+          <w:sz w:val="24"/>
+          <w:szCs w:val="24"/>
+        </w:rPr>
+        <w:t>print(pais)</w:t>
+      </w:r>
+      <w:r>
+        <w:rPr>
+          <w:rFonts w:ascii="Times New Roman" w:hAnsi="Times New Roman" w:cs="Times New Roman"/>
+          <w:sz w:val="24"/>
+          <w:szCs w:val="24"/>
+        </w:rPr>
+        <w:t xml:space="preserve"> o resultado será exibido como </w:t>
+      </w:r>
+      <w:r>
+        <w:rPr>
+          <w:rFonts w:ascii="Times New Roman" w:hAnsi="Times New Roman" w:cs="Times New Roman"/>
+          <w:i/>
+          <w:iCs/>
+          <w:sz w:val="24"/>
+          <w:szCs w:val="24"/>
+        </w:rPr>
+        <w:t>It</w:t>
+      </w:r>
+      <w:r>
+        <w:rPr>
+          <w:rFonts w:ascii="Times New Roman" w:hAnsi="Times New Roman" w:cs="Times New Roman"/>
+          <w:i/>
+          <w:iCs/>
+          <w:sz w:val="24"/>
+          <w:szCs w:val="24"/>
+        </w:rPr>
+        <w:t>á</w:t>
+      </w:r>
+      <w:r>
+        <w:rPr>
+          <w:rFonts w:ascii="Times New Roman" w:hAnsi="Times New Roman" w:cs="Times New Roman"/>
+          <w:i/>
+          <w:iCs/>
+          <w:sz w:val="24"/>
+          <w:szCs w:val="24"/>
+        </w:rPr>
+        <w:t>lia</w:t>
+      </w:r>
+      <w:r>
+        <w:rPr>
+          <w:rFonts w:ascii="Times New Roman" w:hAnsi="Times New Roman" w:cs="Times New Roman"/>
+          <w:sz w:val="24"/>
+          <w:szCs w:val="24"/>
+        </w:rPr>
+        <w:t xml:space="preserve"> no terminal.</w:t>
+      </w:r>
+    </w:p>
+    <w:p>
+      <w:pPr>
+        <w:pStyle w:val="PargrafodaLista"/>
+        <w:numPr>
+          <w:ilvl w:val="2"/>
+          <w:numId w:val="1"/>
+        </w:numPr>
+        <w:spacing w:line="360" w:lineRule="auto"/>
+        <w:jc w:val="both"/>
+        <w:rPr>
+          <w:rFonts w:ascii="Times New Roman" w:hAnsi="Times New Roman" w:cs="Times New Roman"/>
+          <w:b/>
+          <w:bCs/>
+          <w:sz w:val="24"/>
+          <w:szCs w:val="24"/>
+          <w:u w:val="single"/>
+        </w:rPr>
+      </w:pPr>
+      <w:r>
+        <w:rPr>
+          <w:rFonts w:ascii="Times New Roman" w:hAnsi="Times New Roman" w:cs="Times New Roman"/>
+          <w:sz w:val="24"/>
+          <w:szCs w:val="24"/>
+        </w:rPr>
+        <w:t xml:space="preserve">Outro exemplo </w:t>
+      </w:r>
+      <w:proofErr w:type="gramStart"/>
+      <w:r>
+        <w:rPr>
+          <w:rFonts w:ascii="Times New Roman" w:hAnsi="Times New Roman" w:cs="Times New Roman"/>
+          <w:i/>
+          <w:iCs/>
+          <w:sz w:val="24"/>
+          <w:szCs w:val="24"/>
+        </w:rPr>
+        <w:t>print(</w:t>
+      </w:r>
+      <w:proofErr w:type="gramEnd"/>
+      <w:r>
+        <w:rPr>
+          <w:rFonts w:ascii="Times New Roman" w:hAnsi="Times New Roman" w:cs="Times New Roman"/>
+          <w:i/>
+          <w:iCs/>
+          <w:sz w:val="24"/>
+          <w:szCs w:val="24"/>
+        </w:rPr>
+        <w:t>pais, “ganhou”, 5, “títulos”, “mundiais”)</w:t>
+      </w:r>
+      <w:r>
+        <w:rPr>
+          <w:rFonts w:ascii="Times New Roman" w:hAnsi="Times New Roman" w:cs="Times New Roman"/>
+          <w:sz w:val="24"/>
+          <w:szCs w:val="24"/>
+        </w:rPr>
+        <w:t xml:space="preserve">. Resultado: </w:t>
+      </w:r>
+      <w:r>
+        <w:rPr>
+          <w:rFonts w:ascii="Times New Roman" w:hAnsi="Times New Roman" w:cs="Times New Roman"/>
+          <w:i/>
+          <w:iCs/>
+          <w:sz w:val="24"/>
+          <w:szCs w:val="24"/>
+        </w:rPr>
+        <w:t>Itália ganhou 5 títulos mundiais</w:t>
+      </w:r>
+      <w:r>
+        <w:rPr>
+          <w:rFonts w:ascii="Times New Roman" w:hAnsi="Times New Roman" w:cs="Times New Roman"/>
+          <w:sz w:val="24"/>
+          <w:szCs w:val="24"/>
+        </w:rPr>
+        <w:t>.</w:t>
+      </w:r>
+    </w:p>
+    <w:p>
+      <w:pPr>
+        <w:pStyle w:val="PargrafodaLista"/>
+        <w:numPr>
+          <w:ilvl w:val="1"/>
+          <w:numId w:val="1"/>
+        </w:numPr>
+        <w:spacing w:line="360" w:lineRule="auto"/>
+        <w:jc w:val="both"/>
+        <w:rPr>
+          <w:rFonts w:ascii="Times New Roman" w:hAnsi="Times New Roman" w:cs="Times New Roman"/>
+          <w:b/>
+          <w:bCs/>
+          <w:sz w:val="24"/>
+          <w:szCs w:val="24"/>
+          <w:u w:val="single"/>
+        </w:rPr>
+      </w:pPr>
+      <w:r>
+        <w:rPr>
+          <w:rFonts w:ascii="Times New Roman" w:hAnsi="Times New Roman" w:cs="Times New Roman"/>
+          <w:sz w:val="24"/>
+          <w:szCs w:val="24"/>
+        </w:rPr>
+        <w:t xml:space="preserve"> Podemos utilizar a função </w:t>
+      </w:r>
+      <w:r>
+        <w:rPr>
+          <w:rFonts w:ascii="Times New Roman" w:hAnsi="Times New Roman" w:cs="Times New Roman"/>
+          <w:i/>
+          <w:iCs/>
+          <w:sz w:val="24"/>
+          <w:szCs w:val="24"/>
+        </w:rPr>
+        <w:t>type(</w:t>
+      </w:r>
+      <w:r>
+        <w:rPr>
+          <w:rFonts w:ascii="Times New Roman" w:hAnsi="Times New Roman" w:cs="Times New Roman"/>
+          <w:i/>
+          <w:iCs/>
+          <w:sz w:val="24"/>
+          <w:szCs w:val="24"/>
+          <w:u w:val="single"/>
+        </w:rPr>
+        <w:t>variável</w:t>
+      </w:r>
+      <w:r>
+        <w:rPr>
+          <w:rFonts w:ascii="Times New Roman" w:hAnsi="Times New Roman" w:cs="Times New Roman"/>
+          <w:i/>
+          <w:iCs/>
+          <w:sz w:val="24"/>
+          <w:szCs w:val="24"/>
+        </w:rPr>
+        <w:t>)</w:t>
+      </w:r>
+      <w:r>
+        <w:rPr>
+          <w:rFonts w:ascii="Times New Roman" w:hAnsi="Times New Roman" w:cs="Times New Roman"/>
+          <w:sz w:val="24"/>
+          <w:szCs w:val="24"/>
+        </w:rPr>
+        <w:t xml:space="preserve"> para saber seu tipo. Ex.: </w:t>
+      </w:r>
+      <w:r>
+        <w:rPr>
+          <w:rFonts w:ascii="Times New Roman" w:hAnsi="Times New Roman" w:cs="Times New Roman"/>
+          <w:i/>
+          <w:iCs/>
+          <w:sz w:val="24"/>
+          <w:szCs w:val="24"/>
+        </w:rPr>
+        <w:t>type(pais)</w:t>
+      </w:r>
+      <w:r>
+        <w:rPr>
+          <w:rFonts w:ascii="Times New Roman" w:hAnsi="Times New Roman" w:cs="Times New Roman"/>
+          <w:sz w:val="24"/>
+          <w:szCs w:val="24"/>
+        </w:rPr>
+        <w:t xml:space="preserve">, o terminal exibirá: </w:t>
+      </w:r>
+      <w:r>
+        <w:rPr>
+          <w:rFonts w:ascii="Times New Roman" w:hAnsi="Times New Roman" w:cs="Times New Roman"/>
+          <w:i/>
+          <w:iCs/>
+          <w:sz w:val="24"/>
+          <w:szCs w:val="24"/>
+        </w:rPr>
+        <w:t>&lt;</w:t>
+      </w:r>
+      <w:proofErr w:type="spellStart"/>
+      <w:r>
+        <w:rPr>
+          <w:rFonts w:ascii="Times New Roman" w:hAnsi="Times New Roman" w:cs="Times New Roman"/>
+          <w:i/>
+          <w:iCs/>
+          <w:sz w:val="24"/>
+          <w:szCs w:val="24"/>
+        </w:rPr>
+        <w:t>class</w:t>
+      </w:r>
+      <w:proofErr w:type="spellEnd"/>
+      <w:r>
+        <w:rPr>
+          <w:rFonts w:ascii="Times New Roman" w:hAnsi="Times New Roman" w:cs="Times New Roman"/>
+          <w:i/>
+          <w:iCs/>
+          <w:sz w:val="24"/>
+          <w:szCs w:val="24"/>
+        </w:rPr>
+        <w:t xml:space="preserve"> ‘str’&gt;</w:t>
+      </w:r>
+      <w:r>
+        <w:rPr>
+          <w:rFonts w:ascii="Times New Roman" w:hAnsi="Times New Roman" w:cs="Times New Roman"/>
+          <w:sz w:val="24"/>
+          <w:szCs w:val="24"/>
+        </w:rPr>
+        <w:t>, ou seja, essa variável é uma string.</w:t>
+      </w:r>
+    </w:p>
+    <w:p>
+      <w:pPr>
+        <w:pStyle w:val="PargrafodaLista"/>
+        <w:numPr>
+          <w:ilvl w:val="1"/>
+          <w:numId w:val="1"/>
+        </w:numPr>
+        <w:spacing w:line="360" w:lineRule="auto"/>
+        <w:jc w:val="both"/>
+        <w:rPr>
+          <w:rFonts w:ascii="Times New Roman" w:hAnsi="Times New Roman" w:cs="Times New Roman"/>
+          <w:b/>
+          <w:bCs/>
+          <w:sz w:val="24"/>
+          <w:szCs w:val="24"/>
+          <w:u w:val="single"/>
+        </w:rPr>
+      </w:pPr>
+      <w:r>
+        <w:rPr>
+          <w:rFonts w:ascii="Times New Roman" w:hAnsi="Times New Roman" w:cs="Times New Roman"/>
+          <w:sz w:val="24"/>
+          <w:szCs w:val="24"/>
+        </w:rPr>
+        <w:t>Tipos de variáveis:</w:t>
+      </w:r>
+    </w:p>
+    <w:p>
+      <w:pPr>
+        <w:pStyle w:val="PargrafodaLista"/>
+        <w:numPr>
+          <w:ilvl w:val="2"/>
+          <w:numId w:val="1"/>
+        </w:numPr>
+        <w:spacing w:line="360" w:lineRule="auto"/>
+        <w:jc w:val="both"/>
+        <w:rPr>
+          <w:rFonts w:ascii="Times New Roman" w:hAnsi="Times New Roman" w:cs="Times New Roman"/>
+          <w:b/>
+          <w:bCs/>
+          <w:sz w:val="24"/>
+          <w:szCs w:val="24"/>
+          <w:u w:val="single"/>
+        </w:rPr>
+      </w:pPr>
+      <w:r>
+        <w:rPr>
+          <w:rFonts w:ascii="Times New Roman" w:hAnsi="Times New Roman" w:cs="Times New Roman"/>
+          <w:sz w:val="24"/>
+          <w:szCs w:val="24"/>
+        </w:rPr>
+        <w:t>String</w:t>
+      </w:r>
+      <w:r>
+        <w:rPr>
+          <w:rFonts w:ascii="Times New Roman" w:hAnsi="Times New Roman" w:cs="Times New Roman"/>
+          <w:sz w:val="24"/>
+          <w:szCs w:val="24"/>
+        </w:rPr>
+        <w:t xml:space="preserve"> (str)</w:t>
+      </w:r>
+      <w:r>
+        <w:rPr>
+          <w:rFonts w:ascii="Times New Roman" w:hAnsi="Times New Roman" w:cs="Times New Roman"/>
+          <w:sz w:val="24"/>
+          <w:szCs w:val="24"/>
+        </w:rPr>
+        <w:t xml:space="preserve">: texto. Sempre quando algo é escrito dentro de </w:t>
+      </w:r>
+      <w:proofErr w:type="gramStart"/>
+      <w:r>
+        <w:rPr>
+          <w:rFonts w:ascii="Times New Roman" w:hAnsi="Times New Roman" w:cs="Times New Roman"/>
+          <w:sz w:val="24"/>
+          <w:szCs w:val="24"/>
+        </w:rPr>
+        <w:t>“ ”</w:t>
+      </w:r>
+      <w:proofErr w:type="gramEnd"/>
+      <w:r>
+        <w:rPr>
+          <w:rFonts w:ascii="Times New Roman" w:hAnsi="Times New Roman" w:cs="Times New Roman"/>
+          <w:sz w:val="24"/>
+          <w:szCs w:val="24"/>
+        </w:rPr>
+        <w:t xml:space="preserve"> ela se torna uma string.</w:t>
+      </w:r>
+    </w:p>
+    <w:p>
+      <w:pPr>
+        <w:pStyle w:val="PargrafodaLista"/>
+        <w:numPr>
+          <w:ilvl w:val="2"/>
+          <w:numId w:val="1"/>
+        </w:numPr>
+        <w:spacing w:line="360" w:lineRule="auto"/>
+        <w:jc w:val="both"/>
+        <w:rPr>
+          <w:rFonts w:ascii="Times New Roman" w:hAnsi="Times New Roman" w:cs="Times New Roman"/>
+          <w:b/>
+          <w:bCs/>
+          <w:sz w:val="24"/>
+          <w:szCs w:val="24"/>
+          <w:u w:val="single"/>
+        </w:rPr>
+      </w:pPr>
+      <w:r>
+        <w:rPr>
+          <w:rFonts w:ascii="Times New Roman" w:hAnsi="Times New Roman" w:cs="Times New Roman"/>
+          <w:sz w:val="24"/>
+          <w:szCs w:val="24"/>
+        </w:rPr>
+        <w:t>Inteiro (</w:t>
+      </w:r>
+      <w:proofErr w:type="spellStart"/>
+      <w:r>
+        <w:rPr>
+          <w:rFonts w:ascii="Times New Roman" w:hAnsi="Times New Roman" w:cs="Times New Roman"/>
+          <w:sz w:val="24"/>
+          <w:szCs w:val="24"/>
+        </w:rPr>
+        <w:t>int</w:t>
+      </w:r>
+      <w:proofErr w:type="spellEnd"/>
+      <w:r>
+        <w:rPr>
+          <w:rFonts w:ascii="Times New Roman" w:hAnsi="Times New Roman" w:cs="Times New Roman"/>
+          <w:sz w:val="24"/>
+          <w:szCs w:val="24"/>
+        </w:rPr>
+        <w:t>): Números inteiros. Quando uma variável recebe um número (sem vírgula), ela se torna do tipo inteiro.</w:t>
+      </w:r>
+    </w:p>
+    <w:p>
+      <w:pPr>
+        <w:pStyle w:val="PargrafodaLista"/>
+        <w:numPr>
+          <w:ilvl w:val="2"/>
+          <w:numId w:val="1"/>
+        </w:numPr>
+        <w:spacing w:line="360" w:lineRule="auto"/>
+        <w:jc w:val="both"/>
+        <w:rPr>
+          <w:rFonts w:ascii="Times New Roman" w:hAnsi="Times New Roman" w:cs="Times New Roman"/>
+          <w:b/>
+          <w:bCs/>
+          <w:sz w:val="24"/>
+          <w:szCs w:val="24"/>
+          <w:u w:val="single"/>
+        </w:rPr>
+      </w:pPr>
+      <w:r>
+        <w:rPr>
+          <w:rFonts w:ascii="Times New Roman" w:hAnsi="Times New Roman" w:cs="Times New Roman"/>
+          <w:sz w:val="24"/>
+          <w:szCs w:val="24"/>
+        </w:rPr>
+        <w:t xml:space="preserve">Float: Números flutuantes/reais. </w:t>
+      </w:r>
+      <w:r>
+        <w:rPr>
+          <w:rFonts w:ascii="Times New Roman" w:hAnsi="Times New Roman" w:cs="Times New Roman"/>
+          <w:sz w:val="24"/>
+          <w:szCs w:val="24"/>
+        </w:rPr>
+        <w:t xml:space="preserve">Quando uma variável recebe um </w:t>
+      </w:r>
+      <w:r>
+        <w:rPr>
+          <w:rFonts w:ascii="Times New Roman" w:hAnsi="Times New Roman" w:cs="Times New Roman"/>
+          <w:sz w:val="24"/>
+          <w:szCs w:val="24"/>
+        </w:rPr>
+        <w:t>real (com</w:t>
+      </w:r>
+      <w:r>
+        <w:rPr>
+          <w:rFonts w:ascii="Times New Roman" w:hAnsi="Times New Roman" w:cs="Times New Roman"/>
+          <w:sz w:val="24"/>
+          <w:szCs w:val="24"/>
+        </w:rPr>
+        <w:t xml:space="preserve"> vírgula</w:t>
+      </w:r>
+      <w:r>
+        <w:rPr>
+          <w:rFonts w:ascii="Times New Roman" w:hAnsi="Times New Roman" w:cs="Times New Roman"/>
+          <w:sz w:val="24"/>
+          <w:szCs w:val="24"/>
+        </w:rPr>
+        <w:t>)</w:t>
+      </w:r>
+      <w:r>
+        <w:rPr>
+          <w:rFonts w:ascii="Times New Roman" w:hAnsi="Times New Roman" w:cs="Times New Roman"/>
+          <w:sz w:val="24"/>
+          <w:szCs w:val="24"/>
+        </w:rPr>
+        <w:t>, ela se torna do tipo</w:t>
+      </w:r>
+      <w:r>
+        <w:rPr>
+          <w:rFonts w:ascii="Times New Roman" w:hAnsi="Times New Roman" w:cs="Times New Roman"/>
+          <w:sz w:val="24"/>
+          <w:szCs w:val="24"/>
+        </w:rPr>
+        <w:t xml:space="preserve"> </w:t>
+      </w:r>
+      <w:proofErr w:type="spellStart"/>
+      <w:r>
+        <w:rPr>
+          <w:rFonts w:ascii="Times New Roman" w:hAnsi="Times New Roman" w:cs="Times New Roman"/>
+          <w:sz w:val="24"/>
+          <w:szCs w:val="24"/>
+        </w:rPr>
+        <w:t>float</w:t>
+      </w:r>
+      <w:proofErr w:type="spellEnd"/>
+      <w:r>
+        <w:rPr>
+          <w:rFonts w:ascii="Times New Roman" w:hAnsi="Times New Roman" w:cs="Times New Roman"/>
+          <w:sz w:val="24"/>
+          <w:szCs w:val="24"/>
+        </w:rPr>
+        <w:t>.</w:t>
+      </w:r>
+    </w:p>
+    <w:p>
+      <w:pPr>
+        <w:pStyle w:val="PargrafodaLista"/>
+        <w:numPr>
+          <w:ilvl w:val="2"/>
+          <w:numId w:val="1"/>
+        </w:numPr>
+        <w:spacing w:line="360" w:lineRule="auto"/>
+        <w:jc w:val="both"/>
+        <w:rPr>
+          <w:rFonts w:ascii="Times New Roman" w:hAnsi="Times New Roman" w:cs="Times New Roman"/>
+          <w:b/>
+          <w:bCs/>
+          <w:sz w:val="24"/>
+          <w:szCs w:val="24"/>
+          <w:u w:val="single"/>
+        </w:rPr>
+      </w:pPr>
+      <w:r>
+        <w:rPr>
+          <w:rFonts w:ascii="Times New Roman" w:hAnsi="Times New Roman" w:cs="Times New Roman"/>
+          <w:sz w:val="24"/>
+          <w:szCs w:val="24"/>
+        </w:rPr>
+        <w:t>Boolean: Verdadeiro ou falso.</w:t>
       </w:r>
     </w:p>
     <w:p>

</xml_diff>

<commit_message>
Padrões de nomes p/ variáveis e finalização da aula 1
Vimos quais são os 2 padrões mais comuns para nomear variáveis em linguagens e qual é o específico e utilizado em python. Terminamos a aula 1
</commit_message>
<xml_diff>
--- a/Python/Anotações/Python.docx
+++ b/Python/Anotações/Python.docx
@@ -111,7 +111,25 @@
           <w:sz w:val="24"/>
           <w:szCs w:val="24"/>
         </w:rPr>
-        <w:t xml:space="preserve">Para instalar o python na versão mais recente para o windows acesse esse site: </w:t>
+        <w:t xml:space="preserve">Para instalar o python na versão mais recente para o </w:t>
+      </w:r>
+      <w:proofErr w:type="spellStart"/>
+      <w:r>
+        <w:rPr>
+          <w:rFonts w:ascii="Times New Roman" w:hAnsi="Times New Roman" w:cs="Times New Roman"/>
+          <w:sz w:val="24"/>
+          <w:szCs w:val="24"/>
+        </w:rPr>
+        <w:t>windows</w:t>
+      </w:r>
+      <w:proofErr w:type="spellEnd"/>
+      <w:r>
+        <w:rPr>
+          <w:rFonts w:ascii="Times New Roman" w:hAnsi="Times New Roman" w:cs="Times New Roman"/>
+          <w:sz w:val="24"/>
+          <w:szCs w:val="24"/>
+        </w:rPr>
+        <w:t xml:space="preserve"> acesse esse site: </w:t>
       </w:r>
       <w:hyperlink r:id="rId5" w:history="1">
         <w:r>
@@ -173,8 +191,18 @@
           <w:sz w:val="24"/>
           <w:szCs w:val="24"/>
         </w:rPr>
-        <w:t>s Linux e macOS</w:t>
-      </w:r>
+        <w:t xml:space="preserve">s Linux e </w:t>
+      </w:r>
+      <w:proofErr w:type="spellStart"/>
+      <w:r>
+        <w:rPr>
+          <w:rFonts w:ascii="Times New Roman" w:hAnsi="Times New Roman" w:cs="Times New Roman"/>
+          <w:sz w:val="24"/>
+          <w:szCs w:val="24"/>
+        </w:rPr>
+        <w:t>macOS</w:t>
+      </w:r>
+      <w:proofErr w:type="spellEnd"/>
       <w:r>
         <w:rPr>
           <w:rFonts w:ascii="Times New Roman" w:hAnsi="Times New Roman" w:cs="Times New Roman"/>
@@ -210,15 +238,71 @@
         </w:rPr>
         <w:t xml:space="preserve">Caso não venha abra o terminal e use o comando </w:t>
       </w:r>
-      <w:r>
-        <w:rPr>
-          <w:rFonts w:ascii="Times New Roman" w:hAnsi="Times New Roman" w:cs="Times New Roman"/>
-          <w:i/>
-          <w:iCs/>
-          <w:sz w:val="24"/>
-          <w:szCs w:val="24"/>
-        </w:rPr>
-        <w:t>sudo apt-get install python3</w:t>
+      <w:proofErr w:type="spellStart"/>
+      <w:r>
+        <w:rPr>
+          <w:rFonts w:ascii="Times New Roman" w:hAnsi="Times New Roman" w:cs="Times New Roman"/>
+          <w:i/>
+          <w:iCs/>
+          <w:sz w:val="24"/>
+          <w:szCs w:val="24"/>
+        </w:rPr>
+        <w:t>sudo</w:t>
+      </w:r>
+      <w:proofErr w:type="spellEnd"/>
+      <w:r>
+        <w:rPr>
+          <w:rFonts w:ascii="Times New Roman" w:hAnsi="Times New Roman" w:cs="Times New Roman"/>
+          <w:i/>
+          <w:iCs/>
+          <w:sz w:val="24"/>
+          <w:szCs w:val="24"/>
+        </w:rPr>
+        <w:t xml:space="preserve"> </w:t>
+      </w:r>
+      <w:proofErr w:type="spellStart"/>
+      <w:r>
+        <w:rPr>
+          <w:rFonts w:ascii="Times New Roman" w:hAnsi="Times New Roman" w:cs="Times New Roman"/>
+          <w:i/>
+          <w:iCs/>
+          <w:sz w:val="24"/>
+          <w:szCs w:val="24"/>
+        </w:rPr>
+        <w:t>apt-get</w:t>
+      </w:r>
+      <w:proofErr w:type="spellEnd"/>
+      <w:r>
+        <w:rPr>
+          <w:rFonts w:ascii="Times New Roman" w:hAnsi="Times New Roman" w:cs="Times New Roman"/>
+          <w:i/>
+          <w:iCs/>
+          <w:sz w:val="24"/>
+          <w:szCs w:val="24"/>
+        </w:rPr>
+        <w:t xml:space="preserve"> </w:t>
+      </w:r>
+      <w:proofErr w:type="spellStart"/>
+      <w:r>
+        <w:rPr>
+          <w:rFonts w:ascii="Times New Roman" w:hAnsi="Times New Roman" w:cs="Times New Roman"/>
+          <w:i/>
+          <w:iCs/>
+          <w:sz w:val="24"/>
+          <w:szCs w:val="24"/>
+        </w:rPr>
+        <w:t>install</w:t>
+      </w:r>
+      <w:proofErr w:type="spellEnd"/>
+      <w:r>
+        <w:rPr>
+          <w:rFonts w:ascii="Times New Roman" w:hAnsi="Times New Roman" w:cs="Times New Roman"/>
+          <w:i/>
+          <w:iCs/>
+          <w:sz w:val="24"/>
+          <w:szCs w:val="24"/>
+        </w:rPr>
+        <w:t xml:space="preserve"> python3</w:t>
       </w:r>
       <w:r>
         <w:rPr>
@@ -253,7 +337,25 @@
           <w:sz w:val="24"/>
           <w:szCs w:val="24"/>
         </w:rPr>
-        <w:t xml:space="preserve">No mc entrar no site </w:t>
+        <w:t xml:space="preserve">No </w:t>
+      </w:r>
+      <w:proofErr w:type="spellStart"/>
+      <w:r>
+        <w:rPr>
+          <w:rFonts w:ascii="Times New Roman" w:hAnsi="Times New Roman" w:cs="Times New Roman"/>
+          <w:sz w:val="24"/>
+          <w:szCs w:val="24"/>
+        </w:rPr>
+        <w:t>mc</w:t>
+      </w:r>
+      <w:proofErr w:type="spellEnd"/>
+      <w:r>
+        <w:rPr>
+          <w:rFonts w:ascii="Times New Roman" w:hAnsi="Times New Roman" w:cs="Times New Roman"/>
+          <w:sz w:val="24"/>
+          <w:szCs w:val="24"/>
+        </w:rPr>
+        <w:t xml:space="preserve"> entrar no site </w:t>
       </w:r>
       <w:hyperlink r:id="rId6" w:history="1">
         <w:r>
@@ -301,15 +403,27 @@
         </w:rPr>
         <w:t xml:space="preserve">Use o comando </w:t>
       </w:r>
-      <w:r>
-        <w:rPr>
-          <w:rFonts w:ascii="Times New Roman" w:hAnsi="Times New Roman" w:cs="Times New Roman"/>
-          <w:i/>
-          <w:iCs/>
-          <w:sz w:val="24"/>
-          <w:szCs w:val="24"/>
-        </w:rPr>
-        <w:t>brew update</w:t>
+      <w:proofErr w:type="spellStart"/>
+      <w:r>
+        <w:rPr>
+          <w:rFonts w:ascii="Times New Roman" w:hAnsi="Times New Roman" w:cs="Times New Roman"/>
+          <w:i/>
+          <w:iCs/>
+          <w:sz w:val="24"/>
+          <w:szCs w:val="24"/>
+        </w:rPr>
+        <w:t>brew</w:t>
+      </w:r>
+      <w:proofErr w:type="spellEnd"/>
+      <w:r>
+        <w:rPr>
+          <w:rFonts w:ascii="Times New Roman" w:hAnsi="Times New Roman" w:cs="Times New Roman"/>
+          <w:i/>
+          <w:iCs/>
+          <w:sz w:val="24"/>
+          <w:szCs w:val="24"/>
+        </w:rPr>
+        <w:t xml:space="preserve"> update</w:t>
       </w:r>
       <w:r>
         <w:rPr>
@@ -346,15 +460,49 @@
         </w:rPr>
         <w:t xml:space="preserve">Use o comando </w:t>
       </w:r>
-      <w:r>
-        <w:rPr>
-          <w:rFonts w:ascii="Times New Roman" w:hAnsi="Times New Roman" w:cs="Times New Roman"/>
-          <w:i/>
-          <w:iCs/>
-          <w:sz w:val="24"/>
-          <w:szCs w:val="24"/>
-        </w:rPr>
-        <w:t>brew install python3</w:t>
+      <w:proofErr w:type="spellStart"/>
+      <w:r>
+        <w:rPr>
+          <w:rFonts w:ascii="Times New Roman" w:hAnsi="Times New Roman" w:cs="Times New Roman"/>
+          <w:i/>
+          <w:iCs/>
+          <w:sz w:val="24"/>
+          <w:szCs w:val="24"/>
+        </w:rPr>
+        <w:t>brew</w:t>
+      </w:r>
+      <w:proofErr w:type="spellEnd"/>
+      <w:r>
+        <w:rPr>
+          <w:rFonts w:ascii="Times New Roman" w:hAnsi="Times New Roman" w:cs="Times New Roman"/>
+          <w:i/>
+          <w:iCs/>
+          <w:sz w:val="24"/>
+          <w:szCs w:val="24"/>
+        </w:rPr>
+        <w:t xml:space="preserve"> </w:t>
+      </w:r>
+      <w:proofErr w:type="spellStart"/>
+      <w:r>
+        <w:rPr>
+          <w:rFonts w:ascii="Times New Roman" w:hAnsi="Times New Roman" w:cs="Times New Roman"/>
+          <w:i/>
+          <w:iCs/>
+          <w:sz w:val="24"/>
+          <w:szCs w:val="24"/>
+        </w:rPr>
+        <w:t>install</w:t>
+      </w:r>
+      <w:proofErr w:type="spellEnd"/>
+      <w:r>
+        <w:rPr>
+          <w:rFonts w:ascii="Times New Roman" w:hAnsi="Times New Roman" w:cs="Times New Roman"/>
+          <w:i/>
+          <w:iCs/>
+          <w:sz w:val="24"/>
+          <w:szCs w:val="24"/>
+        </w:rPr>
+        <w:t xml:space="preserve"> python3</w:t>
       </w:r>
       <w:r>
         <w:rPr>
@@ -416,7 +564,25 @@
           <w:sz w:val="24"/>
           <w:szCs w:val="24"/>
         </w:rPr>
-        <w:t xml:space="preserve"> e baixar como no windows.</w:t>
+        <w:t xml:space="preserve"> e baixar como no </w:t>
+      </w:r>
+      <w:proofErr w:type="spellStart"/>
+      <w:r>
+        <w:rPr>
+          <w:rFonts w:ascii="Times New Roman" w:hAnsi="Times New Roman" w:cs="Times New Roman"/>
+          <w:sz w:val="24"/>
+          <w:szCs w:val="24"/>
+        </w:rPr>
+        <w:t>windows</w:t>
+      </w:r>
+      <w:proofErr w:type="spellEnd"/>
+      <w:r>
+        <w:rPr>
+          <w:rFonts w:ascii="Times New Roman" w:hAnsi="Times New Roman" w:cs="Times New Roman"/>
+          <w:sz w:val="24"/>
+          <w:szCs w:val="24"/>
+        </w:rPr>
+        <w:t>.</w:t>
       </w:r>
     </w:p>
     <w:p>
@@ -497,7 +663,25 @@
           <w:sz w:val="24"/>
           <w:szCs w:val="24"/>
         </w:rPr>
-        <w:t>Esse site serve para diversas linguagens, não somente pytho.</w:t>
+        <w:t xml:space="preserve">Esse site serve para diversas linguagens, não somente </w:t>
+      </w:r>
+      <w:proofErr w:type="spellStart"/>
+      <w:r>
+        <w:rPr>
+          <w:rFonts w:ascii="Times New Roman" w:hAnsi="Times New Roman" w:cs="Times New Roman"/>
+          <w:sz w:val="24"/>
+          <w:szCs w:val="24"/>
+        </w:rPr>
+        <w:t>pytho</w:t>
+      </w:r>
+      <w:proofErr w:type="spellEnd"/>
+      <w:r>
+        <w:rPr>
+          <w:rFonts w:ascii="Times New Roman" w:hAnsi="Times New Roman" w:cs="Times New Roman"/>
+          <w:sz w:val="24"/>
+          <w:szCs w:val="24"/>
+        </w:rPr>
+        <w:t>.</w:t>
       </w:r>
     </w:p>
     <w:p>
@@ -524,7 +708,25 @@
           <w:sz w:val="24"/>
           <w:szCs w:val="24"/>
         </w:rPr>
-        <w:t>Python3 vem como primeira opção após clicar em “Start coding”.</w:t>
+        <w:t xml:space="preserve">Python3 vem como primeira opção após clicar em “Start </w:t>
+      </w:r>
+      <w:proofErr w:type="spellStart"/>
+      <w:r>
+        <w:rPr>
+          <w:rFonts w:ascii="Times New Roman" w:hAnsi="Times New Roman" w:cs="Times New Roman"/>
+          <w:sz w:val="24"/>
+          <w:szCs w:val="24"/>
+        </w:rPr>
+        <w:t>coding</w:t>
+      </w:r>
+      <w:proofErr w:type="spellEnd"/>
+      <w:r>
+        <w:rPr>
+          <w:rFonts w:ascii="Times New Roman" w:hAnsi="Times New Roman" w:cs="Times New Roman"/>
+          <w:sz w:val="24"/>
+          <w:szCs w:val="24"/>
+        </w:rPr>
+        <w:t>”.</w:t>
       </w:r>
     </w:p>
     <w:p>
@@ -551,7 +753,25 @@
           <w:sz w:val="24"/>
           <w:szCs w:val="24"/>
         </w:rPr>
-        <w:t>Este é um dos melhores sites para codar.</w:t>
+        <w:t xml:space="preserve">Este é um dos melhores sites para </w:t>
+      </w:r>
+      <w:proofErr w:type="spellStart"/>
+      <w:r>
+        <w:rPr>
+          <w:rFonts w:ascii="Times New Roman" w:hAnsi="Times New Roman" w:cs="Times New Roman"/>
+          <w:sz w:val="24"/>
+          <w:szCs w:val="24"/>
+        </w:rPr>
+        <w:t>codar</w:t>
+      </w:r>
+      <w:proofErr w:type="spellEnd"/>
+      <w:r>
+        <w:rPr>
+          <w:rFonts w:ascii="Times New Roman" w:hAnsi="Times New Roman" w:cs="Times New Roman"/>
+          <w:sz w:val="24"/>
+          <w:szCs w:val="24"/>
+        </w:rPr>
+        <w:t>.</w:t>
       </w:r>
     </w:p>
     <w:p>
@@ -613,7 +833,25 @@
           <w:sz w:val="24"/>
           <w:szCs w:val="24"/>
         </w:rPr>
-        <w:t>Ex.: exit(), print(), help().</w:t>
+        <w:t xml:space="preserve">Ex.: </w:t>
+      </w:r>
+      <w:proofErr w:type="spellStart"/>
+      <w:r>
+        <w:rPr>
+          <w:rFonts w:ascii="Times New Roman" w:hAnsi="Times New Roman" w:cs="Times New Roman"/>
+          <w:sz w:val="24"/>
+          <w:szCs w:val="24"/>
+        </w:rPr>
+        <w:t>exit</w:t>
+      </w:r>
+      <w:proofErr w:type="spellEnd"/>
+      <w:r>
+        <w:rPr>
+          <w:rFonts w:ascii="Times New Roman" w:hAnsi="Times New Roman" w:cs="Times New Roman"/>
+          <w:sz w:val="24"/>
+          <w:szCs w:val="24"/>
+        </w:rPr>
+        <w:t>(), print(), help().</w:t>
       </w:r>
     </w:p>
     <w:p>
@@ -701,7 +939,51 @@
           <w:sz w:val="24"/>
           <w:szCs w:val="24"/>
         </w:rPr>
-        <w:t>, sep=”caracter”</w:t>
+        <w:t xml:space="preserve">, </w:t>
+      </w:r>
+      <w:proofErr w:type="spellStart"/>
+      <w:r>
+        <w:rPr>
+          <w:rFonts w:ascii="Times New Roman" w:hAnsi="Times New Roman" w:cs="Times New Roman"/>
+          <w:i/>
+          <w:iCs/>
+          <w:sz w:val="24"/>
+          <w:szCs w:val="24"/>
+        </w:rPr>
+        <w:t>sep</w:t>
+      </w:r>
+      <w:proofErr w:type="spellEnd"/>
+      <w:r>
+        <w:rPr>
+          <w:rFonts w:ascii="Times New Roman" w:hAnsi="Times New Roman" w:cs="Times New Roman"/>
+          <w:i/>
+          <w:iCs/>
+          <w:sz w:val="24"/>
+          <w:szCs w:val="24"/>
+        </w:rPr>
+        <w:t>=”</w:t>
+      </w:r>
+      <w:proofErr w:type="spellStart"/>
+      <w:r>
+        <w:rPr>
+          <w:rFonts w:ascii="Times New Roman" w:hAnsi="Times New Roman" w:cs="Times New Roman"/>
+          <w:i/>
+          <w:iCs/>
+          <w:sz w:val="24"/>
+          <w:szCs w:val="24"/>
+        </w:rPr>
+        <w:t>caracter</w:t>
+      </w:r>
+      <w:proofErr w:type="spellEnd"/>
+      <w:r>
+        <w:rPr>
+          <w:rFonts w:ascii="Times New Roman" w:hAnsi="Times New Roman" w:cs="Times New Roman"/>
+          <w:i/>
+          <w:iCs/>
+          <w:sz w:val="24"/>
+          <w:szCs w:val="24"/>
+        </w:rPr>
+        <w:t>”</w:t>
       </w:r>
       <w:r>
         <w:rPr>
@@ -738,15 +1020,27 @@
         </w:rPr>
         <w:t xml:space="preserve"> O parâmetro </w:t>
       </w:r>
-      <w:r>
-        <w:rPr>
-          <w:rFonts w:ascii="Times New Roman" w:hAnsi="Times New Roman" w:cs="Times New Roman"/>
-          <w:i/>
-          <w:iCs/>
-          <w:sz w:val="24"/>
-          <w:szCs w:val="24"/>
-        </w:rPr>
-        <w:t>end=”\n”</w:t>
+      <w:proofErr w:type="spellStart"/>
+      <w:r>
+        <w:rPr>
+          <w:rFonts w:ascii="Times New Roman" w:hAnsi="Times New Roman" w:cs="Times New Roman"/>
+          <w:i/>
+          <w:iCs/>
+          <w:sz w:val="24"/>
+          <w:szCs w:val="24"/>
+        </w:rPr>
+        <w:t>end</w:t>
+      </w:r>
+      <w:proofErr w:type="spellEnd"/>
+      <w:r>
+        <w:rPr>
+          <w:rFonts w:ascii="Times New Roman" w:hAnsi="Times New Roman" w:cs="Times New Roman"/>
+          <w:i/>
+          <w:iCs/>
+          <w:sz w:val="24"/>
+          <w:szCs w:val="24"/>
+        </w:rPr>
+        <w:t>=”\n”</w:t>
       </w:r>
       <w:r>
         <w:rPr>
@@ -791,15 +1085,27 @@
         </w:rPr>
         <w:t xml:space="preserve">Se deixarmos apenas </w:t>
       </w:r>
-      <w:r>
-        <w:rPr>
-          <w:rFonts w:ascii="Times New Roman" w:hAnsi="Times New Roman" w:cs="Times New Roman"/>
-          <w:i/>
-          <w:iCs/>
-          <w:sz w:val="24"/>
-          <w:szCs w:val="24"/>
-        </w:rPr>
-        <w:t>end=””</w:t>
+      <w:proofErr w:type="spellStart"/>
+      <w:r>
+        <w:rPr>
+          <w:rFonts w:ascii="Times New Roman" w:hAnsi="Times New Roman" w:cs="Times New Roman"/>
+          <w:i/>
+          <w:iCs/>
+          <w:sz w:val="24"/>
+          <w:szCs w:val="24"/>
+        </w:rPr>
+        <w:t>end</w:t>
+      </w:r>
+      <w:proofErr w:type="spellEnd"/>
+      <w:r>
+        <w:rPr>
+          <w:rFonts w:ascii="Times New Roman" w:hAnsi="Times New Roman" w:cs="Times New Roman"/>
+          <w:i/>
+          <w:iCs/>
+          <w:sz w:val="24"/>
+          <w:szCs w:val="24"/>
+        </w:rPr>
+        <w:t>=””</w:t>
       </w:r>
       <w:r>
         <w:rPr>
@@ -835,7 +1141,25 @@
           <w:szCs w:val="24"/>
         </w:rPr>
         <w:lastRenderedPageBreak/>
-        <w:t>Isso também funciona para o pointer de digitação, quando utilizamos esse end as &gt;&gt;&gt; no terminal ficam logo no final da frase</w:t>
+        <w:t xml:space="preserve">Isso também funciona para o pointer de digitação, quando utilizamos esse </w:t>
+      </w:r>
+      <w:proofErr w:type="spellStart"/>
+      <w:r>
+        <w:rPr>
+          <w:rFonts w:ascii="Times New Roman" w:hAnsi="Times New Roman" w:cs="Times New Roman"/>
+          <w:sz w:val="24"/>
+          <w:szCs w:val="24"/>
+        </w:rPr>
+        <w:t>end</w:t>
+      </w:r>
+      <w:proofErr w:type="spellEnd"/>
+      <w:r>
+        <w:rPr>
+          <w:rFonts w:ascii="Times New Roman" w:hAnsi="Times New Roman" w:cs="Times New Roman"/>
+          <w:sz w:val="24"/>
+          <w:szCs w:val="24"/>
+        </w:rPr>
+        <w:t xml:space="preserve"> as &gt;&gt;&gt; no terminal ficam logo no final da frase</w:t>
       </w:r>
       <w:r>
         <w:rPr>
@@ -896,7 +1220,29 @@
           <w:sz w:val="24"/>
           <w:szCs w:val="24"/>
         </w:rPr>
-        <w:t>pais = “Italia”</w:t>
+        <w:t>pais = “</w:t>
+      </w:r>
+      <w:proofErr w:type="spellStart"/>
+      <w:r>
+        <w:rPr>
+          <w:rFonts w:ascii="Times New Roman" w:hAnsi="Times New Roman" w:cs="Times New Roman"/>
+          <w:i/>
+          <w:iCs/>
+          <w:sz w:val="24"/>
+          <w:szCs w:val="24"/>
+        </w:rPr>
+        <w:t>Italia</w:t>
+      </w:r>
+      <w:proofErr w:type="spellEnd"/>
+      <w:r>
+        <w:rPr>
+          <w:rFonts w:ascii="Times New Roman" w:hAnsi="Times New Roman" w:cs="Times New Roman"/>
+          <w:i/>
+          <w:iCs/>
+          <w:sz w:val="24"/>
+          <w:szCs w:val="24"/>
+        </w:rPr>
+        <w:t>”</w:t>
       </w:r>
       <w:r>
         <w:rPr>
@@ -951,6 +1297,7 @@
         </w:rPr>
         <w:t xml:space="preserve"> for chamada o que aparecerá será o nome </w:t>
       </w:r>
+      <w:proofErr w:type="spellStart"/>
       <w:r>
         <w:rPr>
           <w:rFonts w:ascii="Times New Roman" w:hAnsi="Times New Roman" w:cs="Times New Roman"/>
@@ -961,6 +1308,7 @@
         </w:rPr>
         <w:t>Italia</w:t>
       </w:r>
+      <w:proofErr w:type="spellEnd"/>
       <w:r>
         <w:rPr>
           <w:rFonts w:ascii="Times New Roman" w:hAnsi="Times New Roman" w:cs="Times New Roman"/>
@@ -1207,7 +1555,29 @@
           <w:sz w:val="24"/>
           <w:szCs w:val="24"/>
         </w:rPr>
-        <w:t>&lt;class ‘str’&gt;</w:t>
+        <w:t>&lt;</w:t>
+      </w:r>
+      <w:proofErr w:type="spellStart"/>
+      <w:r>
+        <w:rPr>
+          <w:rFonts w:ascii="Times New Roman" w:hAnsi="Times New Roman" w:cs="Times New Roman"/>
+          <w:i/>
+          <w:iCs/>
+          <w:sz w:val="24"/>
+          <w:szCs w:val="24"/>
+        </w:rPr>
+        <w:t>class</w:t>
+      </w:r>
+      <w:proofErr w:type="spellEnd"/>
+      <w:r>
+        <w:rPr>
+          <w:rFonts w:ascii="Times New Roman" w:hAnsi="Times New Roman" w:cs="Times New Roman"/>
+          <w:i/>
+          <w:iCs/>
+          <w:sz w:val="24"/>
+          <w:szCs w:val="24"/>
+        </w:rPr>
+        <w:t xml:space="preserve"> ‘str’&gt;</w:t>
       </w:r>
       <w:r>
         <w:rPr>
@@ -1312,7 +1682,25 @@
           <w:sz w:val="24"/>
           <w:szCs w:val="24"/>
         </w:rPr>
-        <w:t>Inteiro (int): Números inteiros. Quando uma variável recebe um número (sem vírgula), ela se torna do tipo inteiro.</w:t>
+        <w:t>Inteiro (</w:t>
+      </w:r>
+      <w:proofErr w:type="spellStart"/>
+      <w:r>
+        <w:rPr>
+          <w:rFonts w:ascii="Times New Roman" w:hAnsi="Times New Roman" w:cs="Times New Roman"/>
+          <w:sz w:val="24"/>
+          <w:szCs w:val="24"/>
+        </w:rPr>
+        <w:t>int</w:t>
+      </w:r>
+      <w:proofErr w:type="spellEnd"/>
+      <w:r>
+        <w:rPr>
+          <w:rFonts w:ascii="Times New Roman" w:hAnsi="Times New Roman" w:cs="Times New Roman"/>
+          <w:sz w:val="24"/>
+          <w:szCs w:val="24"/>
+        </w:rPr>
+        <w:t>): Números inteiros. Quando uma variável recebe um número (sem vírgula), ela se torna do tipo inteiro.</w:t>
       </w:r>
     </w:p>
     <w:p>
@@ -1387,8 +1775,18 @@
           <w:sz w:val="24"/>
           <w:szCs w:val="24"/>
         </w:rPr>
-        <w:t xml:space="preserve"> float</w:t>
-      </w:r>
+        <w:t xml:space="preserve"> </w:t>
+      </w:r>
+      <w:proofErr w:type="spellStart"/>
+      <w:r>
+        <w:rPr>
+          <w:rFonts w:ascii="Times New Roman" w:hAnsi="Times New Roman" w:cs="Times New Roman"/>
+          <w:sz w:val="24"/>
+          <w:szCs w:val="24"/>
+        </w:rPr>
+        <w:t>float</w:t>
+      </w:r>
+      <w:proofErr w:type="spellEnd"/>
       <w:r>
         <w:rPr>
           <w:rFonts w:ascii="Times New Roman" w:hAnsi="Times New Roman" w:cs="Times New Roman"/>
@@ -1503,7 +1901,107 @@
           <w:sz w:val="24"/>
           <w:szCs w:val="24"/>
         </w:rPr>
-        <w:t xml:space="preserve"> </w:t>
+        <w:t xml:space="preserve">Em python utilizamos o padrão </w:t>
+      </w:r>
+      <w:proofErr w:type="spellStart"/>
+      <w:r>
+        <w:rPr>
+          <w:rFonts w:ascii="Times New Roman" w:hAnsi="Times New Roman" w:cs="Times New Roman"/>
+          <w:sz w:val="24"/>
+          <w:szCs w:val="24"/>
+        </w:rPr>
+        <w:t>S</w:t>
+      </w:r>
+      <w:r>
+        <w:rPr>
+          <w:rFonts w:ascii="Times New Roman" w:hAnsi="Times New Roman" w:cs="Times New Roman"/>
+          <w:sz w:val="24"/>
+          <w:szCs w:val="24"/>
+        </w:rPr>
+        <w:t>nake_</w:t>
+      </w:r>
+      <w:r>
+        <w:rPr>
+          <w:rFonts w:ascii="Times New Roman" w:hAnsi="Times New Roman" w:cs="Times New Roman"/>
+          <w:sz w:val="24"/>
+          <w:szCs w:val="24"/>
+        </w:rPr>
+        <w:t>C</w:t>
+      </w:r>
+      <w:r>
+        <w:rPr>
+          <w:rFonts w:ascii="Times New Roman" w:hAnsi="Times New Roman" w:cs="Times New Roman"/>
+          <w:sz w:val="24"/>
+          <w:szCs w:val="24"/>
+        </w:rPr>
+        <w:t>ase</w:t>
+      </w:r>
+      <w:proofErr w:type="spellEnd"/>
+      <w:r>
+        <w:rPr>
+          <w:rFonts w:ascii="Times New Roman" w:hAnsi="Times New Roman" w:cs="Times New Roman"/>
+          <w:sz w:val="24"/>
+          <w:szCs w:val="24"/>
+        </w:rPr>
+        <w:t xml:space="preserve"> para nomear variáveis, ou seja, se o nome da variável for composto as palavras serão separadas por “_”, ao invés de </w:t>
+      </w:r>
+      <w:proofErr w:type="spellStart"/>
+      <w:r>
+        <w:rPr>
+          <w:rFonts w:ascii="Times New Roman" w:hAnsi="Times New Roman" w:cs="Times New Roman"/>
+          <w:sz w:val="24"/>
+          <w:szCs w:val="24"/>
+        </w:rPr>
+        <w:t>C</w:t>
+      </w:r>
+      <w:r>
+        <w:rPr>
+          <w:rFonts w:ascii="Times New Roman" w:hAnsi="Times New Roman" w:cs="Times New Roman"/>
+          <w:sz w:val="24"/>
+          <w:szCs w:val="24"/>
+        </w:rPr>
+        <w:t>amelCase</w:t>
+      </w:r>
+      <w:proofErr w:type="spellEnd"/>
+      <w:r>
+        <w:rPr>
+          <w:rFonts w:ascii="Times New Roman" w:hAnsi="Times New Roman" w:cs="Times New Roman"/>
+          <w:sz w:val="24"/>
+          <w:szCs w:val="24"/>
+        </w:rPr>
+        <w:t>, que o padrão de outras linguagens como J</w:t>
+      </w:r>
+      <w:r>
+        <w:rPr>
+          <w:rFonts w:ascii="Times New Roman" w:hAnsi="Times New Roman" w:cs="Times New Roman"/>
+          <w:sz w:val="24"/>
+          <w:szCs w:val="24"/>
+        </w:rPr>
+        <w:t>ava</w:t>
+      </w:r>
+      <w:r>
+        <w:rPr>
+          <w:rFonts w:ascii="Times New Roman" w:hAnsi="Times New Roman" w:cs="Times New Roman"/>
+          <w:sz w:val="24"/>
+          <w:szCs w:val="24"/>
+        </w:rPr>
+        <w:t>S</w:t>
+      </w:r>
+      <w:r>
+        <w:rPr>
+          <w:rFonts w:ascii="Times New Roman" w:hAnsi="Times New Roman" w:cs="Times New Roman"/>
+          <w:sz w:val="24"/>
+          <w:szCs w:val="24"/>
+        </w:rPr>
+        <w:t>cript</w:t>
+      </w:r>
+      <w:r>
+        <w:rPr>
+          <w:rFonts w:ascii="Times New Roman" w:hAnsi="Times New Roman" w:cs="Times New Roman"/>
+          <w:sz w:val="24"/>
+          <w:szCs w:val="24"/>
+        </w:rPr>
+        <w:t>.</w:t>
       </w:r>
     </w:p>
     <w:sectPr>

</xml_diff>

<commit_message>
Syntax sugar e finalização da aula 2
</commit_message>
<xml_diff>
--- a/Python/Anotações/Python.docx
+++ b/Python/Anotações/Python.docx
@@ -1983,6 +1983,51 @@
           <w:szCs w:val="24"/>
         </w:rPr>
         <w:t>O sinal de “+” quando colocado entre duas str irá concatenar ambas e imprimir uma palavra só com as duas palavras de cada variável, quando colocado entre números ocorrerá a soma e quando colocado entre número e str o código não funciona, a menos que convertamos o número de str para int/float.</w:t>
+      </w:r>
+    </w:p>
+    <w:p>
+      <w:pPr>
+        <w:pStyle w:val="PargrafodaLista"/>
+        <w:numPr>
+          <w:ilvl w:val="1"/>
+          <w:numId w:val="1"/>
+        </w:numPr>
+        <w:spacing w:line="360" w:lineRule="auto"/>
+        <w:jc w:val="both"/>
+        <w:rPr>
+          <w:rFonts w:ascii="Times New Roman" w:hAnsi="Times New Roman" w:cs="Times New Roman"/>
+          <w:b/>
+          <w:bCs/>
+          <w:sz w:val="24"/>
+          <w:szCs w:val="24"/>
+          <w:u w:val="single"/>
+        </w:rPr>
+      </w:pPr>
+      <w:r>
+        <w:rPr>
+          <w:rFonts w:ascii="Times New Roman" w:hAnsi="Times New Roman" w:cs="Times New Roman"/>
+          <w:sz w:val="24"/>
+          <w:szCs w:val="24"/>
+        </w:rPr>
+        <w:t xml:space="preserve"> Syntax Sugar = nome dado à “técnica” de copiar várias vezes a mesma string como por exemplo </w:t>
+      </w:r>
+      <w:r>
+        <w:rPr>
+          <w:rFonts w:ascii="Times New Roman" w:hAnsi="Times New Roman" w:cs="Times New Roman"/>
+          <w:i/>
+          <w:iCs/>
+          <w:sz w:val="24"/>
+          <w:szCs w:val="24"/>
+        </w:rPr>
+        <w:t>print(“20” *10)</w:t>
+      </w:r>
+      <w:r>
+        <w:rPr>
+          <w:rFonts w:ascii="Times New Roman" w:hAnsi="Times New Roman" w:cs="Times New Roman"/>
+          <w:sz w:val="24"/>
+          <w:szCs w:val="24"/>
+        </w:rPr>
+        <w:t xml:space="preserve"> o que acontecerá é que será impresso 10 vezes o número “20”. Isso é muito útil para facilitar coisas que seria muito trabalhosas.</w:t>
       </w:r>
     </w:p>
     <w:sectPr>

</xml_diff>

<commit_message>
Finalizamos a aula 3 e novas informações
</commit_message>
<xml_diff>
--- a/Python/Anotações/Python.docx
+++ b/Python/Anotações/Python.docx
@@ -111,7 +111,25 @@
           <w:sz w:val="24"/>
           <w:szCs w:val="24"/>
         </w:rPr>
-        <w:t xml:space="preserve">Para instalar o python na versão mais recente para o windows acesse esse site: </w:t>
+        <w:t xml:space="preserve">Para instalar o python na versão mais recente para o </w:t>
+      </w:r>
+      <w:proofErr w:type="spellStart"/>
+      <w:r>
+        <w:rPr>
+          <w:rFonts w:ascii="Times New Roman" w:hAnsi="Times New Roman" w:cs="Times New Roman"/>
+          <w:sz w:val="24"/>
+          <w:szCs w:val="24"/>
+        </w:rPr>
+        <w:t>windows</w:t>
+      </w:r>
+      <w:proofErr w:type="spellEnd"/>
+      <w:r>
+        <w:rPr>
+          <w:rFonts w:ascii="Times New Roman" w:hAnsi="Times New Roman" w:cs="Times New Roman"/>
+          <w:sz w:val="24"/>
+          <w:szCs w:val="24"/>
+        </w:rPr>
+        <w:t xml:space="preserve"> acesse esse site: </w:t>
       </w:r>
       <w:hyperlink r:id="rId5" w:history="1">
         <w:r>
@@ -173,8 +191,18 @@
           <w:sz w:val="24"/>
           <w:szCs w:val="24"/>
         </w:rPr>
-        <w:t>s Linux e macOS</w:t>
-      </w:r>
+        <w:t xml:space="preserve">s Linux e </w:t>
+      </w:r>
+      <w:proofErr w:type="spellStart"/>
+      <w:r>
+        <w:rPr>
+          <w:rFonts w:ascii="Times New Roman" w:hAnsi="Times New Roman" w:cs="Times New Roman"/>
+          <w:sz w:val="24"/>
+          <w:szCs w:val="24"/>
+        </w:rPr>
+        <w:t>macOS</w:t>
+      </w:r>
+      <w:proofErr w:type="spellEnd"/>
       <w:r>
         <w:rPr>
           <w:rFonts w:ascii="Times New Roman" w:hAnsi="Times New Roman" w:cs="Times New Roman"/>
@@ -210,15 +238,71 @@
         </w:rPr>
         <w:t xml:space="preserve">Caso não venha abra o terminal e use o comando </w:t>
       </w:r>
-      <w:r>
-        <w:rPr>
-          <w:rFonts w:ascii="Times New Roman" w:hAnsi="Times New Roman" w:cs="Times New Roman"/>
-          <w:i/>
-          <w:iCs/>
-          <w:sz w:val="24"/>
-          <w:szCs w:val="24"/>
-        </w:rPr>
-        <w:t>sudo apt-get install python3</w:t>
+      <w:proofErr w:type="spellStart"/>
+      <w:r>
+        <w:rPr>
+          <w:rFonts w:ascii="Times New Roman" w:hAnsi="Times New Roman" w:cs="Times New Roman"/>
+          <w:i/>
+          <w:iCs/>
+          <w:sz w:val="24"/>
+          <w:szCs w:val="24"/>
+        </w:rPr>
+        <w:t>sudo</w:t>
+      </w:r>
+      <w:proofErr w:type="spellEnd"/>
+      <w:r>
+        <w:rPr>
+          <w:rFonts w:ascii="Times New Roman" w:hAnsi="Times New Roman" w:cs="Times New Roman"/>
+          <w:i/>
+          <w:iCs/>
+          <w:sz w:val="24"/>
+          <w:szCs w:val="24"/>
+        </w:rPr>
+        <w:t xml:space="preserve"> </w:t>
+      </w:r>
+      <w:proofErr w:type="spellStart"/>
+      <w:r>
+        <w:rPr>
+          <w:rFonts w:ascii="Times New Roman" w:hAnsi="Times New Roman" w:cs="Times New Roman"/>
+          <w:i/>
+          <w:iCs/>
+          <w:sz w:val="24"/>
+          <w:szCs w:val="24"/>
+        </w:rPr>
+        <w:t>apt-get</w:t>
+      </w:r>
+      <w:proofErr w:type="spellEnd"/>
+      <w:r>
+        <w:rPr>
+          <w:rFonts w:ascii="Times New Roman" w:hAnsi="Times New Roman" w:cs="Times New Roman"/>
+          <w:i/>
+          <w:iCs/>
+          <w:sz w:val="24"/>
+          <w:szCs w:val="24"/>
+        </w:rPr>
+        <w:t xml:space="preserve"> </w:t>
+      </w:r>
+      <w:proofErr w:type="spellStart"/>
+      <w:r>
+        <w:rPr>
+          <w:rFonts w:ascii="Times New Roman" w:hAnsi="Times New Roman" w:cs="Times New Roman"/>
+          <w:i/>
+          <w:iCs/>
+          <w:sz w:val="24"/>
+          <w:szCs w:val="24"/>
+        </w:rPr>
+        <w:t>install</w:t>
+      </w:r>
+      <w:proofErr w:type="spellEnd"/>
+      <w:r>
+        <w:rPr>
+          <w:rFonts w:ascii="Times New Roman" w:hAnsi="Times New Roman" w:cs="Times New Roman"/>
+          <w:i/>
+          <w:iCs/>
+          <w:sz w:val="24"/>
+          <w:szCs w:val="24"/>
+        </w:rPr>
+        <w:t xml:space="preserve"> python3</w:t>
       </w:r>
       <w:r>
         <w:rPr>
@@ -253,7 +337,25 @@
           <w:sz w:val="24"/>
           <w:szCs w:val="24"/>
         </w:rPr>
-        <w:t xml:space="preserve">No mc entrar no site </w:t>
+        <w:t xml:space="preserve">No </w:t>
+      </w:r>
+      <w:proofErr w:type="spellStart"/>
+      <w:r>
+        <w:rPr>
+          <w:rFonts w:ascii="Times New Roman" w:hAnsi="Times New Roman" w:cs="Times New Roman"/>
+          <w:sz w:val="24"/>
+          <w:szCs w:val="24"/>
+        </w:rPr>
+        <w:t>mc</w:t>
+      </w:r>
+      <w:proofErr w:type="spellEnd"/>
+      <w:r>
+        <w:rPr>
+          <w:rFonts w:ascii="Times New Roman" w:hAnsi="Times New Roman" w:cs="Times New Roman"/>
+          <w:sz w:val="24"/>
+          <w:szCs w:val="24"/>
+        </w:rPr>
+        <w:t xml:space="preserve"> entrar no site </w:t>
       </w:r>
       <w:hyperlink r:id="rId6" w:history="1">
         <w:r>
@@ -301,15 +403,27 @@
         </w:rPr>
         <w:t xml:space="preserve">Use o comando </w:t>
       </w:r>
-      <w:r>
-        <w:rPr>
-          <w:rFonts w:ascii="Times New Roman" w:hAnsi="Times New Roman" w:cs="Times New Roman"/>
-          <w:i/>
-          <w:iCs/>
-          <w:sz w:val="24"/>
-          <w:szCs w:val="24"/>
-        </w:rPr>
-        <w:t>brew update</w:t>
+      <w:proofErr w:type="spellStart"/>
+      <w:r>
+        <w:rPr>
+          <w:rFonts w:ascii="Times New Roman" w:hAnsi="Times New Roman" w:cs="Times New Roman"/>
+          <w:i/>
+          <w:iCs/>
+          <w:sz w:val="24"/>
+          <w:szCs w:val="24"/>
+        </w:rPr>
+        <w:t>brew</w:t>
+      </w:r>
+      <w:proofErr w:type="spellEnd"/>
+      <w:r>
+        <w:rPr>
+          <w:rFonts w:ascii="Times New Roman" w:hAnsi="Times New Roman" w:cs="Times New Roman"/>
+          <w:i/>
+          <w:iCs/>
+          <w:sz w:val="24"/>
+          <w:szCs w:val="24"/>
+        </w:rPr>
+        <w:t xml:space="preserve"> update</w:t>
       </w:r>
       <w:r>
         <w:rPr>
@@ -346,15 +460,49 @@
         </w:rPr>
         <w:t xml:space="preserve">Use o comando </w:t>
       </w:r>
-      <w:r>
-        <w:rPr>
-          <w:rFonts w:ascii="Times New Roman" w:hAnsi="Times New Roman" w:cs="Times New Roman"/>
-          <w:i/>
-          <w:iCs/>
-          <w:sz w:val="24"/>
-          <w:szCs w:val="24"/>
-        </w:rPr>
-        <w:t>brew install python3</w:t>
+      <w:proofErr w:type="spellStart"/>
+      <w:r>
+        <w:rPr>
+          <w:rFonts w:ascii="Times New Roman" w:hAnsi="Times New Roman" w:cs="Times New Roman"/>
+          <w:i/>
+          <w:iCs/>
+          <w:sz w:val="24"/>
+          <w:szCs w:val="24"/>
+        </w:rPr>
+        <w:t>brew</w:t>
+      </w:r>
+      <w:proofErr w:type="spellEnd"/>
+      <w:r>
+        <w:rPr>
+          <w:rFonts w:ascii="Times New Roman" w:hAnsi="Times New Roman" w:cs="Times New Roman"/>
+          <w:i/>
+          <w:iCs/>
+          <w:sz w:val="24"/>
+          <w:szCs w:val="24"/>
+        </w:rPr>
+        <w:t xml:space="preserve"> </w:t>
+      </w:r>
+      <w:proofErr w:type="spellStart"/>
+      <w:r>
+        <w:rPr>
+          <w:rFonts w:ascii="Times New Roman" w:hAnsi="Times New Roman" w:cs="Times New Roman"/>
+          <w:i/>
+          <w:iCs/>
+          <w:sz w:val="24"/>
+          <w:szCs w:val="24"/>
+        </w:rPr>
+        <w:t>install</w:t>
+      </w:r>
+      <w:proofErr w:type="spellEnd"/>
+      <w:r>
+        <w:rPr>
+          <w:rFonts w:ascii="Times New Roman" w:hAnsi="Times New Roman" w:cs="Times New Roman"/>
+          <w:i/>
+          <w:iCs/>
+          <w:sz w:val="24"/>
+          <w:szCs w:val="24"/>
+        </w:rPr>
+        <w:t xml:space="preserve"> python3</w:t>
       </w:r>
       <w:r>
         <w:rPr>
@@ -416,7 +564,25 @@
           <w:sz w:val="24"/>
           <w:szCs w:val="24"/>
         </w:rPr>
-        <w:t xml:space="preserve"> e baixar como no windows.</w:t>
+        <w:t xml:space="preserve"> e baixar como no </w:t>
+      </w:r>
+      <w:proofErr w:type="spellStart"/>
+      <w:r>
+        <w:rPr>
+          <w:rFonts w:ascii="Times New Roman" w:hAnsi="Times New Roman" w:cs="Times New Roman"/>
+          <w:sz w:val="24"/>
+          <w:szCs w:val="24"/>
+        </w:rPr>
+        <w:t>windows</w:t>
+      </w:r>
+      <w:proofErr w:type="spellEnd"/>
+      <w:r>
+        <w:rPr>
+          <w:rFonts w:ascii="Times New Roman" w:hAnsi="Times New Roman" w:cs="Times New Roman"/>
+          <w:sz w:val="24"/>
+          <w:szCs w:val="24"/>
+        </w:rPr>
+        <w:t>.</w:t>
       </w:r>
     </w:p>
     <w:p>
@@ -497,7 +663,25 @@
           <w:sz w:val="24"/>
           <w:szCs w:val="24"/>
         </w:rPr>
-        <w:t>Esse site serve para diversas linguagens, não somente pytho.</w:t>
+        <w:t xml:space="preserve">Esse site serve para diversas linguagens, não somente </w:t>
+      </w:r>
+      <w:proofErr w:type="spellStart"/>
+      <w:r>
+        <w:rPr>
+          <w:rFonts w:ascii="Times New Roman" w:hAnsi="Times New Roman" w:cs="Times New Roman"/>
+          <w:sz w:val="24"/>
+          <w:szCs w:val="24"/>
+        </w:rPr>
+        <w:t>pytho</w:t>
+      </w:r>
+      <w:proofErr w:type="spellEnd"/>
+      <w:r>
+        <w:rPr>
+          <w:rFonts w:ascii="Times New Roman" w:hAnsi="Times New Roman" w:cs="Times New Roman"/>
+          <w:sz w:val="24"/>
+          <w:szCs w:val="24"/>
+        </w:rPr>
+        <w:t>.</w:t>
       </w:r>
     </w:p>
     <w:p>
@@ -524,7 +708,25 @@
           <w:sz w:val="24"/>
           <w:szCs w:val="24"/>
         </w:rPr>
-        <w:t>Python3 vem como primeira opção após clicar em “Start coding”.</w:t>
+        <w:t xml:space="preserve">Python3 vem como primeira opção após clicar em “Start </w:t>
+      </w:r>
+      <w:proofErr w:type="spellStart"/>
+      <w:r>
+        <w:rPr>
+          <w:rFonts w:ascii="Times New Roman" w:hAnsi="Times New Roman" w:cs="Times New Roman"/>
+          <w:sz w:val="24"/>
+          <w:szCs w:val="24"/>
+        </w:rPr>
+        <w:t>coding</w:t>
+      </w:r>
+      <w:proofErr w:type="spellEnd"/>
+      <w:r>
+        <w:rPr>
+          <w:rFonts w:ascii="Times New Roman" w:hAnsi="Times New Roman" w:cs="Times New Roman"/>
+          <w:sz w:val="24"/>
+          <w:szCs w:val="24"/>
+        </w:rPr>
+        <w:t>”.</w:t>
       </w:r>
     </w:p>
     <w:p>
@@ -551,7 +753,25 @@
           <w:sz w:val="24"/>
           <w:szCs w:val="24"/>
         </w:rPr>
-        <w:t>Este é um dos melhores sites para codar.</w:t>
+        <w:t xml:space="preserve">Este é um dos melhores sites para </w:t>
+      </w:r>
+      <w:proofErr w:type="spellStart"/>
+      <w:r>
+        <w:rPr>
+          <w:rFonts w:ascii="Times New Roman" w:hAnsi="Times New Roman" w:cs="Times New Roman"/>
+          <w:sz w:val="24"/>
+          <w:szCs w:val="24"/>
+        </w:rPr>
+        <w:t>codar</w:t>
+      </w:r>
+      <w:proofErr w:type="spellEnd"/>
+      <w:r>
+        <w:rPr>
+          <w:rFonts w:ascii="Times New Roman" w:hAnsi="Times New Roman" w:cs="Times New Roman"/>
+          <w:sz w:val="24"/>
+          <w:szCs w:val="24"/>
+        </w:rPr>
+        <w:t>.</w:t>
       </w:r>
     </w:p>
     <w:p>
@@ -613,7 +833,25 @@
           <w:sz w:val="24"/>
           <w:szCs w:val="24"/>
         </w:rPr>
-        <w:t>Ex.: exit(), print(), help().</w:t>
+        <w:t xml:space="preserve">Ex.: </w:t>
+      </w:r>
+      <w:proofErr w:type="spellStart"/>
+      <w:r>
+        <w:rPr>
+          <w:rFonts w:ascii="Times New Roman" w:hAnsi="Times New Roman" w:cs="Times New Roman"/>
+          <w:sz w:val="24"/>
+          <w:szCs w:val="24"/>
+        </w:rPr>
+        <w:t>exit</w:t>
+      </w:r>
+      <w:proofErr w:type="spellEnd"/>
+      <w:r>
+        <w:rPr>
+          <w:rFonts w:ascii="Times New Roman" w:hAnsi="Times New Roman" w:cs="Times New Roman"/>
+          <w:sz w:val="24"/>
+          <w:szCs w:val="24"/>
+        </w:rPr>
+        <w:t>(), print(), help().</w:t>
       </w:r>
     </w:p>
     <w:p>
@@ -701,7 +939,51 @@
           <w:sz w:val="24"/>
           <w:szCs w:val="24"/>
         </w:rPr>
-        <w:t>, sep=”caracter”</w:t>
+        <w:t xml:space="preserve">, </w:t>
+      </w:r>
+      <w:proofErr w:type="spellStart"/>
+      <w:r>
+        <w:rPr>
+          <w:rFonts w:ascii="Times New Roman" w:hAnsi="Times New Roman" w:cs="Times New Roman"/>
+          <w:i/>
+          <w:iCs/>
+          <w:sz w:val="24"/>
+          <w:szCs w:val="24"/>
+        </w:rPr>
+        <w:t>sep</w:t>
+      </w:r>
+      <w:proofErr w:type="spellEnd"/>
+      <w:r>
+        <w:rPr>
+          <w:rFonts w:ascii="Times New Roman" w:hAnsi="Times New Roman" w:cs="Times New Roman"/>
+          <w:i/>
+          <w:iCs/>
+          <w:sz w:val="24"/>
+          <w:szCs w:val="24"/>
+        </w:rPr>
+        <w:t>=”</w:t>
+      </w:r>
+      <w:proofErr w:type="spellStart"/>
+      <w:r>
+        <w:rPr>
+          <w:rFonts w:ascii="Times New Roman" w:hAnsi="Times New Roman" w:cs="Times New Roman"/>
+          <w:i/>
+          <w:iCs/>
+          <w:sz w:val="24"/>
+          <w:szCs w:val="24"/>
+        </w:rPr>
+        <w:t>caracter</w:t>
+      </w:r>
+      <w:proofErr w:type="spellEnd"/>
+      <w:r>
+        <w:rPr>
+          <w:rFonts w:ascii="Times New Roman" w:hAnsi="Times New Roman" w:cs="Times New Roman"/>
+          <w:i/>
+          <w:iCs/>
+          <w:sz w:val="24"/>
+          <w:szCs w:val="24"/>
+        </w:rPr>
+        <w:t>”</w:t>
       </w:r>
       <w:r>
         <w:rPr>
@@ -738,15 +1020,27 @@
         </w:rPr>
         <w:t xml:space="preserve"> O parâmetro </w:t>
       </w:r>
-      <w:r>
-        <w:rPr>
-          <w:rFonts w:ascii="Times New Roman" w:hAnsi="Times New Roman" w:cs="Times New Roman"/>
-          <w:i/>
-          <w:iCs/>
-          <w:sz w:val="24"/>
-          <w:szCs w:val="24"/>
-        </w:rPr>
-        <w:t>end=”\n”</w:t>
+      <w:proofErr w:type="spellStart"/>
+      <w:r>
+        <w:rPr>
+          <w:rFonts w:ascii="Times New Roman" w:hAnsi="Times New Roman" w:cs="Times New Roman"/>
+          <w:i/>
+          <w:iCs/>
+          <w:sz w:val="24"/>
+          <w:szCs w:val="24"/>
+        </w:rPr>
+        <w:t>end</w:t>
+      </w:r>
+      <w:proofErr w:type="spellEnd"/>
+      <w:r>
+        <w:rPr>
+          <w:rFonts w:ascii="Times New Roman" w:hAnsi="Times New Roman" w:cs="Times New Roman"/>
+          <w:i/>
+          <w:iCs/>
+          <w:sz w:val="24"/>
+          <w:szCs w:val="24"/>
+        </w:rPr>
+        <w:t>=”\n”</w:t>
       </w:r>
       <w:r>
         <w:rPr>
@@ -791,15 +1085,27 @@
         </w:rPr>
         <w:t xml:space="preserve">Se deixarmos apenas </w:t>
       </w:r>
-      <w:r>
-        <w:rPr>
-          <w:rFonts w:ascii="Times New Roman" w:hAnsi="Times New Roman" w:cs="Times New Roman"/>
-          <w:i/>
-          <w:iCs/>
-          <w:sz w:val="24"/>
-          <w:szCs w:val="24"/>
-        </w:rPr>
-        <w:t>end=””</w:t>
+      <w:proofErr w:type="spellStart"/>
+      <w:r>
+        <w:rPr>
+          <w:rFonts w:ascii="Times New Roman" w:hAnsi="Times New Roman" w:cs="Times New Roman"/>
+          <w:i/>
+          <w:iCs/>
+          <w:sz w:val="24"/>
+          <w:szCs w:val="24"/>
+        </w:rPr>
+        <w:t>end</w:t>
+      </w:r>
+      <w:proofErr w:type="spellEnd"/>
+      <w:r>
+        <w:rPr>
+          <w:rFonts w:ascii="Times New Roman" w:hAnsi="Times New Roman" w:cs="Times New Roman"/>
+          <w:i/>
+          <w:iCs/>
+          <w:sz w:val="24"/>
+          <w:szCs w:val="24"/>
+        </w:rPr>
+        <w:t>=””</w:t>
       </w:r>
       <w:r>
         <w:rPr>
@@ -835,7 +1141,25 @@
           <w:szCs w:val="24"/>
         </w:rPr>
         <w:lastRenderedPageBreak/>
-        <w:t>Isso também funciona para o pointer de digitação, quando utilizamos esse end as &gt;&gt;&gt; no terminal ficam logo no final da frase</w:t>
+        <w:t xml:space="preserve">Isso também funciona para o pointer de digitação, quando utilizamos esse </w:t>
+      </w:r>
+      <w:proofErr w:type="spellStart"/>
+      <w:r>
+        <w:rPr>
+          <w:rFonts w:ascii="Times New Roman" w:hAnsi="Times New Roman" w:cs="Times New Roman"/>
+          <w:sz w:val="24"/>
+          <w:szCs w:val="24"/>
+        </w:rPr>
+        <w:t>end</w:t>
+      </w:r>
+      <w:proofErr w:type="spellEnd"/>
+      <w:r>
+        <w:rPr>
+          <w:rFonts w:ascii="Times New Roman" w:hAnsi="Times New Roman" w:cs="Times New Roman"/>
+          <w:sz w:val="24"/>
+          <w:szCs w:val="24"/>
+        </w:rPr>
+        <w:t xml:space="preserve"> as &gt;&gt;&gt; no terminal ficam logo no final da frase</w:t>
       </w:r>
       <w:r>
         <w:rPr>
@@ -896,7 +1220,29 @@
           <w:sz w:val="24"/>
           <w:szCs w:val="24"/>
         </w:rPr>
-        <w:t>pais = “Italia”</w:t>
+        <w:t>pais = “</w:t>
+      </w:r>
+      <w:proofErr w:type="spellStart"/>
+      <w:r>
+        <w:rPr>
+          <w:rFonts w:ascii="Times New Roman" w:hAnsi="Times New Roman" w:cs="Times New Roman"/>
+          <w:i/>
+          <w:iCs/>
+          <w:sz w:val="24"/>
+          <w:szCs w:val="24"/>
+        </w:rPr>
+        <w:t>Italia</w:t>
+      </w:r>
+      <w:proofErr w:type="spellEnd"/>
+      <w:r>
+        <w:rPr>
+          <w:rFonts w:ascii="Times New Roman" w:hAnsi="Times New Roman" w:cs="Times New Roman"/>
+          <w:i/>
+          <w:iCs/>
+          <w:sz w:val="24"/>
+          <w:szCs w:val="24"/>
+        </w:rPr>
+        <w:t>”</w:t>
       </w:r>
       <w:r>
         <w:rPr>
@@ -951,6 +1297,7 @@
         </w:rPr>
         <w:t xml:space="preserve"> for chamada o que aparecerá será o nome </w:t>
       </w:r>
+      <w:proofErr w:type="spellStart"/>
       <w:r>
         <w:rPr>
           <w:rFonts w:ascii="Times New Roman" w:hAnsi="Times New Roman" w:cs="Times New Roman"/>
@@ -961,6 +1308,7 @@
         </w:rPr>
         <w:t>Italia</w:t>
       </w:r>
+      <w:proofErr w:type="spellEnd"/>
       <w:r>
         <w:rPr>
           <w:rFonts w:ascii="Times New Roman" w:hAnsi="Times New Roman" w:cs="Times New Roman"/>
@@ -1207,7 +1555,29 @@
           <w:sz w:val="24"/>
           <w:szCs w:val="24"/>
         </w:rPr>
-        <w:t>&lt;class ‘str’&gt;</w:t>
+        <w:t>&lt;</w:t>
+      </w:r>
+      <w:proofErr w:type="spellStart"/>
+      <w:r>
+        <w:rPr>
+          <w:rFonts w:ascii="Times New Roman" w:hAnsi="Times New Roman" w:cs="Times New Roman"/>
+          <w:i/>
+          <w:iCs/>
+          <w:sz w:val="24"/>
+          <w:szCs w:val="24"/>
+        </w:rPr>
+        <w:t>class</w:t>
+      </w:r>
+      <w:proofErr w:type="spellEnd"/>
+      <w:r>
+        <w:rPr>
+          <w:rFonts w:ascii="Times New Roman" w:hAnsi="Times New Roman" w:cs="Times New Roman"/>
+          <w:i/>
+          <w:iCs/>
+          <w:sz w:val="24"/>
+          <w:szCs w:val="24"/>
+        </w:rPr>
+        <w:t xml:space="preserve"> ‘str’&gt;</w:t>
       </w:r>
       <w:r>
         <w:rPr>
@@ -1312,7 +1682,25 @@
           <w:sz w:val="24"/>
           <w:szCs w:val="24"/>
         </w:rPr>
-        <w:t>Inteiro (int): Números inteiros. Quando uma variável recebe um número (sem vírgula), ela se torna do tipo inteiro.</w:t>
+        <w:t>Inteiro (</w:t>
+      </w:r>
+      <w:proofErr w:type="spellStart"/>
+      <w:r>
+        <w:rPr>
+          <w:rFonts w:ascii="Times New Roman" w:hAnsi="Times New Roman" w:cs="Times New Roman"/>
+          <w:sz w:val="24"/>
+          <w:szCs w:val="24"/>
+        </w:rPr>
+        <w:t>int</w:t>
+      </w:r>
+      <w:proofErr w:type="spellEnd"/>
+      <w:r>
+        <w:rPr>
+          <w:rFonts w:ascii="Times New Roman" w:hAnsi="Times New Roman" w:cs="Times New Roman"/>
+          <w:sz w:val="24"/>
+          <w:szCs w:val="24"/>
+        </w:rPr>
+        <w:t>): Números inteiros. Quando uma variável recebe um número (sem vírgula), ela se torna do tipo inteiro.</w:t>
       </w:r>
     </w:p>
     <w:p>
@@ -1339,7 +1727,25 @@
           <w:sz w:val="24"/>
           <w:szCs w:val="24"/>
         </w:rPr>
-        <w:t>Float: Números flutuantes/reais. Quando uma variável recebe um real (com vírgula), ela se torna do tipo float.</w:t>
+        <w:t xml:space="preserve">Float: Números flutuantes/reais. Quando uma variável recebe um real (com vírgula), ela se torna do tipo </w:t>
+      </w:r>
+      <w:proofErr w:type="spellStart"/>
+      <w:r>
+        <w:rPr>
+          <w:rFonts w:ascii="Times New Roman" w:hAnsi="Times New Roman" w:cs="Times New Roman"/>
+          <w:sz w:val="24"/>
+          <w:szCs w:val="24"/>
+        </w:rPr>
+        <w:t>float</w:t>
+      </w:r>
+      <w:proofErr w:type="spellEnd"/>
+      <w:r>
+        <w:rPr>
+          <w:rFonts w:ascii="Times New Roman" w:hAnsi="Times New Roman" w:cs="Times New Roman"/>
+          <w:sz w:val="24"/>
+          <w:szCs w:val="24"/>
+        </w:rPr>
+        <w:t>.</w:t>
       </w:r>
     </w:p>
     <w:p>
@@ -1449,6 +1855,7 @@
         </w:rPr>
         <w:t xml:space="preserve">Em python utilizamos o padrão </w:t>
       </w:r>
+      <w:proofErr w:type="spellStart"/>
       <w:r>
         <w:rPr>
           <w:rFonts w:ascii="Times New Roman" w:hAnsi="Times New Roman" w:cs="Times New Roman"/>
@@ -1479,8 +1886,18 @@
           <w:sz w:val="24"/>
           <w:szCs w:val="24"/>
         </w:rPr>
-        <w:t xml:space="preserve">ase para nomear variáveis, ou seja, se o nome da variável for composto as palavras serão separadas por “_”, ao invés de </w:t>
-      </w:r>
+        <w:t>ase</w:t>
+      </w:r>
+      <w:proofErr w:type="spellEnd"/>
+      <w:r>
+        <w:rPr>
+          <w:rFonts w:ascii="Times New Roman" w:hAnsi="Times New Roman" w:cs="Times New Roman"/>
+          <w:sz w:val="24"/>
+          <w:szCs w:val="24"/>
+        </w:rPr>
+        <w:t xml:space="preserve"> para nomear variáveis, ou seja, se o nome da variável for composto as palavras serão separadas por “_”, ao invés de </w:t>
+      </w:r>
+      <w:proofErr w:type="spellStart"/>
       <w:r>
         <w:rPr>
           <w:rFonts w:ascii="Times New Roman" w:hAnsi="Times New Roman" w:cs="Times New Roman"/>
@@ -1495,7 +1912,16 @@
           <w:sz w:val="24"/>
           <w:szCs w:val="24"/>
         </w:rPr>
-        <w:t>amelCase, que o padrão de outras linguagens como J</w:t>
+        <w:t>amelCase</w:t>
+      </w:r>
+      <w:proofErr w:type="spellEnd"/>
+      <w:r>
+        <w:rPr>
+          <w:rFonts w:ascii="Times New Roman" w:hAnsi="Times New Roman" w:cs="Times New Roman"/>
+          <w:sz w:val="24"/>
+          <w:szCs w:val="24"/>
+        </w:rPr>
+        <w:t>, que o padrão de outras linguagens como J</w:t>
       </w:r>
       <w:r>
         <w:rPr>
@@ -1628,6 +2054,7 @@
         </w:rPr>
         <w:t xml:space="preserve">e </w:t>
       </w:r>
+      <w:proofErr w:type="spellStart"/>
       <w:r>
         <w:rPr>
           <w:rFonts w:ascii="Times New Roman" w:hAnsi="Times New Roman" w:cs="Times New Roman"/>
@@ -1638,6 +2065,7 @@
         </w:rPr>
         <w:t>else</w:t>
       </w:r>
+      <w:proofErr w:type="spellEnd"/>
       <w:r>
         <w:rPr>
           <w:rFonts w:ascii="Times New Roman" w:hAnsi="Times New Roman" w:cs="Times New Roman"/>
@@ -1671,7 +2099,25 @@
           <w:sz w:val="24"/>
           <w:szCs w:val="24"/>
         </w:rPr>
-        <w:t>A diferença do python para as outras é que não precisa colocar {} para separar a condição em um bloco, o que conta é a organização/indentação do código</w:t>
+        <w:t>A diferença do python para as outras é que não precisa colocar {} para separar a condição em um bloco, o que conta é a organização/</w:t>
+      </w:r>
+      <w:proofErr w:type="spellStart"/>
+      <w:r>
+        <w:rPr>
+          <w:rFonts w:ascii="Times New Roman" w:hAnsi="Times New Roman" w:cs="Times New Roman"/>
+          <w:sz w:val="24"/>
+          <w:szCs w:val="24"/>
+        </w:rPr>
+        <w:t>indentação</w:t>
+      </w:r>
+      <w:proofErr w:type="spellEnd"/>
+      <w:r>
+        <w:rPr>
+          <w:rFonts w:ascii="Times New Roman" w:hAnsi="Times New Roman" w:cs="Times New Roman"/>
+          <w:sz w:val="24"/>
+          <w:szCs w:val="24"/>
+        </w:rPr>
+        <w:t xml:space="preserve"> do código</w:t>
       </w:r>
       <w:r>
         <w:rPr>
@@ -1754,6 +2200,7 @@
         </w:rPr>
         <w:t xml:space="preserve">, caso queira que venha em um formato específico como </w:t>
       </w:r>
+      <w:proofErr w:type="spellStart"/>
       <w:r>
         <w:rPr>
           <w:rFonts w:ascii="Times New Roman" w:hAnsi="Times New Roman" w:cs="Times New Roman"/>
@@ -1764,6 +2211,7 @@
         </w:rPr>
         <w:t>int</w:t>
       </w:r>
+      <w:proofErr w:type="spellEnd"/>
       <w:r>
         <w:rPr>
           <w:rFonts w:ascii="Times New Roman" w:hAnsi="Times New Roman" w:cs="Times New Roman"/>
@@ -1772,6 +2220,7 @@
         </w:rPr>
         <w:t xml:space="preserve"> ou </w:t>
       </w:r>
+      <w:proofErr w:type="spellStart"/>
       <w:r>
         <w:rPr>
           <w:rFonts w:ascii="Times New Roman" w:hAnsi="Times New Roman" w:cs="Times New Roman"/>
@@ -1782,6 +2231,7 @@
         </w:rPr>
         <w:t>float</w:t>
       </w:r>
+      <w:proofErr w:type="spellEnd"/>
       <w:r>
         <w:rPr>
           <w:rFonts w:ascii="Times New Roman" w:hAnsi="Times New Roman" w:cs="Times New Roman"/>
@@ -1790,6 +2240,7 @@
         </w:rPr>
         <w:t xml:space="preserve">, precisamos declarar isso com o </w:t>
       </w:r>
+      <w:proofErr w:type="spellStart"/>
       <w:r>
         <w:rPr>
           <w:rFonts w:ascii="Times New Roman" w:hAnsi="Times New Roman" w:cs="Times New Roman"/>
@@ -1810,6 +2261,7 @@
         </w:rPr>
         <w:t>umero_str</w:t>
       </w:r>
+      <w:proofErr w:type="spellEnd"/>
       <w:r>
         <w:rPr>
           <w:rFonts w:ascii="Times New Roman" w:hAnsi="Times New Roman" w:cs="Times New Roman"/>
@@ -1828,15 +2280,27 @@
         </w:rPr>
         <w:t xml:space="preserve"> </w:t>
       </w:r>
-      <w:r>
-        <w:rPr>
-          <w:rFonts w:ascii="Times New Roman" w:hAnsi="Times New Roman" w:cs="Times New Roman"/>
-          <w:i/>
-          <w:iCs/>
-          <w:sz w:val="24"/>
-          <w:szCs w:val="24"/>
-        </w:rPr>
-        <w:t>int(input(“Digite um número:”))</w:t>
+      <w:proofErr w:type="spellStart"/>
+      <w:r>
+        <w:rPr>
+          <w:rFonts w:ascii="Times New Roman" w:hAnsi="Times New Roman" w:cs="Times New Roman"/>
+          <w:i/>
+          <w:iCs/>
+          <w:sz w:val="24"/>
+          <w:szCs w:val="24"/>
+        </w:rPr>
+        <w:t>int</w:t>
+      </w:r>
+      <w:proofErr w:type="spellEnd"/>
+      <w:r>
+        <w:rPr>
+          <w:rFonts w:ascii="Times New Roman" w:hAnsi="Times New Roman" w:cs="Times New Roman"/>
+          <w:i/>
+          <w:iCs/>
+          <w:sz w:val="24"/>
+          <w:szCs w:val="24"/>
+        </w:rPr>
+        <w:t>(input(“Digite um número:”))</w:t>
       </w:r>
       <w:r>
         <w:rPr>
@@ -1846,6 +2310,7 @@
         </w:rPr>
         <w:t xml:space="preserve">, ou colocando uma segunda variável e fazendo ela receber o input na conversão: </w:t>
       </w:r>
+      <w:proofErr w:type="spellStart"/>
       <w:r>
         <w:rPr>
           <w:rFonts w:ascii="Times New Roman" w:hAnsi="Times New Roman" w:cs="Times New Roman"/>
@@ -1866,16 +2331,62 @@
         </w:rPr>
         <w:t>umero_str</w:t>
       </w:r>
-      <w:r>
-        <w:rPr>
-          <w:rFonts w:ascii="Times New Roman" w:hAnsi="Times New Roman" w:cs="Times New Roman"/>
-          <w:i/>
-          <w:iCs/>
-          <w:sz w:val="24"/>
-          <w:szCs w:val="24"/>
-        </w:rPr>
-        <w:t xml:space="preserve"> = input(“Digite um número:”); numero = int(</w:t>
-      </w:r>
+      <w:proofErr w:type="spellEnd"/>
+      <w:r>
+        <w:rPr>
+          <w:rFonts w:ascii="Times New Roman" w:hAnsi="Times New Roman" w:cs="Times New Roman"/>
+          <w:i/>
+          <w:iCs/>
+          <w:sz w:val="24"/>
+          <w:szCs w:val="24"/>
+        </w:rPr>
+        <w:t xml:space="preserve"> = input(“Digite um número:”); </w:t>
+      </w:r>
+      <w:proofErr w:type="spellStart"/>
+      <w:r>
+        <w:rPr>
+          <w:rFonts w:ascii="Times New Roman" w:hAnsi="Times New Roman" w:cs="Times New Roman"/>
+          <w:i/>
+          <w:iCs/>
+          <w:sz w:val="24"/>
+          <w:szCs w:val="24"/>
+        </w:rPr>
+        <w:t>numero</w:t>
+      </w:r>
+      <w:proofErr w:type="spellEnd"/>
+      <w:r>
+        <w:rPr>
+          <w:rFonts w:ascii="Times New Roman" w:hAnsi="Times New Roman" w:cs="Times New Roman"/>
+          <w:i/>
+          <w:iCs/>
+          <w:sz w:val="24"/>
+          <w:szCs w:val="24"/>
+        </w:rPr>
+        <w:t xml:space="preserve"> = </w:t>
+      </w:r>
+      <w:proofErr w:type="spellStart"/>
+      <w:r>
+        <w:rPr>
+          <w:rFonts w:ascii="Times New Roman" w:hAnsi="Times New Roman" w:cs="Times New Roman"/>
+          <w:i/>
+          <w:iCs/>
+          <w:sz w:val="24"/>
+          <w:szCs w:val="24"/>
+        </w:rPr>
+        <w:t>int</w:t>
+      </w:r>
+      <w:proofErr w:type="spellEnd"/>
+      <w:r>
+        <w:rPr>
+          <w:rFonts w:ascii="Times New Roman" w:hAnsi="Times New Roman" w:cs="Times New Roman"/>
+          <w:i/>
+          <w:iCs/>
+          <w:sz w:val="24"/>
+          <w:szCs w:val="24"/>
+        </w:rPr>
+        <w:t>(</w:t>
+      </w:r>
+      <w:proofErr w:type="spellStart"/>
       <w:r>
         <w:rPr>
           <w:rFonts w:ascii="Times New Roman" w:hAnsi="Times New Roman" w:cs="Times New Roman"/>
@@ -1896,6 +2407,7 @@
         </w:rPr>
         <w:t>umero_str</w:t>
       </w:r>
+      <w:proofErr w:type="spellEnd"/>
       <w:r>
         <w:rPr>
           <w:rFonts w:ascii="Times New Roman" w:hAnsi="Times New Roman" w:cs="Times New Roman"/>
@@ -1982,7 +2494,43 @@
           <w:sz w:val="24"/>
           <w:szCs w:val="24"/>
         </w:rPr>
-        <w:t>O sinal de “+” quando colocado entre duas str irá concatenar ambas e imprimir uma palavra só com as duas palavras de cada variável, quando colocado entre números ocorrerá a soma e quando colocado entre número e str o código não funciona, a menos que convertamos o número de str para int/float.</w:t>
+        <w:t xml:space="preserve">O sinal de “+” quando colocado entre duas str irá concatenar ambas e imprimir uma palavra só com as duas palavras de cada variável, quando colocado entre números ocorrerá a soma e quando colocado entre número e str o código não funciona, a menos que convertamos o número de str para </w:t>
+      </w:r>
+      <w:proofErr w:type="spellStart"/>
+      <w:r>
+        <w:rPr>
+          <w:rFonts w:ascii="Times New Roman" w:hAnsi="Times New Roman" w:cs="Times New Roman"/>
+          <w:sz w:val="24"/>
+          <w:szCs w:val="24"/>
+        </w:rPr>
+        <w:t>int</w:t>
+      </w:r>
+      <w:proofErr w:type="spellEnd"/>
+      <w:r>
+        <w:rPr>
+          <w:rFonts w:ascii="Times New Roman" w:hAnsi="Times New Roman" w:cs="Times New Roman"/>
+          <w:sz w:val="24"/>
+          <w:szCs w:val="24"/>
+        </w:rPr>
+        <w:t>/</w:t>
+      </w:r>
+      <w:proofErr w:type="spellStart"/>
+      <w:r>
+        <w:rPr>
+          <w:rFonts w:ascii="Times New Roman" w:hAnsi="Times New Roman" w:cs="Times New Roman"/>
+          <w:sz w:val="24"/>
+          <w:szCs w:val="24"/>
+        </w:rPr>
+        <w:t>float</w:t>
+      </w:r>
+      <w:proofErr w:type="spellEnd"/>
+      <w:r>
+        <w:rPr>
+          <w:rFonts w:ascii="Times New Roman" w:hAnsi="Times New Roman" w:cs="Times New Roman"/>
+          <w:sz w:val="24"/>
+          <w:szCs w:val="24"/>
+        </w:rPr>
+        <w:t>.</w:t>
       </w:r>
     </w:p>
     <w:p>
@@ -2009,7 +2557,25 @@
           <w:sz w:val="24"/>
           <w:szCs w:val="24"/>
         </w:rPr>
-        <w:t xml:space="preserve"> Syntax Sugar = nome dado à “técnica” de copiar várias vezes a mesma string como por exemplo </w:t>
+        <w:t xml:space="preserve"> </w:t>
+      </w:r>
+      <w:proofErr w:type="spellStart"/>
+      <w:r>
+        <w:rPr>
+          <w:rFonts w:ascii="Times New Roman" w:hAnsi="Times New Roman" w:cs="Times New Roman"/>
+          <w:sz w:val="24"/>
+          <w:szCs w:val="24"/>
+        </w:rPr>
+        <w:t>Syntax</w:t>
+      </w:r>
+      <w:proofErr w:type="spellEnd"/>
+      <w:r>
+        <w:rPr>
+          <w:rFonts w:ascii="Times New Roman" w:hAnsi="Times New Roman" w:cs="Times New Roman"/>
+          <w:sz w:val="24"/>
+          <w:szCs w:val="24"/>
+        </w:rPr>
+        <w:t xml:space="preserve"> Sugar = nome dado à “técnica” de copiar várias vezes a mesma string como por exemplo </w:t>
       </w:r>
       <w:r>
         <w:rPr>
@@ -2094,6 +2660,7 @@
         </w:rPr>
         <w:t xml:space="preserve">Podemos usar o </w:t>
       </w:r>
+      <w:proofErr w:type="spellStart"/>
       <w:r>
         <w:rPr>
           <w:rFonts w:ascii="Times New Roman" w:hAnsi="Times New Roman" w:cs="Times New Roman"/>
@@ -2104,6 +2671,7 @@
         </w:rPr>
         <w:t>elif</w:t>
       </w:r>
+      <w:proofErr w:type="spellEnd"/>
       <w:r>
         <w:rPr>
           <w:rFonts w:ascii="Times New Roman" w:hAnsi="Times New Roman" w:cs="Times New Roman"/>
@@ -2168,6 +2736,7 @@
         </w:rPr>
         <w:t xml:space="preserve"> e antes do </w:t>
       </w:r>
+      <w:proofErr w:type="spellStart"/>
       <w:r>
         <w:rPr>
           <w:rFonts w:ascii="Times New Roman" w:hAnsi="Times New Roman" w:cs="Times New Roman"/>
@@ -2178,6 +2747,7 @@
         </w:rPr>
         <w:t>else</w:t>
       </w:r>
+      <w:proofErr w:type="spellEnd"/>
       <w:r>
         <w:rPr>
           <w:rFonts w:ascii="Times New Roman" w:hAnsi="Times New Roman" w:cs="Times New Roman"/>
@@ -2213,6 +2783,7 @@
         </w:rPr>
         <w:t xml:space="preserve"> Para melhorar a legibilidade do código podemos criar variáveis que recebam as condições impostas nos </w:t>
       </w:r>
+      <w:proofErr w:type="spellStart"/>
       <w:r>
         <w:rPr>
           <w:rFonts w:ascii="Times New Roman" w:hAnsi="Times New Roman" w:cs="Times New Roman"/>
@@ -2239,8 +2810,18 @@
           <w:sz w:val="24"/>
           <w:szCs w:val="24"/>
         </w:rPr>
-        <w:t xml:space="preserve">s e nos </w:t>
-      </w:r>
+        <w:t>s</w:t>
+      </w:r>
+      <w:proofErr w:type="spellEnd"/>
+      <w:r>
+        <w:rPr>
+          <w:rFonts w:ascii="Times New Roman" w:hAnsi="Times New Roman" w:cs="Times New Roman"/>
+          <w:sz w:val="24"/>
+          <w:szCs w:val="24"/>
+        </w:rPr>
+        <w:t xml:space="preserve"> e nos </w:t>
+      </w:r>
+      <w:proofErr w:type="spellStart"/>
       <w:r>
         <w:rPr>
           <w:rFonts w:ascii="Times New Roman" w:hAnsi="Times New Roman" w:cs="Times New Roman"/>
@@ -2257,7 +2838,290 @@
           <w:sz w:val="24"/>
           <w:szCs w:val="24"/>
         </w:rPr>
-        <w:t>s, e colocar essas variáveis no lugar das condições, facilitando sua leitura.</w:t>
+        <w:t>s</w:t>
+      </w:r>
+      <w:proofErr w:type="spellEnd"/>
+      <w:r>
+        <w:rPr>
+          <w:rFonts w:ascii="Times New Roman" w:hAnsi="Times New Roman" w:cs="Times New Roman"/>
+          <w:sz w:val="24"/>
+          <w:szCs w:val="24"/>
+        </w:rPr>
+        <w:t>, e colocar essas variáveis no lugar das condições, facilitando sua leitura.</w:t>
+      </w:r>
+    </w:p>
+    <w:p>
+      <w:pPr>
+        <w:pStyle w:val="PargrafodaLista"/>
+        <w:numPr>
+          <w:ilvl w:val="1"/>
+          <w:numId w:val="1"/>
+        </w:numPr>
+        <w:spacing w:line="360" w:lineRule="auto"/>
+        <w:jc w:val="both"/>
+        <w:rPr>
+          <w:rFonts w:ascii="Times New Roman" w:hAnsi="Times New Roman" w:cs="Times New Roman"/>
+          <w:b/>
+          <w:bCs/>
+          <w:sz w:val="24"/>
+          <w:szCs w:val="24"/>
+          <w:u w:val="single"/>
+        </w:rPr>
+      </w:pPr>
+      <w:r>
+        <w:rPr>
+          <w:rFonts w:ascii="Times New Roman" w:hAnsi="Times New Roman" w:cs="Times New Roman"/>
+          <w:sz w:val="24"/>
+          <w:szCs w:val="24"/>
+        </w:rPr>
+        <w:t xml:space="preserve"> Operadores de comparação:</w:t>
+      </w:r>
+    </w:p>
+    <w:p>
+      <w:pPr>
+        <w:pStyle w:val="PargrafodaLista"/>
+        <w:numPr>
+          <w:ilvl w:val="2"/>
+          <w:numId w:val="1"/>
+        </w:numPr>
+        <w:rPr>
+          <w:rFonts w:ascii="Times New Roman" w:hAnsi="Times New Roman" w:cs="Times New Roman"/>
+          <w:sz w:val="24"/>
+          <w:szCs w:val="24"/>
+        </w:rPr>
+      </w:pPr>
+      <w:r>
+        <w:rPr>
+          <w:rFonts w:ascii="Times New Roman" w:hAnsi="Times New Roman" w:cs="Times New Roman"/>
+          <w:sz w:val="24"/>
+          <w:szCs w:val="24"/>
+        </w:rPr>
+        <w:t>&lt; - menor que</w:t>
+      </w:r>
+      <w:r>
+        <w:rPr>
+          <w:rFonts w:ascii="Times New Roman" w:hAnsi="Times New Roman" w:cs="Times New Roman"/>
+          <w:sz w:val="24"/>
+          <w:szCs w:val="24"/>
+        </w:rPr>
+        <w:t>;</w:t>
+      </w:r>
+    </w:p>
+    <w:p>
+      <w:pPr>
+        <w:pStyle w:val="PargrafodaLista"/>
+        <w:numPr>
+          <w:ilvl w:val="2"/>
+          <w:numId w:val="1"/>
+        </w:numPr>
+        <w:rPr>
+          <w:rFonts w:ascii="Times New Roman" w:hAnsi="Times New Roman" w:cs="Times New Roman"/>
+          <w:sz w:val="24"/>
+          <w:szCs w:val="24"/>
+        </w:rPr>
+      </w:pPr>
+      <w:r>
+        <w:rPr>
+          <w:rFonts w:ascii="Times New Roman" w:hAnsi="Times New Roman" w:cs="Times New Roman"/>
+          <w:sz w:val="24"/>
+          <w:szCs w:val="24"/>
+        </w:rPr>
+        <w:t>&gt; - maior que</w:t>
+      </w:r>
+      <w:r>
+        <w:rPr>
+          <w:rFonts w:ascii="Times New Roman" w:hAnsi="Times New Roman" w:cs="Times New Roman"/>
+          <w:sz w:val="24"/>
+          <w:szCs w:val="24"/>
+        </w:rPr>
+        <w:t>;</w:t>
+      </w:r>
+    </w:p>
+    <w:p>
+      <w:pPr>
+        <w:pStyle w:val="PargrafodaLista"/>
+        <w:numPr>
+          <w:ilvl w:val="2"/>
+          <w:numId w:val="1"/>
+        </w:numPr>
+        <w:rPr>
+          <w:rFonts w:ascii="Times New Roman" w:hAnsi="Times New Roman" w:cs="Times New Roman"/>
+          <w:sz w:val="24"/>
+          <w:szCs w:val="24"/>
+        </w:rPr>
+      </w:pPr>
+      <w:r>
+        <w:rPr>
+          <w:rFonts w:ascii="Times New Roman" w:hAnsi="Times New Roman" w:cs="Times New Roman"/>
+          <w:sz w:val="24"/>
+          <w:szCs w:val="24"/>
+        </w:rPr>
+        <w:t>&lt;= - menor ou igual a</w:t>
+      </w:r>
+      <w:r>
+        <w:rPr>
+          <w:rFonts w:ascii="Times New Roman" w:hAnsi="Times New Roman" w:cs="Times New Roman"/>
+          <w:sz w:val="24"/>
+          <w:szCs w:val="24"/>
+        </w:rPr>
+        <w:t>;</w:t>
+      </w:r>
+    </w:p>
+    <w:p>
+      <w:pPr>
+        <w:pStyle w:val="PargrafodaLista"/>
+        <w:numPr>
+          <w:ilvl w:val="2"/>
+          <w:numId w:val="1"/>
+        </w:numPr>
+        <w:rPr>
+          <w:rFonts w:ascii="Times New Roman" w:hAnsi="Times New Roman" w:cs="Times New Roman"/>
+          <w:sz w:val="24"/>
+          <w:szCs w:val="24"/>
+        </w:rPr>
+      </w:pPr>
+      <w:r>
+        <w:rPr>
+          <w:rFonts w:ascii="Times New Roman" w:hAnsi="Times New Roman" w:cs="Times New Roman"/>
+          <w:sz w:val="24"/>
+          <w:szCs w:val="24"/>
+        </w:rPr>
+        <w:t>&gt;= - maior ou igual a</w:t>
+      </w:r>
+      <w:r>
+        <w:rPr>
+          <w:rFonts w:ascii="Times New Roman" w:hAnsi="Times New Roman" w:cs="Times New Roman"/>
+          <w:sz w:val="24"/>
+          <w:szCs w:val="24"/>
+        </w:rPr>
+        <w:t>;</w:t>
+      </w:r>
+    </w:p>
+    <w:p>
+      <w:pPr>
+        <w:pStyle w:val="PargrafodaLista"/>
+        <w:numPr>
+          <w:ilvl w:val="2"/>
+          <w:numId w:val="1"/>
+        </w:numPr>
+        <w:rPr>
+          <w:rFonts w:ascii="Times New Roman" w:hAnsi="Times New Roman" w:cs="Times New Roman"/>
+          <w:sz w:val="24"/>
+          <w:szCs w:val="24"/>
+        </w:rPr>
+      </w:pPr>
+      <w:r>
+        <w:rPr>
+          <w:rFonts w:ascii="Times New Roman" w:hAnsi="Times New Roman" w:cs="Times New Roman"/>
+          <w:sz w:val="24"/>
+          <w:szCs w:val="24"/>
+        </w:rPr>
+        <w:t>== - igual a</w:t>
+      </w:r>
+      <w:r>
+        <w:rPr>
+          <w:rFonts w:ascii="Times New Roman" w:hAnsi="Times New Roman" w:cs="Times New Roman"/>
+          <w:sz w:val="24"/>
+          <w:szCs w:val="24"/>
+        </w:rPr>
+        <w:t>;</w:t>
+      </w:r>
+    </w:p>
+    <w:p>
+      <w:pPr>
+        <w:pStyle w:val="PargrafodaLista"/>
+        <w:numPr>
+          <w:ilvl w:val="2"/>
+          <w:numId w:val="1"/>
+        </w:numPr>
+        <w:rPr>
+          <w:rFonts w:ascii="Times New Roman" w:hAnsi="Times New Roman" w:cs="Times New Roman"/>
+          <w:sz w:val="24"/>
+          <w:szCs w:val="24"/>
+        </w:rPr>
+      </w:pPr>
+      <w:r>
+        <w:rPr>
+          <w:rFonts w:ascii="Times New Roman" w:hAnsi="Times New Roman" w:cs="Times New Roman"/>
+          <w:sz w:val="24"/>
+          <w:szCs w:val="24"/>
+        </w:rPr>
+        <w:t>!= - diferente de</w:t>
+      </w:r>
+      <w:r>
+        <w:rPr>
+          <w:rFonts w:ascii="Times New Roman" w:hAnsi="Times New Roman" w:cs="Times New Roman"/>
+          <w:sz w:val="24"/>
+          <w:szCs w:val="24"/>
+        </w:rPr>
+        <w:t>.</w:t>
+      </w:r>
+    </w:p>
+    <w:p>
+      <w:pPr>
+        <w:pStyle w:val="PargrafodaLista"/>
+        <w:numPr>
+          <w:ilvl w:val="1"/>
+          <w:numId w:val="1"/>
+        </w:numPr>
+        <w:rPr>
+          <w:rFonts w:ascii="Times New Roman" w:hAnsi="Times New Roman" w:cs="Times New Roman"/>
+          <w:sz w:val="24"/>
+          <w:szCs w:val="24"/>
+        </w:rPr>
+      </w:pPr>
+      <w:r>
+        <w:rPr>
+          <w:rFonts w:ascii="Times New Roman" w:hAnsi="Times New Roman" w:cs="Times New Roman"/>
+          <w:sz w:val="24"/>
+          <w:szCs w:val="24"/>
+        </w:rPr>
+        <w:lastRenderedPageBreak/>
+        <w:t xml:space="preserve"> No python é aceita as formas com e sem “()” nas condições</w:t>
+      </w:r>
+      <w:r>
+        <w:rPr>
+          <w:rFonts w:ascii="Times New Roman" w:hAnsi="Times New Roman" w:cs="Times New Roman"/>
+          <w:sz w:val="24"/>
+          <w:szCs w:val="24"/>
+        </w:rPr>
+        <w:t xml:space="preserve">, no entanto, utilizamos () para deixar mais claro qual é a condição, principalmente ao utilizar os operadores lógicos </w:t>
+      </w:r>
+      <w:r>
+        <w:rPr>
+          <w:rFonts w:ascii="Times New Roman" w:hAnsi="Times New Roman" w:cs="Times New Roman"/>
+          <w:i/>
+          <w:iCs/>
+          <w:sz w:val="24"/>
+          <w:szCs w:val="24"/>
+        </w:rPr>
+        <w:t>AND</w:t>
+      </w:r>
+      <w:r>
+        <w:rPr>
+          <w:rFonts w:ascii="Times New Roman" w:hAnsi="Times New Roman" w:cs="Times New Roman"/>
+          <w:sz w:val="24"/>
+          <w:szCs w:val="24"/>
+        </w:rPr>
+        <w:t xml:space="preserve"> e</w:t>
+      </w:r>
+      <w:r>
+        <w:rPr>
+          <w:rFonts w:ascii="Times New Roman" w:hAnsi="Times New Roman" w:cs="Times New Roman"/>
+          <w:i/>
+          <w:iCs/>
+          <w:sz w:val="24"/>
+          <w:szCs w:val="24"/>
+        </w:rPr>
+        <w:t xml:space="preserve"> OR</w:t>
+      </w:r>
+      <w:r>
+        <w:rPr>
+          <w:rFonts w:ascii="Times New Roman" w:hAnsi="Times New Roman" w:cs="Times New Roman"/>
+          <w:sz w:val="24"/>
+          <w:szCs w:val="24"/>
+        </w:rPr>
+        <w:t>.</w:t>
       </w:r>
     </w:p>
     <w:sectPr>

</xml_diff>

<commit_message>
Iniciando aula 4 do curso
Aula 4 – A sequência do Jogo
Ambiente preparado
</commit_message>
<xml_diff>
--- a/Python/Anotações/Python.docx
+++ b/Python/Anotações/Python.docx
@@ -800,13 +800,23 @@
         </w:rPr>
         <w:t xml:space="preserve"> </w:t>
       </w:r>
-      <w:r>
-        <w:rPr>
-          <w:rFonts w:ascii="Times New Roman" w:hAnsi="Times New Roman" w:cs="Times New Roman"/>
-          <w:sz w:val="24"/>
-          <w:szCs w:val="24"/>
-        </w:rPr>
-        <w:t>Todas as funções em uma linguagem tem “()” depois de seu nome.</w:t>
+      <w:proofErr w:type="gramStart"/>
+      <w:r>
+        <w:rPr>
+          <w:rFonts w:ascii="Times New Roman" w:hAnsi="Times New Roman" w:cs="Times New Roman"/>
+          <w:sz w:val="24"/>
+          <w:szCs w:val="24"/>
+        </w:rPr>
+        <w:t>Todas as funções em uma linguagem tem</w:t>
+      </w:r>
+      <w:proofErr w:type="gramEnd"/>
+      <w:r>
+        <w:rPr>
+          <w:rFonts w:ascii="Times New Roman" w:hAnsi="Times New Roman" w:cs="Times New Roman"/>
+          <w:sz w:val="24"/>
+          <w:szCs w:val="24"/>
+        </w:rPr>
+        <w:t xml:space="preserve"> “()” depois de seu nome.</w:t>
       </w:r>
     </w:p>
     <w:p>
@@ -836,6 +846,7 @@
         <w:t xml:space="preserve">Ex.: </w:t>
       </w:r>
       <w:proofErr w:type="spellStart"/>
+      <w:proofErr w:type="gramStart"/>
       <w:r>
         <w:rPr>
           <w:rFonts w:ascii="Times New Roman" w:hAnsi="Times New Roman" w:cs="Times New Roman"/>
@@ -851,7 +862,16 @@
           <w:sz w:val="24"/>
           <w:szCs w:val="24"/>
         </w:rPr>
-        <w:t>(), print(), help().</w:t>
+        <w:t>(</w:t>
+      </w:r>
+      <w:proofErr w:type="gramEnd"/>
+      <w:r>
+        <w:rPr>
+          <w:rFonts w:ascii="Times New Roman" w:hAnsi="Times New Roman" w:cs="Times New Roman"/>
+          <w:sz w:val="24"/>
+          <w:szCs w:val="24"/>
+        </w:rPr>
+        <w:t>), print(), help().</w:t>
       </w:r>
     </w:p>
     <w:p>
@@ -878,7 +898,25 @@
           <w:sz w:val="24"/>
           <w:szCs w:val="24"/>
         </w:rPr>
-        <w:t xml:space="preserve"> A Função print() imprime o que estiver dentro de () na tela, ex.: print(“olá, mundo”).</w:t>
+        <w:t xml:space="preserve"> A Função </w:t>
+      </w:r>
+      <w:proofErr w:type="gramStart"/>
+      <w:r>
+        <w:rPr>
+          <w:rFonts w:ascii="Times New Roman" w:hAnsi="Times New Roman" w:cs="Times New Roman"/>
+          <w:sz w:val="24"/>
+          <w:szCs w:val="24"/>
+        </w:rPr>
+        <w:t>print(</w:t>
+      </w:r>
+      <w:proofErr w:type="gramEnd"/>
+      <w:r>
+        <w:rPr>
+          <w:rFonts w:ascii="Times New Roman" w:hAnsi="Times New Roman" w:cs="Times New Roman"/>
+          <w:sz w:val="24"/>
+          <w:szCs w:val="24"/>
+        </w:rPr>
+        <w:t>) imprime o que estiver dentro de () na tela, ex.: print(“olá, mundo”).</w:t>
       </w:r>
       <w:r>
         <w:rPr>
@@ -953,6 +991,7 @@
         <w:t>sep</w:t>
       </w:r>
       <w:proofErr w:type="spellEnd"/>
+      <w:proofErr w:type="gramStart"/>
       <w:r>
         <w:rPr>
           <w:rFonts w:ascii="Times New Roman" w:hAnsi="Times New Roman" w:cs="Times New Roman"/>
@@ -975,6 +1014,7 @@
         <w:t>caracter</w:t>
       </w:r>
       <w:proofErr w:type="spellEnd"/>
+      <w:proofErr w:type="gramEnd"/>
       <w:r>
         <w:rPr>
           <w:rFonts w:ascii="Times New Roman" w:hAnsi="Times New Roman" w:cs="Times New Roman"/>
@@ -1032,15 +1072,27 @@
         <w:t>end</w:t>
       </w:r>
       <w:proofErr w:type="spellEnd"/>
-      <w:r>
-        <w:rPr>
-          <w:rFonts w:ascii="Times New Roman" w:hAnsi="Times New Roman" w:cs="Times New Roman"/>
-          <w:i/>
-          <w:iCs/>
-          <w:sz w:val="24"/>
-          <w:szCs w:val="24"/>
-        </w:rPr>
-        <w:t>=”\n”</w:t>
+      <w:proofErr w:type="gramStart"/>
+      <w:r>
+        <w:rPr>
+          <w:rFonts w:ascii="Times New Roman" w:hAnsi="Times New Roman" w:cs="Times New Roman"/>
+          <w:i/>
+          <w:iCs/>
+          <w:sz w:val="24"/>
+          <w:szCs w:val="24"/>
+        </w:rPr>
+        <w:t>=”\</w:t>
+      </w:r>
+      <w:proofErr w:type="gramEnd"/>
+      <w:r>
+        <w:rPr>
+          <w:rFonts w:ascii="Times New Roman" w:hAnsi="Times New Roman" w:cs="Times New Roman"/>
+          <w:i/>
+          <w:iCs/>
+          <w:sz w:val="24"/>
+          <w:szCs w:val="24"/>
+        </w:rPr>
+        <w:t>n”</w:t>
       </w:r>
       <w:r>
         <w:rPr>
@@ -1427,15 +1479,27 @@
         </w:rPr>
         <w:t xml:space="preserve">Outro exemplo </w:t>
       </w:r>
-      <w:r>
-        <w:rPr>
-          <w:rFonts w:ascii="Times New Roman" w:hAnsi="Times New Roman" w:cs="Times New Roman"/>
-          <w:i/>
-          <w:iCs/>
-          <w:sz w:val="24"/>
-          <w:szCs w:val="24"/>
-        </w:rPr>
-        <w:t>print(pais, “ganhou”, 5, “títulos”, “mundiais”)</w:t>
+      <w:proofErr w:type="gramStart"/>
+      <w:r>
+        <w:rPr>
+          <w:rFonts w:ascii="Times New Roman" w:hAnsi="Times New Roman" w:cs="Times New Roman"/>
+          <w:i/>
+          <w:iCs/>
+          <w:sz w:val="24"/>
+          <w:szCs w:val="24"/>
+        </w:rPr>
+        <w:t>print(</w:t>
+      </w:r>
+      <w:proofErr w:type="gramEnd"/>
+      <w:r>
+        <w:rPr>
+          <w:rFonts w:ascii="Times New Roman" w:hAnsi="Times New Roman" w:cs="Times New Roman"/>
+          <w:i/>
+          <w:iCs/>
+          <w:sz w:val="24"/>
+          <w:szCs w:val="24"/>
+        </w:rPr>
+        <w:t>pais, “ganhou”, 5, “títulos”, “mundiais”)</w:t>
       </w:r>
       <w:r>
         <w:rPr>
@@ -1655,7 +1719,25 @@
           <w:sz w:val="24"/>
           <w:szCs w:val="24"/>
         </w:rPr>
-        <w:t>: texto. Sempre quando algo é escrito dentro de “ ” ela se torna uma string.</w:t>
+        <w:t xml:space="preserve">: texto. Sempre quando algo é escrito dentro de </w:t>
+      </w:r>
+      <w:proofErr w:type="gramStart"/>
+      <w:r>
+        <w:rPr>
+          <w:rFonts w:ascii="Times New Roman" w:hAnsi="Times New Roman" w:cs="Times New Roman"/>
+          <w:sz w:val="24"/>
+          <w:szCs w:val="24"/>
+        </w:rPr>
+        <w:t>“ ”</w:t>
+      </w:r>
+      <w:proofErr w:type="gramEnd"/>
+      <w:r>
+        <w:rPr>
+          <w:rFonts w:ascii="Times New Roman" w:hAnsi="Times New Roman" w:cs="Times New Roman"/>
+          <w:sz w:val="24"/>
+          <w:szCs w:val="24"/>
+        </w:rPr>
+        <w:t xml:space="preserve"> ela se torna uma string.</w:t>
       </w:r>
     </w:p>
     <w:p>
@@ -2281,6 +2363,7 @@
         <w:t xml:space="preserve"> </w:t>
       </w:r>
       <w:proofErr w:type="spellStart"/>
+      <w:proofErr w:type="gramStart"/>
       <w:r>
         <w:rPr>
           <w:rFonts w:ascii="Times New Roman" w:hAnsi="Times New Roman" w:cs="Times New Roman"/>
@@ -2300,7 +2383,18 @@
           <w:sz w:val="24"/>
           <w:szCs w:val="24"/>
         </w:rPr>
-        <w:t>(input(“Digite um número:”))</w:t>
+        <w:t>(</w:t>
+      </w:r>
+      <w:proofErr w:type="gramEnd"/>
+      <w:r>
+        <w:rPr>
+          <w:rFonts w:ascii="Times New Roman" w:hAnsi="Times New Roman" w:cs="Times New Roman"/>
+          <w:i/>
+          <w:iCs/>
+          <w:sz w:val="24"/>
+          <w:szCs w:val="24"/>
+        </w:rPr>
+        <w:t>input(“Digite um número:”))</w:t>
       </w:r>
       <w:r>
         <w:rPr>
@@ -2577,23 +2671,53 @@
         </w:rPr>
         <w:t xml:space="preserve"> Sugar = nome dado à “técnica” de copiar várias vezes a mesma string como por exemplo </w:t>
       </w:r>
-      <w:r>
-        <w:rPr>
-          <w:rFonts w:ascii="Times New Roman" w:hAnsi="Times New Roman" w:cs="Times New Roman"/>
-          <w:i/>
-          <w:iCs/>
-          <w:sz w:val="24"/>
-          <w:szCs w:val="24"/>
-        </w:rPr>
-        <w:t>print(“20” *10)</w:t>
-      </w:r>
-      <w:r>
-        <w:rPr>
-          <w:rFonts w:ascii="Times New Roman" w:hAnsi="Times New Roman" w:cs="Times New Roman"/>
-          <w:sz w:val="24"/>
-          <w:szCs w:val="24"/>
-        </w:rPr>
-        <w:t xml:space="preserve"> o que acontecerá é que será impresso 10 vezes o número “20”. Isso é muito útil para facilitar coisas que seria muito trabalhosas.</w:t>
+      <w:proofErr w:type="gramStart"/>
+      <w:r>
+        <w:rPr>
+          <w:rFonts w:ascii="Times New Roman" w:hAnsi="Times New Roman" w:cs="Times New Roman"/>
+          <w:i/>
+          <w:iCs/>
+          <w:sz w:val="24"/>
+          <w:szCs w:val="24"/>
+        </w:rPr>
+        <w:t>print(</w:t>
+      </w:r>
+      <w:proofErr w:type="gramEnd"/>
+      <w:r>
+        <w:rPr>
+          <w:rFonts w:ascii="Times New Roman" w:hAnsi="Times New Roman" w:cs="Times New Roman"/>
+          <w:i/>
+          <w:iCs/>
+          <w:sz w:val="24"/>
+          <w:szCs w:val="24"/>
+        </w:rPr>
+        <w:t>“20” *10)</w:t>
+      </w:r>
+      <w:r>
+        <w:rPr>
+          <w:rFonts w:ascii="Times New Roman" w:hAnsi="Times New Roman" w:cs="Times New Roman"/>
+          <w:sz w:val="24"/>
+          <w:szCs w:val="24"/>
+        </w:rPr>
+        <w:t xml:space="preserve"> o que acontecerá é que será impresso 10 vezes o número “20”. Isso é muito útil para facilitar coisas que seria muito </w:t>
+      </w:r>
+      <w:proofErr w:type="gramStart"/>
+      <w:r>
+        <w:rPr>
+          <w:rFonts w:ascii="Times New Roman" w:hAnsi="Times New Roman" w:cs="Times New Roman"/>
+          <w:sz w:val="24"/>
+          <w:szCs w:val="24"/>
+        </w:rPr>
+        <w:t>trabalhosas</w:t>
+      </w:r>
+      <w:proofErr w:type="gramEnd"/>
+      <w:r>
+        <w:rPr>
+          <w:rFonts w:ascii="Times New Roman" w:hAnsi="Times New Roman" w:cs="Times New Roman"/>
+          <w:sz w:val="24"/>
+          <w:szCs w:val="24"/>
+        </w:rPr>
+        <w:t>.</w:t>
       </w:r>
     </w:p>
     <w:p>
@@ -3040,13 +3164,23 @@
           <w:szCs w:val="24"/>
         </w:rPr>
       </w:pPr>
-      <w:r>
-        <w:rPr>
-          <w:rFonts w:ascii="Times New Roman" w:hAnsi="Times New Roman" w:cs="Times New Roman"/>
-          <w:sz w:val="24"/>
-          <w:szCs w:val="24"/>
-        </w:rPr>
-        <w:t>!= - diferente de</w:t>
+      <w:proofErr w:type="gramStart"/>
+      <w:r>
+        <w:rPr>
+          <w:rFonts w:ascii="Times New Roman" w:hAnsi="Times New Roman" w:cs="Times New Roman"/>
+          <w:sz w:val="24"/>
+          <w:szCs w:val="24"/>
+        </w:rPr>
+        <w:t>!=</w:t>
+      </w:r>
+      <w:proofErr w:type="gramEnd"/>
+      <w:r>
+        <w:rPr>
+          <w:rFonts w:ascii="Times New Roman" w:hAnsi="Times New Roman" w:cs="Times New Roman"/>
+          <w:sz w:val="24"/>
+          <w:szCs w:val="24"/>
+        </w:rPr>
+        <w:t xml:space="preserve"> - diferente de</w:t>
       </w:r>
       <w:r>
         <w:rPr>
@@ -3122,6 +3256,64 @@
           <w:szCs w:val="24"/>
         </w:rPr>
         <w:t>.</w:t>
+      </w:r>
+    </w:p>
+    <w:p>
+      <w:pPr>
+        <w:pStyle w:val="PargrafodaLista"/>
+        <w:ind w:left="1080"/>
+        <w:rPr>
+          <w:rFonts w:ascii="Times New Roman" w:hAnsi="Times New Roman" w:cs="Times New Roman"/>
+          <w:sz w:val="24"/>
+          <w:szCs w:val="24"/>
+        </w:rPr>
+      </w:pPr>
+    </w:p>
+    <w:p>
+      <w:pPr>
+        <w:pStyle w:val="PargrafodaLista"/>
+        <w:numPr>
+          <w:ilvl w:val="0"/>
+          <w:numId w:val="1"/>
+        </w:numPr>
+        <w:rPr>
+          <w:rFonts w:ascii="Times New Roman" w:hAnsi="Times New Roman" w:cs="Times New Roman"/>
+          <w:sz w:val="24"/>
+          <w:szCs w:val="24"/>
+        </w:rPr>
+      </w:pPr>
+      <w:r>
+        <w:rPr>
+          <w:rFonts w:ascii="Times New Roman" w:hAnsi="Times New Roman" w:cs="Times New Roman"/>
+          <w:b/>
+          <w:bCs/>
+          <w:sz w:val="24"/>
+          <w:szCs w:val="24"/>
+          <w:u w:val="single"/>
+        </w:rPr>
+        <w:t>Aula 4 – A sequência do Jogo:</w:t>
+      </w:r>
+    </w:p>
+    <w:p>
+      <w:pPr>
+        <w:pStyle w:val="PargrafodaLista"/>
+        <w:numPr>
+          <w:ilvl w:val="1"/>
+          <w:numId w:val="1"/>
+        </w:numPr>
+        <w:rPr>
+          <w:rFonts w:ascii="Times New Roman" w:hAnsi="Times New Roman" w:cs="Times New Roman"/>
+          <w:sz w:val="24"/>
+          <w:szCs w:val="24"/>
+        </w:rPr>
+      </w:pPr>
+      <w:r>
+        <w:rPr>
+          <w:rFonts w:ascii="Times New Roman" w:hAnsi="Times New Roman" w:cs="Times New Roman"/>
+          <w:sz w:val="24"/>
+          <w:szCs w:val="24"/>
+        </w:rPr>
+        <w:t xml:space="preserve"> </w:t>
       </w:r>
     </w:p>
     <w:sectPr>
@@ -3139,7 +3331,7 @@
   <w:abstractNum w:abstractNumId="0" w15:restartNumberingAfterBreak="0">
     <w:nsid w:val="61530593"/>
     <w:multiLevelType w:val="multilevel"/>
-    <w:tmpl w:val="AF80409A"/>
+    <w:tmpl w:val="75F4A808"/>
     <w:lvl w:ilvl="0">
       <w:start w:val="1"/>
       <w:numFmt w:val="decimal"/>
@@ -3150,6 +3342,8 @@
       </w:pPr>
       <w:rPr>
         <w:rFonts w:hint="default"/>
+        <w:b/>
+        <w:bCs/>
       </w:rPr>
     </w:lvl>
     <w:lvl w:ilvl="1">

</xml_diff>

<commit_message>
Iniciando aula 5 curso de python
Aula 5 – Iterando de Maneira Diferente
</commit_message>
<xml_diff>
--- a/Python/Anotações/Python.docx
+++ b/Python/Anotações/Python.docx
@@ -111,7 +111,25 @@
           <w:sz w:val="24"/>
           <w:szCs w:val="24"/>
         </w:rPr>
-        <w:t xml:space="preserve">Para instalar o python na versão mais recente para o windows acesse esse site: </w:t>
+        <w:t xml:space="preserve">Para instalar o python na versão mais recente para o </w:t>
+      </w:r>
+      <w:proofErr w:type="spellStart"/>
+      <w:r>
+        <w:rPr>
+          <w:rFonts w:ascii="Times New Roman" w:hAnsi="Times New Roman" w:cs="Times New Roman"/>
+          <w:sz w:val="24"/>
+          <w:szCs w:val="24"/>
+        </w:rPr>
+        <w:t>windows</w:t>
+      </w:r>
+      <w:proofErr w:type="spellEnd"/>
+      <w:r>
+        <w:rPr>
+          <w:rFonts w:ascii="Times New Roman" w:hAnsi="Times New Roman" w:cs="Times New Roman"/>
+          <w:sz w:val="24"/>
+          <w:szCs w:val="24"/>
+        </w:rPr>
+        <w:t xml:space="preserve"> acesse esse site: </w:t>
       </w:r>
       <w:hyperlink r:id="rId5" w:history="1">
         <w:r>
@@ -173,8 +191,18 @@
           <w:sz w:val="24"/>
           <w:szCs w:val="24"/>
         </w:rPr>
-        <w:t>s Linux e macOS</w:t>
-      </w:r>
+        <w:t xml:space="preserve">s Linux e </w:t>
+      </w:r>
+      <w:proofErr w:type="spellStart"/>
+      <w:r>
+        <w:rPr>
+          <w:rFonts w:ascii="Times New Roman" w:hAnsi="Times New Roman" w:cs="Times New Roman"/>
+          <w:sz w:val="24"/>
+          <w:szCs w:val="24"/>
+        </w:rPr>
+        <w:t>macOS</w:t>
+      </w:r>
+      <w:proofErr w:type="spellEnd"/>
       <w:r>
         <w:rPr>
           <w:rFonts w:ascii="Times New Roman" w:hAnsi="Times New Roman" w:cs="Times New Roman"/>
@@ -210,15 +238,71 @@
         </w:rPr>
         <w:t xml:space="preserve">Caso não venha abra o terminal e use o comando </w:t>
       </w:r>
-      <w:r>
-        <w:rPr>
-          <w:rFonts w:ascii="Times New Roman" w:hAnsi="Times New Roman" w:cs="Times New Roman"/>
-          <w:i/>
-          <w:iCs/>
-          <w:sz w:val="24"/>
-          <w:szCs w:val="24"/>
-        </w:rPr>
-        <w:t>sudo apt-get install python3</w:t>
+      <w:proofErr w:type="spellStart"/>
+      <w:r>
+        <w:rPr>
+          <w:rFonts w:ascii="Times New Roman" w:hAnsi="Times New Roman" w:cs="Times New Roman"/>
+          <w:i/>
+          <w:iCs/>
+          <w:sz w:val="24"/>
+          <w:szCs w:val="24"/>
+        </w:rPr>
+        <w:t>sudo</w:t>
+      </w:r>
+      <w:proofErr w:type="spellEnd"/>
+      <w:r>
+        <w:rPr>
+          <w:rFonts w:ascii="Times New Roman" w:hAnsi="Times New Roman" w:cs="Times New Roman"/>
+          <w:i/>
+          <w:iCs/>
+          <w:sz w:val="24"/>
+          <w:szCs w:val="24"/>
+        </w:rPr>
+        <w:t xml:space="preserve"> </w:t>
+      </w:r>
+      <w:proofErr w:type="spellStart"/>
+      <w:r>
+        <w:rPr>
+          <w:rFonts w:ascii="Times New Roman" w:hAnsi="Times New Roman" w:cs="Times New Roman"/>
+          <w:i/>
+          <w:iCs/>
+          <w:sz w:val="24"/>
+          <w:szCs w:val="24"/>
+        </w:rPr>
+        <w:t>apt-get</w:t>
+      </w:r>
+      <w:proofErr w:type="spellEnd"/>
+      <w:r>
+        <w:rPr>
+          <w:rFonts w:ascii="Times New Roman" w:hAnsi="Times New Roman" w:cs="Times New Roman"/>
+          <w:i/>
+          <w:iCs/>
+          <w:sz w:val="24"/>
+          <w:szCs w:val="24"/>
+        </w:rPr>
+        <w:t xml:space="preserve"> </w:t>
+      </w:r>
+      <w:proofErr w:type="spellStart"/>
+      <w:r>
+        <w:rPr>
+          <w:rFonts w:ascii="Times New Roman" w:hAnsi="Times New Roman" w:cs="Times New Roman"/>
+          <w:i/>
+          <w:iCs/>
+          <w:sz w:val="24"/>
+          <w:szCs w:val="24"/>
+        </w:rPr>
+        <w:t>install</w:t>
+      </w:r>
+      <w:proofErr w:type="spellEnd"/>
+      <w:r>
+        <w:rPr>
+          <w:rFonts w:ascii="Times New Roman" w:hAnsi="Times New Roman" w:cs="Times New Roman"/>
+          <w:i/>
+          <w:iCs/>
+          <w:sz w:val="24"/>
+          <w:szCs w:val="24"/>
+        </w:rPr>
+        <w:t xml:space="preserve"> python3</w:t>
       </w:r>
       <w:r>
         <w:rPr>
@@ -253,7 +337,25 @@
           <w:sz w:val="24"/>
           <w:szCs w:val="24"/>
         </w:rPr>
-        <w:t xml:space="preserve">No mc entrar no site </w:t>
+        <w:t xml:space="preserve">No </w:t>
+      </w:r>
+      <w:proofErr w:type="spellStart"/>
+      <w:r>
+        <w:rPr>
+          <w:rFonts w:ascii="Times New Roman" w:hAnsi="Times New Roman" w:cs="Times New Roman"/>
+          <w:sz w:val="24"/>
+          <w:szCs w:val="24"/>
+        </w:rPr>
+        <w:t>mc</w:t>
+      </w:r>
+      <w:proofErr w:type="spellEnd"/>
+      <w:r>
+        <w:rPr>
+          <w:rFonts w:ascii="Times New Roman" w:hAnsi="Times New Roman" w:cs="Times New Roman"/>
+          <w:sz w:val="24"/>
+          <w:szCs w:val="24"/>
+        </w:rPr>
+        <w:t xml:space="preserve"> entrar no site </w:t>
       </w:r>
       <w:hyperlink r:id="rId6" w:history="1">
         <w:r>
@@ -301,15 +403,27 @@
         </w:rPr>
         <w:t xml:space="preserve">Use o comando </w:t>
       </w:r>
-      <w:r>
-        <w:rPr>
-          <w:rFonts w:ascii="Times New Roman" w:hAnsi="Times New Roman" w:cs="Times New Roman"/>
-          <w:i/>
-          <w:iCs/>
-          <w:sz w:val="24"/>
-          <w:szCs w:val="24"/>
-        </w:rPr>
-        <w:t>brew update</w:t>
+      <w:proofErr w:type="spellStart"/>
+      <w:r>
+        <w:rPr>
+          <w:rFonts w:ascii="Times New Roman" w:hAnsi="Times New Roman" w:cs="Times New Roman"/>
+          <w:i/>
+          <w:iCs/>
+          <w:sz w:val="24"/>
+          <w:szCs w:val="24"/>
+        </w:rPr>
+        <w:t>brew</w:t>
+      </w:r>
+      <w:proofErr w:type="spellEnd"/>
+      <w:r>
+        <w:rPr>
+          <w:rFonts w:ascii="Times New Roman" w:hAnsi="Times New Roman" w:cs="Times New Roman"/>
+          <w:i/>
+          <w:iCs/>
+          <w:sz w:val="24"/>
+          <w:szCs w:val="24"/>
+        </w:rPr>
+        <w:t xml:space="preserve"> update</w:t>
       </w:r>
       <w:r>
         <w:rPr>
@@ -346,15 +460,49 @@
         </w:rPr>
         <w:t xml:space="preserve">Use o comando </w:t>
       </w:r>
-      <w:r>
-        <w:rPr>
-          <w:rFonts w:ascii="Times New Roman" w:hAnsi="Times New Roman" w:cs="Times New Roman"/>
-          <w:i/>
-          <w:iCs/>
-          <w:sz w:val="24"/>
-          <w:szCs w:val="24"/>
-        </w:rPr>
-        <w:t>brew install python3</w:t>
+      <w:proofErr w:type="spellStart"/>
+      <w:r>
+        <w:rPr>
+          <w:rFonts w:ascii="Times New Roman" w:hAnsi="Times New Roman" w:cs="Times New Roman"/>
+          <w:i/>
+          <w:iCs/>
+          <w:sz w:val="24"/>
+          <w:szCs w:val="24"/>
+        </w:rPr>
+        <w:t>brew</w:t>
+      </w:r>
+      <w:proofErr w:type="spellEnd"/>
+      <w:r>
+        <w:rPr>
+          <w:rFonts w:ascii="Times New Roman" w:hAnsi="Times New Roman" w:cs="Times New Roman"/>
+          <w:i/>
+          <w:iCs/>
+          <w:sz w:val="24"/>
+          <w:szCs w:val="24"/>
+        </w:rPr>
+        <w:t xml:space="preserve"> </w:t>
+      </w:r>
+      <w:proofErr w:type="spellStart"/>
+      <w:r>
+        <w:rPr>
+          <w:rFonts w:ascii="Times New Roman" w:hAnsi="Times New Roman" w:cs="Times New Roman"/>
+          <w:i/>
+          <w:iCs/>
+          <w:sz w:val="24"/>
+          <w:szCs w:val="24"/>
+        </w:rPr>
+        <w:t>install</w:t>
+      </w:r>
+      <w:proofErr w:type="spellEnd"/>
+      <w:r>
+        <w:rPr>
+          <w:rFonts w:ascii="Times New Roman" w:hAnsi="Times New Roman" w:cs="Times New Roman"/>
+          <w:i/>
+          <w:iCs/>
+          <w:sz w:val="24"/>
+          <w:szCs w:val="24"/>
+        </w:rPr>
+        <w:t xml:space="preserve"> python3</w:t>
       </w:r>
       <w:r>
         <w:rPr>
@@ -416,7 +564,25 @@
           <w:sz w:val="24"/>
           <w:szCs w:val="24"/>
         </w:rPr>
-        <w:t xml:space="preserve"> e baixar como no windows.</w:t>
+        <w:t xml:space="preserve"> e baixar como no </w:t>
+      </w:r>
+      <w:proofErr w:type="spellStart"/>
+      <w:r>
+        <w:rPr>
+          <w:rFonts w:ascii="Times New Roman" w:hAnsi="Times New Roman" w:cs="Times New Roman"/>
+          <w:sz w:val="24"/>
+          <w:szCs w:val="24"/>
+        </w:rPr>
+        <w:t>windows</w:t>
+      </w:r>
+      <w:proofErr w:type="spellEnd"/>
+      <w:r>
+        <w:rPr>
+          <w:rFonts w:ascii="Times New Roman" w:hAnsi="Times New Roman" w:cs="Times New Roman"/>
+          <w:sz w:val="24"/>
+          <w:szCs w:val="24"/>
+        </w:rPr>
+        <w:t>.</w:t>
       </w:r>
     </w:p>
     <w:p>
@@ -497,7 +663,25 @@
           <w:sz w:val="24"/>
           <w:szCs w:val="24"/>
         </w:rPr>
-        <w:t>Esse site serve para diversas linguagens, não somente pytho.</w:t>
+        <w:t xml:space="preserve">Esse site serve para diversas linguagens, não somente </w:t>
+      </w:r>
+      <w:proofErr w:type="spellStart"/>
+      <w:r>
+        <w:rPr>
+          <w:rFonts w:ascii="Times New Roman" w:hAnsi="Times New Roman" w:cs="Times New Roman"/>
+          <w:sz w:val="24"/>
+          <w:szCs w:val="24"/>
+        </w:rPr>
+        <w:t>pytho</w:t>
+      </w:r>
+      <w:proofErr w:type="spellEnd"/>
+      <w:r>
+        <w:rPr>
+          <w:rFonts w:ascii="Times New Roman" w:hAnsi="Times New Roman" w:cs="Times New Roman"/>
+          <w:sz w:val="24"/>
+          <w:szCs w:val="24"/>
+        </w:rPr>
+        <w:t>.</w:t>
       </w:r>
     </w:p>
     <w:p>
@@ -524,7 +708,25 @@
           <w:sz w:val="24"/>
           <w:szCs w:val="24"/>
         </w:rPr>
-        <w:t>Python3 vem como primeira opção após clicar em “Start coding”.</w:t>
+        <w:t xml:space="preserve">Python3 vem como primeira opção após clicar em “Start </w:t>
+      </w:r>
+      <w:proofErr w:type="spellStart"/>
+      <w:r>
+        <w:rPr>
+          <w:rFonts w:ascii="Times New Roman" w:hAnsi="Times New Roman" w:cs="Times New Roman"/>
+          <w:sz w:val="24"/>
+          <w:szCs w:val="24"/>
+        </w:rPr>
+        <w:t>coding</w:t>
+      </w:r>
+      <w:proofErr w:type="spellEnd"/>
+      <w:r>
+        <w:rPr>
+          <w:rFonts w:ascii="Times New Roman" w:hAnsi="Times New Roman" w:cs="Times New Roman"/>
+          <w:sz w:val="24"/>
+          <w:szCs w:val="24"/>
+        </w:rPr>
+        <w:t>”.</w:t>
       </w:r>
     </w:p>
     <w:p>
@@ -551,7 +753,25 @@
           <w:sz w:val="24"/>
           <w:szCs w:val="24"/>
         </w:rPr>
-        <w:t>Este é um dos melhores sites para codar.</w:t>
+        <w:t xml:space="preserve">Este é um dos melhores sites para </w:t>
+      </w:r>
+      <w:proofErr w:type="spellStart"/>
+      <w:r>
+        <w:rPr>
+          <w:rFonts w:ascii="Times New Roman" w:hAnsi="Times New Roman" w:cs="Times New Roman"/>
+          <w:sz w:val="24"/>
+          <w:szCs w:val="24"/>
+        </w:rPr>
+        <w:t>codar</w:t>
+      </w:r>
+      <w:proofErr w:type="spellEnd"/>
+      <w:r>
+        <w:rPr>
+          <w:rFonts w:ascii="Times New Roman" w:hAnsi="Times New Roman" w:cs="Times New Roman"/>
+          <w:sz w:val="24"/>
+          <w:szCs w:val="24"/>
+        </w:rPr>
+        <w:t>.</w:t>
       </w:r>
     </w:p>
     <w:p>
@@ -580,13 +800,23 @@
         </w:rPr>
         <w:t xml:space="preserve"> </w:t>
       </w:r>
-      <w:r>
-        <w:rPr>
-          <w:rFonts w:ascii="Times New Roman" w:hAnsi="Times New Roman" w:cs="Times New Roman"/>
-          <w:sz w:val="24"/>
-          <w:szCs w:val="24"/>
-        </w:rPr>
-        <w:t>Todas as funções em uma linguagem tem “()” depois de seu nome.</w:t>
+      <w:proofErr w:type="gramStart"/>
+      <w:r>
+        <w:rPr>
+          <w:rFonts w:ascii="Times New Roman" w:hAnsi="Times New Roman" w:cs="Times New Roman"/>
+          <w:sz w:val="24"/>
+          <w:szCs w:val="24"/>
+        </w:rPr>
+        <w:t>Todas as funções em uma linguagem tem</w:t>
+      </w:r>
+      <w:proofErr w:type="gramEnd"/>
+      <w:r>
+        <w:rPr>
+          <w:rFonts w:ascii="Times New Roman" w:hAnsi="Times New Roman" w:cs="Times New Roman"/>
+          <w:sz w:val="24"/>
+          <w:szCs w:val="24"/>
+        </w:rPr>
+        <w:t xml:space="preserve"> “()” depois de seu nome.</w:t>
       </w:r>
     </w:p>
     <w:p>
@@ -613,7 +843,35 @@
           <w:sz w:val="24"/>
           <w:szCs w:val="24"/>
         </w:rPr>
-        <w:t>Ex.: exit(), print(), help().</w:t>
+        <w:t xml:space="preserve">Ex.: </w:t>
+      </w:r>
+      <w:proofErr w:type="spellStart"/>
+      <w:proofErr w:type="gramStart"/>
+      <w:r>
+        <w:rPr>
+          <w:rFonts w:ascii="Times New Roman" w:hAnsi="Times New Roman" w:cs="Times New Roman"/>
+          <w:sz w:val="24"/>
+          <w:szCs w:val="24"/>
+        </w:rPr>
+        <w:t>exit</w:t>
+      </w:r>
+      <w:proofErr w:type="spellEnd"/>
+      <w:r>
+        <w:rPr>
+          <w:rFonts w:ascii="Times New Roman" w:hAnsi="Times New Roman" w:cs="Times New Roman"/>
+          <w:sz w:val="24"/>
+          <w:szCs w:val="24"/>
+        </w:rPr>
+        <w:t>(</w:t>
+      </w:r>
+      <w:proofErr w:type="gramEnd"/>
+      <w:r>
+        <w:rPr>
+          <w:rFonts w:ascii="Times New Roman" w:hAnsi="Times New Roman" w:cs="Times New Roman"/>
+          <w:sz w:val="24"/>
+          <w:szCs w:val="24"/>
+        </w:rPr>
+        <w:t>), print(), help().</w:t>
       </w:r>
     </w:p>
     <w:p>
@@ -640,7 +898,25 @@
           <w:sz w:val="24"/>
           <w:szCs w:val="24"/>
         </w:rPr>
-        <w:t xml:space="preserve"> A Função print() imprime o que estiver dentro de () na tela, ex.: print(“olá, mundo”).</w:t>
+        <w:t xml:space="preserve"> A Função </w:t>
+      </w:r>
+      <w:proofErr w:type="gramStart"/>
+      <w:r>
+        <w:rPr>
+          <w:rFonts w:ascii="Times New Roman" w:hAnsi="Times New Roman" w:cs="Times New Roman"/>
+          <w:sz w:val="24"/>
+          <w:szCs w:val="24"/>
+        </w:rPr>
+        <w:t>print(</w:t>
+      </w:r>
+      <w:proofErr w:type="gramEnd"/>
+      <w:r>
+        <w:rPr>
+          <w:rFonts w:ascii="Times New Roman" w:hAnsi="Times New Roman" w:cs="Times New Roman"/>
+          <w:sz w:val="24"/>
+          <w:szCs w:val="24"/>
+        </w:rPr>
+        <w:t>) imprime o que estiver dentro de () na tela, ex.: print(“olá, mundo”).</w:t>
       </w:r>
       <w:r>
         <w:rPr>
@@ -701,7 +977,53 @@
           <w:sz w:val="24"/>
           <w:szCs w:val="24"/>
         </w:rPr>
-        <w:t>, sep=”caracter”</w:t>
+        <w:t xml:space="preserve">, </w:t>
+      </w:r>
+      <w:proofErr w:type="spellStart"/>
+      <w:r>
+        <w:rPr>
+          <w:rFonts w:ascii="Times New Roman" w:hAnsi="Times New Roman" w:cs="Times New Roman"/>
+          <w:i/>
+          <w:iCs/>
+          <w:sz w:val="24"/>
+          <w:szCs w:val="24"/>
+        </w:rPr>
+        <w:t>sep</w:t>
+      </w:r>
+      <w:proofErr w:type="spellEnd"/>
+      <w:proofErr w:type="gramStart"/>
+      <w:r>
+        <w:rPr>
+          <w:rFonts w:ascii="Times New Roman" w:hAnsi="Times New Roman" w:cs="Times New Roman"/>
+          <w:i/>
+          <w:iCs/>
+          <w:sz w:val="24"/>
+          <w:szCs w:val="24"/>
+        </w:rPr>
+        <w:t>=”</w:t>
+      </w:r>
+      <w:proofErr w:type="spellStart"/>
+      <w:r>
+        <w:rPr>
+          <w:rFonts w:ascii="Times New Roman" w:hAnsi="Times New Roman" w:cs="Times New Roman"/>
+          <w:i/>
+          <w:iCs/>
+          <w:sz w:val="24"/>
+          <w:szCs w:val="24"/>
+        </w:rPr>
+        <w:t>caracter</w:t>
+      </w:r>
+      <w:proofErr w:type="spellEnd"/>
+      <w:proofErr w:type="gramEnd"/>
+      <w:r>
+        <w:rPr>
+          <w:rFonts w:ascii="Times New Roman" w:hAnsi="Times New Roman" w:cs="Times New Roman"/>
+          <w:i/>
+          <w:iCs/>
+          <w:sz w:val="24"/>
+          <w:szCs w:val="24"/>
+        </w:rPr>
+        <w:t>”</w:t>
       </w:r>
       <w:r>
         <w:rPr>
@@ -738,15 +1060,39 @@
         </w:rPr>
         <w:t xml:space="preserve"> O parâmetro </w:t>
       </w:r>
-      <w:r>
-        <w:rPr>
-          <w:rFonts w:ascii="Times New Roman" w:hAnsi="Times New Roman" w:cs="Times New Roman"/>
-          <w:i/>
-          <w:iCs/>
-          <w:sz w:val="24"/>
-          <w:szCs w:val="24"/>
-        </w:rPr>
-        <w:t>end=”\n”</w:t>
+      <w:proofErr w:type="spellStart"/>
+      <w:r>
+        <w:rPr>
+          <w:rFonts w:ascii="Times New Roman" w:hAnsi="Times New Roman" w:cs="Times New Roman"/>
+          <w:i/>
+          <w:iCs/>
+          <w:sz w:val="24"/>
+          <w:szCs w:val="24"/>
+        </w:rPr>
+        <w:t>end</w:t>
+      </w:r>
+      <w:proofErr w:type="spellEnd"/>
+      <w:proofErr w:type="gramStart"/>
+      <w:r>
+        <w:rPr>
+          <w:rFonts w:ascii="Times New Roman" w:hAnsi="Times New Roman" w:cs="Times New Roman"/>
+          <w:i/>
+          <w:iCs/>
+          <w:sz w:val="24"/>
+          <w:szCs w:val="24"/>
+        </w:rPr>
+        <w:t>=”\</w:t>
+      </w:r>
+      <w:proofErr w:type="gramEnd"/>
+      <w:r>
+        <w:rPr>
+          <w:rFonts w:ascii="Times New Roman" w:hAnsi="Times New Roman" w:cs="Times New Roman"/>
+          <w:i/>
+          <w:iCs/>
+          <w:sz w:val="24"/>
+          <w:szCs w:val="24"/>
+        </w:rPr>
+        <w:t>n”</w:t>
       </w:r>
       <w:r>
         <w:rPr>
@@ -791,15 +1137,27 @@
         </w:rPr>
         <w:t xml:space="preserve">Se deixarmos apenas </w:t>
       </w:r>
-      <w:r>
-        <w:rPr>
-          <w:rFonts w:ascii="Times New Roman" w:hAnsi="Times New Roman" w:cs="Times New Roman"/>
-          <w:i/>
-          <w:iCs/>
-          <w:sz w:val="24"/>
-          <w:szCs w:val="24"/>
-        </w:rPr>
-        <w:t>end=””</w:t>
+      <w:proofErr w:type="spellStart"/>
+      <w:r>
+        <w:rPr>
+          <w:rFonts w:ascii="Times New Roman" w:hAnsi="Times New Roman" w:cs="Times New Roman"/>
+          <w:i/>
+          <w:iCs/>
+          <w:sz w:val="24"/>
+          <w:szCs w:val="24"/>
+        </w:rPr>
+        <w:t>end</w:t>
+      </w:r>
+      <w:proofErr w:type="spellEnd"/>
+      <w:r>
+        <w:rPr>
+          <w:rFonts w:ascii="Times New Roman" w:hAnsi="Times New Roman" w:cs="Times New Roman"/>
+          <w:i/>
+          <w:iCs/>
+          <w:sz w:val="24"/>
+          <w:szCs w:val="24"/>
+        </w:rPr>
+        <w:t>=””</w:t>
       </w:r>
       <w:r>
         <w:rPr>
@@ -835,7 +1193,25 @@
           <w:szCs w:val="24"/>
         </w:rPr>
         <w:lastRenderedPageBreak/>
-        <w:t>Isso também funciona para o pointer de digitação, quando utilizamos esse end as &gt;&gt;&gt; no terminal ficam logo no final da frase</w:t>
+        <w:t xml:space="preserve">Isso também funciona para o pointer de digitação, quando utilizamos esse </w:t>
+      </w:r>
+      <w:proofErr w:type="spellStart"/>
+      <w:r>
+        <w:rPr>
+          <w:rFonts w:ascii="Times New Roman" w:hAnsi="Times New Roman" w:cs="Times New Roman"/>
+          <w:sz w:val="24"/>
+          <w:szCs w:val="24"/>
+        </w:rPr>
+        <w:t>end</w:t>
+      </w:r>
+      <w:proofErr w:type="spellEnd"/>
+      <w:r>
+        <w:rPr>
+          <w:rFonts w:ascii="Times New Roman" w:hAnsi="Times New Roman" w:cs="Times New Roman"/>
+          <w:sz w:val="24"/>
+          <w:szCs w:val="24"/>
+        </w:rPr>
+        <w:t xml:space="preserve"> as &gt;&gt;&gt; no terminal ficam logo no final da frase</w:t>
       </w:r>
       <w:r>
         <w:rPr>
@@ -896,7 +1272,29 @@
           <w:sz w:val="24"/>
           <w:szCs w:val="24"/>
         </w:rPr>
-        <w:t>pais = “Italia”</w:t>
+        <w:t>pais = “</w:t>
+      </w:r>
+      <w:proofErr w:type="spellStart"/>
+      <w:r>
+        <w:rPr>
+          <w:rFonts w:ascii="Times New Roman" w:hAnsi="Times New Roman" w:cs="Times New Roman"/>
+          <w:i/>
+          <w:iCs/>
+          <w:sz w:val="24"/>
+          <w:szCs w:val="24"/>
+        </w:rPr>
+        <w:t>Italia</w:t>
+      </w:r>
+      <w:proofErr w:type="spellEnd"/>
+      <w:r>
+        <w:rPr>
+          <w:rFonts w:ascii="Times New Roman" w:hAnsi="Times New Roman" w:cs="Times New Roman"/>
+          <w:i/>
+          <w:iCs/>
+          <w:sz w:val="24"/>
+          <w:szCs w:val="24"/>
+        </w:rPr>
+        <w:t>”</w:t>
       </w:r>
       <w:r>
         <w:rPr>
@@ -951,6 +1349,7 @@
         </w:rPr>
         <w:t xml:space="preserve"> for chamada o que aparecerá será o nome </w:t>
       </w:r>
+      <w:proofErr w:type="spellStart"/>
       <w:r>
         <w:rPr>
           <w:rFonts w:ascii="Times New Roman" w:hAnsi="Times New Roman" w:cs="Times New Roman"/>
@@ -961,6 +1360,7 @@
         </w:rPr>
         <w:t>Italia</w:t>
       </w:r>
+      <w:proofErr w:type="spellEnd"/>
       <w:r>
         <w:rPr>
           <w:rFonts w:ascii="Times New Roman" w:hAnsi="Times New Roman" w:cs="Times New Roman"/>
@@ -1079,15 +1479,27 @@
         </w:rPr>
         <w:t xml:space="preserve">Outro exemplo </w:t>
       </w:r>
-      <w:r>
-        <w:rPr>
-          <w:rFonts w:ascii="Times New Roman" w:hAnsi="Times New Roman" w:cs="Times New Roman"/>
-          <w:i/>
-          <w:iCs/>
-          <w:sz w:val="24"/>
-          <w:szCs w:val="24"/>
-        </w:rPr>
-        <w:t>print(pais, “ganhou”, 5, “títulos”, “mundiais”)</w:t>
+      <w:proofErr w:type="gramStart"/>
+      <w:r>
+        <w:rPr>
+          <w:rFonts w:ascii="Times New Roman" w:hAnsi="Times New Roman" w:cs="Times New Roman"/>
+          <w:i/>
+          <w:iCs/>
+          <w:sz w:val="24"/>
+          <w:szCs w:val="24"/>
+        </w:rPr>
+        <w:t>print(</w:t>
+      </w:r>
+      <w:proofErr w:type="gramEnd"/>
+      <w:r>
+        <w:rPr>
+          <w:rFonts w:ascii="Times New Roman" w:hAnsi="Times New Roman" w:cs="Times New Roman"/>
+          <w:i/>
+          <w:iCs/>
+          <w:sz w:val="24"/>
+          <w:szCs w:val="24"/>
+        </w:rPr>
+        <w:t>pais, “ganhou”, 5, “títulos”, “mundiais”)</w:t>
       </w:r>
       <w:r>
         <w:rPr>
@@ -1207,7 +1619,29 @@
           <w:sz w:val="24"/>
           <w:szCs w:val="24"/>
         </w:rPr>
-        <w:t>&lt;class ‘str’&gt;</w:t>
+        <w:t>&lt;</w:t>
+      </w:r>
+      <w:proofErr w:type="spellStart"/>
+      <w:r>
+        <w:rPr>
+          <w:rFonts w:ascii="Times New Roman" w:hAnsi="Times New Roman" w:cs="Times New Roman"/>
+          <w:i/>
+          <w:iCs/>
+          <w:sz w:val="24"/>
+          <w:szCs w:val="24"/>
+        </w:rPr>
+        <w:t>class</w:t>
+      </w:r>
+      <w:proofErr w:type="spellEnd"/>
+      <w:r>
+        <w:rPr>
+          <w:rFonts w:ascii="Times New Roman" w:hAnsi="Times New Roman" w:cs="Times New Roman"/>
+          <w:i/>
+          <w:iCs/>
+          <w:sz w:val="24"/>
+          <w:szCs w:val="24"/>
+        </w:rPr>
+        <w:t xml:space="preserve"> ‘str’&gt;</w:t>
       </w:r>
       <w:r>
         <w:rPr>
@@ -1285,7 +1719,25 @@
           <w:sz w:val="24"/>
           <w:szCs w:val="24"/>
         </w:rPr>
-        <w:t>: texto. Sempre quando algo é escrito dentro de “ ” ela se torna uma string.</w:t>
+        <w:t xml:space="preserve">: texto. Sempre quando algo é escrito dentro de </w:t>
+      </w:r>
+      <w:proofErr w:type="gramStart"/>
+      <w:r>
+        <w:rPr>
+          <w:rFonts w:ascii="Times New Roman" w:hAnsi="Times New Roman" w:cs="Times New Roman"/>
+          <w:sz w:val="24"/>
+          <w:szCs w:val="24"/>
+        </w:rPr>
+        <w:t>“ ”</w:t>
+      </w:r>
+      <w:proofErr w:type="gramEnd"/>
+      <w:r>
+        <w:rPr>
+          <w:rFonts w:ascii="Times New Roman" w:hAnsi="Times New Roman" w:cs="Times New Roman"/>
+          <w:sz w:val="24"/>
+          <w:szCs w:val="24"/>
+        </w:rPr>
+        <w:t xml:space="preserve"> ela se torna uma string.</w:t>
       </w:r>
     </w:p>
     <w:p>
@@ -1312,7 +1764,25 @@
           <w:sz w:val="24"/>
           <w:szCs w:val="24"/>
         </w:rPr>
-        <w:t>Inteiro (int): Números inteiros. Quando uma variável recebe um número (sem vírgula), ela se torna do tipo inteiro.</w:t>
+        <w:t>Inteiro (</w:t>
+      </w:r>
+      <w:proofErr w:type="spellStart"/>
+      <w:r>
+        <w:rPr>
+          <w:rFonts w:ascii="Times New Roman" w:hAnsi="Times New Roman" w:cs="Times New Roman"/>
+          <w:sz w:val="24"/>
+          <w:szCs w:val="24"/>
+        </w:rPr>
+        <w:t>int</w:t>
+      </w:r>
+      <w:proofErr w:type="spellEnd"/>
+      <w:r>
+        <w:rPr>
+          <w:rFonts w:ascii="Times New Roman" w:hAnsi="Times New Roman" w:cs="Times New Roman"/>
+          <w:sz w:val="24"/>
+          <w:szCs w:val="24"/>
+        </w:rPr>
+        <w:t>): Números inteiros. Quando uma variável recebe um número (sem vírgula), ela se torna do tipo inteiro.</w:t>
       </w:r>
     </w:p>
     <w:p>
@@ -1339,7 +1809,25 @@
           <w:sz w:val="24"/>
           <w:szCs w:val="24"/>
         </w:rPr>
-        <w:t>Float: Números flutuantes/reais. Quando uma variável recebe um real (com vírgula), ela se torna do tipo float.</w:t>
+        <w:t xml:space="preserve">Float: Números flutuantes/reais. Quando uma variável recebe um real (com vírgula), ela se torna do tipo </w:t>
+      </w:r>
+      <w:proofErr w:type="spellStart"/>
+      <w:r>
+        <w:rPr>
+          <w:rFonts w:ascii="Times New Roman" w:hAnsi="Times New Roman" w:cs="Times New Roman"/>
+          <w:sz w:val="24"/>
+          <w:szCs w:val="24"/>
+        </w:rPr>
+        <w:t>float</w:t>
+      </w:r>
+      <w:proofErr w:type="spellEnd"/>
+      <w:r>
+        <w:rPr>
+          <w:rFonts w:ascii="Times New Roman" w:hAnsi="Times New Roman" w:cs="Times New Roman"/>
+          <w:sz w:val="24"/>
+          <w:szCs w:val="24"/>
+        </w:rPr>
+        <w:t>.</w:t>
       </w:r>
     </w:p>
     <w:p>
@@ -1449,6 +1937,7 @@
         </w:rPr>
         <w:t xml:space="preserve">Em python utilizamos o padrão </w:t>
       </w:r>
+      <w:proofErr w:type="spellStart"/>
       <w:r>
         <w:rPr>
           <w:rFonts w:ascii="Times New Roman" w:hAnsi="Times New Roman" w:cs="Times New Roman"/>
@@ -1479,8 +1968,18 @@
           <w:sz w:val="24"/>
           <w:szCs w:val="24"/>
         </w:rPr>
-        <w:t xml:space="preserve">ase para nomear variáveis, ou seja, se o nome da variável for composto as palavras serão separadas por “_”, ao invés de </w:t>
-      </w:r>
+        <w:t>ase</w:t>
+      </w:r>
+      <w:proofErr w:type="spellEnd"/>
+      <w:r>
+        <w:rPr>
+          <w:rFonts w:ascii="Times New Roman" w:hAnsi="Times New Roman" w:cs="Times New Roman"/>
+          <w:sz w:val="24"/>
+          <w:szCs w:val="24"/>
+        </w:rPr>
+        <w:t xml:space="preserve"> para nomear variáveis, ou seja, se o nome da variável for composto as palavras serão separadas por “_”, ao invés de </w:t>
+      </w:r>
+      <w:proofErr w:type="spellStart"/>
       <w:r>
         <w:rPr>
           <w:rFonts w:ascii="Times New Roman" w:hAnsi="Times New Roman" w:cs="Times New Roman"/>
@@ -1495,7 +1994,16 @@
           <w:sz w:val="24"/>
           <w:szCs w:val="24"/>
         </w:rPr>
-        <w:t>amelCase, que o padrão de outras linguagens como J</w:t>
+        <w:t>amelCase</w:t>
+      </w:r>
+      <w:proofErr w:type="spellEnd"/>
+      <w:r>
+        <w:rPr>
+          <w:rFonts w:ascii="Times New Roman" w:hAnsi="Times New Roman" w:cs="Times New Roman"/>
+          <w:sz w:val="24"/>
+          <w:szCs w:val="24"/>
+        </w:rPr>
+        <w:t>, que o padrão de outras linguagens como J</w:t>
       </w:r>
       <w:r>
         <w:rPr>
@@ -1628,6 +2136,7 @@
         </w:rPr>
         <w:t xml:space="preserve">e </w:t>
       </w:r>
+      <w:proofErr w:type="spellStart"/>
       <w:r>
         <w:rPr>
           <w:rFonts w:ascii="Times New Roman" w:hAnsi="Times New Roman" w:cs="Times New Roman"/>
@@ -1638,6 +2147,7 @@
         </w:rPr>
         <w:t>else</w:t>
       </w:r>
+      <w:proofErr w:type="spellEnd"/>
       <w:r>
         <w:rPr>
           <w:rFonts w:ascii="Times New Roman" w:hAnsi="Times New Roman" w:cs="Times New Roman"/>
@@ -1671,7 +2181,25 @@
           <w:sz w:val="24"/>
           <w:szCs w:val="24"/>
         </w:rPr>
-        <w:t>A diferença do python para as outras é que não precisa colocar {} para separar a condição em um bloco, o que conta é a organização/indentação do código</w:t>
+        <w:t>A diferença do python para as outras é que não precisa colocar {} para separar a condição em um bloco, o que conta é a organização/</w:t>
+      </w:r>
+      <w:proofErr w:type="spellStart"/>
+      <w:r>
+        <w:rPr>
+          <w:rFonts w:ascii="Times New Roman" w:hAnsi="Times New Roman" w:cs="Times New Roman"/>
+          <w:sz w:val="24"/>
+          <w:szCs w:val="24"/>
+        </w:rPr>
+        <w:t>indentação</w:t>
+      </w:r>
+      <w:proofErr w:type="spellEnd"/>
+      <w:r>
+        <w:rPr>
+          <w:rFonts w:ascii="Times New Roman" w:hAnsi="Times New Roman" w:cs="Times New Roman"/>
+          <w:sz w:val="24"/>
+          <w:szCs w:val="24"/>
+        </w:rPr>
+        <w:t xml:space="preserve"> do código</w:t>
       </w:r>
       <w:r>
         <w:rPr>
@@ -1754,6 +2282,7 @@
         </w:rPr>
         <w:t xml:space="preserve">, caso queira que venha em um formato específico como </w:t>
       </w:r>
+      <w:proofErr w:type="spellStart"/>
       <w:r>
         <w:rPr>
           <w:rFonts w:ascii="Times New Roman" w:hAnsi="Times New Roman" w:cs="Times New Roman"/>
@@ -1764,6 +2293,7 @@
         </w:rPr>
         <w:t>int</w:t>
       </w:r>
+      <w:proofErr w:type="spellEnd"/>
       <w:r>
         <w:rPr>
           <w:rFonts w:ascii="Times New Roman" w:hAnsi="Times New Roman" w:cs="Times New Roman"/>
@@ -1772,6 +2302,7 @@
         </w:rPr>
         <w:t xml:space="preserve"> ou </w:t>
       </w:r>
+      <w:proofErr w:type="spellStart"/>
       <w:r>
         <w:rPr>
           <w:rFonts w:ascii="Times New Roman" w:hAnsi="Times New Roman" w:cs="Times New Roman"/>
@@ -1782,6 +2313,7 @@
         </w:rPr>
         <w:t>float</w:t>
       </w:r>
+      <w:proofErr w:type="spellEnd"/>
       <w:r>
         <w:rPr>
           <w:rFonts w:ascii="Times New Roman" w:hAnsi="Times New Roman" w:cs="Times New Roman"/>
@@ -1790,6 +2322,7 @@
         </w:rPr>
         <w:t xml:space="preserve">, precisamos declarar isso com o </w:t>
       </w:r>
+      <w:proofErr w:type="spellStart"/>
       <w:r>
         <w:rPr>
           <w:rFonts w:ascii="Times New Roman" w:hAnsi="Times New Roman" w:cs="Times New Roman"/>
@@ -1810,6 +2343,7 @@
         </w:rPr>
         <w:t>umero_str</w:t>
       </w:r>
+      <w:proofErr w:type="spellEnd"/>
       <w:r>
         <w:rPr>
           <w:rFonts w:ascii="Times New Roman" w:hAnsi="Times New Roman" w:cs="Times New Roman"/>
@@ -1828,15 +2362,39 @@
         </w:rPr>
         <w:t xml:space="preserve"> </w:t>
       </w:r>
-      <w:r>
-        <w:rPr>
-          <w:rFonts w:ascii="Times New Roman" w:hAnsi="Times New Roman" w:cs="Times New Roman"/>
-          <w:i/>
-          <w:iCs/>
-          <w:sz w:val="24"/>
-          <w:szCs w:val="24"/>
-        </w:rPr>
-        <w:t>int(input(“Digite um número:”))</w:t>
+      <w:proofErr w:type="spellStart"/>
+      <w:proofErr w:type="gramStart"/>
+      <w:r>
+        <w:rPr>
+          <w:rFonts w:ascii="Times New Roman" w:hAnsi="Times New Roman" w:cs="Times New Roman"/>
+          <w:i/>
+          <w:iCs/>
+          <w:sz w:val="24"/>
+          <w:szCs w:val="24"/>
+        </w:rPr>
+        <w:t>int</w:t>
+      </w:r>
+      <w:proofErr w:type="spellEnd"/>
+      <w:r>
+        <w:rPr>
+          <w:rFonts w:ascii="Times New Roman" w:hAnsi="Times New Roman" w:cs="Times New Roman"/>
+          <w:i/>
+          <w:iCs/>
+          <w:sz w:val="24"/>
+          <w:szCs w:val="24"/>
+        </w:rPr>
+        <w:t>(</w:t>
+      </w:r>
+      <w:proofErr w:type="gramEnd"/>
+      <w:r>
+        <w:rPr>
+          <w:rFonts w:ascii="Times New Roman" w:hAnsi="Times New Roman" w:cs="Times New Roman"/>
+          <w:i/>
+          <w:iCs/>
+          <w:sz w:val="24"/>
+          <w:szCs w:val="24"/>
+        </w:rPr>
+        <w:t>input(“Digite um número:”))</w:t>
       </w:r>
       <w:r>
         <w:rPr>
@@ -1846,6 +2404,7 @@
         </w:rPr>
         <w:t xml:space="preserve">, ou colocando uma segunda variável e fazendo ela receber o input na conversão: </w:t>
       </w:r>
+      <w:proofErr w:type="spellStart"/>
       <w:r>
         <w:rPr>
           <w:rFonts w:ascii="Times New Roman" w:hAnsi="Times New Roman" w:cs="Times New Roman"/>
@@ -1866,16 +2425,62 @@
         </w:rPr>
         <w:t>umero_str</w:t>
       </w:r>
-      <w:r>
-        <w:rPr>
-          <w:rFonts w:ascii="Times New Roman" w:hAnsi="Times New Roman" w:cs="Times New Roman"/>
-          <w:i/>
-          <w:iCs/>
-          <w:sz w:val="24"/>
-          <w:szCs w:val="24"/>
-        </w:rPr>
-        <w:t xml:space="preserve"> = input(“Digite um número:”); numero = int(</w:t>
-      </w:r>
+      <w:proofErr w:type="spellEnd"/>
+      <w:r>
+        <w:rPr>
+          <w:rFonts w:ascii="Times New Roman" w:hAnsi="Times New Roman" w:cs="Times New Roman"/>
+          <w:i/>
+          <w:iCs/>
+          <w:sz w:val="24"/>
+          <w:szCs w:val="24"/>
+        </w:rPr>
+        <w:t xml:space="preserve"> = input(“Digite um número:”); </w:t>
+      </w:r>
+      <w:proofErr w:type="spellStart"/>
+      <w:r>
+        <w:rPr>
+          <w:rFonts w:ascii="Times New Roman" w:hAnsi="Times New Roman" w:cs="Times New Roman"/>
+          <w:i/>
+          <w:iCs/>
+          <w:sz w:val="24"/>
+          <w:szCs w:val="24"/>
+        </w:rPr>
+        <w:t>numero</w:t>
+      </w:r>
+      <w:proofErr w:type="spellEnd"/>
+      <w:r>
+        <w:rPr>
+          <w:rFonts w:ascii="Times New Roman" w:hAnsi="Times New Roman" w:cs="Times New Roman"/>
+          <w:i/>
+          <w:iCs/>
+          <w:sz w:val="24"/>
+          <w:szCs w:val="24"/>
+        </w:rPr>
+        <w:t xml:space="preserve"> = </w:t>
+      </w:r>
+      <w:proofErr w:type="spellStart"/>
+      <w:r>
+        <w:rPr>
+          <w:rFonts w:ascii="Times New Roman" w:hAnsi="Times New Roman" w:cs="Times New Roman"/>
+          <w:i/>
+          <w:iCs/>
+          <w:sz w:val="24"/>
+          <w:szCs w:val="24"/>
+        </w:rPr>
+        <w:t>int</w:t>
+      </w:r>
+      <w:proofErr w:type="spellEnd"/>
+      <w:r>
+        <w:rPr>
+          <w:rFonts w:ascii="Times New Roman" w:hAnsi="Times New Roman" w:cs="Times New Roman"/>
+          <w:i/>
+          <w:iCs/>
+          <w:sz w:val="24"/>
+          <w:szCs w:val="24"/>
+        </w:rPr>
+        <w:t>(</w:t>
+      </w:r>
+      <w:proofErr w:type="spellStart"/>
       <w:r>
         <w:rPr>
           <w:rFonts w:ascii="Times New Roman" w:hAnsi="Times New Roman" w:cs="Times New Roman"/>
@@ -1896,6 +2501,7 @@
         </w:rPr>
         <w:t>umero_str</w:t>
       </w:r>
+      <w:proofErr w:type="spellEnd"/>
       <w:r>
         <w:rPr>
           <w:rFonts w:ascii="Times New Roman" w:hAnsi="Times New Roman" w:cs="Times New Roman"/>
@@ -1982,7 +2588,43 @@
           <w:sz w:val="24"/>
           <w:szCs w:val="24"/>
         </w:rPr>
-        <w:t>O sinal de “+” quando colocado entre duas str irá concatenar ambas e imprimir uma palavra só com as duas palavras de cada variável, quando colocado entre números ocorrerá a soma e quando colocado entre número e str o código não funciona, a menos que convertamos o número de str para int/float.</w:t>
+        <w:t xml:space="preserve">O sinal de “+” quando colocado entre duas str irá concatenar ambas e imprimir uma palavra só com as duas palavras de cada variável, quando colocado entre números ocorrerá a soma e quando colocado entre número e str o código não funciona, a menos que convertamos o número de str para </w:t>
+      </w:r>
+      <w:proofErr w:type="spellStart"/>
+      <w:r>
+        <w:rPr>
+          <w:rFonts w:ascii="Times New Roman" w:hAnsi="Times New Roman" w:cs="Times New Roman"/>
+          <w:sz w:val="24"/>
+          <w:szCs w:val="24"/>
+        </w:rPr>
+        <w:t>int</w:t>
+      </w:r>
+      <w:proofErr w:type="spellEnd"/>
+      <w:r>
+        <w:rPr>
+          <w:rFonts w:ascii="Times New Roman" w:hAnsi="Times New Roman" w:cs="Times New Roman"/>
+          <w:sz w:val="24"/>
+          <w:szCs w:val="24"/>
+        </w:rPr>
+        <w:t>/</w:t>
+      </w:r>
+      <w:proofErr w:type="spellStart"/>
+      <w:r>
+        <w:rPr>
+          <w:rFonts w:ascii="Times New Roman" w:hAnsi="Times New Roman" w:cs="Times New Roman"/>
+          <w:sz w:val="24"/>
+          <w:szCs w:val="24"/>
+        </w:rPr>
+        <w:t>float</w:t>
+      </w:r>
+      <w:proofErr w:type="spellEnd"/>
+      <w:r>
+        <w:rPr>
+          <w:rFonts w:ascii="Times New Roman" w:hAnsi="Times New Roman" w:cs="Times New Roman"/>
+          <w:sz w:val="24"/>
+          <w:szCs w:val="24"/>
+        </w:rPr>
+        <w:t>.</w:t>
       </w:r>
     </w:p>
     <w:p>
@@ -2009,25 +2651,73 @@
           <w:sz w:val="24"/>
           <w:szCs w:val="24"/>
         </w:rPr>
-        <w:t xml:space="preserve"> Syntax Sugar = nome dado à “técnica” de copiar várias vezes a mesma string como por exemplo </w:t>
-      </w:r>
-      <w:r>
-        <w:rPr>
-          <w:rFonts w:ascii="Times New Roman" w:hAnsi="Times New Roman" w:cs="Times New Roman"/>
-          <w:i/>
-          <w:iCs/>
-          <w:sz w:val="24"/>
-          <w:szCs w:val="24"/>
-        </w:rPr>
-        <w:t>print(“20” *10)</w:t>
-      </w:r>
-      <w:r>
-        <w:rPr>
-          <w:rFonts w:ascii="Times New Roman" w:hAnsi="Times New Roman" w:cs="Times New Roman"/>
-          <w:sz w:val="24"/>
-          <w:szCs w:val="24"/>
-        </w:rPr>
-        <w:t xml:space="preserve"> o que acontecerá é que será impresso 10 vezes o número “20”. Isso é muito útil para facilitar coisas que seria muito trabalhosas.</w:t>
+        <w:t xml:space="preserve"> </w:t>
+      </w:r>
+      <w:proofErr w:type="spellStart"/>
+      <w:r>
+        <w:rPr>
+          <w:rFonts w:ascii="Times New Roman" w:hAnsi="Times New Roman" w:cs="Times New Roman"/>
+          <w:sz w:val="24"/>
+          <w:szCs w:val="24"/>
+        </w:rPr>
+        <w:t>Syntax</w:t>
+      </w:r>
+      <w:proofErr w:type="spellEnd"/>
+      <w:r>
+        <w:rPr>
+          <w:rFonts w:ascii="Times New Roman" w:hAnsi="Times New Roman" w:cs="Times New Roman"/>
+          <w:sz w:val="24"/>
+          <w:szCs w:val="24"/>
+        </w:rPr>
+        <w:t xml:space="preserve"> Sugar = nome dado à “técnica” de copiar várias vezes a mesma string como por exemplo </w:t>
+      </w:r>
+      <w:proofErr w:type="gramStart"/>
+      <w:r>
+        <w:rPr>
+          <w:rFonts w:ascii="Times New Roman" w:hAnsi="Times New Roman" w:cs="Times New Roman"/>
+          <w:i/>
+          <w:iCs/>
+          <w:sz w:val="24"/>
+          <w:szCs w:val="24"/>
+        </w:rPr>
+        <w:t>print(</w:t>
+      </w:r>
+      <w:proofErr w:type="gramEnd"/>
+      <w:r>
+        <w:rPr>
+          <w:rFonts w:ascii="Times New Roman" w:hAnsi="Times New Roman" w:cs="Times New Roman"/>
+          <w:i/>
+          <w:iCs/>
+          <w:sz w:val="24"/>
+          <w:szCs w:val="24"/>
+        </w:rPr>
+        <w:t>“20” *10)</w:t>
+      </w:r>
+      <w:r>
+        <w:rPr>
+          <w:rFonts w:ascii="Times New Roman" w:hAnsi="Times New Roman" w:cs="Times New Roman"/>
+          <w:sz w:val="24"/>
+          <w:szCs w:val="24"/>
+        </w:rPr>
+        <w:t xml:space="preserve"> o que acontecerá é que será impresso 10 vezes o número “20”. Isso é muito útil para facilitar coisas que seria muito </w:t>
+      </w:r>
+      <w:proofErr w:type="gramStart"/>
+      <w:r>
+        <w:rPr>
+          <w:rFonts w:ascii="Times New Roman" w:hAnsi="Times New Roman" w:cs="Times New Roman"/>
+          <w:sz w:val="24"/>
+          <w:szCs w:val="24"/>
+        </w:rPr>
+        <w:t>trabalhosas</w:t>
+      </w:r>
+      <w:proofErr w:type="gramEnd"/>
+      <w:r>
+        <w:rPr>
+          <w:rFonts w:ascii="Times New Roman" w:hAnsi="Times New Roman" w:cs="Times New Roman"/>
+          <w:sz w:val="24"/>
+          <w:szCs w:val="24"/>
+        </w:rPr>
+        <w:t>.</w:t>
       </w:r>
     </w:p>
     <w:p>
@@ -2094,6 +2784,7 @@
         </w:rPr>
         <w:t xml:space="preserve">Podemos usar o </w:t>
       </w:r>
+      <w:proofErr w:type="spellStart"/>
       <w:r>
         <w:rPr>
           <w:rFonts w:ascii="Times New Roman" w:hAnsi="Times New Roman" w:cs="Times New Roman"/>
@@ -2104,6 +2795,7 @@
         </w:rPr>
         <w:t>elif</w:t>
       </w:r>
+      <w:proofErr w:type="spellEnd"/>
       <w:r>
         <w:rPr>
           <w:rFonts w:ascii="Times New Roman" w:hAnsi="Times New Roman" w:cs="Times New Roman"/>
@@ -2168,6 +2860,7 @@
         </w:rPr>
         <w:t xml:space="preserve"> e antes do </w:t>
       </w:r>
+      <w:proofErr w:type="spellStart"/>
       <w:r>
         <w:rPr>
           <w:rFonts w:ascii="Times New Roman" w:hAnsi="Times New Roman" w:cs="Times New Roman"/>
@@ -2178,6 +2871,7 @@
         </w:rPr>
         <w:t>else</w:t>
       </w:r>
+      <w:proofErr w:type="spellEnd"/>
       <w:r>
         <w:rPr>
           <w:rFonts w:ascii="Times New Roman" w:hAnsi="Times New Roman" w:cs="Times New Roman"/>
@@ -2213,6 +2907,7 @@
         </w:rPr>
         <w:t xml:space="preserve"> Para melhorar a legibilidade do código podemos criar variáveis que recebam as condições impostas nos </w:t>
       </w:r>
+      <w:proofErr w:type="spellStart"/>
       <w:r>
         <w:rPr>
           <w:rFonts w:ascii="Times New Roman" w:hAnsi="Times New Roman" w:cs="Times New Roman"/>
@@ -2239,8 +2934,18 @@
           <w:sz w:val="24"/>
           <w:szCs w:val="24"/>
         </w:rPr>
-        <w:t xml:space="preserve">s e nos </w:t>
-      </w:r>
+        <w:t>s</w:t>
+      </w:r>
+      <w:proofErr w:type="spellEnd"/>
+      <w:r>
+        <w:rPr>
+          <w:rFonts w:ascii="Times New Roman" w:hAnsi="Times New Roman" w:cs="Times New Roman"/>
+          <w:sz w:val="24"/>
+          <w:szCs w:val="24"/>
+        </w:rPr>
+        <w:t xml:space="preserve"> e nos </w:t>
+      </w:r>
+      <w:proofErr w:type="spellStart"/>
       <w:r>
         <w:rPr>
           <w:rFonts w:ascii="Times New Roman" w:hAnsi="Times New Roman" w:cs="Times New Roman"/>
@@ -2257,7 +2962,16 @@
           <w:sz w:val="24"/>
           <w:szCs w:val="24"/>
         </w:rPr>
-        <w:t>s, e colocar essas variáveis no lugar das condições, facilitando sua leitura.</w:t>
+        <w:t>s</w:t>
+      </w:r>
+      <w:proofErr w:type="spellEnd"/>
+      <w:r>
+        <w:rPr>
+          <w:rFonts w:ascii="Times New Roman" w:hAnsi="Times New Roman" w:cs="Times New Roman"/>
+          <w:sz w:val="24"/>
+          <w:szCs w:val="24"/>
+        </w:rPr>
+        <w:t>, e colocar essas variáveis no lugar das condições, facilitando sua leitura.</w:t>
       </w:r>
     </w:p>
     <w:p>
@@ -2450,13 +3164,23 @@
           <w:szCs w:val="24"/>
         </w:rPr>
       </w:pPr>
-      <w:r>
-        <w:rPr>
-          <w:rFonts w:ascii="Times New Roman" w:hAnsi="Times New Roman" w:cs="Times New Roman"/>
-          <w:sz w:val="24"/>
-          <w:szCs w:val="24"/>
-        </w:rPr>
-        <w:t>!= - diferente de</w:t>
+      <w:proofErr w:type="gramStart"/>
+      <w:r>
+        <w:rPr>
+          <w:rFonts w:ascii="Times New Roman" w:hAnsi="Times New Roman" w:cs="Times New Roman"/>
+          <w:sz w:val="24"/>
+          <w:szCs w:val="24"/>
+        </w:rPr>
+        <w:t>!=</w:t>
+      </w:r>
+      <w:proofErr w:type="gramEnd"/>
+      <w:r>
+        <w:rPr>
+          <w:rFonts w:ascii="Times New Roman" w:hAnsi="Times New Roman" w:cs="Times New Roman"/>
+          <w:sz w:val="24"/>
+          <w:szCs w:val="24"/>
+        </w:rPr>
+        <w:t xml:space="preserve"> - diferente de</w:t>
       </w:r>
       <w:r>
         <w:rPr>
@@ -2639,15 +3363,27 @@
         </w:rPr>
         <w:t xml:space="preserve"> Podemos escrever uma única frase no print e depois formatar pontos específicos utilizando: </w:t>
       </w:r>
-      <w:r>
-        <w:rPr>
-          <w:rFonts w:ascii="Times New Roman" w:hAnsi="Times New Roman" w:cs="Times New Roman"/>
-          <w:i/>
-          <w:iCs/>
-          <w:sz w:val="24"/>
-          <w:szCs w:val="24"/>
-        </w:rPr>
-        <w:t>print(“frase {} completa {}”, format(item_1, item_2))</w:t>
+      <w:proofErr w:type="gramStart"/>
+      <w:r>
+        <w:rPr>
+          <w:rFonts w:ascii="Times New Roman" w:hAnsi="Times New Roman" w:cs="Times New Roman"/>
+          <w:i/>
+          <w:iCs/>
+          <w:sz w:val="24"/>
+          <w:szCs w:val="24"/>
+        </w:rPr>
+        <w:t>print(</w:t>
+      </w:r>
+      <w:proofErr w:type="gramEnd"/>
+      <w:r>
+        <w:rPr>
+          <w:rFonts w:ascii="Times New Roman" w:hAnsi="Times New Roman" w:cs="Times New Roman"/>
+          <w:i/>
+          <w:iCs/>
+          <w:sz w:val="24"/>
+          <w:szCs w:val="24"/>
+        </w:rPr>
+        <w:t>“frase {} completa {}”, format(item_1, item_2))</w:t>
       </w:r>
       <w:r>
         <w:rPr>
@@ -2718,6 +3454,70 @@
           <w:szCs w:val="24"/>
         </w:rPr>
         <w:t>Isso evita com que tenhamos que ficar abrindo e fechando aspas, colocando vírgulas dentre outros.</w:t>
+      </w:r>
+    </w:p>
+    <w:p>
+      <w:pPr>
+        <w:pStyle w:val="PargrafodaLista"/>
+        <w:ind w:left="1800"/>
+        <w:rPr>
+          <w:rFonts w:ascii="Times New Roman" w:hAnsi="Times New Roman" w:cs="Times New Roman"/>
+          <w:sz w:val="24"/>
+          <w:szCs w:val="24"/>
+        </w:rPr>
+      </w:pPr>
+    </w:p>
+    <w:p>
+      <w:pPr>
+        <w:pStyle w:val="PargrafodaLista"/>
+        <w:numPr>
+          <w:ilvl w:val="0"/>
+          <w:numId w:val="1"/>
+        </w:numPr>
+        <w:rPr>
+          <w:rFonts w:ascii="Times New Roman" w:hAnsi="Times New Roman" w:cs="Times New Roman"/>
+          <w:b/>
+          <w:bCs/>
+          <w:sz w:val="24"/>
+          <w:szCs w:val="24"/>
+          <w:u w:val="single"/>
+        </w:rPr>
+      </w:pPr>
+      <w:r>
+        <w:rPr>
+          <w:rFonts w:ascii="Times New Roman" w:hAnsi="Times New Roman" w:cs="Times New Roman"/>
+          <w:b/>
+          <w:bCs/>
+          <w:sz w:val="24"/>
+          <w:szCs w:val="24"/>
+          <w:u w:val="single"/>
+        </w:rPr>
+        <w:t>Aula 5 – Iterando de Maneira Diferente:</w:t>
+      </w:r>
+    </w:p>
+    <w:p>
+      <w:pPr>
+        <w:pStyle w:val="PargrafodaLista"/>
+        <w:numPr>
+          <w:ilvl w:val="1"/>
+          <w:numId w:val="1"/>
+        </w:numPr>
+        <w:rPr>
+          <w:rFonts w:ascii="Times New Roman" w:hAnsi="Times New Roman" w:cs="Times New Roman"/>
+          <w:b/>
+          <w:bCs/>
+          <w:sz w:val="24"/>
+          <w:szCs w:val="24"/>
+          <w:u w:val="single"/>
+        </w:rPr>
+      </w:pPr>
+      <w:r>
+        <w:rPr>
+          <w:rFonts w:ascii="Times New Roman" w:hAnsi="Times New Roman" w:cs="Times New Roman"/>
+          <w:sz w:val="24"/>
+          <w:szCs w:val="24"/>
+        </w:rPr>
+        <w:t xml:space="preserve"> </w:t>
       </w:r>
     </w:p>
     <w:sectPr>

</xml_diff>

<commit_message>
Encerrando interação e o loop
Aprendi a cancelar o loop com break e cancelar uma ação, mas continuar o loop com o continue
</commit_message>
<xml_diff>
--- a/Python/Anotações/Python.docx
+++ b/Python/Anotações/Python.docx
@@ -3191,6 +3191,185 @@
           <w:szCs w:val="24"/>
         </w:rPr>
         <w:t>, para que se tenha o mesmo resultado.</w:t>
+      </w:r>
+    </w:p>
+    <w:p>
+      <w:pPr>
+        <w:pStyle w:val="PargrafodaLista"/>
+        <w:numPr>
+          <w:ilvl w:val="1"/>
+          <w:numId w:val="1"/>
+        </w:numPr>
+        <w:rPr>
+          <w:rFonts w:ascii="Times New Roman" w:hAnsi="Times New Roman" w:cs="Times New Roman"/>
+          <w:b/>
+          <w:bCs/>
+          <w:sz w:val="24"/>
+          <w:szCs w:val="24"/>
+          <w:u w:val="single"/>
+        </w:rPr>
+      </w:pPr>
+      <w:r>
+        <w:rPr>
+          <w:rFonts w:ascii="Times New Roman" w:hAnsi="Times New Roman" w:cs="Times New Roman"/>
+          <w:sz w:val="24"/>
+          <w:szCs w:val="24"/>
+        </w:rPr>
+        <w:lastRenderedPageBreak/>
+        <w:t xml:space="preserve"> </w:t>
+      </w:r>
+      <w:r>
+        <w:rPr>
+          <w:rFonts w:ascii="Times New Roman" w:hAnsi="Times New Roman" w:cs="Times New Roman"/>
+          <w:sz w:val="24"/>
+          <w:szCs w:val="24"/>
+        </w:rPr>
+        <w:t>Caso a sua condições do While (em um jogo de adivinhação, por exemplo) seja satisfeita e você tenha acertado o número, o jogo não irá parar até que o número de tentativas escolhido tenha se completado.</w:t>
+      </w:r>
+    </w:p>
+    <w:p>
+      <w:pPr>
+        <w:pStyle w:val="PargrafodaLista"/>
+        <w:numPr>
+          <w:ilvl w:val="2"/>
+          <w:numId w:val="1"/>
+        </w:numPr>
+        <w:rPr>
+          <w:rFonts w:ascii="Times New Roman" w:hAnsi="Times New Roman" w:cs="Times New Roman"/>
+          <w:b/>
+          <w:bCs/>
+          <w:sz w:val="24"/>
+          <w:szCs w:val="24"/>
+          <w:u w:val="single"/>
+        </w:rPr>
+      </w:pPr>
+      <w:r>
+        <w:rPr>
+          <w:rFonts w:ascii="Times New Roman" w:hAnsi="Times New Roman" w:cs="Times New Roman"/>
+          <w:sz w:val="24"/>
+          <w:szCs w:val="24"/>
+        </w:rPr>
+        <w:t>Porém isso não faz sentido, uma vez que o jogo tenha sido ganho, não tem porquê continuar</w:t>
+      </w:r>
+      <w:r>
+        <w:rPr>
+          <w:rFonts w:ascii="Times New Roman" w:hAnsi="Times New Roman" w:cs="Times New Roman"/>
+          <w:sz w:val="24"/>
+          <w:szCs w:val="24"/>
+        </w:rPr>
+        <w:t xml:space="preserve">. Portanto, para resolver esse problema, podemos utilizar a função </w:t>
+      </w:r>
+      <w:r>
+        <w:rPr>
+          <w:rFonts w:ascii="Times New Roman" w:hAnsi="Times New Roman" w:cs="Times New Roman"/>
+          <w:i/>
+          <w:iCs/>
+          <w:sz w:val="24"/>
+          <w:szCs w:val="24"/>
+        </w:rPr>
+        <w:t>break</w:t>
+      </w:r>
+      <w:r>
+        <w:rPr>
+          <w:rFonts w:ascii="Times New Roman" w:hAnsi="Times New Roman" w:cs="Times New Roman"/>
+          <w:sz w:val="24"/>
+          <w:szCs w:val="24"/>
+        </w:rPr>
+        <w:t xml:space="preserve"> no final do </w:t>
+      </w:r>
+      <w:r>
+        <w:rPr>
+          <w:rFonts w:ascii="Times New Roman" w:hAnsi="Times New Roman" w:cs="Times New Roman"/>
+          <w:i/>
+          <w:iCs/>
+          <w:sz w:val="24"/>
+          <w:szCs w:val="24"/>
+        </w:rPr>
+        <w:t>if</w:t>
+      </w:r>
+      <w:r>
+        <w:rPr>
+          <w:rFonts w:ascii="Times New Roman" w:hAnsi="Times New Roman" w:cs="Times New Roman"/>
+          <w:sz w:val="24"/>
+          <w:szCs w:val="24"/>
+        </w:rPr>
+        <w:t xml:space="preserve"> de acerto, desse modo o jogo para de rodar quando a condição for satisfeita.</w:t>
+      </w:r>
+    </w:p>
+    <w:p>
+      <w:pPr>
+        <w:pStyle w:val="PargrafodaLista"/>
+        <w:numPr>
+          <w:ilvl w:val="2"/>
+          <w:numId w:val="1"/>
+        </w:numPr>
+        <w:rPr>
+          <w:rFonts w:ascii="Times New Roman" w:hAnsi="Times New Roman" w:cs="Times New Roman"/>
+          <w:b/>
+          <w:bCs/>
+          <w:sz w:val="24"/>
+          <w:szCs w:val="24"/>
+          <w:u w:val="single"/>
+        </w:rPr>
+      </w:pPr>
+      <w:r>
+        <w:rPr>
+          <w:rFonts w:ascii="Times New Roman" w:hAnsi="Times New Roman" w:cs="Times New Roman"/>
+          <w:sz w:val="24"/>
+          <w:szCs w:val="24"/>
+        </w:rPr>
+        <w:t xml:space="preserve">Existe também o </w:t>
+      </w:r>
+      <w:r>
+        <w:rPr>
+          <w:rFonts w:ascii="Times New Roman" w:hAnsi="Times New Roman" w:cs="Times New Roman"/>
+          <w:i/>
+          <w:iCs/>
+          <w:sz w:val="24"/>
+          <w:szCs w:val="24"/>
+        </w:rPr>
+        <w:t>continue</w:t>
+      </w:r>
+      <w:r>
+        <w:rPr>
+          <w:rFonts w:ascii="Times New Roman" w:hAnsi="Times New Roman" w:cs="Times New Roman"/>
+          <w:sz w:val="24"/>
+          <w:szCs w:val="24"/>
+        </w:rPr>
+        <w:t xml:space="preserve"> que é o oposto do break. Ele vai terminar a interação (de um aviso, por exemplo), mas não vai quebrar o laço e terminar o programa.</w:t>
+      </w:r>
+    </w:p>
+    <w:p>
+      <w:pPr>
+        <w:pStyle w:val="PargrafodaLista"/>
+        <w:numPr>
+          <w:ilvl w:val="2"/>
+          <w:numId w:val="1"/>
+        </w:numPr>
+        <w:rPr>
+          <w:rFonts w:ascii="Times New Roman" w:hAnsi="Times New Roman" w:cs="Times New Roman"/>
+          <w:b/>
+          <w:bCs/>
+          <w:sz w:val="24"/>
+          <w:szCs w:val="24"/>
+          <w:u w:val="single"/>
+        </w:rPr>
+      </w:pPr>
+      <w:r>
+        <w:rPr>
+          <w:rFonts w:ascii="Times New Roman" w:hAnsi="Times New Roman" w:cs="Times New Roman"/>
+          <w:sz w:val="24"/>
+          <w:szCs w:val="24"/>
+        </w:rPr>
+        <w:t>O programa continua seguindo</w:t>
+      </w:r>
+      <w:r>
+        <w:rPr>
+          <w:rFonts w:ascii="Times New Roman" w:hAnsi="Times New Roman" w:cs="Times New Roman"/>
+          <w:sz w:val="24"/>
+          <w:szCs w:val="24"/>
+        </w:rPr>
+        <w:t xml:space="preserve"> a partir do aviso inicial.</w:t>
       </w:r>
     </w:p>
     <w:p>

</xml_diff>

<commit_message>
Mais sobre interpolação e finalização da aula 5
</commit_message>
<xml_diff>
--- a/Python/Anotações/Python.docx
+++ b/Python/Anotações/Python.docx
@@ -3951,6 +3951,287 @@
           <w:szCs w:val="24"/>
         </w:rPr>
         <w:t xml:space="preserve"> = Indica qual é o número que irá ocupar todas as casas que em branco.</w:t>
+      </w:r>
+    </w:p>
+    <w:p>
+      <w:pPr>
+        <w:pStyle w:val="PargrafodaLista"/>
+        <w:numPr>
+          <w:ilvl w:val="1"/>
+          <w:numId w:val="1"/>
+        </w:numPr>
+        <w:spacing w:before="240"/>
+        <w:rPr>
+          <w:rFonts w:ascii="Times New Roman" w:hAnsi="Times New Roman" w:cs="Times New Roman"/>
+          <w:b/>
+          <w:bCs/>
+          <w:sz w:val="24"/>
+          <w:szCs w:val="24"/>
+          <w:u w:val="single"/>
+        </w:rPr>
+      </w:pPr>
+      <w:r>
+        <w:rPr>
+          <w:rFonts w:ascii="Times New Roman" w:hAnsi="Times New Roman" w:cs="Times New Roman"/>
+          <w:sz w:val="24"/>
+          <w:szCs w:val="24"/>
+        </w:rPr>
+        <w:t xml:space="preserve"> Comparações do python 2 com o 3: </w:t>
+      </w:r>
+      <w:hyperlink r:id="rId9" w:history="1">
+        <w:r>
+          <w:rPr>
+            <w:rStyle w:val="Hyperlink"/>
+            <w:rFonts w:ascii="Times New Roman" w:hAnsi="Times New Roman" w:cs="Times New Roman"/>
+            <w:sz w:val="24"/>
+            <w:szCs w:val="24"/>
+          </w:rPr>
+          <w:t>https://pyformat.info/</w:t>
+        </w:r>
+      </w:hyperlink>
+      <w:r>
+        <w:rPr>
+          <w:rFonts w:ascii="Times New Roman" w:hAnsi="Times New Roman" w:cs="Times New Roman"/>
+          <w:sz w:val="24"/>
+          <w:szCs w:val="24"/>
+        </w:rPr>
+        <w:t xml:space="preserve"> </w:t>
+      </w:r>
+    </w:p>
+    <w:p>
+      <w:pPr>
+        <w:pStyle w:val="PargrafodaLista"/>
+        <w:numPr>
+          <w:ilvl w:val="1"/>
+          <w:numId w:val="1"/>
+        </w:numPr>
+        <w:spacing w:before="240"/>
+        <w:rPr>
+          <w:rFonts w:ascii="Times New Roman" w:hAnsi="Times New Roman" w:cs="Times New Roman"/>
+          <w:b/>
+          <w:bCs/>
+          <w:sz w:val="24"/>
+          <w:szCs w:val="24"/>
+          <w:u w:val="single"/>
+        </w:rPr>
+      </w:pPr>
+      <w:r>
+        <w:rPr>
+          <w:rFonts w:ascii="Times New Roman" w:hAnsi="Times New Roman" w:cs="Times New Roman"/>
+          <w:sz w:val="24"/>
+          <w:szCs w:val="24"/>
+        </w:rPr>
+        <w:t xml:space="preserve"> </w:t>
+      </w:r>
+      <w:r>
+        <w:rPr>
+          <w:rFonts w:ascii="Times New Roman" w:hAnsi="Times New Roman" w:cs="Times New Roman"/>
+          <w:sz w:val="24"/>
+          <w:szCs w:val="24"/>
+        </w:rPr>
+        <w:t xml:space="preserve">Podemos também interpolar diretamente dentro dos {}, sem utilizar o .format. O nome dessa funcionalidade é </w:t>
+      </w:r>
+      <w:r>
+        <w:rPr>
+          <w:rFonts w:ascii="Times New Roman" w:hAnsi="Times New Roman" w:cs="Times New Roman"/>
+          <w:i/>
+          <w:iCs/>
+          <w:sz w:val="24"/>
+          <w:szCs w:val="24"/>
+        </w:rPr>
+        <w:t>f-strings</w:t>
+      </w:r>
+      <w:r>
+        <w:rPr>
+          <w:rFonts w:ascii="Times New Roman" w:hAnsi="Times New Roman" w:cs="Times New Roman"/>
+          <w:sz w:val="24"/>
+          <w:szCs w:val="24"/>
+        </w:rPr>
+        <w:t xml:space="preserve"> ou </w:t>
+      </w:r>
+      <w:r>
+        <w:rPr>
+          <w:rFonts w:ascii="Times New Roman" w:hAnsi="Times New Roman" w:cs="Times New Roman"/>
+          <w:i/>
+          <w:iCs/>
+          <w:sz w:val="24"/>
+          <w:szCs w:val="24"/>
+        </w:rPr>
+        <w:t>formatted string literals</w:t>
+      </w:r>
+      <w:r>
+        <w:rPr>
+          <w:rFonts w:ascii="Times New Roman" w:hAnsi="Times New Roman" w:cs="Times New Roman"/>
+          <w:sz w:val="24"/>
+          <w:szCs w:val="24"/>
+        </w:rPr>
+        <w:t>.</w:t>
+      </w:r>
+    </w:p>
+    <w:p>
+      <w:pPr>
+        <w:pStyle w:val="PargrafodaLista"/>
+        <w:numPr>
+          <w:ilvl w:val="2"/>
+          <w:numId w:val="1"/>
+        </w:numPr>
+        <w:spacing w:before="240"/>
+        <w:rPr>
+          <w:rFonts w:ascii="Times New Roman" w:hAnsi="Times New Roman" w:cs="Times New Roman"/>
+          <w:b/>
+          <w:bCs/>
+          <w:sz w:val="24"/>
+          <w:szCs w:val="24"/>
+          <w:u w:val="single"/>
+        </w:rPr>
+      </w:pPr>
+      <w:r>
+        <w:rPr>
+          <w:rFonts w:ascii="Times New Roman" w:hAnsi="Times New Roman" w:cs="Times New Roman"/>
+          <w:sz w:val="24"/>
+          <w:szCs w:val="24"/>
+        </w:rPr>
+        <w:t xml:space="preserve">Para </w:t>
+      </w:r>
+      <w:r>
+        <w:rPr>
+          <w:rFonts w:ascii="Times New Roman" w:hAnsi="Times New Roman" w:cs="Times New Roman"/>
+          <w:sz w:val="24"/>
+          <w:szCs w:val="24"/>
+        </w:rPr>
+        <w:t xml:space="preserve">usar </w:t>
+      </w:r>
+      <w:r>
+        <w:rPr>
+          <w:rFonts w:ascii="Times New Roman" w:hAnsi="Times New Roman" w:cs="Times New Roman"/>
+          <w:sz w:val="24"/>
+          <w:szCs w:val="24"/>
+        </w:rPr>
+        <w:t>isso basta colocar</w:t>
+      </w:r>
+      <w:r>
+        <w:rPr>
+          <w:rFonts w:ascii="Times New Roman" w:hAnsi="Times New Roman" w:cs="Times New Roman"/>
+          <w:sz w:val="24"/>
+          <w:szCs w:val="24"/>
+        </w:rPr>
+        <w:t xml:space="preserve"> toda a string entre aspas simples ‘ ‘ e um f antes delas, ficando assim: </w:t>
+      </w:r>
+      <w:r>
+        <w:rPr>
+          <w:rFonts w:ascii="Times New Roman" w:hAnsi="Times New Roman" w:cs="Times New Roman"/>
+          <w:i/>
+          <w:iCs/>
+          <w:sz w:val="24"/>
+          <w:szCs w:val="24"/>
+        </w:rPr>
+        <w:t>print(f’texto {qualquer} de {exemplo}’)</w:t>
+      </w:r>
+      <w:r>
+        <w:rPr>
+          <w:rFonts w:ascii="Times New Roman" w:hAnsi="Times New Roman" w:cs="Times New Roman"/>
+          <w:sz w:val="24"/>
+          <w:szCs w:val="24"/>
+        </w:rPr>
+        <w:t xml:space="preserve">. Assim as informações recebidas pelas variáveis </w:t>
+      </w:r>
+      <w:r>
+        <w:rPr>
+          <w:rFonts w:ascii="Times New Roman" w:hAnsi="Times New Roman" w:cs="Times New Roman"/>
+          <w:i/>
+          <w:iCs/>
+          <w:sz w:val="24"/>
+          <w:szCs w:val="24"/>
+        </w:rPr>
+        <w:t>qualquer</w:t>
+      </w:r>
+      <w:r>
+        <w:rPr>
+          <w:rFonts w:ascii="Times New Roman" w:hAnsi="Times New Roman" w:cs="Times New Roman"/>
+          <w:sz w:val="24"/>
+          <w:szCs w:val="24"/>
+        </w:rPr>
+        <w:t xml:space="preserve"> e </w:t>
+      </w:r>
+      <w:r>
+        <w:rPr>
+          <w:rFonts w:ascii="Times New Roman" w:hAnsi="Times New Roman" w:cs="Times New Roman"/>
+          <w:i/>
+          <w:iCs/>
+          <w:sz w:val="24"/>
+          <w:szCs w:val="24"/>
+        </w:rPr>
+        <w:t>exemplo</w:t>
+      </w:r>
+      <w:r>
+        <w:rPr>
+          <w:rFonts w:ascii="Times New Roman" w:hAnsi="Times New Roman" w:cs="Times New Roman"/>
+          <w:sz w:val="24"/>
+          <w:szCs w:val="24"/>
+        </w:rPr>
+        <w:t>, serão substituídas no texto printado.</w:t>
+      </w:r>
+    </w:p>
+    <w:p>
+      <w:pPr>
+        <w:pStyle w:val="PargrafodaLista"/>
+        <w:numPr>
+          <w:ilvl w:val="2"/>
+          <w:numId w:val="1"/>
+        </w:numPr>
+        <w:spacing w:before="240"/>
+        <w:rPr>
+          <w:rFonts w:ascii="Times New Roman" w:hAnsi="Times New Roman" w:cs="Times New Roman"/>
+          <w:b/>
+          <w:bCs/>
+          <w:sz w:val="24"/>
+          <w:szCs w:val="24"/>
+          <w:u w:val="single"/>
+        </w:rPr>
+      </w:pPr>
+      <w:r>
+        <w:rPr>
+          <w:rFonts w:ascii="Times New Roman" w:hAnsi="Times New Roman" w:cs="Times New Roman"/>
+          <w:sz w:val="24"/>
+          <w:szCs w:val="24"/>
+        </w:rPr>
+        <w:t xml:space="preserve">Isso também nos permite adicionar funções de formatação dentro, como </w:t>
+      </w:r>
+      <w:r>
+        <w:rPr>
+          <w:rFonts w:ascii="Times New Roman" w:hAnsi="Times New Roman" w:cs="Times New Roman"/>
+          <w:i/>
+          <w:iCs/>
+          <w:sz w:val="24"/>
+          <w:szCs w:val="24"/>
+        </w:rPr>
+        <w:t>{qualquer.lower()}</w:t>
+      </w:r>
+      <w:r>
+        <w:rPr>
+          <w:rFonts w:ascii="Times New Roman" w:hAnsi="Times New Roman" w:cs="Times New Roman"/>
+          <w:sz w:val="24"/>
+          <w:szCs w:val="24"/>
+        </w:rPr>
+        <w:t xml:space="preserve"> para colocar todas as letras do valor da variável em minúsculas ou </w:t>
+      </w:r>
+      <w:r>
+        <w:rPr>
+          <w:rFonts w:ascii="Times New Roman" w:hAnsi="Times New Roman" w:cs="Times New Roman"/>
+          <w:i/>
+          <w:iCs/>
+          <w:sz w:val="24"/>
+          <w:szCs w:val="24"/>
+        </w:rPr>
+        <w:t>.upper()</w:t>
+      </w:r>
+      <w:r>
+        <w:rPr>
+          <w:rFonts w:ascii="Times New Roman" w:hAnsi="Times New Roman" w:cs="Times New Roman"/>
+          <w:sz w:val="24"/>
+          <w:szCs w:val="24"/>
+        </w:rPr>
+        <w:t xml:space="preserve"> para em capslock e assim por diante.</w:t>
       </w:r>
     </w:p>
     <w:sectPr>

</xml_diff>

<commit_message>
Informações sobre divisores e finalização da aula 7
</commit_message>
<xml_diff>
--- a/Python/Anotações/Python.docx
+++ b/Python/Anotações/Python.docx
@@ -5607,6 +5607,120 @@
           <w:szCs w:val="24"/>
         </w:rPr>
         <w:t xml:space="preserve"> de absoluto, o que faz com que qualquer resultado que dê, fique positivo.</w:t>
+      </w:r>
+    </w:p>
+    <w:p>
+      <w:pPr>
+        <w:pStyle w:val="PargrafodaLista"/>
+        <w:numPr>
+          <w:ilvl w:val="1"/>
+          <w:numId w:val="1"/>
+        </w:numPr>
+        <w:spacing w:before="240"/>
+        <w:rPr>
+          <w:rFonts w:ascii="Times New Roman" w:hAnsi="Times New Roman" w:cs="Times New Roman"/>
+          <w:b/>
+          <w:bCs/>
+          <w:sz w:val="24"/>
+          <w:szCs w:val="24"/>
+          <w:u w:val="single"/>
+        </w:rPr>
+      </w:pPr>
+      <w:r>
+        <w:rPr>
+          <w:rFonts w:ascii="Times New Roman" w:hAnsi="Times New Roman" w:cs="Times New Roman"/>
+          <w:sz w:val="24"/>
+          <w:szCs w:val="24"/>
+        </w:rPr>
+        <w:t xml:space="preserve"> Utilizando a função </w:t>
+      </w:r>
+      <w:r>
+        <w:rPr>
+          <w:rFonts w:ascii="Times New Roman" w:hAnsi="Times New Roman" w:cs="Times New Roman"/>
+          <w:i/>
+          <w:iCs/>
+          <w:sz w:val="24"/>
+          <w:szCs w:val="24"/>
+        </w:rPr>
+        <w:t>round()</w:t>
+      </w:r>
+      <w:r>
+        <w:rPr>
+          <w:rFonts w:ascii="Times New Roman" w:hAnsi="Times New Roman" w:cs="Times New Roman"/>
+          <w:sz w:val="24"/>
+          <w:szCs w:val="24"/>
+        </w:rPr>
+        <w:t xml:space="preserve"> nós podemos arredondar os números floats.</w:t>
+      </w:r>
+    </w:p>
+    <w:p>
+      <w:pPr>
+        <w:pStyle w:val="PargrafodaLista"/>
+        <w:numPr>
+          <w:ilvl w:val="1"/>
+          <w:numId w:val="1"/>
+        </w:numPr>
+        <w:spacing w:before="240"/>
+        <w:rPr>
+          <w:rFonts w:ascii="Times New Roman" w:hAnsi="Times New Roman" w:cs="Times New Roman"/>
+          <w:b/>
+          <w:bCs/>
+          <w:sz w:val="24"/>
+          <w:szCs w:val="24"/>
+          <w:u w:val="single"/>
+        </w:rPr>
+      </w:pPr>
+      <w:r>
+        <w:rPr>
+          <w:rFonts w:ascii="Times New Roman" w:hAnsi="Times New Roman" w:cs="Times New Roman"/>
+          <w:sz w:val="24"/>
+          <w:szCs w:val="24"/>
+        </w:rPr>
+        <w:t xml:space="preserve"> No python 3 os valores x.5 são arredondados para o número par mais próximo. Ex.: 3.5 – 4.5 = 4 – 4.</w:t>
+      </w:r>
+    </w:p>
+    <w:p>
+      <w:pPr>
+        <w:pStyle w:val="PargrafodaLista"/>
+        <w:numPr>
+          <w:ilvl w:val="1"/>
+          <w:numId w:val="1"/>
+        </w:numPr>
+        <w:spacing w:before="240"/>
+        <w:rPr>
+          <w:rFonts w:ascii="Times New Roman" w:hAnsi="Times New Roman" w:cs="Times New Roman"/>
+          <w:b/>
+          <w:bCs/>
+          <w:sz w:val="24"/>
+          <w:szCs w:val="24"/>
+          <w:u w:val="single"/>
+        </w:rPr>
+      </w:pPr>
+      <w:r>
+        <w:rPr>
+          <w:rFonts w:ascii="Times New Roman" w:hAnsi="Times New Roman" w:cs="Times New Roman"/>
+          <w:sz w:val="24"/>
+          <w:szCs w:val="24"/>
+        </w:rPr>
+        <w:t xml:space="preserve"> Para fazer uma divisão que nos retorne número </w:t>
+      </w:r>
+      <w:proofErr w:type="spellStart"/>
+      <w:r>
+        <w:rPr>
+          <w:rFonts w:ascii="Times New Roman" w:hAnsi="Times New Roman" w:cs="Times New Roman"/>
+          <w:sz w:val="24"/>
+          <w:szCs w:val="24"/>
+        </w:rPr>
+        <w:t>float</w:t>
+      </w:r>
+      <w:proofErr w:type="spellEnd"/>
+      <w:r>
+        <w:rPr>
+          <w:rFonts w:ascii="Times New Roman" w:hAnsi="Times New Roman" w:cs="Times New Roman"/>
+          <w:sz w:val="24"/>
+          <w:szCs w:val="24"/>
+        </w:rPr>
+        <w:t xml:space="preserve"> podemos usar “/” para fazer uma que retorne número inteiro usamos “//”. Ex.: 3 / 2 = 1.5;    3 // 2 = 1.</w:t>
       </w:r>
     </w:p>
     <w:sectPr>

</xml_diff>

<commit_message>
Importando arquivos dentro de outros arquivos
aprendemos a importar os arquivos dos jogos que já fizemos para outro arquivo e criamos novos arquivos de outro jogo e de um lobby de games para escolher qual jogo queremos
</commit_message>
<xml_diff>
--- a/Python/Anotações/Python.docx
+++ b/Python/Anotações/Python.docx
@@ -111,25 +111,7 @@
           <w:sz w:val="24"/>
           <w:szCs w:val="24"/>
         </w:rPr>
-        <w:t xml:space="preserve">Para instalar o python na versão mais recente para o </w:t>
-      </w:r>
-      <w:proofErr w:type="spellStart"/>
-      <w:r>
-        <w:rPr>
-          <w:rFonts w:ascii="Times New Roman" w:hAnsi="Times New Roman" w:cs="Times New Roman"/>
-          <w:sz w:val="24"/>
-          <w:szCs w:val="24"/>
-        </w:rPr>
-        <w:t>windows</w:t>
-      </w:r>
-      <w:proofErr w:type="spellEnd"/>
-      <w:r>
-        <w:rPr>
-          <w:rFonts w:ascii="Times New Roman" w:hAnsi="Times New Roman" w:cs="Times New Roman"/>
-          <w:sz w:val="24"/>
-          <w:szCs w:val="24"/>
-        </w:rPr>
-        <w:t xml:space="preserve"> acesse esse site: </w:t>
+        <w:t xml:space="preserve">Para instalar o python na versão mais recente para o windows acesse esse site: </w:t>
       </w:r>
       <w:hyperlink r:id="rId5" w:history="1">
         <w:r>
@@ -191,18 +173,8 @@
           <w:sz w:val="24"/>
           <w:szCs w:val="24"/>
         </w:rPr>
-        <w:t xml:space="preserve">s Linux e </w:t>
-      </w:r>
-      <w:proofErr w:type="spellStart"/>
-      <w:r>
-        <w:rPr>
-          <w:rFonts w:ascii="Times New Roman" w:hAnsi="Times New Roman" w:cs="Times New Roman"/>
-          <w:sz w:val="24"/>
-          <w:szCs w:val="24"/>
-        </w:rPr>
-        <w:t>macOS</w:t>
-      </w:r>
-      <w:proofErr w:type="spellEnd"/>
+        <w:t>s Linux e macOS</w:t>
+      </w:r>
       <w:r>
         <w:rPr>
           <w:rFonts w:ascii="Times New Roman" w:hAnsi="Times New Roman" w:cs="Times New Roman"/>
@@ -238,71 +210,15 @@
         </w:rPr>
         <w:t xml:space="preserve">Caso não venha abra o terminal e use o comando </w:t>
       </w:r>
-      <w:proofErr w:type="spellStart"/>
-      <w:r>
-        <w:rPr>
-          <w:rFonts w:ascii="Times New Roman" w:hAnsi="Times New Roman" w:cs="Times New Roman"/>
-          <w:i/>
-          <w:iCs/>
-          <w:sz w:val="24"/>
-          <w:szCs w:val="24"/>
-        </w:rPr>
-        <w:t>sudo</w:t>
-      </w:r>
-      <w:proofErr w:type="spellEnd"/>
-      <w:r>
-        <w:rPr>
-          <w:rFonts w:ascii="Times New Roman" w:hAnsi="Times New Roman" w:cs="Times New Roman"/>
-          <w:i/>
-          <w:iCs/>
-          <w:sz w:val="24"/>
-          <w:szCs w:val="24"/>
-        </w:rPr>
-        <w:t xml:space="preserve"> </w:t>
-      </w:r>
-      <w:proofErr w:type="spellStart"/>
-      <w:r>
-        <w:rPr>
-          <w:rFonts w:ascii="Times New Roman" w:hAnsi="Times New Roman" w:cs="Times New Roman"/>
-          <w:i/>
-          <w:iCs/>
-          <w:sz w:val="24"/>
-          <w:szCs w:val="24"/>
-        </w:rPr>
-        <w:t>apt-get</w:t>
-      </w:r>
-      <w:proofErr w:type="spellEnd"/>
-      <w:r>
-        <w:rPr>
-          <w:rFonts w:ascii="Times New Roman" w:hAnsi="Times New Roman" w:cs="Times New Roman"/>
-          <w:i/>
-          <w:iCs/>
-          <w:sz w:val="24"/>
-          <w:szCs w:val="24"/>
-        </w:rPr>
-        <w:t xml:space="preserve"> </w:t>
-      </w:r>
-      <w:proofErr w:type="spellStart"/>
-      <w:r>
-        <w:rPr>
-          <w:rFonts w:ascii="Times New Roman" w:hAnsi="Times New Roman" w:cs="Times New Roman"/>
-          <w:i/>
-          <w:iCs/>
-          <w:sz w:val="24"/>
-          <w:szCs w:val="24"/>
-        </w:rPr>
-        <w:t>install</w:t>
-      </w:r>
-      <w:proofErr w:type="spellEnd"/>
-      <w:r>
-        <w:rPr>
-          <w:rFonts w:ascii="Times New Roman" w:hAnsi="Times New Roman" w:cs="Times New Roman"/>
-          <w:i/>
-          <w:iCs/>
-          <w:sz w:val="24"/>
-          <w:szCs w:val="24"/>
-        </w:rPr>
-        <w:t xml:space="preserve"> python3</w:t>
+      <w:r>
+        <w:rPr>
+          <w:rFonts w:ascii="Times New Roman" w:hAnsi="Times New Roman" w:cs="Times New Roman"/>
+          <w:i/>
+          <w:iCs/>
+          <w:sz w:val="24"/>
+          <w:szCs w:val="24"/>
+        </w:rPr>
+        <w:t>sudo apt-get install python3</w:t>
       </w:r>
       <w:r>
         <w:rPr>
@@ -337,25 +253,7 @@
           <w:sz w:val="24"/>
           <w:szCs w:val="24"/>
         </w:rPr>
-        <w:t xml:space="preserve">No </w:t>
-      </w:r>
-      <w:proofErr w:type="spellStart"/>
-      <w:r>
-        <w:rPr>
-          <w:rFonts w:ascii="Times New Roman" w:hAnsi="Times New Roman" w:cs="Times New Roman"/>
-          <w:sz w:val="24"/>
-          <w:szCs w:val="24"/>
-        </w:rPr>
-        <w:t>mc</w:t>
-      </w:r>
-      <w:proofErr w:type="spellEnd"/>
-      <w:r>
-        <w:rPr>
-          <w:rFonts w:ascii="Times New Roman" w:hAnsi="Times New Roman" w:cs="Times New Roman"/>
-          <w:sz w:val="24"/>
-          <w:szCs w:val="24"/>
-        </w:rPr>
-        <w:t xml:space="preserve"> entrar no site </w:t>
+        <w:t xml:space="preserve">No mc entrar no site </w:t>
       </w:r>
       <w:hyperlink r:id="rId6" w:history="1">
         <w:r>
@@ -403,27 +301,15 @@
         </w:rPr>
         <w:t xml:space="preserve">Use o comando </w:t>
       </w:r>
-      <w:proofErr w:type="spellStart"/>
-      <w:r>
-        <w:rPr>
-          <w:rFonts w:ascii="Times New Roman" w:hAnsi="Times New Roman" w:cs="Times New Roman"/>
-          <w:i/>
-          <w:iCs/>
-          <w:sz w:val="24"/>
-          <w:szCs w:val="24"/>
-        </w:rPr>
-        <w:t>brew</w:t>
-      </w:r>
-      <w:proofErr w:type="spellEnd"/>
-      <w:r>
-        <w:rPr>
-          <w:rFonts w:ascii="Times New Roman" w:hAnsi="Times New Roman" w:cs="Times New Roman"/>
-          <w:i/>
-          <w:iCs/>
-          <w:sz w:val="24"/>
-          <w:szCs w:val="24"/>
-        </w:rPr>
-        <w:t xml:space="preserve"> update</w:t>
+      <w:r>
+        <w:rPr>
+          <w:rFonts w:ascii="Times New Roman" w:hAnsi="Times New Roman" w:cs="Times New Roman"/>
+          <w:i/>
+          <w:iCs/>
+          <w:sz w:val="24"/>
+          <w:szCs w:val="24"/>
+        </w:rPr>
+        <w:t>brew update</w:t>
       </w:r>
       <w:r>
         <w:rPr>
@@ -460,49 +346,15 @@
         </w:rPr>
         <w:t xml:space="preserve">Use o comando </w:t>
       </w:r>
-      <w:proofErr w:type="spellStart"/>
-      <w:r>
-        <w:rPr>
-          <w:rFonts w:ascii="Times New Roman" w:hAnsi="Times New Roman" w:cs="Times New Roman"/>
-          <w:i/>
-          <w:iCs/>
-          <w:sz w:val="24"/>
-          <w:szCs w:val="24"/>
-        </w:rPr>
-        <w:t>brew</w:t>
-      </w:r>
-      <w:proofErr w:type="spellEnd"/>
-      <w:r>
-        <w:rPr>
-          <w:rFonts w:ascii="Times New Roman" w:hAnsi="Times New Roman" w:cs="Times New Roman"/>
-          <w:i/>
-          <w:iCs/>
-          <w:sz w:val="24"/>
-          <w:szCs w:val="24"/>
-        </w:rPr>
-        <w:t xml:space="preserve"> </w:t>
-      </w:r>
-      <w:proofErr w:type="spellStart"/>
-      <w:r>
-        <w:rPr>
-          <w:rFonts w:ascii="Times New Roman" w:hAnsi="Times New Roman" w:cs="Times New Roman"/>
-          <w:i/>
-          <w:iCs/>
-          <w:sz w:val="24"/>
-          <w:szCs w:val="24"/>
-        </w:rPr>
-        <w:t>install</w:t>
-      </w:r>
-      <w:proofErr w:type="spellEnd"/>
-      <w:r>
-        <w:rPr>
-          <w:rFonts w:ascii="Times New Roman" w:hAnsi="Times New Roman" w:cs="Times New Roman"/>
-          <w:i/>
-          <w:iCs/>
-          <w:sz w:val="24"/>
-          <w:szCs w:val="24"/>
-        </w:rPr>
-        <w:t xml:space="preserve"> python3</w:t>
+      <w:r>
+        <w:rPr>
+          <w:rFonts w:ascii="Times New Roman" w:hAnsi="Times New Roman" w:cs="Times New Roman"/>
+          <w:i/>
+          <w:iCs/>
+          <w:sz w:val="24"/>
+          <w:szCs w:val="24"/>
+        </w:rPr>
+        <w:t>brew install python3</w:t>
       </w:r>
       <w:r>
         <w:rPr>
@@ -564,25 +416,7 @@
           <w:sz w:val="24"/>
           <w:szCs w:val="24"/>
         </w:rPr>
-        <w:t xml:space="preserve"> e baixar como no </w:t>
-      </w:r>
-      <w:proofErr w:type="spellStart"/>
-      <w:r>
-        <w:rPr>
-          <w:rFonts w:ascii="Times New Roman" w:hAnsi="Times New Roman" w:cs="Times New Roman"/>
-          <w:sz w:val="24"/>
-          <w:szCs w:val="24"/>
-        </w:rPr>
-        <w:t>windows</w:t>
-      </w:r>
-      <w:proofErr w:type="spellEnd"/>
-      <w:r>
-        <w:rPr>
-          <w:rFonts w:ascii="Times New Roman" w:hAnsi="Times New Roman" w:cs="Times New Roman"/>
-          <w:sz w:val="24"/>
-          <w:szCs w:val="24"/>
-        </w:rPr>
-        <w:t>.</w:t>
+        <w:t xml:space="preserve"> e baixar como no windows.</w:t>
       </w:r>
     </w:p>
     <w:p>
@@ -663,25 +497,7 @@
           <w:sz w:val="24"/>
           <w:szCs w:val="24"/>
         </w:rPr>
-        <w:t xml:space="preserve">Esse site serve para diversas linguagens, não somente </w:t>
-      </w:r>
-      <w:proofErr w:type="spellStart"/>
-      <w:r>
-        <w:rPr>
-          <w:rFonts w:ascii="Times New Roman" w:hAnsi="Times New Roman" w:cs="Times New Roman"/>
-          <w:sz w:val="24"/>
-          <w:szCs w:val="24"/>
-        </w:rPr>
-        <w:t>pytho</w:t>
-      </w:r>
-      <w:proofErr w:type="spellEnd"/>
-      <w:r>
-        <w:rPr>
-          <w:rFonts w:ascii="Times New Roman" w:hAnsi="Times New Roman" w:cs="Times New Roman"/>
-          <w:sz w:val="24"/>
-          <w:szCs w:val="24"/>
-        </w:rPr>
-        <w:t>.</w:t>
+        <w:t>Esse site serve para diversas linguagens, não somente pytho.</w:t>
       </w:r>
     </w:p>
     <w:p>
@@ -708,25 +524,7 @@
           <w:sz w:val="24"/>
           <w:szCs w:val="24"/>
         </w:rPr>
-        <w:t xml:space="preserve">Python3 vem como primeira opção após clicar em “Start </w:t>
-      </w:r>
-      <w:proofErr w:type="spellStart"/>
-      <w:r>
-        <w:rPr>
-          <w:rFonts w:ascii="Times New Roman" w:hAnsi="Times New Roman" w:cs="Times New Roman"/>
-          <w:sz w:val="24"/>
-          <w:szCs w:val="24"/>
-        </w:rPr>
-        <w:t>coding</w:t>
-      </w:r>
-      <w:proofErr w:type="spellEnd"/>
-      <w:r>
-        <w:rPr>
-          <w:rFonts w:ascii="Times New Roman" w:hAnsi="Times New Roman" w:cs="Times New Roman"/>
-          <w:sz w:val="24"/>
-          <w:szCs w:val="24"/>
-        </w:rPr>
-        <w:t>”.</w:t>
+        <w:t>Python3 vem como primeira opção após clicar em “Start coding”.</w:t>
       </w:r>
     </w:p>
     <w:p>
@@ -753,25 +551,7 @@
           <w:sz w:val="24"/>
           <w:szCs w:val="24"/>
         </w:rPr>
-        <w:t xml:space="preserve">Este é um dos melhores sites para </w:t>
-      </w:r>
-      <w:proofErr w:type="spellStart"/>
-      <w:r>
-        <w:rPr>
-          <w:rFonts w:ascii="Times New Roman" w:hAnsi="Times New Roman" w:cs="Times New Roman"/>
-          <w:sz w:val="24"/>
-          <w:szCs w:val="24"/>
-        </w:rPr>
-        <w:t>codar</w:t>
-      </w:r>
-      <w:proofErr w:type="spellEnd"/>
-      <w:r>
-        <w:rPr>
-          <w:rFonts w:ascii="Times New Roman" w:hAnsi="Times New Roman" w:cs="Times New Roman"/>
-          <w:sz w:val="24"/>
-          <w:szCs w:val="24"/>
-        </w:rPr>
-        <w:t>.</w:t>
+        <w:t>Este é um dos melhores sites para codar.</w:t>
       </w:r>
     </w:p>
     <w:p>
@@ -800,23 +580,13 @@
         </w:rPr>
         <w:t xml:space="preserve"> </w:t>
       </w:r>
-      <w:proofErr w:type="gramStart"/>
-      <w:r>
-        <w:rPr>
-          <w:rFonts w:ascii="Times New Roman" w:hAnsi="Times New Roman" w:cs="Times New Roman"/>
-          <w:sz w:val="24"/>
-          <w:szCs w:val="24"/>
-        </w:rPr>
-        <w:t>Todas as funções em uma linguagem tem</w:t>
-      </w:r>
-      <w:proofErr w:type="gramEnd"/>
-      <w:r>
-        <w:rPr>
-          <w:rFonts w:ascii="Times New Roman" w:hAnsi="Times New Roman" w:cs="Times New Roman"/>
-          <w:sz w:val="24"/>
-          <w:szCs w:val="24"/>
-        </w:rPr>
-        <w:t xml:space="preserve"> “()” depois de seu nome.</w:t>
+      <w:r>
+        <w:rPr>
+          <w:rFonts w:ascii="Times New Roman" w:hAnsi="Times New Roman" w:cs="Times New Roman"/>
+          <w:sz w:val="24"/>
+          <w:szCs w:val="24"/>
+        </w:rPr>
+        <w:t>Todas as funções em uma linguagem tem “()” depois de seu nome.</w:t>
       </w:r>
     </w:p>
     <w:p>
@@ -843,35 +613,7 @@
           <w:sz w:val="24"/>
           <w:szCs w:val="24"/>
         </w:rPr>
-        <w:t xml:space="preserve">Ex.: </w:t>
-      </w:r>
-      <w:proofErr w:type="spellStart"/>
-      <w:proofErr w:type="gramStart"/>
-      <w:r>
-        <w:rPr>
-          <w:rFonts w:ascii="Times New Roman" w:hAnsi="Times New Roman" w:cs="Times New Roman"/>
-          <w:sz w:val="24"/>
-          <w:szCs w:val="24"/>
-        </w:rPr>
-        <w:t>exit</w:t>
-      </w:r>
-      <w:proofErr w:type="spellEnd"/>
-      <w:r>
-        <w:rPr>
-          <w:rFonts w:ascii="Times New Roman" w:hAnsi="Times New Roman" w:cs="Times New Roman"/>
-          <w:sz w:val="24"/>
-          <w:szCs w:val="24"/>
-        </w:rPr>
-        <w:t>(</w:t>
-      </w:r>
-      <w:proofErr w:type="gramEnd"/>
-      <w:r>
-        <w:rPr>
-          <w:rFonts w:ascii="Times New Roman" w:hAnsi="Times New Roman" w:cs="Times New Roman"/>
-          <w:sz w:val="24"/>
-          <w:szCs w:val="24"/>
-        </w:rPr>
-        <w:t>), print(), help().</w:t>
+        <w:t>Ex.: exit(), print(), help().</w:t>
       </w:r>
     </w:p>
     <w:p>
@@ -898,25 +640,7 @@
           <w:sz w:val="24"/>
           <w:szCs w:val="24"/>
         </w:rPr>
-        <w:t xml:space="preserve"> A Função </w:t>
-      </w:r>
-      <w:proofErr w:type="gramStart"/>
-      <w:r>
-        <w:rPr>
-          <w:rFonts w:ascii="Times New Roman" w:hAnsi="Times New Roman" w:cs="Times New Roman"/>
-          <w:sz w:val="24"/>
-          <w:szCs w:val="24"/>
-        </w:rPr>
-        <w:t>print(</w:t>
-      </w:r>
-      <w:proofErr w:type="gramEnd"/>
-      <w:r>
-        <w:rPr>
-          <w:rFonts w:ascii="Times New Roman" w:hAnsi="Times New Roman" w:cs="Times New Roman"/>
-          <w:sz w:val="24"/>
-          <w:szCs w:val="24"/>
-        </w:rPr>
-        <w:t>) imprime o que estiver dentro de () na tela, ex.: print(“olá, mundo”).</w:t>
+        <w:t xml:space="preserve"> A Função print() imprime o que estiver dentro de () na tela, ex.: print(“olá, mundo”).</w:t>
       </w:r>
       <w:r>
         <w:rPr>
@@ -977,53 +701,7 @@
           <w:sz w:val="24"/>
           <w:szCs w:val="24"/>
         </w:rPr>
-        <w:t xml:space="preserve">, </w:t>
-      </w:r>
-      <w:proofErr w:type="spellStart"/>
-      <w:r>
-        <w:rPr>
-          <w:rFonts w:ascii="Times New Roman" w:hAnsi="Times New Roman" w:cs="Times New Roman"/>
-          <w:i/>
-          <w:iCs/>
-          <w:sz w:val="24"/>
-          <w:szCs w:val="24"/>
-        </w:rPr>
-        <w:t>sep</w:t>
-      </w:r>
-      <w:proofErr w:type="spellEnd"/>
-      <w:proofErr w:type="gramStart"/>
-      <w:r>
-        <w:rPr>
-          <w:rFonts w:ascii="Times New Roman" w:hAnsi="Times New Roman" w:cs="Times New Roman"/>
-          <w:i/>
-          <w:iCs/>
-          <w:sz w:val="24"/>
-          <w:szCs w:val="24"/>
-        </w:rPr>
-        <w:t>=”</w:t>
-      </w:r>
-      <w:proofErr w:type="spellStart"/>
-      <w:r>
-        <w:rPr>
-          <w:rFonts w:ascii="Times New Roman" w:hAnsi="Times New Roman" w:cs="Times New Roman"/>
-          <w:i/>
-          <w:iCs/>
-          <w:sz w:val="24"/>
-          <w:szCs w:val="24"/>
-        </w:rPr>
-        <w:t>caracter</w:t>
-      </w:r>
-      <w:proofErr w:type="spellEnd"/>
-      <w:proofErr w:type="gramEnd"/>
-      <w:r>
-        <w:rPr>
-          <w:rFonts w:ascii="Times New Roman" w:hAnsi="Times New Roman" w:cs="Times New Roman"/>
-          <w:i/>
-          <w:iCs/>
-          <w:sz w:val="24"/>
-          <w:szCs w:val="24"/>
-        </w:rPr>
-        <w:t>”</w:t>
+        <w:t>, sep=”caracter”</w:t>
       </w:r>
       <w:r>
         <w:rPr>
@@ -1060,39 +738,15 @@
         </w:rPr>
         <w:t xml:space="preserve"> O parâmetro </w:t>
       </w:r>
-      <w:proofErr w:type="spellStart"/>
-      <w:r>
-        <w:rPr>
-          <w:rFonts w:ascii="Times New Roman" w:hAnsi="Times New Roman" w:cs="Times New Roman"/>
-          <w:i/>
-          <w:iCs/>
-          <w:sz w:val="24"/>
-          <w:szCs w:val="24"/>
-        </w:rPr>
-        <w:t>end</w:t>
-      </w:r>
-      <w:proofErr w:type="spellEnd"/>
-      <w:proofErr w:type="gramStart"/>
-      <w:r>
-        <w:rPr>
-          <w:rFonts w:ascii="Times New Roman" w:hAnsi="Times New Roman" w:cs="Times New Roman"/>
-          <w:i/>
-          <w:iCs/>
-          <w:sz w:val="24"/>
-          <w:szCs w:val="24"/>
-        </w:rPr>
-        <w:t>=”\</w:t>
-      </w:r>
-      <w:proofErr w:type="gramEnd"/>
-      <w:r>
-        <w:rPr>
-          <w:rFonts w:ascii="Times New Roman" w:hAnsi="Times New Roman" w:cs="Times New Roman"/>
-          <w:i/>
-          <w:iCs/>
-          <w:sz w:val="24"/>
-          <w:szCs w:val="24"/>
-        </w:rPr>
-        <w:t>n”</w:t>
+      <w:r>
+        <w:rPr>
+          <w:rFonts w:ascii="Times New Roman" w:hAnsi="Times New Roman" w:cs="Times New Roman"/>
+          <w:i/>
+          <w:iCs/>
+          <w:sz w:val="24"/>
+          <w:szCs w:val="24"/>
+        </w:rPr>
+        <w:t>end=”\n”</w:t>
       </w:r>
       <w:r>
         <w:rPr>
@@ -1137,27 +791,15 @@
         </w:rPr>
         <w:t xml:space="preserve">Se deixarmos apenas </w:t>
       </w:r>
-      <w:proofErr w:type="spellStart"/>
-      <w:r>
-        <w:rPr>
-          <w:rFonts w:ascii="Times New Roman" w:hAnsi="Times New Roman" w:cs="Times New Roman"/>
-          <w:i/>
-          <w:iCs/>
-          <w:sz w:val="24"/>
-          <w:szCs w:val="24"/>
-        </w:rPr>
-        <w:t>end</w:t>
-      </w:r>
-      <w:proofErr w:type="spellEnd"/>
-      <w:r>
-        <w:rPr>
-          <w:rFonts w:ascii="Times New Roman" w:hAnsi="Times New Roman" w:cs="Times New Roman"/>
-          <w:i/>
-          <w:iCs/>
-          <w:sz w:val="24"/>
-          <w:szCs w:val="24"/>
-        </w:rPr>
-        <w:t>=””</w:t>
+      <w:r>
+        <w:rPr>
+          <w:rFonts w:ascii="Times New Roman" w:hAnsi="Times New Roman" w:cs="Times New Roman"/>
+          <w:i/>
+          <w:iCs/>
+          <w:sz w:val="24"/>
+          <w:szCs w:val="24"/>
+        </w:rPr>
+        <w:t>end=””</w:t>
       </w:r>
       <w:r>
         <w:rPr>
@@ -1193,25 +835,7 @@
           <w:szCs w:val="24"/>
         </w:rPr>
         <w:lastRenderedPageBreak/>
-        <w:t xml:space="preserve">Isso também funciona para o pointer de digitação, quando utilizamos esse </w:t>
-      </w:r>
-      <w:proofErr w:type="spellStart"/>
-      <w:r>
-        <w:rPr>
-          <w:rFonts w:ascii="Times New Roman" w:hAnsi="Times New Roman" w:cs="Times New Roman"/>
-          <w:sz w:val="24"/>
-          <w:szCs w:val="24"/>
-        </w:rPr>
-        <w:t>end</w:t>
-      </w:r>
-      <w:proofErr w:type="spellEnd"/>
-      <w:r>
-        <w:rPr>
-          <w:rFonts w:ascii="Times New Roman" w:hAnsi="Times New Roman" w:cs="Times New Roman"/>
-          <w:sz w:val="24"/>
-          <w:szCs w:val="24"/>
-        </w:rPr>
-        <w:t xml:space="preserve"> as &gt;&gt;&gt; no terminal ficam logo no final da frase</w:t>
+        <w:t>Isso também funciona para o pointer de digitação, quando utilizamos esse end as &gt;&gt;&gt; no terminal ficam logo no final da frase</w:t>
       </w:r>
       <w:r>
         <w:rPr>
@@ -1272,29 +896,7 @@
           <w:sz w:val="24"/>
           <w:szCs w:val="24"/>
         </w:rPr>
-        <w:t>pais = “</w:t>
-      </w:r>
-      <w:proofErr w:type="spellStart"/>
-      <w:r>
-        <w:rPr>
-          <w:rFonts w:ascii="Times New Roman" w:hAnsi="Times New Roman" w:cs="Times New Roman"/>
-          <w:i/>
-          <w:iCs/>
-          <w:sz w:val="24"/>
-          <w:szCs w:val="24"/>
-        </w:rPr>
-        <w:t>Italia</w:t>
-      </w:r>
-      <w:proofErr w:type="spellEnd"/>
-      <w:r>
-        <w:rPr>
-          <w:rFonts w:ascii="Times New Roman" w:hAnsi="Times New Roman" w:cs="Times New Roman"/>
-          <w:i/>
-          <w:iCs/>
-          <w:sz w:val="24"/>
-          <w:szCs w:val="24"/>
-        </w:rPr>
-        <w:t>”</w:t>
+        <w:t>pais = “Italia”</w:t>
       </w:r>
       <w:r>
         <w:rPr>
@@ -1349,7 +951,6 @@
         </w:rPr>
         <w:t xml:space="preserve"> for chamada o que aparecerá será o nome </w:t>
       </w:r>
-      <w:proofErr w:type="spellStart"/>
       <w:r>
         <w:rPr>
           <w:rFonts w:ascii="Times New Roman" w:hAnsi="Times New Roman" w:cs="Times New Roman"/>
@@ -1360,7 +961,6 @@
         </w:rPr>
         <w:t>Italia</w:t>
       </w:r>
-      <w:proofErr w:type="spellEnd"/>
       <w:r>
         <w:rPr>
           <w:rFonts w:ascii="Times New Roman" w:hAnsi="Times New Roman" w:cs="Times New Roman"/>
@@ -1479,27 +1079,15 @@
         </w:rPr>
         <w:t xml:space="preserve">Outro exemplo </w:t>
       </w:r>
-      <w:proofErr w:type="gramStart"/>
-      <w:r>
-        <w:rPr>
-          <w:rFonts w:ascii="Times New Roman" w:hAnsi="Times New Roman" w:cs="Times New Roman"/>
-          <w:i/>
-          <w:iCs/>
-          <w:sz w:val="24"/>
-          <w:szCs w:val="24"/>
-        </w:rPr>
-        <w:t>print(</w:t>
-      </w:r>
-      <w:proofErr w:type="gramEnd"/>
-      <w:r>
-        <w:rPr>
-          <w:rFonts w:ascii="Times New Roman" w:hAnsi="Times New Roman" w:cs="Times New Roman"/>
-          <w:i/>
-          <w:iCs/>
-          <w:sz w:val="24"/>
-          <w:szCs w:val="24"/>
-        </w:rPr>
-        <w:t>pais, “ganhou”, 5, “títulos”, “mundiais”)</w:t>
+      <w:r>
+        <w:rPr>
+          <w:rFonts w:ascii="Times New Roman" w:hAnsi="Times New Roman" w:cs="Times New Roman"/>
+          <w:i/>
+          <w:iCs/>
+          <w:sz w:val="24"/>
+          <w:szCs w:val="24"/>
+        </w:rPr>
+        <w:t>print(pais, “ganhou”, 5, “títulos”, “mundiais”)</w:t>
       </w:r>
       <w:r>
         <w:rPr>
@@ -1619,29 +1207,7 @@
           <w:sz w:val="24"/>
           <w:szCs w:val="24"/>
         </w:rPr>
-        <w:t>&lt;</w:t>
-      </w:r>
-      <w:proofErr w:type="spellStart"/>
-      <w:r>
-        <w:rPr>
-          <w:rFonts w:ascii="Times New Roman" w:hAnsi="Times New Roman" w:cs="Times New Roman"/>
-          <w:i/>
-          <w:iCs/>
-          <w:sz w:val="24"/>
-          <w:szCs w:val="24"/>
-        </w:rPr>
-        <w:t>class</w:t>
-      </w:r>
-      <w:proofErr w:type="spellEnd"/>
-      <w:r>
-        <w:rPr>
-          <w:rFonts w:ascii="Times New Roman" w:hAnsi="Times New Roman" w:cs="Times New Roman"/>
-          <w:i/>
-          <w:iCs/>
-          <w:sz w:val="24"/>
-          <w:szCs w:val="24"/>
-        </w:rPr>
-        <w:t xml:space="preserve"> ‘str’&gt;</w:t>
+        <w:t>&lt;class ‘str’&gt;</w:t>
       </w:r>
       <w:r>
         <w:rPr>
@@ -1719,25 +1285,7 @@
           <w:sz w:val="24"/>
           <w:szCs w:val="24"/>
         </w:rPr>
-        <w:t xml:space="preserve">: texto. Sempre quando algo é escrito dentro de </w:t>
-      </w:r>
-      <w:proofErr w:type="gramStart"/>
-      <w:r>
-        <w:rPr>
-          <w:rFonts w:ascii="Times New Roman" w:hAnsi="Times New Roman" w:cs="Times New Roman"/>
-          <w:sz w:val="24"/>
-          <w:szCs w:val="24"/>
-        </w:rPr>
-        <w:t>“ ”</w:t>
-      </w:r>
-      <w:proofErr w:type="gramEnd"/>
-      <w:r>
-        <w:rPr>
-          <w:rFonts w:ascii="Times New Roman" w:hAnsi="Times New Roman" w:cs="Times New Roman"/>
-          <w:sz w:val="24"/>
-          <w:szCs w:val="24"/>
-        </w:rPr>
-        <w:t xml:space="preserve"> ela se torna uma string.</w:t>
+        <w:t>: texto. Sempre quando algo é escrito dentro de “ ” ela se torna uma string.</w:t>
       </w:r>
     </w:p>
     <w:p>
@@ -1764,25 +1312,7 @@
           <w:sz w:val="24"/>
           <w:szCs w:val="24"/>
         </w:rPr>
-        <w:t>Inteiro (</w:t>
-      </w:r>
-      <w:proofErr w:type="spellStart"/>
-      <w:r>
-        <w:rPr>
-          <w:rFonts w:ascii="Times New Roman" w:hAnsi="Times New Roman" w:cs="Times New Roman"/>
-          <w:sz w:val="24"/>
-          <w:szCs w:val="24"/>
-        </w:rPr>
-        <w:t>int</w:t>
-      </w:r>
-      <w:proofErr w:type="spellEnd"/>
-      <w:r>
-        <w:rPr>
-          <w:rFonts w:ascii="Times New Roman" w:hAnsi="Times New Roman" w:cs="Times New Roman"/>
-          <w:sz w:val="24"/>
-          <w:szCs w:val="24"/>
-        </w:rPr>
-        <w:t>): Números inteiros. Quando uma variável recebe um número (sem vírgula), ela se torna do tipo inteiro.</w:t>
+        <w:t>Inteiro (int): Números inteiros. Quando uma variável recebe um número (sem vírgula), ela se torna do tipo inteiro.</w:t>
       </w:r>
     </w:p>
     <w:p>
@@ -1809,25 +1339,7 @@
           <w:sz w:val="24"/>
           <w:szCs w:val="24"/>
         </w:rPr>
-        <w:t xml:space="preserve">Float: Números flutuantes/reais. Quando uma variável recebe um real (com vírgula), ela se torna do tipo </w:t>
-      </w:r>
-      <w:proofErr w:type="spellStart"/>
-      <w:r>
-        <w:rPr>
-          <w:rFonts w:ascii="Times New Roman" w:hAnsi="Times New Roman" w:cs="Times New Roman"/>
-          <w:sz w:val="24"/>
-          <w:szCs w:val="24"/>
-        </w:rPr>
-        <w:t>float</w:t>
-      </w:r>
-      <w:proofErr w:type="spellEnd"/>
-      <w:r>
-        <w:rPr>
-          <w:rFonts w:ascii="Times New Roman" w:hAnsi="Times New Roman" w:cs="Times New Roman"/>
-          <w:sz w:val="24"/>
-          <w:szCs w:val="24"/>
-        </w:rPr>
-        <w:t>.</w:t>
+        <w:t>Float: Números flutuantes/reais. Quando uma variável recebe um real (com vírgula), ela se torna do tipo float.</w:t>
       </w:r>
     </w:p>
     <w:p>
@@ -1937,7 +1449,6 @@
         </w:rPr>
         <w:t xml:space="preserve">Em python utilizamos o padrão </w:t>
       </w:r>
-      <w:proofErr w:type="spellStart"/>
       <w:r>
         <w:rPr>
           <w:rFonts w:ascii="Times New Roman" w:hAnsi="Times New Roman" w:cs="Times New Roman"/>
@@ -1968,18 +1479,8 @@
           <w:sz w:val="24"/>
           <w:szCs w:val="24"/>
         </w:rPr>
-        <w:t>ase</w:t>
-      </w:r>
-      <w:proofErr w:type="spellEnd"/>
-      <w:r>
-        <w:rPr>
-          <w:rFonts w:ascii="Times New Roman" w:hAnsi="Times New Roman" w:cs="Times New Roman"/>
-          <w:sz w:val="24"/>
-          <w:szCs w:val="24"/>
-        </w:rPr>
-        <w:t xml:space="preserve"> para nomear variáveis, ou seja, se o nome da variável for composto as palavras serão separadas por “_”, ao invés de </w:t>
-      </w:r>
-      <w:proofErr w:type="spellStart"/>
+        <w:t xml:space="preserve">ase para nomear variáveis, ou seja, se o nome da variável for composto as palavras serão separadas por “_”, ao invés de </w:t>
+      </w:r>
       <w:r>
         <w:rPr>
           <w:rFonts w:ascii="Times New Roman" w:hAnsi="Times New Roman" w:cs="Times New Roman"/>
@@ -1994,16 +1495,7 @@
           <w:sz w:val="24"/>
           <w:szCs w:val="24"/>
         </w:rPr>
-        <w:t>amelCase</w:t>
-      </w:r>
-      <w:proofErr w:type="spellEnd"/>
-      <w:r>
-        <w:rPr>
-          <w:rFonts w:ascii="Times New Roman" w:hAnsi="Times New Roman" w:cs="Times New Roman"/>
-          <w:sz w:val="24"/>
-          <w:szCs w:val="24"/>
-        </w:rPr>
-        <w:t>, que o padrão de outras linguagens como J</w:t>
+        <w:t>amelCase, que o padrão de outras linguagens como J</w:t>
       </w:r>
       <w:r>
         <w:rPr>
@@ -2136,7 +1628,6 @@
         </w:rPr>
         <w:t xml:space="preserve">e </w:t>
       </w:r>
-      <w:proofErr w:type="spellStart"/>
       <w:r>
         <w:rPr>
           <w:rFonts w:ascii="Times New Roman" w:hAnsi="Times New Roman" w:cs="Times New Roman"/>
@@ -2147,7 +1638,6 @@
         </w:rPr>
         <w:t>else</w:t>
       </w:r>
-      <w:proofErr w:type="spellEnd"/>
       <w:r>
         <w:rPr>
           <w:rFonts w:ascii="Times New Roman" w:hAnsi="Times New Roman" w:cs="Times New Roman"/>
@@ -2181,25 +1671,7 @@
           <w:sz w:val="24"/>
           <w:szCs w:val="24"/>
         </w:rPr>
-        <w:t>A diferença do python para as outras é que não precisa colocar {} para separar a condição em um bloco, o que conta é a organização/</w:t>
-      </w:r>
-      <w:proofErr w:type="spellStart"/>
-      <w:r>
-        <w:rPr>
-          <w:rFonts w:ascii="Times New Roman" w:hAnsi="Times New Roman" w:cs="Times New Roman"/>
-          <w:sz w:val="24"/>
-          <w:szCs w:val="24"/>
-        </w:rPr>
-        <w:t>indentação</w:t>
-      </w:r>
-      <w:proofErr w:type="spellEnd"/>
-      <w:r>
-        <w:rPr>
-          <w:rFonts w:ascii="Times New Roman" w:hAnsi="Times New Roman" w:cs="Times New Roman"/>
-          <w:sz w:val="24"/>
-          <w:szCs w:val="24"/>
-        </w:rPr>
-        <w:t xml:space="preserve"> do código</w:t>
+        <w:t>A diferença do python para as outras é que não precisa colocar {} para separar a condição em um bloco, o que conta é a organização/indentação do código</w:t>
       </w:r>
       <w:r>
         <w:rPr>
@@ -2282,7 +1754,6 @@
         </w:rPr>
         <w:t xml:space="preserve">, caso queira que venha em um formato específico como </w:t>
       </w:r>
-      <w:proofErr w:type="spellStart"/>
       <w:r>
         <w:rPr>
           <w:rFonts w:ascii="Times New Roman" w:hAnsi="Times New Roman" w:cs="Times New Roman"/>
@@ -2293,7 +1764,6 @@
         </w:rPr>
         <w:t>int</w:t>
       </w:r>
-      <w:proofErr w:type="spellEnd"/>
       <w:r>
         <w:rPr>
           <w:rFonts w:ascii="Times New Roman" w:hAnsi="Times New Roman" w:cs="Times New Roman"/>
@@ -2302,7 +1772,6 @@
         </w:rPr>
         <w:t xml:space="preserve"> ou </w:t>
       </w:r>
-      <w:proofErr w:type="spellStart"/>
       <w:r>
         <w:rPr>
           <w:rFonts w:ascii="Times New Roman" w:hAnsi="Times New Roman" w:cs="Times New Roman"/>
@@ -2313,7 +1782,6 @@
         </w:rPr>
         <w:t>float</w:t>
       </w:r>
-      <w:proofErr w:type="spellEnd"/>
       <w:r>
         <w:rPr>
           <w:rFonts w:ascii="Times New Roman" w:hAnsi="Times New Roman" w:cs="Times New Roman"/>
@@ -2322,7 +1790,6 @@
         </w:rPr>
         <w:t xml:space="preserve">, precisamos declarar isso com o </w:t>
       </w:r>
-      <w:proofErr w:type="spellStart"/>
       <w:r>
         <w:rPr>
           <w:rFonts w:ascii="Times New Roman" w:hAnsi="Times New Roman" w:cs="Times New Roman"/>
@@ -2343,7 +1810,6 @@
         </w:rPr>
         <w:t>umero_str</w:t>
       </w:r>
-      <w:proofErr w:type="spellEnd"/>
       <w:r>
         <w:rPr>
           <w:rFonts w:ascii="Times New Roman" w:hAnsi="Times New Roman" w:cs="Times New Roman"/>
@@ -2362,39 +1828,15 @@
         </w:rPr>
         <w:t xml:space="preserve"> </w:t>
       </w:r>
-      <w:proofErr w:type="spellStart"/>
-      <w:proofErr w:type="gramStart"/>
-      <w:r>
-        <w:rPr>
-          <w:rFonts w:ascii="Times New Roman" w:hAnsi="Times New Roman" w:cs="Times New Roman"/>
-          <w:i/>
-          <w:iCs/>
-          <w:sz w:val="24"/>
-          <w:szCs w:val="24"/>
-        </w:rPr>
-        <w:t>int</w:t>
-      </w:r>
-      <w:proofErr w:type="spellEnd"/>
-      <w:r>
-        <w:rPr>
-          <w:rFonts w:ascii="Times New Roman" w:hAnsi="Times New Roman" w:cs="Times New Roman"/>
-          <w:i/>
-          <w:iCs/>
-          <w:sz w:val="24"/>
-          <w:szCs w:val="24"/>
-        </w:rPr>
-        <w:t>(</w:t>
-      </w:r>
-      <w:proofErr w:type="gramEnd"/>
-      <w:r>
-        <w:rPr>
-          <w:rFonts w:ascii="Times New Roman" w:hAnsi="Times New Roman" w:cs="Times New Roman"/>
-          <w:i/>
-          <w:iCs/>
-          <w:sz w:val="24"/>
-          <w:szCs w:val="24"/>
-        </w:rPr>
-        <w:t>input(“Digite um número:”))</w:t>
+      <w:r>
+        <w:rPr>
+          <w:rFonts w:ascii="Times New Roman" w:hAnsi="Times New Roman" w:cs="Times New Roman"/>
+          <w:i/>
+          <w:iCs/>
+          <w:sz w:val="24"/>
+          <w:szCs w:val="24"/>
+        </w:rPr>
+        <w:t>int(input(“Digite um número:”))</w:t>
       </w:r>
       <w:r>
         <w:rPr>
@@ -2404,7 +1846,6 @@
         </w:rPr>
         <w:t xml:space="preserve">, ou colocando uma segunda variável e fazendo ela receber o input na conversão: </w:t>
       </w:r>
-      <w:proofErr w:type="spellStart"/>
       <w:r>
         <w:rPr>
           <w:rFonts w:ascii="Times New Roman" w:hAnsi="Times New Roman" w:cs="Times New Roman"/>
@@ -2425,62 +1866,16 @@
         </w:rPr>
         <w:t>umero_str</w:t>
       </w:r>
-      <w:proofErr w:type="spellEnd"/>
-      <w:r>
-        <w:rPr>
-          <w:rFonts w:ascii="Times New Roman" w:hAnsi="Times New Roman" w:cs="Times New Roman"/>
-          <w:i/>
-          <w:iCs/>
-          <w:sz w:val="24"/>
-          <w:szCs w:val="24"/>
-        </w:rPr>
-        <w:t xml:space="preserve"> = input(“Digite um número:”); </w:t>
-      </w:r>
-      <w:proofErr w:type="spellStart"/>
-      <w:r>
-        <w:rPr>
-          <w:rFonts w:ascii="Times New Roman" w:hAnsi="Times New Roman" w:cs="Times New Roman"/>
-          <w:i/>
-          <w:iCs/>
-          <w:sz w:val="24"/>
-          <w:szCs w:val="24"/>
-        </w:rPr>
-        <w:t>numero</w:t>
-      </w:r>
-      <w:proofErr w:type="spellEnd"/>
-      <w:r>
-        <w:rPr>
-          <w:rFonts w:ascii="Times New Roman" w:hAnsi="Times New Roman" w:cs="Times New Roman"/>
-          <w:i/>
-          <w:iCs/>
-          <w:sz w:val="24"/>
-          <w:szCs w:val="24"/>
-        </w:rPr>
-        <w:t xml:space="preserve"> = </w:t>
-      </w:r>
-      <w:proofErr w:type="spellStart"/>
-      <w:r>
-        <w:rPr>
-          <w:rFonts w:ascii="Times New Roman" w:hAnsi="Times New Roman" w:cs="Times New Roman"/>
-          <w:i/>
-          <w:iCs/>
-          <w:sz w:val="24"/>
-          <w:szCs w:val="24"/>
-        </w:rPr>
-        <w:t>int</w:t>
-      </w:r>
-      <w:proofErr w:type="spellEnd"/>
-      <w:r>
-        <w:rPr>
-          <w:rFonts w:ascii="Times New Roman" w:hAnsi="Times New Roman" w:cs="Times New Roman"/>
-          <w:i/>
-          <w:iCs/>
-          <w:sz w:val="24"/>
-          <w:szCs w:val="24"/>
-        </w:rPr>
-        <w:t>(</w:t>
-      </w:r>
-      <w:proofErr w:type="spellStart"/>
+      <w:r>
+        <w:rPr>
+          <w:rFonts w:ascii="Times New Roman" w:hAnsi="Times New Roman" w:cs="Times New Roman"/>
+          <w:i/>
+          <w:iCs/>
+          <w:sz w:val="24"/>
+          <w:szCs w:val="24"/>
+        </w:rPr>
+        <w:t xml:space="preserve"> = input(“Digite um número:”); numero = int(</w:t>
+      </w:r>
       <w:r>
         <w:rPr>
           <w:rFonts w:ascii="Times New Roman" w:hAnsi="Times New Roman" w:cs="Times New Roman"/>
@@ -2501,7 +1896,6 @@
         </w:rPr>
         <w:t>umero_str</w:t>
       </w:r>
-      <w:proofErr w:type="spellEnd"/>
       <w:r>
         <w:rPr>
           <w:rFonts w:ascii="Times New Roman" w:hAnsi="Times New Roman" w:cs="Times New Roman"/>
@@ -2588,43 +1982,7 @@
           <w:sz w:val="24"/>
           <w:szCs w:val="24"/>
         </w:rPr>
-        <w:t xml:space="preserve">O sinal de “+” quando colocado entre duas str irá concatenar ambas e imprimir uma palavra só com as duas palavras de cada variável, quando colocado entre números ocorrerá a soma e quando colocado entre número e str o código não funciona, a menos que convertamos o número de str para </w:t>
-      </w:r>
-      <w:proofErr w:type="spellStart"/>
-      <w:r>
-        <w:rPr>
-          <w:rFonts w:ascii="Times New Roman" w:hAnsi="Times New Roman" w:cs="Times New Roman"/>
-          <w:sz w:val="24"/>
-          <w:szCs w:val="24"/>
-        </w:rPr>
-        <w:t>int</w:t>
-      </w:r>
-      <w:proofErr w:type="spellEnd"/>
-      <w:r>
-        <w:rPr>
-          <w:rFonts w:ascii="Times New Roman" w:hAnsi="Times New Roman" w:cs="Times New Roman"/>
-          <w:sz w:val="24"/>
-          <w:szCs w:val="24"/>
-        </w:rPr>
-        <w:t>/</w:t>
-      </w:r>
-      <w:proofErr w:type="spellStart"/>
-      <w:r>
-        <w:rPr>
-          <w:rFonts w:ascii="Times New Roman" w:hAnsi="Times New Roman" w:cs="Times New Roman"/>
-          <w:sz w:val="24"/>
-          <w:szCs w:val="24"/>
-        </w:rPr>
-        <w:t>float</w:t>
-      </w:r>
-      <w:proofErr w:type="spellEnd"/>
-      <w:r>
-        <w:rPr>
-          <w:rFonts w:ascii="Times New Roman" w:hAnsi="Times New Roman" w:cs="Times New Roman"/>
-          <w:sz w:val="24"/>
-          <w:szCs w:val="24"/>
-        </w:rPr>
-        <w:t>.</w:t>
+        <w:t>O sinal de “+” quando colocado entre duas str irá concatenar ambas e imprimir uma palavra só com as duas palavras de cada variável, quando colocado entre números ocorrerá a soma e quando colocado entre número e str o código não funciona, a menos que convertamos o número de str para int/float.</w:t>
       </w:r>
     </w:p>
     <w:p>
@@ -2651,73 +2009,25 @@
           <w:sz w:val="24"/>
           <w:szCs w:val="24"/>
         </w:rPr>
-        <w:t xml:space="preserve"> </w:t>
-      </w:r>
-      <w:proofErr w:type="spellStart"/>
-      <w:r>
-        <w:rPr>
-          <w:rFonts w:ascii="Times New Roman" w:hAnsi="Times New Roman" w:cs="Times New Roman"/>
-          <w:sz w:val="24"/>
-          <w:szCs w:val="24"/>
-        </w:rPr>
-        <w:t>Syntax</w:t>
-      </w:r>
-      <w:proofErr w:type="spellEnd"/>
-      <w:r>
-        <w:rPr>
-          <w:rFonts w:ascii="Times New Roman" w:hAnsi="Times New Roman" w:cs="Times New Roman"/>
-          <w:sz w:val="24"/>
-          <w:szCs w:val="24"/>
-        </w:rPr>
-        <w:t xml:space="preserve"> Sugar = nome dado à “técnica” de copiar várias vezes a mesma string como por exemplo </w:t>
-      </w:r>
-      <w:proofErr w:type="gramStart"/>
-      <w:r>
-        <w:rPr>
-          <w:rFonts w:ascii="Times New Roman" w:hAnsi="Times New Roman" w:cs="Times New Roman"/>
-          <w:i/>
-          <w:iCs/>
-          <w:sz w:val="24"/>
-          <w:szCs w:val="24"/>
-        </w:rPr>
-        <w:t>print(</w:t>
-      </w:r>
-      <w:proofErr w:type="gramEnd"/>
-      <w:r>
-        <w:rPr>
-          <w:rFonts w:ascii="Times New Roman" w:hAnsi="Times New Roman" w:cs="Times New Roman"/>
-          <w:i/>
-          <w:iCs/>
-          <w:sz w:val="24"/>
-          <w:szCs w:val="24"/>
-        </w:rPr>
-        <w:t>“20” *10)</w:t>
-      </w:r>
-      <w:r>
-        <w:rPr>
-          <w:rFonts w:ascii="Times New Roman" w:hAnsi="Times New Roman" w:cs="Times New Roman"/>
-          <w:sz w:val="24"/>
-          <w:szCs w:val="24"/>
-        </w:rPr>
-        <w:t xml:space="preserve"> o que acontecerá é que será impresso 10 vezes o número “20”. Isso é muito útil para facilitar coisas que seria muito </w:t>
-      </w:r>
-      <w:proofErr w:type="gramStart"/>
-      <w:r>
-        <w:rPr>
-          <w:rFonts w:ascii="Times New Roman" w:hAnsi="Times New Roman" w:cs="Times New Roman"/>
-          <w:sz w:val="24"/>
-          <w:szCs w:val="24"/>
-        </w:rPr>
-        <w:t>trabalhosas</w:t>
-      </w:r>
-      <w:proofErr w:type="gramEnd"/>
-      <w:r>
-        <w:rPr>
-          <w:rFonts w:ascii="Times New Roman" w:hAnsi="Times New Roman" w:cs="Times New Roman"/>
-          <w:sz w:val="24"/>
-          <w:szCs w:val="24"/>
-        </w:rPr>
-        <w:t>.</w:t>
+        <w:t xml:space="preserve"> Syntax Sugar = nome dado à “técnica” de copiar várias vezes a mesma string como por exemplo </w:t>
+      </w:r>
+      <w:r>
+        <w:rPr>
+          <w:rFonts w:ascii="Times New Roman" w:hAnsi="Times New Roman" w:cs="Times New Roman"/>
+          <w:i/>
+          <w:iCs/>
+          <w:sz w:val="24"/>
+          <w:szCs w:val="24"/>
+        </w:rPr>
+        <w:t>print(“20” *10)</w:t>
+      </w:r>
+      <w:r>
+        <w:rPr>
+          <w:rFonts w:ascii="Times New Roman" w:hAnsi="Times New Roman" w:cs="Times New Roman"/>
+          <w:sz w:val="24"/>
+          <w:szCs w:val="24"/>
+        </w:rPr>
+        <w:t xml:space="preserve"> o que acontecerá é que será impresso 10 vezes o número “20”. Isso é muito útil para facilitar coisas que seria muito trabalhosas.</w:t>
       </w:r>
     </w:p>
     <w:p>
@@ -2784,7 +2094,6 @@
         </w:rPr>
         <w:t xml:space="preserve">Podemos usar o </w:t>
       </w:r>
-      <w:proofErr w:type="spellStart"/>
       <w:r>
         <w:rPr>
           <w:rFonts w:ascii="Times New Roman" w:hAnsi="Times New Roman" w:cs="Times New Roman"/>
@@ -2795,7 +2104,6 @@
         </w:rPr>
         <w:t>elif</w:t>
       </w:r>
-      <w:proofErr w:type="spellEnd"/>
       <w:r>
         <w:rPr>
           <w:rFonts w:ascii="Times New Roman" w:hAnsi="Times New Roman" w:cs="Times New Roman"/>
@@ -2860,7 +2168,6 @@
         </w:rPr>
         <w:t xml:space="preserve"> e antes do </w:t>
       </w:r>
-      <w:proofErr w:type="spellStart"/>
       <w:r>
         <w:rPr>
           <w:rFonts w:ascii="Times New Roman" w:hAnsi="Times New Roman" w:cs="Times New Roman"/>
@@ -2871,7 +2178,6 @@
         </w:rPr>
         <w:t>else</w:t>
       </w:r>
-      <w:proofErr w:type="spellEnd"/>
       <w:r>
         <w:rPr>
           <w:rFonts w:ascii="Times New Roman" w:hAnsi="Times New Roman" w:cs="Times New Roman"/>
@@ -2907,7 +2213,6 @@
         </w:rPr>
         <w:t xml:space="preserve"> Para melhorar a legibilidade do código podemos criar variáveis que recebam as condições impostas nos </w:t>
       </w:r>
-      <w:proofErr w:type="spellStart"/>
       <w:r>
         <w:rPr>
           <w:rFonts w:ascii="Times New Roman" w:hAnsi="Times New Roman" w:cs="Times New Roman"/>
@@ -2934,18 +2239,8 @@
           <w:sz w:val="24"/>
           <w:szCs w:val="24"/>
         </w:rPr>
-        <w:t>s</w:t>
-      </w:r>
-      <w:proofErr w:type="spellEnd"/>
-      <w:r>
-        <w:rPr>
-          <w:rFonts w:ascii="Times New Roman" w:hAnsi="Times New Roman" w:cs="Times New Roman"/>
-          <w:sz w:val="24"/>
-          <w:szCs w:val="24"/>
-        </w:rPr>
-        <w:t xml:space="preserve"> e nos </w:t>
-      </w:r>
-      <w:proofErr w:type="spellStart"/>
+        <w:t xml:space="preserve">s e nos </w:t>
+      </w:r>
       <w:r>
         <w:rPr>
           <w:rFonts w:ascii="Times New Roman" w:hAnsi="Times New Roman" w:cs="Times New Roman"/>
@@ -2962,16 +2257,7 @@
           <w:sz w:val="24"/>
           <w:szCs w:val="24"/>
         </w:rPr>
-        <w:t>s</w:t>
-      </w:r>
-      <w:proofErr w:type="spellEnd"/>
-      <w:r>
-        <w:rPr>
-          <w:rFonts w:ascii="Times New Roman" w:hAnsi="Times New Roman" w:cs="Times New Roman"/>
-          <w:sz w:val="24"/>
-          <w:szCs w:val="24"/>
-        </w:rPr>
-        <w:t>, e colocar essas variáveis no lugar das condições, facilitando sua leitura.</w:t>
+        <w:t>s, e colocar essas variáveis no lugar das condições, facilitando sua leitura.</w:t>
       </w:r>
     </w:p>
     <w:p>
@@ -3164,23 +2450,13 @@
           <w:szCs w:val="24"/>
         </w:rPr>
       </w:pPr>
-      <w:proofErr w:type="gramStart"/>
-      <w:r>
-        <w:rPr>
-          <w:rFonts w:ascii="Times New Roman" w:hAnsi="Times New Roman" w:cs="Times New Roman"/>
-          <w:sz w:val="24"/>
-          <w:szCs w:val="24"/>
-        </w:rPr>
-        <w:t>!=</w:t>
-      </w:r>
-      <w:proofErr w:type="gramEnd"/>
-      <w:r>
-        <w:rPr>
-          <w:rFonts w:ascii="Times New Roman" w:hAnsi="Times New Roman" w:cs="Times New Roman"/>
-          <w:sz w:val="24"/>
-          <w:szCs w:val="24"/>
-        </w:rPr>
-        <w:t xml:space="preserve"> - diferente de</w:t>
+      <w:r>
+        <w:rPr>
+          <w:rFonts w:ascii="Times New Roman" w:hAnsi="Times New Roman" w:cs="Times New Roman"/>
+          <w:sz w:val="24"/>
+          <w:szCs w:val="24"/>
+        </w:rPr>
+        <w:t>!= - diferente de</w:t>
       </w:r>
       <w:r>
         <w:rPr>
@@ -3363,27 +2639,15 @@
         </w:rPr>
         <w:t xml:space="preserve"> Podemos escrever uma única frase no print e depois formatar pontos específicos utilizando: </w:t>
       </w:r>
-      <w:proofErr w:type="gramStart"/>
-      <w:r>
-        <w:rPr>
-          <w:rFonts w:ascii="Times New Roman" w:hAnsi="Times New Roman" w:cs="Times New Roman"/>
-          <w:i/>
-          <w:iCs/>
-          <w:sz w:val="24"/>
-          <w:szCs w:val="24"/>
-        </w:rPr>
-        <w:t>print(</w:t>
-      </w:r>
-      <w:proofErr w:type="gramEnd"/>
-      <w:r>
-        <w:rPr>
-          <w:rFonts w:ascii="Times New Roman" w:hAnsi="Times New Roman" w:cs="Times New Roman"/>
-          <w:i/>
-          <w:iCs/>
-          <w:sz w:val="24"/>
-          <w:szCs w:val="24"/>
-        </w:rPr>
-        <w:t>“frase {} completa {}”, format(item_1, item_2))</w:t>
+      <w:r>
+        <w:rPr>
+          <w:rFonts w:ascii="Times New Roman" w:hAnsi="Times New Roman" w:cs="Times New Roman"/>
+          <w:i/>
+          <w:iCs/>
+          <w:sz w:val="24"/>
+          <w:szCs w:val="24"/>
+        </w:rPr>
+        <w:t>print(“frase {} completa {}”, format(item_1, item_2))</w:t>
       </w:r>
       <w:r>
         <w:rPr>
@@ -3637,25 +2901,7 @@
           <w:sz w:val="24"/>
           <w:szCs w:val="24"/>
         </w:rPr>
-        <w:t xml:space="preserve">Após a variável precisamos definir que o alcance/área de repetição desse código, ou seja, se ele vai repetir de qual número a qual número e qual é o </w:t>
-      </w:r>
-      <w:proofErr w:type="spellStart"/>
-      <w:r>
-        <w:rPr>
-          <w:rFonts w:ascii="Times New Roman" w:hAnsi="Times New Roman" w:cs="Times New Roman"/>
-          <w:sz w:val="24"/>
-          <w:szCs w:val="24"/>
-        </w:rPr>
-        <w:t>step</w:t>
-      </w:r>
-      <w:proofErr w:type="spellEnd"/>
-      <w:r>
-        <w:rPr>
-          <w:rFonts w:ascii="Times New Roman" w:hAnsi="Times New Roman" w:cs="Times New Roman"/>
-          <w:sz w:val="24"/>
-          <w:szCs w:val="24"/>
-        </w:rPr>
-        <w:t xml:space="preserve"> dele, portanto, de quantas em quantas casas ele irá pular (padrão = 1).</w:t>
+        <w:t>Após a variável precisamos definir que o alcance/área de repetição desse código, ou seja, se ele vai repetir de qual número a qual número e qual é o step dele, portanto, de quantas em quantas casas ele irá pular (padrão = 1).</w:t>
       </w:r>
     </w:p>
     <w:p>
@@ -3978,25 +3224,7 @@
           <w:sz w:val="24"/>
           <w:szCs w:val="24"/>
         </w:rPr>
-        <w:t xml:space="preserve">Caso a </w:t>
-      </w:r>
-      <w:proofErr w:type="gramStart"/>
-      <w:r>
-        <w:rPr>
-          <w:rFonts w:ascii="Times New Roman" w:hAnsi="Times New Roman" w:cs="Times New Roman"/>
-          <w:sz w:val="24"/>
-          <w:szCs w:val="24"/>
-        </w:rPr>
-        <w:t>sua condições</w:t>
-      </w:r>
-      <w:proofErr w:type="gramEnd"/>
-      <w:r>
-        <w:rPr>
-          <w:rFonts w:ascii="Times New Roman" w:hAnsi="Times New Roman" w:cs="Times New Roman"/>
-          <w:sz w:val="24"/>
-          <w:szCs w:val="24"/>
-        </w:rPr>
-        <w:t xml:space="preserve"> do While (em um jogo de adivinhação, por exemplo) seja satisfeita e você tenha acertado o número, o jogo não irá parar até que o número de tentativas escolhido tenha se completado.</w:t>
+        <w:t>Caso a sua condições do While (em um jogo de adivinhação, por exemplo) seja satisfeita e você tenha acertado o número, o jogo não irá parar até que o número de tentativas escolhido tenha se completado.</w:t>
       </w:r>
     </w:p>
     <w:p>
@@ -4190,98 +3418,266 @@
           <w:sz w:val="24"/>
           <w:szCs w:val="24"/>
         </w:rPr>
-        <w:t xml:space="preserve">Sobre interpolação de </w:t>
-      </w:r>
-      <w:proofErr w:type="spellStart"/>
-      <w:r>
-        <w:rPr>
-          <w:rFonts w:ascii="Times New Roman" w:hAnsi="Times New Roman" w:cs="Times New Roman"/>
-          <w:sz w:val="24"/>
-          <w:szCs w:val="24"/>
-        </w:rPr>
-        <w:t>str’s</w:t>
-      </w:r>
-      <w:proofErr w:type="spellEnd"/>
-      <w:r>
-        <w:rPr>
-          <w:rFonts w:ascii="Times New Roman" w:hAnsi="Times New Roman" w:cs="Times New Roman"/>
-          <w:sz w:val="24"/>
-          <w:szCs w:val="24"/>
+        <w:t>Sobre interpolação de str’s:</w:t>
+      </w:r>
+    </w:p>
+    <w:p>
+      <w:pPr>
+        <w:pStyle w:val="PargrafodaLista"/>
+        <w:numPr>
+          <w:ilvl w:val="2"/>
+          <w:numId w:val="1"/>
+        </w:numPr>
+        <w:rPr>
+          <w:rFonts w:ascii="Times New Roman" w:hAnsi="Times New Roman" w:cs="Times New Roman"/>
+          <w:b/>
+          <w:bCs/>
+          <w:sz w:val="24"/>
+          <w:szCs w:val="24"/>
+          <w:u w:val="single"/>
+        </w:rPr>
+      </w:pPr>
+      <w:r>
+        <w:rPr>
+          <w:rFonts w:ascii="Times New Roman" w:hAnsi="Times New Roman" w:cs="Times New Roman"/>
+          <w:sz w:val="24"/>
+          <w:szCs w:val="24"/>
+        </w:rPr>
+        <w:t xml:space="preserve">Utilizando o </w:t>
+      </w:r>
+      <w:r>
+        <w:rPr>
+          <w:rFonts w:ascii="Times New Roman" w:hAnsi="Times New Roman" w:cs="Times New Roman"/>
+          <w:i/>
+          <w:iCs/>
+          <w:sz w:val="24"/>
+          <w:szCs w:val="24"/>
+        </w:rPr>
+        <w:t>format(1,2)</w:t>
+      </w:r>
+      <w:r>
+        <w:rPr>
+          <w:rFonts w:ascii="Times New Roman" w:hAnsi="Times New Roman" w:cs="Times New Roman"/>
+          <w:sz w:val="24"/>
+          <w:szCs w:val="24"/>
+        </w:rPr>
+        <w:t xml:space="preserve"> depois do </w:t>
+      </w:r>
+      <w:r>
+        <w:rPr>
+          <w:rFonts w:ascii="Times New Roman" w:hAnsi="Times New Roman" w:cs="Times New Roman"/>
+          <w:i/>
+          <w:iCs/>
+          <w:sz w:val="24"/>
+          <w:szCs w:val="24"/>
+        </w:rPr>
+        <w:t xml:space="preserve">print </w:t>
+      </w:r>
+      <w:r>
+        <w:rPr>
+          <w:rFonts w:ascii="Times New Roman" w:hAnsi="Times New Roman" w:cs="Times New Roman"/>
+          <w:sz w:val="24"/>
+          <w:szCs w:val="24"/>
+        </w:rPr>
+        <w:t>fazemos com que as {} sejam substituídas pelos valores respectivos, como já vimos. Contudo, nós podemos determinar qual parâmetro do format será exibido em qual {} colocando números dentro deles.</w:t>
+      </w:r>
+    </w:p>
+    <w:p>
+      <w:pPr>
+        <w:pStyle w:val="PargrafodaLista"/>
+        <w:numPr>
+          <w:ilvl w:val="2"/>
+          <w:numId w:val="1"/>
+        </w:numPr>
+        <w:spacing w:before="240"/>
+        <w:rPr>
+          <w:rFonts w:ascii="Times New Roman" w:hAnsi="Times New Roman" w:cs="Times New Roman"/>
+          <w:b/>
+          <w:bCs/>
+          <w:sz w:val="24"/>
+          <w:szCs w:val="24"/>
+          <w:u w:val="single"/>
+        </w:rPr>
+      </w:pPr>
+      <w:r>
+        <w:rPr>
+          <w:rFonts w:ascii="Times New Roman" w:hAnsi="Times New Roman" w:cs="Times New Roman"/>
+          <w:sz w:val="24"/>
+          <w:szCs w:val="24"/>
+        </w:rPr>
+        <w:t xml:space="preserve">O primeiro é sempre representado pelo </w:t>
+      </w:r>
+      <w:r>
+        <w:rPr>
+          <w:rFonts w:ascii="Times New Roman" w:hAnsi="Times New Roman" w:cs="Times New Roman"/>
+          <w:b/>
+          <w:bCs/>
+          <w:i/>
+          <w:iCs/>
+          <w:sz w:val="24"/>
+          <w:szCs w:val="24"/>
+          <w:u w:val="single"/>
+        </w:rPr>
+        <w:t>0</w:t>
+      </w:r>
+      <w:r>
+        <w:rPr>
+          <w:rFonts w:ascii="Times New Roman" w:hAnsi="Times New Roman" w:cs="Times New Roman"/>
+          <w:sz w:val="24"/>
+          <w:szCs w:val="24"/>
+        </w:rPr>
+        <w:t xml:space="preserve"> e os próximos a partir disso.</w:t>
+      </w:r>
+    </w:p>
+    <w:p>
+      <w:pPr>
+        <w:pStyle w:val="PargrafodaLista"/>
+        <w:numPr>
+          <w:ilvl w:val="2"/>
+          <w:numId w:val="1"/>
+        </w:numPr>
+        <w:spacing w:before="240"/>
+        <w:rPr>
+          <w:rFonts w:ascii="Times New Roman" w:hAnsi="Times New Roman" w:cs="Times New Roman"/>
+          <w:b/>
+          <w:bCs/>
+          <w:sz w:val="24"/>
+          <w:szCs w:val="24"/>
+          <w:u w:val="single"/>
+        </w:rPr>
+      </w:pPr>
+      <w:r>
+        <w:rPr>
+          <w:rFonts w:ascii="Times New Roman" w:hAnsi="Times New Roman" w:cs="Times New Roman"/>
+          <w:sz w:val="24"/>
+          <w:szCs w:val="24"/>
+        </w:rPr>
+        <w:t xml:space="preserve">Exemplo: </w:t>
+      </w:r>
+      <w:r>
+        <w:rPr>
+          <w:rFonts w:ascii="Times New Roman" w:hAnsi="Times New Roman" w:cs="Times New Roman"/>
+          <w:i/>
+          <w:iCs/>
+          <w:sz w:val="24"/>
+          <w:szCs w:val="24"/>
+        </w:rPr>
+        <w:t>print(“O {} tem um total de {} mundiais, já o {} tem {} mundiais”, format(palmeiras, 0, corinthias, 3)</w:t>
+      </w:r>
+      <w:r>
+        <w:rPr>
+          <w:rFonts w:ascii="Times New Roman" w:hAnsi="Times New Roman" w:cs="Times New Roman"/>
+          <w:sz w:val="24"/>
+          <w:szCs w:val="24"/>
+        </w:rPr>
+        <w:t>. Ele irá imprimir os valores respectivos por padrão, mas e se quisermos mudar?</w:t>
+      </w:r>
+    </w:p>
+    <w:p>
+      <w:pPr>
+        <w:pStyle w:val="PargrafodaLista"/>
+        <w:numPr>
+          <w:ilvl w:val="2"/>
+          <w:numId w:val="1"/>
+        </w:numPr>
+        <w:spacing w:before="240"/>
+        <w:rPr>
+          <w:rFonts w:ascii="Times New Roman" w:hAnsi="Times New Roman" w:cs="Times New Roman"/>
+          <w:b/>
+          <w:bCs/>
+          <w:sz w:val="24"/>
+          <w:szCs w:val="24"/>
+          <w:u w:val="single"/>
+        </w:rPr>
+      </w:pPr>
+      <w:r>
+        <w:rPr>
+          <w:rFonts w:ascii="Times New Roman" w:hAnsi="Times New Roman" w:cs="Times New Roman"/>
+          <w:i/>
+          <w:iCs/>
+          <w:sz w:val="24"/>
+          <w:szCs w:val="24"/>
+        </w:rPr>
+        <w:t>print(“O {2} tem um total de {3} mundiais, já o {0} tem {1} mundiais”, format(palmeiras, 0, corinthias, 3)</w:t>
+      </w:r>
+      <w:r>
+        <w:rPr>
+          <w:rFonts w:ascii="Times New Roman" w:hAnsi="Times New Roman" w:cs="Times New Roman"/>
+          <w:sz w:val="24"/>
+          <w:szCs w:val="24"/>
+        </w:rPr>
+        <w:t>. Determinando as interpolações assim, os valores são trocados, apresentando primeiro o corinthians e depois o palmeiras, diferentemente do anterior.</w:t>
+      </w:r>
+    </w:p>
+    <w:p>
+      <w:pPr>
+        <w:pStyle w:val="PargrafodaLista"/>
+        <w:numPr>
+          <w:ilvl w:val="1"/>
+          <w:numId w:val="1"/>
+        </w:numPr>
+        <w:spacing w:before="240"/>
+        <w:rPr>
+          <w:rFonts w:ascii="Times New Roman" w:hAnsi="Times New Roman" w:cs="Times New Roman"/>
+          <w:b/>
+          <w:bCs/>
+          <w:sz w:val="24"/>
+          <w:szCs w:val="24"/>
+          <w:u w:val="single"/>
+        </w:rPr>
+      </w:pPr>
+      <w:r>
+        <w:rPr>
+          <w:rFonts w:ascii="Times New Roman" w:hAnsi="Times New Roman" w:cs="Times New Roman"/>
+          <w:sz w:val="24"/>
+          <w:szCs w:val="24"/>
+        </w:rPr>
+        <w:t xml:space="preserve"> Podemos formatar números e quantidades de espaços utilizados por palavras frases formatadas colocando dentro dos {} o</w:t>
+      </w:r>
+      <w:r>
+        <w:rPr>
+          <w:rFonts w:ascii="Times New Roman" w:hAnsi="Times New Roman" w:cs="Times New Roman"/>
+          <w:sz w:val="24"/>
+          <w:szCs w:val="24"/>
+        </w:rPr>
+        <w:t>s:</w:t>
+      </w:r>
+    </w:p>
+    <w:p>
+      <w:pPr>
+        <w:pStyle w:val="PargrafodaLista"/>
+        <w:numPr>
+          <w:ilvl w:val="2"/>
+          <w:numId w:val="1"/>
+        </w:numPr>
+        <w:spacing w:before="240"/>
+        <w:rPr>
+          <w:rFonts w:ascii="Times New Roman" w:hAnsi="Times New Roman" w:cs="Times New Roman"/>
+          <w:b/>
+          <w:bCs/>
+          <w:sz w:val="24"/>
+          <w:szCs w:val="24"/>
+          <w:u w:val="single"/>
+        </w:rPr>
+      </w:pPr>
+      <w:r>
+        <w:rPr>
+          <w:rFonts w:ascii="Times New Roman" w:hAnsi="Times New Roman" w:cs="Times New Roman"/>
+          <w:b/>
+          <w:bCs/>
+          <w:sz w:val="24"/>
+          <w:szCs w:val="24"/>
+          <w:u w:val="single"/>
         </w:rPr>
         <w:t>:</w:t>
       </w:r>
-    </w:p>
-    <w:p>
-      <w:pPr>
-        <w:pStyle w:val="PargrafodaLista"/>
-        <w:numPr>
-          <w:ilvl w:val="2"/>
-          <w:numId w:val="1"/>
-        </w:numPr>
-        <w:rPr>
-          <w:rFonts w:ascii="Times New Roman" w:hAnsi="Times New Roman" w:cs="Times New Roman"/>
-          <w:b/>
-          <w:bCs/>
-          <w:sz w:val="24"/>
-          <w:szCs w:val="24"/>
-          <w:u w:val="single"/>
-        </w:rPr>
-      </w:pPr>
-      <w:r>
-        <w:rPr>
-          <w:rFonts w:ascii="Times New Roman" w:hAnsi="Times New Roman" w:cs="Times New Roman"/>
-          <w:sz w:val="24"/>
-          <w:szCs w:val="24"/>
-        </w:rPr>
-        <w:t xml:space="preserve">Utilizando o </w:t>
-      </w:r>
-      <w:proofErr w:type="gramStart"/>
-      <w:r>
-        <w:rPr>
-          <w:rFonts w:ascii="Times New Roman" w:hAnsi="Times New Roman" w:cs="Times New Roman"/>
-          <w:i/>
-          <w:iCs/>
-          <w:sz w:val="24"/>
-          <w:szCs w:val="24"/>
-        </w:rPr>
-        <w:t>format(</w:t>
-      </w:r>
-      <w:proofErr w:type="gramEnd"/>
-      <w:r>
-        <w:rPr>
-          <w:rFonts w:ascii="Times New Roman" w:hAnsi="Times New Roman" w:cs="Times New Roman"/>
-          <w:i/>
-          <w:iCs/>
-          <w:sz w:val="24"/>
-          <w:szCs w:val="24"/>
-        </w:rPr>
-        <w:t>1,2)</w:t>
-      </w:r>
-      <w:r>
-        <w:rPr>
-          <w:rFonts w:ascii="Times New Roman" w:hAnsi="Times New Roman" w:cs="Times New Roman"/>
-          <w:sz w:val="24"/>
-          <w:szCs w:val="24"/>
-        </w:rPr>
-        <w:t xml:space="preserve"> depois do </w:t>
-      </w:r>
-      <w:r>
-        <w:rPr>
-          <w:rFonts w:ascii="Times New Roman" w:hAnsi="Times New Roman" w:cs="Times New Roman"/>
-          <w:i/>
-          <w:iCs/>
-          <w:sz w:val="24"/>
-          <w:szCs w:val="24"/>
-        </w:rPr>
-        <w:t xml:space="preserve">print </w:t>
-      </w:r>
-      <w:r>
-        <w:rPr>
-          <w:rFonts w:ascii="Times New Roman" w:hAnsi="Times New Roman" w:cs="Times New Roman"/>
-          <w:sz w:val="24"/>
-          <w:szCs w:val="24"/>
-        </w:rPr>
-        <w:t>fazemos com que as {} sejam substituídas pelos valores respectivos, como já vimos. Contudo, nós podemos determinar qual parâmetro do format será exibido em qual {} colocando números dentro deles.</w:t>
+      <w:r>
+        <w:rPr>
+          <w:rFonts w:ascii="Times New Roman" w:hAnsi="Times New Roman" w:cs="Times New Roman"/>
+          <w:sz w:val="24"/>
+          <w:szCs w:val="24"/>
+        </w:rPr>
+        <w:t xml:space="preserve"> = indica formatação;</w:t>
       </w:r>
     </w:p>
     <w:p>
@@ -4304,31 +3700,21 @@
       <w:r>
         <w:rPr>
           <w:rFonts w:ascii="Times New Roman" w:hAnsi="Times New Roman" w:cs="Times New Roman"/>
-          <w:sz w:val="24"/>
-          <w:szCs w:val="24"/>
-        </w:rPr>
-        <w:t xml:space="preserve">O primeiro é sempre representado pelo </w:t>
-      </w:r>
-      <w:r>
-        <w:rPr>
-          <w:rFonts w:ascii="Times New Roman" w:hAnsi="Times New Roman" w:cs="Times New Roman"/>
-          <w:b/>
-          <w:bCs/>
-          <w:i/>
-          <w:iCs/>
-          <w:sz w:val="24"/>
-          <w:szCs w:val="24"/>
-          <w:u w:val="single"/>
-        </w:rPr>
-        <w:t>0</w:t>
-      </w:r>
-      <w:r>
-        <w:rPr>
-          <w:rFonts w:ascii="Times New Roman" w:hAnsi="Times New Roman" w:cs="Times New Roman"/>
-          <w:sz w:val="24"/>
-          <w:szCs w:val="24"/>
-        </w:rPr>
-        <w:t xml:space="preserve"> e os próximos a partir disso.</w:t>
+          <w:b/>
+          <w:bCs/>
+          <w:sz w:val="24"/>
+          <w:szCs w:val="24"/>
+          <w:u w:val="single"/>
+        </w:rPr>
+        <w:t>.número</w:t>
+      </w:r>
+      <w:r>
+        <w:rPr>
+          <w:rFonts w:ascii="Times New Roman" w:hAnsi="Times New Roman" w:cs="Times New Roman"/>
+          <w:sz w:val="24"/>
+          <w:szCs w:val="24"/>
+        </w:rPr>
+        <w:t xml:space="preserve"> = indica quantidade de casas depois da vírgula/ponto;</w:t>
       </w:r>
     </w:p>
     <w:p>
@@ -4351,62 +3737,21 @@
       <w:r>
         <w:rPr>
           <w:rFonts w:ascii="Times New Roman" w:hAnsi="Times New Roman" w:cs="Times New Roman"/>
-          <w:sz w:val="24"/>
-          <w:szCs w:val="24"/>
-        </w:rPr>
-        <w:t xml:space="preserve">Exemplo: </w:t>
-      </w:r>
-      <w:proofErr w:type="gramStart"/>
-      <w:r>
-        <w:rPr>
-          <w:rFonts w:ascii="Times New Roman" w:hAnsi="Times New Roman" w:cs="Times New Roman"/>
-          <w:i/>
-          <w:iCs/>
-          <w:sz w:val="24"/>
-          <w:szCs w:val="24"/>
-        </w:rPr>
-        <w:t>print(</w:t>
-      </w:r>
-      <w:proofErr w:type="gramEnd"/>
-      <w:r>
-        <w:rPr>
-          <w:rFonts w:ascii="Times New Roman" w:hAnsi="Times New Roman" w:cs="Times New Roman"/>
-          <w:i/>
-          <w:iCs/>
-          <w:sz w:val="24"/>
-          <w:szCs w:val="24"/>
-        </w:rPr>
-        <w:t xml:space="preserve">“O {} tem um total de {} mundiais, já o {} tem {} mundiais”, format(palmeiras, 0, </w:t>
-      </w:r>
-      <w:proofErr w:type="spellStart"/>
-      <w:r>
-        <w:rPr>
-          <w:rFonts w:ascii="Times New Roman" w:hAnsi="Times New Roman" w:cs="Times New Roman"/>
-          <w:i/>
-          <w:iCs/>
-          <w:sz w:val="24"/>
-          <w:szCs w:val="24"/>
-        </w:rPr>
-        <w:t>corinthias</w:t>
-      </w:r>
-      <w:proofErr w:type="spellEnd"/>
-      <w:r>
-        <w:rPr>
-          <w:rFonts w:ascii="Times New Roman" w:hAnsi="Times New Roman" w:cs="Times New Roman"/>
-          <w:i/>
-          <w:iCs/>
-          <w:sz w:val="24"/>
-          <w:szCs w:val="24"/>
-        </w:rPr>
-        <w:t>, 3)</w:t>
-      </w:r>
-      <w:r>
-        <w:rPr>
-          <w:rFonts w:ascii="Times New Roman" w:hAnsi="Times New Roman" w:cs="Times New Roman"/>
-          <w:sz w:val="24"/>
-          <w:szCs w:val="24"/>
-        </w:rPr>
-        <w:t>. Ele irá imprimir os valores respectivos por padrão, mas e se quisermos mudar?</w:t>
+          <w:b/>
+          <w:bCs/>
+          <w:sz w:val="24"/>
+          <w:szCs w:val="24"/>
+          <w:u w:val="single"/>
+        </w:rPr>
+        <w:t xml:space="preserve">F </w:t>
+      </w:r>
+      <w:r>
+        <w:rPr>
+          <w:rFonts w:ascii="Times New Roman" w:hAnsi="Times New Roman" w:cs="Times New Roman"/>
+          <w:sz w:val="24"/>
+          <w:szCs w:val="24"/>
+        </w:rPr>
+        <w:t>= Indica que é um número float;</w:t>
       </w:r>
     </w:p>
     <w:p>
@@ -4426,100 +3771,31 @@
           <w:u w:val="single"/>
         </w:rPr>
       </w:pPr>
-      <w:proofErr w:type="gramStart"/>
-      <w:r>
-        <w:rPr>
-          <w:rFonts w:ascii="Times New Roman" w:hAnsi="Times New Roman" w:cs="Times New Roman"/>
-          <w:i/>
-          <w:iCs/>
-          <w:sz w:val="24"/>
-          <w:szCs w:val="24"/>
-        </w:rPr>
-        <w:t>print(</w:t>
-      </w:r>
-      <w:proofErr w:type="gramEnd"/>
-      <w:r>
-        <w:rPr>
-          <w:rFonts w:ascii="Times New Roman" w:hAnsi="Times New Roman" w:cs="Times New Roman"/>
-          <w:i/>
-          <w:iCs/>
-          <w:sz w:val="24"/>
-          <w:szCs w:val="24"/>
-        </w:rPr>
-        <w:t xml:space="preserve">“O {2} tem um total de {3} mundiais, já o {0} tem {1} mundiais”, format(palmeiras, 0, </w:t>
-      </w:r>
-      <w:proofErr w:type="spellStart"/>
-      <w:r>
-        <w:rPr>
-          <w:rFonts w:ascii="Times New Roman" w:hAnsi="Times New Roman" w:cs="Times New Roman"/>
-          <w:i/>
-          <w:iCs/>
-          <w:sz w:val="24"/>
-          <w:szCs w:val="24"/>
-        </w:rPr>
-        <w:t>corinthias</w:t>
-      </w:r>
-      <w:proofErr w:type="spellEnd"/>
-      <w:r>
-        <w:rPr>
-          <w:rFonts w:ascii="Times New Roman" w:hAnsi="Times New Roman" w:cs="Times New Roman"/>
-          <w:i/>
-          <w:iCs/>
-          <w:sz w:val="24"/>
-          <w:szCs w:val="24"/>
-        </w:rPr>
-        <w:t>, 3)</w:t>
-      </w:r>
-      <w:r>
-        <w:rPr>
-          <w:rFonts w:ascii="Times New Roman" w:hAnsi="Times New Roman" w:cs="Times New Roman"/>
-          <w:sz w:val="24"/>
-          <w:szCs w:val="24"/>
-        </w:rPr>
-        <w:t xml:space="preserve">. Determinando as interpolações assim, os valores são trocados, apresentando primeiro o </w:t>
-      </w:r>
-      <w:proofErr w:type="spellStart"/>
-      <w:r>
-        <w:rPr>
-          <w:rFonts w:ascii="Times New Roman" w:hAnsi="Times New Roman" w:cs="Times New Roman"/>
-          <w:sz w:val="24"/>
-          <w:szCs w:val="24"/>
-        </w:rPr>
-        <w:t>corinthians</w:t>
-      </w:r>
-      <w:proofErr w:type="spellEnd"/>
-      <w:r>
-        <w:rPr>
-          <w:rFonts w:ascii="Times New Roman" w:hAnsi="Times New Roman" w:cs="Times New Roman"/>
-          <w:sz w:val="24"/>
-          <w:szCs w:val="24"/>
-        </w:rPr>
-        <w:t xml:space="preserve"> e depois </w:t>
-      </w:r>
-      <w:proofErr w:type="gramStart"/>
-      <w:r>
-        <w:rPr>
-          <w:rFonts w:ascii="Times New Roman" w:hAnsi="Times New Roman" w:cs="Times New Roman"/>
-          <w:sz w:val="24"/>
-          <w:szCs w:val="24"/>
-        </w:rPr>
-        <w:t>o palmeiras</w:t>
-      </w:r>
-      <w:proofErr w:type="gramEnd"/>
-      <w:r>
-        <w:rPr>
-          <w:rFonts w:ascii="Times New Roman" w:hAnsi="Times New Roman" w:cs="Times New Roman"/>
-          <w:sz w:val="24"/>
-          <w:szCs w:val="24"/>
-        </w:rPr>
-        <w:t>, diferentemente do anterior.</w:t>
-      </w:r>
-    </w:p>
-    <w:p>
-      <w:pPr>
-        <w:pStyle w:val="PargrafodaLista"/>
-        <w:numPr>
-          <w:ilvl w:val="1"/>
+      <w:r>
+        <w:rPr>
+          <w:rFonts w:ascii="Times New Roman" w:hAnsi="Times New Roman" w:cs="Times New Roman"/>
+          <w:b/>
+          <w:bCs/>
+          <w:sz w:val="24"/>
+          <w:szCs w:val="24"/>
+          <w:u w:val="single"/>
+        </w:rPr>
+        <w:t>D</w:t>
+      </w:r>
+      <w:r>
+        <w:rPr>
+          <w:rFonts w:ascii="Times New Roman" w:hAnsi="Times New Roman" w:cs="Times New Roman"/>
+          <w:sz w:val="24"/>
+          <w:szCs w:val="24"/>
+        </w:rPr>
+        <w:t xml:space="preserve"> = Indica número inteiro;</w:t>
+      </w:r>
+    </w:p>
+    <w:p>
+      <w:pPr>
+        <w:pStyle w:val="PargrafodaLista"/>
+        <w:numPr>
+          <w:ilvl w:val="2"/>
           <w:numId w:val="1"/>
         </w:numPr>
         <w:spacing w:before="240"/>
@@ -4535,18 +3811,29 @@
       <w:r>
         <w:rPr>
           <w:rFonts w:ascii="Times New Roman" w:hAnsi="Times New Roman" w:cs="Times New Roman"/>
-          <w:sz w:val="24"/>
-          <w:szCs w:val="24"/>
-        </w:rPr>
-        <w:t xml:space="preserve"> Podemos formatar números e quantidades de espaços utilizados por palavras frases formatadas colocando dentro dos {} o</w:t>
-      </w:r>
-      <w:r>
-        <w:rPr>
-          <w:rFonts w:ascii="Times New Roman" w:hAnsi="Times New Roman" w:cs="Times New Roman"/>
-          <w:sz w:val="24"/>
-          <w:szCs w:val="24"/>
-        </w:rPr>
-        <w:t>s:</w:t>
+          <w:b/>
+          <w:bCs/>
+          <w:sz w:val="24"/>
+          <w:szCs w:val="24"/>
+          <w:u w:val="single"/>
+        </w:rPr>
+        <w:t>Número depois dos :</w:t>
+      </w:r>
+      <w:r>
+        <w:rPr>
+          <w:rFonts w:ascii="Times New Roman" w:hAnsi="Times New Roman" w:cs="Times New Roman"/>
+          <w:sz w:val="24"/>
+          <w:szCs w:val="24"/>
+        </w:rPr>
+        <w:t xml:space="preserve"> = Indica quantas casas o conteúdo do format ocupará</w:t>
+      </w:r>
+      <w:r>
+        <w:rPr>
+          <w:rFonts w:ascii="Times New Roman" w:hAnsi="Times New Roman" w:cs="Times New Roman"/>
+          <w:sz w:val="24"/>
+          <w:szCs w:val="24"/>
+        </w:rPr>
+        <w:t>;</w:t>
       </w:r>
     </w:p>
     <w:p>
@@ -4575,247 +3862,8 @@
           <w:szCs w:val="24"/>
           <w:u w:val="single"/>
         </w:rPr>
-        <w:t>:</w:t>
-      </w:r>
-      <w:r>
-        <w:rPr>
-          <w:rFonts w:ascii="Times New Roman" w:hAnsi="Times New Roman" w:cs="Times New Roman"/>
-          <w:sz w:val="24"/>
-          <w:szCs w:val="24"/>
-        </w:rPr>
-        <w:t xml:space="preserve"> = indica formatação;</w:t>
-      </w:r>
-    </w:p>
-    <w:p>
-      <w:pPr>
-        <w:pStyle w:val="PargrafodaLista"/>
-        <w:numPr>
-          <w:ilvl w:val="2"/>
-          <w:numId w:val="1"/>
-        </w:numPr>
-        <w:spacing w:before="240"/>
-        <w:rPr>
-          <w:rFonts w:ascii="Times New Roman" w:hAnsi="Times New Roman" w:cs="Times New Roman"/>
-          <w:b/>
-          <w:bCs/>
-          <w:sz w:val="24"/>
-          <w:szCs w:val="24"/>
-          <w:u w:val="single"/>
-        </w:rPr>
-      </w:pPr>
-      <w:proofErr w:type="gramStart"/>
-      <w:r>
-        <w:rPr>
-          <w:rFonts w:ascii="Times New Roman" w:hAnsi="Times New Roman" w:cs="Times New Roman"/>
-          <w:b/>
-          <w:bCs/>
-          <w:sz w:val="24"/>
-          <w:szCs w:val="24"/>
-          <w:u w:val="single"/>
-        </w:rPr>
-        <w:t>.número</w:t>
-      </w:r>
-      <w:proofErr w:type="gramEnd"/>
-      <w:r>
-        <w:rPr>
-          <w:rFonts w:ascii="Times New Roman" w:hAnsi="Times New Roman" w:cs="Times New Roman"/>
-          <w:sz w:val="24"/>
-          <w:szCs w:val="24"/>
-        </w:rPr>
-        <w:t xml:space="preserve"> = indica quantidade de casas depois da vírgula/ponto;</w:t>
-      </w:r>
-    </w:p>
-    <w:p>
-      <w:pPr>
-        <w:pStyle w:val="PargrafodaLista"/>
-        <w:numPr>
-          <w:ilvl w:val="2"/>
-          <w:numId w:val="1"/>
-        </w:numPr>
-        <w:spacing w:before="240"/>
-        <w:rPr>
-          <w:rFonts w:ascii="Times New Roman" w:hAnsi="Times New Roman" w:cs="Times New Roman"/>
-          <w:b/>
-          <w:bCs/>
-          <w:sz w:val="24"/>
-          <w:szCs w:val="24"/>
-          <w:u w:val="single"/>
-        </w:rPr>
-      </w:pPr>
-      <w:r>
-        <w:rPr>
-          <w:rFonts w:ascii="Times New Roman" w:hAnsi="Times New Roman" w:cs="Times New Roman"/>
-          <w:b/>
-          <w:bCs/>
-          <w:sz w:val="24"/>
-          <w:szCs w:val="24"/>
-          <w:u w:val="single"/>
-        </w:rPr>
-        <w:t xml:space="preserve">F </w:t>
-      </w:r>
-      <w:r>
-        <w:rPr>
-          <w:rFonts w:ascii="Times New Roman" w:hAnsi="Times New Roman" w:cs="Times New Roman"/>
-          <w:sz w:val="24"/>
-          <w:szCs w:val="24"/>
-        </w:rPr>
-        <w:t xml:space="preserve">= Indica que é um número </w:t>
-      </w:r>
-      <w:proofErr w:type="spellStart"/>
-      <w:r>
-        <w:rPr>
-          <w:rFonts w:ascii="Times New Roman" w:hAnsi="Times New Roman" w:cs="Times New Roman"/>
-          <w:sz w:val="24"/>
-          <w:szCs w:val="24"/>
-        </w:rPr>
-        <w:t>float</w:t>
-      </w:r>
-      <w:proofErr w:type="spellEnd"/>
-      <w:r>
-        <w:rPr>
-          <w:rFonts w:ascii="Times New Roman" w:hAnsi="Times New Roman" w:cs="Times New Roman"/>
-          <w:sz w:val="24"/>
-          <w:szCs w:val="24"/>
-        </w:rPr>
-        <w:t>;</w:t>
-      </w:r>
-    </w:p>
-    <w:p>
-      <w:pPr>
-        <w:pStyle w:val="PargrafodaLista"/>
-        <w:numPr>
-          <w:ilvl w:val="2"/>
-          <w:numId w:val="1"/>
-        </w:numPr>
-        <w:spacing w:before="240"/>
-        <w:rPr>
-          <w:rFonts w:ascii="Times New Roman" w:hAnsi="Times New Roman" w:cs="Times New Roman"/>
-          <w:b/>
-          <w:bCs/>
-          <w:sz w:val="24"/>
-          <w:szCs w:val="24"/>
-          <w:u w:val="single"/>
-        </w:rPr>
-      </w:pPr>
-      <w:r>
-        <w:rPr>
-          <w:rFonts w:ascii="Times New Roman" w:hAnsi="Times New Roman" w:cs="Times New Roman"/>
-          <w:b/>
-          <w:bCs/>
-          <w:sz w:val="24"/>
-          <w:szCs w:val="24"/>
-          <w:u w:val="single"/>
-        </w:rPr>
-        <w:t>D</w:t>
-      </w:r>
-      <w:r>
-        <w:rPr>
-          <w:rFonts w:ascii="Times New Roman" w:hAnsi="Times New Roman" w:cs="Times New Roman"/>
-          <w:sz w:val="24"/>
-          <w:szCs w:val="24"/>
-        </w:rPr>
-        <w:t xml:space="preserve"> = Indica número inteiro;</w:t>
-      </w:r>
-    </w:p>
-    <w:p>
-      <w:pPr>
-        <w:pStyle w:val="PargrafodaLista"/>
-        <w:numPr>
-          <w:ilvl w:val="2"/>
-          <w:numId w:val="1"/>
-        </w:numPr>
-        <w:spacing w:before="240"/>
-        <w:rPr>
-          <w:rFonts w:ascii="Times New Roman" w:hAnsi="Times New Roman" w:cs="Times New Roman"/>
-          <w:b/>
-          <w:bCs/>
-          <w:sz w:val="24"/>
-          <w:szCs w:val="24"/>
-          <w:u w:val="single"/>
-        </w:rPr>
-      </w:pPr>
-      <w:r>
-        <w:rPr>
-          <w:rFonts w:ascii="Times New Roman" w:hAnsi="Times New Roman" w:cs="Times New Roman"/>
-          <w:b/>
-          <w:bCs/>
-          <w:sz w:val="24"/>
-          <w:szCs w:val="24"/>
-          <w:u w:val="single"/>
-        </w:rPr>
-        <w:t xml:space="preserve">Número depois </w:t>
-      </w:r>
-      <w:proofErr w:type="gramStart"/>
-      <w:r>
-        <w:rPr>
-          <w:rFonts w:ascii="Times New Roman" w:hAnsi="Times New Roman" w:cs="Times New Roman"/>
-          <w:b/>
-          <w:bCs/>
-          <w:sz w:val="24"/>
-          <w:szCs w:val="24"/>
-          <w:u w:val="single"/>
-        </w:rPr>
-        <w:t>dos :</w:t>
-      </w:r>
-      <w:proofErr w:type="gramEnd"/>
-      <w:r>
-        <w:rPr>
-          <w:rFonts w:ascii="Times New Roman" w:hAnsi="Times New Roman" w:cs="Times New Roman"/>
-          <w:sz w:val="24"/>
-          <w:szCs w:val="24"/>
-        </w:rPr>
-        <w:t xml:space="preserve"> = Indica quantas casas o conteúdo do format ocupará</w:t>
-      </w:r>
-      <w:r>
-        <w:rPr>
-          <w:rFonts w:ascii="Times New Roman" w:hAnsi="Times New Roman" w:cs="Times New Roman"/>
-          <w:sz w:val="24"/>
-          <w:szCs w:val="24"/>
-        </w:rPr>
-        <w:t>;</w:t>
-      </w:r>
-    </w:p>
-    <w:p>
-      <w:pPr>
-        <w:pStyle w:val="PargrafodaLista"/>
-        <w:numPr>
-          <w:ilvl w:val="2"/>
-          <w:numId w:val="1"/>
-        </w:numPr>
-        <w:spacing w:before="240"/>
-        <w:rPr>
-          <w:rFonts w:ascii="Times New Roman" w:hAnsi="Times New Roman" w:cs="Times New Roman"/>
-          <w:b/>
-          <w:bCs/>
-          <w:sz w:val="24"/>
-          <w:szCs w:val="24"/>
-          <w:u w:val="single"/>
-        </w:rPr>
-      </w:pPr>
-      <w:r>
-        <w:rPr>
-          <w:rFonts w:ascii="Times New Roman" w:hAnsi="Times New Roman" w:cs="Times New Roman"/>
-          <w:b/>
-          <w:bCs/>
-          <w:sz w:val="24"/>
-          <w:szCs w:val="24"/>
-          <w:u w:val="single"/>
-        </w:rPr>
-        <w:t xml:space="preserve">Número antes do número depois </w:t>
-      </w:r>
-      <w:proofErr w:type="gramStart"/>
-      <w:r>
-        <w:rPr>
-          <w:rFonts w:ascii="Times New Roman" w:hAnsi="Times New Roman" w:cs="Times New Roman"/>
-          <w:b/>
-          <w:bCs/>
-          <w:sz w:val="24"/>
-          <w:szCs w:val="24"/>
-          <w:u w:val="single"/>
-        </w:rPr>
-        <w:t>dos :</w:t>
-      </w:r>
-      <w:proofErr w:type="gramEnd"/>
+        <w:t>Número antes do número depois dos :</w:t>
+      </w:r>
       <w:r>
         <w:rPr>
           <w:rFonts w:ascii="Times New Roman" w:hAnsi="Times New Roman" w:cs="Times New Roman"/>
@@ -4901,25 +3949,7 @@
           <w:sz w:val="24"/>
           <w:szCs w:val="24"/>
         </w:rPr>
-        <w:t xml:space="preserve">Podemos também interpolar diretamente dentro dos {}, sem utilizar </w:t>
-      </w:r>
-      <w:proofErr w:type="gramStart"/>
-      <w:r>
-        <w:rPr>
-          <w:rFonts w:ascii="Times New Roman" w:hAnsi="Times New Roman" w:cs="Times New Roman"/>
-          <w:sz w:val="24"/>
-          <w:szCs w:val="24"/>
-        </w:rPr>
-        <w:t>o .format</w:t>
-      </w:r>
-      <w:proofErr w:type="gramEnd"/>
-      <w:r>
-        <w:rPr>
-          <w:rFonts w:ascii="Times New Roman" w:hAnsi="Times New Roman" w:cs="Times New Roman"/>
-          <w:sz w:val="24"/>
-          <w:szCs w:val="24"/>
-        </w:rPr>
-        <w:t xml:space="preserve">. O nome dessa funcionalidade é </w:t>
+        <w:t xml:space="preserve">Podemos também interpolar diretamente dentro dos {}, sem utilizar o .format. O nome dessa funcionalidade é </w:t>
       </w:r>
       <w:r>
         <w:rPr>
@@ -4939,40 +3969,16 @@
         </w:rPr>
         <w:t xml:space="preserve"> ou </w:t>
       </w:r>
-      <w:proofErr w:type="spellStart"/>
-      <w:r>
-        <w:rPr>
-          <w:rFonts w:ascii="Times New Roman" w:hAnsi="Times New Roman" w:cs="Times New Roman"/>
-          <w:i/>
-          <w:iCs/>
-          <w:sz w:val="24"/>
-          <w:szCs w:val="24"/>
-        </w:rPr>
-        <w:t>formatted</w:t>
-      </w:r>
-      <w:proofErr w:type="spellEnd"/>
-      <w:r>
-        <w:rPr>
-          <w:rFonts w:ascii="Times New Roman" w:hAnsi="Times New Roman" w:cs="Times New Roman"/>
-          <w:i/>
-          <w:iCs/>
-          <w:sz w:val="24"/>
-          <w:szCs w:val="24"/>
-        </w:rPr>
-        <w:t xml:space="preserve"> string </w:t>
-      </w:r>
-      <w:proofErr w:type="spellStart"/>
-      <w:r>
-        <w:rPr>
-          <w:rFonts w:ascii="Times New Roman" w:hAnsi="Times New Roman" w:cs="Times New Roman"/>
-          <w:i/>
-          <w:iCs/>
-          <w:sz w:val="24"/>
-          <w:szCs w:val="24"/>
-        </w:rPr>
-        <w:t>literals</w:t>
-      </w:r>
-      <w:proofErr w:type="spellEnd"/>
+      <w:r>
+        <w:rPr>
+          <w:rFonts w:ascii="Times New Roman" w:hAnsi="Times New Roman" w:cs="Times New Roman"/>
+          <w:i/>
+          <w:iCs/>
+          <w:sz w:val="24"/>
+          <w:szCs w:val="24"/>
+        </w:rPr>
+        <w:t>formatted string literals</w:t>
+      </w:r>
       <w:r>
         <w:rPr>
           <w:rFonts w:ascii="Times New Roman" w:hAnsi="Times New Roman" w:cs="Times New Roman"/>
@@ -5005,57 +4011,17 @@
           <w:sz w:val="24"/>
           <w:szCs w:val="24"/>
         </w:rPr>
-        <w:t xml:space="preserve">Para usar isso basta colocar toda a string entre aspas simples </w:t>
-      </w:r>
-      <w:proofErr w:type="gramStart"/>
-      <w:r>
-        <w:rPr>
-          <w:rFonts w:ascii="Times New Roman" w:hAnsi="Times New Roman" w:cs="Times New Roman"/>
-          <w:sz w:val="24"/>
-          <w:szCs w:val="24"/>
-        </w:rPr>
-        <w:t>‘ ‘</w:t>
-      </w:r>
-      <w:proofErr w:type="gramEnd"/>
-      <w:r>
-        <w:rPr>
-          <w:rFonts w:ascii="Times New Roman" w:hAnsi="Times New Roman" w:cs="Times New Roman"/>
-          <w:sz w:val="24"/>
-          <w:szCs w:val="24"/>
-        </w:rPr>
-        <w:t xml:space="preserve"> e um f antes delas, ficando assim: </w:t>
-      </w:r>
-      <w:r>
-        <w:rPr>
-          <w:rFonts w:ascii="Times New Roman" w:hAnsi="Times New Roman" w:cs="Times New Roman"/>
-          <w:i/>
-          <w:iCs/>
-          <w:sz w:val="24"/>
-          <w:szCs w:val="24"/>
-        </w:rPr>
-        <w:t>print(</w:t>
-      </w:r>
-      <w:proofErr w:type="spellStart"/>
-      <w:r>
-        <w:rPr>
-          <w:rFonts w:ascii="Times New Roman" w:hAnsi="Times New Roman" w:cs="Times New Roman"/>
-          <w:i/>
-          <w:iCs/>
-          <w:sz w:val="24"/>
-          <w:szCs w:val="24"/>
-        </w:rPr>
-        <w:t>f’texto</w:t>
-      </w:r>
-      <w:proofErr w:type="spellEnd"/>
-      <w:r>
-        <w:rPr>
-          <w:rFonts w:ascii="Times New Roman" w:hAnsi="Times New Roman" w:cs="Times New Roman"/>
-          <w:i/>
-          <w:iCs/>
-          <w:sz w:val="24"/>
-          <w:szCs w:val="24"/>
-        </w:rPr>
-        <w:t xml:space="preserve"> {qualquer} de {exemplo}’)</w:t>
+        <w:t xml:space="preserve">Para usar isso basta colocar toda a string entre aspas simples ‘ ‘ e um f antes delas, ficando assim: </w:t>
+      </w:r>
+      <w:r>
+        <w:rPr>
+          <w:rFonts w:ascii="Times New Roman" w:hAnsi="Times New Roman" w:cs="Times New Roman"/>
+          <w:i/>
+          <w:iCs/>
+          <w:sz w:val="24"/>
+          <w:szCs w:val="24"/>
+        </w:rPr>
+        <w:t>print(f’texto {qualquer} de {exemplo}’)</w:t>
       </w:r>
       <w:r>
         <w:rPr>
@@ -5135,31 +4101,7 @@
           <w:sz w:val="24"/>
           <w:szCs w:val="24"/>
         </w:rPr>
-        <w:t>{</w:t>
-      </w:r>
-      <w:proofErr w:type="spellStart"/>
-      <w:proofErr w:type="gramStart"/>
-      <w:r>
-        <w:rPr>
-          <w:rFonts w:ascii="Times New Roman" w:hAnsi="Times New Roman" w:cs="Times New Roman"/>
-          <w:i/>
-          <w:iCs/>
-          <w:sz w:val="24"/>
-          <w:szCs w:val="24"/>
-        </w:rPr>
-        <w:t>qualquer.lower</w:t>
-      </w:r>
-      <w:proofErr w:type="spellEnd"/>
-      <w:proofErr w:type="gramEnd"/>
-      <w:r>
-        <w:rPr>
-          <w:rFonts w:ascii="Times New Roman" w:hAnsi="Times New Roman" w:cs="Times New Roman"/>
-          <w:i/>
-          <w:iCs/>
-          <w:sz w:val="24"/>
-          <w:szCs w:val="24"/>
-        </w:rPr>
-        <w:t>()}</w:t>
+        <w:t>{qualquer.lower()}</w:t>
       </w:r>
       <w:r>
         <w:rPr>
@@ -5177,55 +4119,15 @@
           <w:sz w:val="24"/>
           <w:szCs w:val="24"/>
         </w:rPr>
-        <w:t>.</w:t>
-      </w:r>
-      <w:proofErr w:type="spellStart"/>
-      <w:r>
-        <w:rPr>
-          <w:rFonts w:ascii="Times New Roman" w:hAnsi="Times New Roman" w:cs="Times New Roman"/>
-          <w:i/>
-          <w:iCs/>
-          <w:sz w:val="24"/>
-          <w:szCs w:val="24"/>
-        </w:rPr>
-        <w:t>upper</w:t>
-      </w:r>
-      <w:proofErr w:type="spellEnd"/>
-      <w:r>
-        <w:rPr>
-          <w:rFonts w:ascii="Times New Roman" w:hAnsi="Times New Roman" w:cs="Times New Roman"/>
-          <w:i/>
-          <w:iCs/>
-          <w:sz w:val="24"/>
-          <w:szCs w:val="24"/>
-        </w:rPr>
-        <w:t>()</w:t>
-      </w:r>
-      <w:r>
-        <w:rPr>
-          <w:rFonts w:ascii="Times New Roman" w:hAnsi="Times New Roman" w:cs="Times New Roman"/>
-          <w:sz w:val="24"/>
-          <w:szCs w:val="24"/>
-        </w:rPr>
-        <w:t xml:space="preserve"> para em </w:t>
-      </w:r>
-      <w:proofErr w:type="spellStart"/>
-      <w:r>
-        <w:rPr>
-          <w:rFonts w:ascii="Times New Roman" w:hAnsi="Times New Roman" w:cs="Times New Roman"/>
-          <w:sz w:val="24"/>
-          <w:szCs w:val="24"/>
-        </w:rPr>
-        <w:t>capslock</w:t>
-      </w:r>
-      <w:proofErr w:type="spellEnd"/>
-      <w:r>
-        <w:rPr>
-          <w:rFonts w:ascii="Times New Roman" w:hAnsi="Times New Roman" w:cs="Times New Roman"/>
-          <w:sz w:val="24"/>
-          <w:szCs w:val="24"/>
-        </w:rPr>
-        <w:t xml:space="preserve"> e assim por diante.</w:t>
+        <w:t>.upper()</w:t>
+      </w:r>
+      <w:r>
+        <w:rPr>
+          <w:rFonts w:ascii="Times New Roman" w:hAnsi="Times New Roman" w:cs="Times New Roman"/>
+          <w:sz w:val="24"/>
+          <w:szCs w:val="24"/>
+        </w:rPr>
+        <w:t xml:space="preserve"> para em capslock e assim por diante.</w:t>
       </w:r>
     </w:p>
     <w:p>
@@ -5384,20 +4286,8 @@
           <w:sz w:val="24"/>
           <w:szCs w:val="24"/>
         </w:rPr>
-        <w:t xml:space="preserve">import </w:t>
-      </w:r>
-      <w:proofErr w:type="spellStart"/>
-      <w:r>
-        <w:rPr>
-          <w:rFonts w:ascii="Times New Roman" w:hAnsi="Times New Roman" w:cs="Times New Roman"/>
-          <w:i/>
-          <w:iCs/>
-          <w:sz w:val="24"/>
-          <w:szCs w:val="24"/>
-        </w:rPr>
-        <w:t>nome_da_biblioteca</w:t>
-      </w:r>
-      <w:proofErr w:type="spellEnd"/>
+        <w:t>import nome_da_biblioteca</w:t>
+      </w:r>
       <w:r>
         <w:rPr>
           <w:rFonts w:ascii="Times New Roman" w:hAnsi="Times New Roman" w:cs="Times New Roman"/>
@@ -5492,42 +4382,8 @@
           <w:sz w:val="24"/>
           <w:szCs w:val="24"/>
         </w:rPr>
-        <w:t xml:space="preserve">from </w:t>
-      </w:r>
-      <w:proofErr w:type="spellStart"/>
-      <w:r>
-        <w:rPr>
-          <w:rFonts w:ascii="Times New Roman" w:hAnsi="Times New Roman" w:cs="Times New Roman"/>
-          <w:i/>
-          <w:iCs/>
-          <w:sz w:val="24"/>
-          <w:szCs w:val="24"/>
-        </w:rPr>
-        <w:t>nome_da_biblioteca</w:t>
-      </w:r>
-      <w:proofErr w:type="spellEnd"/>
-      <w:r>
-        <w:rPr>
-          <w:rFonts w:ascii="Times New Roman" w:hAnsi="Times New Roman" w:cs="Times New Roman"/>
-          <w:i/>
-          <w:iCs/>
-          <w:sz w:val="24"/>
-          <w:szCs w:val="24"/>
-        </w:rPr>
-        <w:t xml:space="preserve"> import </w:t>
-      </w:r>
-      <w:proofErr w:type="spellStart"/>
-      <w:r>
-        <w:rPr>
-          <w:rFonts w:ascii="Times New Roman" w:hAnsi="Times New Roman" w:cs="Times New Roman"/>
-          <w:i/>
-          <w:iCs/>
-          <w:sz w:val="24"/>
-          <w:szCs w:val="24"/>
-        </w:rPr>
-        <w:t>função_desejada</w:t>
-      </w:r>
-      <w:proofErr w:type="spellEnd"/>
+        <w:t>from nome_da_biblioteca import função_desejada</w:t>
+      </w:r>
       <w:r>
         <w:rPr>
           <w:rFonts w:ascii="Times New Roman" w:hAnsi="Times New Roman" w:cs="Times New Roman"/>
@@ -5570,27 +4426,15 @@
         </w:rPr>
         <w:t xml:space="preserve">O próprio python já vem com várias bibliotecas inclusas, sendo elas as suas funções, como o próprio </w:t>
       </w:r>
-      <w:proofErr w:type="gramStart"/>
-      <w:r>
-        <w:rPr>
-          <w:rFonts w:ascii="Times New Roman" w:hAnsi="Times New Roman" w:cs="Times New Roman"/>
-          <w:i/>
-          <w:iCs/>
-          <w:sz w:val="24"/>
-          <w:szCs w:val="24"/>
-        </w:rPr>
-        <w:t>print(</w:t>
-      </w:r>
-      <w:proofErr w:type="gramEnd"/>
-      <w:r>
-        <w:rPr>
-          <w:rFonts w:ascii="Times New Roman" w:hAnsi="Times New Roman" w:cs="Times New Roman"/>
-          <w:i/>
-          <w:iCs/>
-          <w:sz w:val="24"/>
-          <w:szCs w:val="24"/>
-        </w:rPr>
-        <w:t>)</w:t>
+      <w:r>
+        <w:rPr>
+          <w:rFonts w:ascii="Times New Roman" w:hAnsi="Times New Roman" w:cs="Times New Roman"/>
+          <w:i/>
+          <w:iCs/>
+          <w:sz w:val="24"/>
+          <w:szCs w:val="24"/>
+        </w:rPr>
+        <w:t>print()</w:t>
       </w:r>
       <w:r>
         <w:rPr>
@@ -5624,43 +4468,7 @@
           <w:sz w:val="24"/>
           <w:szCs w:val="24"/>
         </w:rPr>
-        <w:t xml:space="preserve">Para saber mais sobre quais são suas funções nativas basta procurar python </w:t>
-      </w:r>
-      <w:proofErr w:type="spellStart"/>
-      <w:r>
-        <w:rPr>
-          <w:rFonts w:ascii="Times New Roman" w:hAnsi="Times New Roman" w:cs="Times New Roman"/>
-          <w:sz w:val="24"/>
-          <w:szCs w:val="24"/>
-        </w:rPr>
-        <w:t>builtins</w:t>
-      </w:r>
-      <w:proofErr w:type="spellEnd"/>
-      <w:r>
-        <w:rPr>
-          <w:rFonts w:ascii="Times New Roman" w:hAnsi="Times New Roman" w:cs="Times New Roman"/>
-          <w:sz w:val="24"/>
-          <w:szCs w:val="24"/>
-        </w:rPr>
-        <w:t xml:space="preserve"> no google e acessar o </w:t>
-      </w:r>
-      <w:proofErr w:type="spellStart"/>
-      <w:r>
-        <w:rPr>
-          <w:rFonts w:ascii="Times New Roman" w:hAnsi="Times New Roman" w:cs="Times New Roman"/>
-          <w:sz w:val="24"/>
-          <w:szCs w:val="24"/>
-        </w:rPr>
-        <w:t>doc</w:t>
-      </w:r>
-      <w:proofErr w:type="spellEnd"/>
-      <w:r>
-        <w:rPr>
-          <w:rFonts w:ascii="Times New Roman" w:hAnsi="Times New Roman" w:cs="Times New Roman"/>
-          <w:sz w:val="24"/>
-          <w:szCs w:val="24"/>
-        </w:rPr>
-        <w:t xml:space="preserve"> do site oficial da versão python que deseja ver.</w:t>
+        <w:t>Para saber mais sobre quais são suas funções nativas basta procurar python builtins no google e acessar o doc do site oficial da versão python que deseja ver.</w:t>
       </w:r>
     </w:p>
     <w:p>
@@ -5694,27 +4502,8 @@
           <w:sz w:val="24"/>
           <w:szCs w:val="24"/>
         </w:rPr>
-        <w:t xml:space="preserve">A biblioteca Random é na verdade um </w:t>
-      </w:r>
-      <w:proofErr w:type="spellStart"/>
-      <w:r>
-        <w:rPr>
-          <w:rFonts w:ascii="Times New Roman" w:hAnsi="Times New Roman" w:cs="Times New Roman"/>
-          <w:sz w:val="24"/>
-          <w:szCs w:val="24"/>
-        </w:rPr>
-        <w:t>pseudo-random</w:t>
-      </w:r>
-      <w:proofErr w:type="spellEnd"/>
-      <w:r>
-        <w:rPr>
-          <w:rFonts w:ascii="Times New Roman" w:hAnsi="Times New Roman" w:cs="Times New Roman"/>
-          <w:sz w:val="24"/>
-          <w:szCs w:val="24"/>
-        </w:rPr>
-        <w:t xml:space="preserve"> pq não gera um número verdadeiramente aleatório, o número é gerado a partir de uma </w:t>
-      </w:r>
-      <w:proofErr w:type="spellStart"/>
+        <w:t xml:space="preserve">A biblioteca Random é na verdade um pseudo-random pq não gera um número verdadeiramente aleatório, o número é gerado a partir de uma </w:t>
+      </w:r>
       <w:r>
         <w:rPr>
           <w:rFonts w:ascii="Times New Roman" w:hAnsi="Times New Roman" w:cs="Times New Roman"/>
@@ -5725,50 +4514,13 @@
         </w:rPr>
         <w:t>seed</w:t>
       </w:r>
-      <w:proofErr w:type="spellEnd"/>
-      <w:r>
-        <w:rPr>
-          <w:rFonts w:ascii="Times New Roman" w:hAnsi="Times New Roman" w:cs="Times New Roman"/>
-          <w:sz w:val="24"/>
-          <w:szCs w:val="24"/>
-        </w:rPr>
-        <w:t xml:space="preserve"> que podemos definir caso a gente queira, por exemplo, caso </w:t>
-      </w:r>
-      <w:proofErr w:type="spellStart"/>
-      <w:r>
-        <w:rPr>
-          <w:rFonts w:ascii="Times New Roman" w:hAnsi="Times New Roman" w:cs="Times New Roman"/>
-          <w:sz w:val="24"/>
-          <w:szCs w:val="24"/>
-        </w:rPr>
-        <w:t>setamos</w:t>
-      </w:r>
-      <w:proofErr w:type="spellEnd"/>
-      <w:r>
-        <w:rPr>
-          <w:rFonts w:ascii="Times New Roman" w:hAnsi="Times New Roman" w:cs="Times New Roman"/>
-          <w:sz w:val="24"/>
-          <w:szCs w:val="24"/>
-        </w:rPr>
-        <w:t xml:space="preserve"> a </w:t>
-      </w:r>
-      <w:proofErr w:type="spellStart"/>
-      <w:r>
-        <w:rPr>
-          <w:rFonts w:ascii="Times New Roman" w:hAnsi="Times New Roman" w:cs="Times New Roman"/>
-          <w:sz w:val="24"/>
-          <w:szCs w:val="24"/>
-        </w:rPr>
-        <w:t>seed</w:t>
-      </w:r>
-      <w:proofErr w:type="spellEnd"/>
-      <w:r>
-        <w:rPr>
-          <w:rFonts w:ascii="Times New Roman" w:hAnsi="Times New Roman" w:cs="Times New Roman"/>
-          <w:sz w:val="24"/>
-          <w:szCs w:val="24"/>
-        </w:rPr>
-        <w:t xml:space="preserve"> 100, sempre que rodarmos o código o número Random aleatório que será gerado será o 19 indefinidamente.</w:t>
+      <w:r>
+        <w:rPr>
+          <w:rFonts w:ascii="Times New Roman" w:hAnsi="Times New Roman" w:cs="Times New Roman"/>
+          <w:sz w:val="24"/>
+          <w:szCs w:val="24"/>
+        </w:rPr>
+        <w:t xml:space="preserve"> que podemos definir caso a gente queira, por exemplo, caso setamos a seed 100, sempre que rodarmos o código o número Random aleatório que será gerado será o 19 indefinidamente.</w:t>
       </w:r>
     </w:p>
     <w:p>
@@ -5874,39 +4626,15 @@
         </w:rPr>
         <w:t xml:space="preserve"> Para evitar que a pontuação fique negativa caso o cálculo dê um número negativo, utilizamos a função </w:t>
       </w:r>
-      <w:proofErr w:type="spellStart"/>
-      <w:proofErr w:type="gramStart"/>
-      <w:r>
-        <w:rPr>
-          <w:rFonts w:ascii="Times New Roman" w:hAnsi="Times New Roman" w:cs="Times New Roman"/>
-          <w:i/>
-          <w:iCs/>
-          <w:sz w:val="24"/>
-          <w:szCs w:val="24"/>
-        </w:rPr>
-        <w:t>abs</w:t>
-      </w:r>
-      <w:proofErr w:type="spellEnd"/>
-      <w:r>
-        <w:rPr>
-          <w:rFonts w:ascii="Times New Roman" w:hAnsi="Times New Roman" w:cs="Times New Roman"/>
-          <w:i/>
-          <w:iCs/>
-          <w:sz w:val="24"/>
-          <w:szCs w:val="24"/>
-        </w:rPr>
-        <w:t>(</w:t>
-      </w:r>
-      <w:proofErr w:type="gramEnd"/>
-      <w:r>
-        <w:rPr>
-          <w:rFonts w:ascii="Times New Roman" w:hAnsi="Times New Roman" w:cs="Times New Roman"/>
-          <w:i/>
-          <w:iCs/>
-          <w:sz w:val="24"/>
-          <w:szCs w:val="24"/>
-        </w:rPr>
-        <w:t>)</w:t>
+      <w:r>
+        <w:rPr>
+          <w:rFonts w:ascii="Times New Roman" w:hAnsi="Times New Roman" w:cs="Times New Roman"/>
+          <w:i/>
+          <w:iCs/>
+          <w:sz w:val="24"/>
+          <w:szCs w:val="24"/>
+        </w:rPr>
+        <w:t>abs()</w:t>
       </w:r>
       <w:r>
         <w:rPr>
@@ -5942,27 +4670,15 @@
         </w:rPr>
         <w:t xml:space="preserve"> Utilizando a função </w:t>
       </w:r>
-      <w:proofErr w:type="gramStart"/>
-      <w:r>
-        <w:rPr>
-          <w:rFonts w:ascii="Times New Roman" w:hAnsi="Times New Roman" w:cs="Times New Roman"/>
-          <w:i/>
-          <w:iCs/>
-          <w:sz w:val="24"/>
-          <w:szCs w:val="24"/>
-        </w:rPr>
-        <w:t>round(</w:t>
-      </w:r>
-      <w:proofErr w:type="gramEnd"/>
-      <w:r>
-        <w:rPr>
-          <w:rFonts w:ascii="Times New Roman" w:hAnsi="Times New Roman" w:cs="Times New Roman"/>
-          <w:i/>
-          <w:iCs/>
-          <w:sz w:val="24"/>
-          <w:szCs w:val="24"/>
-        </w:rPr>
-        <w:t>)</w:t>
+      <w:r>
+        <w:rPr>
+          <w:rFonts w:ascii="Times New Roman" w:hAnsi="Times New Roman" w:cs="Times New Roman"/>
+          <w:i/>
+          <w:iCs/>
+          <w:sz w:val="24"/>
+          <w:szCs w:val="24"/>
+        </w:rPr>
+        <w:t>round()</w:t>
       </w:r>
       <w:r>
         <w:rPr>
@@ -6022,25 +4738,7 @@
           <w:sz w:val="24"/>
           <w:szCs w:val="24"/>
         </w:rPr>
-        <w:t xml:space="preserve"> Para fazer uma divisão que nos retorne número </w:t>
-      </w:r>
-      <w:proofErr w:type="spellStart"/>
-      <w:r>
-        <w:rPr>
-          <w:rFonts w:ascii="Times New Roman" w:hAnsi="Times New Roman" w:cs="Times New Roman"/>
-          <w:sz w:val="24"/>
-          <w:szCs w:val="24"/>
-        </w:rPr>
-        <w:t>float</w:t>
-      </w:r>
-      <w:proofErr w:type="spellEnd"/>
-      <w:r>
-        <w:rPr>
-          <w:rFonts w:ascii="Times New Roman" w:hAnsi="Times New Roman" w:cs="Times New Roman"/>
-          <w:sz w:val="24"/>
-          <w:szCs w:val="24"/>
-        </w:rPr>
-        <w:t xml:space="preserve"> podemos usar “/” para fazer uma que retorne número inteiro usamos “//”. Ex.: 3 / 2 = 1.5;    3 // 2 = 1.</w:t>
+        <w:t xml:space="preserve"> Para fazer uma divisão que nos retorne número float podemos usar “/” para fazer uma que retorne número inteiro usamos “//”. Ex.: 3 / 2 = 1.5;    3 // 2 = 1.</w:t>
       </w:r>
     </w:p>
     <w:p>
@@ -6111,6 +4809,14 @@
           <w:szCs w:val="24"/>
         </w:rPr>
         <w:t xml:space="preserve"> </w:t>
+      </w:r>
+      <w:r>
+        <w:rPr>
+          <w:rFonts w:ascii="Times New Roman" w:hAnsi="Times New Roman" w:cs="Times New Roman"/>
+          <w:sz w:val="24"/>
+          <w:szCs w:val="24"/>
+        </w:rPr>
+        <w:t>Podemos importar arquivos que nós criamos em python para outros arquivos e executa-los como funções.</w:t>
       </w:r>
     </w:p>
     <w:sectPr>

</xml_diff>

<commit_message>
Criando funções para os jogos
Transformamos o nosso jogo em uma função e associamos ao lobby para que possamos executar o jogo a partir dele
</commit_message>
<xml_diff>
--- a/Python/Anotações/Python.docx
+++ b/Python/Anotações/Python.docx
@@ -4817,6 +4817,86 @@
           <w:szCs w:val="24"/>
         </w:rPr>
         <w:t>Podemos importar arquivos que nós criamos em python para outros arquivos e executa-los como funções.</w:t>
+      </w:r>
+    </w:p>
+    <w:p>
+      <w:pPr>
+        <w:pStyle w:val="PargrafodaLista"/>
+        <w:numPr>
+          <w:ilvl w:val="1"/>
+          <w:numId w:val="1"/>
+        </w:numPr>
+        <w:spacing w:before="240"/>
+        <w:rPr>
+          <w:rFonts w:ascii="Times New Roman" w:hAnsi="Times New Roman" w:cs="Times New Roman"/>
+          <w:b/>
+          <w:bCs/>
+          <w:sz w:val="24"/>
+          <w:szCs w:val="24"/>
+          <w:u w:val="single"/>
+        </w:rPr>
+      </w:pPr>
+      <w:r>
+        <w:rPr>
+          <w:rFonts w:ascii="Times New Roman" w:hAnsi="Times New Roman" w:cs="Times New Roman"/>
+          <w:sz w:val="24"/>
+          <w:szCs w:val="24"/>
+        </w:rPr>
+        <w:t xml:space="preserve"> Para criar uma função precisamos colocar </w:t>
+      </w:r>
+      <w:r>
+        <w:rPr>
+          <w:rFonts w:ascii="Times New Roman" w:hAnsi="Times New Roman" w:cs="Times New Roman"/>
+          <w:i/>
+          <w:iCs/>
+          <w:sz w:val="24"/>
+          <w:szCs w:val="24"/>
+        </w:rPr>
+        <w:t>def</w:t>
+      </w:r>
+      <w:r>
+        <w:rPr>
+          <w:rFonts w:ascii="Times New Roman" w:hAnsi="Times New Roman" w:cs="Times New Roman"/>
+          <w:sz w:val="24"/>
+          <w:szCs w:val="24"/>
+        </w:rPr>
+        <w:t xml:space="preserve"> </w:t>
+      </w:r>
+      <w:r>
+        <w:rPr>
+          <w:rFonts w:ascii="Times New Roman" w:hAnsi="Times New Roman" w:cs="Times New Roman"/>
+          <w:i/>
+          <w:iCs/>
+          <w:sz w:val="24"/>
+          <w:szCs w:val="24"/>
+        </w:rPr>
+        <w:t>nome_da_função():</w:t>
+      </w:r>
+    </w:p>
+    <w:p>
+      <w:pPr>
+        <w:pStyle w:val="PargrafodaLista"/>
+        <w:numPr>
+          <w:ilvl w:val="1"/>
+          <w:numId w:val="1"/>
+        </w:numPr>
+        <w:spacing w:before="240"/>
+        <w:rPr>
+          <w:rFonts w:ascii="Times New Roman" w:hAnsi="Times New Roman" w:cs="Times New Roman"/>
+          <w:b/>
+          <w:bCs/>
+          <w:sz w:val="24"/>
+          <w:szCs w:val="24"/>
+          <w:u w:val="single"/>
+        </w:rPr>
+      </w:pPr>
+      <w:r>
+        <w:rPr>
+          <w:rFonts w:ascii="Times New Roman" w:hAnsi="Times New Roman" w:cs="Times New Roman"/>
+          <w:sz w:val="24"/>
+          <w:szCs w:val="24"/>
+        </w:rPr>
+        <w:t>Podemos criar funções para códigos inteiros, no nosso caso dos jogos, e executar eles quando escolhermos o jogo no lobby.</w:t>
       </w:r>
     </w:p>
     <w:sectPr>

</xml_diff>

<commit_message>
Executando um arquivo executado de importado
Aprendemos como faz para um arquivo que virou uma função ser executado individualmente de seu arquivo principal.
</commit_message>
<xml_diff>
--- a/Python/Anotações/Python.docx
+++ b/Python/Anotações/Python.docx
@@ -4897,6 +4897,103 @@
           <w:szCs w:val="24"/>
         </w:rPr>
         <w:t>Podemos criar funções para códigos inteiros, no nosso caso dos jogos, e executar eles quando escolhermos o jogo no lobby.</w:t>
+      </w:r>
+    </w:p>
+    <w:p>
+      <w:pPr>
+        <w:pStyle w:val="PargrafodaLista"/>
+        <w:numPr>
+          <w:ilvl w:val="1"/>
+          <w:numId w:val="1"/>
+        </w:numPr>
+        <w:spacing w:before="240"/>
+        <w:rPr>
+          <w:rFonts w:ascii="Times New Roman" w:hAnsi="Times New Roman" w:cs="Times New Roman"/>
+          <w:b/>
+          <w:bCs/>
+          <w:sz w:val="24"/>
+          <w:szCs w:val="24"/>
+          <w:u w:val="single"/>
+        </w:rPr>
+      </w:pPr>
+      <w:r>
+        <w:rPr>
+          <w:rFonts w:ascii="Times New Roman" w:hAnsi="Times New Roman" w:cs="Times New Roman"/>
+          <w:sz w:val="24"/>
+          <w:szCs w:val="24"/>
+        </w:rPr>
+        <w:t xml:space="preserve"> O problema de transformar arquivos em funções é que não podemos mais executar aquele arquivo diretamente, apenas se for pelo arquivo que está importando ele.</w:t>
+      </w:r>
+    </w:p>
+    <w:p>
+      <w:pPr>
+        <w:pStyle w:val="PargrafodaLista"/>
+        <w:numPr>
+          <w:ilvl w:val="2"/>
+          <w:numId w:val="1"/>
+        </w:numPr>
+        <w:spacing w:before="240"/>
+        <w:rPr>
+          <w:rFonts w:ascii="Times New Roman" w:hAnsi="Times New Roman" w:cs="Times New Roman"/>
+          <w:b/>
+          <w:bCs/>
+          <w:sz w:val="24"/>
+          <w:szCs w:val="24"/>
+          <w:u w:val="single"/>
+        </w:rPr>
+      </w:pPr>
+      <w:r>
+        <w:rPr>
+          <w:rFonts w:ascii="Times New Roman" w:hAnsi="Times New Roman" w:cs="Times New Roman"/>
+          <w:sz w:val="24"/>
+          <w:szCs w:val="24"/>
+        </w:rPr>
+        <w:lastRenderedPageBreak/>
+        <w:t xml:space="preserve">Para corrigir isso precisamos colocar um </w:t>
+      </w:r>
+      <w:r>
+        <w:rPr>
+          <w:rFonts w:ascii="Times New Roman" w:hAnsi="Times New Roman" w:cs="Times New Roman"/>
+          <w:i/>
+          <w:iCs/>
+          <w:sz w:val="24"/>
+          <w:szCs w:val="24"/>
+        </w:rPr>
+        <w:t>if (__name__ == “__main__”): nome_da_função()</w:t>
+      </w:r>
+      <w:r>
+        <w:rPr>
+          <w:rFonts w:ascii="Times New Roman" w:hAnsi="Times New Roman" w:cs="Times New Roman"/>
+          <w:sz w:val="24"/>
+          <w:szCs w:val="24"/>
+        </w:rPr>
+        <w:t>.</w:t>
+      </w:r>
+    </w:p>
+    <w:p>
+      <w:pPr>
+        <w:pStyle w:val="PargrafodaLista"/>
+        <w:numPr>
+          <w:ilvl w:val="2"/>
+          <w:numId w:val="1"/>
+        </w:numPr>
+        <w:spacing w:before="240"/>
+        <w:rPr>
+          <w:rFonts w:ascii="Times New Roman" w:hAnsi="Times New Roman" w:cs="Times New Roman"/>
+          <w:b/>
+          <w:bCs/>
+          <w:sz w:val="24"/>
+          <w:szCs w:val="24"/>
+          <w:u w:val="single"/>
+        </w:rPr>
+      </w:pPr>
+      <w:r>
+        <w:rPr>
+          <w:rFonts w:ascii="Times New Roman" w:hAnsi="Times New Roman" w:cs="Times New Roman"/>
+          <w:sz w:val="24"/>
+          <w:szCs w:val="24"/>
+        </w:rPr>
+        <w:t>Fazendo isso o arquivo poderá ser executado individualmente.</w:t>
       </w:r>
     </w:p>
     <w:sectPr>

</xml_diff>

<commit_message>
Finalização da aula 9 e do curso 1 de python
</commit_message>
<xml_diff>
--- a/Python/Anotações/Python.docx
+++ b/Python/Anotações/Python.docx
@@ -111,25 +111,7 @@
           <w:sz w:val="24"/>
           <w:szCs w:val="24"/>
         </w:rPr>
-        <w:t xml:space="preserve">Para instalar o python na versão mais recente para o </w:t>
-      </w:r>
-      <w:proofErr w:type="spellStart"/>
-      <w:r>
-        <w:rPr>
-          <w:rFonts w:ascii="Times New Roman" w:hAnsi="Times New Roman" w:cs="Times New Roman"/>
-          <w:sz w:val="24"/>
-          <w:szCs w:val="24"/>
-        </w:rPr>
-        <w:t>windows</w:t>
-      </w:r>
-      <w:proofErr w:type="spellEnd"/>
-      <w:r>
-        <w:rPr>
-          <w:rFonts w:ascii="Times New Roman" w:hAnsi="Times New Roman" w:cs="Times New Roman"/>
-          <w:sz w:val="24"/>
-          <w:szCs w:val="24"/>
-        </w:rPr>
-        <w:t xml:space="preserve"> acesse esse site: </w:t>
+        <w:t xml:space="preserve">Para instalar o python na versão mais recente para o windows acesse esse site: </w:t>
       </w:r>
       <w:hyperlink r:id="rId5" w:history="1">
         <w:r>
@@ -191,18 +173,8 @@
           <w:sz w:val="24"/>
           <w:szCs w:val="24"/>
         </w:rPr>
-        <w:t xml:space="preserve">s Linux e </w:t>
-      </w:r>
-      <w:proofErr w:type="spellStart"/>
-      <w:r>
-        <w:rPr>
-          <w:rFonts w:ascii="Times New Roman" w:hAnsi="Times New Roman" w:cs="Times New Roman"/>
-          <w:sz w:val="24"/>
-          <w:szCs w:val="24"/>
-        </w:rPr>
-        <w:t>macOS</w:t>
-      </w:r>
-      <w:proofErr w:type="spellEnd"/>
+        <w:t>s Linux e macOS</w:t>
+      </w:r>
       <w:r>
         <w:rPr>
           <w:rFonts w:ascii="Times New Roman" w:hAnsi="Times New Roman" w:cs="Times New Roman"/>
@@ -238,71 +210,15 @@
         </w:rPr>
         <w:t xml:space="preserve">Caso não venha abra o terminal e use o comando </w:t>
       </w:r>
-      <w:proofErr w:type="spellStart"/>
-      <w:r>
-        <w:rPr>
-          <w:rFonts w:ascii="Times New Roman" w:hAnsi="Times New Roman" w:cs="Times New Roman"/>
-          <w:i/>
-          <w:iCs/>
-          <w:sz w:val="24"/>
-          <w:szCs w:val="24"/>
-        </w:rPr>
-        <w:t>sudo</w:t>
-      </w:r>
-      <w:proofErr w:type="spellEnd"/>
-      <w:r>
-        <w:rPr>
-          <w:rFonts w:ascii="Times New Roman" w:hAnsi="Times New Roman" w:cs="Times New Roman"/>
-          <w:i/>
-          <w:iCs/>
-          <w:sz w:val="24"/>
-          <w:szCs w:val="24"/>
-        </w:rPr>
-        <w:t xml:space="preserve"> </w:t>
-      </w:r>
-      <w:proofErr w:type="spellStart"/>
-      <w:r>
-        <w:rPr>
-          <w:rFonts w:ascii="Times New Roman" w:hAnsi="Times New Roman" w:cs="Times New Roman"/>
-          <w:i/>
-          <w:iCs/>
-          <w:sz w:val="24"/>
-          <w:szCs w:val="24"/>
-        </w:rPr>
-        <w:t>apt-get</w:t>
-      </w:r>
-      <w:proofErr w:type="spellEnd"/>
-      <w:r>
-        <w:rPr>
-          <w:rFonts w:ascii="Times New Roman" w:hAnsi="Times New Roman" w:cs="Times New Roman"/>
-          <w:i/>
-          <w:iCs/>
-          <w:sz w:val="24"/>
-          <w:szCs w:val="24"/>
-        </w:rPr>
-        <w:t xml:space="preserve"> </w:t>
-      </w:r>
-      <w:proofErr w:type="spellStart"/>
-      <w:r>
-        <w:rPr>
-          <w:rFonts w:ascii="Times New Roman" w:hAnsi="Times New Roman" w:cs="Times New Roman"/>
-          <w:i/>
-          <w:iCs/>
-          <w:sz w:val="24"/>
-          <w:szCs w:val="24"/>
-        </w:rPr>
-        <w:t>install</w:t>
-      </w:r>
-      <w:proofErr w:type="spellEnd"/>
-      <w:r>
-        <w:rPr>
-          <w:rFonts w:ascii="Times New Roman" w:hAnsi="Times New Roman" w:cs="Times New Roman"/>
-          <w:i/>
-          <w:iCs/>
-          <w:sz w:val="24"/>
-          <w:szCs w:val="24"/>
-        </w:rPr>
-        <w:t xml:space="preserve"> python3</w:t>
+      <w:r>
+        <w:rPr>
+          <w:rFonts w:ascii="Times New Roman" w:hAnsi="Times New Roman" w:cs="Times New Roman"/>
+          <w:i/>
+          <w:iCs/>
+          <w:sz w:val="24"/>
+          <w:szCs w:val="24"/>
+        </w:rPr>
+        <w:t>sudo apt-get install python3</w:t>
       </w:r>
       <w:r>
         <w:rPr>
@@ -337,25 +253,7 @@
           <w:sz w:val="24"/>
           <w:szCs w:val="24"/>
         </w:rPr>
-        <w:t xml:space="preserve">No </w:t>
-      </w:r>
-      <w:proofErr w:type="spellStart"/>
-      <w:r>
-        <w:rPr>
-          <w:rFonts w:ascii="Times New Roman" w:hAnsi="Times New Roman" w:cs="Times New Roman"/>
-          <w:sz w:val="24"/>
-          <w:szCs w:val="24"/>
-        </w:rPr>
-        <w:t>mc</w:t>
-      </w:r>
-      <w:proofErr w:type="spellEnd"/>
-      <w:r>
-        <w:rPr>
-          <w:rFonts w:ascii="Times New Roman" w:hAnsi="Times New Roman" w:cs="Times New Roman"/>
-          <w:sz w:val="24"/>
-          <w:szCs w:val="24"/>
-        </w:rPr>
-        <w:t xml:space="preserve"> entrar no site </w:t>
+        <w:t xml:space="preserve">No mc entrar no site </w:t>
       </w:r>
       <w:hyperlink r:id="rId6" w:history="1">
         <w:r>
@@ -403,27 +301,15 @@
         </w:rPr>
         <w:t xml:space="preserve">Use o comando </w:t>
       </w:r>
-      <w:proofErr w:type="spellStart"/>
-      <w:r>
-        <w:rPr>
-          <w:rFonts w:ascii="Times New Roman" w:hAnsi="Times New Roman" w:cs="Times New Roman"/>
-          <w:i/>
-          <w:iCs/>
-          <w:sz w:val="24"/>
-          <w:szCs w:val="24"/>
-        </w:rPr>
-        <w:t>brew</w:t>
-      </w:r>
-      <w:proofErr w:type="spellEnd"/>
-      <w:r>
-        <w:rPr>
-          <w:rFonts w:ascii="Times New Roman" w:hAnsi="Times New Roman" w:cs="Times New Roman"/>
-          <w:i/>
-          <w:iCs/>
-          <w:sz w:val="24"/>
-          <w:szCs w:val="24"/>
-        </w:rPr>
-        <w:t xml:space="preserve"> update</w:t>
+      <w:r>
+        <w:rPr>
+          <w:rFonts w:ascii="Times New Roman" w:hAnsi="Times New Roman" w:cs="Times New Roman"/>
+          <w:i/>
+          <w:iCs/>
+          <w:sz w:val="24"/>
+          <w:szCs w:val="24"/>
+        </w:rPr>
+        <w:t>brew update</w:t>
       </w:r>
       <w:r>
         <w:rPr>
@@ -460,49 +346,15 @@
         </w:rPr>
         <w:t xml:space="preserve">Use o comando </w:t>
       </w:r>
-      <w:proofErr w:type="spellStart"/>
-      <w:r>
-        <w:rPr>
-          <w:rFonts w:ascii="Times New Roman" w:hAnsi="Times New Roman" w:cs="Times New Roman"/>
-          <w:i/>
-          <w:iCs/>
-          <w:sz w:val="24"/>
-          <w:szCs w:val="24"/>
-        </w:rPr>
-        <w:t>brew</w:t>
-      </w:r>
-      <w:proofErr w:type="spellEnd"/>
-      <w:r>
-        <w:rPr>
-          <w:rFonts w:ascii="Times New Roman" w:hAnsi="Times New Roman" w:cs="Times New Roman"/>
-          <w:i/>
-          <w:iCs/>
-          <w:sz w:val="24"/>
-          <w:szCs w:val="24"/>
-        </w:rPr>
-        <w:t xml:space="preserve"> </w:t>
-      </w:r>
-      <w:proofErr w:type="spellStart"/>
-      <w:r>
-        <w:rPr>
-          <w:rFonts w:ascii="Times New Roman" w:hAnsi="Times New Roman" w:cs="Times New Roman"/>
-          <w:i/>
-          <w:iCs/>
-          <w:sz w:val="24"/>
-          <w:szCs w:val="24"/>
-        </w:rPr>
-        <w:t>install</w:t>
-      </w:r>
-      <w:proofErr w:type="spellEnd"/>
-      <w:r>
-        <w:rPr>
-          <w:rFonts w:ascii="Times New Roman" w:hAnsi="Times New Roman" w:cs="Times New Roman"/>
-          <w:i/>
-          <w:iCs/>
-          <w:sz w:val="24"/>
-          <w:szCs w:val="24"/>
-        </w:rPr>
-        <w:t xml:space="preserve"> python3</w:t>
+      <w:r>
+        <w:rPr>
+          <w:rFonts w:ascii="Times New Roman" w:hAnsi="Times New Roman" w:cs="Times New Roman"/>
+          <w:i/>
+          <w:iCs/>
+          <w:sz w:val="24"/>
+          <w:szCs w:val="24"/>
+        </w:rPr>
+        <w:t>brew install python3</w:t>
       </w:r>
       <w:r>
         <w:rPr>
@@ -564,25 +416,7 @@
           <w:sz w:val="24"/>
           <w:szCs w:val="24"/>
         </w:rPr>
-        <w:t xml:space="preserve"> e baixar como no </w:t>
-      </w:r>
-      <w:proofErr w:type="spellStart"/>
-      <w:r>
-        <w:rPr>
-          <w:rFonts w:ascii="Times New Roman" w:hAnsi="Times New Roman" w:cs="Times New Roman"/>
-          <w:sz w:val="24"/>
-          <w:szCs w:val="24"/>
-        </w:rPr>
-        <w:t>windows</w:t>
-      </w:r>
-      <w:proofErr w:type="spellEnd"/>
-      <w:r>
-        <w:rPr>
-          <w:rFonts w:ascii="Times New Roman" w:hAnsi="Times New Roman" w:cs="Times New Roman"/>
-          <w:sz w:val="24"/>
-          <w:szCs w:val="24"/>
-        </w:rPr>
-        <w:t>.</w:t>
+        <w:t xml:space="preserve"> e baixar como no windows.</w:t>
       </w:r>
     </w:p>
     <w:p>
@@ -663,25 +497,7 @@
           <w:sz w:val="24"/>
           <w:szCs w:val="24"/>
         </w:rPr>
-        <w:t xml:space="preserve">Esse site serve para diversas linguagens, não somente </w:t>
-      </w:r>
-      <w:proofErr w:type="spellStart"/>
-      <w:r>
-        <w:rPr>
-          <w:rFonts w:ascii="Times New Roman" w:hAnsi="Times New Roman" w:cs="Times New Roman"/>
-          <w:sz w:val="24"/>
-          <w:szCs w:val="24"/>
-        </w:rPr>
-        <w:t>pytho</w:t>
-      </w:r>
-      <w:proofErr w:type="spellEnd"/>
-      <w:r>
-        <w:rPr>
-          <w:rFonts w:ascii="Times New Roman" w:hAnsi="Times New Roman" w:cs="Times New Roman"/>
-          <w:sz w:val="24"/>
-          <w:szCs w:val="24"/>
-        </w:rPr>
-        <w:t>.</w:t>
+        <w:t>Esse site serve para diversas linguagens, não somente pytho.</w:t>
       </w:r>
     </w:p>
     <w:p>
@@ -708,25 +524,7 @@
           <w:sz w:val="24"/>
           <w:szCs w:val="24"/>
         </w:rPr>
-        <w:t xml:space="preserve">Python3 vem como primeira opção após clicar em “Start </w:t>
-      </w:r>
-      <w:proofErr w:type="spellStart"/>
-      <w:r>
-        <w:rPr>
-          <w:rFonts w:ascii="Times New Roman" w:hAnsi="Times New Roman" w:cs="Times New Roman"/>
-          <w:sz w:val="24"/>
-          <w:szCs w:val="24"/>
-        </w:rPr>
-        <w:t>coding</w:t>
-      </w:r>
-      <w:proofErr w:type="spellEnd"/>
-      <w:r>
-        <w:rPr>
-          <w:rFonts w:ascii="Times New Roman" w:hAnsi="Times New Roman" w:cs="Times New Roman"/>
-          <w:sz w:val="24"/>
-          <w:szCs w:val="24"/>
-        </w:rPr>
-        <w:t>”.</w:t>
+        <w:t>Python3 vem como primeira opção após clicar em “Start coding”.</w:t>
       </w:r>
     </w:p>
     <w:p>
@@ -753,25 +551,7 @@
           <w:sz w:val="24"/>
           <w:szCs w:val="24"/>
         </w:rPr>
-        <w:t xml:space="preserve">Este é um dos melhores sites para </w:t>
-      </w:r>
-      <w:proofErr w:type="spellStart"/>
-      <w:r>
-        <w:rPr>
-          <w:rFonts w:ascii="Times New Roman" w:hAnsi="Times New Roman" w:cs="Times New Roman"/>
-          <w:sz w:val="24"/>
-          <w:szCs w:val="24"/>
-        </w:rPr>
-        <w:t>codar</w:t>
-      </w:r>
-      <w:proofErr w:type="spellEnd"/>
-      <w:r>
-        <w:rPr>
-          <w:rFonts w:ascii="Times New Roman" w:hAnsi="Times New Roman" w:cs="Times New Roman"/>
-          <w:sz w:val="24"/>
-          <w:szCs w:val="24"/>
-        </w:rPr>
-        <w:t>.</w:t>
+        <w:t>Este é um dos melhores sites para codar.</w:t>
       </w:r>
     </w:p>
     <w:p>
@@ -800,23 +580,13 @@
         </w:rPr>
         <w:t xml:space="preserve"> </w:t>
       </w:r>
-      <w:proofErr w:type="gramStart"/>
-      <w:r>
-        <w:rPr>
-          <w:rFonts w:ascii="Times New Roman" w:hAnsi="Times New Roman" w:cs="Times New Roman"/>
-          <w:sz w:val="24"/>
-          <w:szCs w:val="24"/>
-        </w:rPr>
-        <w:t>Todas as funções em uma linguagem tem</w:t>
-      </w:r>
-      <w:proofErr w:type="gramEnd"/>
-      <w:r>
-        <w:rPr>
-          <w:rFonts w:ascii="Times New Roman" w:hAnsi="Times New Roman" w:cs="Times New Roman"/>
-          <w:sz w:val="24"/>
-          <w:szCs w:val="24"/>
-        </w:rPr>
-        <w:t xml:space="preserve"> “()” depois de seu nome.</w:t>
+      <w:r>
+        <w:rPr>
+          <w:rFonts w:ascii="Times New Roman" w:hAnsi="Times New Roman" w:cs="Times New Roman"/>
+          <w:sz w:val="24"/>
+          <w:szCs w:val="24"/>
+        </w:rPr>
+        <w:t>Todas as funções em uma linguagem tem “()” depois de seu nome.</w:t>
       </w:r>
     </w:p>
     <w:p>
@@ -843,35 +613,7 @@
           <w:sz w:val="24"/>
           <w:szCs w:val="24"/>
         </w:rPr>
-        <w:t xml:space="preserve">Ex.: </w:t>
-      </w:r>
-      <w:proofErr w:type="spellStart"/>
-      <w:proofErr w:type="gramStart"/>
-      <w:r>
-        <w:rPr>
-          <w:rFonts w:ascii="Times New Roman" w:hAnsi="Times New Roman" w:cs="Times New Roman"/>
-          <w:sz w:val="24"/>
-          <w:szCs w:val="24"/>
-        </w:rPr>
-        <w:t>exit</w:t>
-      </w:r>
-      <w:proofErr w:type="spellEnd"/>
-      <w:r>
-        <w:rPr>
-          <w:rFonts w:ascii="Times New Roman" w:hAnsi="Times New Roman" w:cs="Times New Roman"/>
-          <w:sz w:val="24"/>
-          <w:szCs w:val="24"/>
-        </w:rPr>
-        <w:t>(</w:t>
-      </w:r>
-      <w:proofErr w:type="gramEnd"/>
-      <w:r>
-        <w:rPr>
-          <w:rFonts w:ascii="Times New Roman" w:hAnsi="Times New Roman" w:cs="Times New Roman"/>
-          <w:sz w:val="24"/>
-          <w:szCs w:val="24"/>
-        </w:rPr>
-        <w:t>), print(), help().</w:t>
+        <w:t>Ex.: exit(), print(), help().</w:t>
       </w:r>
     </w:p>
     <w:p>
@@ -898,25 +640,7 @@
           <w:sz w:val="24"/>
           <w:szCs w:val="24"/>
         </w:rPr>
-        <w:t xml:space="preserve"> A Função </w:t>
-      </w:r>
-      <w:proofErr w:type="gramStart"/>
-      <w:r>
-        <w:rPr>
-          <w:rFonts w:ascii="Times New Roman" w:hAnsi="Times New Roman" w:cs="Times New Roman"/>
-          <w:sz w:val="24"/>
-          <w:szCs w:val="24"/>
-        </w:rPr>
-        <w:t>print(</w:t>
-      </w:r>
-      <w:proofErr w:type="gramEnd"/>
-      <w:r>
-        <w:rPr>
-          <w:rFonts w:ascii="Times New Roman" w:hAnsi="Times New Roman" w:cs="Times New Roman"/>
-          <w:sz w:val="24"/>
-          <w:szCs w:val="24"/>
-        </w:rPr>
-        <w:t>) imprime o que estiver dentro de () na tela, ex.: print(“olá, mundo”).</w:t>
+        <w:t xml:space="preserve"> A Função print() imprime o que estiver dentro de () na tela, ex.: print(“olá, mundo”).</w:t>
       </w:r>
       <w:r>
         <w:rPr>
@@ -977,53 +701,7 @@
           <w:sz w:val="24"/>
           <w:szCs w:val="24"/>
         </w:rPr>
-        <w:t xml:space="preserve">, </w:t>
-      </w:r>
-      <w:proofErr w:type="spellStart"/>
-      <w:r>
-        <w:rPr>
-          <w:rFonts w:ascii="Times New Roman" w:hAnsi="Times New Roman" w:cs="Times New Roman"/>
-          <w:i/>
-          <w:iCs/>
-          <w:sz w:val="24"/>
-          <w:szCs w:val="24"/>
-        </w:rPr>
-        <w:t>sep</w:t>
-      </w:r>
-      <w:proofErr w:type="spellEnd"/>
-      <w:proofErr w:type="gramStart"/>
-      <w:r>
-        <w:rPr>
-          <w:rFonts w:ascii="Times New Roman" w:hAnsi="Times New Roman" w:cs="Times New Roman"/>
-          <w:i/>
-          <w:iCs/>
-          <w:sz w:val="24"/>
-          <w:szCs w:val="24"/>
-        </w:rPr>
-        <w:t>=”</w:t>
-      </w:r>
-      <w:proofErr w:type="spellStart"/>
-      <w:r>
-        <w:rPr>
-          <w:rFonts w:ascii="Times New Roman" w:hAnsi="Times New Roman" w:cs="Times New Roman"/>
-          <w:i/>
-          <w:iCs/>
-          <w:sz w:val="24"/>
-          <w:szCs w:val="24"/>
-        </w:rPr>
-        <w:t>caracter</w:t>
-      </w:r>
-      <w:proofErr w:type="spellEnd"/>
-      <w:proofErr w:type="gramEnd"/>
-      <w:r>
-        <w:rPr>
-          <w:rFonts w:ascii="Times New Roman" w:hAnsi="Times New Roman" w:cs="Times New Roman"/>
-          <w:i/>
-          <w:iCs/>
-          <w:sz w:val="24"/>
-          <w:szCs w:val="24"/>
-        </w:rPr>
-        <w:t>”</w:t>
+        <w:t>, sep=”caracter”</w:t>
       </w:r>
       <w:r>
         <w:rPr>
@@ -1060,39 +738,15 @@
         </w:rPr>
         <w:t xml:space="preserve"> O parâmetro </w:t>
       </w:r>
-      <w:proofErr w:type="spellStart"/>
-      <w:r>
-        <w:rPr>
-          <w:rFonts w:ascii="Times New Roman" w:hAnsi="Times New Roman" w:cs="Times New Roman"/>
-          <w:i/>
-          <w:iCs/>
-          <w:sz w:val="24"/>
-          <w:szCs w:val="24"/>
-        </w:rPr>
-        <w:t>end</w:t>
-      </w:r>
-      <w:proofErr w:type="spellEnd"/>
-      <w:proofErr w:type="gramStart"/>
-      <w:r>
-        <w:rPr>
-          <w:rFonts w:ascii="Times New Roman" w:hAnsi="Times New Roman" w:cs="Times New Roman"/>
-          <w:i/>
-          <w:iCs/>
-          <w:sz w:val="24"/>
-          <w:szCs w:val="24"/>
-        </w:rPr>
-        <w:t>=”\</w:t>
-      </w:r>
-      <w:proofErr w:type="gramEnd"/>
-      <w:r>
-        <w:rPr>
-          <w:rFonts w:ascii="Times New Roman" w:hAnsi="Times New Roman" w:cs="Times New Roman"/>
-          <w:i/>
-          <w:iCs/>
-          <w:sz w:val="24"/>
-          <w:szCs w:val="24"/>
-        </w:rPr>
-        <w:t>n”</w:t>
+      <w:r>
+        <w:rPr>
+          <w:rFonts w:ascii="Times New Roman" w:hAnsi="Times New Roman" w:cs="Times New Roman"/>
+          <w:i/>
+          <w:iCs/>
+          <w:sz w:val="24"/>
+          <w:szCs w:val="24"/>
+        </w:rPr>
+        <w:t>end=”\n”</w:t>
       </w:r>
       <w:r>
         <w:rPr>
@@ -1137,27 +791,15 @@
         </w:rPr>
         <w:t xml:space="preserve">Se deixarmos apenas </w:t>
       </w:r>
-      <w:proofErr w:type="spellStart"/>
-      <w:r>
-        <w:rPr>
-          <w:rFonts w:ascii="Times New Roman" w:hAnsi="Times New Roman" w:cs="Times New Roman"/>
-          <w:i/>
-          <w:iCs/>
-          <w:sz w:val="24"/>
-          <w:szCs w:val="24"/>
-        </w:rPr>
-        <w:t>end</w:t>
-      </w:r>
-      <w:proofErr w:type="spellEnd"/>
-      <w:r>
-        <w:rPr>
-          <w:rFonts w:ascii="Times New Roman" w:hAnsi="Times New Roman" w:cs="Times New Roman"/>
-          <w:i/>
-          <w:iCs/>
-          <w:sz w:val="24"/>
-          <w:szCs w:val="24"/>
-        </w:rPr>
-        <w:t>=””</w:t>
+      <w:r>
+        <w:rPr>
+          <w:rFonts w:ascii="Times New Roman" w:hAnsi="Times New Roman" w:cs="Times New Roman"/>
+          <w:i/>
+          <w:iCs/>
+          <w:sz w:val="24"/>
+          <w:szCs w:val="24"/>
+        </w:rPr>
+        <w:t>end=””</w:t>
       </w:r>
       <w:r>
         <w:rPr>
@@ -1193,25 +835,7 @@
           <w:szCs w:val="24"/>
         </w:rPr>
         <w:lastRenderedPageBreak/>
-        <w:t xml:space="preserve">Isso também funciona para o pointer de digitação, quando utilizamos esse </w:t>
-      </w:r>
-      <w:proofErr w:type="spellStart"/>
-      <w:r>
-        <w:rPr>
-          <w:rFonts w:ascii="Times New Roman" w:hAnsi="Times New Roman" w:cs="Times New Roman"/>
-          <w:sz w:val="24"/>
-          <w:szCs w:val="24"/>
-        </w:rPr>
-        <w:t>end</w:t>
-      </w:r>
-      <w:proofErr w:type="spellEnd"/>
-      <w:r>
-        <w:rPr>
-          <w:rFonts w:ascii="Times New Roman" w:hAnsi="Times New Roman" w:cs="Times New Roman"/>
-          <w:sz w:val="24"/>
-          <w:szCs w:val="24"/>
-        </w:rPr>
-        <w:t xml:space="preserve"> as &gt;&gt;&gt; no terminal ficam logo no final da frase</w:t>
+        <w:t>Isso também funciona para o pointer de digitação, quando utilizamos esse end as &gt;&gt;&gt; no terminal ficam logo no final da frase</w:t>
       </w:r>
       <w:r>
         <w:rPr>
@@ -1272,29 +896,7 @@
           <w:sz w:val="24"/>
           <w:szCs w:val="24"/>
         </w:rPr>
-        <w:t>pais = “</w:t>
-      </w:r>
-      <w:proofErr w:type="spellStart"/>
-      <w:r>
-        <w:rPr>
-          <w:rFonts w:ascii="Times New Roman" w:hAnsi="Times New Roman" w:cs="Times New Roman"/>
-          <w:i/>
-          <w:iCs/>
-          <w:sz w:val="24"/>
-          <w:szCs w:val="24"/>
-        </w:rPr>
-        <w:t>Italia</w:t>
-      </w:r>
-      <w:proofErr w:type="spellEnd"/>
-      <w:r>
-        <w:rPr>
-          <w:rFonts w:ascii="Times New Roman" w:hAnsi="Times New Roman" w:cs="Times New Roman"/>
-          <w:i/>
-          <w:iCs/>
-          <w:sz w:val="24"/>
-          <w:szCs w:val="24"/>
-        </w:rPr>
-        <w:t>”</w:t>
+        <w:t>pais = “Italia”</w:t>
       </w:r>
       <w:r>
         <w:rPr>
@@ -1349,7 +951,6 @@
         </w:rPr>
         <w:t xml:space="preserve"> for chamada o que aparecerá será o nome </w:t>
       </w:r>
-      <w:proofErr w:type="spellStart"/>
       <w:r>
         <w:rPr>
           <w:rFonts w:ascii="Times New Roman" w:hAnsi="Times New Roman" w:cs="Times New Roman"/>
@@ -1360,7 +961,6 @@
         </w:rPr>
         <w:t>Italia</w:t>
       </w:r>
-      <w:proofErr w:type="spellEnd"/>
       <w:r>
         <w:rPr>
           <w:rFonts w:ascii="Times New Roman" w:hAnsi="Times New Roman" w:cs="Times New Roman"/>
@@ -1479,27 +1079,15 @@
         </w:rPr>
         <w:t xml:space="preserve">Outro exemplo </w:t>
       </w:r>
-      <w:proofErr w:type="gramStart"/>
-      <w:r>
-        <w:rPr>
-          <w:rFonts w:ascii="Times New Roman" w:hAnsi="Times New Roman" w:cs="Times New Roman"/>
-          <w:i/>
-          <w:iCs/>
-          <w:sz w:val="24"/>
-          <w:szCs w:val="24"/>
-        </w:rPr>
-        <w:t>print(</w:t>
-      </w:r>
-      <w:proofErr w:type="gramEnd"/>
-      <w:r>
-        <w:rPr>
-          <w:rFonts w:ascii="Times New Roman" w:hAnsi="Times New Roman" w:cs="Times New Roman"/>
-          <w:i/>
-          <w:iCs/>
-          <w:sz w:val="24"/>
-          <w:szCs w:val="24"/>
-        </w:rPr>
-        <w:t>pais, “ganhou”, 5, “títulos”, “mundiais”)</w:t>
+      <w:r>
+        <w:rPr>
+          <w:rFonts w:ascii="Times New Roman" w:hAnsi="Times New Roman" w:cs="Times New Roman"/>
+          <w:i/>
+          <w:iCs/>
+          <w:sz w:val="24"/>
+          <w:szCs w:val="24"/>
+        </w:rPr>
+        <w:t>print(pais, “ganhou”, 5, “títulos”, “mundiais”)</w:t>
       </w:r>
       <w:r>
         <w:rPr>
@@ -1619,29 +1207,7 @@
           <w:sz w:val="24"/>
           <w:szCs w:val="24"/>
         </w:rPr>
-        <w:t>&lt;</w:t>
-      </w:r>
-      <w:proofErr w:type="spellStart"/>
-      <w:r>
-        <w:rPr>
-          <w:rFonts w:ascii="Times New Roman" w:hAnsi="Times New Roman" w:cs="Times New Roman"/>
-          <w:i/>
-          <w:iCs/>
-          <w:sz w:val="24"/>
-          <w:szCs w:val="24"/>
-        </w:rPr>
-        <w:t>class</w:t>
-      </w:r>
-      <w:proofErr w:type="spellEnd"/>
-      <w:r>
-        <w:rPr>
-          <w:rFonts w:ascii="Times New Roman" w:hAnsi="Times New Roman" w:cs="Times New Roman"/>
-          <w:i/>
-          <w:iCs/>
-          <w:sz w:val="24"/>
-          <w:szCs w:val="24"/>
-        </w:rPr>
-        <w:t xml:space="preserve"> ‘str’&gt;</w:t>
+        <w:t>&lt;class ‘str’&gt;</w:t>
       </w:r>
       <w:r>
         <w:rPr>
@@ -1719,25 +1285,7 @@
           <w:sz w:val="24"/>
           <w:szCs w:val="24"/>
         </w:rPr>
-        <w:t xml:space="preserve">: texto. Sempre quando algo é escrito dentro de </w:t>
-      </w:r>
-      <w:proofErr w:type="gramStart"/>
-      <w:r>
-        <w:rPr>
-          <w:rFonts w:ascii="Times New Roman" w:hAnsi="Times New Roman" w:cs="Times New Roman"/>
-          <w:sz w:val="24"/>
-          <w:szCs w:val="24"/>
-        </w:rPr>
-        <w:t>“ ”</w:t>
-      </w:r>
-      <w:proofErr w:type="gramEnd"/>
-      <w:r>
-        <w:rPr>
-          <w:rFonts w:ascii="Times New Roman" w:hAnsi="Times New Roman" w:cs="Times New Roman"/>
-          <w:sz w:val="24"/>
-          <w:szCs w:val="24"/>
-        </w:rPr>
-        <w:t xml:space="preserve"> ela se torna uma string.</w:t>
+        <w:t>: texto. Sempre quando algo é escrito dentro de “ ” ela se torna uma string.</w:t>
       </w:r>
     </w:p>
     <w:p>
@@ -1764,25 +1312,7 @@
           <w:sz w:val="24"/>
           <w:szCs w:val="24"/>
         </w:rPr>
-        <w:t>Inteiro (</w:t>
-      </w:r>
-      <w:proofErr w:type="spellStart"/>
-      <w:r>
-        <w:rPr>
-          <w:rFonts w:ascii="Times New Roman" w:hAnsi="Times New Roman" w:cs="Times New Roman"/>
-          <w:sz w:val="24"/>
-          <w:szCs w:val="24"/>
-        </w:rPr>
-        <w:t>int</w:t>
-      </w:r>
-      <w:proofErr w:type="spellEnd"/>
-      <w:r>
-        <w:rPr>
-          <w:rFonts w:ascii="Times New Roman" w:hAnsi="Times New Roman" w:cs="Times New Roman"/>
-          <w:sz w:val="24"/>
-          <w:szCs w:val="24"/>
-        </w:rPr>
-        <w:t>): Números inteiros. Quando uma variável recebe um número (sem vírgula), ela se torna do tipo inteiro.</w:t>
+        <w:t>Inteiro (int): Números inteiros. Quando uma variável recebe um número (sem vírgula), ela se torna do tipo inteiro.</w:t>
       </w:r>
     </w:p>
     <w:p>
@@ -1809,25 +1339,7 @@
           <w:sz w:val="24"/>
           <w:szCs w:val="24"/>
         </w:rPr>
-        <w:t xml:space="preserve">Float: Números flutuantes/reais. Quando uma variável recebe um real (com vírgula), ela se torna do tipo </w:t>
-      </w:r>
-      <w:proofErr w:type="spellStart"/>
-      <w:r>
-        <w:rPr>
-          <w:rFonts w:ascii="Times New Roman" w:hAnsi="Times New Roman" w:cs="Times New Roman"/>
-          <w:sz w:val="24"/>
-          <w:szCs w:val="24"/>
-        </w:rPr>
-        <w:t>float</w:t>
-      </w:r>
-      <w:proofErr w:type="spellEnd"/>
-      <w:r>
-        <w:rPr>
-          <w:rFonts w:ascii="Times New Roman" w:hAnsi="Times New Roman" w:cs="Times New Roman"/>
-          <w:sz w:val="24"/>
-          <w:szCs w:val="24"/>
-        </w:rPr>
-        <w:t>.</w:t>
+        <w:t>Float: Números flutuantes/reais. Quando uma variável recebe um real (com vírgula), ela se torna do tipo float.</w:t>
       </w:r>
     </w:p>
     <w:p>
@@ -1937,7 +1449,6 @@
         </w:rPr>
         <w:t xml:space="preserve">Em python utilizamos o padrão </w:t>
       </w:r>
-      <w:proofErr w:type="spellStart"/>
       <w:r>
         <w:rPr>
           <w:rFonts w:ascii="Times New Roman" w:hAnsi="Times New Roman" w:cs="Times New Roman"/>
@@ -1968,18 +1479,8 @@
           <w:sz w:val="24"/>
           <w:szCs w:val="24"/>
         </w:rPr>
-        <w:t>ase</w:t>
-      </w:r>
-      <w:proofErr w:type="spellEnd"/>
-      <w:r>
-        <w:rPr>
-          <w:rFonts w:ascii="Times New Roman" w:hAnsi="Times New Roman" w:cs="Times New Roman"/>
-          <w:sz w:val="24"/>
-          <w:szCs w:val="24"/>
-        </w:rPr>
-        <w:t xml:space="preserve"> para nomear variáveis, ou seja, se o nome da variável for composto as palavras serão separadas por “_”, ao invés de </w:t>
-      </w:r>
-      <w:proofErr w:type="spellStart"/>
+        <w:t xml:space="preserve">ase para nomear variáveis, ou seja, se o nome da variável for composto as palavras serão separadas por “_”, ao invés de </w:t>
+      </w:r>
       <w:r>
         <w:rPr>
           <w:rFonts w:ascii="Times New Roman" w:hAnsi="Times New Roman" w:cs="Times New Roman"/>
@@ -1994,16 +1495,7 @@
           <w:sz w:val="24"/>
           <w:szCs w:val="24"/>
         </w:rPr>
-        <w:t>amelCase</w:t>
-      </w:r>
-      <w:proofErr w:type="spellEnd"/>
-      <w:r>
-        <w:rPr>
-          <w:rFonts w:ascii="Times New Roman" w:hAnsi="Times New Roman" w:cs="Times New Roman"/>
-          <w:sz w:val="24"/>
-          <w:szCs w:val="24"/>
-        </w:rPr>
-        <w:t>, que o padrão de outras linguagens como J</w:t>
+        <w:t>amelCase, que o padrão de outras linguagens como J</w:t>
       </w:r>
       <w:r>
         <w:rPr>
@@ -2136,7 +1628,6 @@
         </w:rPr>
         <w:t xml:space="preserve">e </w:t>
       </w:r>
-      <w:proofErr w:type="spellStart"/>
       <w:r>
         <w:rPr>
           <w:rFonts w:ascii="Times New Roman" w:hAnsi="Times New Roman" w:cs="Times New Roman"/>
@@ -2147,7 +1638,6 @@
         </w:rPr>
         <w:t>else</w:t>
       </w:r>
-      <w:proofErr w:type="spellEnd"/>
       <w:r>
         <w:rPr>
           <w:rFonts w:ascii="Times New Roman" w:hAnsi="Times New Roman" w:cs="Times New Roman"/>
@@ -2181,25 +1671,7 @@
           <w:sz w:val="24"/>
           <w:szCs w:val="24"/>
         </w:rPr>
-        <w:t>A diferença do python para as outras é que não precisa colocar {} para separar a condição em um bloco, o que conta é a organização/</w:t>
-      </w:r>
-      <w:proofErr w:type="spellStart"/>
-      <w:r>
-        <w:rPr>
-          <w:rFonts w:ascii="Times New Roman" w:hAnsi="Times New Roman" w:cs="Times New Roman"/>
-          <w:sz w:val="24"/>
-          <w:szCs w:val="24"/>
-        </w:rPr>
-        <w:t>indentação</w:t>
-      </w:r>
-      <w:proofErr w:type="spellEnd"/>
-      <w:r>
-        <w:rPr>
-          <w:rFonts w:ascii="Times New Roman" w:hAnsi="Times New Roman" w:cs="Times New Roman"/>
-          <w:sz w:val="24"/>
-          <w:szCs w:val="24"/>
-        </w:rPr>
-        <w:t xml:space="preserve"> do código</w:t>
+        <w:t>A diferença do python para as outras é que não precisa colocar {} para separar a condição em um bloco, o que conta é a organização/indentação do código</w:t>
       </w:r>
       <w:r>
         <w:rPr>
@@ -2282,7 +1754,6 @@
         </w:rPr>
         <w:t xml:space="preserve">, caso queira que venha em um formato específico como </w:t>
       </w:r>
-      <w:proofErr w:type="spellStart"/>
       <w:r>
         <w:rPr>
           <w:rFonts w:ascii="Times New Roman" w:hAnsi="Times New Roman" w:cs="Times New Roman"/>
@@ -2293,7 +1764,6 @@
         </w:rPr>
         <w:t>int</w:t>
       </w:r>
-      <w:proofErr w:type="spellEnd"/>
       <w:r>
         <w:rPr>
           <w:rFonts w:ascii="Times New Roman" w:hAnsi="Times New Roman" w:cs="Times New Roman"/>
@@ -2302,7 +1772,6 @@
         </w:rPr>
         <w:t xml:space="preserve"> ou </w:t>
       </w:r>
-      <w:proofErr w:type="spellStart"/>
       <w:r>
         <w:rPr>
           <w:rFonts w:ascii="Times New Roman" w:hAnsi="Times New Roman" w:cs="Times New Roman"/>
@@ -2313,7 +1782,6 @@
         </w:rPr>
         <w:t>float</w:t>
       </w:r>
-      <w:proofErr w:type="spellEnd"/>
       <w:r>
         <w:rPr>
           <w:rFonts w:ascii="Times New Roman" w:hAnsi="Times New Roman" w:cs="Times New Roman"/>
@@ -2322,7 +1790,6 @@
         </w:rPr>
         <w:t xml:space="preserve">, precisamos declarar isso com o </w:t>
       </w:r>
-      <w:proofErr w:type="spellStart"/>
       <w:r>
         <w:rPr>
           <w:rFonts w:ascii="Times New Roman" w:hAnsi="Times New Roman" w:cs="Times New Roman"/>
@@ -2343,7 +1810,6 @@
         </w:rPr>
         <w:t>umero_str</w:t>
       </w:r>
-      <w:proofErr w:type="spellEnd"/>
       <w:r>
         <w:rPr>
           <w:rFonts w:ascii="Times New Roman" w:hAnsi="Times New Roman" w:cs="Times New Roman"/>
@@ -2362,39 +1828,15 @@
         </w:rPr>
         <w:t xml:space="preserve"> </w:t>
       </w:r>
-      <w:proofErr w:type="spellStart"/>
-      <w:proofErr w:type="gramStart"/>
-      <w:r>
-        <w:rPr>
-          <w:rFonts w:ascii="Times New Roman" w:hAnsi="Times New Roman" w:cs="Times New Roman"/>
-          <w:i/>
-          <w:iCs/>
-          <w:sz w:val="24"/>
-          <w:szCs w:val="24"/>
-        </w:rPr>
-        <w:t>int</w:t>
-      </w:r>
-      <w:proofErr w:type="spellEnd"/>
-      <w:r>
-        <w:rPr>
-          <w:rFonts w:ascii="Times New Roman" w:hAnsi="Times New Roman" w:cs="Times New Roman"/>
-          <w:i/>
-          <w:iCs/>
-          <w:sz w:val="24"/>
-          <w:szCs w:val="24"/>
-        </w:rPr>
-        <w:t>(</w:t>
-      </w:r>
-      <w:proofErr w:type="gramEnd"/>
-      <w:r>
-        <w:rPr>
-          <w:rFonts w:ascii="Times New Roman" w:hAnsi="Times New Roman" w:cs="Times New Roman"/>
-          <w:i/>
-          <w:iCs/>
-          <w:sz w:val="24"/>
-          <w:szCs w:val="24"/>
-        </w:rPr>
-        <w:t>input(“Digite um número:”))</w:t>
+      <w:r>
+        <w:rPr>
+          <w:rFonts w:ascii="Times New Roman" w:hAnsi="Times New Roman" w:cs="Times New Roman"/>
+          <w:i/>
+          <w:iCs/>
+          <w:sz w:val="24"/>
+          <w:szCs w:val="24"/>
+        </w:rPr>
+        <w:t>int(input(“Digite um número:”))</w:t>
       </w:r>
       <w:r>
         <w:rPr>
@@ -2404,7 +1846,6 @@
         </w:rPr>
         <w:t xml:space="preserve">, ou colocando uma segunda variável e fazendo ela receber o input na conversão: </w:t>
       </w:r>
-      <w:proofErr w:type="spellStart"/>
       <w:r>
         <w:rPr>
           <w:rFonts w:ascii="Times New Roman" w:hAnsi="Times New Roman" w:cs="Times New Roman"/>
@@ -2425,62 +1866,16 @@
         </w:rPr>
         <w:t>umero_str</w:t>
       </w:r>
-      <w:proofErr w:type="spellEnd"/>
-      <w:r>
-        <w:rPr>
-          <w:rFonts w:ascii="Times New Roman" w:hAnsi="Times New Roman" w:cs="Times New Roman"/>
-          <w:i/>
-          <w:iCs/>
-          <w:sz w:val="24"/>
-          <w:szCs w:val="24"/>
-        </w:rPr>
-        <w:t xml:space="preserve"> = input(“Digite um número:”); </w:t>
-      </w:r>
-      <w:proofErr w:type="spellStart"/>
-      <w:r>
-        <w:rPr>
-          <w:rFonts w:ascii="Times New Roman" w:hAnsi="Times New Roman" w:cs="Times New Roman"/>
-          <w:i/>
-          <w:iCs/>
-          <w:sz w:val="24"/>
-          <w:szCs w:val="24"/>
-        </w:rPr>
-        <w:t>numero</w:t>
-      </w:r>
-      <w:proofErr w:type="spellEnd"/>
-      <w:r>
-        <w:rPr>
-          <w:rFonts w:ascii="Times New Roman" w:hAnsi="Times New Roman" w:cs="Times New Roman"/>
-          <w:i/>
-          <w:iCs/>
-          <w:sz w:val="24"/>
-          <w:szCs w:val="24"/>
-        </w:rPr>
-        <w:t xml:space="preserve"> = </w:t>
-      </w:r>
-      <w:proofErr w:type="spellStart"/>
-      <w:r>
-        <w:rPr>
-          <w:rFonts w:ascii="Times New Roman" w:hAnsi="Times New Roman" w:cs="Times New Roman"/>
-          <w:i/>
-          <w:iCs/>
-          <w:sz w:val="24"/>
-          <w:szCs w:val="24"/>
-        </w:rPr>
-        <w:t>int</w:t>
-      </w:r>
-      <w:proofErr w:type="spellEnd"/>
-      <w:r>
-        <w:rPr>
-          <w:rFonts w:ascii="Times New Roman" w:hAnsi="Times New Roman" w:cs="Times New Roman"/>
-          <w:i/>
-          <w:iCs/>
-          <w:sz w:val="24"/>
-          <w:szCs w:val="24"/>
-        </w:rPr>
-        <w:t>(</w:t>
-      </w:r>
-      <w:proofErr w:type="spellStart"/>
+      <w:r>
+        <w:rPr>
+          <w:rFonts w:ascii="Times New Roman" w:hAnsi="Times New Roman" w:cs="Times New Roman"/>
+          <w:i/>
+          <w:iCs/>
+          <w:sz w:val="24"/>
+          <w:szCs w:val="24"/>
+        </w:rPr>
+        <w:t xml:space="preserve"> = input(“Digite um número:”); numero = int(</w:t>
+      </w:r>
       <w:r>
         <w:rPr>
           <w:rFonts w:ascii="Times New Roman" w:hAnsi="Times New Roman" w:cs="Times New Roman"/>
@@ -2501,7 +1896,6 @@
         </w:rPr>
         <w:t>umero_str</w:t>
       </w:r>
-      <w:proofErr w:type="spellEnd"/>
       <w:r>
         <w:rPr>
           <w:rFonts w:ascii="Times New Roman" w:hAnsi="Times New Roman" w:cs="Times New Roman"/>
@@ -2588,43 +1982,7 @@
           <w:sz w:val="24"/>
           <w:szCs w:val="24"/>
         </w:rPr>
-        <w:t xml:space="preserve">O sinal de “+” quando colocado entre duas str irá concatenar ambas e imprimir uma palavra só com as duas palavras de cada variável, quando colocado entre números ocorrerá a soma e quando colocado entre número e str o código não funciona, a menos que convertamos o número de str para </w:t>
-      </w:r>
-      <w:proofErr w:type="spellStart"/>
-      <w:r>
-        <w:rPr>
-          <w:rFonts w:ascii="Times New Roman" w:hAnsi="Times New Roman" w:cs="Times New Roman"/>
-          <w:sz w:val="24"/>
-          <w:szCs w:val="24"/>
-        </w:rPr>
-        <w:t>int</w:t>
-      </w:r>
-      <w:proofErr w:type="spellEnd"/>
-      <w:r>
-        <w:rPr>
-          <w:rFonts w:ascii="Times New Roman" w:hAnsi="Times New Roman" w:cs="Times New Roman"/>
-          <w:sz w:val="24"/>
-          <w:szCs w:val="24"/>
-        </w:rPr>
-        <w:t>/</w:t>
-      </w:r>
-      <w:proofErr w:type="spellStart"/>
-      <w:r>
-        <w:rPr>
-          <w:rFonts w:ascii="Times New Roman" w:hAnsi="Times New Roman" w:cs="Times New Roman"/>
-          <w:sz w:val="24"/>
-          <w:szCs w:val="24"/>
-        </w:rPr>
-        <w:t>float</w:t>
-      </w:r>
-      <w:proofErr w:type="spellEnd"/>
-      <w:r>
-        <w:rPr>
-          <w:rFonts w:ascii="Times New Roman" w:hAnsi="Times New Roman" w:cs="Times New Roman"/>
-          <w:sz w:val="24"/>
-          <w:szCs w:val="24"/>
-        </w:rPr>
-        <w:t>.</w:t>
+        <w:t>O sinal de “+” quando colocado entre duas str irá concatenar ambas e imprimir uma palavra só com as duas palavras de cada variável, quando colocado entre números ocorrerá a soma e quando colocado entre número e str o código não funciona, a menos que convertamos o número de str para int/float.</w:t>
       </w:r>
     </w:p>
     <w:p>
@@ -2651,73 +2009,25 @@
           <w:sz w:val="24"/>
           <w:szCs w:val="24"/>
         </w:rPr>
-        <w:t xml:space="preserve"> </w:t>
-      </w:r>
-      <w:proofErr w:type="spellStart"/>
-      <w:r>
-        <w:rPr>
-          <w:rFonts w:ascii="Times New Roman" w:hAnsi="Times New Roman" w:cs="Times New Roman"/>
-          <w:sz w:val="24"/>
-          <w:szCs w:val="24"/>
-        </w:rPr>
-        <w:t>Syntax</w:t>
-      </w:r>
-      <w:proofErr w:type="spellEnd"/>
-      <w:r>
-        <w:rPr>
-          <w:rFonts w:ascii="Times New Roman" w:hAnsi="Times New Roman" w:cs="Times New Roman"/>
-          <w:sz w:val="24"/>
-          <w:szCs w:val="24"/>
-        </w:rPr>
-        <w:t xml:space="preserve"> Sugar = nome dado à “técnica” de copiar várias vezes a mesma string como por exemplo </w:t>
-      </w:r>
-      <w:proofErr w:type="gramStart"/>
-      <w:r>
-        <w:rPr>
-          <w:rFonts w:ascii="Times New Roman" w:hAnsi="Times New Roman" w:cs="Times New Roman"/>
-          <w:i/>
-          <w:iCs/>
-          <w:sz w:val="24"/>
-          <w:szCs w:val="24"/>
-        </w:rPr>
-        <w:t>print(</w:t>
-      </w:r>
-      <w:proofErr w:type="gramEnd"/>
-      <w:r>
-        <w:rPr>
-          <w:rFonts w:ascii="Times New Roman" w:hAnsi="Times New Roman" w:cs="Times New Roman"/>
-          <w:i/>
-          <w:iCs/>
-          <w:sz w:val="24"/>
-          <w:szCs w:val="24"/>
-        </w:rPr>
-        <w:t>“20” *10)</w:t>
-      </w:r>
-      <w:r>
-        <w:rPr>
-          <w:rFonts w:ascii="Times New Roman" w:hAnsi="Times New Roman" w:cs="Times New Roman"/>
-          <w:sz w:val="24"/>
-          <w:szCs w:val="24"/>
-        </w:rPr>
-        <w:t xml:space="preserve"> o que acontecerá é que será impresso 10 vezes o número “20”. Isso é muito útil para facilitar coisas que seria muito </w:t>
-      </w:r>
-      <w:proofErr w:type="gramStart"/>
-      <w:r>
-        <w:rPr>
-          <w:rFonts w:ascii="Times New Roman" w:hAnsi="Times New Roman" w:cs="Times New Roman"/>
-          <w:sz w:val="24"/>
-          <w:szCs w:val="24"/>
-        </w:rPr>
-        <w:t>trabalhosas</w:t>
-      </w:r>
-      <w:proofErr w:type="gramEnd"/>
-      <w:r>
-        <w:rPr>
-          <w:rFonts w:ascii="Times New Roman" w:hAnsi="Times New Roman" w:cs="Times New Roman"/>
-          <w:sz w:val="24"/>
-          <w:szCs w:val="24"/>
-        </w:rPr>
-        <w:t>.</w:t>
+        <w:t xml:space="preserve"> Syntax Sugar = nome dado à “técnica” de copiar várias vezes a mesma string como por exemplo </w:t>
+      </w:r>
+      <w:r>
+        <w:rPr>
+          <w:rFonts w:ascii="Times New Roman" w:hAnsi="Times New Roman" w:cs="Times New Roman"/>
+          <w:i/>
+          <w:iCs/>
+          <w:sz w:val="24"/>
+          <w:szCs w:val="24"/>
+        </w:rPr>
+        <w:t>print(“20” *10)</w:t>
+      </w:r>
+      <w:r>
+        <w:rPr>
+          <w:rFonts w:ascii="Times New Roman" w:hAnsi="Times New Roman" w:cs="Times New Roman"/>
+          <w:sz w:val="24"/>
+          <w:szCs w:val="24"/>
+        </w:rPr>
+        <w:t xml:space="preserve"> o que acontecerá é que será impresso 10 vezes o número “20”. Isso é muito útil para facilitar coisas que seria muito trabalhosas.</w:t>
       </w:r>
     </w:p>
     <w:p>
@@ -2784,7 +2094,6 @@
         </w:rPr>
         <w:t xml:space="preserve">Podemos usar o </w:t>
       </w:r>
-      <w:proofErr w:type="spellStart"/>
       <w:r>
         <w:rPr>
           <w:rFonts w:ascii="Times New Roman" w:hAnsi="Times New Roman" w:cs="Times New Roman"/>
@@ -2795,7 +2104,6 @@
         </w:rPr>
         <w:t>elif</w:t>
       </w:r>
-      <w:proofErr w:type="spellEnd"/>
       <w:r>
         <w:rPr>
           <w:rFonts w:ascii="Times New Roman" w:hAnsi="Times New Roman" w:cs="Times New Roman"/>
@@ -2860,7 +2168,6 @@
         </w:rPr>
         <w:t xml:space="preserve"> e antes do </w:t>
       </w:r>
-      <w:proofErr w:type="spellStart"/>
       <w:r>
         <w:rPr>
           <w:rFonts w:ascii="Times New Roman" w:hAnsi="Times New Roman" w:cs="Times New Roman"/>
@@ -2871,7 +2178,6 @@
         </w:rPr>
         <w:t>else</w:t>
       </w:r>
-      <w:proofErr w:type="spellEnd"/>
       <w:r>
         <w:rPr>
           <w:rFonts w:ascii="Times New Roman" w:hAnsi="Times New Roman" w:cs="Times New Roman"/>
@@ -2907,7 +2213,6 @@
         </w:rPr>
         <w:t xml:space="preserve"> Para melhorar a legibilidade do código podemos criar variáveis que recebam as condições impostas nos </w:t>
       </w:r>
-      <w:proofErr w:type="spellStart"/>
       <w:r>
         <w:rPr>
           <w:rFonts w:ascii="Times New Roman" w:hAnsi="Times New Roman" w:cs="Times New Roman"/>
@@ -2934,18 +2239,8 @@
           <w:sz w:val="24"/>
           <w:szCs w:val="24"/>
         </w:rPr>
-        <w:t>s</w:t>
-      </w:r>
-      <w:proofErr w:type="spellEnd"/>
-      <w:r>
-        <w:rPr>
-          <w:rFonts w:ascii="Times New Roman" w:hAnsi="Times New Roman" w:cs="Times New Roman"/>
-          <w:sz w:val="24"/>
-          <w:szCs w:val="24"/>
-        </w:rPr>
-        <w:t xml:space="preserve"> e nos </w:t>
-      </w:r>
-      <w:proofErr w:type="spellStart"/>
+        <w:t xml:space="preserve">s e nos </w:t>
+      </w:r>
       <w:r>
         <w:rPr>
           <w:rFonts w:ascii="Times New Roman" w:hAnsi="Times New Roman" w:cs="Times New Roman"/>
@@ -2962,16 +2257,7 @@
           <w:sz w:val="24"/>
           <w:szCs w:val="24"/>
         </w:rPr>
-        <w:t>s</w:t>
-      </w:r>
-      <w:proofErr w:type="spellEnd"/>
-      <w:r>
-        <w:rPr>
-          <w:rFonts w:ascii="Times New Roman" w:hAnsi="Times New Roman" w:cs="Times New Roman"/>
-          <w:sz w:val="24"/>
-          <w:szCs w:val="24"/>
-        </w:rPr>
-        <w:t>, e colocar essas variáveis no lugar das condições, facilitando sua leitura.</w:t>
+        <w:t>s, e colocar essas variáveis no lugar das condições, facilitando sua leitura.</w:t>
       </w:r>
     </w:p>
     <w:p>
@@ -3164,23 +2450,13 @@
           <w:szCs w:val="24"/>
         </w:rPr>
       </w:pPr>
-      <w:proofErr w:type="gramStart"/>
-      <w:r>
-        <w:rPr>
-          <w:rFonts w:ascii="Times New Roman" w:hAnsi="Times New Roman" w:cs="Times New Roman"/>
-          <w:sz w:val="24"/>
-          <w:szCs w:val="24"/>
-        </w:rPr>
-        <w:t>!=</w:t>
-      </w:r>
-      <w:proofErr w:type="gramEnd"/>
-      <w:r>
-        <w:rPr>
-          <w:rFonts w:ascii="Times New Roman" w:hAnsi="Times New Roman" w:cs="Times New Roman"/>
-          <w:sz w:val="24"/>
-          <w:szCs w:val="24"/>
-        </w:rPr>
-        <w:t xml:space="preserve"> - diferente de</w:t>
+      <w:r>
+        <w:rPr>
+          <w:rFonts w:ascii="Times New Roman" w:hAnsi="Times New Roman" w:cs="Times New Roman"/>
+          <w:sz w:val="24"/>
+          <w:szCs w:val="24"/>
+        </w:rPr>
+        <w:t>!= - diferente de</w:t>
       </w:r>
       <w:r>
         <w:rPr>
@@ -3363,27 +2639,15 @@
         </w:rPr>
         <w:t xml:space="preserve"> Podemos escrever uma única frase no print e depois formatar pontos específicos utilizando: </w:t>
       </w:r>
-      <w:proofErr w:type="gramStart"/>
-      <w:r>
-        <w:rPr>
-          <w:rFonts w:ascii="Times New Roman" w:hAnsi="Times New Roman" w:cs="Times New Roman"/>
-          <w:i/>
-          <w:iCs/>
-          <w:sz w:val="24"/>
-          <w:szCs w:val="24"/>
-        </w:rPr>
-        <w:t>print(</w:t>
-      </w:r>
-      <w:proofErr w:type="gramEnd"/>
-      <w:r>
-        <w:rPr>
-          <w:rFonts w:ascii="Times New Roman" w:hAnsi="Times New Roman" w:cs="Times New Roman"/>
-          <w:i/>
-          <w:iCs/>
-          <w:sz w:val="24"/>
-          <w:szCs w:val="24"/>
-        </w:rPr>
-        <w:t>“frase {} completa {}”, format(item_1, item_2))</w:t>
+      <w:r>
+        <w:rPr>
+          <w:rFonts w:ascii="Times New Roman" w:hAnsi="Times New Roman" w:cs="Times New Roman"/>
+          <w:i/>
+          <w:iCs/>
+          <w:sz w:val="24"/>
+          <w:szCs w:val="24"/>
+        </w:rPr>
+        <w:t>print(“frase {} completa {}”, format(item_1, item_2))</w:t>
       </w:r>
       <w:r>
         <w:rPr>
@@ -3637,25 +2901,7 @@
           <w:sz w:val="24"/>
           <w:szCs w:val="24"/>
         </w:rPr>
-        <w:t xml:space="preserve">Após a variável precisamos definir que o alcance/área de repetição desse código, ou seja, se ele vai repetir de qual número a qual número e qual é o </w:t>
-      </w:r>
-      <w:proofErr w:type="spellStart"/>
-      <w:r>
-        <w:rPr>
-          <w:rFonts w:ascii="Times New Roman" w:hAnsi="Times New Roman" w:cs="Times New Roman"/>
-          <w:sz w:val="24"/>
-          <w:szCs w:val="24"/>
-        </w:rPr>
-        <w:t>step</w:t>
-      </w:r>
-      <w:proofErr w:type="spellEnd"/>
-      <w:r>
-        <w:rPr>
-          <w:rFonts w:ascii="Times New Roman" w:hAnsi="Times New Roman" w:cs="Times New Roman"/>
-          <w:sz w:val="24"/>
-          <w:szCs w:val="24"/>
-        </w:rPr>
-        <w:t xml:space="preserve"> dele, portanto, de quantas em quantas casas ele irá pular (padrão = 1).</w:t>
+        <w:t>Após a variável precisamos definir que o alcance/área de repetição desse código, ou seja, se ele vai repetir de qual número a qual número e qual é o step dele, portanto, de quantas em quantas casas ele irá pular (padrão = 1).</w:t>
       </w:r>
     </w:p>
     <w:p>
@@ -3978,25 +3224,7 @@
           <w:sz w:val="24"/>
           <w:szCs w:val="24"/>
         </w:rPr>
-        <w:t xml:space="preserve">Caso a </w:t>
-      </w:r>
-      <w:proofErr w:type="gramStart"/>
-      <w:r>
-        <w:rPr>
-          <w:rFonts w:ascii="Times New Roman" w:hAnsi="Times New Roman" w:cs="Times New Roman"/>
-          <w:sz w:val="24"/>
-          <w:szCs w:val="24"/>
-        </w:rPr>
-        <w:t>sua condições</w:t>
-      </w:r>
-      <w:proofErr w:type="gramEnd"/>
-      <w:r>
-        <w:rPr>
-          <w:rFonts w:ascii="Times New Roman" w:hAnsi="Times New Roman" w:cs="Times New Roman"/>
-          <w:sz w:val="24"/>
-          <w:szCs w:val="24"/>
-        </w:rPr>
-        <w:t xml:space="preserve"> do While (em um jogo de adivinhação, por exemplo) seja satisfeita e você tenha acertado o número, o jogo não irá parar até que o número de tentativas escolhido tenha se completado.</w:t>
+        <w:t>Caso a sua condições do While (em um jogo de adivinhação, por exemplo) seja satisfeita e você tenha acertado o número, o jogo não irá parar até que o número de tentativas escolhido tenha se completado.</w:t>
       </w:r>
     </w:p>
     <w:p>
@@ -4190,26 +3418,267 @@
           <w:sz w:val="24"/>
           <w:szCs w:val="24"/>
         </w:rPr>
-        <w:t xml:space="preserve">Sobre interpolação de </w:t>
-      </w:r>
-      <w:proofErr w:type="spellStart"/>
-      <w:r>
-        <w:rPr>
-          <w:rFonts w:ascii="Times New Roman" w:hAnsi="Times New Roman" w:cs="Times New Roman"/>
-          <w:sz w:val="24"/>
-          <w:szCs w:val="24"/>
-        </w:rPr>
-        <w:t>str’s</w:t>
-      </w:r>
-      <w:proofErr w:type="spellEnd"/>
-      <w:r>
-        <w:rPr>
-          <w:rFonts w:ascii="Times New Roman" w:hAnsi="Times New Roman" w:cs="Times New Roman"/>
-          <w:sz w:val="24"/>
-          <w:szCs w:val="24"/>
+        <w:t>Sobre interpolação de str’s:</w:t>
+      </w:r>
+    </w:p>
+    <w:p>
+      <w:pPr>
+        <w:pStyle w:val="PargrafodaLista"/>
+        <w:numPr>
+          <w:ilvl w:val="2"/>
+          <w:numId w:val="1"/>
+        </w:numPr>
+        <w:rPr>
+          <w:rFonts w:ascii="Times New Roman" w:hAnsi="Times New Roman" w:cs="Times New Roman"/>
+          <w:b/>
+          <w:bCs/>
+          <w:sz w:val="24"/>
+          <w:szCs w:val="24"/>
+          <w:u w:val="single"/>
+        </w:rPr>
+      </w:pPr>
+      <w:r>
+        <w:rPr>
+          <w:rFonts w:ascii="Times New Roman" w:hAnsi="Times New Roman" w:cs="Times New Roman"/>
+          <w:sz w:val="24"/>
+          <w:szCs w:val="24"/>
+        </w:rPr>
+        <w:t xml:space="preserve">Utilizando o </w:t>
+      </w:r>
+      <w:r>
+        <w:rPr>
+          <w:rFonts w:ascii="Times New Roman" w:hAnsi="Times New Roman" w:cs="Times New Roman"/>
+          <w:i/>
+          <w:iCs/>
+          <w:sz w:val="24"/>
+          <w:szCs w:val="24"/>
+        </w:rPr>
+        <w:t>format(1,2)</w:t>
+      </w:r>
+      <w:r>
+        <w:rPr>
+          <w:rFonts w:ascii="Times New Roman" w:hAnsi="Times New Roman" w:cs="Times New Roman"/>
+          <w:sz w:val="24"/>
+          <w:szCs w:val="24"/>
+        </w:rPr>
+        <w:t xml:space="preserve"> depois do </w:t>
+      </w:r>
+      <w:r>
+        <w:rPr>
+          <w:rFonts w:ascii="Times New Roman" w:hAnsi="Times New Roman" w:cs="Times New Roman"/>
+          <w:i/>
+          <w:iCs/>
+          <w:sz w:val="24"/>
+          <w:szCs w:val="24"/>
+        </w:rPr>
+        <w:t xml:space="preserve">print </w:t>
+      </w:r>
+      <w:r>
+        <w:rPr>
+          <w:rFonts w:ascii="Times New Roman" w:hAnsi="Times New Roman" w:cs="Times New Roman"/>
+          <w:sz w:val="24"/>
+          <w:szCs w:val="24"/>
+        </w:rPr>
+        <w:t>fazemos com que as {} sejam substituídas pelos valores respectivos, como já vimos. Contudo, nós podemos determinar qual parâmetro do format será exibido em qual {} colocando números dentro deles.</w:t>
+      </w:r>
+    </w:p>
+    <w:p>
+      <w:pPr>
+        <w:pStyle w:val="PargrafodaLista"/>
+        <w:numPr>
+          <w:ilvl w:val="2"/>
+          <w:numId w:val="1"/>
+        </w:numPr>
+        <w:spacing w:before="240"/>
+        <w:rPr>
+          <w:rFonts w:ascii="Times New Roman" w:hAnsi="Times New Roman" w:cs="Times New Roman"/>
+          <w:b/>
+          <w:bCs/>
+          <w:sz w:val="24"/>
+          <w:szCs w:val="24"/>
+          <w:u w:val="single"/>
+        </w:rPr>
+      </w:pPr>
+      <w:r>
+        <w:rPr>
+          <w:rFonts w:ascii="Times New Roman" w:hAnsi="Times New Roman" w:cs="Times New Roman"/>
+          <w:sz w:val="24"/>
+          <w:szCs w:val="24"/>
+        </w:rPr>
+        <w:t xml:space="preserve">O primeiro é sempre representado pelo </w:t>
+      </w:r>
+      <w:r>
+        <w:rPr>
+          <w:rFonts w:ascii="Times New Roman" w:hAnsi="Times New Roman" w:cs="Times New Roman"/>
+          <w:b/>
+          <w:bCs/>
+          <w:i/>
+          <w:iCs/>
+          <w:sz w:val="24"/>
+          <w:szCs w:val="24"/>
+          <w:u w:val="single"/>
+        </w:rPr>
+        <w:t>0</w:t>
+      </w:r>
+      <w:r>
+        <w:rPr>
+          <w:rFonts w:ascii="Times New Roman" w:hAnsi="Times New Roman" w:cs="Times New Roman"/>
+          <w:sz w:val="24"/>
+          <w:szCs w:val="24"/>
+        </w:rPr>
+        <w:t xml:space="preserve"> e os próximos a partir disso.</w:t>
+      </w:r>
+    </w:p>
+    <w:p>
+      <w:pPr>
+        <w:pStyle w:val="PargrafodaLista"/>
+        <w:numPr>
+          <w:ilvl w:val="2"/>
+          <w:numId w:val="1"/>
+        </w:numPr>
+        <w:spacing w:before="240"/>
+        <w:rPr>
+          <w:rFonts w:ascii="Times New Roman" w:hAnsi="Times New Roman" w:cs="Times New Roman"/>
+          <w:b/>
+          <w:bCs/>
+          <w:sz w:val="24"/>
+          <w:szCs w:val="24"/>
+          <w:u w:val="single"/>
+        </w:rPr>
+      </w:pPr>
+      <w:r>
+        <w:rPr>
+          <w:rFonts w:ascii="Times New Roman" w:hAnsi="Times New Roman" w:cs="Times New Roman"/>
+          <w:sz w:val="24"/>
+          <w:szCs w:val="24"/>
+        </w:rPr>
+        <w:t xml:space="preserve">Exemplo: </w:t>
+      </w:r>
+      <w:r>
+        <w:rPr>
+          <w:rFonts w:ascii="Times New Roman" w:hAnsi="Times New Roman" w:cs="Times New Roman"/>
+          <w:i/>
+          <w:iCs/>
+          <w:sz w:val="24"/>
+          <w:szCs w:val="24"/>
+        </w:rPr>
+        <w:t>print(“O {} tem um total de {} mundiais, já o {} tem {} mundiais”, format(palmeiras, 0, corinthias, 3)</w:t>
+      </w:r>
+      <w:r>
+        <w:rPr>
+          <w:rFonts w:ascii="Times New Roman" w:hAnsi="Times New Roman" w:cs="Times New Roman"/>
+          <w:sz w:val="24"/>
+          <w:szCs w:val="24"/>
+        </w:rPr>
+        <w:t>. Ele irá imprimir os valores respectivos por padrão, mas e se quisermos mudar?</w:t>
+      </w:r>
+    </w:p>
+    <w:p>
+      <w:pPr>
+        <w:pStyle w:val="PargrafodaLista"/>
+        <w:numPr>
+          <w:ilvl w:val="2"/>
+          <w:numId w:val="1"/>
+        </w:numPr>
+        <w:spacing w:before="240"/>
+        <w:rPr>
+          <w:rFonts w:ascii="Times New Roman" w:hAnsi="Times New Roman" w:cs="Times New Roman"/>
+          <w:b/>
+          <w:bCs/>
+          <w:sz w:val="24"/>
+          <w:szCs w:val="24"/>
+          <w:u w:val="single"/>
+        </w:rPr>
+      </w:pPr>
+      <w:r>
+        <w:rPr>
+          <w:rFonts w:ascii="Times New Roman" w:hAnsi="Times New Roman" w:cs="Times New Roman"/>
+          <w:i/>
+          <w:iCs/>
+          <w:sz w:val="24"/>
+          <w:szCs w:val="24"/>
+        </w:rPr>
+        <w:t>print(“O {2} tem um total de {3} mundiais, já o {0} tem {1} mundiais”, format(palmeiras, 0, corinthias, 3)</w:t>
+      </w:r>
+      <w:r>
+        <w:rPr>
+          <w:rFonts w:ascii="Times New Roman" w:hAnsi="Times New Roman" w:cs="Times New Roman"/>
+          <w:sz w:val="24"/>
+          <w:szCs w:val="24"/>
+        </w:rPr>
+        <w:t>. Determinando as interpolações assim, os valores são trocados, apresentando primeiro o corinthians e depois o palmeiras, diferentemente do anterior.</w:t>
+      </w:r>
+    </w:p>
+    <w:p>
+      <w:pPr>
+        <w:pStyle w:val="PargrafodaLista"/>
+        <w:numPr>
+          <w:ilvl w:val="1"/>
+          <w:numId w:val="1"/>
+        </w:numPr>
+        <w:spacing w:before="240"/>
+        <w:rPr>
+          <w:rFonts w:ascii="Times New Roman" w:hAnsi="Times New Roman" w:cs="Times New Roman"/>
+          <w:b/>
+          <w:bCs/>
+          <w:sz w:val="24"/>
+          <w:szCs w:val="24"/>
+          <w:u w:val="single"/>
+        </w:rPr>
+      </w:pPr>
+      <w:r>
+        <w:rPr>
+          <w:rFonts w:ascii="Times New Roman" w:hAnsi="Times New Roman" w:cs="Times New Roman"/>
+          <w:sz w:val="24"/>
+          <w:szCs w:val="24"/>
+        </w:rPr>
+        <w:t xml:space="preserve"> Podemos formatar números e quantidades de espaços utilizados por palavras frases formatadas colocando dentro dos {} o</w:t>
+      </w:r>
+      <w:r>
+        <w:rPr>
+          <w:rFonts w:ascii="Times New Roman" w:hAnsi="Times New Roman" w:cs="Times New Roman"/>
+          <w:sz w:val="24"/>
+          <w:szCs w:val="24"/>
+        </w:rPr>
+        <w:t>s:</w:t>
+      </w:r>
+    </w:p>
+    <w:p>
+      <w:pPr>
+        <w:pStyle w:val="PargrafodaLista"/>
+        <w:numPr>
+          <w:ilvl w:val="2"/>
+          <w:numId w:val="1"/>
+        </w:numPr>
+        <w:spacing w:before="240"/>
+        <w:rPr>
+          <w:rFonts w:ascii="Times New Roman" w:hAnsi="Times New Roman" w:cs="Times New Roman"/>
+          <w:b/>
+          <w:bCs/>
+          <w:sz w:val="24"/>
+          <w:szCs w:val="24"/>
+          <w:u w:val="single"/>
+        </w:rPr>
+      </w:pPr>
+      <w:r>
+        <w:rPr>
+          <w:rFonts w:ascii="Times New Roman" w:hAnsi="Times New Roman" w:cs="Times New Roman"/>
+          <w:b/>
+          <w:bCs/>
+          <w:sz w:val="24"/>
+          <w:szCs w:val="24"/>
+          <w:u w:val="single"/>
         </w:rPr>
         <w:t>:</w:t>
       </w:r>
+      <w:r>
+        <w:rPr>
+          <w:rFonts w:ascii="Times New Roman" w:hAnsi="Times New Roman" w:cs="Times New Roman"/>
+          <w:sz w:val="24"/>
+          <w:szCs w:val="24"/>
+        </w:rPr>
+        <w:t xml:space="preserve"> = indica formatação;</w:t>
+      </w:r>
     </w:p>
     <w:p>
       <w:pPr>
@@ -4218,70 +3687,34 @@
           <w:ilvl w:val="2"/>
           <w:numId w:val="1"/>
         </w:numPr>
-        <w:rPr>
-          <w:rFonts w:ascii="Times New Roman" w:hAnsi="Times New Roman" w:cs="Times New Roman"/>
-          <w:b/>
-          <w:bCs/>
-          <w:sz w:val="24"/>
-          <w:szCs w:val="24"/>
-          <w:u w:val="single"/>
-        </w:rPr>
-      </w:pPr>
-      <w:r>
-        <w:rPr>
-          <w:rFonts w:ascii="Times New Roman" w:hAnsi="Times New Roman" w:cs="Times New Roman"/>
-          <w:sz w:val="24"/>
-          <w:szCs w:val="24"/>
-        </w:rPr>
-        <w:t xml:space="preserve">Utilizando o </w:t>
-      </w:r>
-      <w:proofErr w:type="gramStart"/>
-      <w:r>
-        <w:rPr>
-          <w:rFonts w:ascii="Times New Roman" w:hAnsi="Times New Roman" w:cs="Times New Roman"/>
-          <w:i/>
-          <w:iCs/>
-          <w:sz w:val="24"/>
-          <w:szCs w:val="24"/>
-        </w:rPr>
-        <w:t>format(</w:t>
-      </w:r>
-      <w:proofErr w:type="gramEnd"/>
-      <w:r>
-        <w:rPr>
-          <w:rFonts w:ascii="Times New Roman" w:hAnsi="Times New Roman" w:cs="Times New Roman"/>
-          <w:i/>
-          <w:iCs/>
-          <w:sz w:val="24"/>
-          <w:szCs w:val="24"/>
-        </w:rPr>
-        <w:t>1,2)</w:t>
-      </w:r>
-      <w:r>
-        <w:rPr>
-          <w:rFonts w:ascii="Times New Roman" w:hAnsi="Times New Roman" w:cs="Times New Roman"/>
-          <w:sz w:val="24"/>
-          <w:szCs w:val="24"/>
-        </w:rPr>
-        <w:t xml:space="preserve"> depois do </w:t>
-      </w:r>
-      <w:r>
-        <w:rPr>
-          <w:rFonts w:ascii="Times New Roman" w:hAnsi="Times New Roman" w:cs="Times New Roman"/>
-          <w:i/>
-          <w:iCs/>
-          <w:sz w:val="24"/>
-          <w:szCs w:val="24"/>
-        </w:rPr>
-        <w:t xml:space="preserve">print </w:t>
-      </w:r>
-      <w:r>
-        <w:rPr>
-          <w:rFonts w:ascii="Times New Roman" w:hAnsi="Times New Roman" w:cs="Times New Roman"/>
-          <w:sz w:val="24"/>
-          <w:szCs w:val="24"/>
-        </w:rPr>
-        <w:t>fazemos com que as {} sejam substituídas pelos valores respectivos, como já vimos. Contudo, nós podemos determinar qual parâmetro do format será exibido em qual {} colocando números dentro deles.</w:t>
+        <w:spacing w:before="240"/>
+        <w:rPr>
+          <w:rFonts w:ascii="Times New Roman" w:hAnsi="Times New Roman" w:cs="Times New Roman"/>
+          <w:b/>
+          <w:bCs/>
+          <w:sz w:val="24"/>
+          <w:szCs w:val="24"/>
+          <w:u w:val="single"/>
+        </w:rPr>
+      </w:pPr>
+      <w:r>
+        <w:rPr>
+          <w:rFonts w:ascii="Times New Roman" w:hAnsi="Times New Roman" w:cs="Times New Roman"/>
+          <w:b/>
+          <w:bCs/>
+          <w:sz w:val="24"/>
+          <w:szCs w:val="24"/>
+          <w:u w:val="single"/>
+        </w:rPr>
+        <w:t>.número</w:t>
+      </w:r>
+      <w:r>
+        <w:rPr>
+          <w:rFonts w:ascii="Times New Roman" w:hAnsi="Times New Roman" w:cs="Times New Roman"/>
+          <w:sz w:val="24"/>
+          <w:szCs w:val="24"/>
+        </w:rPr>
+        <w:t xml:space="preserve"> = indica quantidade de casas depois da vírgula/ponto;</w:t>
       </w:r>
     </w:p>
     <w:p>
@@ -4304,31 +3737,21 @@
       <w:r>
         <w:rPr>
           <w:rFonts w:ascii="Times New Roman" w:hAnsi="Times New Roman" w:cs="Times New Roman"/>
-          <w:sz w:val="24"/>
-          <w:szCs w:val="24"/>
-        </w:rPr>
-        <w:t xml:space="preserve">O primeiro é sempre representado pelo </w:t>
-      </w:r>
-      <w:r>
-        <w:rPr>
-          <w:rFonts w:ascii="Times New Roman" w:hAnsi="Times New Roman" w:cs="Times New Roman"/>
-          <w:b/>
-          <w:bCs/>
-          <w:i/>
-          <w:iCs/>
-          <w:sz w:val="24"/>
-          <w:szCs w:val="24"/>
-          <w:u w:val="single"/>
-        </w:rPr>
-        <w:t>0</w:t>
-      </w:r>
-      <w:r>
-        <w:rPr>
-          <w:rFonts w:ascii="Times New Roman" w:hAnsi="Times New Roman" w:cs="Times New Roman"/>
-          <w:sz w:val="24"/>
-          <w:szCs w:val="24"/>
-        </w:rPr>
-        <w:t xml:space="preserve"> e os próximos a partir disso.</w:t>
+          <w:b/>
+          <w:bCs/>
+          <w:sz w:val="24"/>
+          <w:szCs w:val="24"/>
+          <w:u w:val="single"/>
+        </w:rPr>
+        <w:t xml:space="preserve">F </w:t>
+      </w:r>
+      <w:r>
+        <w:rPr>
+          <w:rFonts w:ascii="Times New Roman" w:hAnsi="Times New Roman" w:cs="Times New Roman"/>
+          <w:sz w:val="24"/>
+          <w:szCs w:val="24"/>
+        </w:rPr>
+        <w:t>= Indica que é um número float;</w:t>
       </w:r>
     </w:p>
     <w:p>
@@ -4351,62 +3774,21 @@
       <w:r>
         <w:rPr>
           <w:rFonts w:ascii="Times New Roman" w:hAnsi="Times New Roman" w:cs="Times New Roman"/>
-          <w:sz w:val="24"/>
-          <w:szCs w:val="24"/>
-        </w:rPr>
-        <w:t xml:space="preserve">Exemplo: </w:t>
-      </w:r>
-      <w:proofErr w:type="gramStart"/>
-      <w:r>
-        <w:rPr>
-          <w:rFonts w:ascii="Times New Roman" w:hAnsi="Times New Roman" w:cs="Times New Roman"/>
-          <w:i/>
-          <w:iCs/>
-          <w:sz w:val="24"/>
-          <w:szCs w:val="24"/>
-        </w:rPr>
-        <w:t>print(</w:t>
-      </w:r>
-      <w:proofErr w:type="gramEnd"/>
-      <w:r>
-        <w:rPr>
-          <w:rFonts w:ascii="Times New Roman" w:hAnsi="Times New Roman" w:cs="Times New Roman"/>
-          <w:i/>
-          <w:iCs/>
-          <w:sz w:val="24"/>
-          <w:szCs w:val="24"/>
-        </w:rPr>
-        <w:t xml:space="preserve">“O {} tem um total de {} mundiais, já o {} tem {} mundiais”, format(palmeiras, 0, </w:t>
-      </w:r>
-      <w:proofErr w:type="spellStart"/>
-      <w:r>
-        <w:rPr>
-          <w:rFonts w:ascii="Times New Roman" w:hAnsi="Times New Roman" w:cs="Times New Roman"/>
-          <w:i/>
-          <w:iCs/>
-          <w:sz w:val="24"/>
-          <w:szCs w:val="24"/>
-        </w:rPr>
-        <w:t>corinthias</w:t>
-      </w:r>
-      <w:proofErr w:type="spellEnd"/>
-      <w:r>
-        <w:rPr>
-          <w:rFonts w:ascii="Times New Roman" w:hAnsi="Times New Roman" w:cs="Times New Roman"/>
-          <w:i/>
-          <w:iCs/>
-          <w:sz w:val="24"/>
-          <w:szCs w:val="24"/>
-        </w:rPr>
-        <w:t>, 3)</w:t>
-      </w:r>
-      <w:r>
-        <w:rPr>
-          <w:rFonts w:ascii="Times New Roman" w:hAnsi="Times New Roman" w:cs="Times New Roman"/>
-          <w:sz w:val="24"/>
-          <w:szCs w:val="24"/>
-        </w:rPr>
-        <w:t>. Ele irá imprimir os valores respectivos por padrão, mas e se quisermos mudar?</w:t>
+          <w:b/>
+          <w:bCs/>
+          <w:sz w:val="24"/>
+          <w:szCs w:val="24"/>
+          <w:u w:val="single"/>
+        </w:rPr>
+        <w:t>D</w:t>
+      </w:r>
+      <w:r>
+        <w:rPr>
+          <w:rFonts w:ascii="Times New Roman" w:hAnsi="Times New Roman" w:cs="Times New Roman"/>
+          <w:sz w:val="24"/>
+          <w:szCs w:val="24"/>
+        </w:rPr>
+        <w:t xml:space="preserve"> = Indica número inteiro;</w:t>
       </w:r>
     </w:p>
     <w:p>
@@ -4426,100 +3808,39 @@
           <w:u w:val="single"/>
         </w:rPr>
       </w:pPr>
-      <w:proofErr w:type="gramStart"/>
-      <w:r>
-        <w:rPr>
-          <w:rFonts w:ascii="Times New Roman" w:hAnsi="Times New Roman" w:cs="Times New Roman"/>
-          <w:i/>
-          <w:iCs/>
-          <w:sz w:val="24"/>
-          <w:szCs w:val="24"/>
-        </w:rPr>
-        <w:t>print(</w:t>
-      </w:r>
-      <w:proofErr w:type="gramEnd"/>
-      <w:r>
-        <w:rPr>
-          <w:rFonts w:ascii="Times New Roman" w:hAnsi="Times New Roman" w:cs="Times New Roman"/>
-          <w:i/>
-          <w:iCs/>
-          <w:sz w:val="24"/>
-          <w:szCs w:val="24"/>
-        </w:rPr>
-        <w:t xml:space="preserve">“O {2} tem um total de {3} mundiais, já o {0} tem {1} mundiais”, format(palmeiras, 0, </w:t>
-      </w:r>
-      <w:proofErr w:type="spellStart"/>
-      <w:r>
-        <w:rPr>
-          <w:rFonts w:ascii="Times New Roman" w:hAnsi="Times New Roman" w:cs="Times New Roman"/>
-          <w:i/>
-          <w:iCs/>
-          <w:sz w:val="24"/>
-          <w:szCs w:val="24"/>
-        </w:rPr>
-        <w:t>corinthias</w:t>
-      </w:r>
-      <w:proofErr w:type="spellEnd"/>
-      <w:r>
-        <w:rPr>
-          <w:rFonts w:ascii="Times New Roman" w:hAnsi="Times New Roman" w:cs="Times New Roman"/>
-          <w:i/>
-          <w:iCs/>
-          <w:sz w:val="24"/>
-          <w:szCs w:val="24"/>
-        </w:rPr>
-        <w:t>, 3)</w:t>
-      </w:r>
-      <w:r>
-        <w:rPr>
-          <w:rFonts w:ascii="Times New Roman" w:hAnsi="Times New Roman" w:cs="Times New Roman"/>
-          <w:sz w:val="24"/>
-          <w:szCs w:val="24"/>
-        </w:rPr>
-        <w:t xml:space="preserve">. Determinando as interpolações assim, os valores são trocados, apresentando primeiro o </w:t>
-      </w:r>
-      <w:proofErr w:type="spellStart"/>
-      <w:r>
-        <w:rPr>
-          <w:rFonts w:ascii="Times New Roman" w:hAnsi="Times New Roman" w:cs="Times New Roman"/>
-          <w:sz w:val="24"/>
-          <w:szCs w:val="24"/>
-        </w:rPr>
-        <w:t>corinthians</w:t>
-      </w:r>
-      <w:proofErr w:type="spellEnd"/>
-      <w:r>
-        <w:rPr>
-          <w:rFonts w:ascii="Times New Roman" w:hAnsi="Times New Roman" w:cs="Times New Roman"/>
-          <w:sz w:val="24"/>
-          <w:szCs w:val="24"/>
-        </w:rPr>
-        <w:t xml:space="preserve"> e depois </w:t>
-      </w:r>
-      <w:proofErr w:type="gramStart"/>
-      <w:r>
-        <w:rPr>
-          <w:rFonts w:ascii="Times New Roman" w:hAnsi="Times New Roman" w:cs="Times New Roman"/>
-          <w:sz w:val="24"/>
-          <w:szCs w:val="24"/>
-        </w:rPr>
-        <w:t>o palmeiras</w:t>
-      </w:r>
-      <w:proofErr w:type="gramEnd"/>
-      <w:r>
-        <w:rPr>
-          <w:rFonts w:ascii="Times New Roman" w:hAnsi="Times New Roman" w:cs="Times New Roman"/>
-          <w:sz w:val="24"/>
-          <w:szCs w:val="24"/>
-        </w:rPr>
-        <w:t>, diferentemente do anterior.</w:t>
-      </w:r>
-    </w:p>
-    <w:p>
-      <w:pPr>
-        <w:pStyle w:val="PargrafodaLista"/>
-        <w:numPr>
-          <w:ilvl w:val="1"/>
+      <w:r>
+        <w:rPr>
+          <w:rFonts w:ascii="Times New Roman" w:hAnsi="Times New Roman" w:cs="Times New Roman"/>
+          <w:b/>
+          <w:bCs/>
+          <w:sz w:val="24"/>
+          <w:szCs w:val="24"/>
+          <w:u w:val="single"/>
+        </w:rPr>
+        <w:t>Número depois dos :</w:t>
+      </w:r>
+      <w:r>
+        <w:rPr>
+          <w:rFonts w:ascii="Times New Roman" w:hAnsi="Times New Roman" w:cs="Times New Roman"/>
+          <w:sz w:val="24"/>
+          <w:szCs w:val="24"/>
+        </w:rPr>
+        <w:t xml:space="preserve"> = Indica quantas casas o conteúdo do format ocupará</w:t>
+      </w:r>
+      <w:r>
+        <w:rPr>
+          <w:rFonts w:ascii="Times New Roman" w:hAnsi="Times New Roman" w:cs="Times New Roman"/>
+          <w:sz w:val="24"/>
+          <w:szCs w:val="24"/>
+        </w:rPr>
+        <w:t>;</w:t>
+      </w:r>
+    </w:p>
+    <w:p>
+      <w:pPr>
+        <w:pStyle w:val="PargrafodaLista"/>
+        <w:numPr>
+          <w:ilvl w:val="2"/>
           <w:numId w:val="1"/>
         </w:numPr>
         <w:spacing w:before="240"/>
@@ -4535,287 +3856,14 @@
       <w:r>
         <w:rPr>
           <w:rFonts w:ascii="Times New Roman" w:hAnsi="Times New Roman" w:cs="Times New Roman"/>
-          <w:sz w:val="24"/>
-          <w:szCs w:val="24"/>
-        </w:rPr>
-        <w:t xml:space="preserve"> Podemos formatar números e quantidades de espaços utilizados por palavras frases formatadas colocando dentro dos {} o</w:t>
-      </w:r>
-      <w:r>
-        <w:rPr>
-          <w:rFonts w:ascii="Times New Roman" w:hAnsi="Times New Roman" w:cs="Times New Roman"/>
-          <w:sz w:val="24"/>
-          <w:szCs w:val="24"/>
-        </w:rPr>
-        <w:t>s:</w:t>
-      </w:r>
-    </w:p>
-    <w:p>
-      <w:pPr>
-        <w:pStyle w:val="PargrafodaLista"/>
-        <w:numPr>
-          <w:ilvl w:val="2"/>
-          <w:numId w:val="1"/>
-        </w:numPr>
-        <w:spacing w:before="240"/>
-        <w:rPr>
-          <w:rFonts w:ascii="Times New Roman" w:hAnsi="Times New Roman" w:cs="Times New Roman"/>
-          <w:b/>
-          <w:bCs/>
-          <w:sz w:val="24"/>
-          <w:szCs w:val="24"/>
-          <w:u w:val="single"/>
-        </w:rPr>
-      </w:pPr>
-      <w:r>
-        <w:rPr>
-          <w:rFonts w:ascii="Times New Roman" w:hAnsi="Times New Roman" w:cs="Times New Roman"/>
-          <w:b/>
-          <w:bCs/>
-          <w:sz w:val="24"/>
-          <w:szCs w:val="24"/>
-          <w:u w:val="single"/>
-        </w:rPr>
-        <w:t>:</w:t>
-      </w:r>
-      <w:r>
-        <w:rPr>
-          <w:rFonts w:ascii="Times New Roman" w:hAnsi="Times New Roman" w:cs="Times New Roman"/>
-          <w:sz w:val="24"/>
-          <w:szCs w:val="24"/>
-        </w:rPr>
-        <w:t xml:space="preserve"> = indica formatação;</w:t>
-      </w:r>
-    </w:p>
-    <w:p>
-      <w:pPr>
-        <w:pStyle w:val="PargrafodaLista"/>
-        <w:numPr>
-          <w:ilvl w:val="2"/>
-          <w:numId w:val="1"/>
-        </w:numPr>
-        <w:spacing w:before="240"/>
-        <w:rPr>
-          <w:rFonts w:ascii="Times New Roman" w:hAnsi="Times New Roman" w:cs="Times New Roman"/>
-          <w:b/>
-          <w:bCs/>
-          <w:sz w:val="24"/>
-          <w:szCs w:val="24"/>
-          <w:u w:val="single"/>
-        </w:rPr>
-      </w:pPr>
-      <w:proofErr w:type="gramStart"/>
-      <w:r>
-        <w:rPr>
-          <w:rFonts w:ascii="Times New Roman" w:hAnsi="Times New Roman" w:cs="Times New Roman"/>
-          <w:b/>
-          <w:bCs/>
-          <w:sz w:val="24"/>
-          <w:szCs w:val="24"/>
-          <w:u w:val="single"/>
-        </w:rPr>
-        <w:t>.número</w:t>
-      </w:r>
-      <w:proofErr w:type="gramEnd"/>
-      <w:r>
-        <w:rPr>
-          <w:rFonts w:ascii="Times New Roman" w:hAnsi="Times New Roman" w:cs="Times New Roman"/>
-          <w:sz w:val="24"/>
-          <w:szCs w:val="24"/>
-        </w:rPr>
-        <w:t xml:space="preserve"> = indica quantidade de casas depois da vírgula/ponto;</w:t>
-      </w:r>
-    </w:p>
-    <w:p>
-      <w:pPr>
-        <w:pStyle w:val="PargrafodaLista"/>
-        <w:numPr>
-          <w:ilvl w:val="2"/>
-          <w:numId w:val="1"/>
-        </w:numPr>
-        <w:spacing w:before="240"/>
-        <w:rPr>
-          <w:rFonts w:ascii="Times New Roman" w:hAnsi="Times New Roman" w:cs="Times New Roman"/>
-          <w:b/>
-          <w:bCs/>
-          <w:sz w:val="24"/>
-          <w:szCs w:val="24"/>
-          <w:u w:val="single"/>
-        </w:rPr>
-      </w:pPr>
-      <w:r>
-        <w:rPr>
-          <w:rFonts w:ascii="Times New Roman" w:hAnsi="Times New Roman" w:cs="Times New Roman"/>
-          <w:b/>
-          <w:bCs/>
-          <w:sz w:val="24"/>
-          <w:szCs w:val="24"/>
-          <w:u w:val="single"/>
-        </w:rPr>
-        <w:t xml:space="preserve">F </w:t>
-      </w:r>
-      <w:r>
-        <w:rPr>
-          <w:rFonts w:ascii="Times New Roman" w:hAnsi="Times New Roman" w:cs="Times New Roman"/>
-          <w:sz w:val="24"/>
-          <w:szCs w:val="24"/>
-        </w:rPr>
-        <w:t xml:space="preserve">= Indica que é um número </w:t>
-      </w:r>
-      <w:proofErr w:type="spellStart"/>
-      <w:r>
-        <w:rPr>
-          <w:rFonts w:ascii="Times New Roman" w:hAnsi="Times New Roman" w:cs="Times New Roman"/>
-          <w:sz w:val="24"/>
-          <w:szCs w:val="24"/>
-        </w:rPr>
-        <w:t>float</w:t>
-      </w:r>
-      <w:proofErr w:type="spellEnd"/>
-      <w:r>
-        <w:rPr>
-          <w:rFonts w:ascii="Times New Roman" w:hAnsi="Times New Roman" w:cs="Times New Roman"/>
-          <w:sz w:val="24"/>
-          <w:szCs w:val="24"/>
-        </w:rPr>
-        <w:t>;</w:t>
-      </w:r>
-    </w:p>
-    <w:p>
-      <w:pPr>
-        <w:pStyle w:val="PargrafodaLista"/>
-        <w:numPr>
-          <w:ilvl w:val="2"/>
-          <w:numId w:val="1"/>
-        </w:numPr>
-        <w:spacing w:before="240"/>
-        <w:rPr>
-          <w:rFonts w:ascii="Times New Roman" w:hAnsi="Times New Roman" w:cs="Times New Roman"/>
-          <w:b/>
-          <w:bCs/>
-          <w:sz w:val="24"/>
-          <w:szCs w:val="24"/>
-          <w:u w:val="single"/>
-        </w:rPr>
-      </w:pPr>
-      <w:r>
-        <w:rPr>
-          <w:rFonts w:ascii="Times New Roman" w:hAnsi="Times New Roman" w:cs="Times New Roman"/>
-          <w:b/>
-          <w:bCs/>
-          <w:sz w:val="24"/>
-          <w:szCs w:val="24"/>
-          <w:u w:val="single"/>
-        </w:rPr>
-        <w:t>D</w:t>
-      </w:r>
-      <w:r>
-        <w:rPr>
-          <w:rFonts w:ascii="Times New Roman" w:hAnsi="Times New Roman" w:cs="Times New Roman"/>
-          <w:sz w:val="24"/>
-          <w:szCs w:val="24"/>
-        </w:rPr>
-        <w:t xml:space="preserve"> = Indica número inteiro;</w:t>
-      </w:r>
-    </w:p>
-    <w:p>
-      <w:pPr>
-        <w:pStyle w:val="PargrafodaLista"/>
-        <w:numPr>
-          <w:ilvl w:val="2"/>
-          <w:numId w:val="1"/>
-        </w:numPr>
-        <w:spacing w:before="240"/>
-        <w:rPr>
-          <w:rFonts w:ascii="Times New Roman" w:hAnsi="Times New Roman" w:cs="Times New Roman"/>
-          <w:b/>
-          <w:bCs/>
-          <w:sz w:val="24"/>
-          <w:szCs w:val="24"/>
-          <w:u w:val="single"/>
-        </w:rPr>
-      </w:pPr>
-      <w:r>
-        <w:rPr>
-          <w:rFonts w:ascii="Times New Roman" w:hAnsi="Times New Roman" w:cs="Times New Roman"/>
-          <w:b/>
-          <w:bCs/>
-          <w:sz w:val="24"/>
-          <w:szCs w:val="24"/>
-          <w:u w:val="single"/>
-        </w:rPr>
-        <w:t xml:space="preserve">Número depois </w:t>
-      </w:r>
-      <w:proofErr w:type="gramStart"/>
-      <w:r>
-        <w:rPr>
-          <w:rFonts w:ascii="Times New Roman" w:hAnsi="Times New Roman" w:cs="Times New Roman"/>
-          <w:b/>
-          <w:bCs/>
-          <w:sz w:val="24"/>
-          <w:szCs w:val="24"/>
-          <w:u w:val="single"/>
-        </w:rPr>
-        <w:t>dos :</w:t>
-      </w:r>
-      <w:proofErr w:type="gramEnd"/>
-      <w:r>
-        <w:rPr>
-          <w:rFonts w:ascii="Times New Roman" w:hAnsi="Times New Roman" w:cs="Times New Roman"/>
-          <w:sz w:val="24"/>
-          <w:szCs w:val="24"/>
-        </w:rPr>
-        <w:t xml:space="preserve"> = Indica quantas casas o conteúdo do format ocupará</w:t>
-      </w:r>
-      <w:r>
-        <w:rPr>
-          <w:rFonts w:ascii="Times New Roman" w:hAnsi="Times New Roman" w:cs="Times New Roman"/>
-          <w:sz w:val="24"/>
-          <w:szCs w:val="24"/>
-        </w:rPr>
-        <w:t>;</w:t>
-      </w:r>
-    </w:p>
-    <w:p>
-      <w:pPr>
-        <w:pStyle w:val="PargrafodaLista"/>
-        <w:numPr>
-          <w:ilvl w:val="2"/>
-          <w:numId w:val="1"/>
-        </w:numPr>
-        <w:spacing w:before="240"/>
-        <w:rPr>
-          <w:rFonts w:ascii="Times New Roman" w:hAnsi="Times New Roman" w:cs="Times New Roman"/>
-          <w:b/>
-          <w:bCs/>
-          <w:sz w:val="24"/>
-          <w:szCs w:val="24"/>
-          <w:u w:val="single"/>
-        </w:rPr>
-      </w:pPr>
-      <w:r>
-        <w:rPr>
-          <w:rFonts w:ascii="Times New Roman" w:hAnsi="Times New Roman" w:cs="Times New Roman"/>
-          <w:b/>
-          <w:bCs/>
-          <w:sz w:val="24"/>
-          <w:szCs w:val="24"/>
-          <w:u w:val="single"/>
-        </w:rPr>
-        <w:t xml:space="preserve">Número antes do número depois </w:t>
-      </w:r>
-      <w:proofErr w:type="gramStart"/>
-      <w:r>
-        <w:rPr>
-          <w:rFonts w:ascii="Times New Roman" w:hAnsi="Times New Roman" w:cs="Times New Roman"/>
-          <w:b/>
-          <w:bCs/>
-          <w:sz w:val="24"/>
-          <w:szCs w:val="24"/>
-          <w:u w:val="single"/>
-        </w:rPr>
-        <w:t>dos :</w:t>
-      </w:r>
-      <w:proofErr w:type="gramEnd"/>
+          <w:b/>
+          <w:bCs/>
+          <w:sz w:val="24"/>
+          <w:szCs w:val="24"/>
+          <w:u w:val="single"/>
+        </w:rPr>
+        <w:t>Número antes do número depois dos :</w:t>
+      </w:r>
       <w:r>
         <w:rPr>
           <w:rFonts w:ascii="Times New Roman" w:hAnsi="Times New Roman" w:cs="Times New Roman"/>
@@ -4901,25 +3949,7 @@
           <w:sz w:val="24"/>
           <w:szCs w:val="24"/>
         </w:rPr>
-        <w:t xml:space="preserve">Podemos também interpolar diretamente dentro dos {}, sem utilizar </w:t>
-      </w:r>
-      <w:proofErr w:type="gramStart"/>
-      <w:r>
-        <w:rPr>
-          <w:rFonts w:ascii="Times New Roman" w:hAnsi="Times New Roman" w:cs="Times New Roman"/>
-          <w:sz w:val="24"/>
-          <w:szCs w:val="24"/>
-        </w:rPr>
-        <w:t>o .format</w:t>
-      </w:r>
-      <w:proofErr w:type="gramEnd"/>
-      <w:r>
-        <w:rPr>
-          <w:rFonts w:ascii="Times New Roman" w:hAnsi="Times New Roman" w:cs="Times New Roman"/>
-          <w:sz w:val="24"/>
-          <w:szCs w:val="24"/>
-        </w:rPr>
-        <w:t xml:space="preserve">. O nome dessa funcionalidade é </w:t>
+        <w:t xml:space="preserve">Podemos também interpolar diretamente dentro dos {}, sem utilizar o .format. O nome dessa funcionalidade é </w:t>
       </w:r>
       <w:r>
         <w:rPr>
@@ -4939,40 +3969,16 @@
         </w:rPr>
         <w:t xml:space="preserve"> ou </w:t>
       </w:r>
-      <w:proofErr w:type="spellStart"/>
-      <w:r>
-        <w:rPr>
-          <w:rFonts w:ascii="Times New Roman" w:hAnsi="Times New Roman" w:cs="Times New Roman"/>
-          <w:i/>
-          <w:iCs/>
-          <w:sz w:val="24"/>
-          <w:szCs w:val="24"/>
-        </w:rPr>
-        <w:t>formatted</w:t>
-      </w:r>
-      <w:proofErr w:type="spellEnd"/>
-      <w:r>
-        <w:rPr>
-          <w:rFonts w:ascii="Times New Roman" w:hAnsi="Times New Roman" w:cs="Times New Roman"/>
-          <w:i/>
-          <w:iCs/>
-          <w:sz w:val="24"/>
-          <w:szCs w:val="24"/>
-        </w:rPr>
-        <w:t xml:space="preserve"> string </w:t>
-      </w:r>
-      <w:proofErr w:type="spellStart"/>
-      <w:r>
-        <w:rPr>
-          <w:rFonts w:ascii="Times New Roman" w:hAnsi="Times New Roman" w:cs="Times New Roman"/>
-          <w:i/>
-          <w:iCs/>
-          <w:sz w:val="24"/>
-          <w:szCs w:val="24"/>
-        </w:rPr>
-        <w:t>literals</w:t>
-      </w:r>
-      <w:proofErr w:type="spellEnd"/>
+      <w:r>
+        <w:rPr>
+          <w:rFonts w:ascii="Times New Roman" w:hAnsi="Times New Roman" w:cs="Times New Roman"/>
+          <w:i/>
+          <w:iCs/>
+          <w:sz w:val="24"/>
+          <w:szCs w:val="24"/>
+        </w:rPr>
+        <w:t>formatted string literals</w:t>
+      </w:r>
       <w:r>
         <w:rPr>
           <w:rFonts w:ascii="Times New Roman" w:hAnsi="Times New Roman" w:cs="Times New Roman"/>
@@ -5005,57 +4011,17 @@
           <w:sz w:val="24"/>
           <w:szCs w:val="24"/>
         </w:rPr>
-        <w:t xml:space="preserve">Para usar isso basta colocar toda a string entre aspas simples </w:t>
-      </w:r>
-      <w:proofErr w:type="gramStart"/>
-      <w:r>
-        <w:rPr>
-          <w:rFonts w:ascii="Times New Roman" w:hAnsi="Times New Roman" w:cs="Times New Roman"/>
-          <w:sz w:val="24"/>
-          <w:szCs w:val="24"/>
-        </w:rPr>
-        <w:t>‘ ‘</w:t>
-      </w:r>
-      <w:proofErr w:type="gramEnd"/>
-      <w:r>
-        <w:rPr>
-          <w:rFonts w:ascii="Times New Roman" w:hAnsi="Times New Roman" w:cs="Times New Roman"/>
-          <w:sz w:val="24"/>
-          <w:szCs w:val="24"/>
-        </w:rPr>
-        <w:t xml:space="preserve"> e um f antes delas, ficando assim: </w:t>
-      </w:r>
-      <w:r>
-        <w:rPr>
-          <w:rFonts w:ascii="Times New Roman" w:hAnsi="Times New Roman" w:cs="Times New Roman"/>
-          <w:i/>
-          <w:iCs/>
-          <w:sz w:val="24"/>
-          <w:szCs w:val="24"/>
-        </w:rPr>
-        <w:t>print(</w:t>
-      </w:r>
-      <w:proofErr w:type="spellStart"/>
-      <w:r>
-        <w:rPr>
-          <w:rFonts w:ascii="Times New Roman" w:hAnsi="Times New Roman" w:cs="Times New Roman"/>
-          <w:i/>
-          <w:iCs/>
-          <w:sz w:val="24"/>
-          <w:szCs w:val="24"/>
-        </w:rPr>
-        <w:t>f’texto</w:t>
-      </w:r>
-      <w:proofErr w:type="spellEnd"/>
-      <w:r>
-        <w:rPr>
-          <w:rFonts w:ascii="Times New Roman" w:hAnsi="Times New Roman" w:cs="Times New Roman"/>
-          <w:i/>
-          <w:iCs/>
-          <w:sz w:val="24"/>
-          <w:szCs w:val="24"/>
-        </w:rPr>
-        <w:t xml:space="preserve"> {qualquer} de {exemplo}’)</w:t>
+        <w:t xml:space="preserve">Para usar isso basta colocar toda a string entre aspas simples ‘ ‘ e um f antes delas, ficando assim: </w:t>
+      </w:r>
+      <w:r>
+        <w:rPr>
+          <w:rFonts w:ascii="Times New Roman" w:hAnsi="Times New Roman" w:cs="Times New Roman"/>
+          <w:i/>
+          <w:iCs/>
+          <w:sz w:val="24"/>
+          <w:szCs w:val="24"/>
+        </w:rPr>
+        <w:t>print(f’texto {qualquer} de {exemplo}’)</w:t>
       </w:r>
       <w:r>
         <w:rPr>
@@ -5135,31 +4101,7 @@
           <w:sz w:val="24"/>
           <w:szCs w:val="24"/>
         </w:rPr>
-        <w:t>{</w:t>
-      </w:r>
-      <w:proofErr w:type="spellStart"/>
-      <w:proofErr w:type="gramStart"/>
-      <w:r>
-        <w:rPr>
-          <w:rFonts w:ascii="Times New Roman" w:hAnsi="Times New Roman" w:cs="Times New Roman"/>
-          <w:i/>
-          <w:iCs/>
-          <w:sz w:val="24"/>
-          <w:szCs w:val="24"/>
-        </w:rPr>
-        <w:t>qualquer.lower</w:t>
-      </w:r>
-      <w:proofErr w:type="spellEnd"/>
-      <w:proofErr w:type="gramEnd"/>
-      <w:r>
-        <w:rPr>
-          <w:rFonts w:ascii="Times New Roman" w:hAnsi="Times New Roman" w:cs="Times New Roman"/>
-          <w:i/>
-          <w:iCs/>
-          <w:sz w:val="24"/>
-          <w:szCs w:val="24"/>
-        </w:rPr>
-        <w:t>()}</w:t>
+        <w:t>{qualquer.lower()}</w:t>
       </w:r>
       <w:r>
         <w:rPr>
@@ -5177,55 +4119,15 @@
           <w:sz w:val="24"/>
           <w:szCs w:val="24"/>
         </w:rPr>
-        <w:t>.</w:t>
-      </w:r>
-      <w:proofErr w:type="spellStart"/>
-      <w:r>
-        <w:rPr>
-          <w:rFonts w:ascii="Times New Roman" w:hAnsi="Times New Roman" w:cs="Times New Roman"/>
-          <w:i/>
-          <w:iCs/>
-          <w:sz w:val="24"/>
-          <w:szCs w:val="24"/>
-        </w:rPr>
-        <w:t>upper</w:t>
-      </w:r>
-      <w:proofErr w:type="spellEnd"/>
-      <w:r>
-        <w:rPr>
-          <w:rFonts w:ascii="Times New Roman" w:hAnsi="Times New Roman" w:cs="Times New Roman"/>
-          <w:i/>
-          <w:iCs/>
-          <w:sz w:val="24"/>
-          <w:szCs w:val="24"/>
-        </w:rPr>
-        <w:t>()</w:t>
-      </w:r>
-      <w:r>
-        <w:rPr>
-          <w:rFonts w:ascii="Times New Roman" w:hAnsi="Times New Roman" w:cs="Times New Roman"/>
-          <w:sz w:val="24"/>
-          <w:szCs w:val="24"/>
-        </w:rPr>
-        <w:t xml:space="preserve"> para em </w:t>
-      </w:r>
-      <w:proofErr w:type="spellStart"/>
-      <w:r>
-        <w:rPr>
-          <w:rFonts w:ascii="Times New Roman" w:hAnsi="Times New Roman" w:cs="Times New Roman"/>
-          <w:sz w:val="24"/>
-          <w:szCs w:val="24"/>
-        </w:rPr>
-        <w:t>capslock</w:t>
-      </w:r>
-      <w:proofErr w:type="spellEnd"/>
-      <w:r>
-        <w:rPr>
-          <w:rFonts w:ascii="Times New Roman" w:hAnsi="Times New Roman" w:cs="Times New Roman"/>
-          <w:sz w:val="24"/>
-          <w:szCs w:val="24"/>
-        </w:rPr>
-        <w:t xml:space="preserve"> e assim por diante.</w:t>
+        <w:t>.upper()</w:t>
+      </w:r>
+      <w:r>
+        <w:rPr>
+          <w:rFonts w:ascii="Times New Roman" w:hAnsi="Times New Roman" w:cs="Times New Roman"/>
+          <w:sz w:val="24"/>
+          <w:szCs w:val="24"/>
+        </w:rPr>
+        <w:t xml:space="preserve"> para em capslock e assim por diante.</w:t>
       </w:r>
     </w:p>
     <w:p>
@@ -5384,20 +4286,8 @@
           <w:sz w:val="24"/>
           <w:szCs w:val="24"/>
         </w:rPr>
-        <w:t xml:space="preserve">import </w:t>
-      </w:r>
-      <w:proofErr w:type="spellStart"/>
-      <w:r>
-        <w:rPr>
-          <w:rFonts w:ascii="Times New Roman" w:hAnsi="Times New Roman" w:cs="Times New Roman"/>
-          <w:i/>
-          <w:iCs/>
-          <w:sz w:val="24"/>
-          <w:szCs w:val="24"/>
-        </w:rPr>
-        <w:t>nome_da_biblioteca</w:t>
-      </w:r>
-      <w:proofErr w:type="spellEnd"/>
+        <w:t>import nome_da_biblioteca</w:t>
+      </w:r>
       <w:r>
         <w:rPr>
           <w:rFonts w:ascii="Times New Roman" w:hAnsi="Times New Roman" w:cs="Times New Roman"/>
@@ -5492,42 +4382,8 @@
           <w:sz w:val="24"/>
           <w:szCs w:val="24"/>
         </w:rPr>
-        <w:t xml:space="preserve">from </w:t>
-      </w:r>
-      <w:proofErr w:type="spellStart"/>
-      <w:r>
-        <w:rPr>
-          <w:rFonts w:ascii="Times New Roman" w:hAnsi="Times New Roman" w:cs="Times New Roman"/>
-          <w:i/>
-          <w:iCs/>
-          <w:sz w:val="24"/>
-          <w:szCs w:val="24"/>
-        </w:rPr>
-        <w:t>nome_da_biblioteca</w:t>
-      </w:r>
-      <w:proofErr w:type="spellEnd"/>
-      <w:r>
-        <w:rPr>
-          <w:rFonts w:ascii="Times New Roman" w:hAnsi="Times New Roman" w:cs="Times New Roman"/>
-          <w:i/>
-          <w:iCs/>
-          <w:sz w:val="24"/>
-          <w:szCs w:val="24"/>
-        </w:rPr>
-        <w:t xml:space="preserve"> import </w:t>
-      </w:r>
-      <w:proofErr w:type="spellStart"/>
-      <w:r>
-        <w:rPr>
-          <w:rFonts w:ascii="Times New Roman" w:hAnsi="Times New Roman" w:cs="Times New Roman"/>
-          <w:i/>
-          <w:iCs/>
-          <w:sz w:val="24"/>
-          <w:szCs w:val="24"/>
-        </w:rPr>
-        <w:t>função_desejada</w:t>
-      </w:r>
-      <w:proofErr w:type="spellEnd"/>
+        <w:t>from nome_da_biblioteca import função_desejada</w:t>
+      </w:r>
       <w:r>
         <w:rPr>
           <w:rFonts w:ascii="Times New Roman" w:hAnsi="Times New Roman" w:cs="Times New Roman"/>
@@ -5570,27 +4426,15 @@
         </w:rPr>
         <w:t xml:space="preserve">O próprio python já vem com várias bibliotecas inclusas, sendo elas as suas funções, como o próprio </w:t>
       </w:r>
-      <w:proofErr w:type="gramStart"/>
-      <w:r>
-        <w:rPr>
-          <w:rFonts w:ascii="Times New Roman" w:hAnsi="Times New Roman" w:cs="Times New Roman"/>
-          <w:i/>
-          <w:iCs/>
-          <w:sz w:val="24"/>
-          <w:szCs w:val="24"/>
-        </w:rPr>
-        <w:t>print(</w:t>
-      </w:r>
-      <w:proofErr w:type="gramEnd"/>
-      <w:r>
-        <w:rPr>
-          <w:rFonts w:ascii="Times New Roman" w:hAnsi="Times New Roman" w:cs="Times New Roman"/>
-          <w:i/>
-          <w:iCs/>
-          <w:sz w:val="24"/>
-          <w:szCs w:val="24"/>
-        </w:rPr>
-        <w:t>)</w:t>
+      <w:r>
+        <w:rPr>
+          <w:rFonts w:ascii="Times New Roman" w:hAnsi="Times New Roman" w:cs="Times New Roman"/>
+          <w:i/>
+          <w:iCs/>
+          <w:sz w:val="24"/>
+          <w:szCs w:val="24"/>
+        </w:rPr>
+        <w:t>print()</w:t>
       </w:r>
       <w:r>
         <w:rPr>
@@ -5624,43 +4468,7 @@
           <w:sz w:val="24"/>
           <w:szCs w:val="24"/>
         </w:rPr>
-        <w:t xml:space="preserve">Para saber mais sobre quais são suas funções nativas basta procurar python </w:t>
-      </w:r>
-      <w:proofErr w:type="spellStart"/>
-      <w:r>
-        <w:rPr>
-          <w:rFonts w:ascii="Times New Roman" w:hAnsi="Times New Roman" w:cs="Times New Roman"/>
-          <w:sz w:val="24"/>
-          <w:szCs w:val="24"/>
-        </w:rPr>
-        <w:t>builtins</w:t>
-      </w:r>
-      <w:proofErr w:type="spellEnd"/>
-      <w:r>
-        <w:rPr>
-          <w:rFonts w:ascii="Times New Roman" w:hAnsi="Times New Roman" w:cs="Times New Roman"/>
-          <w:sz w:val="24"/>
-          <w:szCs w:val="24"/>
-        </w:rPr>
-        <w:t xml:space="preserve"> no google e acessar o </w:t>
-      </w:r>
-      <w:proofErr w:type="spellStart"/>
-      <w:r>
-        <w:rPr>
-          <w:rFonts w:ascii="Times New Roman" w:hAnsi="Times New Roman" w:cs="Times New Roman"/>
-          <w:sz w:val="24"/>
-          <w:szCs w:val="24"/>
-        </w:rPr>
-        <w:t>doc</w:t>
-      </w:r>
-      <w:proofErr w:type="spellEnd"/>
-      <w:r>
-        <w:rPr>
-          <w:rFonts w:ascii="Times New Roman" w:hAnsi="Times New Roman" w:cs="Times New Roman"/>
-          <w:sz w:val="24"/>
-          <w:szCs w:val="24"/>
-        </w:rPr>
-        <w:t xml:space="preserve"> do site oficial da versão python que deseja ver.</w:t>
+        <w:t>Para saber mais sobre quais são suas funções nativas basta procurar python builtins no google e acessar o doc do site oficial da versão python que deseja ver.</w:t>
       </w:r>
     </w:p>
     <w:p>
@@ -5694,27 +4502,8 @@
           <w:sz w:val="24"/>
           <w:szCs w:val="24"/>
         </w:rPr>
-        <w:t xml:space="preserve">A biblioteca Random é na verdade um </w:t>
-      </w:r>
-      <w:proofErr w:type="spellStart"/>
-      <w:r>
-        <w:rPr>
-          <w:rFonts w:ascii="Times New Roman" w:hAnsi="Times New Roman" w:cs="Times New Roman"/>
-          <w:sz w:val="24"/>
-          <w:szCs w:val="24"/>
-        </w:rPr>
-        <w:t>pseudo-random</w:t>
-      </w:r>
-      <w:proofErr w:type="spellEnd"/>
-      <w:r>
-        <w:rPr>
-          <w:rFonts w:ascii="Times New Roman" w:hAnsi="Times New Roman" w:cs="Times New Roman"/>
-          <w:sz w:val="24"/>
-          <w:szCs w:val="24"/>
-        </w:rPr>
-        <w:t xml:space="preserve"> pq não gera um número verdadeiramente aleatório, o número é gerado a partir de uma </w:t>
-      </w:r>
-      <w:proofErr w:type="spellStart"/>
+        <w:t xml:space="preserve">A biblioteca Random é na verdade um pseudo-random pq não gera um número verdadeiramente aleatório, o número é gerado a partir de uma </w:t>
+      </w:r>
       <w:r>
         <w:rPr>
           <w:rFonts w:ascii="Times New Roman" w:hAnsi="Times New Roman" w:cs="Times New Roman"/>
@@ -5725,50 +4514,13 @@
         </w:rPr>
         <w:t>seed</w:t>
       </w:r>
-      <w:proofErr w:type="spellEnd"/>
-      <w:r>
-        <w:rPr>
-          <w:rFonts w:ascii="Times New Roman" w:hAnsi="Times New Roman" w:cs="Times New Roman"/>
-          <w:sz w:val="24"/>
-          <w:szCs w:val="24"/>
-        </w:rPr>
-        <w:t xml:space="preserve"> que podemos definir caso a gente queira, por exemplo, caso </w:t>
-      </w:r>
-      <w:proofErr w:type="spellStart"/>
-      <w:r>
-        <w:rPr>
-          <w:rFonts w:ascii="Times New Roman" w:hAnsi="Times New Roman" w:cs="Times New Roman"/>
-          <w:sz w:val="24"/>
-          <w:szCs w:val="24"/>
-        </w:rPr>
-        <w:t>setamos</w:t>
-      </w:r>
-      <w:proofErr w:type="spellEnd"/>
-      <w:r>
-        <w:rPr>
-          <w:rFonts w:ascii="Times New Roman" w:hAnsi="Times New Roman" w:cs="Times New Roman"/>
-          <w:sz w:val="24"/>
-          <w:szCs w:val="24"/>
-        </w:rPr>
-        <w:t xml:space="preserve"> a </w:t>
-      </w:r>
-      <w:proofErr w:type="spellStart"/>
-      <w:r>
-        <w:rPr>
-          <w:rFonts w:ascii="Times New Roman" w:hAnsi="Times New Roman" w:cs="Times New Roman"/>
-          <w:sz w:val="24"/>
-          <w:szCs w:val="24"/>
-        </w:rPr>
-        <w:t>seed</w:t>
-      </w:r>
-      <w:proofErr w:type="spellEnd"/>
-      <w:r>
-        <w:rPr>
-          <w:rFonts w:ascii="Times New Roman" w:hAnsi="Times New Roman" w:cs="Times New Roman"/>
-          <w:sz w:val="24"/>
-          <w:szCs w:val="24"/>
-        </w:rPr>
-        <w:t xml:space="preserve"> 100, sempre que rodarmos o código o número Random aleatório que será gerado será o 19 indefinidamente.</w:t>
+      <w:r>
+        <w:rPr>
+          <w:rFonts w:ascii="Times New Roman" w:hAnsi="Times New Roman" w:cs="Times New Roman"/>
+          <w:sz w:val="24"/>
+          <w:szCs w:val="24"/>
+        </w:rPr>
+        <w:t xml:space="preserve"> que podemos definir caso a gente queira, por exemplo, caso setamos a seed 100, sempre que rodarmos o código o número Random aleatório que será gerado será o 19 indefinidamente.</w:t>
       </w:r>
     </w:p>
     <w:p>
@@ -5874,39 +4626,15 @@
         </w:rPr>
         <w:t xml:space="preserve"> Para evitar que a pontuação fique negativa caso o cálculo dê um número negativo, utilizamos a função </w:t>
       </w:r>
-      <w:proofErr w:type="spellStart"/>
-      <w:proofErr w:type="gramStart"/>
-      <w:r>
-        <w:rPr>
-          <w:rFonts w:ascii="Times New Roman" w:hAnsi="Times New Roman" w:cs="Times New Roman"/>
-          <w:i/>
-          <w:iCs/>
-          <w:sz w:val="24"/>
-          <w:szCs w:val="24"/>
-        </w:rPr>
-        <w:t>abs</w:t>
-      </w:r>
-      <w:proofErr w:type="spellEnd"/>
-      <w:r>
-        <w:rPr>
-          <w:rFonts w:ascii="Times New Roman" w:hAnsi="Times New Roman" w:cs="Times New Roman"/>
-          <w:i/>
-          <w:iCs/>
-          <w:sz w:val="24"/>
-          <w:szCs w:val="24"/>
-        </w:rPr>
-        <w:t>(</w:t>
-      </w:r>
-      <w:proofErr w:type="gramEnd"/>
-      <w:r>
-        <w:rPr>
-          <w:rFonts w:ascii="Times New Roman" w:hAnsi="Times New Roman" w:cs="Times New Roman"/>
-          <w:i/>
-          <w:iCs/>
-          <w:sz w:val="24"/>
-          <w:szCs w:val="24"/>
-        </w:rPr>
-        <w:t>)</w:t>
+      <w:r>
+        <w:rPr>
+          <w:rFonts w:ascii="Times New Roman" w:hAnsi="Times New Roman" w:cs="Times New Roman"/>
+          <w:i/>
+          <w:iCs/>
+          <w:sz w:val="24"/>
+          <w:szCs w:val="24"/>
+        </w:rPr>
+        <w:t>abs()</w:t>
       </w:r>
       <w:r>
         <w:rPr>
@@ -5942,27 +4670,15 @@
         </w:rPr>
         <w:t xml:space="preserve"> Utilizando a função </w:t>
       </w:r>
-      <w:proofErr w:type="gramStart"/>
-      <w:r>
-        <w:rPr>
-          <w:rFonts w:ascii="Times New Roman" w:hAnsi="Times New Roman" w:cs="Times New Roman"/>
-          <w:i/>
-          <w:iCs/>
-          <w:sz w:val="24"/>
-          <w:szCs w:val="24"/>
-        </w:rPr>
-        <w:t>round(</w:t>
-      </w:r>
-      <w:proofErr w:type="gramEnd"/>
-      <w:r>
-        <w:rPr>
-          <w:rFonts w:ascii="Times New Roman" w:hAnsi="Times New Roman" w:cs="Times New Roman"/>
-          <w:i/>
-          <w:iCs/>
-          <w:sz w:val="24"/>
-          <w:szCs w:val="24"/>
-        </w:rPr>
-        <w:t>)</w:t>
+      <w:r>
+        <w:rPr>
+          <w:rFonts w:ascii="Times New Roman" w:hAnsi="Times New Roman" w:cs="Times New Roman"/>
+          <w:i/>
+          <w:iCs/>
+          <w:sz w:val="24"/>
+          <w:szCs w:val="24"/>
+        </w:rPr>
+        <w:t>round()</w:t>
       </w:r>
       <w:r>
         <w:rPr>
@@ -6022,25 +4738,7 @@
           <w:sz w:val="24"/>
           <w:szCs w:val="24"/>
         </w:rPr>
-        <w:t xml:space="preserve"> Para fazer uma divisão que nos retorne número </w:t>
-      </w:r>
-      <w:proofErr w:type="spellStart"/>
-      <w:r>
-        <w:rPr>
-          <w:rFonts w:ascii="Times New Roman" w:hAnsi="Times New Roman" w:cs="Times New Roman"/>
-          <w:sz w:val="24"/>
-          <w:szCs w:val="24"/>
-        </w:rPr>
-        <w:t>float</w:t>
-      </w:r>
-      <w:proofErr w:type="spellEnd"/>
-      <w:r>
-        <w:rPr>
-          <w:rFonts w:ascii="Times New Roman" w:hAnsi="Times New Roman" w:cs="Times New Roman"/>
-          <w:sz w:val="24"/>
-          <w:szCs w:val="24"/>
-        </w:rPr>
-        <w:t xml:space="preserve"> podemos usar “/” para fazer uma que retorne número inteiro usamos “//”. Ex.: 3 / 2 = 1.5;    3 // 2 = 1.</w:t>
+        <w:t xml:space="preserve"> Para fazer uma divisão que nos retorne número float podemos usar “/” para fazer uma que retorne número inteiro usamos “//”. Ex.: 3 / 2 = 1.5;    3 // 2 = 1.</w:t>
       </w:r>
     </w:p>
     <w:p>
@@ -6146,7 +4844,6 @@
         </w:rPr>
         <w:t xml:space="preserve"> Para criar uma função precisamos colocar </w:t>
       </w:r>
-      <w:proofErr w:type="spellStart"/>
       <w:r>
         <w:rPr>
           <w:rFonts w:ascii="Times New Roman" w:hAnsi="Times New Roman" w:cs="Times New Roman"/>
@@ -6157,7 +4854,6 @@
         </w:rPr>
         <w:t>def</w:t>
       </w:r>
-      <w:proofErr w:type="spellEnd"/>
       <w:r>
         <w:rPr>
           <w:rFonts w:ascii="Times New Roman" w:hAnsi="Times New Roman" w:cs="Times New Roman"/>
@@ -6166,49 +4862,15 @@
         </w:rPr>
         <w:t xml:space="preserve"> </w:t>
       </w:r>
-      <w:proofErr w:type="spellStart"/>
-      <w:r>
-        <w:rPr>
-          <w:rFonts w:ascii="Times New Roman" w:hAnsi="Times New Roman" w:cs="Times New Roman"/>
-          <w:i/>
-          <w:iCs/>
-          <w:sz w:val="24"/>
-          <w:szCs w:val="24"/>
-        </w:rPr>
-        <w:t>nome_da_</w:t>
-      </w:r>
-      <w:proofErr w:type="gramStart"/>
-      <w:r>
-        <w:rPr>
-          <w:rFonts w:ascii="Times New Roman" w:hAnsi="Times New Roman" w:cs="Times New Roman"/>
-          <w:i/>
-          <w:iCs/>
-          <w:sz w:val="24"/>
-          <w:szCs w:val="24"/>
-        </w:rPr>
-        <w:t>função</w:t>
-      </w:r>
-      <w:proofErr w:type="spellEnd"/>
-      <w:r>
-        <w:rPr>
-          <w:rFonts w:ascii="Times New Roman" w:hAnsi="Times New Roman" w:cs="Times New Roman"/>
-          <w:i/>
-          <w:iCs/>
-          <w:sz w:val="24"/>
-          <w:szCs w:val="24"/>
-        </w:rPr>
-        <w:t>(</w:t>
-      </w:r>
-      <w:proofErr w:type="gramEnd"/>
-      <w:r>
-        <w:rPr>
-          <w:rFonts w:ascii="Times New Roman" w:hAnsi="Times New Roman" w:cs="Times New Roman"/>
-          <w:i/>
-          <w:iCs/>
-          <w:sz w:val="24"/>
-          <w:szCs w:val="24"/>
-        </w:rPr>
-        <w:t>):</w:t>
+      <w:r>
+        <w:rPr>
+          <w:rFonts w:ascii="Times New Roman" w:hAnsi="Times New Roman" w:cs="Times New Roman"/>
+          <w:i/>
+          <w:iCs/>
+          <w:sz w:val="24"/>
+          <w:szCs w:val="24"/>
+        </w:rPr>
+        <w:t>nome_da_função():</w:t>
       </w:r>
     </w:p>
     <w:p>
@@ -6260,25 +4922,7 @@
           <w:sz w:val="24"/>
           <w:szCs w:val="24"/>
         </w:rPr>
-        <w:t xml:space="preserve"> O problema de transformar arquivos em funções é que não podemos mais executar aquele arquivo diretamente, apenas se for pelo arquivo que está </w:t>
-      </w:r>
-      <w:proofErr w:type="gramStart"/>
-      <w:r>
-        <w:rPr>
-          <w:rFonts w:ascii="Times New Roman" w:hAnsi="Times New Roman" w:cs="Times New Roman"/>
-          <w:sz w:val="24"/>
-          <w:szCs w:val="24"/>
-        </w:rPr>
-        <w:t>importando ele</w:t>
-      </w:r>
-      <w:proofErr w:type="gramEnd"/>
-      <w:r>
-        <w:rPr>
-          <w:rFonts w:ascii="Times New Roman" w:hAnsi="Times New Roman" w:cs="Times New Roman"/>
-          <w:sz w:val="24"/>
-          <w:szCs w:val="24"/>
-        </w:rPr>
-        <w:t>.</w:t>
+        <w:t xml:space="preserve"> O problema de transformar arquivos em funções é que não podemos mais executar aquele arquivo diretamente, apenas se for pelo arquivo que está importando ele.</w:t>
       </w:r>
     </w:p>
     <w:p>
@@ -6315,73 +4959,7 @@
           <w:sz w:val="24"/>
           <w:szCs w:val="24"/>
         </w:rPr>
-        <w:t>if (__name__ == “__</w:t>
-      </w:r>
-      <w:proofErr w:type="spellStart"/>
-      <w:r>
-        <w:rPr>
-          <w:rFonts w:ascii="Times New Roman" w:hAnsi="Times New Roman" w:cs="Times New Roman"/>
-          <w:i/>
-          <w:iCs/>
-          <w:sz w:val="24"/>
-          <w:szCs w:val="24"/>
-        </w:rPr>
-        <w:t>main</w:t>
-      </w:r>
-      <w:proofErr w:type="spellEnd"/>
-      <w:r>
-        <w:rPr>
-          <w:rFonts w:ascii="Times New Roman" w:hAnsi="Times New Roman" w:cs="Times New Roman"/>
-          <w:i/>
-          <w:iCs/>
-          <w:sz w:val="24"/>
-          <w:szCs w:val="24"/>
-        </w:rPr>
-        <w:t xml:space="preserve">__”): </w:t>
-      </w:r>
-      <w:proofErr w:type="spellStart"/>
-      <w:r>
-        <w:rPr>
-          <w:rFonts w:ascii="Times New Roman" w:hAnsi="Times New Roman" w:cs="Times New Roman"/>
-          <w:i/>
-          <w:iCs/>
-          <w:sz w:val="24"/>
-          <w:szCs w:val="24"/>
-        </w:rPr>
-        <w:t>nome_da_</w:t>
-      </w:r>
-      <w:proofErr w:type="gramStart"/>
-      <w:r>
-        <w:rPr>
-          <w:rFonts w:ascii="Times New Roman" w:hAnsi="Times New Roman" w:cs="Times New Roman"/>
-          <w:i/>
-          <w:iCs/>
-          <w:sz w:val="24"/>
-          <w:szCs w:val="24"/>
-        </w:rPr>
-        <w:t>função</w:t>
-      </w:r>
-      <w:proofErr w:type="spellEnd"/>
-      <w:r>
-        <w:rPr>
-          <w:rFonts w:ascii="Times New Roman" w:hAnsi="Times New Roman" w:cs="Times New Roman"/>
-          <w:i/>
-          <w:iCs/>
-          <w:sz w:val="24"/>
-          <w:szCs w:val="24"/>
-        </w:rPr>
-        <w:t>(</w:t>
-      </w:r>
-      <w:proofErr w:type="gramEnd"/>
-      <w:r>
-        <w:rPr>
-          <w:rFonts w:ascii="Times New Roman" w:hAnsi="Times New Roman" w:cs="Times New Roman"/>
-          <w:i/>
-          <w:iCs/>
-          <w:sz w:val="24"/>
-          <w:szCs w:val="24"/>
-        </w:rPr>
-        <w:t>)</w:t>
+        <w:t>if (__name__ == “__main__”): nome_da_função()</w:t>
       </w:r>
       <w:r>
         <w:rPr>
@@ -6486,6 +5064,74 @@
           <w:szCs w:val="24"/>
         </w:rPr>
         <w:t xml:space="preserve"> </w:t>
+      </w:r>
+      <w:r>
+        <w:rPr>
+          <w:rFonts w:ascii="Times New Roman" w:hAnsi="Times New Roman" w:cs="Times New Roman"/>
+          <w:sz w:val="24"/>
+          <w:szCs w:val="24"/>
+        </w:rPr>
+        <w:t>Python não precisa ser compilado antes de ser executado/interpretado como na linguagem C, por exemplo.</w:t>
+      </w:r>
+    </w:p>
+    <w:p>
+      <w:pPr>
+        <w:pStyle w:val="PargrafodaLista"/>
+        <w:numPr>
+          <w:ilvl w:val="1"/>
+          <w:numId w:val="1"/>
+        </w:numPr>
+        <w:spacing w:before="240"/>
+        <w:rPr>
+          <w:rFonts w:ascii="Times New Roman" w:hAnsi="Times New Roman" w:cs="Times New Roman"/>
+          <w:b/>
+          <w:bCs/>
+          <w:sz w:val="24"/>
+          <w:szCs w:val="24"/>
+          <w:u w:val="single"/>
+        </w:rPr>
+      </w:pPr>
+      <w:r>
+        <w:rPr>
+          <w:rFonts w:ascii="Times New Roman" w:hAnsi="Times New Roman" w:cs="Times New Roman"/>
+          <w:sz w:val="24"/>
+          <w:szCs w:val="24"/>
+        </w:rPr>
+        <w:t xml:space="preserve"> No C precisamos criar o executável compilando o arquivo principal do programa</w:t>
+      </w:r>
+      <w:r>
+        <w:rPr>
+          <w:rFonts w:ascii="Times New Roman" w:hAnsi="Times New Roman" w:cs="Times New Roman"/>
+          <w:sz w:val="24"/>
+          <w:szCs w:val="24"/>
+        </w:rPr>
+        <w:t>.</w:t>
+      </w:r>
+    </w:p>
+    <w:p>
+      <w:pPr>
+        <w:pStyle w:val="PargrafodaLista"/>
+        <w:numPr>
+          <w:ilvl w:val="1"/>
+          <w:numId w:val="1"/>
+        </w:numPr>
+        <w:spacing w:before="240"/>
+        <w:rPr>
+          <w:rFonts w:ascii="Times New Roman" w:hAnsi="Times New Roman" w:cs="Times New Roman"/>
+          <w:b/>
+          <w:bCs/>
+          <w:sz w:val="24"/>
+          <w:szCs w:val="24"/>
+          <w:u w:val="single"/>
+        </w:rPr>
+      </w:pPr>
+      <w:r>
+        <w:rPr>
+          <w:rFonts w:ascii="Times New Roman" w:hAnsi="Times New Roman" w:cs="Times New Roman"/>
+          <w:sz w:val="24"/>
+          <w:szCs w:val="24"/>
+        </w:rPr>
+        <w:t xml:space="preserve"> Python pode ser portado para qualquer OS e ele irá rodar igualmente em todos, C não.</w:t>
       </w:r>
     </w:p>
     <w:sectPr>

</xml_diff>

<commit_message>
Iniciando o Curso 2 de python e a aula 1
Aula 1 – Preparando o Jogo da Forca, do curso "avançando na linguagem"
</commit_message>
<xml_diff>
--- a/Python/Anotações/Python.docx
+++ b/Python/Anotações/Python.docx
@@ -111,7 +111,25 @@
           <w:sz w:val="24"/>
           <w:szCs w:val="24"/>
         </w:rPr>
-        <w:t xml:space="preserve">Para instalar o python na versão mais recente para o windows acesse esse site: </w:t>
+        <w:t xml:space="preserve">Para instalar o python na versão mais recente para o </w:t>
+      </w:r>
+      <w:proofErr w:type="spellStart"/>
+      <w:r>
+        <w:rPr>
+          <w:rFonts w:ascii="Times New Roman" w:hAnsi="Times New Roman" w:cs="Times New Roman"/>
+          <w:sz w:val="24"/>
+          <w:szCs w:val="24"/>
+        </w:rPr>
+        <w:t>windows</w:t>
+      </w:r>
+      <w:proofErr w:type="spellEnd"/>
+      <w:r>
+        <w:rPr>
+          <w:rFonts w:ascii="Times New Roman" w:hAnsi="Times New Roman" w:cs="Times New Roman"/>
+          <w:sz w:val="24"/>
+          <w:szCs w:val="24"/>
+        </w:rPr>
+        <w:t xml:space="preserve"> acesse esse site: </w:t>
       </w:r>
       <w:hyperlink r:id="rId5" w:history="1">
         <w:r>
@@ -173,8 +191,18 @@
           <w:sz w:val="24"/>
           <w:szCs w:val="24"/>
         </w:rPr>
-        <w:t>s Linux e macOS</w:t>
-      </w:r>
+        <w:t xml:space="preserve">s Linux e </w:t>
+      </w:r>
+      <w:proofErr w:type="spellStart"/>
+      <w:r>
+        <w:rPr>
+          <w:rFonts w:ascii="Times New Roman" w:hAnsi="Times New Roman" w:cs="Times New Roman"/>
+          <w:sz w:val="24"/>
+          <w:szCs w:val="24"/>
+        </w:rPr>
+        <w:t>macOS</w:t>
+      </w:r>
+      <w:proofErr w:type="spellEnd"/>
       <w:r>
         <w:rPr>
           <w:rFonts w:ascii="Times New Roman" w:hAnsi="Times New Roman" w:cs="Times New Roman"/>
@@ -210,15 +238,71 @@
         </w:rPr>
         <w:t xml:space="preserve">Caso não venha abra o terminal e use o comando </w:t>
       </w:r>
-      <w:r>
-        <w:rPr>
-          <w:rFonts w:ascii="Times New Roman" w:hAnsi="Times New Roman" w:cs="Times New Roman"/>
-          <w:i/>
-          <w:iCs/>
-          <w:sz w:val="24"/>
-          <w:szCs w:val="24"/>
-        </w:rPr>
-        <w:t>sudo apt-get install python3</w:t>
+      <w:proofErr w:type="spellStart"/>
+      <w:r>
+        <w:rPr>
+          <w:rFonts w:ascii="Times New Roman" w:hAnsi="Times New Roman" w:cs="Times New Roman"/>
+          <w:i/>
+          <w:iCs/>
+          <w:sz w:val="24"/>
+          <w:szCs w:val="24"/>
+        </w:rPr>
+        <w:t>sudo</w:t>
+      </w:r>
+      <w:proofErr w:type="spellEnd"/>
+      <w:r>
+        <w:rPr>
+          <w:rFonts w:ascii="Times New Roman" w:hAnsi="Times New Roman" w:cs="Times New Roman"/>
+          <w:i/>
+          <w:iCs/>
+          <w:sz w:val="24"/>
+          <w:szCs w:val="24"/>
+        </w:rPr>
+        <w:t xml:space="preserve"> </w:t>
+      </w:r>
+      <w:proofErr w:type="spellStart"/>
+      <w:r>
+        <w:rPr>
+          <w:rFonts w:ascii="Times New Roman" w:hAnsi="Times New Roman" w:cs="Times New Roman"/>
+          <w:i/>
+          <w:iCs/>
+          <w:sz w:val="24"/>
+          <w:szCs w:val="24"/>
+        </w:rPr>
+        <w:t>apt-get</w:t>
+      </w:r>
+      <w:proofErr w:type="spellEnd"/>
+      <w:r>
+        <w:rPr>
+          <w:rFonts w:ascii="Times New Roman" w:hAnsi="Times New Roman" w:cs="Times New Roman"/>
+          <w:i/>
+          <w:iCs/>
+          <w:sz w:val="24"/>
+          <w:szCs w:val="24"/>
+        </w:rPr>
+        <w:t xml:space="preserve"> </w:t>
+      </w:r>
+      <w:proofErr w:type="spellStart"/>
+      <w:r>
+        <w:rPr>
+          <w:rFonts w:ascii="Times New Roman" w:hAnsi="Times New Roman" w:cs="Times New Roman"/>
+          <w:i/>
+          <w:iCs/>
+          <w:sz w:val="24"/>
+          <w:szCs w:val="24"/>
+        </w:rPr>
+        <w:t>install</w:t>
+      </w:r>
+      <w:proofErr w:type="spellEnd"/>
+      <w:r>
+        <w:rPr>
+          <w:rFonts w:ascii="Times New Roman" w:hAnsi="Times New Roman" w:cs="Times New Roman"/>
+          <w:i/>
+          <w:iCs/>
+          <w:sz w:val="24"/>
+          <w:szCs w:val="24"/>
+        </w:rPr>
+        <w:t xml:space="preserve"> python3</w:t>
       </w:r>
       <w:r>
         <w:rPr>
@@ -253,7 +337,25 @@
           <w:sz w:val="24"/>
           <w:szCs w:val="24"/>
         </w:rPr>
-        <w:t xml:space="preserve">No mc entrar no site </w:t>
+        <w:t xml:space="preserve">No </w:t>
+      </w:r>
+      <w:proofErr w:type="spellStart"/>
+      <w:r>
+        <w:rPr>
+          <w:rFonts w:ascii="Times New Roman" w:hAnsi="Times New Roman" w:cs="Times New Roman"/>
+          <w:sz w:val="24"/>
+          <w:szCs w:val="24"/>
+        </w:rPr>
+        <w:t>mc</w:t>
+      </w:r>
+      <w:proofErr w:type="spellEnd"/>
+      <w:r>
+        <w:rPr>
+          <w:rFonts w:ascii="Times New Roman" w:hAnsi="Times New Roman" w:cs="Times New Roman"/>
+          <w:sz w:val="24"/>
+          <w:szCs w:val="24"/>
+        </w:rPr>
+        <w:t xml:space="preserve"> entrar no site </w:t>
       </w:r>
       <w:hyperlink r:id="rId6" w:history="1">
         <w:r>
@@ -301,15 +403,27 @@
         </w:rPr>
         <w:t xml:space="preserve">Use o comando </w:t>
       </w:r>
-      <w:r>
-        <w:rPr>
-          <w:rFonts w:ascii="Times New Roman" w:hAnsi="Times New Roman" w:cs="Times New Roman"/>
-          <w:i/>
-          <w:iCs/>
-          <w:sz w:val="24"/>
-          <w:szCs w:val="24"/>
-        </w:rPr>
-        <w:t>brew update</w:t>
+      <w:proofErr w:type="spellStart"/>
+      <w:r>
+        <w:rPr>
+          <w:rFonts w:ascii="Times New Roman" w:hAnsi="Times New Roman" w:cs="Times New Roman"/>
+          <w:i/>
+          <w:iCs/>
+          <w:sz w:val="24"/>
+          <w:szCs w:val="24"/>
+        </w:rPr>
+        <w:t>brew</w:t>
+      </w:r>
+      <w:proofErr w:type="spellEnd"/>
+      <w:r>
+        <w:rPr>
+          <w:rFonts w:ascii="Times New Roman" w:hAnsi="Times New Roman" w:cs="Times New Roman"/>
+          <w:i/>
+          <w:iCs/>
+          <w:sz w:val="24"/>
+          <w:szCs w:val="24"/>
+        </w:rPr>
+        <w:t xml:space="preserve"> update</w:t>
       </w:r>
       <w:r>
         <w:rPr>
@@ -346,15 +460,49 @@
         </w:rPr>
         <w:t xml:space="preserve">Use o comando </w:t>
       </w:r>
-      <w:r>
-        <w:rPr>
-          <w:rFonts w:ascii="Times New Roman" w:hAnsi="Times New Roman" w:cs="Times New Roman"/>
-          <w:i/>
-          <w:iCs/>
-          <w:sz w:val="24"/>
-          <w:szCs w:val="24"/>
-        </w:rPr>
-        <w:t>brew install python3</w:t>
+      <w:proofErr w:type="spellStart"/>
+      <w:r>
+        <w:rPr>
+          <w:rFonts w:ascii="Times New Roman" w:hAnsi="Times New Roman" w:cs="Times New Roman"/>
+          <w:i/>
+          <w:iCs/>
+          <w:sz w:val="24"/>
+          <w:szCs w:val="24"/>
+        </w:rPr>
+        <w:t>brew</w:t>
+      </w:r>
+      <w:proofErr w:type="spellEnd"/>
+      <w:r>
+        <w:rPr>
+          <w:rFonts w:ascii="Times New Roman" w:hAnsi="Times New Roman" w:cs="Times New Roman"/>
+          <w:i/>
+          <w:iCs/>
+          <w:sz w:val="24"/>
+          <w:szCs w:val="24"/>
+        </w:rPr>
+        <w:t xml:space="preserve"> </w:t>
+      </w:r>
+      <w:proofErr w:type="spellStart"/>
+      <w:r>
+        <w:rPr>
+          <w:rFonts w:ascii="Times New Roman" w:hAnsi="Times New Roman" w:cs="Times New Roman"/>
+          <w:i/>
+          <w:iCs/>
+          <w:sz w:val="24"/>
+          <w:szCs w:val="24"/>
+        </w:rPr>
+        <w:t>install</w:t>
+      </w:r>
+      <w:proofErr w:type="spellEnd"/>
+      <w:r>
+        <w:rPr>
+          <w:rFonts w:ascii="Times New Roman" w:hAnsi="Times New Roman" w:cs="Times New Roman"/>
+          <w:i/>
+          <w:iCs/>
+          <w:sz w:val="24"/>
+          <w:szCs w:val="24"/>
+        </w:rPr>
+        <w:t xml:space="preserve"> python3</w:t>
       </w:r>
       <w:r>
         <w:rPr>
@@ -416,7 +564,25 @@
           <w:sz w:val="24"/>
           <w:szCs w:val="24"/>
         </w:rPr>
-        <w:t xml:space="preserve"> e baixar como no windows.</w:t>
+        <w:t xml:space="preserve"> e baixar como no </w:t>
+      </w:r>
+      <w:proofErr w:type="spellStart"/>
+      <w:r>
+        <w:rPr>
+          <w:rFonts w:ascii="Times New Roman" w:hAnsi="Times New Roman" w:cs="Times New Roman"/>
+          <w:sz w:val="24"/>
+          <w:szCs w:val="24"/>
+        </w:rPr>
+        <w:t>windows</w:t>
+      </w:r>
+      <w:proofErr w:type="spellEnd"/>
+      <w:r>
+        <w:rPr>
+          <w:rFonts w:ascii="Times New Roman" w:hAnsi="Times New Roman" w:cs="Times New Roman"/>
+          <w:sz w:val="24"/>
+          <w:szCs w:val="24"/>
+        </w:rPr>
+        <w:t>.</w:t>
       </w:r>
     </w:p>
     <w:p>
@@ -497,7 +663,25 @@
           <w:sz w:val="24"/>
           <w:szCs w:val="24"/>
         </w:rPr>
-        <w:t>Esse site serve para diversas linguagens, não somente pytho.</w:t>
+        <w:t xml:space="preserve">Esse site serve para diversas linguagens, não somente </w:t>
+      </w:r>
+      <w:proofErr w:type="spellStart"/>
+      <w:r>
+        <w:rPr>
+          <w:rFonts w:ascii="Times New Roman" w:hAnsi="Times New Roman" w:cs="Times New Roman"/>
+          <w:sz w:val="24"/>
+          <w:szCs w:val="24"/>
+        </w:rPr>
+        <w:t>pytho</w:t>
+      </w:r>
+      <w:proofErr w:type="spellEnd"/>
+      <w:r>
+        <w:rPr>
+          <w:rFonts w:ascii="Times New Roman" w:hAnsi="Times New Roman" w:cs="Times New Roman"/>
+          <w:sz w:val="24"/>
+          <w:szCs w:val="24"/>
+        </w:rPr>
+        <w:t>.</w:t>
       </w:r>
     </w:p>
     <w:p>
@@ -524,7 +708,25 @@
           <w:sz w:val="24"/>
           <w:szCs w:val="24"/>
         </w:rPr>
-        <w:t>Python3 vem como primeira opção após clicar em “Start coding”.</w:t>
+        <w:t xml:space="preserve">Python3 vem como primeira opção após clicar em “Start </w:t>
+      </w:r>
+      <w:proofErr w:type="spellStart"/>
+      <w:r>
+        <w:rPr>
+          <w:rFonts w:ascii="Times New Roman" w:hAnsi="Times New Roman" w:cs="Times New Roman"/>
+          <w:sz w:val="24"/>
+          <w:szCs w:val="24"/>
+        </w:rPr>
+        <w:t>coding</w:t>
+      </w:r>
+      <w:proofErr w:type="spellEnd"/>
+      <w:r>
+        <w:rPr>
+          <w:rFonts w:ascii="Times New Roman" w:hAnsi="Times New Roman" w:cs="Times New Roman"/>
+          <w:sz w:val="24"/>
+          <w:szCs w:val="24"/>
+        </w:rPr>
+        <w:t>”.</w:t>
       </w:r>
     </w:p>
     <w:p>
@@ -551,7 +753,25 @@
           <w:sz w:val="24"/>
           <w:szCs w:val="24"/>
         </w:rPr>
-        <w:t>Este é um dos melhores sites para codar.</w:t>
+        <w:t xml:space="preserve">Este é um dos melhores sites para </w:t>
+      </w:r>
+      <w:proofErr w:type="spellStart"/>
+      <w:r>
+        <w:rPr>
+          <w:rFonts w:ascii="Times New Roman" w:hAnsi="Times New Roman" w:cs="Times New Roman"/>
+          <w:sz w:val="24"/>
+          <w:szCs w:val="24"/>
+        </w:rPr>
+        <w:t>codar</w:t>
+      </w:r>
+      <w:proofErr w:type="spellEnd"/>
+      <w:r>
+        <w:rPr>
+          <w:rFonts w:ascii="Times New Roman" w:hAnsi="Times New Roman" w:cs="Times New Roman"/>
+          <w:sz w:val="24"/>
+          <w:szCs w:val="24"/>
+        </w:rPr>
+        <w:t>.</w:t>
       </w:r>
     </w:p>
     <w:p>
@@ -580,13 +800,23 @@
         </w:rPr>
         <w:t xml:space="preserve"> </w:t>
       </w:r>
-      <w:r>
-        <w:rPr>
-          <w:rFonts w:ascii="Times New Roman" w:hAnsi="Times New Roman" w:cs="Times New Roman"/>
-          <w:sz w:val="24"/>
-          <w:szCs w:val="24"/>
-        </w:rPr>
-        <w:t>Todas as funções em uma linguagem tem “()” depois de seu nome.</w:t>
+      <w:proofErr w:type="gramStart"/>
+      <w:r>
+        <w:rPr>
+          <w:rFonts w:ascii="Times New Roman" w:hAnsi="Times New Roman" w:cs="Times New Roman"/>
+          <w:sz w:val="24"/>
+          <w:szCs w:val="24"/>
+        </w:rPr>
+        <w:t>Todas as funções em uma linguagem tem</w:t>
+      </w:r>
+      <w:proofErr w:type="gramEnd"/>
+      <w:r>
+        <w:rPr>
+          <w:rFonts w:ascii="Times New Roman" w:hAnsi="Times New Roman" w:cs="Times New Roman"/>
+          <w:sz w:val="24"/>
+          <w:szCs w:val="24"/>
+        </w:rPr>
+        <w:t xml:space="preserve"> “()” depois de seu nome.</w:t>
       </w:r>
     </w:p>
     <w:p>
@@ -613,7 +843,35 @@
           <w:sz w:val="24"/>
           <w:szCs w:val="24"/>
         </w:rPr>
-        <w:t>Ex.: exit(), print(), help().</w:t>
+        <w:t xml:space="preserve">Ex.: </w:t>
+      </w:r>
+      <w:proofErr w:type="spellStart"/>
+      <w:proofErr w:type="gramStart"/>
+      <w:r>
+        <w:rPr>
+          <w:rFonts w:ascii="Times New Roman" w:hAnsi="Times New Roman" w:cs="Times New Roman"/>
+          <w:sz w:val="24"/>
+          <w:szCs w:val="24"/>
+        </w:rPr>
+        <w:t>exit</w:t>
+      </w:r>
+      <w:proofErr w:type="spellEnd"/>
+      <w:r>
+        <w:rPr>
+          <w:rFonts w:ascii="Times New Roman" w:hAnsi="Times New Roman" w:cs="Times New Roman"/>
+          <w:sz w:val="24"/>
+          <w:szCs w:val="24"/>
+        </w:rPr>
+        <w:t>(</w:t>
+      </w:r>
+      <w:proofErr w:type="gramEnd"/>
+      <w:r>
+        <w:rPr>
+          <w:rFonts w:ascii="Times New Roman" w:hAnsi="Times New Roman" w:cs="Times New Roman"/>
+          <w:sz w:val="24"/>
+          <w:szCs w:val="24"/>
+        </w:rPr>
+        <w:t>), print(), help().</w:t>
       </w:r>
     </w:p>
     <w:p>
@@ -640,7 +898,25 @@
           <w:sz w:val="24"/>
           <w:szCs w:val="24"/>
         </w:rPr>
-        <w:t xml:space="preserve"> A Função print() imprime o que estiver dentro de () na tela, ex.: print(“olá, mundo”).</w:t>
+        <w:t xml:space="preserve"> A Função </w:t>
+      </w:r>
+      <w:proofErr w:type="gramStart"/>
+      <w:r>
+        <w:rPr>
+          <w:rFonts w:ascii="Times New Roman" w:hAnsi="Times New Roman" w:cs="Times New Roman"/>
+          <w:sz w:val="24"/>
+          <w:szCs w:val="24"/>
+        </w:rPr>
+        <w:t>print(</w:t>
+      </w:r>
+      <w:proofErr w:type="gramEnd"/>
+      <w:r>
+        <w:rPr>
+          <w:rFonts w:ascii="Times New Roman" w:hAnsi="Times New Roman" w:cs="Times New Roman"/>
+          <w:sz w:val="24"/>
+          <w:szCs w:val="24"/>
+        </w:rPr>
+        <w:t>) imprime o que estiver dentro de () na tela, ex.: print(“olá, mundo”).</w:t>
       </w:r>
       <w:r>
         <w:rPr>
@@ -701,7 +977,53 @@
           <w:sz w:val="24"/>
           <w:szCs w:val="24"/>
         </w:rPr>
-        <w:t>, sep=”caracter”</w:t>
+        <w:t xml:space="preserve">, </w:t>
+      </w:r>
+      <w:proofErr w:type="spellStart"/>
+      <w:r>
+        <w:rPr>
+          <w:rFonts w:ascii="Times New Roman" w:hAnsi="Times New Roman" w:cs="Times New Roman"/>
+          <w:i/>
+          <w:iCs/>
+          <w:sz w:val="24"/>
+          <w:szCs w:val="24"/>
+        </w:rPr>
+        <w:t>sep</w:t>
+      </w:r>
+      <w:proofErr w:type="spellEnd"/>
+      <w:proofErr w:type="gramStart"/>
+      <w:r>
+        <w:rPr>
+          <w:rFonts w:ascii="Times New Roman" w:hAnsi="Times New Roman" w:cs="Times New Roman"/>
+          <w:i/>
+          <w:iCs/>
+          <w:sz w:val="24"/>
+          <w:szCs w:val="24"/>
+        </w:rPr>
+        <w:t>=”</w:t>
+      </w:r>
+      <w:proofErr w:type="spellStart"/>
+      <w:r>
+        <w:rPr>
+          <w:rFonts w:ascii="Times New Roman" w:hAnsi="Times New Roman" w:cs="Times New Roman"/>
+          <w:i/>
+          <w:iCs/>
+          <w:sz w:val="24"/>
+          <w:szCs w:val="24"/>
+        </w:rPr>
+        <w:t>caracter</w:t>
+      </w:r>
+      <w:proofErr w:type="spellEnd"/>
+      <w:proofErr w:type="gramEnd"/>
+      <w:r>
+        <w:rPr>
+          <w:rFonts w:ascii="Times New Roman" w:hAnsi="Times New Roman" w:cs="Times New Roman"/>
+          <w:i/>
+          <w:iCs/>
+          <w:sz w:val="24"/>
+          <w:szCs w:val="24"/>
+        </w:rPr>
+        <w:t>”</w:t>
       </w:r>
       <w:r>
         <w:rPr>
@@ -738,15 +1060,39 @@
         </w:rPr>
         <w:t xml:space="preserve"> O parâmetro </w:t>
       </w:r>
-      <w:r>
-        <w:rPr>
-          <w:rFonts w:ascii="Times New Roman" w:hAnsi="Times New Roman" w:cs="Times New Roman"/>
-          <w:i/>
-          <w:iCs/>
-          <w:sz w:val="24"/>
-          <w:szCs w:val="24"/>
-        </w:rPr>
-        <w:t>end=”\n”</w:t>
+      <w:proofErr w:type="spellStart"/>
+      <w:r>
+        <w:rPr>
+          <w:rFonts w:ascii="Times New Roman" w:hAnsi="Times New Roman" w:cs="Times New Roman"/>
+          <w:i/>
+          <w:iCs/>
+          <w:sz w:val="24"/>
+          <w:szCs w:val="24"/>
+        </w:rPr>
+        <w:t>end</w:t>
+      </w:r>
+      <w:proofErr w:type="spellEnd"/>
+      <w:proofErr w:type="gramStart"/>
+      <w:r>
+        <w:rPr>
+          <w:rFonts w:ascii="Times New Roman" w:hAnsi="Times New Roman" w:cs="Times New Roman"/>
+          <w:i/>
+          <w:iCs/>
+          <w:sz w:val="24"/>
+          <w:szCs w:val="24"/>
+        </w:rPr>
+        <w:t>=”\</w:t>
+      </w:r>
+      <w:proofErr w:type="gramEnd"/>
+      <w:r>
+        <w:rPr>
+          <w:rFonts w:ascii="Times New Roman" w:hAnsi="Times New Roman" w:cs="Times New Roman"/>
+          <w:i/>
+          <w:iCs/>
+          <w:sz w:val="24"/>
+          <w:szCs w:val="24"/>
+        </w:rPr>
+        <w:t>n”</w:t>
       </w:r>
       <w:r>
         <w:rPr>
@@ -791,15 +1137,27 @@
         </w:rPr>
         <w:t xml:space="preserve">Se deixarmos apenas </w:t>
       </w:r>
-      <w:r>
-        <w:rPr>
-          <w:rFonts w:ascii="Times New Roman" w:hAnsi="Times New Roman" w:cs="Times New Roman"/>
-          <w:i/>
-          <w:iCs/>
-          <w:sz w:val="24"/>
-          <w:szCs w:val="24"/>
-        </w:rPr>
-        <w:t>end=””</w:t>
+      <w:proofErr w:type="spellStart"/>
+      <w:r>
+        <w:rPr>
+          <w:rFonts w:ascii="Times New Roman" w:hAnsi="Times New Roman" w:cs="Times New Roman"/>
+          <w:i/>
+          <w:iCs/>
+          <w:sz w:val="24"/>
+          <w:szCs w:val="24"/>
+        </w:rPr>
+        <w:t>end</w:t>
+      </w:r>
+      <w:proofErr w:type="spellEnd"/>
+      <w:r>
+        <w:rPr>
+          <w:rFonts w:ascii="Times New Roman" w:hAnsi="Times New Roman" w:cs="Times New Roman"/>
+          <w:i/>
+          <w:iCs/>
+          <w:sz w:val="24"/>
+          <w:szCs w:val="24"/>
+        </w:rPr>
+        <w:t>=””</w:t>
       </w:r>
       <w:r>
         <w:rPr>
@@ -835,7 +1193,25 @@
           <w:szCs w:val="24"/>
         </w:rPr>
         <w:lastRenderedPageBreak/>
-        <w:t>Isso também funciona para o pointer de digitação, quando utilizamos esse end as &gt;&gt;&gt; no terminal ficam logo no final da frase</w:t>
+        <w:t xml:space="preserve">Isso também funciona para o pointer de digitação, quando utilizamos esse </w:t>
+      </w:r>
+      <w:proofErr w:type="spellStart"/>
+      <w:r>
+        <w:rPr>
+          <w:rFonts w:ascii="Times New Roman" w:hAnsi="Times New Roman" w:cs="Times New Roman"/>
+          <w:sz w:val="24"/>
+          <w:szCs w:val="24"/>
+        </w:rPr>
+        <w:t>end</w:t>
+      </w:r>
+      <w:proofErr w:type="spellEnd"/>
+      <w:r>
+        <w:rPr>
+          <w:rFonts w:ascii="Times New Roman" w:hAnsi="Times New Roman" w:cs="Times New Roman"/>
+          <w:sz w:val="24"/>
+          <w:szCs w:val="24"/>
+        </w:rPr>
+        <w:t xml:space="preserve"> as &gt;&gt;&gt; no terminal ficam logo no final da frase</w:t>
       </w:r>
       <w:r>
         <w:rPr>
@@ -896,7 +1272,29 @@
           <w:sz w:val="24"/>
           <w:szCs w:val="24"/>
         </w:rPr>
-        <w:t>pais = “Italia”</w:t>
+        <w:t>pais = “</w:t>
+      </w:r>
+      <w:proofErr w:type="spellStart"/>
+      <w:r>
+        <w:rPr>
+          <w:rFonts w:ascii="Times New Roman" w:hAnsi="Times New Roman" w:cs="Times New Roman"/>
+          <w:i/>
+          <w:iCs/>
+          <w:sz w:val="24"/>
+          <w:szCs w:val="24"/>
+        </w:rPr>
+        <w:t>Italia</w:t>
+      </w:r>
+      <w:proofErr w:type="spellEnd"/>
+      <w:r>
+        <w:rPr>
+          <w:rFonts w:ascii="Times New Roman" w:hAnsi="Times New Roman" w:cs="Times New Roman"/>
+          <w:i/>
+          <w:iCs/>
+          <w:sz w:val="24"/>
+          <w:szCs w:val="24"/>
+        </w:rPr>
+        <w:t>”</w:t>
       </w:r>
       <w:r>
         <w:rPr>
@@ -951,6 +1349,7 @@
         </w:rPr>
         <w:t xml:space="preserve"> for chamada o que aparecerá será o nome </w:t>
       </w:r>
+      <w:proofErr w:type="spellStart"/>
       <w:r>
         <w:rPr>
           <w:rFonts w:ascii="Times New Roman" w:hAnsi="Times New Roman" w:cs="Times New Roman"/>
@@ -961,6 +1360,7 @@
         </w:rPr>
         <w:t>Italia</w:t>
       </w:r>
+      <w:proofErr w:type="spellEnd"/>
       <w:r>
         <w:rPr>
           <w:rFonts w:ascii="Times New Roman" w:hAnsi="Times New Roman" w:cs="Times New Roman"/>
@@ -1079,15 +1479,27 @@
         </w:rPr>
         <w:t xml:space="preserve">Outro exemplo </w:t>
       </w:r>
-      <w:r>
-        <w:rPr>
-          <w:rFonts w:ascii="Times New Roman" w:hAnsi="Times New Roman" w:cs="Times New Roman"/>
-          <w:i/>
-          <w:iCs/>
-          <w:sz w:val="24"/>
-          <w:szCs w:val="24"/>
-        </w:rPr>
-        <w:t>print(pais, “ganhou”, 5, “títulos”, “mundiais”)</w:t>
+      <w:proofErr w:type="gramStart"/>
+      <w:r>
+        <w:rPr>
+          <w:rFonts w:ascii="Times New Roman" w:hAnsi="Times New Roman" w:cs="Times New Roman"/>
+          <w:i/>
+          <w:iCs/>
+          <w:sz w:val="24"/>
+          <w:szCs w:val="24"/>
+        </w:rPr>
+        <w:t>print(</w:t>
+      </w:r>
+      <w:proofErr w:type="gramEnd"/>
+      <w:r>
+        <w:rPr>
+          <w:rFonts w:ascii="Times New Roman" w:hAnsi="Times New Roman" w:cs="Times New Roman"/>
+          <w:i/>
+          <w:iCs/>
+          <w:sz w:val="24"/>
+          <w:szCs w:val="24"/>
+        </w:rPr>
+        <w:t>pais, “ganhou”, 5, “títulos”, “mundiais”)</w:t>
       </w:r>
       <w:r>
         <w:rPr>
@@ -1207,7 +1619,29 @@
           <w:sz w:val="24"/>
           <w:szCs w:val="24"/>
         </w:rPr>
-        <w:t>&lt;class ‘str’&gt;</w:t>
+        <w:t>&lt;</w:t>
+      </w:r>
+      <w:proofErr w:type="spellStart"/>
+      <w:r>
+        <w:rPr>
+          <w:rFonts w:ascii="Times New Roman" w:hAnsi="Times New Roman" w:cs="Times New Roman"/>
+          <w:i/>
+          <w:iCs/>
+          <w:sz w:val="24"/>
+          <w:szCs w:val="24"/>
+        </w:rPr>
+        <w:t>class</w:t>
+      </w:r>
+      <w:proofErr w:type="spellEnd"/>
+      <w:r>
+        <w:rPr>
+          <w:rFonts w:ascii="Times New Roman" w:hAnsi="Times New Roman" w:cs="Times New Roman"/>
+          <w:i/>
+          <w:iCs/>
+          <w:sz w:val="24"/>
+          <w:szCs w:val="24"/>
+        </w:rPr>
+        <w:t xml:space="preserve"> ‘str’&gt;</w:t>
       </w:r>
       <w:r>
         <w:rPr>
@@ -1285,7 +1719,25 @@
           <w:sz w:val="24"/>
           <w:szCs w:val="24"/>
         </w:rPr>
-        <w:t>: texto. Sempre quando algo é escrito dentro de “ ” ela se torna uma string.</w:t>
+        <w:t xml:space="preserve">: texto. Sempre quando algo é escrito dentro de </w:t>
+      </w:r>
+      <w:proofErr w:type="gramStart"/>
+      <w:r>
+        <w:rPr>
+          <w:rFonts w:ascii="Times New Roman" w:hAnsi="Times New Roman" w:cs="Times New Roman"/>
+          <w:sz w:val="24"/>
+          <w:szCs w:val="24"/>
+        </w:rPr>
+        <w:t>“ ”</w:t>
+      </w:r>
+      <w:proofErr w:type="gramEnd"/>
+      <w:r>
+        <w:rPr>
+          <w:rFonts w:ascii="Times New Roman" w:hAnsi="Times New Roman" w:cs="Times New Roman"/>
+          <w:sz w:val="24"/>
+          <w:szCs w:val="24"/>
+        </w:rPr>
+        <w:t xml:space="preserve"> ela se torna uma string.</w:t>
       </w:r>
     </w:p>
     <w:p>
@@ -1312,7 +1764,25 @@
           <w:sz w:val="24"/>
           <w:szCs w:val="24"/>
         </w:rPr>
-        <w:t>Inteiro (int): Números inteiros. Quando uma variável recebe um número (sem vírgula), ela se torna do tipo inteiro.</w:t>
+        <w:t>Inteiro (</w:t>
+      </w:r>
+      <w:proofErr w:type="spellStart"/>
+      <w:r>
+        <w:rPr>
+          <w:rFonts w:ascii="Times New Roman" w:hAnsi="Times New Roman" w:cs="Times New Roman"/>
+          <w:sz w:val="24"/>
+          <w:szCs w:val="24"/>
+        </w:rPr>
+        <w:t>int</w:t>
+      </w:r>
+      <w:proofErr w:type="spellEnd"/>
+      <w:r>
+        <w:rPr>
+          <w:rFonts w:ascii="Times New Roman" w:hAnsi="Times New Roman" w:cs="Times New Roman"/>
+          <w:sz w:val="24"/>
+          <w:szCs w:val="24"/>
+        </w:rPr>
+        <w:t>): Números inteiros. Quando uma variável recebe um número (sem vírgula), ela se torna do tipo inteiro.</w:t>
       </w:r>
     </w:p>
     <w:p>
@@ -1339,7 +1809,25 @@
           <w:sz w:val="24"/>
           <w:szCs w:val="24"/>
         </w:rPr>
-        <w:t>Float: Números flutuantes/reais. Quando uma variável recebe um real (com vírgula), ela se torna do tipo float.</w:t>
+        <w:t xml:space="preserve">Float: Números flutuantes/reais. Quando uma variável recebe um real (com vírgula), ela se torna do tipo </w:t>
+      </w:r>
+      <w:proofErr w:type="spellStart"/>
+      <w:r>
+        <w:rPr>
+          <w:rFonts w:ascii="Times New Roman" w:hAnsi="Times New Roman" w:cs="Times New Roman"/>
+          <w:sz w:val="24"/>
+          <w:szCs w:val="24"/>
+        </w:rPr>
+        <w:t>float</w:t>
+      </w:r>
+      <w:proofErr w:type="spellEnd"/>
+      <w:r>
+        <w:rPr>
+          <w:rFonts w:ascii="Times New Roman" w:hAnsi="Times New Roman" w:cs="Times New Roman"/>
+          <w:sz w:val="24"/>
+          <w:szCs w:val="24"/>
+        </w:rPr>
+        <w:t>.</w:t>
       </w:r>
     </w:p>
     <w:p>
@@ -1449,6 +1937,7 @@
         </w:rPr>
         <w:t xml:space="preserve">Em python utilizamos o padrão </w:t>
       </w:r>
+      <w:proofErr w:type="spellStart"/>
       <w:r>
         <w:rPr>
           <w:rFonts w:ascii="Times New Roman" w:hAnsi="Times New Roman" w:cs="Times New Roman"/>
@@ -1479,8 +1968,18 @@
           <w:sz w:val="24"/>
           <w:szCs w:val="24"/>
         </w:rPr>
-        <w:t xml:space="preserve">ase para nomear variáveis, ou seja, se o nome da variável for composto as palavras serão separadas por “_”, ao invés de </w:t>
-      </w:r>
+        <w:t>ase</w:t>
+      </w:r>
+      <w:proofErr w:type="spellEnd"/>
+      <w:r>
+        <w:rPr>
+          <w:rFonts w:ascii="Times New Roman" w:hAnsi="Times New Roman" w:cs="Times New Roman"/>
+          <w:sz w:val="24"/>
+          <w:szCs w:val="24"/>
+        </w:rPr>
+        <w:t xml:space="preserve"> para nomear variáveis, ou seja, se o nome da variável for composto as palavras serão separadas por “_”, ao invés de </w:t>
+      </w:r>
+      <w:proofErr w:type="spellStart"/>
       <w:r>
         <w:rPr>
           <w:rFonts w:ascii="Times New Roman" w:hAnsi="Times New Roman" w:cs="Times New Roman"/>
@@ -1495,7 +1994,16 @@
           <w:sz w:val="24"/>
           <w:szCs w:val="24"/>
         </w:rPr>
-        <w:t>amelCase, que o padrão de outras linguagens como J</w:t>
+        <w:t>amelCase</w:t>
+      </w:r>
+      <w:proofErr w:type="spellEnd"/>
+      <w:r>
+        <w:rPr>
+          <w:rFonts w:ascii="Times New Roman" w:hAnsi="Times New Roman" w:cs="Times New Roman"/>
+          <w:sz w:val="24"/>
+          <w:szCs w:val="24"/>
+        </w:rPr>
+        <w:t>, que o padrão de outras linguagens como J</w:t>
       </w:r>
       <w:r>
         <w:rPr>
@@ -1628,6 +2136,7 @@
         </w:rPr>
         <w:t xml:space="preserve">e </w:t>
       </w:r>
+      <w:proofErr w:type="spellStart"/>
       <w:r>
         <w:rPr>
           <w:rFonts w:ascii="Times New Roman" w:hAnsi="Times New Roman" w:cs="Times New Roman"/>
@@ -1638,6 +2147,7 @@
         </w:rPr>
         <w:t>else</w:t>
       </w:r>
+      <w:proofErr w:type="spellEnd"/>
       <w:r>
         <w:rPr>
           <w:rFonts w:ascii="Times New Roman" w:hAnsi="Times New Roman" w:cs="Times New Roman"/>
@@ -1671,7 +2181,25 @@
           <w:sz w:val="24"/>
           <w:szCs w:val="24"/>
         </w:rPr>
-        <w:t>A diferença do python para as outras é que não precisa colocar {} para separar a condição em um bloco, o que conta é a organização/indentação do código</w:t>
+        <w:t>A diferença do python para as outras é que não precisa colocar {} para separar a condição em um bloco, o que conta é a organização/</w:t>
+      </w:r>
+      <w:proofErr w:type="spellStart"/>
+      <w:r>
+        <w:rPr>
+          <w:rFonts w:ascii="Times New Roman" w:hAnsi="Times New Roman" w:cs="Times New Roman"/>
+          <w:sz w:val="24"/>
+          <w:szCs w:val="24"/>
+        </w:rPr>
+        <w:t>indentação</w:t>
+      </w:r>
+      <w:proofErr w:type="spellEnd"/>
+      <w:r>
+        <w:rPr>
+          <w:rFonts w:ascii="Times New Roman" w:hAnsi="Times New Roman" w:cs="Times New Roman"/>
+          <w:sz w:val="24"/>
+          <w:szCs w:val="24"/>
+        </w:rPr>
+        <w:t xml:space="preserve"> do código</w:t>
       </w:r>
       <w:r>
         <w:rPr>
@@ -1754,6 +2282,7 @@
         </w:rPr>
         <w:t xml:space="preserve">, caso queira que venha em um formato específico como </w:t>
       </w:r>
+      <w:proofErr w:type="spellStart"/>
       <w:r>
         <w:rPr>
           <w:rFonts w:ascii="Times New Roman" w:hAnsi="Times New Roman" w:cs="Times New Roman"/>
@@ -1764,6 +2293,7 @@
         </w:rPr>
         <w:t>int</w:t>
       </w:r>
+      <w:proofErr w:type="spellEnd"/>
       <w:r>
         <w:rPr>
           <w:rFonts w:ascii="Times New Roman" w:hAnsi="Times New Roman" w:cs="Times New Roman"/>
@@ -1772,6 +2302,7 @@
         </w:rPr>
         <w:t xml:space="preserve"> ou </w:t>
       </w:r>
+      <w:proofErr w:type="spellStart"/>
       <w:r>
         <w:rPr>
           <w:rFonts w:ascii="Times New Roman" w:hAnsi="Times New Roman" w:cs="Times New Roman"/>
@@ -1782,6 +2313,7 @@
         </w:rPr>
         <w:t>float</w:t>
       </w:r>
+      <w:proofErr w:type="spellEnd"/>
       <w:r>
         <w:rPr>
           <w:rFonts w:ascii="Times New Roman" w:hAnsi="Times New Roman" w:cs="Times New Roman"/>
@@ -1790,6 +2322,7 @@
         </w:rPr>
         <w:t xml:space="preserve">, precisamos declarar isso com o </w:t>
       </w:r>
+      <w:proofErr w:type="spellStart"/>
       <w:r>
         <w:rPr>
           <w:rFonts w:ascii="Times New Roman" w:hAnsi="Times New Roman" w:cs="Times New Roman"/>
@@ -1810,6 +2343,7 @@
         </w:rPr>
         <w:t>umero_str</w:t>
       </w:r>
+      <w:proofErr w:type="spellEnd"/>
       <w:r>
         <w:rPr>
           <w:rFonts w:ascii="Times New Roman" w:hAnsi="Times New Roman" w:cs="Times New Roman"/>
@@ -1828,15 +2362,39 @@
         </w:rPr>
         <w:t xml:space="preserve"> </w:t>
       </w:r>
-      <w:r>
-        <w:rPr>
-          <w:rFonts w:ascii="Times New Roman" w:hAnsi="Times New Roman" w:cs="Times New Roman"/>
-          <w:i/>
-          <w:iCs/>
-          <w:sz w:val="24"/>
-          <w:szCs w:val="24"/>
-        </w:rPr>
-        <w:t>int(input(“Digite um número:”))</w:t>
+      <w:proofErr w:type="spellStart"/>
+      <w:proofErr w:type="gramStart"/>
+      <w:r>
+        <w:rPr>
+          <w:rFonts w:ascii="Times New Roman" w:hAnsi="Times New Roman" w:cs="Times New Roman"/>
+          <w:i/>
+          <w:iCs/>
+          <w:sz w:val="24"/>
+          <w:szCs w:val="24"/>
+        </w:rPr>
+        <w:t>int</w:t>
+      </w:r>
+      <w:proofErr w:type="spellEnd"/>
+      <w:r>
+        <w:rPr>
+          <w:rFonts w:ascii="Times New Roman" w:hAnsi="Times New Roman" w:cs="Times New Roman"/>
+          <w:i/>
+          <w:iCs/>
+          <w:sz w:val="24"/>
+          <w:szCs w:val="24"/>
+        </w:rPr>
+        <w:t>(</w:t>
+      </w:r>
+      <w:proofErr w:type="gramEnd"/>
+      <w:r>
+        <w:rPr>
+          <w:rFonts w:ascii="Times New Roman" w:hAnsi="Times New Roman" w:cs="Times New Roman"/>
+          <w:i/>
+          <w:iCs/>
+          <w:sz w:val="24"/>
+          <w:szCs w:val="24"/>
+        </w:rPr>
+        <w:t>input(“Digite um número:”))</w:t>
       </w:r>
       <w:r>
         <w:rPr>
@@ -1846,6 +2404,7 @@
         </w:rPr>
         <w:t xml:space="preserve">, ou colocando uma segunda variável e fazendo ela receber o input na conversão: </w:t>
       </w:r>
+      <w:proofErr w:type="spellStart"/>
       <w:r>
         <w:rPr>
           <w:rFonts w:ascii="Times New Roman" w:hAnsi="Times New Roman" w:cs="Times New Roman"/>
@@ -1866,16 +2425,62 @@
         </w:rPr>
         <w:t>umero_str</w:t>
       </w:r>
-      <w:r>
-        <w:rPr>
-          <w:rFonts w:ascii="Times New Roman" w:hAnsi="Times New Roman" w:cs="Times New Roman"/>
-          <w:i/>
-          <w:iCs/>
-          <w:sz w:val="24"/>
-          <w:szCs w:val="24"/>
-        </w:rPr>
-        <w:t xml:space="preserve"> = input(“Digite um número:”); numero = int(</w:t>
-      </w:r>
+      <w:proofErr w:type="spellEnd"/>
+      <w:r>
+        <w:rPr>
+          <w:rFonts w:ascii="Times New Roman" w:hAnsi="Times New Roman" w:cs="Times New Roman"/>
+          <w:i/>
+          <w:iCs/>
+          <w:sz w:val="24"/>
+          <w:szCs w:val="24"/>
+        </w:rPr>
+        <w:t xml:space="preserve"> = input(“Digite um número:”); </w:t>
+      </w:r>
+      <w:proofErr w:type="spellStart"/>
+      <w:r>
+        <w:rPr>
+          <w:rFonts w:ascii="Times New Roman" w:hAnsi="Times New Roman" w:cs="Times New Roman"/>
+          <w:i/>
+          <w:iCs/>
+          <w:sz w:val="24"/>
+          <w:szCs w:val="24"/>
+        </w:rPr>
+        <w:t>numero</w:t>
+      </w:r>
+      <w:proofErr w:type="spellEnd"/>
+      <w:r>
+        <w:rPr>
+          <w:rFonts w:ascii="Times New Roman" w:hAnsi="Times New Roman" w:cs="Times New Roman"/>
+          <w:i/>
+          <w:iCs/>
+          <w:sz w:val="24"/>
+          <w:szCs w:val="24"/>
+        </w:rPr>
+        <w:t xml:space="preserve"> = </w:t>
+      </w:r>
+      <w:proofErr w:type="spellStart"/>
+      <w:r>
+        <w:rPr>
+          <w:rFonts w:ascii="Times New Roman" w:hAnsi="Times New Roman" w:cs="Times New Roman"/>
+          <w:i/>
+          <w:iCs/>
+          <w:sz w:val="24"/>
+          <w:szCs w:val="24"/>
+        </w:rPr>
+        <w:t>int</w:t>
+      </w:r>
+      <w:proofErr w:type="spellEnd"/>
+      <w:r>
+        <w:rPr>
+          <w:rFonts w:ascii="Times New Roman" w:hAnsi="Times New Roman" w:cs="Times New Roman"/>
+          <w:i/>
+          <w:iCs/>
+          <w:sz w:val="24"/>
+          <w:szCs w:val="24"/>
+        </w:rPr>
+        <w:t>(</w:t>
+      </w:r>
+      <w:proofErr w:type="spellStart"/>
       <w:r>
         <w:rPr>
           <w:rFonts w:ascii="Times New Roman" w:hAnsi="Times New Roman" w:cs="Times New Roman"/>
@@ -1896,6 +2501,7 @@
         </w:rPr>
         <w:t>umero_str</w:t>
       </w:r>
+      <w:proofErr w:type="spellEnd"/>
       <w:r>
         <w:rPr>
           <w:rFonts w:ascii="Times New Roman" w:hAnsi="Times New Roman" w:cs="Times New Roman"/>
@@ -1982,7 +2588,43 @@
           <w:sz w:val="24"/>
           <w:szCs w:val="24"/>
         </w:rPr>
-        <w:t>O sinal de “+” quando colocado entre duas str irá concatenar ambas e imprimir uma palavra só com as duas palavras de cada variável, quando colocado entre números ocorrerá a soma e quando colocado entre número e str o código não funciona, a menos que convertamos o número de str para int/float.</w:t>
+        <w:t xml:space="preserve">O sinal de “+” quando colocado entre duas str irá concatenar ambas e imprimir uma palavra só com as duas palavras de cada variável, quando colocado entre números ocorrerá a soma e quando colocado entre número e str o código não funciona, a menos que convertamos o número de str para </w:t>
+      </w:r>
+      <w:proofErr w:type="spellStart"/>
+      <w:r>
+        <w:rPr>
+          <w:rFonts w:ascii="Times New Roman" w:hAnsi="Times New Roman" w:cs="Times New Roman"/>
+          <w:sz w:val="24"/>
+          <w:szCs w:val="24"/>
+        </w:rPr>
+        <w:t>int</w:t>
+      </w:r>
+      <w:proofErr w:type="spellEnd"/>
+      <w:r>
+        <w:rPr>
+          <w:rFonts w:ascii="Times New Roman" w:hAnsi="Times New Roman" w:cs="Times New Roman"/>
+          <w:sz w:val="24"/>
+          <w:szCs w:val="24"/>
+        </w:rPr>
+        <w:t>/</w:t>
+      </w:r>
+      <w:proofErr w:type="spellStart"/>
+      <w:r>
+        <w:rPr>
+          <w:rFonts w:ascii="Times New Roman" w:hAnsi="Times New Roman" w:cs="Times New Roman"/>
+          <w:sz w:val="24"/>
+          <w:szCs w:val="24"/>
+        </w:rPr>
+        <w:t>float</w:t>
+      </w:r>
+      <w:proofErr w:type="spellEnd"/>
+      <w:r>
+        <w:rPr>
+          <w:rFonts w:ascii="Times New Roman" w:hAnsi="Times New Roman" w:cs="Times New Roman"/>
+          <w:sz w:val="24"/>
+          <w:szCs w:val="24"/>
+        </w:rPr>
+        <w:t>.</w:t>
       </w:r>
     </w:p>
     <w:p>
@@ -2009,25 +2651,73 @@
           <w:sz w:val="24"/>
           <w:szCs w:val="24"/>
         </w:rPr>
-        <w:t xml:space="preserve"> Syntax Sugar = nome dado à “técnica” de copiar várias vezes a mesma string como por exemplo </w:t>
-      </w:r>
-      <w:r>
-        <w:rPr>
-          <w:rFonts w:ascii="Times New Roman" w:hAnsi="Times New Roman" w:cs="Times New Roman"/>
-          <w:i/>
-          <w:iCs/>
-          <w:sz w:val="24"/>
-          <w:szCs w:val="24"/>
-        </w:rPr>
-        <w:t>print(“20” *10)</w:t>
-      </w:r>
-      <w:r>
-        <w:rPr>
-          <w:rFonts w:ascii="Times New Roman" w:hAnsi="Times New Roman" w:cs="Times New Roman"/>
-          <w:sz w:val="24"/>
-          <w:szCs w:val="24"/>
-        </w:rPr>
-        <w:t xml:space="preserve"> o que acontecerá é que será impresso 10 vezes o número “20”. Isso é muito útil para facilitar coisas que seria muito trabalhosas.</w:t>
+        <w:t xml:space="preserve"> </w:t>
+      </w:r>
+      <w:proofErr w:type="spellStart"/>
+      <w:r>
+        <w:rPr>
+          <w:rFonts w:ascii="Times New Roman" w:hAnsi="Times New Roman" w:cs="Times New Roman"/>
+          <w:sz w:val="24"/>
+          <w:szCs w:val="24"/>
+        </w:rPr>
+        <w:t>Syntax</w:t>
+      </w:r>
+      <w:proofErr w:type="spellEnd"/>
+      <w:r>
+        <w:rPr>
+          <w:rFonts w:ascii="Times New Roman" w:hAnsi="Times New Roman" w:cs="Times New Roman"/>
+          <w:sz w:val="24"/>
+          <w:szCs w:val="24"/>
+        </w:rPr>
+        <w:t xml:space="preserve"> Sugar = nome dado à “técnica” de copiar várias vezes a mesma string como por exemplo </w:t>
+      </w:r>
+      <w:proofErr w:type="gramStart"/>
+      <w:r>
+        <w:rPr>
+          <w:rFonts w:ascii="Times New Roman" w:hAnsi="Times New Roman" w:cs="Times New Roman"/>
+          <w:i/>
+          <w:iCs/>
+          <w:sz w:val="24"/>
+          <w:szCs w:val="24"/>
+        </w:rPr>
+        <w:t>print(</w:t>
+      </w:r>
+      <w:proofErr w:type="gramEnd"/>
+      <w:r>
+        <w:rPr>
+          <w:rFonts w:ascii="Times New Roman" w:hAnsi="Times New Roman" w:cs="Times New Roman"/>
+          <w:i/>
+          <w:iCs/>
+          <w:sz w:val="24"/>
+          <w:szCs w:val="24"/>
+        </w:rPr>
+        <w:t>“20” *10)</w:t>
+      </w:r>
+      <w:r>
+        <w:rPr>
+          <w:rFonts w:ascii="Times New Roman" w:hAnsi="Times New Roman" w:cs="Times New Roman"/>
+          <w:sz w:val="24"/>
+          <w:szCs w:val="24"/>
+        </w:rPr>
+        <w:t xml:space="preserve"> o que acontecerá é que será impresso 10 vezes o número “20”. Isso é muito útil para facilitar coisas que seria muito </w:t>
+      </w:r>
+      <w:proofErr w:type="gramStart"/>
+      <w:r>
+        <w:rPr>
+          <w:rFonts w:ascii="Times New Roman" w:hAnsi="Times New Roman" w:cs="Times New Roman"/>
+          <w:sz w:val="24"/>
+          <w:szCs w:val="24"/>
+        </w:rPr>
+        <w:t>trabalhosas</w:t>
+      </w:r>
+      <w:proofErr w:type="gramEnd"/>
+      <w:r>
+        <w:rPr>
+          <w:rFonts w:ascii="Times New Roman" w:hAnsi="Times New Roman" w:cs="Times New Roman"/>
+          <w:sz w:val="24"/>
+          <w:szCs w:val="24"/>
+        </w:rPr>
+        <w:t>.</w:t>
       </w:r>
     </w:p>
     <w:p>
@@ -2094,6 +2784,7 @@
         </w:rPr>
         <w:t xml:space="preserve">Podemos usar o </w:t>
       </w:r>
+      <w:proofErr w:type="spellStart"/>
       <w:r>
         <w:rPr>
           <w:rFonts w:ascii="Times New Roman" w:hAnsi="Times New Roman" w:cs="Times New Roman"/>
@@ -2104,6 +2795,7 @@
         </w:rPr>
         <w:t>elif</w:t>
       </w:r>
+      <w:proofErr w:type="spellEnd"/>
       <w:r>
         <w:rPr>
           <w:rFonts w:ascii="Times New Roman" w:hAnsi="Times New Roman" w:cs="Times New Roman"/>
@@ -2168,6 +2860,7 @@
         </w:rPr>
         <w:t xml:space="preserve"> e antes do </w:t>
       </w:r>
+      <w:proofErr w:type="spellStart"/>
       <w:r>
         <w:rPr>
           <w:rFonts w:ascii="Times New Roman" w:hAnsi="Times New Roman" w:cs="Times New Roman"/>
@@ -2178,6 +2871,7 @@
         </w:rPr>
         <w:t>else</w:t>
       </w:r>
+      <w:proofErr w:type="spellEnd"/>
       <w:r>
         <w:rPr>
           <w:rFonts w:ascii="Times New Roman" w:hAnsi="Times New Roman" w:cs="Times New Roman"/>
@@ -2213,6 +2907,7 @@
         </w:rPr>
         <w:t xml:space="preserve"> Para melhorar a legibilidade do código podemos criar variáveis que recebam as condições impostas nos </w:t>
       </w:r>
+      <w:proofErr w:type="spellStart"/>
       <w:r>
         <w:rPr>
           <w:rFonts w:ascii="Times New Roman" w:hAnsi="Times New Roman" w:cs="Times New Roman"/>
@@ -2239,8 +2934,18 @@
           <w:sz w:val="24"/>
           <w:szCs w:val="24"/>
         </w:rPr>
-        <w:t xml:space="preserve">s e nos </w:t>
-      </w:r>
+        <w:t>s</w:t>
+      </w:r>
+      <w:proofErr w:type="spellEnd"/>
+      <w:r>
+        <w:rPr>
+          <w:rFonts w:ascii="Times New Roman" w:hAnsi="Times New Roman" w:cs="Times New Roman"/>
+          <w:sz w:val="24"/>
+          <w:szCs w:val="24"/>
+        </w:rPr>
+        <w:t xml:space="preserve"> e nos </w:t>
+      </w:r>
+      <w:proofErr w:type="spellStart"/>
       <w:r>
         <w:rPr>
           <w:rFonts w:ascii="Times New Roman" w:hAnsi="Times New Roman" w:cs="Times New Roman"/>
@@ -2257,7 +2962,16 @@
           <w:sz w:val="24"/>
           <w:szCs w:val="24"/>
         </w:rPr>
-        <w:t>s, e colocar essas variáveis no lugar das condições, facilitando sua leitura.</w:t>
+        <w:t>s</w:t>
+      </w:r>
+      <w:proofErr w:type="spellEnd"/>
+      <w:r>
+        <w:rPr>
+          <w:rFonts w:ascii="Times New Roman" w:hAnsi="Times New Roman" w:cs="Times New Roman"/>
+          <w:sz w:val="24"/>
+          <w:szCs w:val="24"/>
+        </w:rPr>
+        <w:t>, e colocar essas variáveis no lugar das condições, facilitando sua leitura.</w:t>
       </w:r>
     </w:p>
     <w:p>
@@ -2450,13 +3164,23 @@
           <w:szCs w:val="24"/>
         </w:rPr>
       </w:pPr>
-      <w:r>
-        <w:rPr>
-          <w:rFonts w:ascii="Times New Roman" w:hAnsi="Times New Roman" w:cs="Times New Roman"/>
-          <w:sz w:val="24"/>
-          <w:szCs w:val="24"/>
-        </w:rPr>
-        <w:t>!= - diferente de</w:t>
+      <w:proofErr w:type="gramStart"/>
+      <w:r>
+        <w:rPr>
+          <w:rFonts w:ascii="Times New Roman" w:hAnsi="Times New Roman" w:cs="Times New Roman"/>
+          <w:sz w:val="24"/>
+          <w:szCs w:val="24"/>
+        </w:rPr>
+        <w:t>!=</w:t>
+      </w:r>
+      <w:proofErr w:type="gramEnd"/>
+      <w:r>
+        <w:rPr>
+          <w:rFonts w:ascii="Times New Roman" w:hAnsi="Times New Roman" w:cs="Times New Roman"/>
+          <w:sz w:val="24"/>
+          <w:szCs w:val="24"/>
+        </w:rPr>
+        <w:t xml:space="preserve"> - diferente de</w:t>
       </w:r>
       <w:r>
         <w:rPr>
@@ -2639,15 +3363,27 @@
         </w:rPr>
         <w:t xml:space="preserve"> Podemos escrever uma única frase no print e depois formatar pontos específicos utilizando: </w:t>
       </w:r>
-      <w:r>
-        <w:rPr>
-          <w:rFonts w:ascii="Times New Roman" w:hAnsi="Times New Roman" w:cs="Times New Roman"/>
-          <w:i/>
-          <w:iCs/>
-          <w:sz w:val="24"/>
-          <w:szCs w:val="24"/>
-        </w:rPr>
-        <w:t>print(“frase {} completa {}”, format(item_1, item_2))</w:t>
+      <w:proofErr w:type="gramStart"/>
+      <w:r>
+        <w:rPr>
+          <w:rFonts w:ascii="Times New Roman" w:hAnsi="Times New Roman" w:cs="Times New Roman"/>
+          <w:i/>
+          <w:iCs/>
+          <w:sz w:val="24"/>
+          <w:szCs w:val="24"/>
+        </w:rPr>
+        <w:t>print(</w:t>
+      </w:r>
+      <w:proofErr w:type="gramEnd"/>
+      <w:r>
+        <w:rPr>
+          <w:rFonts w:ascii="Times New Roman" w:hAnsi="Times New Roman" w:cs="Times New Roman"/>
+          <w:i/>
+          <w:iCs/>
+          <w:sz w:val="24"/>
+          <w:szCs w:val="24"/>
+        </w:rPr>
+        <w:t>“frase {} completa {}”, format(item_1, item_2))</w:t>
       </w:r>
       <w:r>
         <w:rPr>
@@ -2901,7 +3637,25 @@
           <w:sz w:val="24"/>
           <w:szCs w:val="24"/>
         </w:rPr>
-        <w:t>Após a variável precisamos definir que o alcance/área de repetição desse código, ou seja, se ele vai repetir de qual número a qual número e qual é o step dele, portanto, de quantas em quantas casas ele irá pular (padrão = 1).</w:t>
+        <w:t xml:space="preserve">Após a variável precisamos definir que o alcance/área de repetição desse código, ou seja, se ele vai repetir de qual número a qual número e qual é o </w:t>
+      </w:r>
+      <w:proofErr w:type="spellStart"/>
+      <w:r>
+        <w:rPr>
+          <w:rFonts w:ascii="Times New Roman" w:hAnsi="Times New Roman" w:cs="Times New Roman"/>
+          <w:sz w:val="24"/>
+          <w:szCs w:val="24"/>
+        </w:rPr>
+        <w:t>step</w:t>
+      </w:r>
+      <w:proofErr w:type="spellEnd"/>
+      <w:r>
+        <w:rPr>
+          <w:rFonts w:ascii="Times New Roman" w:hAnsi="Times New Roman" w:cs="Times New Roman"/>
+          <w:sz w:val="24"/>
+          <w:szCs w:val="24"/>
+        </w:rPr>
+        <w:t xml:space="preserve"> dele, portanto, de quantas em quantas casas ele irá pular (padrão = 1).</w:t>
       </w:r>
     </w:p>
     <w:p>
@@ -3224,7 +3978,25 @@
           <w:sz w:val="24"/>
           <w:szCs w:val="24"/>
         </w:rPr>
-        <w:t>Caso a sua condições do While (em um jogo de adivinhação, por exemplo) seja satisfeita e você tenha acertado o número, o jogo não irá parar até que o número de tentativas escolhido tenha se completado.</w:t>
+        <w:t xml:space="preserve">Caso a </w:t>
+      </w:r>
+      <w:proofErr w:type="gramStart"/>
+      <w:r>
+        <w:rPr>
+          <w:rFonts w:ascii="Times New Roman" w:hAnsi="Times New Roman" w:cs="Times New Roman"/>
+          <w:sz w:val="24"/>
+          <w:szCs w:val="24"/>
+        </w:rPr>
+        <w:t>sua condições</w:t>
+      </w:r>
+      <w:proofErr w:type="gramEnd"/>
+      <w:r>
+        <w:rPr>
+          <w:rFonts w:ascii="Times New Roman" w:hAnsi="Times New Roman" w:cs="Times New Roman"/>
+          <w:sz w:val="24"/>
+          <w:szCs w:val="24"/>
+        </w:rPr>
+        <w:t xml:space="preserve"> do While (em um jogo de adivinhação, por exemplo) seja satisfeita e você tenha acertado o número, o jogo não irá parar até que o número de tentativas escolhido tenha se completado.</w:t>
       </w:r>
     </w:p>
     <w:p>
@@ -3418,7 +4190,25 @@
           <w:sz w:val="24"/>
           <w:szCs w:val="24"/>
         </w:rPr>
-        <w:t>Sobre interpolação de str’s:</w:t>
+        <w:t xml:space="preserve">Sobre interpolação de </w:t>
+      </w:r>
+      <w:proofErr w:type="spellStart"/>
+      <w:r>
+        <w:rPr>
+          <w:rFonts w:ascii="Times New Roman" w:hAnsi="Times New Roman" w:cs="Times New Roman"/>
+          <w:sz w:val="24"/>
+          <w:szCs w:val="24"/>
+        </w:rPr>
+        <w:t>str’s</w:t>
+      </w:r>
+      <w:proofErr w:type="spellEnd"/>
+      <w:r>
+        <w:rPr>
+          <w:rFonts w:ascii="Times New Roman" w:hAnsi="Times New Roman" w:cs="Times New Roman"/>
+          <w:sz w:val="24"/>
+          <w:szCs w:val="24"/>
+        </w:rPr>
+        <w:t>:</w:t>
       </w:r>
     </w:p>
     <w:p>
@@ -3445,15 +4235,27 @@
         </w:rPr>
         <w:t xml:space="preserve">Utilizando o </w:t>
       </w:r>
-      <w:r>
-        <w:rPr>
-          <w:rFonts w:ascii="Times New Roman" w:hAnsi="Times New Roman" w:cs="Times New Roman"/>
-          <w:i/>
-          <w:iCs/>
-          <w:sz w:val="24"/>
-          <w:szCs w:val="24"/>
-        </w:rPr>
-        <w:t>format(1,2)</w:t>
+      <w:proofErr w:type="gramStart"/>
+      <w:r>
+        <w:rPr>
+          <w:rFonts w:ascii="Times New Roman" w:hAnsi="Times New Roman" w:cs="Times New Roman"/>
+          <w:i/>
+          <w:iCs/>
+          <w:sz w:val="24"/>
+          <w:szCs w:val="24"/>
+        </w:rPr>
+        <w:t>format(</w:t>
+      </w:r>
+      <w:proofErr w:type="gramEnd"/>
+      <w:r>
+        <w:rPr>
+          <w:rFonts w:ascii="Times New Roman" w:hAnsi="Times New Roman" w:cs="Times New Roman"/>
+          <w:i/>
+          <w:iCs/>
+          <w:sz w:val="24"/>
+          <w:szCs w:val="24"/>
+        </w:rPr>
+        <w:t>1,2)</w:t>
       </w:r>
       <w:r>
         <w:rPr>
@@ -3554,15 +4356,49 @@
         </w:rPr>
         <w:t xml:space="preserve">Exemplo: </w:t>
       </w:r>
-      <w:r>
-        <w:rPr>
-          <w:rFonts w:ascii="Times New Roman" w:hAnsi="Times New Roman" w:cs="Times New Roman"/>
-          <w:i/>
-          <w:iCs/>
-          <w:sz w:val="24"/>
-          <w:szCs w:val="24"/>
-        </w:rPr>
-        <w:t>print(“O {} tem um total de {} mundiais, já o {} tem {} mundiais”, format(palmeiras, 0, corinthias, 3)</w:t>
+      <w:proofErr w:type="gramStart"/>
+      <w:r>
+        <w:rPr>
+          <w:rFonts w:ascii="Times New Roman" w:hAnsi="Times New Roman" w:cs="Times New Roman"/>
+          <w:i/>
+          <w:iCs/>
+          <w:sz w:val="24"/>
+          <w:szCs w:val="24"/>
+        </w:rPr>
+        <w:t>print(</w:t>
+      </w:r>
+      <w:proofErr w:type="gramEnd"/>
+      <w:r>
+        <w:rPr>
+          <w:rFonts w:ascii="Times New Roman" w:hAnsi="Times New Roman" w:cs="Times New Roman"/>
+          <w:i/>
+          <w:iCs/>
+          <w:sz w:val="24"/>
+          <w:szCs w:val="24"/>
+        </w:rPr>
+        <w:t xml:space="preserve">“O {} tem um total de {} mundiais, já o {} tem {} mundiais”, format(palmeiras, 0, </w:t>
+      </w:r>
+      <w:proofErr w:type="spellStart"/>
+      <w:r>
+        <w:rPr>
+          <w:rFonts w:ascii="Times New Roman" w:hAnsi="Times New Roman" w:cs="Times New Roman"/>
+          <w:i/>
+          <w:iCs/>
+          <w:sz w:val="24"/>
+          <w:szCs w:val="24"/>
+        </w:rPr>
+        <w:t>corinthias</w:t>
+      </w:r>
+      <w:proofErr w:type="spellEnd"/>
+      <w:r>
+        <w:rPr>
+          <w:rFonts w:ascii="Times New Roman" w:hAnsi="Times New Roman" w:cs="Times New Roman"/>
+          <w:i/>
+          <w:iCs/>
+          <w:sz w:val="24"/>
+          <w:szCs w:val="24"/>
+        </w:rPr>
+        <w:t>, 3)</w:t>
       </w:r>
       <w:r>
         <w:rPr>
@@ -3590,23 +4426,93 @@
           <w:u w:val="single"/>
         </w:rPr>
       </w:pPr>
-      <w:r>
-        <w:rPr>
-          <w:rFonts w:ascii="Times New Roman" w:hAnsi="Times New Roman" w:cs="Times New Roman"/>
-          <w:i/>
-          <w:iCs/>
-          <w:sz w:val="24"/>
-          <w:szCs w:val="24"/>
-        </w:rPr>
-        <w:t>print(“O {2} tem um total de {3} mundiais, já o {0} tem {1} mundiais”, format(palmeiras, 0, corinthias, 3)</w:t>
-      </w:r>
-      <w:r>
-        <w:rPr>
-          <w:rFonts w:ascii="Times New Roman" w:hAnsi="Times New Roman" w:cs="Times New Roman"/>
-          <w:sz w:val="24"/>
-          <w:szCs w:val="24"/>
-        </w:rPr>
-        <w:t>. Determinando as interpolações assim, os valores são trocados, apresentando primeiro o corinthians e depois o palmeiras, diferentemente do anterior.</w:t>
+      <w:proofErr w:type="gramStart"/>
+      <w:r>
+        <w:rPr>
+          <w:rFonts w:ascii="Times New Roman" w:hAnsi="Times New Roman" w:cs="Times New Roman"/>
+          <w:i/>
+          <w:iCs/>
+          <w:sz w:val="24"/>
+          <w:szCs w:val="24"/>
+        </w:rPr>
+        <w:t>print(</w:t>
+      </w:r>
+      <w:proofErr w:type="gramEnd"/>
+      <w:r>
+        <w:rPr>
+          <w:rFonts w:ascii="Times New Roman" w:hAnsi="Times New Roman" w:cs="Times New Roman"/>
+          <w:i/>
+          <w:iCs/>
+          <w:sz w:val="24"/>
+          <w:szCs w:val="24"/>
+        </w:rPr>
+        <w:t xml:space="preserve">“O {2} tem um total de {3} mundiais, já o {0} tem {1} mundiais”, format(palmeiras, 0, </w:t>
+      </w:r>
+      <w:proofErr w:type="spellStart"/>
+      <w:r>
+        <w:rPr>
+          <w:rFonts w:ascii="Times New Roman" w:hAnsi="Times New Roman" w:cs="Times New Roman"/>
+          <w:i/>
+          <w:iCs/>
+          <w:sz w:val="24"/>
+          <w:szCs w:val="24"/>
+        </w:rPr>
+        <w:t>corinthias</w:t>
+      </w:r>
+      <w:proofErr w:type="spellEnd"/>
+      <w:r>
+        <w:rPr>
+          <w:rFonts w:ascii="Times New Roman" w:hAnsi="Times New Roman" w:cs="Times New Roman"/>
+          <w:i/>
+          <w:iCs/>
+          <w:sz w:val="24"/>
+          <w:szCs w:val="24"/>
+        </w:rPr>
+        <w:t>, 3)</w:t>
+      </w:r>
+      <w:r>
+        <w:rPr>
+          <w:rFonts w:ascii="Times New Roman" w:hAnsi="Times New Roman" w:cs="Times New Roman"/>
+          <w:sz w:val="24"/>
+          <w:szCs w:val="24"/>
+        </w:rPr>
+        <w:t xml:space="preserve">. Determinando as interpolações assim, os valores são trocados, apresentando primeiro o </w:t>
+      </w:r>
+      <w:proofErr w:type="spellStart"/>
+      <w:r>
+        <w:rPr>
+          <w:rFonts w:ascii="Times New Roman" w:hAnsi="Times New Roman" w:cs="Times New Roman"/>
+          <w:sz w:val="24"/>
+          <w:szCs w:val="24"/>
+        </w:rPr>
+        <w:t>corinthians</w:t>
+      </w:r>
+      <w:proofErr w:type="spellEnd"/>
+      <w:r>
+        <w:rPr>
+          <w:rFonts w:ascii="Times New Roman" w:hAnsi="Times New Roman" w:cs="Times New Roman"/>
+          <w:sz w:val="24"/>
+          <w:szCs w:val="24"/>
+        </w:rPr>
+        <w:t xml:space="preserve"> e depois </w:t>
+      </w:r>
+      <w:proofErr w:type="gramStart"/>
+      <w:r>
+        <w:rPr>
+          <w:rFonts w:ascii="Times New Roman" w:hAnsi="Times New Roman" w:cs="Times New Roman"/>
+          <w:sz w:val="24"/>
+          <w:szCs w:val="24"/>
+        </w:rPr>
+        <w:t>o palmeiras</w:t>
+      </w:r>
+      <w:proofErr w:type="gramEnd"/>
+      <w:r>
+        <w:rPr>
+          <w:rFonts w:ascii="Times New Roman" w:hAnsi="Times New Roman" w:cs="Times New Roman"/>
+          <w:sz w:val="24"/>
+          <w:szCs w:val="24"/>
+        </w:rPr>
+        <w:t>, diferentemente do anterior.</w:t>
       </w:r>
     </w:p>
     <w:p>
@@ -3697,6 +4603,7 @@
           <w:u w:val="single"/>
         </w:rPr>
       </w:pPr>
+      <w:proofErr w:type="gramStart"/>
       <w:r>
         <w:rPr>
           <w:rFonts w:ascii="Times New Roman" w:hAnsi="Times New Roman" w:cs="Times New Roman"/>
@@ -3708,6 +4615,7 @@
         </w:rPr>
         <w:t>.número</w:t>
       </w:r>
+      <w:proofErr w:type="gramEnd"/>
       <w:r>
         <w:rPr>
           <w:rFonts w:ascii="Times New Roman" w:hAnsi="Times New Roman" w:cs="Times New Roman"/>
@@ -3751,7 +4659,25 @@
           <w:sz w:val="24"/>
           <w:szCs w:val="24"/>
         </w:rPr>
-        <w:t>= Indica que é um número float;</w:t>
+        <w:t xml:space="preserve">= Indica que é um número </w:t>
+      </w:r>
+      <w:proofErr w:type="spellStart"/>
+      <w:r>
+        <w:rPr>
+          <w:rFonts w:ascii="Times New Roman" w:hAnsi="Times New Roman" w:cs="Times New Roman"/>
+          <w:sz w:val="24"/>
+          <w:szCs w:val="24"/>
+        </w:rPr>
+        <w:t>float</w:t>
+      </w:r>
+      <w:proofErr w:type="spellEnd"/>
+      <w:r>
+        <w:rPr>
+          <w:rFonts w:ascii="Times New Roman" w:hAnsi="Times New Roman" w:cs="Times New Roman"/>
+          <w:sz w:val="24"/>
+          <w:szCs w:val="24"/>
+        </w:rPr>
+        <w:t>;</w:t>
       </w:r>
     </w:p>
     <w:p>
@@ -3817,8 +4743,21 @@
           <w:szCs w:val="24"/>
           <w:u w:val="single"/>
         </w:rPr>
-        <w:t>Número depois dos :</w:t>
-      </w:r>
+        <w:t xml:space="preserve">Número depois </w:t>
+      </w:r>
+      <w:proofErr w:type="gramStart"/>
+      <w:r>
+        <w:rPr>
+          <w:rFonts w:ascii="Times New Roman" w:hAnsi="Times New Roman" w:cs="Times New Roman"/>
+          <w:b/>
+          <w:bCs/>
+          <w:sz w:val="24"/>
+          <w:szCs w:val="24"/>
+          <w:u w:val="single"/>
+        </w:rPr>
+        <w:t>dos :</w:t>
+      </w:r>
+      <w:proofErr w:type="gramEnd"/>
       <w:r>
         <w:rPr>
           <w:rFonts w:ascii="Times New Roman" w:hAnsi="Times New Roman" w:cs="Times New Roman"/>
@@ -3862,8 +4801,21 @@
           <w:szCs w:val="24"/>
           <w:u w:val="single"/>
         </w:rPr>
-        <w:t>Número antes do número depois dos :</w:t>
-      </w:r>
+        <w:t xml:space="preserve">Número antes do número depois </w:t>
+      </w:r>
+      <w:proofErr w:type="gramStart"/>
+      <w:r>
+        <w:rPr>
+          <w:rFonts w:ascii="Times New Roman" w:hAnsi="Times New Roman" w:cs="Times New Roman"/>
+          <w:b/>
+          <w:bCs/>
+          <w:sz w:val="24"/>
+          <w:szCs w:val="24"/>
+          <w:u w:val="single"/>
+        </w:rPr>
+        <w:t>dos :</w:t>
+      </w:r>
+      <w:proofErr w:type="gramEnd"/>
       <w:r>
         <w:rPr>
           <w:rFonts w:ascii="Times New Roman" w:hAnsi="Times New Roman" w:cs="Times New Roman"/>
@@ -3949,7 +4901,25 @@
           <w:sz w:val="24"/>
           <w:szCs w:val="24"/>
         </w:rPr>
-        <w:t xml:space="preserve">Podemos também interpolar diretamente dentro dos {}, sem utilizar o .format. O nome dessa funcionalidade é </w:t>
+        <w:t xml:space="preserve">Podemos também interpolar diretamente dentro dos {}, sem utilizar </w:t>
+      </w:r>
+      <w:proofErr w:type="gramStart"/>
+      <w:r>
+        <w:rPr>
+          <w:rFonts w:ascii="Times New Roman" w:hAnsi="Times New Roman" w:cs="Times New Roman"/>
+          <w:sz w:val="24"/>
+          <w:szCs w:val="24"/>
+        </w:rPr>
+        <w:t>o .format</w:t>
+      </w:r>
+      <w:proofErr w:type="gramEnd"/>
+      <w:r>
+        <w:rPr>
+          <w:rFonts w:ascii="Times New Roman" w:hAnsi="Times New Roman" w:cs="Times New Roman"/>
+          <w:sz w:val="24"/>
+          <w:szCs w:val="24"/>
+        </w:rPr>
+        <w:t xml:space="preserve">. O nome dessa funcionalidade é </w:t>
       </w:r>
       <w:r>
         <w:rPr>
@@ -3969,16 +4939,40 @@
         </w:rPr>
         <w:t xml:space="preserve"> ou </w:t>
       </w:r>
-      <w:r>
-        <w:rPr>
-          <w:rFonts w:ascii="Times New Roman" w:hAnsi="Times New Roman" w:cs="Times New Roman"/>
-          <w:i/>
-          <w:iCs/>
-          <w:sz w:val="24"/>
-          <w:szCs w:val="24"/>
-        </w:rPr>
-        <w:t>formatted string literals</w:t>
-      </w:r>
+      <w:proofErr w:type="spellStart"/>
+      <w:r>
+        <w:rPr>
+          <w:rFonts w:ascii="Times New Roman" w:hAnsi="Times New Roman" w:cs="Times New Roman"/>
+          <w:i/>
+          <w:iCs/>
+          <w:sz w:val="24"/>
+          <w:szCs w:val="24"/>
+        </w:rPr>
+        <w:t>formatted</w:t>
+      </w:r>
+      <w:proofErr w:type="spellEnd"/>
+      <w:r>
+        <w:rPr>
+          <w:rFonts w:ascii="Times New Roman" w:hAnsi="Times New Roman" w:cs="Times New Roman"/>
+          <w:i/>
+          <w:iCs/>
+          <w:sz w:val="24"/>
+          <w:szCs w:val="24"/>
+        </w:rPr>
+        <w:t xml:space="preserve"> string </w:t>
+      </w:r>
+      <w:proofErr w:type="spellStart"/>
+      <w:r>
+        <w:rPr>
+          <w:rFonts w:ascii="Times New Roman" w:hAnsi="Times New Roman" w:cs="Times New Roman"/>
+          <w:i/>
+          <w:iCs/>
+          <w:sz w:val="24"/>
+          <w:szCs w:val="24"/>
+        </w:rPr>
+        <w:t>literals</w:t>
+      </w:r>
+      <w:proofErr w:type="spellEnd"/>
       <w:r>
         <w:rPr>
           <w:rFonts w:ascii="Times New Roman" w:hAnsi="Times New Roman" w:cs="Times New Roman"/>
@@ -4011,17 +5005,57 @@
           <w:sz w:val="24"/>
           <w:szCs w:val="24"/>
         </w:rPr>
-        <w:t xml:space="preserve">Para usar isso basta colocar toda a string entre aspas simples ‘ ‘ e um f antes delas, ficando assim: </w:t>
-      </w:r>
-      <w:r>
-        <w:rPr>
-          <w:rFonts w:ascii="Times New Roman" w:hAnsi="Times New Roman" w:cs="Times New Roman"/>
-          <w:i/>
-          <w:iCs/>
-          <w:sz w:val="24"/>
-          <w:szCs w:val="24"/>
-        </w:rPr>
-        <w:t>print(f’texto {qualquer} de {exemplo}’)</w:t>
+        <w:t xml:space="preserve">Para usar isso basta colocar toda a string entre aspas simples </w:t>
+      </w:r>
+      <w:proofErr w:type="gramStart"/>
+      <w:r>
+        <w:rPr>
+          <w:rFonts w:ascii="Times New Roman" w:hAnsi="Times New Roman" w:cs="Times New Roman"/>
+          <w:sz w:val="24"/>
+          <w:szCs w:val="24"/>
+        </w:rPr>
+        <w:t>‘ ‘</w:t>
+      </w:r>
+      <w:proofErr w:type="gramEnd"/>
+      <w:r>
+        <w:rPr>
+          <w:rFonts w:ascii="Times New Roman" w:hAnsi="Times New Roman" w:cs="Times New Roman"/>
+          <w:sz w:val="24"/>
+          <w:szCs w:val="24"/>
+        </w:rPr>
+        <w:t xml:space="preserve"> e um f antes delas, ficando assim: </w:t>
+      </w:r>
+      <w:r>
+        <w:rPr>
+          <w:rFonts w:ascii="Times New Roman" w:hAnsi="Times New Roman" w:cs="Times New Roman"/>
+          <w:i/>
+          <w:iCs/>
+          <w:sz w:val="24"/>
+          <w:szCs w:val="24"/>
+        </w:rPr>
+        <w:t>print(</w:t>
+      </w:r>
+      <w:proofErr w:type="spellStart"/>
+      <w:r>
+        <w:rPr>
+          <w:rFonts w:ascii="Times New Roman" w:hAnsi="Times New Roman" w:cs="Times New Roman"/>
+          <w:i/>
+          <w:iCs/>
+          <w:sz w:val="24"/>
+          <w:szCs w:val="24"/>
+        </w:rPr>
+        <w:t>f’texto</w:t>
+      </w:r>
+      <w:proofErr w:type="spellEnd"/>
+      <w:r>
+        <w:rPr>
+          <w:rFonts w:ascii="Times New Roman" w:hAnsi="Times New Roman" w:cs="Times New Roman"/>
+          <w:i/>
+          <w:iCs/>
+          <w:sz w:val="24"/>
+          <w:szCs w:val="24"/>
+        </w:rPr>
+        <w:t xml:space="preserve"> {qualquer} de {exemplo}’)</w:t>
       </w:r>
       <w:r>
         <w:rPr>
@@ -4101,7 +5135,31 @@
           <w:sz w:val="24"/>
           <w:szCs w:val="24"/>
         </w:rPr>
-        <w:t>{qualquer.lower()}</w:t>
+        <w:t>{</w:t>
+      </w:r>
+      <w:proofErr w:type="spellStart"/>
+      <w:proofErr w:type="gramStart"/>
+      <w:r>
+        <w:rPr>
+          <w:rFonts w:ascii="Times New Roman" w:hAnsi="Times New Roman" w:cs="Times New Roman"/>
+          <w:i/>
+          <w:iCs/>
+          <w:sz w:val="24"/>
+          <w:szCs w:val="24"/>
+        </w:rPr>
+        <w:t>qualquer.lower</w:t>
+      </w:r>
+      <w:proofErr w:type="spellEnd"/>
+      <w:proofErr w:type="gramEnd"/>
+      <w:r>
+        <w:rPr>
+          <w:rFonts w:ascii="Times New Roman" w:hAnsi="Times New Roman" w:cs="Times New Roman"/>
+          <w:i/>
+          <w:iCs/>
+          <w:sz w:val="24"/>
+          <w:szCs w:val="24"/>
+        </w:rPr>
+        <w:t>()}</w:t>
       </w:r>
       <w:r>
         <w:rPr>
@@ -4119,15 +5177,55 @@
           <w:sz w:val="24"/>
           <w:szCs w:val="24"/>
         </w:rPr>
-        <w:t>.upper()</w:t>
-      </w:r>
-      <w:r>
-        <w:rPr>
-          <w:rFonts w:ascii="Times New Roman" w:hAnsi="Times New Roman" w:cs="Times New Roman"/>
-          <w:sz w:val="24"/>
-          <w:szCs w:val="24"/>
-        </w:rPr>
-        <w:t xml:space="preserve"> para em capslock e assim por diante.</w:t>
+        <w:t>.</w:t>
+      </w:r>
+      <w:proofErr w:type="spellStart"/>
+      <w:r>
+        <w:rPr>
+          <w:rFonts w:ascii="Times New Roman" w:hAnsi="Times New Roman" w:cs="Times New Roman"/>
+          <w:i/>
+          <w:iCs/>
+          <w:sz w:val="24"/>
+          <w:szCs w:val="24"/>
+        </w:rPr>
+        <w:t>upper</w:t>
+      </w:r>
+      <w:proofErr w:type="spellEnd"/>
+      <w:r>
+        <w:rPr>
+          <w:rFonts w:ascii="Times New Roman" w:hAnsi="Times New Roman" w:cs="Times New Roman"/>
+          <w:i/>
+          <w:iCs/>
+          <w:sz w:val="24"/>
+          <w:szCs w:val="24"/>
+        </w:rPr>
+        <w:t>()</w:t>
+      </w:r>
+      <w:r>
+        <w:rPr>
+          <w:rFonts w:ascii="Times New Roman" w:hAnsi="Times New Roman" w:cs="Times New Roman"/>
+          <w:sz w:val="24"/>
+          <w:szCs w:val="24"/>
+        </w:rPr>
+        <w:t xml:space="preserve"> para em </w:t>
+      </w:r>
+      <w:proofErr w:type="spellStart"/>
+      <w:r>
+        <w:rPr>
+          <w:rFonts w:ascii="Times New Roman" w:hAnsi="Times New Roman" w:cs="Times New Roman"/>
+          <w:sz w:val="24"/>
+          <w:szCs w:val="24"/>
+        </w:rPr>
+        <w:t>capslock</w:t>
+      </w:r>
+      <w:proofErr w:type="spellEnd"/>
+      <w:r>
+        <w:rPr>
+          <w:rFonts w:ascii="Times New Roman" w:hAnsi="Times New Roman" w:cs="Times New Roman"/>
+          <w:sz w:val="24"/>
+          <w:szCs w:val="24"/>
+        </w:rPr>
+        <w:t xml:space="preserve"> e assim por diante.</w:t>
       </w:r>
     </w:p>
     <w:p>
@@ -4286,8 +5384,20 @@
           <w:sz w:val="24"/>
           <w:szCs w:val="24"/>
         </w:rPr>
-        <w:t>import nome_da_biblioteca</w:t>
-      </w:r>
+        <w:t xml:space="preserve">import </w:t>
+      </w:r>
+      <w:proofErr w:type="spellStart"/>
+      <w:r>
+        <w:rPr>
+          <w:rFonts w:ascii="Times New Roman" w:hAnsi="Times New Roman" w:cs="Times New Roman"/>
+          <w:i/>
+          <w:iCs/>
+          <w:sz w:val="24"/>
+          <w:szCs w:val="24"/>
+        </w:rPr>
+        <w:t>nome_da_biblioteca</w:t>
+      </w:r>
+      <w:proofErr w:type="spellEnd"/>
       <w:r>
         <w:rPr>
           <w:rFonts w:ascii="Times New Roman" w:hAnsi="Times New Roman" w:cs="Times New Roman"/>
@@ -4382,8 +5492,42 @@
           <w:sz w:val="24"/>
           <w:szCs w:val="24"/>
         </w:rPr>
-        <w:t>from nome_da_biblioteca import função_desejada</w:t>
-      </w:r>
+        <w:t xml:space="preserve">from </w:t>
+      </w:r>
+      <w:proofErr w:type="spellStart"/>
+      <w:r>
+        <w:rPr>
+          <w:rFonts w:ascii="Times New Roman" w:hAnsi="Times New Roman" w:cs="Times New Roman"/>
+          <w:i/>
+          <w:iCs/>
+          <w:sz w:val="24"/>
+          <w:szCs w:val="24"/>
+        </w:rPr>
+        <w:t>nome_da_biblioteca</w:t>
+      </w:r>
+      <w:proofErr w:type="spellEnd"/>
+      <w:r>
+        <w:rPr>
+          <w:rFonts w:ascii="Times New Roman" w:hAnsi="Times New Roman" w:cs="Times New Roman"/>
+          <w:i/>
+          <w:iCs/>
+          <w:sz w:val="24"/>
+          <w:szCs w:val="24"/>
+        </w:rPr>
+        <w:t xml:space="preserve"> import </w:t>
+      </w:r>
+      <w:proofErr w:type="spellStart"/>
+      <w:r>
+        <w:rPr>
+          <w:rFonts w:ascii="Times New Roman" w:hAnsi="Times New Roman" w:cs="Times New Roman"/>
+          <w:i/>
+          <w:iCs/>
+          <w:sz w:val="24"/>
+          <w:szCs w:val="24"/>
+        </w:rPr>
+        <w:t>função_desejada</w:t>
+      </w:r>
+      <w:proofErr w:type="spellEnd"/>
       <w:r>
         <w:rPr>
           <w:rFonts w:ascii="Times New Roman" w:hAnsi="Times New Roman" w:cs="Times New Roman"/>
@@ -4426,15 +5570,27 @@
         </w:rPr>
         <w:t xml:space="preserve">O próprio python já vem com várias bibliotecas inclusas, sendo elas as suas funções, como o próprio </w:t>
       </w:r>
-      <w:r>
-        <w:rPr>
-          <w:rFonts w:ascii="Times New Roman" w:hAnsi="Times New Roman" w:cs="Times New Roman"/>
-          <w:i/>
-          <w:iCs/>
-          <w:sz w:val="24"/>
-          <w:szCs w:val="24"/>
-        </w:rPr>
-        <w:t>print()</w:t>
+      <w:proofErr w:type="gramStart"/>
+      <w:r>
+        <w:rPr>
+          <w:rFonts w:ascii="Times New Roman" w:hAnsi="Times New Roman" w:cs="Times New Roman"/>
+          <w:i/>
+          <w:iCs/>
+          <w:sz w:val="24"/>
+          <w:szCs w:val="24"/>
+        </w:rPr>
+        <w:t>print(</w:t>
+      </w:r>
+      <w:proofErr w:type="gramEnd"/>
+      <w:r>
+        <w:rPr>
+          <w:rFonts w:ascii="Times New Roman" w:hAnsi="Times New Roman" w:cs="Times New Roman"/>
+          <w:i/>
+          <w:iCs/>
+          <w:sz w:val="24"/>
+          <w:szCs w:val="24"/>
+        </w:rPr>
+        <w:t>)</w:t>
       </w:r>
       <w:r>
         <w:rPr>
@@ -4468,7 +5624,43 @@
           <w:sz w:val="24"/>
           <w:szCs w:val="24"/>
         </w:rPr>
-        <w:t>Para saber mais sobre quais são suas funções nativas basta procurar python builtins no google e acessar o doc do site oficial da versão python que deseja ver.</w:t>
+        <w:t xml:space="preserve">Para saber mais sobre quais são suas funções nativas basta procurar python </w:t>
+      </w:r>
+      <w:proofErr w:type="spellStart"/>
+      <w:r>
+        <w:rPr>
+          <w:rFonts w:ascii="Times New Roman" w:hAnsi="Times New Roman" w:cs="Times New Roman"/>
+          <w:sz w:val="24"/>
+          <w:szCs w:val="24"/>
+        </w:rPr>
+        <w:t>builtins</w:t>
+      </w:r>
+      <w:proofErr w:type="spellEnd"/>
+      <w:r>
+        <w:rPr>
+          <w:rFonts w:ascii="Times New Roman" w:hAnsi="Times New Roman" w:cs="Times New Roman"/>
+          <w:sz w:val="24"/>
+          <w:szCs w:val="24"/>
+        </w:rPr>
+        <w:t xml:space="preserve"> no google e acessar o </w:t>
+      </w:r>
+      <w:proofErr w:type="spellStart"/>
+      <w:r>
+        <w:rPr>
+          <w:rFonts w:ascii="Times New Roman" w:hAnsi="Times New Roman" w:cs="Times New Roman"/>
+          <w:sz w:val="24"/>
+          <w:szCs w:val="24"/>
+        </w:rPr>
+        <w:t>doc</w:t>
+      </w:r>
+      <w:proofErr w:type="spellEnd"/>
+      <w:r>
+        <w:rPr>
+          <w:rFonts w:ascii="Times New Roman" w:hAnsi="Times New Roman" w:cs="Times New Roman"/>
+          <w:sz w:val="24"/>
+          <w:szCs w:val="24"/>
+        </w:rPr>
+        <w:t xml:space="preserve"> do site oficial da versão python que deseja ver.</w:t>
       </w:r>
     </w:p>
     <w:p>
@@ -4502,8 +5694,27 @@
           <w:sz w:val="24"/>
           <w:szCs w:val="24"/>
         </w:rPr>
-        <w:t xml:space="preserve">A biblioteca Random é na verdade um pseudo-random pq não gera um número verdadeiramente aleatório, o número é gerado a partir de uma </w:t>
-      </w:r>
+        <w:t xml:space="preserve">A biblioteca Random é na verdade um </w:t>
+      </w:r>
+      <w:proofErr w:type="spellStart"/>
+      <w:r>
+        <w:rPr>
+          <w:rFonts w:ascii="Times New Roman" w:hAnsi="Times New Roman" w:cs="Times New Roman"/>
+          <w:sz w:val="24"/>
+          <w:szCs w:val="24"/>
+        </w:rPr>
+        <w:t>pseudo-random</w:t>
+      </w:r>
+      <w:proofErr w:type="spellEnd"/>
+      <w:r>
+        <w:rPr>
+          <w:rFonts w:ascii="Times New Roman" w:hAnsi="Times New Roman" w:cs="Times New Roman"/>
+          <w:sz w:val="24"/>
+          <w:szCs w:val="24"/>
+        </w:rPr>
+        <w:t xml:space="preserve"> pq não gera um número verdadeiramente aleatório, o número é gerado a partir de uma </w:t>
+      </w:r>
+      <w:proofErr w:type="spellStart"/>
       <w:r>
         <w:rPr>
           <w:rFonts w:ascii="Times New Roman" w:hAnsi="Times New Roman" w:cs="Times New Roman"/>
@@ -4514,13 +5725,50 @@
         </w:rPr>
         <w:t>seed</w:t>
       </w:r>
-      <w:r>
-        <w:rPr>
-          <w:rFonts w:ascii="Times New Roman" w:hAnsi="Times New Roman" w:cs="Times New Roman"/>
-          <w:sz w:val="24"/>
-          <w:szCs w:val="24"/>
-        </w:rPr>
-        <w:t xml:space="preserve"> que podemos definir caso a gente queira, por exemplo, caso setamos a seed 100, sempre que rodarmos o código o número Random aleatório que será gerado será o 19 indefinidamente.</w:t>
+      <w:proofErr w:type="spellEnd"/>
+      <w:r>
+        <w:rPr>
+          <w:rFonts w:ascii="Times New Roman" w:hAnsi="Times New Roman" w:cs="Times New Roman"/>
+          <w:sz w:val="24"/>
+          <w:szCs w:val="24"/>
+        </w:rPr>
+        <w:t xml:space="preserve"> que podemos definir caso a gente queira, por exemplo, caso </w:t>
+      </w:r>
+      <w:proofErr w:type="spellStart"/>
+      <w:r>
+        <w:rPr>
+          <w:rFonts w:ascii="Times New Roman" w:hAnsi="Times New Roman" w:cs="Times New Roman"/>
+          <w:sz w:val="24"/>
+          <w:szCs w:val="24"/>
+        </w:rPr>
+        <w:t>setamos</w:t>
+      </w:r>
+      <w:proofErr w:type="spellEnd"/>
+      <w:r>
+        <w:rPr>
+          <w:rFonts w:ascii="Times New Roman" w:hAnsi="Times New Roman" w:cs="Times New Roman"/>
+          <w:sz w:val="24"/>
+          <w:szCs w:val="24"/>
+        </w:rPr>
+        <w:t xml:space="preserve"> a </w:t>
+      </w:r>
+      <w:proofErr w:type="spellStart"/>
+      <w:r>
+        <w:rPr>
+          <w:rFonts w:ascii="Times New Roman" w:hAnsi="Times New Roman" w:cs="Times New Roman"/>
+          <w:sz w:val="24"/>
+          <w:szCs w:val="24"/>
+        </w:rPr>
+        <w:t>seed</w:t>
+      </w:r>
+      <w:proofErr w:type="spellEnd"/>
+      <w:r>
+        <w:rPr>
+          <w:rFonts w:ascii="Times New Roman" w:hAnsi="Times New Roman" w:cs="Times New Roman"/>
+          <w:sz w:val="24"/>
+          <w:szCs w:val="24"/>
+        </w:rPr>
+        <w:t xml:space="preserve"> 100, sempre que rodarmos o código o número Random aleatório que será gerado será o 19 indefinidamente.</w:t>
       </w:r>
     </w:p>
     <w:p>
@@ -4626,15 +5874,39 @@
         </w:rPr>
         <w:t xml:space="preserve"> Para evitar que a pontuação fique negativa caso o cálculo dê um número negativo, utilizamos a função </w:t>
       </w:r>
-      <w:r>
-        <w:rPr>
-          <w:rFonts w:ascii="Times New Roman" w:hAnsi="Times New Roman" w:cs="Times New Roman"/>
-          <w:i/>
-          <w:iCs/>
-          <w:sz w:val="24"/>
-          <w:szCs w:val="24"/>
-        </w:rPr>
-        <w:t>abs()</w:t>
+      <w:proofErr w:type="spellStart"/>
+      <w:proofErr w:type="gramStart"/>
+      <w:r>
+        <w:rPr>
+          <w:rFonts w:ascii="Times New Roman" w:hAnsi="Times New Roman" w:cs="Times New Roman"/>
+          <w:i/>
+          <w:iCs/>
+          <w:sz w:val="24"/>
+          <w:szCs w:val="24"/>
+        </w:rPr>
+        <w:t>abs</w:t>
+      </w:r>
+      <w:proofErr w:type="spellEnd"/>
+      <w:r>
+        <w:rPr>
+          <w:rFonts w:ascii="Times New Roman" w:hAnsi="Times New Roman" w:cs="Times New Roman"/>
+          <w:i/>
+          <w:iCs/>
+          <w:sz w:val="24"/>
+          <w:szCs w:val="24"/>
+        </w:rPr>
+        <w:t>(</w:t>
+      </w:r>
+      <w:proofErr w:type="gramEnd"/>
+      <w:r>
+        <w:rPr>
+          <w:rFonts w:ascii="Times New Roman" w:hAnsi="Times New Roman" w:cs="Times New Roman"/>
+          <w:i/>
+          <w:iCs/>
+          <w:sz w:val="24"/>
+          <w:szCs w:val="24"/>
+        </w:rPr>
+        <w:t>)</w:t>
       </w:r>
       <w:r>
         <w:rPr>
@@ -4670,15 +5942,27 @@
         </w:rPr>
         <w:t xml:space="preserve"> Utilizando a função </w:t>
       </w:r>
-      <w:r>
-        <w:rPr>
-          <w:rFonts w:ascii="Times New Roman" w:hAnsi="Times New Roman" w:cs="Times New Roman"/>
-          <w:i/>
-          <w:iCs/>
-          <w:sz w:val="24"/>
-          <w:szCs w:val="24"/>
-        </w:rPr>
-        <w:t>round()</w:t>
+      <w:proofErr w:type="gramStart"/>
+      <w:r>
+        <w:rPr>
+          <w:rFonts w:ascii="Times New Roman" w:hAnsi="Times New Roman" w:cs="Times New Roman"/>
+          <w:i/>
+          <w:iCs/>
+          <w:sz w:val="24"/>
+          <w:szCs w:val="24"/>
+        </w:rPr>
+        <w:t>round(</w:t>
+      </w:r>
+      <w:proofErr w:type="gramEnd"/>
+      <w:r>
+        <w:rPr>
+          <w:rFonts w:ascii="Times New Roman" w:hAnsi="Times New Roman" w:cs="Times New Roman"/>
+          <w:i/>
+          <w:iCs/>
+          <w:sz w:val="24"/>
+          <w:szCs w:val="24"/>
+        </w:rPr>
+        <w:t>)</w:t>
       </w:r>
       <w:r>
         <w:rPr>
@@ -4738,7 +6022,25 @@
           <w:sz w:val="24"/>
           <w:szCs w:val="24"/>
         </w:rPr>
-        <w:t xml:space="preserve"> Para fazer uma divisão que nos retorne número float podemos usar “/” para fazer uma que retorne número inteiro usamos “//”. Ex.: 3 / 2 = 1.5;    3 // 2 = 1.</w:t>
+        <w:t xml:space="preserve"> Para fazer uma divisão que nos retorne número </w:t>
+      </w:r>
+      <w:proofErr w:type="spellStart"/>
+      <w:r>
+        <w:rPr>
+          <w:rFonts w:ascii="Times New Roman" w:hAnsi="Times New Roman" w:cs="Times New Roman"/>
+          <w:sz w:val="24"/>
+          <w:szCs w:val="24"/>
+        </w:rPr>
+        <w:t>float</w:t>
+      </w:r>
+      <w:proofErr w:type="spellEnd"/>
+      <w:r>
+        <w:rPr>
+          <w:rFonts w:ascii="Times New Roman" w:hAnsi="Times New Roman" w:cs="Times New Roman"/>
+          <w:sz w:val="24"/>
+          <w:szCs w:val="24"/>
+        </w:rPr>
+        <w:t xml:space="preserve"> podemos usar “/” para fazer uma que retorne número inteiro usamos “//”. Ex.: 3 / 2 = 1.5;    3 // 2 = 1.</w:t>
       </w:r>
     </w:p>
     <w:p>
@@ -4844,6 +6146,7 @@
         </w:rPr>
         <w:t xml:space="preserve"> Para criar uma função precisamos colocar </w:t>
       </w:r>
+      <w:proofErr w:type="spellStart"/>
       <w:r>
         <w:rPr>
           <w:rFonts w:ascii="Times New Roman" w:hAnsi="Times New Roman" w:cs="Times New Roman"/>
@@ -4854,6 +6157,7 @@
         </w:rPr>
         <w:t>def</w:t>
       </w:r>
+      <w:proofErr w:type="spellEnd"/>
       <w:r>
         <w:rPr>
           <w:rFonts w:ascii="Times New Roman" w:hAnsi="Times New Roman" w:cs="Times New Roman"/>
@@ -4862,15 +6166,49 @@
         </w:rPr>
         <w:t xml:space="preserve"> </w:t>
       </w:r>
-      <w:r>
-        <w:rPr>
-          <w:rFonts w:ascii="Times New Roman" w:hAnsi="Times New Roman" w:cs="Times New Roman"/>
-          <w:i/>
-          <w:iCs/>
-          <w:sz w:val="24"/>
-          <w:szCs w:val="24"/>
-        </w:rPr>
-        <w:t>nome_da_função():</w:t>
+      <w:proofErr w:type="spellStart"/>
+      <w:r>
+        <w:rPr>
+          <w:rFonts w:ascii="Times New Roman" w:hAnsi="Times New Roman" w:cs="Times New Roman"/>
+          <w:i/>
+          <w:iCs/>
+          <w:sz w:val="24"/>
+          <w:szCs w:val="24"/>
+        </w:rPr>
+        <w:t>nome_da_</w:t>
+      </w:r>
+      <w:proofErr w:type="gramStart"/>
+      <w:r>
+        <w:rPr>
+          <w:rFonts w:ascii="Times New Roman" w:hAnsi="Times New Roman" w:cs="Times New Roman"/>
+          <w:i/>
+          <w:iCs/>
+          <w:sz w:val="24"/>
+          <w:szCs w:val="24"/>
+        </w:rPr>
+        <w:t>função</w:t>
+      </w:r>
+      <w:proofErr w:type="spellEnd"/>
+      <w:r>
+        <w:rPr>
+          <w:rFonts w:ascii="Times New Roman" w:hAnsi="Times New Roman" w:cs="Times New Roman"/>
+          <w:i/>
+          <w:iCs/>
+          <w:sz w:val="24"/>
+          <w:szCs w:val="24"/>
+        </w:rPr>
+        <w:t>(</w:t>
+      </w:r>
+      <w:proofErr w:type="gramEnd"/>
+      <w:r>
+        <w:rPr>
+          <w:rFonts w:ascii="Times New Roman" w:hAnsi="Times New Roman" w:cs="Times New Roman"/>
+          <w:i/>
+          <w:iCs/>
+          <w:sz w:val="24"/>
+          <w:szCs w:val="24"/>
+        </w:rPr>
+        <w:t>):</w:t>
       </w:r>
     </w:p>
     <w:p>
@@ -4922,7 +6260,25 @@
           <w:sz w:val="24"/>
           <w:szCs w:val="24"/>
         </w:rPr>
-        <w:t xml:space="preserve"> O problema de transformar arquivos em funções é que não podemos mais executar aquele arquivo diretamente, apenas se for pelo arquivo que está importando ele.</w:t>
+        <w:t xml:space="preserve"> O problema de transformar arquivos em funções é que não podemos mais executar aquele arquivo diretamente, apenas se for pelo arquivo que está </w:t>
+      </w:r>
+      <w:proofErr w:type="gramStart"/>
+      <w:r>
+        <w:rPr>
+          <w:rFonts w:ascii="Times New Roman" w:hAnsi="Times New Roman" w:cs="Times New Roman"/>
+          <w:sz w:val="24"/>
+          <w:szCs w:val="24"/>
+        </w:rPr>
+        <w:t>importando ele</w:t>
+      </w:r>
+      <w:proofErr w:type="gramEnd"/>
+      <w:r>
+        <w:rPr>
+          <w:rFonts w:ascii="Times New Roman" w:hAnsi="Times New Roman" w:cs="Times New Roman"/>
+          <w:sz w:val="24"/>
+          <w:szCs w:val="24"/>
+        </w:rPr>
+        <w:t>.</w:t>
       </w:r>
     </w:p>
     <w:p>
@@ -4959,7 +6315,73 @@
           <w:sz w:val="24"/>
           <w:szCs w:val="24"/>
         </w:rPr>
-        <w:t>if (__name__ == “__main__”): nome_da_função()</w:t>
+        <w:t>if (__name__ == “__</w:t>
+      </w:r>
+      <w:proofErr w:type="spellStart"/>
+      <w:r>
+        <w:rPr>
+          <w:rFonts w:ascii="Times New Roman" w:hAnsi="Times New Roman" w:cs="Times New Roman"/>
+          <w:i/>
+          <w:iCs/>
+          <w:sz w:val="24"/>
+          <w:szCs w:val="24"/>
+        </w:rPr>
+        <w:t>main</w:t>
+      </w:r>
+      <w:proofErr w:type="spellEnd"/>
+      <w:r>
+        <w:rPr>
+          <w:rFonts w:ascii="Times New Roman" w:hAnsi="Times New Roman" w:cs="Times New Roman"/>
+          <w:i/>
+          <w:iCs/>
+          <w:sz w:val="24"/>
+          <w:szCs w:val="24"/>
+        </w:rPr>
+        <w:t xml:space="preserve">__”): </w:t>
+      </w:r>
+      <w:proofErr w:type="spellStart"/>
+      <w:r>
+        <w:rPr>
+          <w:rFonts w:ascii="Times New Roman" w:hAnsi="Times New Roman" w:cs="Times New Roman"/>
+          <w:i/>
+          <w:iCs/>
+          <w:sz w:val="24"/>
+          <w:szCs w:val="24"/>
+        </w:rPr>
+        <w:t>nome_da_</w:t>
+      </w:r>
+      <w:proofErr w:type="gramStart"/>
+      <w:r>
+        <w:rPr>
+          <w:rFonts w:ascii="Times New Roman" w:hAnsi="Times New Roman" w:cs="Times New Roman"/>
+          <w:i/>
+          <w:iCs/>
+          <w:sz w:val="24"/>
+          <w:szCs w:val="24"/>
+        </w:rPr>
+        <w:t>função</w:t>
+      </w:r>
+      <w:proofErr w:type="spellEnd"/>
+      <w:r>
+        <w:rPr>
+          <w:rFonts w:ascii="Times New Roman" w:hAnsi="Times New Roman" w:cs="Times New Roman"/>
+          <w:i/>
+          <w:iCs/>
+          <w:sz w:val="24"/>
+          <w:szCs w:val="24"/>
+        </w:rPr>
+        <w:t>(</w:t>
+      </w:r>
+      <w:proofErr w:type="gramEnd"/>
+      <w:r>
+        <w:rPr>
+          <w:rFonts w:ascii="Times New Roman" w:hAnsi="Times New Roman" w:cs="Times New Roman"/>
+          <w:i/>
+          <w:iCs/>
+          <w:sz w:val="24"/>
+          <w:szCs w:val="24"/>
+        </w:rPr>
+        <w:t>)</w:t>
       </w:r>
       <w:r>
         <w:rPr>
@@ -5132,6 +6554,102 @@
           <w:szCs w:val="24"/>
         </w:rPr>
         <w:t xml:space="preserve"> Python pode ser portado para qualquer OS e ele irá rodar igualmente em todos, C não.</w:t>
+      </w:r>
+    </w:p>
+    <w:p>
+      <w:pPr>
+        <w:spacing w:before="240"/>
+        <w:jc w:val="right"/>
+        <w:rPr>
+          <w:rFonts w:ascii="Times New Roman" w:hAnsi="Times New Roman" w:cs="Times New Roman"/>
+          <w:b/>
+          <w:bCs/>
+          <w:sz w:val="24"/>
+          <w:szCs w:val="24"/>
+          <w:u w:val="single"/>
+        </w:rPr>
+      </w:pPr>
+    </w:p>
+    <w:p>
+      <w:pPr>
+        <w:spacing w:before="240"/>
+        <w:jc w:val="right"/>
+        <w:rPr>
+          <w:rFonts w:ascii="Times New Roman" w:hAnsi="Times New Roman" w:cs="Times New Roman"/>
+          <w:b/>
+          <w:bCs/>
+          <w:sz w:val="24"/>
+          <w:szCs w:val="24"/>
+          <w:u w:val="single"/>
+        </w:rPr>
+      </w:pPr>
+      <w:r>
+        <w:rPr>
+          <w:rFonts w:ascii="Times New Roman" w:hAnsi="Times New Roman" w:cs="Times New Roman"/>
+          <w:b/>
+          <w:bCs/>
+          <w:sz w:val="24"/>
+          <w:szCs w:val="24"/>
+          <w:u w:val="single"/>
+        </w:rPr>
+        <w:t>Curso 2 – Avançando na Linguagem:</w:t>
+      </w:r>
+    </w:p>
+    <w:p>
+      <w:pPr>
+        <w:pStyle w:val="PargrafodaLista"/>
+        <w:numPr>
+          <w:ilvl w:val="0"/>
+          <w:numId w:val="2"/>
+        </w:numPr>
+        <w:spacing w:before="240"/>
+        <w:jc w:val="both"/>
+        <w:rPr>
+          <w:rFonts w:ascii="Times New Roman" w:hAnsi="Times New Roman" w:cs="Times New Roman"/>
+          <w:b/>
+          <w:bCs/>
+          <w:sz w:val="24"/>
+          <w:szCs w:val="24"/>
+          <w:u w:val="single"/>
+        </w:rPr>
+      </w:pPr>
+      <w:r>
+        <w:rPr>
+          <w:rFonts w:ascii="Times New Roman" w:hAnsi="Times New Roman" w:cs="Times New Roman"/>
+          <w:b/>
+          <w:bCs/>
+          <w:sz w:val="24"/>
+          <w:szCs w:val="24"/>
+          <w:u w:val="single"/>
+        </w:rPr>
+        <w:t>Aula 1 – Preparando o Jogo da Forca:</w:t>
+      </w:r>
+    </w:p>
+    <w:p>
+      <w:pPr>
+        <w:pStyle w:val="PargrafodaLista"/>
+        <w:numPr>
+          <w:ilvl w:val="1"/>
+          <w:numId w:val="2"/>
+        </w:numPr>
+        <w:spacing w:before="240"/>
+        <w:jc w:val="both"/>
+        <w:rPr>
+          <w:rFonts w:ascii="Times New Roman" w:hAnsi="Times New Roman" w:cs="Times New Roman"/>
+          <w:b/>
+          <w:bCs/>
+          <w:sz w:val="24"/>
+          <w:szCs w:val="24"/>
+          <w:u w:val="single"/>
+        </w:rPr>
+      </w:pPr>
+      <w:r>
+        <w:rPr>
+          <w:rFonts w:ascii="Times New Roman" w:hAnsi="Times New Roman" w:cs="Times New Roman"/>
+          <w:sz w:val="24"/>
+          <w:szCs w:val="24"/>
+        </w:rPr>
+        <w:t xml:space="preserve"> </w:t>
       </w:r>
     </w:p>
     <w:sectPr>
@@ -5147,6 +6665,129 @@
 <file path=word/numbering.xml><?xml version="1.0" encoding="utf-8"?>
 <w:numbering xmlns:wpc="http://schemas.microsoft.com/office/word/2010/wordprocessingCanvas" xmlns:cx="http://schemas.microsoft.com/office/drawing/2014/chartex" xmlns:cx1="http://schemas.microsoft.com/office/drawing/2015/9/8/chartex" xmlns:cx2="http://schemas.microsoft.com/office/drawing/2015/10/21/chartex" xmlns:cx3="http://schemas.microsoft.com/office/drawing/2016/5/9/chartex" xmlns:cx4="http://schemas.microsoft.com/office/drawing/2016/5/10/chartex" xmlns:cx5="http://schemas.microsoft.com/office/drawing/2016/5/11/chartex" xmlns:cx6="http://schemas.microsoft.com/office/drawing/2016/5/12/chartex" xmlns:cx7="http://schemas.microsoft.com/office/drawing/2016/5/13/chartex" xmlns:cx8="http://schemas.microsoft.com/office/drawing/2016/5/14/chartex" xmlns:mc="http://schemas.openxmlformats.org/markup-compatibility/2006" xmlns:aink="http://schemas.microsoft.com/office/drawing/2016/ink" xmlns:am3d="http://schemas.microsoft.com/office/drawing/2017/model3d" xmlns:o="urn:schemas-microsoft-com:office:office" xmlns:r="http://schemas.openxmlformats.org/officeDocument/2006/relationships" xmlns:m="http://schemas.openxmlformats.org/officeDocument/2006/math" xmlns:v="urn:schemas-microsoft-com:vml" xmlns:wp14="http://schemas.microsoft.com/office/word/2010/wordprocessingDrawing" xmlns:wp="http://schemas.openxmlformats.org/drawingml/2006/wordprocessingDrawing" xmlns:w10="urn:schemas-microsoft-com:office:word" xmlns:w="http://schemas.openxmlformats.org/wordprocessingml/2006/main" xmlns:w14="http://schemas.microsoft.com/office/word/2010/wordml" xmlns:w15="http://schemas.microsoft.com/office/word/2012/wordml" xmlns:w16cex="http://schemas.microsoft.com/office/word/2018/wordml/cex" xmlns:w16cid="http://schemas.microsoft.com/office/word/2016/wordml/cid" xmlns:w16="http://schemas.microsoft.com/office/word/2018/wordml" xmlns:w16sdtdh="http://schemas.microsoft.com/office/word/2020/wordml/sdtdatahash" xmlns:w16se="http://schemas.microsoft.com/office/word/2015/wordml/symex" xmlns:wpg="http://schemas.microsoft.com/office/word/2010/wordprocessingGroup" xmlns:wpi="http://schemas.microsoft.com/office/word/2010/wordprocessingInk" xmlns:wne="http://schemas.microsoft.com/office/word/2006/wordml" xmlns:wps="http://schemas.microsoft.com/office/word/2010/wordprocessingShape" mc:Ignorable="w14 w15 w16se w16cid w16 w16cex w16sdtdh wp14">
   <w:abstractNum w:abstractNumId="0" w15:restartNumberingAfterBreak="0">
+    <w:nsid w:val="45202644"/>
+    <w:multiLevelType w:val="multilevel"/>
+    <w:tmpl w:val="A61CFBC8"/>
+    <w:lvl w:ilvl="0">
+      <w:start w:val="1"/>
+      <w:numFmt w:val="decimal"/>
+      <w:lvlText w:val="%1."/>
+      <w:lvlJc w:val="left"/>
+      <w:pPr>
+        <w:ind w:left="720" w:hanging="360"/>
+      </w:pPr>
+      <w:rPr>
+        <w:rFonts w:hint="default"/>
+      </w:rPr>
+    </w:lvl>
+    <w:lvl w:ilvl="1">
+      <w:start w:val="1"/>
+      <w:numFmt w:val="decimal"/>
+      <w:isLgl/>
+      <w:lvlText w:val="%1.%2."/>
+      <w:lvlJc w:val="left"/>
+      <w:pPr>
+        <w:ind w:left="1080" w:hanging="360"/>
+      </w:pPr>
+      <w:rPr>
+        <w:rFonts w:hint="default"/>
+        <w:b w:val="0"/>
+        <w:bCs w:val="0"/>
+      </w:rPr>
+    </w:lvl>
+    <w:lvl w:ilvl="2">
+      <w:start w:val="1"/>
+      <w:numFmt w:val="decimal"/>
+      <w:isLgl/>
+      <w:lvlText w:val="%1.%2.%3."/>
+      <w:lvlJc w:val="left"/>
+      <w:pPr>
+        <w:ind w:left="1800" w:hanging="720"/>
+      </w:pPr>
+      <w:rPr>
+        <w:rFonts w:hint="default"/>
+      </w:rPr>
+    </w:lvl>
+    <w:lvl w:ilvl="3">
+      <w:start w:val="1"/>
+      <w:numFmt w:val="decimal"/>
+      <w:isLgl/>
+      <w:lvlText w:val="%1.%2.%3.%4."/>
+      <w:lvlJc w:val="left"/>
+      <w:pPr>
+        <w:ind w:left="2160" w:hanging="720"/>
+      </w:pPr>
+      <w:rPr>
+        <w:rFonts w:hint="default"/>
+      </w:rPr>
+    </w:lvl>
+    <w:lvl w:ilvl="4">
+      <w:start w:val="1"/>
+      <w:numFmt w:val="decimal"/>
+      <w:isLgl/>
+      <w:lvlText w:val="%1.%2.%3.%4.%5."/>
+      <w:lvlJc w:val="left"/>
+      <w:pPr>
+        <w:ind w:left="2880" w:hanging="1080"/>
+      </w:pPr>
+      <w:rPr>
+        <w:rFonts w:hint="default"/>
+      </w:rPr>
+    </w:lvl>
+    <w:lvl w:ilvl="5">
+      <w:start w:val="1"/>
+      <w:numFmt w:val="decimal"/>
+      <w:isLgl/>
+      <w:lvlText w:val="%1.%2.%3.%4.%5.%6."/>
+      <w:lvlJc w:val="left"/>
+      <w:pPr>
+        <w:ind w:left="3240" w:hanging="1080"/>
+      </w:pPr>
+      <w:rPr>
+        <w:rFonts w:hint="default"/>
+      </w:rPr>
+    </w:lvl>
+    <w:lvl w:ilvl="6">
+      <w:start w:val="1"/>
+      <w:numFmt w:val="decimal"/>
+      <w:isLgl/>
+      <w:lvlText w:val="%1.%2.%3.%4.%5.%6.%7."/>
+      <w:lvlJc w:val="left"/>
+      <w:pPr>
+        <w:ind w:left="3960" w:hanging="1440"/>
+      </w:pPr>
+      <w:rPr>
+        <w:rFonts w:hint="default"/>
+      </w:rPr>
+    </w:lvl>
+    <w:lvl w:ilvl="7">
+      <w:start w:val="1"/>
+      <w:numFmt w:val="decimal"/>
+      <w:isLgl/>
+      <w:lvlText w:val="%1.%2.%3.%4.%5.%6.%7.%8."/>
+      <w:lvlJc w:val="left"/>
+      <w:pPr>
+        <w:ind w:left="4320" w:hanging="1440"/>
+      </w:pPr>
+      <w:rPr>
+        <w:rFonts w:hint="default"/>
+      </w:rPr>
+    </w:lvl>
+    <w:lvl w:ilvl="8">
+      <w:start w:val="1"/>
+      <w:numFmt w:val="decimal"/>
+      <w:isLgl/>
+      <w:lvlText w:val="%1.%2.%3.%4.%5.%6.%7.%8.%9."/>
+      <w:lvlJc w:val="left"/>
+      <w:pPr>
+        <w:ind w:left="5040" w:hanging="1800"/>
+      </w:pPr>
+      <w:rPr>
+        <w:rFonts w:hint="default"/>
+      </w:rPr>
+    </w:lvl>
+  </w:abstractNum>
+  <w:abstractNum w:abstractNumId="1" w15:restartNumberingAfterBreak="0">
     <w:nsid w:val="61530593"/>
     <w:multiLevelType w:val="multilevel"/>
     <w:tmpl w:val="75F4A808"/>
@@ -5286,6 +6927,9 @@
     </w:lvl>
   </w:abstractNum>
   <w:num w:numId="1">
+    <w:abstractNumId w:val="1"/>
+  </w:num>
+  <w:num w:numId="2">
     <w:abstractNumId w:val="0"/>
   </w:num>
 </w:numbering>

</xml_diff>

<commit_message>
Mais sobre bool e finalização da aula 1
</commit_message>
<xml_diff>
--- a/Python/Anotações/Python.docx
+++ b/Python/Anotações/Python.docx
@@ -5444,6 +5444,33 @@
           <w:szCs w:val="24"/>
         </w:rPr>
         <w:t xml:space="preserve"> não acertou, ou seja, se apenas uma condição for cumprida o loop se encerra.</w:t>
+      </w:r>
+    </w:p>
+    <w:p>
+      <w:pPr>
+        <w:pStyle w:val="PargrafodaLista"/>
+        <w:numPr>
+          <w:ilvl w:val="1"/>
+          <w:numId w:val="2"/>
+        </w:numPr>
+        <w:spacing w:before="240"/>
+        <w:jc w:val="both"/>
+        <w:rPr>
+          <w:rFonts w:ascii="Times New Roman" w:hAnsi="Times New Roman" w:cs="Times New Roman"/>
+          <w:b/>
+          <w:bCs/>
+          <w:sz w:val="24"/>
+          <w:szCs w:val="24"/>
+          <w:u w:val="single"/>
+        </w:rPr>
+      </w:pPr>
+      <w:r>
+        <w:rPr>
+          <w:rFonts w:ascii="Times New Roman" w:hAnsi="Times New Roman" w:cs="Times New Roman"/>
+          <w:sz w:val="24"/>
+          <w:szCs w:val="24"/>
+        </w:rPr>
+        <w:t xml:space="preserve"> Bool recebem valores como 0, “ ” e none e consideram como falsos, mas o contrário também é verdade, ou seja, 1, “teste” e true são considerados como verdadeiros.</w:t>
       </w:r>
     </w:p>
     <w:sectPr>

</xml_diff>

<commit_message>
Funções importantes da str
Aprendemos a modificar as strings
</commit_message>
<xml_diff>
--- a/Python/Anotações/Python.docx
+++ b/Python/Anotações/Python.docx
@@ -111,7 +111,25 @@
           <w:sz w:val="24"/>
           <w:szCs w:val="24"/>
         </w:rPr>
-        <w:t xml:space="preserve">Para instalar o python na versão mais recente para o windows acesse esse site: </w:t>
+        <w:t xml:space="preserve">Para instalar o python na versão mais recente para o </w:t>
+      </w:r>
+      <w:proofErr w:type="spellStart"/>
+      <w:r>
+        <w:rPr>
+          <w:rFonts w:ascii="Times New Roman" w:hAnsi="Times New Roman" w:cs="Times New Roman"/>
+          <w:sz w:val="24"/>
+          <w:szCs w:val="24"/>
+        </w:rPr>
+        <w:t>windows</w:t>
+      </w:r>
+      <w:proofErr w:type="spellEnd"/>
+      <w:r>
+        <w:rPr>
+          <w:rFonts w:ascii="Times New Roman" w:hAnsi="Times New Roman" w:cs="Times New Roman"/>
+          <w:sz w:val="24"/>
+          <w:szCs w:val="24"/>
+        </w:rPr>
+        <w:t xml:space="preserve"> acesse esse site: </w:t>
       </w:r>
       <w:hyperlink r:id="rId5" w:history="1">
         <w:r>
@@ -173,8 +191,18 @@
           <w:sz w:val="24"/>
           <w:szCs w:val="24"/>
         </w:rPr>
-        <w:t>s Linux e macOS</w:t>
-      </w:r>
+        <w:t xml:space="preserve">s Linux e </w:t>
+      </w:r>
+      <w:proofErr w:type="spellStart"/>
+      <w:r>
+        <w:rPr>
+          <w:rFonts w:ascii="Times New Roman" w:hAnsi="Times New Roman" w:cs="Times New Roman"/>
+          <w:sz w:val="24"/>
+          <w:szCs w:val="24"/>
+        </w:rPr>
+        <w:t>macOS</w:t>
+      </w:r>
+      <w:proofErr w:type="spellEnd"/>
       <w:r>
         <w:rPr>
           <w:rFonts w:ascii="Times New Roman" w:hAnsi="Times New Roman" w:cs="Times New Roman"/>
@@ -210,15 +238,71 @@
         </w:rPr>
         <w:t xml:space="preserve">Caso não venha abra o terminal e use o comando </w:t>
       </w:r>
-      <w:r>
-        <w:rPr>
-          <w:rFonts w:ascii="Times New Roman" w:hAnsi="Times New Roman" w:cs="Times New Roman"/>
-          <w:i/>
-          <w:iCs/>
-          <w:sz w:val="24"/>
-          <w:szCs w:val="24"/>
-        </w:rPr>
-        <w:t>sudo apt-get install python3</w:t>
+      <w:proofErr w:type="spellStart"/>
+      <w:r>
+        <w:rPr>
+          <w:rFonts w:ascii="Times New Roman" w:hAnsi="Times New Roman" w:cs="Times New Roman"/>
+          <w:i/>
+          <w:iCs/>
+          <w:sz w:val="24"/>
+          <w:szCs w:val="24"/>
+        </w:rPr>
+        <w:t>sudo</w:t>
+      </w:r>
+      <w:proofErr w:type="spellEnd"/>
+      <w:r>
+        <w:rPr>
+          <w:rFonts w:ascii="Times New Roman" w:hAnsi="Times New Roman" w:cs="Times New Roman"/>
+          <w:i/>
+          <w:iCs/>
+          <w:sz w:val="24"/>
+          <w:szCs w:val="24"/>
+        </w:rPr>
+        <w:t xml:space="preserve"> </w:t>
+      </w:r>
+      <w:proofErr w:type="spellStart"/>
+      <w:r>
+        <w:rPr>
+          <w:rFonts w:ascii="Times New Roman" w:hAnsi="Times New Roman" w:cs="Times New Roman"/>
+          <w:i/>
+          <w:iCs/>
+          <w:sz w:val="24"/>
+          <w:szCs w:val="24"/>
+        </w:rPr>
+        <w:t>apt-get</w:t>
+      </w:r>
+      <w:proofErr w:type="spellEnd"/>
+      <w:r>
+        <w:rPr>
+          <w:rFonts w:ascii="Times New Roman" w:hAnsi="Times New Roman" w:cs="Times New Roman"/>
+          <w:i/>
+          <w:iCs/>
+          <w:sz w:val="24"/>
+          <w:szCs w:val="24"/>
+        </w:rPr>
+        <w:t xml:space="preserve"> </w:t>
+      </w:r>
+      <w:proofErr w:type="spellStart"/>
+      <w:r>
+        <w:rPr>
+          <w:rFonts w:ascii="Times New Roman" w:hAnsi="Times New Roman" w:cs="Times New Roman"/>
+          <w:i/>
+          <w:iCs/>
+          <w:sz w:val="24"/>
+          <w:szCs w:val="24"/>
+        </w:rPr>
+        <w:t>install</w:t>
+      </w:r>
+      <w:proofErr w:type="spellEnd"/>
+      <w:r>
+        <w:rPr>
+          <w:rFonts w:ascii="Times New Roman" w:hAnsi="Times New Roman" w:cs="Times New Roman"/>
+          <w:i/>
+          <w:iCs/>
+          <w:sz w:val="24"/>
+          <w:szCs w:val="24"/>
+        </w:rPr>
+        <w:t xml:space="preserve"> python3</w:t>
       </w:r>
       <w:r>
         <w:rPr>
@@ -253,7 +337,25 @@
           <w:sz w:val="24"/>
           <w:szCs w:val="24"/>
         </w:rPr>
-        <w:t xml:space="preserve">No mc entrar no site </w:t>
+        <w:t xml:space="preserve">No </w:t>
+      </w:r>
+      <w:proofErr w:type="spellStart"/>
+      <w:r>
+        <w:rPr>
+          <w:rFonts w:ascii="Times New Roman" w:hAnsi="Times New Roman" w:cs="Times New Roman"/>
+          <w:sz w:val="24"/>
+          <w:szCs w:val="24"/>
+        </w:rPr>
+        <w:t>mc</w:t>
+      </w:r>
+      <w:proofErr w:type="spellEnd"/>
+      <w:r>
+        <w:rPr>
+          <w:rFonts w:ascii="Times New Roman" w:hAnsi="Times New Roman" w:cs="Times New Roman"/>
+          <w:sz w:val="24"/>
+          <w:szCs w:val="24"/>
+        </w:rPr>
+        <w:t xml:space="preserve"> entrar no site </w:t>
       </w:r>
       <w:hyperlink r:id="rId6" w:history="1">
         <w:r>
@@ -301,15 +403,27 @@
         </w:rPr>
         <w:t xml:space="preserve">Use o comando </w:t>
       </w:r>
-      <w:r>
-        <w:rPr>
-          <w:rFonts w:ascii="Times New Roman" w:hAnsi="Times New Roman" w:cs="Times New Roman"/>
-          <w:i/>
-          <w:iCs/>
-          <w:sz w:val="24"/>
-          <w:szCs w:val="24"/>
-        </w:rPr>
-        <w:t>brew update</w:t>
+      <w:proofErr w:type="spellStart"/>
+      <w:r>
+        <w:rPr>
+          <w:rFonts w:ascii="Times New Roman" w:hAnsi="Times New Roman" w:cs="Times New Roman"/>
+          <w:i/>
+          <w:iCs/>
+          <w:sz w:val="24"/>
+          <w:szCs w:val="24"/>
+        </w:rPr>
+        <w:t>brew</w:t>
+      </w:r>
+      <w:proofErr w:type="spellEnd"/>
+      <w:r>
+        <w:rPr>
+          <w:rFonts w:ascii="Times New Roman" w:hAnsi="Times New Roman" w:cs="Times New Roman"/>
+          <w:i/>
+          <w:iCs/>
+          <w:sz w:val="24"/>
+          <w:szCs w:val="24"/>
+        </w:rPr>
+        <w:t xml:space="preserve"> update</w:t>
       </w:r>
       <w:r>
         <w:rPr>
@@ -346,15 +460,49 @@
         </w:rPr>
         <w:t xml:space="preserve">Use o comando </w:t>
       </w:r>
-      <w:r>
-        <w:rPr>
-          <w:rFonts w:ascii="Times New Roman" w:hAnsi="Times New Roman" w:cs="Times New Roman"/>
-          <w:i/>
-          <w:iCs/>
-          <w:sz w:val="24"/>
-          <w:szCs w:val="24"/>
-        </w:rPr>
-        <w:t>brew install python3</w:t>
+      <w:proofErr w:type="spellStart"/>
+      <w:r>
+        <w:rPr>
+          <w:rFonts w:ascii="Times New Roman" w:hAnsi="Times New Roman" w:cs="Times New Roman"/>
+          <w:i/>
+          <w:iCs/>
+          <w:sz w:val="24"/>
+          <w:szCs w:val="24"/>
+        </w:rPr>
+        <w:t>brew</w:t>
+      </w:r>
+      <w:proofErr w:type="spellEnd"/>
+      <w:r>
+        <w:rPr>
+          <w:rFonts w:ascii="Times New Roman" w:hAnsi="Times New Roman" w:cs="Times New Roman"/>
+          <w:i/>
+          <w:iCs/>
+          <w:sz w:val="24"/>
+          <w:szCs w:val="24"/>
+        </w:rPr>
+        <w:t xml:space="preserve"> </w:t>
+      </w:r>
+      <w:proofErr w:type="spellStart"/>
+      <w:r>
+        <w:rPr>
+          <w:rFonts w:ascii="Times New Roman" w:hAnsi="Times New Roman" w:cs="Times New Roman"/>
+          <w:i/>
+          <w:iCs/>
+          <w:sz w:val="24"/>
+          <w:szCs w:val="24"/>
+        </w:rPr>
+        <w:t>install</w:t>
+      </w:r>
+      <w:proofErr w:type="spellEnd"/>
+      <w:r>
+        <w:rPr>
+          <w:rFonts w:ascii="Times New Roman" w:hAnsi="Times New Roman" w:cs="Times New Roman"/>
+          <w:i/>
+          <w:iCs/>
+          <w:sz w:val="24"/>
+          <w:szCs w:val="24"/>
+        </w:rPr>
+        <w:t xml:space="preserve"> python3</w:t>
       </w:r>
       <w:r>
         <w:rPr>
@@ -416,7 +564,25 @@
           <w:sz w:val="24"/>
           <w:szCs w:val="24"/>
         </w:rPr>
-        <w:t xml:space="preserve"> e baixar como no windows.</w:t>
+        <w:t xml:space="preserve"> e baixar como no </w:t>
+      </w:r>
+      <w:proofErr w:type="spellStart"/>
+      <w:r>
+        <w:rPr>
+          <w:rFonts w:ascii="Times New Roman" w:hAnsi="Times New Roman" w:cs="Times New Roman"/>
+          <w:sz w:val="24"/>
+          <w:szCs w:val="24"/>
+        </w:rPr>
+        <w:t>windows</w:t>
+      </w:r>
+      <w:proofErr w:type="spellEnd"/>
+      <w:r>
+        <w:rPr>
+          <w:rFonts w:ascii="Times New Roman" w:hAnsi="Times New Roman" w:cs="Times New Roman"/>
+          <w:sz w:val="24"/>
+          <w:szCs w:val="24"/>
+        </w:rPr>
+        <w:t>.</w:t>
       </w:r>
     </w:p>
     <w:p>
@@ -497,7 +663,25 @@
           <w:sz w:val="24"/>
           <w:szCs w:val="24"/>
         </w:rPr>
-        <w:t>Esse site serve para diversas linguagens, não somente pytho.</w:t>
+        <w:t xml:space="preserve">Esse site serve para diversas linguagens, não somente </w:t>
+      </w:r>
+      <w:proofErr w:type="spellStart"/>
+      <w:r>
+        <w:rPr>
+          <w:rFonts w:ascii="Times New Roman" w:hAnsi="Times New Roman" w:cs="Times New Roman"/>
+          <w:sz w:val="24"/>
+          <w:szCs w:val="24"/>
+        </w:rPr>
+        <w:t>pytho</w:t>
+      </w:r>
+      <w:proofErr w:type="spellEnd"/>
+      <w:r>
+        <w:rPr>
+          <w:rFonts w:ascii="Times New Roman" w:hAnsi="Times New Roman" w:cs="Times New Roman"/>
+          <w:sz w:val="24"/>
+          <w:szCs w:val="24"/>
+        </w:rPr>
+        <w:t>.</w:t>
       </w:r>
     </w:p>
     <w:p>
@@ -524,7 +708,25 @@
           <w:sz w:val="24"/>
           <w:szCs w:val="24"/>
         </w:rPr>
-        <w:t>Python3 vem como primeira opção após clicar em “Start coding”.</w:t>
+        <w:t xml:space="preserve">Python3 vem como primeira opção após clicar em “Start </w:t>
+      </w:r>
+      <w:proofErr w:type="spellStart"/>
+      <w:r>
+        <w:rPr>
+          <w:rFonts w:ascii="Times New Roman" w:hAnsi="Times New Roman" w:cs="Times New Roman"/>
+          <w:sz w:val="24"/>
+          <w:szCs w:val="24"/>
+        </w:rPr>
+        <w:t>coding</w:t>
+      </w:r>
+      <w:proofErr w:type="spellEnd"/>
+      <w:r>
+        <w:rPr>
+          <w:rFonts w:ascii="Times New Roman" w:hAnsi="Times New Roman" w:cs="Times New Roman"/>
+          <w:sz w:val="24"/>
+          <w:szCs w:val="24"/>
+        </w:rPr>
+        <w:t>”.</w:t>
       </w:r>
     </w:p>
     <w:p>
@@ -551,7 +753,25 @@
           <w:sz w:val="24"/>
           <w:szCs w:val="24"/>
         </w:rPr>
-        <w:t>Este é um dos melhores sites para codar.</w:t>
+        <w:t xml:space="preserve">Este é um dos melhores sites para </w:t>
+      </w:r>
+      <w:proofErr w:type="spellStart"/>
+      <w:r>
+        <w:rPr>
+          <w:rFonts w:ascii="Times New Roman" w:hAnsi="Times New Roman" w:cs="Times New Roman"/>
+          <w:sz w:val="24"/>
+          <w:szCs w:val="24"/>
+        </w:rPr>
+        <w:t>codar</w:t>
+      </w:r>
+      <w:proofErr w:type="spellEnd"/>
+      <w:r>
+        <w:rPr>
+          <w:rFonts w:ascii="Times New Roman" w:hAnsi="Times New Roman" w:cs="Times New Roman"/>
+          <w:sz w:val="24"/>
+          <w:szCs w:val="24"/>
+        </w:rPr>
+        <w:t>.</w:t>
       </w:r>
     </w:p>
     <w:p>
@@ -613,7 +833,25 @@
           <w:sz w:val="24"/>
           <w:szCs w:val="24"/>
         </w:rPr>
-        <w:t>Ex.: exit(), print(), help().</w:t>
+        <w:t xml:space="preserve">Ex.: </w:t>
+      </w:r>
+      <w:proofErr w:type="spellStart"/>
+      <w:r>
+        <w:rPr>
+          <w:rFonts w:ascii="Times New Roman" w:hAnsi="Times New Roman" w:cs="Times New Roman"/>
+          <w:sz w:val="24"/>
+          <w:szCs w:val="24"/>
+        </w:rPr>
+        <w:t>exit</w:t>
+      </w:r>
+      <w:proofErr w:type="spellEnd"/>
+      <w:r>
+        <w:rPr>
+          <w:rFonts w:ascii="Times New Roman" w:hAnsi="Times New Roman" w:cs="Times New Roman"/>
+          <w:sz w:val="24"/>
+          <w:szCs w:val="24"/>
+        </w:rPr>
+        <w:t>(), print(), help().</w:t>
       </w:r>
     </w:p>
     <w:p>
@@ -701,7 +939,51 @@
           <w:sz w:val="24"/>
           <w:szCs w:val="24"/>
         </w:rPr>
-        <w:t>, sep=”caracter”</w:t>
+        <w:t xml:space="preserve">, </w:t>
+      </w:r>
+      <w:proofErr w:type="spellStart"/>
+      <w:r>
+        <w:rPr>
+          <w:rFonts w:ascii="Times New Roman" w:hAnsi="Times New Roman" w:cs="Times New Roman"/>
+          <w:i/>
+          <w:iCs/>
+          <w:sz w:val="24"/>
+          <w:szCs w:val="24"/>
+        </w:rPr>
+        <w:t>sep</w:t>
+      </w:r>
+      <w:proofErr w:type="spellEnd"/>
+      <w:r>
+        <w:rPr>
+          <w:rFonts w:ascii="Times New Roman" w:hAnsi="Times New Roman" w:cs="Times New Roman"/>
+          <w:i/>
+          <w:iCs/>
+          <w:sz w:val="24"/>
+          <w:szCs w:val="24"/>
+        </w:rPr>
+        <w:t>=”</w:t>
+      </w:r>
+      <w:proofErr w:type="spellStart"/>
+      <w:r>
+        <w:rPr>
+          <w:rFonts w:ascii="Times New Roman" w:hAnsi="Times New Roman" w:cs="Times New Roman"/>
+          <w:i/>
+          <w:iCs/>
+          <w:sz w:val="24"/>
+          <w:szCs w:val="24"/>
+        </w:rPr>
+        <w:t>caracter</w:t>
+      </w:r>
+      <w:proofErr w:type="spellEnd"/>
+      <w:r>
+        <w:rPr>
+          <w:rFonts w:ascii="Times New Roman" w:hAnsi="Times New Roman" w:cs="Times New Roman"/>
+          <w:i/>
+          <w:iCs/>
+          <w:sz w:val="24"/>
+          <w:szCs w:val="24"/>
+        </w:rPr>
+        <w:t>”</w:t>
       </w:r>
       <w:r>
         <w:rPr>
@@ -738,15 +1020,27 @@
         </w:rPr>
         <w:t xml:space="preserve"> O parâmetro </w:t>
       </w:r>
-      <w:r>
-        <w:rPr>
-          <w:rFonts w:ascii="Times New Roman" w:hAnsi="Times New Roman" w:cs="Times New Roman"/>
-          <w:i/>
-          <w:iCs/>
-          <w:sz w:val="24"/>
-          <w:szCs w:val="24"/>
-        </w:rPr>
-        <w:t>end=”\n”</w:t>
+      <w:proofErr w:type="spellStart"/>
+      <w:r>
+        <w:rPr>
+          <w:rFonts w:ascii="Times New Roman" w:hAnsi="Times New Roman" w:cs="Times New Roman"/>
+          <w:i/>
+          <w:iCs/>
+          <w:sz w:val="24"/>
+          <w:szCs w:val="24"/>
+        </w:rPr>
+        <w:t>end</w:t>
+      </w:r>
+      <w:proofErr w:type="spellEnd"/>
+      <w:r>
+        <w:rPr>
+          <w:rFonts w:ascii="Times New Roman" w:hAnsi="Times New Roman" w:cs="Times New Roman"/>
+          <w:i/>
+          <w:iCs/>
+          <w:sz w:val="24"/>
+          <w:szCs w:val="24"/>
+        </w:rPr>
+        <w:t>=”\n”</w:t>
       </w:r>
       <w:r>
         <w:rPr>
@@ -791,15 +1085,27 @@
         </w:rPr>
         <w:t xml:space="preserve">Se deixarmos apenas </w:t>
       </w:r>
-      <w:r>
-        <w:rPr>
-          <w:rFonts w:ascii="Times New Roman" w:hAnsi="Times New Roman" w:cs="Times New Roman"/>
-          <w:i/>
-          <w:iCs/>
-          <w:sz w:val="24"/>
-          <w:szCs w:val="24"/>
-        </w:rPr>
-        <w:t>end=””</w:t>
+      <w:proofErr w:type="spellStart"/>
+      <w:r>
+        <w:rPr>
+          <w:rFonts w:ascii="Times New Roman" w:hAnsi="Times New Roman" w:cs="Times New Roman"/>
+          <w:i/>
+          <w:iCs/>
+          <w:sz w:val="24"/>
+          <w:szCs w:val="24"/>
+        </w:rPr>
+        <w:t>end</w:t>
+      </w:r>
+      <w:proofErr w:type="spellEnd"/>
+      <w:r>
+        <w:rPr>
+          <w:rFonts w:ascii="Times New Roman" w:hAnsi="Times New Roman" w:cs="Times New Roman"/>
+          <w:i/>
+          <w:iCs/>
+          <w:sz w:val="24"/>
+          <w:szCs w:val="24"/>
+        </w:rPr>
+        <w:t>=””</w:t>
       </w:r>
       <w:r>
         <w:rPr>
@@ -835,7 +1141,25 @@
           <w:szCs w:val="24"/>
         </w:rPr>
         <w:lastRenderedPageBreak/>
-        <w:t>Isso também funciona para o pointer de digitação, quando utilizamos esse end as &gt;&gt;&gt; no terminal ficam logo no final da frase</w:t>
+        <w:t xml:space="preserve">Isso também funciona para o pointer de digitação, quando utilizamos esse </w:t>
+      </w:r>
+      <w:proofErr w:type="spellStart"/>
+      <w:r>
+        <w:rPr>
+          <w:rFonts w:ascii="Times New Roman" w:hAnsi="Times New Roman" w:cs="Times New Roman"/>
+          <w:sz w:val="24"/>
+          <w:szCs w:val="24"/>
+        </w:rPr>
+        <w:t>end</w:t>
+      </w:r>
+      <w:proofErr w:type="spellEnd"/>
+      <w:r>
+        <w:rPr>
+          <w:rFonts w:ascii="Times New Roman" w:hAnsi="Times New Roman" w:cs="Times New Roman"/>
+          <w:sz w:val="24"/>
+          <w:szCs w:val="24"/>
+        </w:rPr>
+        <w:t xml:space="preserve"> as &gt;&gt;&gt; no terminal ficam logo no final da frase</w:t>
       </w:r>
       <w:r>
         <w:rPr>
@@ -896,7 +1220,29 @@
           <w:sz w:val="24"/>
           <w:szCs w:val="24"/>
         </w:rPr>
-        <w:t>pais = “Italia”</w:t>
+        <w:t>pais = “</w:t>
+      </w:r>
+      <w:proofErr w:type="spellStart"/>
+      <w:r>
+        <w:rPr>
+          <w:rFonts w:ascii="Times New Roman" w:hAnsi="Times New Roman" w:cs="Times New Roman"/>
+          <w:i/>
+          <w:iCs/>
+          <w:sz w:val="24"/>
+          <w:szCs w:val="24"/>
+        </w:rPr>
+        <w:t>Italia</w:t>
+      </w:r>
+      <w:proofErr w:type="spellEnd"/>
+      <w:r>
+        <w:rPr>
+          <w:rFonts w:ascii="Times New Roman" w:hAnsi="Times New Roman" w:cs="Times New Roman"/>
+          <w:i/>
+          <w:iCs/>
+          <w:sz w:val="24"/>
+          <w:szCs w:val="24"/>
+        </w:rPr>
+        <w:t>”</w:t>
       </w:r>
       <w:r>
         <w:rPr>
@@ -951,6 +1297,7 @@
         </w:rPr>
         <w:t xml:space="preserve"> for chamada o que aparecerá será o nome </w:t>
       </w:r>
+      <w:proofErr w:type="spellStart"/>
       <w:r>
         <w:rPr>
           <w:rFonts w:ascii="Times New Roman" w:hAnsi="Times New Roman" w:cs="Times New Roman"/>
@@ -961,6 +1308,7 @@
         </w:rPr>
         <w:t>Italia</w:t>
       </w:r>
+      <w:proofErr w:type="spellEnd"/>
       <w:r>
         <w:rPr>
           <w:rFonts w:ascii="Times New Roman" w:hAnsi="Times New Roman" w:cs="Times New Roman"/>
@@ -1207,7 +1555,29 @@
           <w:sz w:val="24"/>
           <w:szCs w:val="24"/>
         </w:rPr>
-        <w:t>&lt;class ‘str’&gt;</w:t>
+        <w:t>&lt;</w:t>
+      </w:r>
+      <w:proofErr w:type="spellStart"/>
+      <w:r>
+        <w:rPr>
+          <w:rFonts w:ascii="Times New Roman" w:hAnsi="Times New Roman" w:cs="Times New Roman"/>
+          <w:i/>
+          <w:iCs/>
+          <w:sz w:val="24"/>
+          <w:szCs w:val="24"/>
+        </w:rPr>
+        <w:t>class</w:t>
+      </w:r>
+      <w:proofErr w:type="spellEnd"/>
+      <w:r>
+        <w:rPr>
+          <w:rFonts w:ascii="Times New Roman" w:hAnsi="Times New Roman" w:cs="Times New Roman"/>
+          <w:i/>
+          <w:iCs/>
+          <w:sz w:val="24"/>
+          <w:szCs w:val="24"/>
+        </w:rPr>
+        <w:t xml:space="preserve"> ‘str’&gt;</w:t>
       </w:r>
       <w:r>
         <w:rPr>
@@ -1312,7 +1682,25 @@
           <w:sz w:val="24"/>
           <w:szCs w:val="24"/>
         </w:rPr>
-        <w:t>Inteiro (int): Números inteiros. Quando uma variável recebe um número (sem vírgula), ela se torna do tipo inteiro.</w:t>
+        <w:t>Inteiro (</w:t>
+      </w:r>
+      <w:proofErr w:type="spellStart"/>
+      <w:r>
+        <w:rPr>
+          <w:rFonts w:ascii="Times New Roman" w:hAnsi="Times New Roman" w:cs="Times New Roman"/>
+          <w:sz w:val="24"/>
+          <w:szCs w:val="24"/>
+        </w:rPr>
+        <w:t>int</w:t>
+      </w:r>
+      <w:proofErr w:type="spellEnd"/>
+      <w:r>
+        <w:rPr>
+          <w:rFonts w:ascii="Times New Roman" w:hAnsi="Times New Roman" w:cs="Times New Roman"/>
+          <w:sz w:val="24"/>
+          <w:szCs w:val="24"/>
+        </w:rPr>
+        <w:t>): Números inteiros. Quando uma variável recebe um número (sem vírgula), ela se torna do tipo inteiro.</w:t>
       </w:r>
     </w:p>
     <w:p>
@@ -1339,7 +1727,25 @@
           <w:sz w:val="24"/>
           <w:szCs w:val="24"/>
         </w:rPr>
-        <w:t>Float: Números flutuantes/reais. Quando uma variável recebe um real (com vírgula), ela se torna do tipo float.</w:t>
+        <w:t xml:space="preserve">Float: Números flutuantes/reais. Quando uma variável recebe um real (com vírgula), ela se torna do tipo </w:t>
+      </w:r>
+      <w:proofErr w:type="spellStart"/>
+      <w:r>
+        <w:rPr>
+          <w:rFonts w:ascii="Times New Roman" w:hAnsi="Times New Roman" w:cs="Times New Roman"/>
+          <w:sz w:val="24"/>
+          <w:szCs w:val="24"/>
+        </w:rPr>
+        <w:t>float</w:t>
+      </w:r>
+      <w:proofErr w:type="spellEnd"/>
+      <w:r>
+        <w:rPr>
+          <w:rFonts w:ascii="Times New Roman" w:hAnsi="Times New Roman" w:cs="Times New Roman"/>
+          <w:sz w:val="24"/>
+          <w:szCs w:val="24"/>
+        </w:rPr>
+        <w:t>.</w:t>
       </w:r>
     </w:p>
     <w:p>
@@ -1449,6 +1855,7 @@
         </w:rPr>
         <w:t xml:space="preserve">Em python utilizamos o padrão </w:t>
       </w:r>
+      <w:proofErr w:type="spellStart"/>
       <w:r>
         <w:rPr>
           <w:rFonts w:ascii="Times New Roman" w:hAnsi="Times New Roman" w:cs="Times New Roman"/>
@@ -1479,8 +1886,18 @@
           <w:sz w:val="24"/>
           <w:szCs w:val="24"/>
         </w:rPr>
-        <w:t xml:space="preserve">ase para nomear variáveis, ou seja, se o nome da variável for composto as palavras serão separadas por “_”, ao invés de </w:t>
-      </w:r>
+        <w:t>ase</w:t>
+      </w:r>
+      <w:proofErr w:type="spellEnd"/>
+      <w:r>
+        <w:rPr>
+          <w:rFonts w:ascii="Times New Roman" w:hAnsi="Times New Roman" w:cs="Times New Roman"/>
+          <w:sz w:val="24"/>
+          <w:szCs w:val="24"/>
+        </w:rPr>
+        <w:t xml:space="preserve"> para nomear variáveis, ou seja, se o nome da variável for composto as palavras serão separadas por “_”, ao invés de </w:t>
+      </w:r>
+      <w:proofErr w:type="spellStart"/>
       <w:r>
         <w:rPr>
           <w:rFonts w:ascii="Times New Roman" w:hAnsi="Times New Roman" w:cs="Times New Roman"/>
@@ -1495,7 +1912,16 @@
           <w:sz w:val="24"/>
           <w:szCs w:val="24"/>
         </w:rPr>
-        <w:t>amelCase, que o padrão de outras linguagens como J</w:t>
+        <w:t>amelCase</w:t>
+      </w:r>
+      <w:proofErr w:type="spellEnd"/>
+      <w:r>
+        <w:rPr>
+          <w:rFonts w:ascii="Times New Roman" w:hAnsi="Times New Roman" w:cs="Times New Roman"/>
+          <w:sz w:val="24"/>
+          <w:szCs w:val="24"/>
+        </w:rPr>
+        <w:t>, que o padrão de outras linguagens como J</w:t>
       </w:r>
       <w:r>
         <w:rPr>
@@ -1628,6 +2054,7 @@
         </w:rPr>
         <w:t xml:space="preserve">e </w:t>
       </w:r>
+      <w:proofErr w:type="spellStart"/>
       <w:r>
         <w:rPr>
           <w:rFonts w:ascii="Times New Roman" w:hAnsi="Times New Roman" w:cs="Times New Roman"/>
@@ -1638,6 +2065,7 @@
         </w:rPr>
         <w:t>else</w:t>
       </w:r>
+      <w:proofErr w:type="spellEnd"/>
       <w:r>
         <w:rPr>
           <w:rFonts w:ascii="Times New Roman" w:hAnsi="Times New Roman" w:cs="Times New Roman"/>
@@ -1671,7 +2099,25 @@
           <w:sz w:val="24"/>
           <w:szCs w:val="24"/>
         </w:rPr>
-        <w:t>A diferença do python para as outras é que não precisa colocar {} para separar a condição em um bloco, o que conta é a organização/indentação do código</w:t>
+        <w:t>A diferença do python para as outras é que não precisa colocar {} para separar a condição em um bloco, o que conta é a organização/</w:t>
+      </w:r>
+      <w:proofErr w:type="spellStart"/>
+      <w:r>
+        <w:rPr>
+          <w:rFonts w:ascii="Times New Roman" w:hAnsi="Times New Roman" w:cs="Times New Roman"/>
+          <w:sz w:val="24"/>
+          <w:szCs w:val="24"/>
+        </w:rPr>
+        <w:t>indentação</w:t>
+      </w:r>
+      <w:proofErr w:type="spellEnd"/>
+      <w:r>
+        <w:rPr>
+          <w:rFonts w:ascii="Times New Roman" w:hAnsi="Times New Roman" w:cs="Times New Roman"/>
+          <w:sz w:val="24"/>
+          <w:szCs w:val="24"/>
+        </w:rPr>
+        <w:t xml:space="preserve"> do código</w:t>
       </w:r>
       <w:r>
         <w:rPr>
@@ -1754,6 +2200,7 @@
         </w:rPr>
         <w:t xml:space="preserve">, caso queira que venha em um formato específico como </w:t>
       </w:r>
+      <w:proofErr w:type="spellStart"/>
       <w:r>
         <w:rPr>
           <w:rFonts w:ascii="Times New Roman" w:hAnsi="Times New Roman" w:cs="Times New Roman"/>
@@ -1764,6 +2211,7 @@
         </w:rPr>
         <w:t>int</w:t>
       </w:r>
+      <w:proofErr w:type="spellEnd"/>
       <w:r>
         <w:rPr>
           <w:rFonts w:ascii="Times New Roman" w:hAnsi="Times New Roman" w:cs="Times New Roman"/>
@@ -1772,6 +2220,7 @@
         </w:rPr>
         <w:t xml:space="preserve"> ou </w:t>
       </w:r>
+      <w:proofErr w:type="spellStart"/>
       <w:r>
         <w:rPr>
           <w:rFonts w:ascii="Times New Roman" w:hAnsi="Times New Roman" w:cs="Times New Roman"/>
@@ -1782,6 +2231,7 @@
         </w:rPr>
         <w:t>float</w:t>
       </w:r>
+      <w:proofErr w:type="spellEnd"/>
       <w:r>
         <w:rPr>
           <w:rFonts w:ascii="Times New Roman" w:hAnsi="Times New Roman" w:cs="Times New Roman"/>
@@ -1790,6 +2240,7 @@
         </w:rPr>
         <w:t xml:space="preserve">, precisamos declarar isso com o </w:t>
       </w:r>
+      <w:proofErr w:type="spellStart"/>
       <w:r>
         <w:rPr>
           <w:rFonts w:ascii="Times New Roman" w:hAnsi="Times New Roman" w:cs="Times New Roman"/>
@@ -1810,6 +2261,7 @@
         </w:rPr>
         <w:t>umero_str</w:t>
       </w:r>
+      <w:proofErr w:type="spellEnd"/>
       <w:r>
         <w:rPr>
           <w:rFonts w:ascii="Times New Roman" w:hAnsi="Times New Roman" w:cs="Times New Roman"/>
@@ -1828,15 +2280,27 @@
         </w:rPr>
         <w:t xml:space="preserve"> </w:t>
       </w:r>
-      <w:r>
-        <w:rPr>
-          <w:rFonts w:ascii="Times New Roman" w:hAnsi="Times New Roman" w:cs="Times New Roman"/>
-          <w:i/>
-          <w:iCs/>
-          <w:sz w:val="24"/>
-          <w:szCs w:val="24"/>
-        </w:rPr>
-        <w:t>int(input(“Digite um número:”))</w:t>
+      <w:proofErr w:type="spellStart"/>
+      <w:r>
+        <w:rPr>
+          <w:rFonts w:ascii="Times New Roman" w:hAnsi="Times New Roman" w:cs="Times New Roman"/>
+          <w:i/>
+          <w:iCs/>
+          <w:sz w:val="24"/>
+          <w:szCs w:val="24"/>
+        </w:rPr>
+        <w:t>int</w:t>
+      </w:r>
+      <w:proofErr w:type="spellEnd"/>
+      <w:r>
+        <w:rPr>
+          <w:rFonts w:ascii="Times New Roman" w:hAnsi="Times New Roman" w:cs="Times New Roman"/>
+          <w:i/>
+          <w:iCs/>
+          <w:sz w:val="24"/>
+          <w:szCs w:val="24"/>
+        </w:rPr>
+        <w:t>(input(“Digite um número:”))</w:t>
       </w:r>
       <w:r>
         <w:rPr>
@@ -1846,6 +2310,7 @@
         </w:rPr>
         <w:t xml:space="preserve">, ou colocando uma segunda variável e fazendo ela receber o input na conversão: </w:t>
       </w:r>
+      <w:proofErr w:type="spellStart"/>
       <w:r>
         <w:rPr>
           <w:rFonts w:ascii="Times New Roman" w:hAnsi="Times New Roman" w:cs="Times New Roman"/>
@@ -1866,16 +2331,62 @@
         </w:rPr>
         <w:t>umero_str</w:t>
       </w:r>
-      <w:r>
-        <w:rPr>
-          <w:rFonts w:ascii="Times New Roman" w:hAnsi="Times New Roman" w:cs="Times New Roman"/>
-          <w:i/>
-          <w:iCs/>
-          <w:sz w:val="24"/>
-          <w:szCs w:val="24"/>
-        </w:rPr>
-        <w:t xml:space="preserve"> = input(“Digite um número:”); numero = int(</w:t>
-      </w:r>
+      <w:proofErr w:type="spellEnd"/>
+      <w:r>
+        <w:rPr>
+          <w:rFonts w:ascii="Times New Roman" w:hAnsi="Times New Roman" w:cs="Times New Roman"/>
+          <w:i/>
+          <w:iCs/>
+          <w:sz w:val="24"/>
+          <w:szCs w:val="24"/>
+        </w:rPr>
+        <w:t xml:space="preserve"> = input(“Digite um número:”); </w:t>
+      </w:r>
+      <w:proofErr w:type="spellStart"/>
+      <w:r>
+        <w:rPr>
+          <w:rFonts w:ascii="Times New Roman" w:hAnsi="Times New Roman" w:cs="Times New Roman"/>
+          <w:i/>
+          <w:iCs/>
+          <w:sz w:val="24"/>
+          <w:szCs w:val="24"/>
+        </w:rPr>
+        <w:t>numero</w:t>
+      </w:r>
+      <w:proofErr w:type="spellEnd"/>
+      <w:r>
+        <w:rPr>
+          <w:rFonts w:ascii="Times New Roman" w:hAnsi="Times New Roman" w:cs="Times New Roman"/>
+          <w:i/>
+          <w:iCs/>
+          <w:sz w:val="24"/>
+          <w:szCs w:val="24"/>
+        </w:rPr>
+        <w:t xml:space="preserve"> = </w:t>
+      </w:r>
+      <w:proofErr w:type="spellStart"/>
+      <w:r>
+        <w:rPr>
+          <w:rFonts w:ascii="Times New Roman" w:hAnsi="Times New Roman" w:cs="Times New Roman"/>
+          <w:i/>
+          <w:iCs/>
+          <w:sz w:val="24"/>
+          <w:szCs w:val="24"/>
+        </w:rPr>
+        <w:t>int</w:t>
+      </w:r>
+      <w:proofErr w:type="spellEnd"/>
+      <w:r>
+        <w:rPr>
+          <w:rFonts w:ascii="Times New Roman" w:hAnsi="Times New Roman" w:cs="Times New Roman"/>
+          <w:i/>
+          <w:iCs/>
+          <w:sz w:val="24"/>
+          <w:szCs w:val="24"/>
+        </w:rPr>
+        <w:t>(</w:t>
+      </w:r>
+      <w:proofErr w:type="spellStart"/>
       <w:r>
         <w:rPr>
           <w:rFonts w:ascii="Times New Roman" w:hAnsi="Times New Roman" w:cs="Times New Roman"/>
@@ -1896,6 +2407,7 @@
         </w:rPr>
         <w:t>umero_str</w:t>
       </w:r>
+      <w:proofErr w:type="spellEnd"/>
       <w:r>
         <w:rPr>
           <w:rFonts w:ascii="Times New Roman" w:hAnsi="Times New Roman" w:cs="Times New Roman"/>
@@ -1982,7 +2494,43 @@
           <w:sz w:val="24"/>
           <w:szCs w:val="24"/>
         </w:rPr>
-        <w:t>O sinal de “+” quando colocado entre duas str irá concatenar ambas e imprimir uma palavra só com as duas palavras de cada variável, quando colocado entre números ocorrerá a soma e quando colocado entre número e str o código não funciona, a menos que convertamos o número de str para int/float.</w:t>
+        <w:t xml:space="preserve">O sinal de “+” quando colocado entre duas str irá concatenar ambas e imprimir uma palavra só com as duas palavras de cada variável, quando colocado entre números ocorrerá a soma e quando colocado entre número e str o código não funciona, a menos que convertamos o número de str para </w:t>
+      </w:r>
+      <w:proofErr w:type="spellStart"/>
+      <w:r>
+        <w:rPr>
+          <w:rFonts w:ascii="Times New Roman" w:hAnsi="Times New Roman" w:cs="Times New Roman"/>
+          <w:sz w:val="24"/>
+          <w:szCs w:val="24"/>
+        </w:rPr>
+        <w:t>int</w:t>
+      </w:r>
+      <w:proofErr w:type="spellEnd"/>
+      <w:r>
+        <w:rPr>
+          <w:rFonts w:ascii="Times New Roman" w:hAnsi="Times New Roman" w:cs="Times New Roman"/>
+          <w:sz w:val="24"/>
+          <w:szCs w:val="24"/>
+        </w:rPr>
+        <w:t>/</w:t>
+      </w:r>
+      <w:proofErr w:type="spellStart"/>
+      <w:r>
+        <w:rPr>
+          <w:rFonts w:ascii="Times New Roman" w:hAnsi="Times New Roman" w:cs="Times New Roman"/>
+          <w:sz w:val="24"/>
+          <w:szCs w:val="24"/>
+        </w:rPr>
+        <w:t>float</w:t>
+      </w:r>
+      <w:proofErr w:type="spellEnd"/>
+      <w:r>
+        <w:rPr>
+          <w:rFonts w:ascii="Times New Roman" w:hAnsi="Times New Roman" w:cs="Times New Roman"/>
+          <w:sz w:val="24"/>
+          <w:szCs w:val="24"/>
+        </w:rPr>
+        <w:t>.</w:t>
       </w:r>
     </w:p>
     <w:p>
@@ -2009,7 +2557,25 @@
           <w:sz w:val="24"/>
           <w:szCs w:val="24"/>
         </w:rPr>
-        <w:t xml:space="preserve"> Syntax Sugar = nome dado à “técnica” de copiar várias vezes a mesma string como por exemplo </w:t>
+        <w:t xml:space="preserve"> </w:t>
+      </w:r>
+      <w:proofErr w:type="spellStart"/>
+      <w:r>
+        <w:rPr>
+          <w:rFonts w:ascii="Times New Roman" w:hAnsi="Times New Roman" w:cs="Times New Roman"/>
+          <w:sz w:val="24"/>
+          <w:szCs w:val="24"/>
+        </w:rPr>
+        <w:t>Syntax</w:t>
+      </w:r>
+      <w:proofErr w:type="spellEnd"/>
+      <w:r>
+        <w:rPr>
+          <w:rFonts w:ascii="Times New Roman" w:hAnsi="Times New Roman" w:cs="Times New Roman"/>
+          <w:sz w:val="24"/>
+          <w:szCs w:val="24"/>
+        </w:rPr>
+        <w:t xml:space="preserve"> Sugar = nome dado à “técnica” de copiar várias vezes a mesma string como por exemplo </w:t>
       </w:r>
       <w:r>
         <w:rPr>
@@ -2094,6 +2660,7 @@
         </w:rPr>
         <w:t xml:space="preserve">Podemos usar o </w:t>
       </w:r>
+      <w:proofErr w:type="spellStart"/>
       <w:r>
         <w:rPr>
           <w:rFonts w:ascii="Times New Roman" w:hAnsi="Times New Roman" w:cs="Times New Roman"/>
@@ -2104,6 +2671,7 @@
         </w:rPr>
         <w:t>elif</w:t>
       </w:r>
+      <w:proofErr w:type="spellEnd"/>
       <w:r>
         <w:rPr>
           <w:rFonts w:ascii="Times New Roman" w:hAnsi="Times New Roman" w:cs="Times New Roman"/>
@@ -2168,6 +2736,7 @@
         </w:rPr>
         <w:t xml:space="preserve"> e antes do </w:t>
       </w:r>
+      <w:proofErr w:type="spellStart"/>
       <w:r>
         <w:rPr>
           <w:rFonts w:ascii="Times New Roman" w:hAnsi="Times New Roman" w:cs="Times New Roman"/>
@@ -2178,6 +2747,7 @@
         </w:rPr>
         <w:t>else</w:t>
       </w:r>
+      <w:proofErr w:type="spellEnd"/>
       <w:r>
         <w:rPr>
           <w:rFonts w:ascii="Times New Roman" w:hAnsi="Times New Roman" w:cs="Times New Roman"/>
@@ -2213,6 +2783,7 @@
         </w:rPr>
         <w:t xml:space="preserve"> Para melhorar a legibilidade do código podemos criar variáveis que recebam as condições impostas nos </w:t>
       </w:r>
+      <w:proofErr w:type="spellStart"/>
       <w:r>
         <w:rPr>
           <w:rFonts w:ascii="Times New Roman" w:hAnsi="Times New Roman" w:cs="Times New Roman"/>
@@ -2239,8 +2810,18 @@
           <w:sz w:val="24"/>
           <w:szCs w:val="24"/>
         </w:rPr>
-        <w:t xml:space="preserve">s e nos </w:t>
-      </w:r>
+        <w:t>s</w:t>
+      </w:r>
+      <w:proofErr w:type="spellEnd"/>
+      <w:r>
+        <w:rPr>
+          <w:rFonts w:ascii="Times New Roman" w:hAnsi="Times New Roman" w:cs="Times New Roman"/>
+          <w:sz w:val="24"/>
+          <w:szCs w:val="24"/>
+        </w:rPr>
+        <w:t xml:space="preserve"> e nos </w:t>
+      </w:r>
+      <w:proofErr w:type="spellStart"/>
       <w:r>
         <w:rPr>
           <w:rFonts w:ascii="Times New Roman" w:hAnsi="Times New Roman" w:cs="Times New Roman"/>
@@ -2257,7 +2838,16 @@
           <w:sz w:val="24"/>
           <w:szCs w:val="24"/>
         </w:rPr>
-        <w:t>s, e colocar essas variáveis no lugar das condições, facilitando sua leitura.</w:t>
+        <w:t>s</w:t>
+      </w:r>
+      <w:proofErr w:type="spellEnd"/>
+      <w:r>
+        <w:rPr>
+          <w:rFonts w:ascii="Times New Roman" w:hAnsi="Times New Roman" w:cs="Times New Roman"/>
+          <w:sz w:val="24"/>
+          <w:szCs w:val="24"/>
+        </w:rPr>
+        <w:t>, e colocar essas variáveis no lugar das condições, facilitando sua leitura.</w:t>
       </w:r>
     </w:p>
     <w:p>
@@ -2901,7 +3491,25 @@
           <w:sz w:val="24"/>
           <w:szCs w:val="24"/>
         </w:rPr>
-        <w:t>Após a variável precisamos definir que o alcance/área de repetição desse código, ou seja, se ele vai repetir de qual número a qual número e qual é o step dele, portanto, de quantas em quantas casas ele irá pular (padrão = 1).</w:t>
+        <w:t xml:space="preserve">Após a variável precisamos definir que o alcance/área de repetição desse código, ou seja, se ele vai repetir de qual número a qual número e qual é o </w:t>
+      </w:r>
+      <w:proofErr w:type="spellStart"/>
+      <w:r>
+        <w:rPr>
+          <w:rFonts w:ascii="Times New Roman" w:hAnsi="Times New Roman" w:cs="Times New Roman"/>
+          <w:sz w:val="24"/>
+          <w:szCs w:val="24"/>
+        </w:rPr>
+        <w:t>step</w:t>
+      </w:r>
+      <w:proofErr w:type="spellEnd"/>
+      <w:r>
+        <w:rPr>
+          <w:rFonts w:ascii="Times New Roman" w:hAnsi="Times New Roman" w:cs="Times New Roman"/>
+          <w:sz w:val="24"/>
+          <w:szCs w:val="24"/>
+        </w:rPr>
+        <w:t xml:space="preserve"> dele, portanto, de quantas em quantas casas ele irá pular (padrão = 1).</w:t>
       </w:r>
     </w:p>
     <w:p>
@@ -3418,7 +4026,25 @@
           <w:sz w:val="24"/>
           <w:szCs w:val="24"/>
         </w:rPr>
-        <w:t>Sobre interpolação de str’s:</w:t>
+        <w:t xml:space="preserve">Sobre interpolação de </w:t>
+      </w:r>
+      <w:proofErr w:type="spellStart"/>
+      <w:r>
+        <w:rPr>
+          <w:rFonts w:ascii="Times New Roman" w:hAnsi="Times New Roman" w:cs="Times New Roman"/>
+          <w:sz w:val="24"/>
+          <w:szCs w:val="24"/>
+        </w:rPr>
+        <w:t>str’s</w:t>
+      </w:r>
+      <w:proofErr w:type="spellEnd"/>
+      <w:r>
+        <w:rPr>
+          <w:rFonts w:ascii="Times New Roman" w:hAnsi="Times New Roman" w:cs="Times New Roman"/>
+          <w:sz w:val="24"/>
+          <w:szCs w:val="24"/>
+        </w:rPr>
+        <w:t>:</w:t>
       </w:r>
     </w:p>
     <w:p>
@@ -3562,7 +4188,29 @@
           <w:sz w:val="24"/>
           <w:szCs w:val="24"/>
         </w:rPr>
-        <w:t>print(“O {} tem um total de {} mundiais, já o {} tem {} mundiais”, format(palmeiras, 0, corinthias, 3)</w:t>
+        <w:t xml:space="preserve">print(“O {} tem um total de {} mundiais, já o {} tem {} mundiais”, format(palmeiras, 0, </w:t>
+      </w:r>
+      <w:proofErr w:type="spellStart"/>
+      <w:r>
+        <w:rPr>
+          <w:rFonts w:ascii="Times New Roman" w:hAnsi="Times New Roman" w:cs="Times New Roman"/>
+          <w:i/>
+          <w:iCs/>
+          <w:sz w:val="24"/>
+          <w:szCs w:val="24"/>
+        </w:rPr>
+        <w:t>corinthias</w:t>
+      </w:r>
+      <w:proofErr w:type="spellEnd"/>
+      <w:r>
+        <w:rPr>
+          <w:rFonts w:ascii="Times New Roman" w:hAnsi="Times New Roman" w:cs="Times New Roman"/>
+          <w:i/>
+          <w:iCs/>
+          <w:sz w:val="24"/>
+          <w:szCs w:val="24"/>
+        </w:rPr>
+        <w:t>, 3)</w:t>
       </w:r>
       <w:r>
         <w:rPr>
@@ -3598,15 +4246,55 @@
           <w:sz w:val="24"/>
           <w:szCs w:val="24"/>
         </w:rPr>
-        <w:t>print(“O {2} tem um total de {3} mundiais, já o {0} tem {1} mundiais”, format(palmeiras, 0, corinthias, 3)</w:t>
-      </w:r>
-      <w:r>
-        <w:rPr>
-          <w:rFonts w:ascii="Times New Roman" w:hAnsi="Times New Roman" w:cs="Times New Roman"/>
-          <w:sz w:val="24"/>
-          <w:szCs w:val="24"/>
-        </w:rPr>
-        <w:t>. Determinando as interpolações assim, os valores são trocados, apresentando primeiro o corinthians e depois o palmeiras, diferentemente do anterior.</w:t>
+        <w:t xml:space="preserve">print(“O {2} tem um total de {3} mundiais, já o {0} tem {1} mundiais”, format(palmeiras, 0, </w:t>
+      </w:r>
+      <w:proofErr w:type="spellStart"/>
+      <w:r>
+        <w:rPr>
+          <w:rFonts w:ascii="Times New Roman" w:hAnsi="Times New Roman" w:cs="Times New Roman"/>
+          <w:i/>
+          <w:iCs/>
+          <w:sz w:val="24"/>
+          <w:szCs w:val="24"/>
+        </w:rPr>
+        <w:t>corinthias</w:t>
+      </w:r>
+      <w:proofErr w:type="spellEnd"/>
+      <w:r>
+        <w:rPr>
+          <w:rFonts w:ascii="Times New Roman" w:hAnsi="Times New Roman" w:cs="Times New Roman"/>
+          <w:i/>
+          <w:iCs/>
+          <w:sz w:val="24"/>
+          <w:szCs w:val="24"/>
+        </w:rPr>
+        <w:t>, 3)</w:t>
+      </w:r>
+      <w:r>
+        <w:rPr>
+          <w:rFonts w:ascii="Times New Roman" w:hAnsi="Times New Roman" w:cs="Times New Roman"/>
+          <w:sz w:val="24"/>
+          <w:szCs w:val="24"/>
+        </w:rPr>
+        <w:t xml:space="preserve">. Determinando as interpolações assim, os valores são trocados, apresentando primeiro o </w:t>
+      </w:r>
+      <w:proofErr w:type="spellStart"/>
+      <w:r>
+        <w:rPr>
+          <w:rFonts w:ascii="Times New Roman" w:hAnsi="Times New Roman" w:cs="Times New Roman"/>
+          <w:sz w:val="24"/>
+          <w:szCs w:val="24"/>
+        </w:rPr>
+        <w:t>corinthians</w:t>
+      </w:r>
+      <w:proofErr w:type="spellEnd"/>
+      <w:r>
+        <w:rPr>
+          <w:rFonts w:ascii="Times New Roman" w:hAnsi="Times New Roman" w:cs="Times New Roman"/>
+          <w:sz w:val="24"/>
+          <w:szCs w:val="24"/>
+        </w:rPr>
+        <w:t xml:space="preserve"> e depois o palmeiras, diferentemente do anterior.</w:t>
       </w:r>
     </w:p>
     <w:p>
@@ -3751,7 +4439,25 @@
           <w:sz w:val="24"/>
           <w:szCs w:val="24"/>
         </w:rPr>
-        <w:t>= Indica que é um número float;</w:t>
+        <w:t xml:space="preserve">= Indica que é um número </w:t>
+      </w:r>
+      <w:proofErr w:type="spellStart"/>
+      <w:r>
+        <w:rPr>
+          <w:rFonts w:ascii="Times New Roman" w:hAnsi="Times New Roman" w:cs="Times New Roman"/>
+          <w:sz w:val="24"/>
+          <w:szCs w:val="24"/>
+        </w:rPr>
+        <w:t>float</w:t>
+      </w:r>
+      <w:proofErr w:type="spellEnd"/>
+      <w:r>
+        <w:rPr>
+          <w:rFonts w:ascii="Times New Roman" w:hAnsi="Times New Roman" w:cs="Times New Roman"/>
+          <w:sz w:val="24"/>
+          <w:szCs w:val="24"/>
+        </w:rPr>
+        <w:t>;</w:t>
       </w:r>
     </w:p>
     <w:p>
@@ -3969,16 +4675,40 @@
         </w:rPr>
         <w:t xml:space="preserve"> ou </w:t>
       </w:r>
-      <w:r>
-        <w:rPr>
-          <w:rFonts w:ascii="Times New Roman" w:hAnsi="Times New Roman" w:cs="Times New Roman"/>
-          <w:i/>
-          <w:iCs/>
-          <w:sz w:val="24"/>
-          <w:szCs w:val="24"/>
-        </w:rPr>
-        <w:t>formatted string literals</w:t>
-      </w:r>
+      <w:proofErr w:type="spellStart"/>
+      <w:r>
+        <w:rPr>
+          <w:rFonts w:ascii="Times New Roman" w:hAnsi="Times New Roman" w:cs="Times New Roman"/>
+          <w:i/>
+          <w:iCs/>
+          <w:sz w:val="24"/>
+          <w:szCs w:val="24"/>
+        </w:rPr>
+        <w:t>formatted</w:t>
+      </w:r>
+      <w:proofErr w:type="spellEnd"/>
+      <w:r>
+        <w:rPr>
+          <w:rFonts w:ascii="Times New Roman" w:hAnsi="Times New Roman" w:cs="Times New Roman"/>
+          <w:i/>
+          <w:iCs/>
+          <w:sz w:val="24"/>
+          <w:szCs w:val="24"/>
+        </w:rPr>
+        <w:t xml:space="preserve"> string </w:t>
+      </w:r>
+      <w:proofErr w:type="spellStart"/>
+      <w:r>
+        <w:rPr>
+          <w:rFonts w:ascii="Times New Roman" w:hAnsi="Times New Roman" w:cs="Times New Roman"/>
+          <w:i/>
+          <w:iCs/>
+          <w:sz w:val="24"/>
+          <w:szCs w:val="24"/>
+        </w:rPr>
+        <w:t>literals</w:t>
+      </w:r>
+      <w:proofErr w:type="spellEnd"/>
       <w:r>
         <w:rPr>
           <w:rFonts w:ascii="Times New Roman" w:hAnsi="Times New Roman" w:cs="Times New Roman"/>
@@ -4021,7 +4751,29 @@
           <w:sz w:val="24"/>
           <w:szCs w:val="24"/>
         </w:rPr>
-        <w:t>print(f’texto {qualquer} de {exemplo}’)</w:t>
+        <w:t>print(</w:t>
+      </w:r>
+      <w:proofErr w:type="spellStart"/>
+      <w:r>
+        <w:rPr>
+          <w:rFonts w:ascii="Times New Roman" w:hAnsi="Times New Roman" w:cs="Times New Roman"/>
+          <w:i/>
+          <w:iCs/>
+          <w:sz w:val="24"/>
+          <w:szCs w:val="24"/>
+        </w:rPr>
+        <w:t>f’texto</w:t>
+      </w:r>
+      <w:proofErr w:type="spellEnd"/>
+      <w:r>
+        <w:rPr>
+          <w:rFonts w:ascii="Times New Roman" w:hAnsi="Times New Roman" w:cs="Times New Roman"/>
+          <w:i/>
+          <w:iCs/>
+          <w:sz w:val="24"/>
+          <w:szCs w:val="24"/>
+        </w:rPr>
+        <w:t xml:space="preserve"> {qualquer} de {exemplo}’)</w:t>
       </w:r>
       <w:r>
         <w:rPr>
@@ -4101,7 +4853,29 @@
           <w:sz w:val="24"/>
           <w:szCs w:val="24"/>
         </w:rPr>
-        <w:t>{qualquer.lower()}</w:t>
+        <w:t>{</w:t>
+      </w:r>
+      <w:proofErr w:type="spellStart"/>
+      <w:r>
+        <w:rPr>
+          <w:rFonts w:ascii="Times New Roman" w:hAnsi="Times New Roman" w:cs="Times New Roman"/>
+          <w:i/>
+          <w:iCs/>
+          <w:sz w:val="24"/>
+          <w:szCs w:val="24"/>
+        </w:rPr>
+        <w:t>qualquer.lower</w:t>
+      </w:r>
+      <w:proofErr w:type="spellEnd"/>
+      <w:r>
+        <w:rPr>
+          <w:rFonts w:ascii="Times New Roman" w:hAnsi="Times New Roman" w:cs="Times New Roman"/>
+          <w:i/>
+          <w:iCs/>
+          <w:sz w:val="24"/>
+          <w:szCs w:val="24"/>
+        </w:rPr>
+        <w:t>()}</w:t>
       </w:r>
       <w:r>
         <w:rPr>
@@ -4119,15 +4893,55 @@
           <w:sz w:val="24"/>
           <w:szCs w:val="24"/>
         </w:rPr>
-        <w:t>.upper()</w:t>
-      </w:r>
-      <w:r>
-        <w:rPr>
-          <w:rFonts w:ascii="Times New Roman" w:hAnsi="Times New Roman" w:cs="Times New Roman"/>
-          <w:sz w:val="24"/>
-          <w:szCs w:val="24"/>
-        </w:rPr>
-        <w:t xml:space="preserve"> para em capslock e assim por diante.</w:t>
+        <w:t>.</w:t>
+      </w:r>
+      <w:proofErr w:type="spellStart"/>
+      <w:r>
+        <w:rPr>
+          <w:rFonts w:ascii="Times New Roman" w:hAnsi="Times New Roman" w:cs="Times New Roman"/>
+          <w:i/>
+          <w:iCs/>
+          <w:sz w:val="24"/>
+          <w:szCs w:val="24"/>
+        </w:rPr>
+        <w:t>upper</w:t>
+      </w:r>
+      <w:proofErr w:type="spellEnd"/>
+      <w:r>
+        <w:rPr>
+          <w:rFonts w:ascii="Times New Roman" w:hAnsi="Times New Roman" w:cs="Times New Roman"/>
+          <w:i/>
+          <w:iCs/>
+          <w:sz w:val="24"/>
+          <w:szCs w:val="24"/>
+        </w:rPr>
+        <w:t>()</w:t>
+      </w:r>
+      <w:r>
+        <w:rPr>
+          <w:rFonts w:ascii="Times New Roman" w:hAnsi="Times New Roman" w:cs="Times New Roman"/>
+          <w:sz w:val="24"/>
+          <w:szCs w:val="24"/>
+        </w:rPr>
+        <w:t xml:space="preserve"> para em </w:t>
+      </w:r>
+      <w:proofErr w:type="spellStart"/>
+      <w:r>
+        <w:rPr>
+          <w:rFonts w:ascii="Times New Roman" w:hAnsi="Times New Roman" w:cs="Times New Roman"/>
+          <w:sz w:val="24"/>
+          <w:szCs w:val="24"/>
+        </w:rPr>
+        <w:t>capslock</w:t>
+      </w:r>
+      <w:proofErr w:type="spellEnd"/>
+      <w:r>
+        <w:rPr>
+          <w:rFonts w:ascii="Times New Roman" w:hAnsi="Times New Roman" w:cs="Times New Roman"/>
+          <w:sz w:val="24"/>
+          <w:szCs w:val="24"/>
+        </w:rPr>
+        <w:t xml:space="preserve"> e assim por diante.</w:t>
       </w:r>
     </w:p>
     <w:p>
@@ -4286,8 +5100,20 @@
           <w:sz w:val="24"/>
           <w:szCs w:val="24"/>
         </w:rPr>
-        <w:t>import nome_da_biblioteca</w:t>
-      </w:r>
+        <w:t xml:space="preserve">import </w:t>
+      </w:r>
+      <w:proofErr w:type="spellStart"/>
+      <w:r>
+        <w:rPr>
+          <w:rFonts w:ascii="Times New Roman" w:hAnsi="Times New Roman" w:cs="Times New Roman"/>
+          <w:i/>
+          <w:iCs/>
+          <w:sz w:val="24"/>
+          <w:szCs w:val="24"/>
+        </w:rPr>
+        <w:t>nome_da_biblioteca</w:t>
+      </w:r>
+      <w:proofErr w:type="spellEnd"/>
       <w:r>
         <w:rPr>
           <w:rFonts w:ascii="Times New Roman" w:hAnsi="Times New Roman" w:cs="Times New Roman"/>
@@ -4382,8 +5208,42 @@
           <w:sz w:val="24"/>
           <w:szCs w:val="24"/>
         </w:rPr>
-        <w:t>from nome_da_biblioteca import função_desejada</w:t>
-      </w:r>
+        <w:t xml:space="preserve">from </w:t>
+      </w:r>
+      <w:proofErr w:type="spellStart"/>
+      <w:r>
+        <w:rPr>
+          <w:rFonts w:ascii="Times New Roman" w:hAnsi="Times New Roman" w:cs="Times New Roman"/>
+          <w:i/>
+          <w:iCs/>
+          <w:sz w:val="24"/>
+          <w:szCs w:val="24"/>
+        </w:rPr>
+        <w:t>nome_da_biblioteca</w:t>
+      </w:r>
+      <w:proofErr w:type="spellEnd"/>
+      <w:r>
+        <w:rPr>
+          <w:rFonts w:ascii="Times New Roman" w:hAnsi="Times New Roman" w:cs="Times New Roman"/>
+          <w:i/>
+          <w:iCs/>
+          <w:sz w:val="24"/>
+          <w:szCs w:val="24"/>
+        </w:rPr>
+        <w:t xml:space="preserve"> import </w:t>
+      </w:r>
+      <w:proofErr w:type="spellStart"/>
+      <w:r>
+        <w:rPr>
+          <w:rFonts w:ascii="Times New Roman" w:hAnsi="Times New Roman" w:cs="Times New Roman"/>
+          <w:i/>
+          <w:iCs/>
+          <w:sz w:val="24"/>
+          <w:szCs w:val="24"/>
+        </w:rPr>
+        <w:t>função_desejada</w:t>
+      </w:r>
+      <w:proofErr w:type="spellEnd"/>
       <w:r>
         <w:rPr>
           <w:rFonts w:ascii="Times New Roman" w:hAnsi="Times New Roman" w:cs="Times New Roman"/>
@@ -4468,7 +5328,43 @@
           <w:sz w:val="24"/>
           <w:szCs w:val="24"/>
         </w:rPr>
-        <w:t>Para saber mais sobre quais são suas funções nativas basta procurar python builtins no google e acessar o doc do site oficial da versão python que deseja ver.</w:t>
+        <w:t xml:space="preserve">Para saber mais sobre quais são suas funções nativas basta procurar python </w:t>
+      </w:r>
+      <w:proofErr w:type="spellStart"/>
+      <w:r>
+        <w:rPr>
+          <w:rFonts w:ascii="Times New Roman" w:hAnsi="Times New Roman" w:cs="Times New Roman"/>
+          <w:sz w:val="24"/>
+          <w:szCs w:val="24"/>
+        </w:rPr>
+        <w:t>builtins</w:t>
+      </w:r>
+      <w:proofErr w:type="spellEnd"/>
+      <w:r>
+        <w:rPr>
+          <w:rFonts w:ascii="Times New Roman" w:hAnsi="Times New Roman" w:cs="Times New Roman"/>
+          <w:sz w:val="24"/>
+          <w:szCs w:val="24"/>
+        </w:rPr>
+        <w:t xml:space="preserve"> no google e acessar o </w:t>
+      </w:r>
+      <w:proofErr w:type="spellStart"/>
+      <w:r>
+        <w:rPr>
+          <w:rFonts w:ascii="Times New Roman" w:hAnsi="Times New Roman" w:cs="Times New Roman"/>
+          <w:sz w:val="24"/>
+          <w:szCs w:val="24"/>
+        </w:rPr>
+        <w:t>doc</w:t>
+      </w:r>
+      <w:proofErr w:type="spellEnd"/>
+      <w:r>
+        <w:rPr>
+          <w:rFonts w:ascii="Times New Roman" w:hAnsi="Times New Roman" w:cs="Times New Roman"/>
+          <w:sz w:val="24"/>
+          <w:szCs w:val="24"/>
+        </w:rPr>
+        <w:t xml:space="preserve"> do site oficial da versão python que deseja ver.</w:t>
       </w:r>
     </w:p>
     <w:p>
@@ -4502,8 +5398,27 @@
           <w:sz w:val="24"/>
           <w:szCs w:val="24"/>
         </w:rPr>
-        <w:t xml:space="preserve">A biblioteca Random é na verdade um pseudo-random pq não gera um número verdadeiramente aleatório, o número é gerado a partir de uma </w:t>
-      </w:r>
+        <w:t xml:space="preserve">A biblioteca Random é na verdade um </w:t>
+      </w:r>
+      <w:proofErr w:type="spellStart"/>
+      <w:r>
+        <w:rPr>
+          <w:rFonts w:ascii="Times New Roman" w:hAnsi="Times New Roman" w:cs="Times New Roman"/>
+          <w:sz w:val="24"/>
+          <w:szCs w:val="24"/>
+        </w:rPr>
+        <w:t>pseudo-random</w:t>
+      </w:r>
+      <w:proofErr w:type="spellEnd"/>
+      <w:r>
+        <w:rPr>
+          <w:rFonts w:ascii="Times New Roman" w:hAnsi="Times New Roman" w:cs="Times New Roman"/>
+          <w:sz w:val="24"/>
+          <w:szCs w:val="24"/>
+        </w:rPr>
+        <w:t xml:space="preserve"> pq não gera um número verdadeiramente aleatório, o número é gerado a partir de uma </w:t>
+      </w:r>
+      <w:proofErr w:type="spellStart"/>
       <w:r>
         <w:rPr>
           <w:rFonts w:ascii="Times New Roman" w:hAnsi="Times New Roman" w:cs="Times New Roman"/>
@@ -4514,13 +5429,50 @@
         </w:rPr>
         <w:t>seed</w:t>
       </w:r>
-      <w:r>
-        <w:rPr>
-          <w:rFonts w:ascii="Times New Roman" w:hAnsi="Times New Roman" w:cs="Times New Roman"/>
-          <w:sz w:val="24"/>
-          <w:szCs w:val="24"/>
-        </w:rPr>
-        <w:t xml:space="preserve"> que podemos definir caso a gente queira, por exemplo, caso setamos a seed 100, sempre que rodarmos o código o número Random aleatório que será gerado será o 19 indefinidamente.</w:t>
+      <w:proofErr w:type="spellEnd"/>
+      <w:r>
+        <w:rPr>
+          <w:rFonts w:ascii="Times New Roman" w:hAnsi="Times New Roman" w:cs="Times New Roman"/>
+          <w:sz w:val="24"/>
+          <w:szCs w:val="24"/>
+        </w:rPr>
+        <w:t xml:space="preserve"> que podemos definir caso a gente queira, por exemplo, caso </w:t>
+      </w:r>
+      <w:proofErr w:type="spellStart"/>
+      <w:r>
+        <w:rPr>
+          <w:rFonts w:ascii="Times New Roman" w:hAnsi="Times New Roman" w:cs="Times New Roman"/>
+          <w:sz w:val="24"/>
+          <w:szCs w:val="24"/>
+        </w:rPr>
+        <w:t>setamos</w:t>
+      </w:r>
+      <w:proofErr w:type="spellEnd"/>
+      <w:r>
+        <w:rPr>
+          <w:rFonts w:ascii="Times New Roman" w:hAnsi="Times New Roman" w:cs="Times New Roman"/>
+          <w:sz w:val="24"/>
+          <w:szCs w:val="24"/>
+        </w:rPr>
+        <w:t xml:space="preserve"> a </w:t>
+      </w:r>
+      <w:proofErr w:type="spellStart"/>
+      <w:r>
+        <w:rPr>
+          <w:rFonts w:ascii="Times New Roman" w:hAnsi="Times New Roman" w:cs="Times New Roman"/>
+          <w:sz w:val="24"/>
+          <w:szCs w:val="24"/>
+        </w:rPr>
+        <w:t>seed</w:t>
+      </w:r>
+      <w:proofErr w:type="spellEnd"/>
+      <w:r>
+        <w:rPr>
+          <w:rFonts w:ascii="Times New Roman" w:hAnsi="Times New Roman" w:cs="Times New Roman"/>
+          <w:sz w:val="24"/>
+          <w:szCs w:val="24"/>
+        </w:rPr>
+        <w:t xml:space="preserve"> 100, sempre que rodarmos o código o número Random aleatório que será gerado será o 19 indefinidamente.</w:t>
       </w:r>
     </w:p>
     <w:p>
@@ -4626,15 +5578,27 @@
         </w:rPr>
         <w:t xml:space="preserve"> Para evitar que a pontuação fique negativa caso o cálculo dê um número negativo, utilizamos a função </w:t>
       </w:r>
-      <w:r>
-        <w:rPr>
-          <w:rFonts w:ascii="Times New Roman" w:hAnsi="Times New Roman" w:cs="Times New Roman"/>
-          <w:i/>
-          <w:iCs/>
-          <w:sz w:val="24"/>
-          <w:szCs w:val="24"/>
-        </w:rPr>
-        <w:t>abs()</w:t>
+      <w:proofErr w:type="spellStart"/>
+      <w:r>
+        <w:rPr>
+          <w:rFonts w:ascii="Times New Roman" w:hAnsi="Times New Roman" w:cs="Times New Roman"/>
+          <w:i/>
+          <w:iCs/>
+          <w:sz w:val="24"/>
+          <w:szCs w:val="24"/>
+        </w:rPr>
+        <w:t>abs</w:t>
+      </w:r>
+      <w:proofErr w:type="spellEnd"/>
+      <w:r>
+        <w:rPr>
+          <w:rFonts w:ascii="Times New Roman" w:hAnsi="Times New Roman" w:cs="Times New Roman"/>
+          <w:i/>
+          <w:iCs/>
+          <w:sz w:val="24"/>
+          <w:szCs w:val="24"/>
+        </w:rPr>
+        <w:t>()</w:t>
       </w:r>
       <w:r>
         <w:rPr>
@@ -4738,7 +5702,25 @@
           <w:sz w:val="24"/>
           <w:szCs w:val="24"/>
         </w:rPr>
-        <w:t xml:space="preserve"> Para fazer uma divisão que nos retorne número float podemos usar “/” para fazer uma que retorne número inteiro usamos “//”. Ex.: 3 / 2 = 1.5;    3 // 2 = 1.</w:t>
+        <w:t xml:space="preserve"> Para fazer uma divisão que nos retorne número </w:t>
+      </w:r>
+      <w:proofErr w:type="spellStart"/>
+      <w:r>
+        <w:rPr>
+          <w:rFonts w:ascii="Times New Roman" w:hAnsi="Times New Roman" w:cs="Times New Roman"/>
+          <w:sz w:val="24"/>
+          <w:szCs w:val="24"/>
+        </w:rPr>
+        <w:t>float</w:t>
+      </w:r>
+      <w:proofErr w:type="spellEnd"/>
+      <w:r>
+        <w:rPr>
+          <w:rFonts w:ascii="Times New Roman" w:hAnsi="Times New Roman" w:cs="Times New Roman"/>
+          <w:sz w:val="24"/>
+          <w:szCs w:val="24"/>
+        </w:rPr>
+        <w:t xml:space="preserve"> podemos usar “/” para fazer uma que retorne número inteiro usamos “//”. Ex.: 3 / 2 = 1.5;    3 // 2 = 1.</w:t>
       </w:r>
     </w:p>
     <w:p>
@@ -4844,6 +5826,7 @@
         </w:rPr>
         <w:t xml:space="preserve"> Para criar uma função precisamos colocar </w:t>
       </w:r>
+      <w:proofErr w:type="spellStart"/>
       <w:r>
         <w:rPr>
           <w:rFonts w:ascii="Times New Roman" w:hAnsi="Times New Roman" w:cs="Times New Roman"/>
@@ -4854,6 +5837,7 @@
         </w:rPr>
         <w:t>def</w:t>
       </w:r>
+      <w:proofErr w:type="spellEnd"/>
       <w:r>
         <w:rPr>
           <w:rFonts w:ascii="Times New Roman" w:hAnsi="Times New Roman" w:cs="Times New Roman"/>
@@ -4862,15 +5846,27 @@
         </w:rPr>
         <w:t xml:space="preserve"> </w:t>
       </w:r>
-      <w:r>
-        <w:rPr>
-          <w:rFonts w:ascii="Times New Roman" w:hAnsi="Times New Roman" w:cs="Times New Roman"/>
-          <w:i/>
-          <w:iCs/>
-          <w:sz w:val="24"/>
-          <w:szCs w:val="24"/>
-        </w:rPr>
-        <w:t>nome_da_função():</w:t>
+      <w:proofErr w:type="spellStart"/>
+      <w:r>
+        <w:rPr>
+          <w:rFonts w:ascii="Times New Roman" w:hAnsi="Times New Roman" w:cs="Times New Roman"/>
+          <w:i/>
+          <w:iCs/>
+          <w:sz w:val="24"/>
+          <w:szCs w:val="24"/>
+        </w:rPr>
+        <w:t>nome_da_função</w:t>
+      </w:r>
+      <w:proofErr w:type="spellEnd"/>
+      <w:r>
+        <w:rPr>
+          <w:rFonts w:ascii="Times New Roman" w:hAnsi="Times New Roman" w:cs="Times New Roman"/>
+          <w:i/>
+          <w:iCs/>
+          <w:sz w:val="24"/>
+          <w:szCs w:val="24"/>
+        </w:rPr>
+        <w:t>():</w:t>
       </w:r>
     </w:p>
     <w:p>
@@ -4959,7 +5955,51 @@
           <w:sz w:val="24"/>
           <w:szCs w:val="24"/>
         </w:rPr>
-        <w:t>if (__name__ == “__main__”): nome_da_função()</w:t>
+        <w:t>if (__name__ == “__</w:t>
+      </w:r>
+      <w:proofErr w:type="spellStart"/>
+      <w:r>
+        <w:rPr>
+          <w:rFonts w:ascii="Times New Roman" w:hAnsi="Times New Roman" w:cs="Times New Roman"/>
+          <w:i/>
+          <w:iCs/>
+          <w:sz w:val="24"/>
+          <w:szCs w:val="24"/>
+        </w:rPr>
+        <w:t>main</w:t>
+      </w:r>
+      <w:proofErr w:type="spellEnd"/>
+      <w:r>
+        <w:rPr>
+          <w:rFonts w:ascii="Times New Roman" w:hAnsi="Times New Roman" w:cs="Times New Roman"/>
+          <w:i/>
+          <w:iCs/>
+          <w:sz w:val="24"/>
+          <w:szCs w:val="24"/>
+        </w:rPr>
+        <w:t xml:space="preserve">__”): </w:t>
+      </w:r>
+      <w:proofErr w:type="spellStart"/>
+      <w:r>
+        <w:rPr>
+          <w:rFonts w:ascii="Times New Roman" w:hAnsi="Times New Roman" w:cs="Times New Roman"/>
+          <w:i/>
+          <w:iCs/>
+          <w:sz w:val="24"/>
+          <w:szCs w:val="24"/>
+        </w:rPr>
+        <w:t>nome_da_função</w:t>
+      </w:r>
+      <w:proofErr w:type="spellEnd"/>
+      <w:r>
+        <w:rPr>
+          <w:rFonts w:ascii="Times New Roman" w:hAnsi="Times New Roman" w:cs="Times New Roman"/>
+          <w:i/>
+          <w:iCs/>
+          <w:sz w:val="24"/>
+          <w:szCs w:val="24"/>
+        </w:rPr>
+        <w:t>()</w:t>
       </w:r>
       <w:r>
         <w:rPr>
@@ -5237,6 +6277,7 @@
         </w:rPr>
         <w:t xml:space="preserve">Podemos utilizar a palavra/comando </w:t>
       </w:r>
+      <w:proofErr w:type="spellStart"/>
       <w:r>
         <w:rPr>
           <w:rFonts w:ascii="Times New Roman" w:hAnsi="Times New Roman" w:cs="Times New Roman"/>
@@ -5247,6 +6288,7 @@
         </w:rPr>
         <w:t>not</w:t>
       </w:r>
+      <w:proofErr w:type="spellEnd"/>
       <w:r>
         <w:rPr>
           <w:rFonts w:ascii="Times New Roman" w:hAnsi="Times New Roman" w:cs="Times New Roman"/>
@@ -5292,6 +6334,7 @@
         </w:rPr>
         <w:t>While(</w:t>
       </w:r>
+      <w:proofErr w:type="spellStart"/>
       <w:r>
         <w:rPr>
           <w:rFonts w:ascii="Times New Roman" w:hAnsi="Times New Roman" w:cs="Times New Roman"/>
@@ -5303,6 +6346,7 @@
         </w:rPr>
         <w:t>not</w:t>
       </w:r>
+      <w:proofErr w:type="spellEnd"/>
       <w:r>
         <w:rPr>
           <w:rFonts w:ascii="Times New Roman" w:hAnsi="Times New Roman" w:cs="Times New Roman"/>
@@ -5334,6 +6378,7 @@
         </w:rPr>
         <w:t xml:space="preserve"> </w:t>
       </w:r>
+      <w:proofErr w:type="spellStart"/>
       <w:r>
         <w:rPr>
           <w:rFonts w:ascii="Times New Roman" w:hAnsi="Times New Roman" w:cs="Times New Roman"/>
@@ -5345,6 +6390,7 @@
         </w:rPr>
         <w:t>not</w:t>
       </w:r>
+      <w:proofErr w:type="spellEnd"/>
       <w:r>
         <w:rPr>
           <w:rFonts w:ascii="Times New Roman" w:hAnsi="Times New Roman" w:cs="Times New Roman"/>
@@ -5470,7 +6516,25 @@
           <w:sz w:val="24"/>
           <w:szCs w:val="24"/>
         </w:rPr>
-        <w:t xml:space="preserve"> Bool recebem valores como 0, “ ” e none e consideram como falsos, mas o contrário também é verdade, ou seja, 1, “teste” e true são considerados como verdadeiros.</w:t>
+        <w:t xml:space="preserve"> Bool recebem valores como 0, “ ” e </w:t>
+      </w:r>
+      <w:proofErr w:type="spellStart"/>
+      <w:r>
+        <w:rPr>
+          <w:rFonts w:ascii="Times New Roman" w:hAnsi="Times New Roman" w:cs="Times New Roman"/>
+          <w:sz w:val="24"/>
+          <w:szCs w:val="24"/>
+        </w:rPr>
+        <w:t>none</w:t>
+      </w:r>
+      <w:proofErr w:type="spellEnd"/>
+      <w:r>
+        <w:rPr>
+          <w:rFonts w:ascii="Times New Roman" w:hAnsi="Times New Roman" w:cs="Times New Roman"/>
+          <w:sz w:val="24"/>
+          <w:szCs w:val="24"/>
+        </w:rPr>
+        <w:t xml:space="preserve"> e consideram como falsos, mas o contrário também é verdade, ou seja, 1, “teste” e true são considerados como verdadeiros.</w:t>
       </w:r>
     </w:p>
     <w:p>
@@ -5581,6 +6645,348 @@
           <w:szCs w:val="24"/>
         </w:rPr>
         <w:t xml:space="preserve"> Podemos usar o for para criar loops e encontrar as letras que pedimos em mais de uma posição na palavra e pedir para que ele diga qual a letra e em qual posição está.</w:t>
+      </w:r>
+    </w:p>
+    <w:p>
+      <w:pPr>
+        <w:pStyle w:val="PargrafodaLista"/>
+        <w:numPr>
+          <w:ilvl w:val="1"/>
+          <w:numId w:val="2"/>
+        </w:numPr>
+        <w:spacing w:before="240"/>
+        <w:jc w:val="both"/>
+        <w:rPr>
+          <w:rFonts w:ascii="Times New Roman" w:hAnsi="Times New Roman" w:cs="Times New Roman"/>
+          <w:b/>
+          <w:bCs/>
+          <w:sz w:val="24"/>
+          <w:szCs w:val="24"/>
+          <w:u w:val="single"/>
+        </w:rPr>
+      </w:pPr>
+      <w:r>
+        <w:rPr>
+          <w:rFonts w:ascii="Times New Roman" w:hAnsi="Times New Roman" w:cs="Times New Roman"/>
+          <w:sz w:val="24"/>
+          <w:szCs w:val="24"/>
+        </w:rPr>
+        <w:t xml:space="preserve"> Usar a função .</w:t>
+      </w:r>
+      <w:proofErr w:type="spellStart"/>
+      <w:r>
+        <w:rPr>
+          <w:rFonts w:ascii="Times New Roman" w:hAnsi="Times New Roman" w:cs="Times New Roman"/>
+          <w:i/>
+          <w:iCs/>
+          <w:sz w:val="24"/>
+          <w:szCs w:val="24"/>
+        </w:rPr>
+        <w:t>lower</w:t>
+      </w:r>
+      <w:proofErr w:type="spellEnd"/>
+      <w:r>
+        <w:rPr>
+          <w:rFonts w:ascii="Times New Roman" w:hAnsi="Times New Roman" w:cs="Times New Roman"/>
+          <w:i/>
+          <w:iCs/>
+          <w:sz w:val="24"/>
+          <w:szCs w:val="24"/>
+        </w:rPr>
+        <w:t>()</w:t>
+      </w:r>
+      <w:r>
+        <w:rPr>
+          <w:rFonts w:ascii="Times New Roman" w:hAnsi="Times New Roman" w:cs="Times New Roman"/>
+          <w:sz w:val="24"/>
+          <w:szCs w:val="24"/>
+        </w:rPr>
+        <w:t xml:space="preserve"> depois de uma string</w:t>
+      </w:r>
+      <w:r>
+        <w:rPr>
+          <w:rFonts w:ascii="Times New Roman" w:hAnsi="Times New Roman" w:cs="Times New Roman"/>
+          <w:sz w:val="24"/>
+          <w:szCs w:val="24"/>
+        </w:rPr>
+        <w:t xml:space="preserve">/input fará com que essa string toda seja convertida para </w:t>
+      </w:r>
+      <w:proofErr w:type="spellStart"/>
+      <w:r>
+        <w:rPr>
+          <w:rFonts w:ascii="Times New Roman" w:hAnsi="Times New Roman" w:cs="Times New Roman"/>
+          <w:sz w:val="24"/>
+          <w:szCs w:val="24"/>
+        </w:rPr>
+        <w:t>lowercase</w:t>
+      </w:r>
+      <w:proofErr w:type="spellEnd"/>
+      <w:r>
+        <w:rPr>
+          <w:rFonts w:ascii="Times New Roman" w:hAnsi="Times New Roman" w:cs="Times New Roman"/>
+          <w:sz w:val="24"/>
+          <w:szCs w:val="24"/>
+        </w:rPr>
+        <w:t xml:space="preserve">, mesmo que tenha sido escrita em </w:t>
+      </w:r>
+      <w:proofErr w:type="spellStart"/>
+      <w:r>
+        <w:rPr>
+          <w:rFonts w:ascii="Times New Roman" w:hAnsi="Times New Roman" w:cs="Times New Roman"/>
+          <w:sz w:val="24"/>
+          <w:szCs w:val="24"/>
+        </w:rPr>
+        <w:t>capslock</w:t>
+      </w:r>
+      <w:proofErr w:type="spellEnd"/>
+      <w:r>
+        <w:rPr>
+          <w:rFonts w:ascii="Times New Roman" w:hAnsi="Times New Roman" w:cs="Times New Roman"/>
+          <w:sz w:val="24"/>
+          <w:szCs w:val="24"/>
+        </w:rPr>
+        <w:t>.</w:t>
+      </w:r>
+    </w:p>
+    <w:p>
+      <w:pPr>
+        <w:pStyle w:val="PargrafodaLista"/>
+        <w:numPr>
+          <w:ilvl w:val="1"/>
+          <w:numId w:val="2"/>
+        </w:numPr>
+        <w:spacing w:before="240"/>
+        <w:jc w:val="both"/>
+        <w:rPr>
+          <w:rFonts w:ascii="Times New Roman" w:hAnsi="Times New Roman" w:cs="Times New Roman"/>
+          <w:b/>
+          <w:bCs/>
+          <w:sz w:val="24"/>
+          <w:szCs w:val="24"/>
+          <w:u w:val="single"/>
+        </w:rPr>
+      </w:pPr>
+      <w:r>
+        <w:rPr>
+          <w:rFonts w:ascii="Times New Roman" w:hAnsi="Times New Roman" w:cs="Times New Roman"/>
+          <w:sz w:val="24"/>
+          <w:szCs w:val="24"/>
+        </w:rPr>
+        <w:t xml:space="preserve"> </w:t>
+      </w:r>
+      <w:r>
+        <w:rPr>
+          <w:rFonts w:ascii="Times New Roman" w:hAnsi="Times New Roman" w:cs="Times New Roman"/>
+          <w:i/>
+          <w:iCs/>
+          <w:sz w:val="24"/>
+          <w:szCs w:val="24"/>
+        </w:rPr>
+        <w:t>Capitalize()</w:t>
+      </w:r>
+      <w:r>
+        <w:rPr>
+          <w:rFonts w:ascii="Times New Roman" w:hAnsi="Times New Roman" w:cs="Times New Roman"/>
+          <w:sz w:val="24"/>
+          <w:szCs w:val="24"/>
+        </w:rPr>
+        <w:t xml:space="preserve"> faz a primeira letra de cada palavra da str ser maiúscula.</w:t>
+      </w:r>
+    </w:p>
+    <w:p>
+      <w:pPr>
+        <w:pStyle w:val="PargrafodaLista"/>
+        <w:numPr>
+          <w:ilvl w:val="1"/>
+          <w:numId w:val="2"/>
+        </w:numPr>
+        <w:spacing w:before="240"/>
+        <w:jc w:val="both"/>
+        <w:rPr>
+          <w:rFonts w:ascii="Times New Roman" w:hAnsi="Times New Roman" w:cs="Times New Roman"/>
+          <w:b/>
+          <w:bCs/>
+          <w:sz w:val="24"/>
+          <w:szCs w:val="24"/>
+          <w:u w:val="single"/>
+        </w:rPr>
+      </w:pPr>
+      <w:r>
+        <w:rPr>
+          <w:rFonts w:ascii="Times New Roman" w:hAnsi="Times New Roman" w:cs="Times New Roman"/>
+          <w:sz w:val="24"/>
+          <w:szCs w:val="24"/>
+        </w:rPr>
+        <w:t xml:space="preserve"> </w:t>
+      </w:r>
+      <w:r>
+        <w:rPr>
+          <w:rFonts w:ascii="Times New Roman" w:hAnsi="Times New Roman" w:cs="Times New Roman"/>
+          <w:i/>
+          <w:iCs/>
+          <w:sz w:val="24"/>
+          <w:szCs w:val="24"/>
+        </w:rPr>
+        <w:t>Upper()</w:t>
+      </w:r>
+      <w:r>
+        <w:rPr>
+          <w:rFonts w:ascii="Times New Roman" w:hAnsi="Times New Roman" w:cs="Times New Roman"/>
+          <w:sz w:val="24"/>
+          <w:szCs w:val="24"/>
+        </w:rPr>
+        <w:t xml:space="preserve"> faz todas as letras ficarem em caps.</w:t>
+      </w:r>
+    </w:p>
+    <w:p>
+      <w:pPr>
+        <w:pStyle w:val="PargrafodaLista"/>
+        <w:numPr>
+          <w:ilvl w:val="1"/>
+          <w:numId w:val="2"/>
+        </w:numPr>
+        <w:spacing w:before="240"/>
+        <w:jc w:val="both"/>
+        <w:rPr>
+          <w:rFonts w:ascii="Times New Roman" w:hAnsi="Times New Roman" w:cs="Times New Roman"/>
+          <w:b/>
+          <w:bCs/>
+          <w:sz w:val="24"/>
+          <w:szCs w:val="24"/>
+          <w:u w:val="single"/>
+        </w:rPr>
+      </w:pPr>
+      <w:r>
+        <w:rPr>
+          <w:rFonts w:ascii="Times New Roman" w:hAnsi="Times New Roman" w:cs="Times New Roman"/>
+          <w:sz w:val="24"/>
+          <w:szCs w:val="24"/>
+        </w:rPr>
+        <w:t xml:space="preserve"> </w:t>
+      </w:r>
+      <w:proofErr w:type="spellStart"/>
+      <w:r>
+        <w:rPr>
+          <w:rFonts w:ascii="Times New Roman" w:hAnsi="Times New Roman" w:cs="Times New Roman"/>
+          <w:i/>
+          <w:iCs/>
+          <w:sz w:val="24"/>
+          <w:szCs w:val="24"/>
+        </w:rPr>
+        <w:t>Endswith</w:t>
+      </w:r>
+      <w:proofErr w:type="spellEnd"/>
+      <w:r>
+        <w:rPr>
+          <w:rFonts w:ascii="Times New Roman" w:hAnsi="Times New Roman" w:cs="Times New Roman"/>
+          <w:i/>
+          <w:iCs/>
+          <w:sz w:val="24"/>
+          <w:szCs w:val="24"/>
+        </w:rPr>
+        <w:t>(“str”)</w:t>
+      </w:r>
+      <w:r>
+        <w:rPr>
+          <w:rFonts w:ascii="Times New Roman" w:hAnsi="Times New Roman" w:cs="Times New Roman"/>
+          <w:sz w:val="24"/>
+          <w:szCs w:val="24"/>
+        </w:rPr>
+        <w:t xml:space="preserve"> retorna true ou false se o final da str terminar com o valor colocado nos ().</w:t>
+      </w:r>
+    </w:p>
+    <w:p>
+      <w:pPr>
+        <w:pStyle w:val="PargrafodaLista"/>
+        <w:numPr>
+          <w:ilvl w:val="1"/>
+          <w:numId w:val="2"/>
+        </w:numPr>
+        <w:spacing w:before="240"/>
+        <w:jc w:val="both"/>
+        <w:rPr>
+          <w:rFonts w:ascii="Times New Roman" w:hAnsi="Times New Roman" w:cs="Times New Roman"/>
+          <w:b/>
+          <w:bCs/>
+          <w:sz w:val="24"/>
+          <w:szCs w:val="24"/>
+          <w:u w:val="single"/>
+        </w:rPr>
+      </w:pPr>
+      <w:proofErr w:type="spellStart"/>
+      <w:r>
+        <w:rPr>
+          <w:rFonts w:ascii="Times New Roman" w:hAnsi="Times New Roman" w:cs="Times New Roman"/>
+          <w:i/>
+          <w:iCs/>
+          <w:sz w:val="24"/>
+          <w:szCs w:val="24"/>
+        </w:rPr>
+        <w:t>Startswith</w:t>
+      </w:r>
+      <w:proofErr w:type="spellEnd"/>
+      <w:r>
+        <w:rPr>
+          <w:rFonts w:ascii="Times New Roman" w:hAnsi="Times New Roman" w:cs="Times New Roman"/>
+          <w:i/>
+          <w:iCs/>
+          <w:sz w:val="24"/>
+          <w:szCs w:val="24"/>
+        </w:rPr>
+        <w:t>(“str”)</w:t>
+      </w:r>
+      <w:r>
+        <w:rPr>
+          <w:rFonts w:ascii="Times New Roman" w:hAnsi="Times New Roman" w:cs="Times New Roman"/>
+          <w:sz w:val="24"/>
+          <w:szCs w:val="24"/>
+        </w:rPr>
+        <w:t xml:space="preserve"> igual ao anterior, mas no início.</w:t>
+      </w:r>
+    </w:p>
+    <w:p>
+      <w:pPr>
+        <w:pStyle w:val="PargrafodaLista"/>
+        <w:numPr>
+          <w:ilvl w:val="1"/>
+          <w:numId w:val="2"/>
+        </w:numPr>
+        <w:spacing w:before="240"/>
+        <w:jc w:val="both"/>
+        <w:rPr>
+          <w:rFonts w:ascii="Times New Roman" w:hAnsi="Times New Roman" w:cs="Times New Roman"/>
+          <w:b/>
+          <w:bCs/>
+          <w:sz w:val="24"/>
+          <w:szCs w:val="24"/>
+          <w:u w:val="single"/>
+        </w:rPr>
+      </w:pPr>
+      <w:r>
+        <w:rPr>
+          <w:rFonts w:ascii="Times New Roman" w:hAnsi="Times New Roman" w:cs="Times New Roman"/>
+          <w:sz w:val="24"/>
+          <w:szCs w:val="24"/>
+        </w:rPr>
+        <w:t xml:space="preserve"> </w:t>
+      </w:r>
+      <w:r>
+        <w:rPr>
+          <w:rFonts w:ascii="Times New Roman" w:hAnsi="Times New Roman" w:cs="Times New Roman"/>
+          <w:i/>
+          <w:iCs/>
+          <w:sz w:val="24"/>
+          <w:szCs w:val="24"/>
+        </w:rPr>
+        <w:t>Strip()</w:t>
+      </w:r>
+      <w:r>
+        <w:rPr>
+          <w:rFonts w:ascii="Times New Roman" w:hAnsi="Times New Roman" w:cs="Times New Roman"/>
+          <w:sz w:val="24"/>
+          <w:szCs w:val="24"/>
+        </w:rPr>
+        <w:t xml:space="preserve"> retira os espaços anteriores e posteriores da string caso haja.</w:t>
       </w:r>
     </w:p>
     <w:sectPr>

</xml_diff>

<commit_message>
Iniciando aula 3 do curso de Python
Aula 3 – Conhecendo e Trabalhando com Listas
Ambiente ok
</commit_message>
<xml_diff>
--- a/Python/Anotações/Python.docx
+++ b/Python/Anotações/Python.docx
@@ -111,7 +111,25 @@
           <w:sz w:val="24"/>
           <w:szCs w:val="24"/>
         </w:rPr>
-        <w:t xml:space="preserve">Para instalar o python na versão mais recente para o windows acesse esse site: </w:t>
+        <w:t xml:space="preserve">Para instalar o python na versão mais recente para o </w:t>
+      </w:r>
+      <w:proofErr w:type="spellStart"/>
+      <w:r>
+        <w:rPr>
+          <w:rFonts w:ascii="Times New Roman" w:hAnsi="Times New Roman" w:cs="Times New Roman"/>
+          <w:sz w:val="24"/>
+          <w:szCs w:val="24"/>
+        </w:rPr>
+        <w:t>windows</w:t>
+      </w:r>
+      <w:proofErr w:type="spellEnd"/>
+      <w:r>
+        <w:rPr>
+          <w:rFonts w:ascii="Times New Roman" w:hAnsi="Times New Roman" w:cs="Times New Roman"/>
+          <w:sz w:val="24"/>
+          <w:szCs w:val="24"/>
+        </w:rPr>
+        <w:t xml:space="preserve"> acesse esse site: </w:t>
       </w:r>
       <w:hyperlink r:id="rId5" w:history="1">
         <w:r>
@@ -173,8 +191,18 @@
           <w:sz w:val="24"/>
           <w:szCs w:val="24"/>
         </w:rPr>
-        <w:t>s Linux e macOS</w:t>
-      </w:r>
+        <w:t xml:space="preserve">s Linux e </w:t>
+      </w:r>
+      <w:proofErr w:type="spellStart"/>
+      <w:r>
+        <w:rPr>
+          <w:rFonts w:ascii="Times New Roman" w:hAnsi="Times New Roman" w:cs="Times New Roman"/>
+          <w:sz w:val="24"/>
+          <w:szCs w:val="24"/>
+        </w:rPr>
+        <w:t>macOS</w:t>
+      </w:r>
+      <w:proofErr w:type="spellEnd"/>
       <w:r>
         <w:rPr>
           <w:rFonts w:ascii="Times New Roman" w:hAnsi="Times New Roman" w:cs="Times New Roman"/>
@@ -210,15 +238,71 @@
         </w:rPr>
         <w:t xml:space="preserve">Caso não venha abra o terminal e use o comando </w:t>
       </w:r>
-      <w:r>
-        <w:rPr>
-          <w:rFonts w:ascii="Times New Roman" w:hAnsi="Times New Roman" w:cs="Times New Roman"/>
-          <w:i/>
-          <w:iCs/>
-          <w:sz w:val="24"/>
-          <w:szCs w:val="24"/>
-        </w:rPr>
-        <w:t>sudo apt-get install python3</w:t>
+      <w:proofErr w:type="spellStart"/>
+      <w:r>
+        <w:rPr>
+          <w:rFonts w:ascii="Times New Roman" w:hAnsi="Times New Roman" w:cs="Times New Roman"/>
+          <w:i/>
+          <w:iCs/>
+          <w:sz w:val="24"/>
+          <w:szCs w:val="24"/>
+        </w:rPr>
+        <w:t>sudo</w:t>
+      </w:r>
+      <w:proofErr w:type="spellEnd"/>
+      <w:r>
+        <w:rPr>
+          <w:rFonts w:ascii="Times New Roman" w:hAnsi="Times New Roman" w:cs="Times New Roman"/>
+          <w:i/>
+          <w:iCs/>
+          <w:sz w:val="24"/>
+          <w:szCs w:val="24"/>
+        </w:rPr>
+        <w:t xml:space="preserve"> </w:t>
+      </w:r>
+      <w:proofErr w:type="spellStart"/>
+      <w:r>
+        <w:rPr>
+          <w:rFonts w:ascii="Times New Roman" w:hAnsi="Times New Roman" w:cs="Times New Roman"/>
+          <w:i/>
+          <w:iCs/>
+          <w:sz w:val="24"/>
+          <w:szCs w:val="24"/>
+        </w:rPr>
+        <w:t>apt-get</w:t>
+      </w:r>
+      <w:proofErr w:type="spellEnd"/>
+      <w:r>
+        <w:rPr>
+          <w:rFonts w:ascii="Times New Roman" w:hAnsi="Times New Roman" w:cs="Times New Roman"/>
+          <w:i/>
+          <w:iCs/>
+          <w:sz w:val="24"/>
+          <w:szCs w:val="24"/>
+        </w:rPr>
+        <w:t xml:space="preserve"> </w:t>
+      </w:r>
+      <w:proofErr w:type="spellStart"/>
+      <w:r>
+        <w:rPr>
+          <w:rFonts w:ascii="Times New Roman" w:hAnsi="Times New Roman" w:cs="Times New Roman"/>
+          <w:i/>
+          <w:iCs/>
+          <w:sz w:val="24"/>
+          <w:szCs w:val="24"/>
+        </w:rPr>
+        <w:t>install</w:t>
+      </w:r>
+      <w:proofErr w:type="spellEnd"/>
+      <w:r>
+        <w:rPr>
+          <w:rFonts w:ascii="Times New Roman" w:hAnsi="Times New Roman" w:cs="Times New Roman"/>
+          <w:i/>
+          <w:iCs/>
+          <w:sz w:val="24"/>
+          <w:szCs w:val="24"/>
+        </w:rPr>
+        <w:t xml:space="preserve"> python3</w:t>
       </w:r>
       <w:r>
         <w:rPr>
@@ -253,7 +337,25 @@
           <w:sz w:val="24"/>
           <w:szCs w:val="24"/>
         </w:rPr>
-        <w:t xml:space="preserve">No mc entrar no site </w:t>
+        <w:t xml:space="preserve">No </w:t>
+      </w:r>
+      <w:proofErr w:type="spellStart"/>
+      <w:r>
+        <w:rPr>
+          <w:rFonts w:ascii="Times New Roman" w:hAnsi="Times New Roman" w:cs="Times New Roman"/>
+          <w:sz w:val="24"/>
+          <w:szCs w:val="24"/>
+        </w:rPr>
+        <w:t>mc</w:t>
+      </w:r>
+      <w:proofErr w:type="spellEnd"/>
+      <w:r>
+        <w:rPr>
+          <w:rFonts w:ascii="Times New Roman" w:hAnsi="Times New Roman" w:cs="Times New Roman"/>
+          <w:sz w:val="24"/>
+          <w:szCs w:val="24"/>
+        </w:rPr>
+        <w:t xml:space="preserve"> entrar no site </w:t>
       </w:r>
       <w:hyperlink r:id="rId6" w:history="1">
         <w:r>
@@ -301,15 +403,27 @@
         </w:rPr>
         <w:t xml:space="preserve">Use o comando </w:t>
       </w:r>
-      <w:r>
-        <w:rPr>
-          <w:rFonts w:ascii="Times New Roman" w:hAnsi="Times New Roman" w:cs="Times New Roman"/>
-          <w:i/>
-          <w:iCs/>
-          <w:sz w:val="24"/>
-          <w:szCs w:val="24"/>
-        </w:rPr>
-        <w:t>brew update</w:t>
+      <w:proofErr w:type="spellStart"/>
+      <w:r>
+        <w:rPr>
+          <w:rFonts w:ascii="Times New Roman" w:hAnsi="Times New Roman" w:cs="Times New Roman"/>
+          <w:i/>
+          <w:iCs/>
+          <w:sz w:val="24"/>
+          <w:szCs w:val="24"/>
+        </w:rPr>
+        <w:t>brew</w:t>
+      </w:r>
+      <w:proofErr w:type="spellEnd"/>
+      <w:r>
+        <w:rPr>
+          <w:rFonts w:ascii="Times New Roman" w:hAnsi="Times New Roman" w:cs="Times New Roman"/>
+          <w:i/>
+          <w:iCs/>
+          <w:sz w:val="24"/>
+          <w:szCs w:val="24"/>
+        </w:rPr>
+        <w:t xml:space="preserve"> update</w:t>
       </w:r>
       <w:r>
         <w:rPr>
@@ -346,15 +460,49 @@
         </w:rPr>
         <w:t xml:space="preserve">Use o comando </w:t>
       </w:r>
-      <w:r>
-        <w:rPr>
-          <w:rFonts w:ascii="Times New Roman" w:hAnsi="Times New Roman" w:cs="Times New Roman"/>
-          <w:i/>
-          <w:iCs/>
-          <w:sz w:val="24"/>
-          <w:szCs w:val="24"/>
-        </w:rPr>
-        <w:t>brew install python3</w:t>
+      <w:proofErr w:type="spellStart"/>
+      <w:r>
+        <w:rPr>
+          <w:rFonts w:ascii="Times New Roman" w:hAnsi="Times New Roman" w:cs="Times New Roman"/>
+          <w:i/>
+          <w:iCs/>
+          <w:sz w:val="24"/>
+          <w:szCs w:val="24"/>
+        </w:rPr>
+        <w:t>brew</w:t>
+      </w:r>
+      <w:proofErr w:type="spellEnd"/>
+      <w:r>
+        <w:rPr>
+          <w:rFonts w:ascii="Times New Roman" w:hAnsi="Times New Roman" w:cs="Times New Roman"/>
+          <w:i/>
+          <w:iCs/>
+          <w:sz w:val="24"/>
+          <w:szCs w:val="24"/>
+        </w:rPr>
+        <w:t xml:space="preserve"> </w:t>
+      </w:r>
+      <w:proofErr w:type="spellStart"/>
+      <w:r>
+        <w:rPr>
+          <w:rFonts w:ascii="Times New Roman" w:hAnsi="Times New Roman" w:cs="Times New Roman"/>
+          <w:i/>
+          <w:iCs/>
+          <w:sz w:val="24"/>
+          <w:szCs w:val="24"/>
+        </w:rPr>
+        <w:t>install</w:t>
+      </w:r>
+      <w:proofErr w:type="spellEnd"/>
+      <w:r>
+        <w:rPr>
+          <w:rFonts w:ascii="Times New Roman" w:hAnsi="Times New Roman" w:cs="Times New Roman"/>
+          <w:i/>
+          <w:iCs/>
+          <w:sz w:val="24"/>
+          <w:szCs w:val="24"/>
+        </w:rPr>
+        <w:t xml:space="preserve"> python3</w:t>
       </w:r>
       <w:r>
         <w:rPr>
@@ -416,7 +564,25 @@
           <w:sz w:val="24"/>
           <w:szCs w:val="24"/>
         </w:rPr>
-        <w:t xml:space="preserve"> e baixar como no windows.</w:t>
+        <w:t xml:space="preserve"> e baixar como no </w:t>
+      </w:r>
+      <w:proofErr w:type="spellStart"/>
+      <w:r>
+        <w:rPr>
+          <w:rFonts w:ascii="Times New Roman" w:hAnsi="Times New Roman" w:cs="Times New Roman"/>
+          <w:sz w:val="24"/>
+          <w:szCs w:val="24"/>
+        </w:rPr>
+        <w:t>windows</w:t>
+      </w:r>
+      <w:proofErr w:type="spellEnd"/>
+      <w:r>
+        <w:rPr>
+          <w:rFonts w:ascii="Times New Roman" w:hAnsi="Times New Roman" w:cs="Times New Roman"/>
+          <w:sz w:val="24"/>
+          <w:szCs w:val="24"/>
+        </w:rPr>
+        <w:t>.</w:t>
       </w:r>
     </w:p>
     <w:p>
@@ -497,7 +663,25 @@
           <w:sz w:val="24"/>
           <w:szCs w:val="24"/>
         </w:rPr>
-        <w:t>Esse site serve para diversas linguagens, não somente pytho.</w:t>
+        <w:t xml:space="preserve">Esse site serve para diversas linguagens, não somente </w:t>
+      </w:r>
+      <w:proofErr w:type="spellStart"/>
+      <w:r>
+        <w:rPr>
+          <w:rFonts w:ascii="Times New Roman" w:hAnsi="Times New Roman" w:cs="Times New Roman"/>
+          <w:sz w:val="24"/>
+          <w:szCs w:val="24"/>
+        </w:rPr>
+        <w:t>pytho</w:t>
+      </w:r>
+      <w:proofErr w:type="spellEnd"/>
+      <w:r>
+        <w:rPr>
+          <w:rFonts w:ascii="Times New Roman" w:hAnsi="Times New Roman" w:cs="Times New Roman"/>
+          <w:sz w:val="24"/>
+          <w:szCs w:val="24"/>
+        </w:rPr>
+        <w:t>.</w:t>
       </w:r>
     </w:p>
     <w:p>
@@ -524,7 +708,25 @@
           <w:sz w:val="24"/>
           <w:szCs w:val="24"/>
         </w:rPr>
-        <w:t>Python3 vem como primeira opção após clicar em “Start coding”.</w:t>
+        <w:t xml:space="preserve">Python3 vem como primeira opção após clicar em “Start </w:t>
+      </w:r>
+      <w:proofErr w:type="spellStart"/>
+      <w:r>
+        <w:rPr>
+          <w:rFonts w:ascii="Times New Roman" w:hAnsi="Times New Roman" w:cs="Times New Roman"/>
+          <w:sz w:val="24"/>
+          <w:szCs w:val="24"/>
+        </w:rPr>
+        <w:t>coding</w:t>
+      </w:r>
+      <w:proofErr w:type="spellEnd"/>
+      <w:r>
+        <w:rPr>
+          <w:rFonts w:ascii="Times New Roman" w:hAnsi="Times New Roman" w:cs="Times New Roman"/>
+          <w:sz w:val="24"/>
+          <w:szCs w:val="24"/>
+        </w:rPr>
+        <w:t>”.</w:t>
       </w:r>
     </w:p>
     <w:p>
@@ -551,7 +753,25 @@
           <w:sz w:val="24"/>
           <w:szCs w:val="24"/>
         </w:rPr>
-        <w:t>Este é um dos melhores sites para codar.</w:t>
+        <w:t xml:space="preserve">Este é um dos melhores sites para </w:t>
+      </w:r>
+      <w:proofErr w:type="spellStart"/>
+      <w:r>
+        <w:rPr>
+          <w:rFonts w:ascii="Times New Roman" w:hAnsi="Times New Roman" w:cs="Times New Roman"/>
+          <w:sz w:val="24"/>
+          <w:szCs w:val="24"/>
+        </w:rPr>
+        <w:t>codar</w:t>
+      </w:r>
+      <w:proofErr w:type="spellEnd"/>
+      <w:r>
+        <w:rPr>
+          <w:rFonts w:ascii="Times New Roman" w:hAnsi="Times New Roman" w:cs="Times New Roman"/>
+          <w:sz w:val="24"/>
+          <w:szCs w:val="24"/>
+        </w:rPr>
+        <w:t>.</w:t>
       </w:r>
     </w:p>
     <w:p>
@@ -580,13 +800,23 @@
         </w:rPr>
         <w:t xml:space="preserve"> </w:t>
       </w:r>
-      <w:r>
-        <w:rPr>
-          <w:rFonts w:ascii="Times New Roman" w:hAnsi="Times New Roman" w:cs="Times New Roman"/>
-          <w:sz w:val="24"/>
-          <w:szCs w:val="24"/>
-        </w:rPr>
-        <w:t>Todas as funções em uma linguagem tem “()” depois de seu nome.</w:t>
+      <w:proofErr w:type="gramStart"/>
+      <w:r>
+        <w:rPr>
+          <w:rFonts w:ascii="Times New Roman" w:hAnsi="Times New Roman" w:cs="Times New Roman"/>
+          <w:sz w:val="24"/>
+          <w:szCs w:val="24"/>
+        </w:rPr>
+        <w:t>Todas as funções em uma linguagem tem</w:t>
+      </w:r>
+      <w:proofErr w:type="gramEnd"/>
+      <w:r>
+        <w:rPr>
+          <w:rFonts w:ascii="Times New Roman" w:hAnsi="Times New Roman" w:cs="Times New Roman"/>
+          <w:sz w:val="24"/>
+          <w:szCs w:val="24"/>
+        </w:rPr>
+        <w:t xml:space="preserve"> “()” depois de seu nome.</w:t>
       </w:r>
     </w:p>
     <w:p>
@@ -613,7 +843,25 @@
           <w:sz w:val="24"/>
           <w:szCs w:val="24"/>
         </w:rPr>
-        <w:t>Ex.: exit(), print(), help().</w:t>
+        <w:t xml:space="preserve">Ex.: </w:t>
+      </w:r>
+      <w:proofErr w:type="spellStart"/>
+      <w:r>
+        <w:rPr>
+          <w:rFonts w:ascii="Times New Roman" w:hAnsi="Times New Roman" w:cs="Times New Roman"/>
+          <w:sz w:val="24"/>
+          <w:szCs w:val="24"/>
+        </w:rPr>
+        <w:t>exit</w:t>
+      </w:r>
+      <w:proofErr w:type="spellEnd"/>
+      <w:r>
+        <w:rPr>
+          <w:rFonts w:ascii="Times New Roman" w:hAnsi="Times New Roman" w:cs="Times New Roman"/>
+          <w:sz w:val="24"/>
+          <w:szCs w:val="24"/>
+        </w:rPr>
+        <w:t>(), print(), help().</w:t>
       </w:r>
     </w:p>
     <w:p>
@@ -701,7 +949,51 @@
           <w:sz w:val="24"/>
           <w:szCs w:val="24"/>
         </w:rPr>
-        <w:t>, sep=”caracter”</w:t>
+        <w:t xml:space="preserve">, </w:t>
+      </w:r>
+      <w:proofErr w:type="spellStart"/>
+      <w:r>
+        <w:rPr>
+          <w:rFonts w:ascii="Times New Roman" w:hAnsi="Times New Roman" w:cs="Times New Roman"/>
+          <w:i/>
+          <w:iCs/>
+          <w:sz w:val="24"/>
+          <w:szCs w:val="24"/>
+        </w:rPr>
+        <w:t>sep</w:t>
+      </w:r>
+      <w:proofErr w:type="spellEnd"/>
+      <w:r>
+        <w:rPr>
+          <w:rFonts w:ascii="Times New Roman" w:hAnsi="Times New Roman" w:cs="Times New Roman"/>
+          <w:i/>
+          <w:iCs/>
+          <w:sz w:val="24"/>
+          <w:szCs w:val="24"/>
+        </w:rPr>
+        <w:t>=”</w:t>
+      </w:r>
+      <w:proofErr w:type="spellStart"/>
+      <w:r>
+        <w:rPr>
+          <w:rFonts w:ascii="Times New Roman" w:hAnsi="Times New Roman" w:cs="Times New Roman"/>
+          <w:i/>
+          <w:iCs/>
+          <w:sz w:val="24"/>
+          <w:szCs w:val="24"/>
+        </w:rPr>
+        <w:t>caracter</w:t>
+      </w:r>
+      <w:proofErr w:type="spellEnd"/>
+      <w:r>
+        <w:rPr>
+          <w:rFonts w:ascii="Times New Roman" w:hAnsi="Times New Roman" w:cs="Times New Roman"/>
+          <w:i/>
+          <w:iCs/>
+          <w:sz w:val="24"/>
+          <w:szCs w:val="24"/>
+        </w:rPr>
+        <w:t>”</w:t>
       </w:r>
       <w:r>
         <w:rPr>
@@ -738,15 +1030,27 @@
         </w:rPr>
         <w:t xml:space="preserve"> O parâmetro </w:t>
       </w:r>
-      <w:r>
-        <w:rPr>
-          <w:rFonts w:ascii="Times New Roman" w:hAnsi="Times New Roman" w:cs="Times New Roman"/>
-          <w:i/>
-          <w:iCs/>
-          <w:sz w:val="24"/>
-          <w:szCs w:val="24"/>
-        </w:rPr>
-        <w:t>end=”\n”</w:t>
+      <w:proofErr w:type="spellStart"/>
+      <w:r>
+        <w:rPr>
+          <w:rFonts w:ascii="Times New Roman" w:hAnsi="Times New Roman" w:cs="Times New Roman"/>
+          <w:i/>
+          <w:iCs/>
+          <w:sz w:val="24"/>
+          <w:szCs w:val="24"/>
+        </w:rPr>
+        <w:t>end</w:t>
+      </w:r>
+      <w:proofErr w:type="spellEnd"/>
+      <w:r>
+        <w:rPr>
+          <w:rFonts w:ascii="Times New Roman" w:hAnsi="Times New Roman" w:cs="Times New Roman"/>
+          <w:i/>
+          <w:iCs/>
+          <w:sz w:val="24"/>
+          <w:szCs w:val="24"/>
+        </w:rPr>
+        <w:t>=”\n”</w:t>
       </w:r>
       <w:r>
         <w:rPr>
@@ -791,15 +1095,27 @@
         </w:rPr>
         <w:t xml:space="preserve">Se deixarmos apenas </w:t>
       </w:r>
-      <w:r>
-        <w:rPr>
-          <w:rFonts w:ascii="Times New Roman" w:hAnsi="Times New Roman" w:cs="Times New Roman"/>
-          <w:i/>
-          <w:iCs/>
-          <w:sz w:val="24"/>
-          <w:szCs w:val="24"/>
-        </w:rPr>
-        <w:t>end=””</w:t>
+      <w:proofErr w:type="spellStart"/>
+      <w:r>
+        <w:rPr>
+          <w:rFonts w:ascii="Times New Roman" w:hAnsi="Times New Roman" w:cs="Times New Roman"/>
+          <w:i/>
+          <w:iCs/>
+          <w:sz w:val="24"/>
+          <w:szCs w:val="24"/>
+        </w:rPr>
+        <w:t>end</w:t>
+      </w:r>
+      <w:proofErr w:type="spellEnd"/>
+      <w:r>
+        <w:rPr>
+          <w:rFonts w:ascii="Times New Roman" w:hAnsi="Times New Roman" w:cs="Times New Roman"/>
+          <w:i/>
+          <w:iCs/>
+          <w:sz w:val="24"/>
+          <w:szCs w:val="24"/>
+        </w:rPr>
+        <w:t>=””</w:t>
       </w:r>
       <w:r>
         <w:rPr>
@@ -835,7 +1151,25 @@
           <w:szCs w:val="24"/>
         </w:rPr>
         <w:lastRenderedPageBreak/>
-        <w:t>Isso também funciona para o pointer de digitação, quando utilizamos esse end as &gt;&gt;&gt; no terminal ficam logo no final da frase</w:t>
+        <w:t xml:space="preserve">Isso também funciona para o pointer de digitação, quando utilizamos esse </w:t>
+      </w:r>
+      <w:proofErr w:type="spellStart"/>
+      <w:r>
+        <w:rPr>
+          <w:rFonts w:ascii="Times New Roman" w:hAnsi="Times New Roman" w:cs="Times New Roman"/>
+          <w:sz w:val="24"/>
+          <w:szCs w:val="24"/>
+        </w:rPr>
+        <w:t>end</w:t>
+      </w:r>
+      <w:proofErr w:type="spellEnd"/>
+      <w:r>
+        <w:rPr>
+          <w:rFonts w:ascii="Times New Roman" w:hAnsi="Times New Roman" w:cs="Times New Roman"/>
+          <w:sz w:val="24"/>
+          <w:szCs w:val="24"/>
+        </w:rPr>
+        <w:t xml:space="preserve"> as &gt;&gt;&gt; no terminal ficam logo no final da frase</w:t>
       </w:r>
       <w:r>
         <w:rPr>
@@ -896,7 +1230,29 @@
           <w:sz w:val="24"/>
           <w:szCs w:val="24"/>
         </w:rPr>
-        <w:t>pais = “Italia”</w:t>
+        <w:t>pais = “</w:t>
+      </w:r>
+      <w:proofErr w:type="spellStart"/>
+      <w:r>
+        <w:rPr>
+          <w:rFonts w:ascii="Times New Roman" w:hAnsi="Times New Roman" w:cs="Times New Roman"/>
+          <w:i/>
+          <w:iCs/>
+          <w:sz w:val="24"/>
+          <w:szCs w:val="24"/>
+        </w:rPr>
+        <w:t>Italia</w:t>
+      </w:r>
+      <w:proofErr w:type="spellEnd"/>
+      <w:r>
+        <w:rPr>
+          <w:rFonts w:ascii="Times New Roman" w:hAnsi="Times New Roman" w:cs="Times New Roman"/>
+          <w:i/>
+          <w:iCs/>
+          <w:sz w:val="24"/>
+          <w:szCs w:val="24"/>
+        </w:rPr>
+        <w:t>”</w:t>
       </w:r>
       <w:r>
         <w:rPr>
@@ -951,6 +1307,7 @@
         </w:rPr>
         <w:t xml:space="preserve"> for chamada o que aparecerá será o nome </w:t>
       </w:r>
+      <w:proofErr w:type="spellStart"/>
       <w:r>
         <w:rPr>
           <w:rFonts w:ascii="Times New Roman" w:hAnsi="Times New Roman" w:cs="Times New Roman"/>
@@ -961,6 +1318,7 @@
         </w:rPr>
         <w:t>Italia</w:t>
       </w:r>
+      <w:proofErr w:type="spellEnd"/>
       <w:r>
         <w:rPr>
           <w:rFonts w:ascii="Times New Roman" w:hAnsi="Times New Roman" w:cs="Times New Roman"/>
@@ -1207,7 +1565,29 @@
           <w:sz w:val="24"/>
           <w:szCs w:val="24"/>
         </w:rPr>
-        <w:t>&lt;class ‘str’&gt;</w:t>
+        <w:t>&lt;</w:t>
+      </w:r>
+      <w:proofErr w:type="spellStart"/>
+      <w:r>
+        <w:rPr>
+          <w:rFonts w:ascii="Times New Roman" w:hAnsi="Times New Roman" w:cs="Times New Roman"/>
+          <w:i/>
+          <w:iCs/>
+          <w:sz w:val="24"/>
+          <w:szCs w:val="24"/>
+        </w:rPr>
+        <w:t>class</w:t>
+      </w:r>
+      <w:proofErr w:type="spellEnd"/>
+      <w:r>
+        <w:rPr>
+          <w:rFonts w:ascii="Times New Roman" w:hAnsi="Times New Roman" w:cs="Times New Roman"/>
+          <w:i/>
+          <w:iCs/>
+          <w:sz w:val="24"/>
+          <w:szCs w:val="24"/>
+        </w:rPr>
+        <w:t xml:space="preserve"> ‘str’&gt;</w:t>
       </w:r>
       <w:r>
         <w:rPr>
@@ -1312,7 +1692,25 @@
           <w:sz w:val="24"/>
           <w:szCs w:val="24"/>
         </w:rPr>
-        <w:t>Inteiro (int): Números inteiros. Quando uma variável recebe um número (sem vírgula), ela se torna do tipo inteiro.</w:t>
+        <w:t>Inteiro (</w:t>
+      </w:r>
+      <w:proofErr w:type="spellStart"/>
+      <w:r>
+        <w:rPr>
+          <w:rFonts w:ascii="Times New Roman" w:hAnsi="Times New Roman" w:cs="Times New Roman"/>
+          <w:sz w:val="24"/>
+          <w:szCs w:val="24"/>
+        </w:rPr>
+        <w:t>int</w:t>
+      </w:r>
+      <w:proofErr w:type="spellEnd"/>
+      <w:r>
+        <w:rPr>
+          <w:rFonts w:ascii="Times New Roman" w:hAnsi="Times New Roman" w:cs="Times New Roman"/>
+          <w:sz w:val="24"/>
+          <w:szCs w:val="24"/>
+        </w:rPr>
+        <w:t>): Números inteiros. Quando uma variável recebe um número (sem vírgula), ela se torna do tipo inteiro.</w:t>
       </w:r>
     </w:p>
     <w:p>
@@ -1339,7 +1737,25 @@
           <w:sz w:val="24"/>
           <w:szCs w:val="24"/>
         </w:rPr>
-        <w:t>Float: Números flutuantes/reais. Quando uma variável recebe um real (com vírgula), ela se torna do tipo float.</w:t>
+        <w:t xml:space="preserve">Float: Números flutuantes/reais. Quando uma variável recebe um real (com vírgula), ela se torna do tipo </w:t>
+      </w:r>
+      <w:proofErr w:type="spellStart"/>
+      <w:r>
+        <w:rPr>
+          <w:rFonts w:ascii="Times New Roman" w:hAnsi="Times New Roman" w:cs="Times New Roman"/>
+          <w:sz w:val="24"/>
+          <w:szCs w:val="24"/>
+        </w:rPr>
+        <w:t>float</w:t>
+      </w:r>
+      <w:proofErr w:type="spellEnd"/>
+      <w:r>
+        <w:rPr>
+          <w:rFonts w:ascii="Times New Roman" w:hAnsi="Times New Roman" w:cs="Times New Roman"/>
+          <w:sz w:val="24"/>
+          <w:szCs w:val="24"/>
+        </w:rPr>
+        <w:t>.</w:t>
       </w:r>
     </w:p>
     <w:p>
@@ -1449,6 +1865,7 @@
         </w:rPr>
         <w:t xml:space="preserve">Em python utilizamos o padrão </w:t>
       </w:r>
+      <w:proofErr w:type="spellStart"/>
       <w:r>
         <w:rPr>
           <w:rFonts w:ascii="Times New Roman" w:hAnsi="Times New Roman" w:cs="Times New Roman"/>
@@ -1479,8 +1896,18 @@
           <w:sz w:val="24"/>
           <w:szCs w:val="24"/>
         </w:rPr>
-        <w:t xml:space="preserve">ase para nomear variáveis, ou seja, se o nome da variável for composto as palavras serão separadas por “_”, ao invés de </w:t>
-      </w:r>
+        <w:t>ase</w:t>
+      </w:r>
+      <w:proofErr w:type="spellEnd"/>
+      <w:r>
+        <w:rPr>
+          <w:rFonts w:ascii="Times New Roman" w:hAnsi="Times New Roman" w:cs="Times New Roman"/>
+          <w:sz w:val="24"/>
+          <w:szCs w:val="24"/>
+        </w:rPr>
+        <w:t xml:space="preserve"> para nomear variáveis, ou seja, se o nome da variável for composto as palavras serão separadas por “_”, ao invés de </w:t>
+      </w:r>
+      <w:proofErr w:type="spellStart"/>
       <w:r>
         <w:rPr>
           <w:rFonts w:ascii="Times New Roman" w:hAnsi="Times New Roman" w:cs="Times New Roman"/>
@@ -1495,7 +1922,16 @@
           <w:sz w:val="24"/>
           <w:szCs w:val="24"/>
         </w:rPr>
-        <w:t>amelCase, que o padrão de outras linguagens como J</w:t>
+        <w:t>amelCase</w:t>
+      </w:r>
+      <w:proofErr w:type="spellEnd"/>
+      <w:r>
+        <w:rPr>
+          <w:rFonts w:ascii="Times New Roman" w:hAnsi="Times New Roman" w:cs="Times New Roman"/>
+          <w:sz w:val="24"/>
+          <w:szCs w:val="24"/>
+        </w:rPr>
+        <w:t>, que o padrão de outras linguagens como J</w:t>
       </w:r>
       <w:r>
         <w:rPr>
@@ -1628,6 +2064,7 @@
         </w:rPr>
         <w:t xml:space="preserve">e </w:t>
       </w:r>
+      <w:proofErr w:type="spellStart"/>
       <w:r>
         <w:rPr>
           <w:rFonts w:ascii="Times New Roman" w:hAnsi="Times New Roman" w:cs="Times New Roman"/>
@@ -1638,6 +2075,7 @@
         </w:rPr>
         <w:t>else</w:t>
       </w:r>
+      <w:proofErr w:type="spellEnd"/>
       <w:r>
         <w:rPr>
           <w:rFonts w:ascii="Times New Roman" w:hAnsi="Times New Roman" w:cs="Times New Roman"/>
@@ -1671,7 +2109,25 @@
           <w:sz w:val="24"/>
           <w:szCs w:val="24"/>
         </w:rPr>
-        <w:t>A diferença do python para as outras é que não precisa colocar {} para separar a condição em um bloco, o que conta é a organização/indentação do código</w:t>
+        <w:t>A diferença do python para as outras é que não precisa colocar {} para separar a condição em um bloco, o que conta é a organização/</w:t>
+      </w:r>
+      <w:proofErr w:type="spellStart"/>
+      <w:r>
+        <w:rPr>
+          <w:rFonts w:ascii="Times New Roman" w:hAnsi="Times New Roman" w:cs="Times New Roman"/>
+          <w:sz w:val="24"/>
+          <w:szCs w:val="24"/>
+        </w:rPr>
+        <w:t>indentação</w:t>
+      </w:r>
+      <w:proofErr w:type="spellEnd"/>
+      <w:r>
+        <w:rPr>
+          <w:rFonts w:ascii="Times New Roman" w:hAnsi="Times New Roman" w:cs="Times New Roman"/>
+          <w:sz w:val="24"/>
+          <w:szCs w:val="24"/>
+        </w:rPr>
+        <w:t xml:space="preserve"> do código</w:t>
       </w:r>
       <w:r>
         <w:rPr>
@@ -1754,6 +2210,7 @@
         </w:rPr>
         <w:t xml:space="preserve">, caso queira que venha em um formato específico como </w:t>
       </w:r>
+      <w:proofErr w:type="spellStart"/>
       <w:r>
         <w:rPr>
           <w:rFonts w:ascii="Times New Roman" w:hAnsi="Times New Roman" w:cs="Times New Roman"/>
@@ -1764,6 +2221,7 @@
         </w:rPr>
         <w:t>int</w:t>
       </w:r>
+      <w:proofErr w:type="spellEnd"/>
       <w:r>
         <w:rPr>
           <w:rFonts w:ascii="Times New Roman" w:hAnsi="Times New Roman" w:cs="Times New Roman"/>
@@ -1772,6 +2230,7 @@
         </w:rPr>
         <w:t xml:space="preserve"> ou </w:t>
       </w:r>
+      <w:proofErr w:type="spellStart"/>
       <w:r>
         <w:rPr>
           <w:rFonts w:ascii="Times New Roman" w:hAnsi="Times New Roman" w:cs="Times New Roman"/>
@@ -1782,6 +2241,7 @@
         </w:rPr>
         <w:t>float</w:t>
       </w:r>
+      <w:proofErr w:type="spellEnd"/>
       <w:r>
         <w:rPr>
           <w:rFonts w:ascii="Times New Roman" w:hAnsi="Times New Roman" w:cs="Times New Roman"/>
@@ -1790,6 +2250,7 @@
         </w:rPr>
         <w:t xml:space="preserve">, precisamos declarar isso com o </w:t>
       </w:r>
+      <w:proofErr w:type="spellStart"/>
       <w:r>
         <w:rPr>
           <w:rFonts w:ascii="Times New Roman" w:hAnsi="Times New Roman" w:cs="Times New Roman"/>
@@ -1810,6 +2271,7 @@
         </w:rPr>
         <w:t>umero_str</w:t>
       </w:r>
+      <w:proofErr w:type="spellEnd"/>
       <w:r>
         <w:rPr>
           <w:rFonts w:ascii="Times New Roman" w:hAnsi="Times New Roman" w:cs="Times New Roman"/>
@@ -1828,15 +2290,27 @@
         </w:rPr>
         <w:t xml:space="preserve"> </w:t>
       </w:r>
-      <w:r>
-        <w:rPr>
-          <w:rFonts w:ascii="Times New Roman" w:hAnsi="Times New Roman" w:cs="Times New Roman"/>
-          <w:i/>
-          <w:iCs/>
-          <w:sz w:val="24"/>
-          <w:szCs w:val="24"/>
-        </w:rPr>
-        <w:t>int(input(“Digite um número:”))</w:t>
+      <w:proofErr w:type="spellStart"/>
+      <w:r>
+        <w:rPr>
+          <w:rFonts w:ascii="Times New Roman" w:hAnsi="Times New Roman" w:cs="Times New Roman"/>
+          <w:i/>
+          <w:iCs/>
+          <w:sz w:val="24"/>
+          <w:szCs w:val="24"/>
+        </w:rPr>
+        <w:t>int</w:t>
+      </w:r>
+      <w:proofErr w:type="spellEnd"/>
+      <w:r>
+        <w:rPr>
+          <w:rFonts w:ascii="Times New Roman" w:hAnsi="Times New Roman" w:cs="Times New Roman"/>
+          <w:i/>
+          <w:iCs/>
+          <w:sz w:val="24"/>
+          <w:szCs w:val="24"/>
+        </w:rPr>
+        <w:t>(input(“Digite um número:”))</w:t>
       </w:r>
       <w:r>
         <w:rPr>
@@ -1846,6 +2320,7 @@
         </w:rPr>
         <w:t xml:space="preserve">, ou colocando uma segunda variável e fazendo ela receber o input na conversão: </w:t>
       </w:r>
+      <w:proofErr w:type="spellStart"/>
       <w:r>
         <w:rPr>
           <w:rFonts w:ascii="Times New Roman" w:hAnsi="Times New Roman" w:cs="Times New Roman"/>
@@ -1866,16 +2341,62 @@
         </w:rPr>
         <w:t>umero_str</w:t>
       </w:r>
-      <w:r>
-        <w:rPr>
-          <w:rFonts w:ascii="Times New Roman" w:hAnsi="Times New Roman" w:cs="Times New Roman"/>
-          <w:i/>
-          <w:iCs/>
-          <w:sz w:val="24"/>
-          <w:szCs w:val="24"/>
-        </w:rPr>
-        <w:t xml:space="preserve"> = input(“Digite um número:”); numero = int(</w:t>
-      </w:r>
+      <w:proofErr w:type="spellEnd"/>
+      <w:r>
+        <w:rPr>
+          <w:rFonts w:ascii="Times New Roman" w:hAnsi="Times New Roman" w:cs="Times New Roman"/>
+          <w:i/>
+          <w:iCs/>
+          <w:sz w:val="24"/>
+          <w:szCs w:val="24"/>
+        </w:rPr>
+        <w:t xml:space="preserve"> = input(“Digite um número:”); </w:t>
+      </w:r>
+      <w:proofErr w:type="spellStart"/>
+      <w:r>
+        <w:rPr>
+          <w:rFonts w:ascii="Times New Roman" w:hAnsi="Times New Roman" w:cs="Times New Roman"/>
+          <w:i/>
+          <w:iCs/>
+          <w:sz w:val="24"/>
+          <w:szCs w:val="24"/>
+        </w:rPr>
+        <w:t>numero</w:t>
+      </w:r>
+      <w:proofErr w:type="spellEnd"/>
+      <w:r>
+        <w:rPr>
+          <w:rFonts w:ascii="Times New Roman" w:hAnsi="Times New Roman" w:cs="Times New Roman"/>
+          <w:i/>
+          <w:iCs/>
+          <w:sz w:val="24"/>
+          <w:szCs w:val="24"/>
+        </w:rPr>
+        <w:t xml:space="preserve"> = </w:t>
+      </w:r>
+      <w:proofErr w:type="spellStart"/>
+      <w:r>
+        <w:rPr>
+          <w:rFonts w:ascii="Times New Roman" w:hAnsi="Times New Roman" w:cs="Times New Roman"/>
+          <w:i/>
+          <w:iCs/>
+          <w:sz w:val="24"/>
+          <w:szCs w:val="24"/>
+        </w:rPr>
+        <w:t>int</w:t>
+      </w:r>
+      <w:proofErr w:type="spellEnd"/>
+      <w:r>
+        <w:rPr>
+          <w:rFonts w:ascii="Times New Roman" w:hAnsi="Times New Roman" w:cs="Times New Roman"/>
+          <w:i/>
+          <w:iCs/>
+          <w:sz w:val="24"/>
+          <w:szCs w:val="24"/>
+        </w:rPr>
+        <w:t>(</w:t>
+      </w:r>
+      <w:proofErr w:type="spellStart"/>
       <w:r>
         <w:rPr>
           <w:rFonts w:ascii="Times New Roman" w:hAnsi="Times New Roman" w:cs="Times New Roman"/>
@@ -1896,6 +2417,7 @@
         </w:rPr>
         <w:t>umero_str</w:t>
       </w:r>
+      <w:proofErr w:type="spellEnd"/>
       <w:r>
         <w:rPr>
           <w:rFonts w:ascii="Times New Roman" w:hAnsi="Times New Roman" w:cs="Times New Roman"/>
@@ -1982,7 +2504,43 @@
           <w:sz w:val="24"/>
           <w:szCs w:val="24"/>
         </w:rPr>
-        <w:t>O sinal de “+” quando colocado entre duas str irá concatenar ambas e imprimir uma palavra só com as duas palavras de cada variável, quando colocado entre números ocorrerá a soma e quando colocado entre número e str o código não funciona, a menos que convertamos o número de str para int/float.</w:t>
+        <w:t xml:space="preserve">O sinal de “+” quando colocado entre duas str irá concatenar ambas e imprimir uma palavra só com as duas palavras de cada variável, quando colocado entre números ocorrerá a soma e quando colocado entre número e str o código não funciona, a menos que convertamos o número de str para </w:t>
+      </w:r>
+      <w:proofErr w:type="spellStart"/>
+      <w:r>
+        <w:rPr>
+          <w:rFonts w:ascii="Times New Roman" w:hAnsi="Times New Roman" w:cs="Times New Roman"/>
+          <w:sz w:val="24"/>
+          <w:szCs w:val="24"/>
+        </w:rPr>
+        <w:t>int</w:t>
+      </w:r>
+      <w:proofErr w:type="spellEnd"/>
+      <w:r>
+        <w:rPr>
+          <w:rFonts w:ascii="Times New Roman" w:hAnsi="Times New Roman" w:cs="Times New Roman"/>
+          <w:sz w:val="24"/>
+          <w:szCs w:val="24"/>
+        </w:rPr>
+        <w:t>/</w:t>
+      </w:r>
+      <w:proofErr w:type="spellStart"/>
+      <w:r>
+        <w:rPr>
+          <w:rFonts w:ascii="Times New Roman" w:hAnsi="Times New Roman" w:cs="Times New Roman"/>
+          <w:sz w:val="24"/>
+          <w:szCs w:val="24"/>
+        </w:rPr>
+        <w:t>float</w:t>
+      </w:r>
+      <w:proofErr w:type="spellEnd"/>
+      <w:r>
+        <w:rPr>
+          <w:rFonts w:ascii="Times New Roman" w:hAnsi="Times New Roman" w:cs="Times New Roman"/>
+          <w:sz w:val="24"/>
+          <w:szCs w:val="24"/>
+        </w:rPr>
+        <w:t>.</w:t>
       </w:r>
     </w:p>
     <w:p>
@@ -2009,7 +2567,25 @@
           <w:sz w:val="24"/>
           <w:szCs w:val="24"/>
         </w:rPr>
-        <w:t xml:space="preserve"> Syntax Sugar = nome dado à “técnica” de copiar várias vezes a mesma string como por exemplo </w:t>
+        <w:t xml:space="preserve"> </w:t>
+      </w:r>
+      <w:proofErr w:type="spellStart"/>
+      <w:r>
+        <w:rPr>
+          <w:rFonts w:ascii="Times New Roman" w:hAnsi="Times New Roman" w:cs="Times New Roman"/>
+          <w:sz w:val="24"/>
+          <w:szCs w:val="24"/>
+        </w:rPr>
+        <w:t>Syntax</w:t>
+      </w:r>
+      <w:proofErr w:type="spellEnd"/>
+      <w:r>
+        <w:rPr>
+          <w:rFonts w:ascii="Times New Roman" w:hAnsi="Times New Roman" w:cs="Times New Roman"/>
+          <w:sz w:val="24"/>
+          <w:szCs w:val="24"/>
+        </w:rPr>
+        <w:t xml:space="preserve"> Sugar = nome dado à “técnica” de copiar várias vezes a mesma string como por exemplo </w:t>
       </w:r>
       <w:r>
         <w:rPr>
@@ -2027,7 +2603,25 @@
           <w:sz w:val="24"/>
           <w:szCs w:val="24"/>
         </w:rPr>
-        <w:t xml:space="preserve"> o que acontecerá é que será impresso 10 vezes o número “20”. Isso é muito útil para facilitar coisas que seria muito trabalhosas.</w:t>
+        <w:t xml:space="preserve"> o que acontecerá é que será impresso 10 vezes o número “20”. Isso é muito útil para facilitar coisas que seria muito </w:t>
+      </w:r>
+      <w:proofErr w:type="gramStart"/>
+      <w:r>
+        <w:rPr>
+          <w:rFonts w:ascii="Times New Roman" w:hAnsi="Times New Roman" w:cs="Times New Roman"/>
+          <w:sz w:val="24"/>
+          <w:szCs w:val="24"/>
+        </w:rPr>
+        <w:t>trabalhosas</w:t>
+      </w:r>
+      <w:proofErr w:type="gramEnd"/>
+      <w:r>
+        <w:rPr>
+          <w:rFonts w:ascii="Times New Roman" w:hAnsi="Times New Roman" w:cs="Times New Roman"/>
+          <w:sz w:val="24"/>
+          <w:szCs w:val="24"/>
+        </w:rPr>
+        <w:t>.</w:t>
       </w:r>
     </w:p>
     <w:p>
@@ -2094,6 +2688,7 @@
         </w:rPr>
         <w:t xml:space="preserve">Podemos usar o </w:t>
       </w:r>
+      <w:proofErr w:type="spellStart"/>
       <w:r>
         <w:rPr>
           <w:rFonts w:ascii="Times New Roman" w:hAnsi="Times New Roman" w:cs="Times New Roman"/>
@@ -2104,6 +2699,7 @@
         </w:rPr>
         <w:t>elif</w:t>
       </w:r>
+      <w:proofErr w:type="spellEnd"/>
       <w:r>
         <w:rPr>
           <w:rFonts w:ascii="Times New Roman" w:hAnsi="Times New Roman" w:cs="Times New Roman"/>
@@ -2168,6 +2764,7 @@
         </w:rPr>
         <w:t xml:space="preserve"> e antes do </w:t>
       </w:r>
+      <w:proofErr w:type="spellStart"/>
       <w:r>
         <w:rPr>
           <w:rFonts w:ascii="Times New Roman" w:hAnsi="Times New Roman" w:cs="Times New Roman"/>
@@ -2178,6 +2775,7 @@
         </w:rPr>
         <w:t>else</w:t>
       </w:r>
+      <w:proofErr w:type="spellEnd"/>
       <w:r>
         <w:rPr>
           <w:rFonts w:ascii="Times New Roman" w:hAnsi="Times New Roman" w:cs="Times New Roman"/>
@@ -2213,6 +2811,7 @@
         </w:rPr>
         <w:t xml:space="preserve"> Para melhorar a legibilidade do código podemos criar variáveis que recebam as condições impostas nos </w:t>
       </w:r>
+      <w:proofErr w:type="spellStart"/>
       <w:r>
         <w:rPr>
           <w:rFonts w:ascii="Times New Roman" w:hAnsi="Times New Roman" w:cs="Times New Roman"/>
@@ -2239,8 +2838,18 @@
           <w:sz w:val="24"/>
           <w:szCs w:val="24"/>
         </w:rPr>
-        <w:t xml:space="preserve">s e nos </w:t>
-      </w:r>
+        <w:t>s</w:t>
+      </w:r>
+      <w:proofErr w:type="spellEnd"/>
+      <w:r>
+        <w:rPr>
+          <w:rFonts w:ascii="Times New Roman" w:hAnsi="Times New Roman" w:cs="Times New Roman"/>
+          <w:sz w:val="24"/>
+          <w:szCs w:val="24"/>
+        </w:rPr>
+        <w:t xml:space="preserve"> e nos </w:t>
+      </w:r>
+      <w:proofErr w:type="spellStart"/>
       <w:r>
         <w:rPr>
           <w:rFonts w:ascii="Times New Roman" w:hAnsi="Times New Roman" w:cs="Times New Roman"/>
@@ -2257,7 +2866,16 @@
           <w:sz w:val="24"/>
           <w:szCs w:val="24"/>
         </w:rPr>
-        <w:t>s, e colocar essas variáveis no lugar das condições, facilitando sua leitura.</w:t>
+        <w:t>s</w:t>
+      </w:r>
+      <w:proofErr w:type="spellEnd"/>
+      <w:r>
+        <w:rPr>
+          <w:rFonts w:ascii="Times New Roman" w:hAnsi="Times New Roman" w:cs="Times New Roman"/>
+          <w:sz w:val="24"/>
+          <w:szCs w:val="24"/>
+        </w:rPr>
+        <w:t>, e colocar essas variáveis no lugar das condições, facilitando sua leitura.</w:t>
       </w:r>
     </w:p>
     <w:p>
@@ -2901,7 +3519,25 @@
           <w:sz w:val="24"/>
           <w:szCs w:val="24"/>
         </w:rPr>
-        <w:t>Após a variável precisamos definir que o alcance/área de repetição desse código, ou seja, se ele vai repetir de qual número a qual número e qual é o step dele, portanto, de quantas em quantas casas ele irá pular (padrão = 1).</w:t>
+        <w:t xml:space="preserve">Após a variável precisamos definir que o alcance/área de repetição desse código, ou seja, se ele vai repetir de qual número a qual número e qual é o </w:t>
+      </w:r>
+      <w:proofErr w:type="spellStart"/>
+      <w:r>
+        <w:rPr>
+          <w:rFonts w:ascii="Times New Roman" w:hAnsi="Times New Roman" w:cs="Times New Roman"/>
+          <w:sz w:val="24"/>
+          <w:szCs w:val="24"/>
+        </w:rPr>
+        <w:t>step</w:t>
+      </w:r>
+      <w:proofErr w:type="spellEnd"/>
+      <w:r>
+        <w:rPr>
+          <w:rFonts w:ascii="Times New Roman" w:hAnsi="Times New Roman" w:cs="Times New Roman"/>
+          <w:sz w:val="24"/>
+          <w:szCs w:val="24"/>
+        </w:rPr>
+        <w:t xml:space="preserve"> dele, portanto, de quantas em quantas casas ele irá pular (padrão = 1).</w:t>
       </w:r>
     </w:p>
     <w:p>
@@ -3224,7 +3860,25 @@
           <w:sz w:val="24"/>
           <w:szCs w:val="24"/>
         </w:rPr>
-        <w:t>Caso a sua condições do While (em um jogo de adivinhação, por exemplo) seja satisfeita e você tenha acertado o número, o jogo não irá parar até que o número de tentativas escolhido tenha se completado.</w:t>
+        <w:t xml:space="preserve">Caso a </w:t>
+      </w:r>
+      <w:proofErr w:type="gramStart"/>
+      <w:r>
+        <w:rPr>
+          <w:rFonts w:ascii="Times New Roman" w:hAnsi="Times New Roman" w:cs="Times New Roman"/>
+          <w:sz w:val="24"/>
+          <w:szCs w:val="24"/>
+        </w:rPr>
+        <w:t>sua condições</w:t>
+      </w:r>
+      <w:proofErr w:type="gramEnd"/>
+      <w:r>
+        <w:rPr>
+          <w:rFonts w:ascii="Times New Roman" w:hAnsi="Times New Roman" w:cs="Times New Roman"/>
+          <w:sz w:val="24"/>
+          <w:szCs w:val="24"/>
+        </w:rPr>
+        <w:t xml:space="preserve"> do While (em um jogo de adivinhação, por exemplo) seja satisfeita e você tenha acertado o número, o jogo não irá parar até que o número de tentativas escolhido tenha se completado.</w:t>
       </w:r>
     </w:p>
     <w:p>
@@ -3418,7 +4072,25 @@
           <w:sz w:val="24"/>
           <w:szCs w:val="24"/>
         </w:rPr>
-        <w:t>Sobre interpolação de str’s:</w:t>
+        <w:t xml:space="preserve">Sobre interpolação de </w:t>
+      </w:r>
+      <w:proofErr w:type="spellStart"/>
+      <w:r>
+        <w:rPr>
+          <w:rFonts w:ascii="Times New Roman" w:hAnsi="Times New Roman" w:cs="Times New Roman"/>
+          <w:sz w:val="24"/>
+          <w:szCs w:val="24"/>
+        </w:rPr>
+        <w:t>str’s</w:t>
+      </w:r>
+      <w:proofErr w:type="spellEnd"/>
+      <w:r>
+        <w:rPr>
+          <w:rFonts w:ascii="Times New Roman" w:hAnsi="Times New Roman" w:cs="Times New Roman"/>
+          <w:sz w:val="24"/>
+          <w:szCs w:val="24"/>
+        </w:rPr>
+        <w:t>:</w:t>
       </w:r>
     </w:p>
     <w:p>
@@ -3562,7 +4234,29 @@
           <w:sz w:val="24"/>
           <w:szCs w:val="24"/>
         </w:rPr>
-        <w:t>print(“O {} tem um total de {} mundiais, já o {} tem {} mundiais”, format(palmeiras, 0, corinthias, 3)</w:t>
+        <w:t xml:space="preserve">print(“O {} tem um total de {} mundiais, já o {} tem {} mundiais”, format(palmeiras, 0, </w:t>
+      </w:r>
+      <w:proofErr w:type="spellStart"/>
+      <w:r>
+        <w:rPr>
+          <w:rFonts w:ascii="Times New Roman" w:hAnsi="Times New Roman" w:cs="Times New Roman"/>
+          <w:i/>
+          <w:iCs/>
+          <w:sz w:val="24"/>
+          <w:szCs w:val="24"/>
+        </w:rPr>
+        <w:t>corinthias</w:t>
+      </w:r>
+      <w:proofErr w:type="spellEnd"/>
+      <w:r>
+        <w:rPr>
+          <w:rFonts w:ascii="Times New Roman" w:hAnsi="Times New Roman" w:cs="Times New Roman"/>
+          <w:i/>
+          <w:iCs/>
+          <w:sz w:val="24"/>
+          <w:szCs w:val="24"/>
+        </w:rPr>
+        <w:t>, 3)</w:t>
       </w:r>
       <w:r>
         <w:rPr>
@@ -3598,15 +4292,73 @@
           <w:sz w:val="24"/>
           <w:szCs w:val="24"/>
         </w:rPr>
-        <w:t>print(“O {2} tem um total de {3} mundiais, já o {0} tem {1} mundiais”, format(palmeiras, 0, corinthias, 3)</w:t>
-      </w:r>
-      <w:r>
-        <w:rPr>
-          <w:rFonts w:ascii="Times New Roman" w:hAnsi="Times New Roman" w:cs="Times New Roman"/>
-          <w:sz w:val="24"/>
-          <w:szCs w:val="24"/>
-        </w:rPr>
-        <w:t>. Determinando as interpolações assim, os valores são trocados, apresentando primeiro o corinthians e depois o palmeiras, diferentemente do anterior.</w:t>
+        <w:t xml:space="preserve">print(“O {2} tem um total de {3} mundiais, já o {0} tem {1} mundiais”, format(palmeiras, 0, </w:t>
+      </w:r>
+      <w:proofErr w:type="spellStart"/>
+      <w:r>
+        <w:rPr>
+          <w:rFonts w:ascii="Times New Roman" w:hAnsi="Times New Roman" w:cs="Times New Roman"/>
+          <w:i/>
+          <w:iCs/>
+          <w:sz w:val="24"/>
+          <w:szCs w:val="24"/>
+        </w:rPr>
+        <w:t>corinthias</w:t>
+      </w:r>
+      <w:proofErr w:type="spellEnd"/>
+      <w:r>
+        <w:rPr>
+          <w:rFonts w:ascii="Times New Roman" w:hAnsi="Times New Roman" w:cs="Times New Roman"/>
+          <w:i/>
+          <w:iCs/>
+          <w:sz w:val="24"/>
+          <w:szCs w:val="24"/>
+        </w:rPr>
+        <w:t>, 3)</w:t>
+      </w:r>
+      <w:r>
+        <w:rPr>
+          <w:rFonts w:ascii="Times New Roman" w:hAnsi="Times New Roman" w:cs="Times New Roman"/>
+          <w:sz w:val="24"/>
+          <w:szCs w:val="24"/>
+        </w:rPr>
+        <w:t xml:space="preserve">. Determinando as interpolações assim, os valores são trocados, apresentando primeiro o </w:t>
+      </w:r>
+      <w:proofErr w:type="spellStart"/>
+      <w:r>
+        <w:rPr>
+          <w:rFonts w:ascii="Times New Roman" w:hAnsi="Times New Roman" w:cs="Times New Roman"/>
+          <w:sz w:val="24"/>
+          <w:szCs w:val="24"/>
+        </w:rPr>
+        <w:t>corinthians</w:t>
+      </w:r>
+      <w:proofErr w:type="spellEnd"/>
+      <w:r>
+        <w:rPr>
+          <w:rFonts w:ascii="Times New Roman" w:hAnsi="Times New Roman" w:cs="Times New Roman"/>
+          <w:sz w:val="24"/>
+          <w:szCs w:val="24"/>
+        </w:rPr>
+        <w:t xml:space="preserve"> e depois </w:t>
+      </w:r>
+      <w:proofErr w:type="gramStart"/>
+      <w:r>
+        <w:rPr>
+          <w:rFonts w:ascii="Times New Roman" w:hAnsi="Times New Roman" w:cs="Times New Roman"/>
+          <w:sz w:val="24"/>
+          <w:szCs w:val="24"/>
+        </w:rPr>
+        <w:t>o palmeiras</w:t>
+      </w:r>
+      <w:proofErr w:type="gramEnd"/>
+      <w:r>
+        <w:rPr>
+          <w:rFonts w:ascii="Times New Roman" w:hAnsi="Times New Roman" w:cs="Times New Roman"/>
+          <w:sz w:val="24"/>
+          <w:szCs w:val="24"/>
+        </w:rPr>
+        <w:t>, diferentemente do anterior.</w:t>
       </w:r>
     </w:p>
     <w:p>
@@ -3751,7 +4503,25 @@
           <w:sz w:val="24"/>
           <w:szCs w:val="24"/>
         </w:rPr>
-        <w:t>= Indica que é um número float;</w:t>
+        <w:t xml:space="preserve">= Indica que é um número </w:t>
+      </w:r>
+      <w:proofErr w:type="spellStart"/>
+      <w:r>
+        <w:rPr>
+          <w:rFonts w:ascii="Times New Roman" w:hAnsi="Times New Roman" w:cs="Times New Roman"/>
+          <w:sz w:val="24"/>
+          <w:szCs w:val="24"/>
+        </w:rPr>
+        <w:t>float</w:t>
+      </w:r>
+      <w:proofErr w:type="spellEnd"/>
+      <w:r>
+        <w:rPr>
+          <w:rFonts w:ascii="Times New Roman" w:hAnsi="Times New Roman" w:cs="Times New Roman"/>
+          <w:sz w:val="24"/>
+          <w:szCs w:val="24"/>
+        </w:rPr>
+        <w:t>;</w:t>
       </w:r>
     </w:p>
     <w:p>
@@ -3969,16 +4739,40 @@
         </w:rPr>
         <w:t xml:space="preserve"> ou </w:t>
       </w:r>
-      <w:r>
-        <w:rPr>
-          <w:rFonts w:ascii="Times New Roman" w:hAnsi="Times New Roman" w:cs="Times New Roman"/>
-          <w:i/>
-          <w:iCs/>
-          <w:sz w:val="24"/>
-          <w:szCs w:val="24"/>
-        </w:rPr>
-        <w:t>formatted string literals</w:t>
-      </w:r>
+      <w:proofErr w:type="spellStart"/>
+      <w:r>
+        <w:rPr>
+          <w:rFonts w:ascii="Times New Roman" w:hAnsi="Times New Roman" w:cs="Times New Roman"/>
+          <w:i/>
+          <w:iCs/>
+          <w:sz w:val="24"/>
+          <w:szCs w:val="24"/>
+        </w:rPr>
+        <w:t>formatted</w:t>
+      </w:r>
+      <w:proofErr w:type="spellEnd"/>
+      <w:r>
+        <w:rPr>
+          <w:rFonts w:ascii="Times New Roman" w:hAnsi="Times New Roman" w:cs="Times New Roman"/>
+          <w:i/>
+          <w:iCs/>
+          <w:sz w:val="24"/>
+          <w:szCs w:val="24"/>
+        </w:rPr>
+        <w:t xml:space="preserve"> string </w:t>
+      </w:r>
+      <w:proofErr w:type="spellStart"/>
+      <w:r>
+        <w:rPr>
+          <w:rFonts w:ascii="Times New Roman" w:hAnsi="Times New Roman" w:cs="Times New Roman"/>
+          <w:i/>
+          <w:iCs/>
+          <w:sz w:val="24"/>
+          <w:szCs w:val="24"/>
+        </w:rPr>
+        <w:t>literals</w:t>
+      </w:r>
+      <w:proofErr w:type="spellEnd"/>
       <w:r>
         <w:rPr>
           <w:rFonts w:ascii="Times New Roman" w:hAnsi="Times New Roman" w:cs="Times New Roman"/>
@@ -4021,7 +4815,29 @@
           <w:sz w:val="24"/>
           <w:szCs w:val="24"/>
         </w:rPr>
-        <w:t>print(f’texto {qualquer} de {exemplo}’)</w:t>
+        <w:t>print(</w:t>
+      </w:r>
+      <w:proofErr w:type="spellStart"/>
+      <w:r>
+        <w:rPr>
+          <w:rFonts w:ascii="Times New Roman" w:hAnsi="Times New Roman" w:cs="Times New Roman"/>
+          <w:i/>
+          <w:iCs/>
+          <w:sz w:val="24"/>
+          <w:szCs w:val="24"/>
+        </w:rPr>
+        <w:t>f’texto</w:t>
+      </w:r>
+      <w:proofErr w:type="spellEnd"/>
+      <w:r>
+        <w:rPr>
+          <w:rFonts w:ascii="Times New Roman" w:hAnsi="Times New Roman" w:cs="Times New Roman"/>
+          <w:i/>
+          <w:iCs/>
+          <w:sz w:val="24"/>
+          <w:szCs w:val="24"/>
+        </w:rPr>
+        <w:t xml:space="preserve"> {qualquer} de {exemplo}’)</w:t>
       </w:r>
       <w:r>
         <w:rPr>
@@ -4101,7 +4917,29 @@
           <w:sz w:val="24"/>
           <w:szCs w:val="24"/>
         </w:rPr>
-        <w:t>{qualquer.lower()}</w:t>
+        <w:t>{</w:t>
+      </w:r>
+      <w:proofErr w:type="spellStart"/>
+      <w:r>
+        <w:rPr>
+          <w:rFonts w:ascii="Times New Roman" w:hAnsi="Times New Roman" w:cs="Times New Roman"/>
+          <w:i/>
+          <w:iCs/>
+          <w:sz w:val="24"/>
+          <w:szCs w:val="24"/>
+        </w:rPr>
+        <w:t>qualquer.lower</w:t>
+      </w:r>
+      <w:proofErr w:type="spellEnd"/>
+      <w:r>
+        <w:rPr>
+          <w:rFonts w:ascii="Times New Roman" w:hAnsi="Times New Roman" w:cs="Times New Roman"/>
+          <w:i/>
+          <w:iCs/>
+          <w:sz w:val="24"/>
+          <w:szCs w:val="24"/>
+        </w:rPr>
+        <w:t>()}</w:t>
       </w:r>
       <w:r>
         <w:rPr>
@@ -4119,15 +4957,55 @@
           <w:sz w:val="24"/>
           <w:szCs w:val="24"/>
         </w:rPr>
-        <w:t>.upper()</w:t>
-      </w:r>
-      <w:r>
-        <w:rPr>
-          <w:rFonts w:ascii="Times New Roman" w:hAnsi="Times New Roman" w:cs="Times New Roman"/>
-          <w:sz w:val="24"/>
-          <w:szCs w:val="24"/>
-        </w:rPr>
-        <w:t xml:space="preserve"> para em capslock e assim por diante.</w:t>
+        <w:t>.</w:t>
+      </w:r>
+      <w:proofErr w:type="spellStart"/>
+      <w:r>
+        <w:rPr>
+          <w:rFonts w:ascii="Times New Roman" w:hAnsi="Times New Roman" w:cs="Times New Roman"/>
+          <w:i/>
+          <w:iCs/>
+          <w:sz w:val="24"/>
+          <w:szCs w:val="24"/>
+        </w:rPr>
+        <w:t>upper</w:t>
+      </w:r>
+      <w:proofErr w:type="spellEnd"/>
+      <w:r>
+        <w:rPr>
+          <w:rFonts w:ascii="Times New Roman" w:hAnsi="Times New Roman" w:cs="Times New Roman"/>
+          <w:i/>
+          <w:iCs/>
+          <w:sz w:val="24"/>
+          <w:szCs w:val="24"/>
+        </w:rPr>
+        <w:t>()</w:t>
+      </w:r>
+      <w:r>
+        <w:rPr>
+          <w:rFonts w:ascii="Times New Roman" w:hAnsi="Times New Roman" w:cs="Times New Roman"/>
+          <w:sz w:val="24"/>
+          <w:szCs w:val="24"/>
+        </w:rPr>
+        <w:t xml:space="preserve"> para em </w:t>
+      </w:r>
+      <w:proofErr w:type="spellStart"/>
+      <w:r>
+        <w:rPr>
+          <w:rFonts w:ascii="Times New Roman" w:hAnsi="Times New Roman" w:cs="Times New Roman"/>
+          <w:sz w:val="24"/>
+          <w:szCs w:val="24"/>
+        </w:rPr>
+        <w:t>capslock</w:t>
+      </w:r>
+      <w:proofErr w:type="spellEnd"/>
+      <w:r>
+        <w:rPr>
+          <w:rFonts w:ascii="Times New Roman" w:hAnsi="Times New Roman" w:cs="Times New Roman"/>
+          <w:sz w:val="24"/>
+          <w:szCs w:val="24"/>
+        </w:rPr>
+        <w:t xml:space="preserve"> e assim por diante.</w:t>
       </w:r>
     </w:p>
     <w:p>
@@ -4286,8 +5164,20 @@
           <w:sz w:val="24"/>
           <w:szCs w:val="24"/>
         </w:rPr>
-        <w:t>import nome_da_biblioteca</w:t>
-      </w:r>
+        <w:t xml:space="preserve">import </w:t>
+      </w:r>
+      <w:proofErr w:type="spellStart"/>
+      <w:r>
+        <w:rPr>
+          <w:rFonts w:ascii="Times New Roman" w:hAnsi="Times New Roman" w:cs="Times New Roman"/>
+          <w:i/>
+          <w:iCs/>
+          <w:sz w:val="24"/>
+          <w:szCs w:val="24"/>
+        </w:rPr>
+        <w:t>nome_da_biblioteca</w:t>
+      </w:r>
+      <w:proofErr w:type="spellEnd"/>
       <w:r>
         <w:rPr>
           <w:rFonts w:ascii="Times New Roman" w:hAnsi="Times New Roman" w:cs="Times New Roman"/>
@@ -4382,8 +5272,42 @@
           <w:sz w:val="24"/>
           <w:szCs w:val="24"/>
         </w:rPr>
-        <w:t>from nome_da_biblioteca import função_desejada</w:t>
-      </w:r>
+        <w:t xml:space="preserve">from </w:t>
+      </w:r>
+      <w:proofErr w:type="spellStart"/>
+      <w:r>
+        <w:rPr>
+          <w:rFonts w:ascii="Times New Roman" w:hAnsi="Times New Roman" w:cs="Times New Roman"/>
+          <w:i/>
+          <w:iCs/>
+          <w:sz w:val="24"/>
+          <w:szCs w:val="24"/>
+        </w:rPr>
+        <w:t>nome_da_biblioteca</w:t>
+      </w:r>
+      <w:proofErr w:type="spellEnd"/>
+      <w:r>
+        <w:rPr>
+          <w:rFonts w:ascii="Times New Roman" w:hAnsi="Times New Roman" w:cs="Times New Roman"/>
+          <w:i/>
+          <w:iCs/>
+          <w:sz w:val="24"/>
+          <w:szCs w:val="24"/>
+        </w:rPr>
+        <w:t xml:space="preserve"> import </w:t>
+      </w:r>
+      <w:proofErr w:type="spellStart"/>
+      <w:r>
+        <w:rPr>
+          <w:rFonts w:ascii="Times New Roman" w:hAnsi="Times New Roman" w:cs="Times New Roman"/>
+          <w:i/>
+          <w:iCs/>
+          <w:sz w:val="24"/>
+          <w:szCs w:val="24"/>
+        </w:rPr>
+        <w:t>função_desejada</w:t>
+      </w:r>
+      <w:proofErr w:type="spellEnd"/>
       <w:r>
         <w:rPr>
           <w:rFonts w:ascii="Times New Roman" w:hAnsi="Times New Roman" w:cs="Times New Roman"/>
@@ -4468,7 +5392,43 @@
           <w:sz w:val="24"/>
           <w:szCs w:val="24"/>
         </w:rPr>
-        <w:t>Para saber mais sobre quais são suas funções nativas basta procurar python builtins no google e acessar o doc do site oficial da versão python que deseja ver.</w:t>
+        <w:t xml:space="preserve">Para saber mais sobre quais são suas funções nativas basta procurar python </w:t>
+      </w:r>
+      <w:proofErr w:type="spellStart"/>
+      <w:r>
+        <w:rPr>
+          <w:rFonts w:ascii="Times New Roman" w:hAnsi="Times New Roman" w:cs="Times New Roman"/>
+          <w:sz w:val="24"/>
+          <w:szCs w:val="24"/>
+        </w:rPr>
+        <w:t>builtins</w:t>
+      </w:r>
+      <w:proofErr w:type="spellEnd"/>
+      <w:r>
+        <w:rPr>
+          <w:rFonts w:ascii="Times New Roman" w:hAnsi="Times New Roman" w:cs="Times New Roman"/>
+          <w:sz w:val="24"/>
+          <w:szCs w:val="24"/>
+        </w:rPr>
+        <w:t xml:space="preserve"> no google e acessar o </w:t>
+      </w:r>
+      <w:proofErr w:type="spellStart"/>
+      <w:r>
+        <w:rPr>
+          <w:rFonts w:ascii="Times New Roman" w:hAnsi="Times New Roman" w:cs="Times New Roman"/>
+          <w:sz w:val="24"/>
+          <w:szCs w:val="24"/>
+        </w:rPr>
+        <w:t>doc</w:t>
+      </w:r>
+      <w:proofErr w:type="spellEnd"/>
+      <w:r>
+        <w:rPr>
+          <w:rFonts w:ascii="Times New Roman" w:hAnsi="Times New Roman" w:cs="Times New Roman"/>
+          <w:sz w:val="24"/>
+          <w:szCs w:val="24"/>
+        </w:rPr>
+        <w:t xml:space="preserve"> do site oficial da versão python que deseja ver.</w:t>
       </w:r>
     </w:p>
     <w:p>
@@ -4502,8 +5462,27 @@
           <w:sz w:val="24"/>
           <w:szCs w:val="24"/>
         </w:rPr>
-        <w:t xml:space="preserve">A biblioteca Random é na verdade um pseudo-random pq não gera um número verdadeiramente aleatório, o número é gerado a partir de uma </w:t>
-      </w:r>
+        <w:t xml:space="preserve">A biblioteca Random é na verdade um </w:t>
+      </w:r>
+      <w:proofErr w:type="spellStart"/>
+      <w:r>
+        <w:rPr>
+          <w:rFonts w:ascii="Times New Roman" w:hAnsi="Times New Roman" w:cs="Times New Roman"/>
+          <w:sz w:val="24"/>
+          <w:szCs w:val="24"/>
+        </w:rPr>
+        <w:t>pseudo-random</w:t>
+      </w:r>
+      <w:proofErr w:type="spellEnd"/>
+      <w:r>
+        <w:rPr>
+          <w:rFonts w:ascii="Times New Roman" w:hAnsi="Times New Roman" w:cs="Times New Roman"/>
+          <w:sz w:val="24"/>
+          <w:szCs w:val="24"/>
+        </w:rPr>
+        <w:t xml:space="preserve"> pq não gera um número verdadeiramente aleatório, o número é gerado a partir de uma </w:t>
+      </w:r>
+      <w:proofErr w:type="spellStart"/>
       <w:r>
         <w:rPr>
           <w:rFonts w:ascii="Times New Roman" w:hAnsi="Times New Roman" w:cs="Times New Roman"/>
@@ -4514,13 +5493,50 @@
         </w:rPr>
         <w:t>seed</w:t>
       </w:r>
-      <w:r>
-        <w:rPr>
-          <w:rFonts w:ascii="Times New Roman" w:hAnsi="Times New Roman" w:cs="Times New Roman"/>
-          <w:sz w:val="24"/>
-          <w:szCs w:val="24"/>
-        </w:rPr>
-        <w:t xml:space="preserve"> que podemos definir caso a gente queira, por exemplo, caso setamos a seed 100, sempre que rodarmos o código o número Random aleatório que será gerado será o 19 indefinidamente.</w:t>
+      <w:proofErr w:type="spellEnd"/>
+      <w:r>
+        <w:rPr>
+          <w:rFonts w:ascii="Times New Roman" w:hAnsi="Times New Roman" w:cs="Times New Roman"/>
+          <w:sz w:val="24"/>
+          <w:szCs w:val="24"/>
+        </w:rPr>
+        <w:t xml:space="preserve"> que podemos definir caso a gente queira, por exemplo, caso </w:t>
+      </w:r>
+      <w:proofErr w:type="spellStart"/>
+      <w:r>
+        <w:rPr>
+          <w:rFonts w:ascii="Times New Roman" w:hAnsi="Times New Roman" w:cs="Times New Roman"/>
+          <w:sz w:val="24"/>
+          <w:szCs w:val="24"/>
+        </w:rPr>
+        <w:t>setamos</w:t>
+      </w:r>
+      <w:proofErr w:type="spellEnd"/>
+      <w:r>
+        <w:rPr>
+          <w:rFonts w:ascii="Times New Roman" w:hAnsi="Times New Roman" w:cs="Times New Roman"/>
+          <w:sz w:val="24"/>
+          <w:szCs w:val="24"/>
+        </w:rPr>
+        <w:t xml:space="preserve"> a </w:t>
+      </w:r>
+      <w:proofErr w:type="spellStart"/>
+      <w:r>
+        <w:rPr>
+          <w:rFonts w:ascii="Times New Roman" w:hAnsi="Times New Roman" w:cs="Times New Roman"/>
+          <w:sz w:val="24"/>
+          <w:szCs w:val="24"/>
+        </w:rPr>
+        <w:t>seed</w:t>
+      </w:r>
+      <w:proofErr w:type="spellEnd"/>
+      <w:r>
+        <w:rPr>
+          <w:rFonts w:ascii="Times New Roman" w:hAnsi="Times New Roman" w:cs="Times New Roman"/>
+          <w:sz w:val="24"/>
+          <w:szCs w:val="24"/>
+        </w:rPr>
+        <w:t xml:space="preserve"> 100, sempre que rodarmos o código o número Random aleatório que será gerado será o 19 indefinidamente.</w:t>
       </w:r>
     </w:p>
     <w:p>
@@ -4626,15 +5642,27 @@
         </w:rPr>
         <w:t xml:space="preserve"> Para evitar que a pontuação fique negativa caso o cálculo dê um número negativo, utilizamos a função </w:t>
       </w:r>
-      <w:r>
-        <w:rPr>
-          <w:rFonts w:ascii="Times New Roman" w:hAnsi="Times New Roman" w:cs="Times New Roman"/>
-          <w:i/>
-          <w:iCs/>
-          <w:sz w:val="24"/>
-          <w:szCs w:val="24"/>
-        </w:rPr>
-        <w:t>abs()</w:t>
+      <w:proofErr w:type="spellStart"/>
+      <w:r>
+        <w:rPr>
+          <w:rFonts w:ascii="Times New Roman" w:hAnsi="Times New Roman" w:cs="Times New Roman"/>
+          <w:i/>
+          <w:iCs/>
+          <w:sz w:val="24"/>
+          <w:szCs w:val="24"/>
+        </w:rPr>
+        <w:t>abs</w:t>
+      </w:r>
+      <w:proofErr w:type="spellEnd"/>
+      <w:r>
+        <w:rPr>
+          <w:rFonts w:ascii="Times New Roman" w:hAnsi="Times New Roman" w:cs="Times New Roman"/>
+          <w:i/>
+          <w:iCs/>
+          <w:sz w:val="24"/>
+          <w:szCs w:val="24"/>
+        </w:rPr>
+        <w:t>()</w:t>
       </w:r>
       <w:r>
         <w:rPr>
@@ -4738,7 +5766,25 @@
           <w:sz w:val="24"/>
           <w:szCs w:val="24"/>
         </w:rPr>
-        <w:t xml:space="preserve"> Para fazer uma divisão que nos retorne número float podemos usar “/” para fazer uma que retorne número inteiro usamos “//”. Ex.: 3 / 2 = 1.5;    3 // 2 = 1.</w:t>
+        <w:t xml:space="preserve"> Para fazer uma divisão que nos retorne número </w:t>
+      </w:r>
+      <w:proofErr w:type="spellStart"/>
+      <w:r>
+        <w:rPr>
+          <w:rFonts w:ascii="Times New Roman" w:hAnsi="Times New Roman" w:cs="Times New Roman"/>
+          <w:sz w:val="24"/>
+          <w:szCs w:val="24"/>
+        </w:rPr>
+        <w:t>float</w:t>
+      </w:r>
+      <w:proofErr w:type="spellEnd"/>
+      <w:r>
+        <w:rPr>
+          <w:rFonts w:ascii="Times New Roman" w:hAnsi="Times New Roman" w:cs="Times New Roman"/>
+          <w:sz w:val="24"/>
+          <w:szCs w:val="24"/>
+        </w:rPr>
+        <w:t xml:space="preserve"> podemos usar “/” para fazer uma que retorne número inteiro usamos “//”. Ex.: 3 / 2 = 1.5;    3 // 2 = 1.</w:t>
       </w:r>
     </w:p>
     <w:p>
@@ -4844,6 +5890,7 @@
         </w:rPr>
         <w:t xml:space="preserve"> Para criar uma função precisamos colocar </w:t>
       </w:r>
+      <w:proofErr w:type="spellStart"/>
       <w:r>
         <w:rPr>
           <w:rFonts w:ascii="Times New Roman" w:hAnsi="Times New Roman" w:cs="Times New Roman"/>
@@ -4854,6 +5901,7 @@
         </w:rPr>
         <w:t>def</w:t>
       </w:r>
+      <w:proofErr w:type="spellEnd"/>
       <w:r>
         <w:rPr>
           <w:rFonts w:ascii="Times New Roman" w:hAnsi="Times New Roman" w:cs="Times New Roman"/>
@@ -4862,15 +5910,27 @@
         </w:rPr>
         <w:t xml:space="preserve"> </w:t>
       </w:r>
-      <w:r>
-        <w:rPr>
-          <w:rFonts w:ascii="Times New Roman" w:hAnsi="Times New Roman" w:cs="Times New Roman"/>
-          <w:i/>
-          <w:iCs/>
-          <w:sz w:val="24"/>
-          <w:szCs w:val="24"/>
-        </w:rPr>
-        <w:t>nome_da_função():</w:t>
+      <w:proofErr w:type="spellStart"/>
+      <w:r>
+        <w:rPr>
+          <w:rFonts w:ascii="Times New Roman" w:hAnsi="Times New Roman" w:cs="Times New Roman"/>
+          <w:i/>
+          <w:iCs/>
+          <w:sz w:val="24"/>
+          <w:szCs w:val="24"/>
+        </w:rPr>
+        <w:t>nome_da_função</w:t>
+      </w:r>
+      <w:proofErr w:type="spellEnd"/>
+      <w:r>
+        <w:rPr>
+          <w:rFonts w:ascii="Times New Roman" w:hAnsi="Times New Roman" w:cs="Times New Roman"/>
+          <w:i/>
+          <w:iCs/>
+          <w:sz w:val="24"/>
+          <w:szCs w:val="24"/>
+        </w:rPr>
+        <w:t>():</w:t>
       </w:r>
     </w:p>
     <w:p>
@@ -4922,7 +5982,25 @@
           <w:sz w:val="24"/>
           <w:szCs w:val="24"/>
         </w:rPr>
-        <w:t xml:space="preserve"> O problema de transformar arquivos em funções é que não podemos mais executar aquele arquivo diretamente, apenas se for pelo arquivo que está importando ele.</w:t>
+        <w:t xml:space="preserve"> O problema de transformar arquivos em funções é que não podemos mais executar aquele arquivo diretamente, apenas se for pelo arquivo que está </w:t>
+      </w:r>
+      <w:proofErr w:type="gramStart"/>
+      <w:r>
+        <w:rPr>
+          <w:rFonts w:ascii="Times New Roman" w:hAnsi="Times New Roman" w:cs="Times New Roman"/>
+          <w:sz w:val="24"/>
+          <w:szCs w:val="24"/>
+        </w:rPr>
+        <w:t>importando ele</w:t>
+      </w:r>
+      <w:proofErr w:type="gramEnd"/>
+      <w:r>
+        <w:rPr>
+          <w:rFonts w:ascii="Times New Roman" w:hAnsi="Times New Roman" w:cs="Times New Roman"/>
+          <w:sz w:val="24"/>
+          <w:szCs w:val="24"/>
+        </w:rPr>
+        <w:t>.</w:t>
       </w:r>
     </w:p>
     <w:p>
@@ -4959,7 +6037,51 @@
           <w:sz w:val="24"/>
           <w:szCs w:val="24"/>
         </w:rPr>
-        <w:t>if (__name__ == “__main__”): nome_da_função()</w:t>
+        <w:t>if (__name__ == “__</w:t>
+      </w:r>
+      <w:proofErr w:type="spellStart"/>
+      <w:r>
+        <w:rPr>
+          <w:rFonts w:ascii="Times New Roman" w:hAnsi="Times New Roman" w:cs="Times New Roman"/>
+          <w:i/>
+          <w:iCs/>
+          <w:sz w:val="24"/>
+          <w:szCs w:val="24"/>
+        </w:rPr>
+        <w:t>main</w:t>
+      </w:r>
+      <w:proofErr w:type="spellEnd"/>
+      <w:r>
+        <w:rPr>
+          <w:rFonts w:ascii="Times New Roman" w:hAnsi="Times New Roman" w:cs="Times New Roman"/>
+          <w:i/>
+          <w:iCs/>
+          <w:sz w:val="24"/>
+          <w:szCs w:val="24"/>
+        </w:rPr>
+        <w:t xml:space="preserve">__”): </w:t>
+      </w:r>
+      <w:proofErr w:type="spellStart"/>
+      <w:r>
+        <w:rPr>
+          <w:rFonts w:ascii="Times New Roman" w:hAnsi="Times New Roman" w:cs="Times New Roman"/>
+          <w:i/>
+          <w:iCs/>
+          <w:sz w:val="24"/>
+          <w:szCs w:val="24"/>
+        </w:rPr>
+        <w:t>nome_da_função</w:t>
+      </w:r>
+      <w:proofErr w:type="spellEnd"/>
+      <w:r>
+        <w:rPr>
+          <w:rFonts w:ascii="Times New Roman" w:hAnsi="Times New Roman" w:cs="Times New Roman"/>
+          <w:i/>
+          <w:iCs/>
+          <w:sz w:val="24"/>
+          <w:szCs w:val="24"/>
+        </w:rPr>
+        <w:t>()</w:t>
       </w:r>
       <w:r>
         <w:rPr>
@@ -5237,6 +6359,7 @@
         </w:rPr>
         <w:t xml:space="preserve">Podemos utilizar a palavra/comando </w:t>
       </w:r>
+      <w:proofErr w:type="spellStart"/>
       <w:r>
         <w:rPr>
           <w:rFonts w:ascii="Times New Roman" w:hAnsi="Times New Roman" w:cs="Times New Roman"/>
@@ -5247,6 +6370,7 @@
         </w:rPr>
         <w:t>not</w:t>
       </w:r>
+      <w:proofErr w:type="spellEnd"/>
       <w:r>
         <w:rPr>
           <w:rFonts w:ascii="Times New Roman" w:hAnsi="Times New Roman" w:cs="Times New Roman"/>
@@ -5292,6 +6416,7 @@
         </w:rPr>
         <w:t>While(</w:t>
       </w:r>
+      <w:proofErr w:type="spellStart"/>
       <w:r>
         <w:rPr>
           <w:rFonts w:ascii="Times New Roman" w:hAnsi="Times New Roman" w:cs="Times New Roman"/>
@@ -5303,6 +6428,7 @@
         </w:rPr>
         <w:t>not</w:t>
       </w:r>
+      <w:proofErr w:type="spellEnd"/>
       <w:r>
         <w:rPr>
           <w:rFonts w:ascii="Times New Roman" w:hAnsi="Times New Roman" w:cs="Times New Roman"/>
@@ -5334,6 +6460,7 @@
         </w:rPr>
         <w:t xml:space="preserve"> </w:t>
       </w:r>
+      <w:proofErr w:type="spellStart"/>
       <w:r>
         <w:rPr>
           <w:rFonts w:ascii="Times New Roman" w:hAnsi="Times New Roman" w:cs="Times New Roman"/>
@@ -5345,6 +6472,7 @@
         </w:rPr>
         <w:t>not</w:t>
       </w:r>
+      <w:proofErr w:type="spellEnd"/>
       <w:r>
         <w:rPr>
           <w:rFonts w:ascii="Times New Roman" w:hAnsi="Times New Roman" w:cs="Times New Roman"/>
@@ -5470,7 +6598,25 @@
           <w:sz w:val="24"/>
           <w:szCs w:val="24"/>
         </w:rPr>
-        <w:t xml:space="preserve"> Bool recebem valores como 0, “ ” e none e consideram como falsos, mas o contrário também é verdade, ou seja, 1, “teste” e true são considerados como verdadeiros.</w:t>
+        <w:t xml:space="preserve"> Bool recebem valores como 0, “ ” e </w:t>
+      </w:r>
+      <w:proofErr w:type="spellStart"/>
+      <w:r>
+        <w:rPr>
+          <w:rFonts w:ascii="Times New Roman" w:hAnsi="Times New Roman" w:cs="Times New Roman"/>
+          <w:sz w:val="24"/>
+          <w:szCs w:val="24"/>
+        </w:rPr>
+        <w:t>none</w:t>
+      </w:r>
+      <w:proofErr w:type="spellEnd"/>
+      <w:r>
+        <w:rPr>
+          <w:rFonts w:ascii="Times New Roman" w:hAnsi="Times New Roman" w:cs="Times New Roman"/>
+          <w:sz w:val="24"/>
+          <w:szCs w:val="24"/>
+        </w:rPr>
+        <w:t xml:space="preserve"> e consideram como falsos, mas o contrário também é verdade, ou seja, 1, “teste” e true são considerados como verdadeiros.</w:t>
       </w:r>
     </w:p>
     <w:p>
@@ -5609,15 +6755,27 @@
         </w:rPr>
         <w:t xml:space="preserve"> Usar a função .</w:t>
       </w:r>
-      <w:r>
-        <w:rPr>
-          <w:rFonts w:ascii="Times New Roman" w:hAnsi="Times New Roman" w:cs="Times New Roman"/>
-          <w:i/>
-          <w:iCs/>
-          <w:sz w:val="24"/>
-          <w:szCs w:val="24"/>
-        </w:rPr>
-        <w:t>lower()</w:t>
+      <w:proofErr w:type="spellStart"/>
+      <w:r>
+        <w:rPr>
+          <w:rFonts w:ascii="Times New Roman" w:hAnsi="Times New Roman" w:cs="Times New Roman"/>
+          <w:i/>
+          <w:iCs/>
+          <w:sz w:val="24"/>
+          <w:szCs w:val="24"/>
+        </w:rPr>
+        <w:t>lower</w:t>
+      </w:r>
+      <w:proofErr w:type="spellEnd"/>
+      <w:r>
+        <w:rPr>
+          <w:rFonts w:ascii="Times New Roman" w:hAnsi="Times New Roman" w:cs="Times New Roman"/>
+          <w:i/>
+          <w:iCs/>
+          <w:sz w:val="24"/>
+          <w:szCs w:val="24"/>
+        </w:rPr>
+        <w:t>()</w:t>
       </w:r>
       <w:r>
         <w:rPr>
@@ -5633,7 +6791,43 @@
           <w:sz w:val="24"/>
           <w:szCs w:val="24"/>
         </w:rPr>
-        <w:t>/input fará com que essa string toda seja convertida para lowercase, mesmo que tenha sido escrita em capslock.</w:t>
+        <w:t xml:space="preserve">/input fará com que essa string toda seja convertida para </w:t>
+      </w:r>
+      <w:proofErr w:type="spellStart"/>
+      <w:r>
+        <w:rPr>
+          <w:rFonts w:ascii="Times New Roman" w:hAnsi="Times New Roman" w:cs="Times New Roman"/>
+          <w:sz w:val="24"/>
+          <w:szCs w:val="24"/>
+        </w:rPr>
+        <w:t>lowercase</w:t>
+      </w:r>
+      <w:proofErr w:type="spellEnd"/>
+      <w:r>
+        <w:rPr>
+          <w:rFonts w:ascii="Times New Roman" w:hAnsi="Times New Roman" w:cs="Times New Roman"/>
+          <w:sz w:val="24"/>
+          <w:szCs w:val="24"/>
+        </w:rPr>
+        <w:t xml:space="preserve">, mesmo que tenha sido escrita em </w:t>
+      </w:r>
+      <w:proofErr w:type="spellStart"/>
+      <w:r>
+        <w:rPr>
+          <w:rFonts w:ascii="Times New Roman" w:hAnsi="Times New Roman" w:cs="Times New Roman"/>
+          <w:sz w:val="24"/>
+          <w:szCs w:val="24"/>
+        </w:rPr>
+        <w:t>capslock</w:t>
+      </w:r>
+      <w:proofErr w:type="spellEnd"/>
+      <w:r>
+        <w:rPr>
+          <w:rFonts w:ascii="Times New Roman" w:hAnsi="Times New Roman" w:cs="Times New Roman"/>
+          <w:sz w:val="24"/>
+          <w:szCs w:val="24"/>
+        </w:rPr>
+        <w:t>.</w:t>
       </w:r>
     </w:p>
     <w:p>
@@ -5752,15 +6946,27 @@
         </w:rPr>
         <w:t xml:space="preserve"> </w:t>
       </w:r>
-      <w:r>
-        <w:rPr>
-          <w:rFonts w:ascii="Times New Roman" w:hAnsi="Times New Roman" w:cs="Times New Roman"/>
-          <w:i/>
-          <w:iCs/>
-          <w:sz w:val="24"/>
-          <w:szCs w:val="24"/>
-        </w:rPr>
-        <w:t>Endswith(“str”)</w:t>
+      <w:proofErr w:type="spellStart"/>
+      <w:r>
+        <w:rPr>
+          <w:rFonts w:ascii="Times New Roman" w:hAnsi="Times New Roman" w:cs="Times New Roman"/>
+          <w:i/>
+          <w:iCs/>
+          <w:sz w:val="24"/>
+          <w:szCs w:val="24"/>
+        </w:rPr>
+        <w:t>Endswith</w:t>
+      </w:r>
+      <w:proofErr w:type="spellEnd"/>
+      <w:r>
+        <w:rPr>
+          <w:rFonts w:ascii="Times New Roman" w:hAnsi="Times New Roman" w:cs="Times New Roman"/>
+          <w:i/>
+          <w:iCs/>
+          <w:sz w:val="24"/>
+          <w:szCs w:val="24"/>
+        </w:rPr>
+        <w:t>(“str”)</w:t>
       </w:r>
       <w:r>
         <w:rPr>
@@ -5789,15 +6995,27 @@
           <w:u w:val="single"/>
         </w:rPr>
       </w:pPr>
-      <w:r>
-        <w:rPr>
-          <w:rFonts w:ascii="Times New Roman" w:hAnsi="Times New Roman" w:cs="Times New Roman"/>
-          <w:i/>
-          <w:iCs/>
-          <w:sz w:val="24"/>
-          <w:szCs w:val="24"/>
-        </w:rPr>
-        <w:t>Startswith(“str”)</w:t>
+      <w:proofErr w:type="spellStart"/>
+      <w:r>
+        <w:rPr>
+          <w:rFonts w:ascii="Times New Roman" w:hAnsi="Times New Roman" w:cs="Times New Roman"/>
+          <w:i/>
+          <w:iCs/>
+          <w:sz w:val="24"/>
+          <w:szCs w:val="24"/>
+        </w:rPr>
+        <w:t>Startswith</w:t>
+      </w:r>
+      <w:proofErr w:type="spellEnd"/>
+      <w:r>
+        <w:rPr>
+          <w:rFonts w:ascii="Times New Roman" w:hAnsi="Times New Roman" w:cs="Times New Roman"/>
+          <w:i/>
+          <w:iCs/>
+          <w:sz w:val="24"/>
+          <w:szCs w:val="24"/>
+        </w:rPr>
+        <w:t>(“str”)</w:t>
       </w:r>
       <w:r>
         <w:rPr>
@@ -5878,6 +7096,80 @@
           <w:szCs w:val="24"/>
         </w:rPr>
         <w:t xml:space="preserve"> Importante lembrar que todas essas funções não alteram a str original, mas sim geram uma nova str com a modificação colocada.</w:t>
+      </w:r>
+    </w:p>
+    <w:p>
+      <w:pPr>
+        <w:pStyle w:val="PargrafodaLista"/>
+        <w:spacing w:before="240"/>
+        <w:ind w:left="1080"/>
+        <w:jc w:val="both"/>
+        <w:rPr>
+          <w:rFonts w:ascii="Times New Roman" w:hAnsi="Times New Roman" w:cs="Times New Roman"/>
+          <w:b/>
+          <w:bCs/>
+          <w:sz w:val="24"/>
+          <w:szCs w:val="24"/>
+          <w:u w:val="single"/>
+        </w:rPr>
+      </w:pPr>
+    </w:p>
+    <w:p>
+      <w:pPr>
+        <w:pStyle w:val="PargrafodaLista"/>
+        <w:numPr>
+          <w:ilvl w:val="0"/>
+          <w:numId w:val="2"/>
+        </w:numPr>
+        <w:spacing w:before="240"/>
+        <w:jc w:val="both"/>
+        <w:rPr>
+          <w:rFonts w:ascii="Times New Roman" w:hAnsi="Times New Roman" w:cs="Times New Roman"/>
+          <w:b/>
+          <w:bCs/>
+          <w:sz w:val="24"/>
+          <w:szCs w:val="24"/>
+          <w:u w:val="single"/>
+        </w:rPr>
+      </w:pPr>
+      <w:r>
+        <w:rPr>
+          <w:rFonts w:ascii="Times New Roman" w:hAnsi="Times New Roman" w:cs="Times New Roman"/>
+          <w:b/>
+          <w:bCs/>
+          <w:sz w:val="24"/>
+          <w:szCs w:val="24"/>
+          <w:u w:val="single"/>
+        </w:rPr>
+        <w:t>Aula 3 – Conhecendo e Trabalhando com Listas:</w:t>
+      </w:r>
+    </w:p>
+    <w:p>
+      <w:pPr>
+        <w:pStyle w:val="PargrafodaLista"/>
+        <w:numPr>
+          <w:ilvl w:val="1"/>
+          <w:numId w:val="2"/>
+        </w:numPr>
+        <w:spacing w:before="240"/>
+        <w:jc w:val="both"/>
+        <w:rPr>
+          <w:rFonts w:ascii="Times New Roman" w:hAnsi="Times New Roman" w:cs="Times New Roman"/>
+          <w:b/>
+          <w:bCs/>
+          <w:sz w:val="24"/>
+          <w:szCs w:val="24"/>
+          <w:u w:val="single"/>
+        </w:rPr>
+      </w:pPr>
+      <w:r>
+        <w:rPr>
+          <w:rFonts w:ascii="Times New Roman" w:hAnsi="Times New Roman" w:cs="Times New Roman"/>
+          <w:sz w:val="24"/>
+          <w:szCs w:val="24"/>
+        </w:rPr>
+        <w:lastRenderedPageBreak/>
+        <w:t xml:space="preserve"> </w:t>
       </w:r>
     </w:p>
     <w:sectPr>

</xml_diff>

<commit_message>
Estrutura de dados: list
Aprendemos como criar e todas as funções que podemos utilizar com uma lista, proporcionando uma gama gigantesca de novas possibilidades.
</commit_message>
<xml_diff>
--- a/Python/Anotações/Python.docx
+++ b/Python/Anotações/Python.docx
@@ -7117,6 +7117,22 @@
     <w:p>
       <w:pPr>
         <w:pStyle w:val="PargrafodaLista"/>
+        <w:spacing w:before="240"/>
+        <w:ind w:left="1080"/>
+        <w:jc w:val="both"/>
+        <w:rPr>
+          <w:rFonts w:ascii="Times New Roman" w:hAnsi="Times New Roman" w:cs="Times New Roman"/>
+          <w:b/>
+          <w:bCs/>
+          <w:sz w:val="24"/>
+          <w:szCs w:val="24"/>
+          <w:u w:val="single"/>
+        </w:rPr>
+      </w:pPr>
+    </w:p>
+    <w:p>
+      <w:pPr>
+        <w:pStyle w:val="PargrafodaLista"/>
         <w:numPr>
           <w:ilvl w:val="0"/>
           <w:numId w:val="2"/>
@@ -7141,6 +7157,7 @@
           <w:szCs w:val="24"/>
           <w:u w:val="single"/>
         </w:rPr>
+        <w:lastRenderedPageBreak/>
         <w:t>Aula 3 – Conhecendo e Trabalhando com Listas:</w:t>
       </w:r>
     </w:p>
@@ -7168,9 +7185,1214 @@
           <w:sz w:val="24"/>
           <w:szCs w:val="24"/>
         </w:rPr>
-        <w:lastRenderedPageBreak/>
         <w:t xml:space="preserve"> </w:t>
       </w:r>
+      <w:r>
+        <w:rPr>
+          <w:rFonts w:ascii="Times New Roman" w:hAnsi="Times New Roman" w:cs="Times New Roman"/>
+          <w:sz w:val="24"/>
+          <w:szCs w:val="24"/>
+        </w:rPr>
+        <w:t>Para fazer com que o python se lembre de uma estrutura que já foi utilizada, como no jogo da forca, podemos usar listas.</w:t>
+      </w:r>
+    </w:p>
+    <w:p>
+      <w:pPr>
+        <w:pStyle w:val="PargrafodaLista"/>
+        <w:numPr>
+          <w:ilvl w:val="2"/>
+          <w:numId w:val="2"/>
+        </w:numPr>
+        <w:spacing w:before="240"/>
+        <w:jc w:val="both"/>
+        <w:rPr>
+          <w:rFonts w:ascii="Times New Roman" w:hAnsi="Times New Roman" w:cs="Times New Roman"/>
+          <w:b/>
+          <w:bCs/>
+          <w:sz w:val="24"/>
+          <w:szCs w:val="24"/>
+          <w:u w:val="single"/>
+        </w:rPr>
+      </w:pPr>
+      <w:r>
+        <w:rPr>
+          <w:rFonts w:ascii="Times New Roman" w:hAnsi="Times New Roman" w:cs="Times New Roman"/>
+          <w:sz w:val="24"/>
+          <w:szCs w:val="24"/>
+        </w:rPr>
+        <w:t xml:space="preserve">Para saber mais a respeito de listas, segue a documentação: </w:t>
+      </w:r>
+      <w:hyperlink r:id="rId10" w:history="1">
+        <w:r>
+          <w:rPr>
+            <w:rStyle w:val="Hyperlink"/>
+            <w:rFonts w:ascii="Times New Roman" w:hAnsi="Times New Roman" w:cs="Times New Roman"/>
+            <w:sz w:val="24"/>
+            <w:szCs w:val="24"/>
+          </w:rPr>
+          <w:t>https://docs.python.org/3/tutorial/datastructures.html</w:t>
+        </w:r>
+      </w:hyperlink>
+    </w:p>
+    <w:p>
+      <w:pPr>
+        <w:pStyle w:val="PargrafodaLista"/>
+        <w:numPr>
+          <w:ilvl w:val="1"/>
+          <w:numId w:val="2"/>
+        </w:numPr>
+        <w:spacing w:before="240"/>
+        <w:jc w:val="both"/>
+        <w:rPr>
+          <w:rFonts w:ascii="Times New Roman" w:hAnsi="Times New Roman" w:cs="Times New Roman"/>
+          <w:b/>
+          <w:bCs/>
+          <w:sz w:val="24"/>
+          <w:szCs w:val="24"/>
+          <w:u w:val="single"/>
+        </w:rPr>
+      </w:pPr>
+      <w:r>
+        <w:rPr>
+          <w:rFonts w:ascii="Times New Roman" w:hAnsi="Times New Roman" w:cs="Times New Roman"/>
+          <w:sz w:val="24"/>
+          <w:szCs w:val="24"/>
+        </w:rPr>
+        <w:t xml:space="preserve"> Utilizando listas ou strings podemos perguntar para o python se determinado valor ou letra existe naquela str ou palavra.</w:t>
+      </w:r>
+    </w:p>
+    <w:p>
+      <w:pPr>
+        <w:pStyle w:val="PargrafodaLista"/>
+        <w:numPr>
+          <w:ilvl w:val="2"/>
+          <w:numId w:val="2"/>
+        </w:numPr>
+        <w:spacing w:before="240"/>
+        <w:jc w:val="both"/>
+        <w:rPr>
+          <w:rFonts w:ascii="Times New Roman" w:hAnsi="Times New Roman" w:cs="Times New Roman"/>
+          <w:b/>
+          <w:bCs/>
+          <w:sz w:val="24"/>
+          <w:szCs w:val="24"/>
+          <w:u w:val="single"/>
+        </w:rPr>
+      </w:pPr>
+      <w:r>
+        <w:rPr>
+          <w:rFonts w:ascii="Times New Roman" w:hAnsi="Times New Roman" w:cs="Times New Roman"/>
+          <w:sz w:val="24"/>
+          <w:szCs w:val="24"/>
+        </w:rPr>
+        <w:t>Como exemplo podemos fazer:</w:t>
+      </w:r>
+    </w:p>
+    <w:p>
+      <w:pPr>
+        <w:pStyle w:val="PargrafodaLista"/>
+        <w:numPr>
+          <w:ilvl w:val="2"/>
+          <w:numId w:val="2"/>
+        </w:numPr>
+        <w:spacing w:before="240"/>
+        <w:jc w:val="both"/>
+        <w:rPr>
+          <w:rFonts w:ascii="Times New Roman" w:hAnsi="Times New Roman" w:cs="Times New Roman"/>
+          <w:b/>
+          <w:bCs/>
+          <w:i/>
+          <w:iCs/>
+          <w:sz w:val="24"/>
+          <w:szCs w:val="24"/>
+          <w:u w:val="single"/>
+        </w:rPr>
+      </w:pPr>
+      <w:r>
+        <w:rPr>
+          <w:rFonts w:ascii="Times New Roman" w:hAnsi="Times New Roman" w:cs="Times New Roman"/>
+          <w:i/>
+          <w:iCs/>
+          <w:sz w:val="24"/>
+          <w:szCs w:val="24"/>
+        </w:rPr>
+        <w:t>Valores = [1, 2, 3, 4, “x”]</w:t>
+      </w:r>
+    </w:p>
+    <w:p>
+      <w:pPr>
+        <w:pStyle w:val="PargrafodaLista"/>
+        <w:numPr>
+          <w:ilvl w:val="2"/>
+          <w:numId w:val="2"/>
+        </w:numPr>
+        <w:spacing w:before="240"/>
+        <w:jc w:val="both"/>
+        <w:rPr>
+          <w:rFonts w:ascii="Times New Roman" w:hAnsi="Times New Roman" w:cs="Times New Roman"/>
+          <w:b/>
+          <w:bCs/>
+          <w:i/>
+          <w:iCs/>
+          <w:sz w:val="24"/>
+          <w:szCs w:val="24"/>
+          <w:u w:val="single"/>
+        </w:rPr>
+      </w:pPr>
+      <w:r>
+        <w:rPr>
+          <w:rFonts w:ascii="Times New Roman" w:hAnsi="Times New Roman" w:cs="Times New Roman"/>
+          <w:i/>
+          <w:iCs/>
+          <w:sz w:val="24"/>
+          <w:szCs w:val="24"/>
+        </w:rPr>
+        <w:t>3 in valores</w:t>
+      </w:r>
+    </w:p>
+    <w:p>
+      <w:pPr>
+        <w:pStyle w:val="PargrafodaLista"/>
+        <w:numPr>
+          <w:ilvl w:val="2"/>
+          <w:numId w:val="2"/>
+        </w:numPr>
+        <w:spacing w:before="240"/>
+        <w:jc w:val="both"/>
+        <w:rPr>
+          <w:rFonts w:ascii="Times New Roman" w:hAnsi="Times New Roman" w:cs="Times New Roman"/>
+          <w:b/>
+          <w:bCs/>
+          <w:sz w:val="24"/>
+          <w:szCs w:val="24"/>
+          <w:u w:val="single"/>
+        </w:rPr>
+      </w:pPr>
+      <w:r>
+        <w:rPr>
+          <w:rFonts w:ascii="Times New Roman" w:hAnsi="Times New Roman" w:cs="Times New Roman"/>
+          <w:sz w:val="24"/>
+          <w:szCs w:val="24"/>
+          <w:u w:val="single"/>
+        </w:rPr>
+        <w:t>Python responde: true</w:t>
+      </w:r>
+    </w:p>
+    <w:p>
+      <w:pPr>
+        <w:pStyle w:val="PargrafodaLista"/>
+        <w:numPr>
+          <w:ilvl w:val="2"/>
+          <w:numId w:val="2"/>
+        </w:numPr>
+        <w:spacing w:before="240"/>
+        <w:jc w:val="both"/>
+        <w:rPr>
+          <w:rFonts w:ascii="Times New Roman" w:hAnsi="Times New Roman" w:cs="Times New Roman"/>
+          <w:b/>
+          <w:bCs/>
+          <w:i/>
+          <w:iCs/>
+          <w:sz w:val="24"/>
+          <w:szCs w:val="24"/>
+          <w:u w:val="single"/>
+        </w:rPr>
+      </w:pPr>
+      <w:r>
+        <w:rPr>
+          <w:rFonts w:ascii="Times New Roman" w:hAnsi="Times New Roman" w:cs="Times New Roman"/>
+          <w:i/>
+          <w:iCs/>
+          <w:sz w:val="24"/>
+          <w:szCs w:val="24"/>
+        </w:rPr>
+        <w:t>6 in valores</w:t>
+      </w:r>
+    </w:p>
+    <w:p>
+      <w:pPr>
+        <w:pStyle w:val="PargrafodaLista"/>
+        <w:numPr>
+          <w:ilvl w:val="2"/>
+          <w:numId w:val="2"/>
+        </w:numPr>
+        <w:spacing w:before="240"/>
+        <w:jc w:val="both"/>
+        <w:rPr>
+          <w:rFonts w:ascii="Times New Roman" w:hAnsi="Times New Roman" w:cs="Times New Roman"/>
+          <w:b/>
+          <w:bCs/>
+          <w:sz w:val="24"/>
+          <w:szCs w:val="24"/>
+          <w:u w:val="single"/>
+        </w:rPr>
+      </w:pPr>
+      <w:r>
+        <w:rPr>
+          <w:rFonts w:ascii="Times New Roman" w:hAnsi="Times New Roman" w:cs="Times New Roman"/>
+          <w:sz w:val="24"/>
+          <w:szCs w:val="24"/>
+          <w:u w:val="single"/>
+        </w:rPr>
+        <w:t xml:space="preserve">Python responde: </w:t>
+      </w:r>
+      <w:r>
+        <w:rPr>
+          <w:rFonts w:ascii="Times New Roman" w:hAnsi="Times New Roman" w:cs="Times New Roman"/>
+          <w:sz w:val="24"/>
+          <w:szCs w:val="24"/>
+          <w:u w:val="single"/>
+        </w:rPr>
+        <w:t>false</w:t>
+      </w:r>
+    </w:p>
+    <w:p>
+      <w:pPr>
+        <w:pStyle w:val="PargrafodaLista"/>
+        <w:numPr>
+          <w:ilvl w:val="2"/>
+          <w:numId w:val="2"/>
+        </w:numPr>
+        <w:spacing w:before="240"/>
+        <w:jc w:val="both"/>
+        <w:rPr>
+          <w:rFonts w:ascii="Times New Roman" w:hAnsi="Times New Roman" w:cs="Times New Roman"/>
+          <w:i/>
+          <w:iCs/>
+          <w:sz w:val="24"/>
+          <w:szCs w:val="24"/>
+          <w:u w:val="single"/>
+        </w:rPr>
+      </w:pPr>
+      <w:r>
+        <w:rPr>
+          <w:rFonts w:ascii="Times New Roman" w:hAnsi="Times New Roman" w:cs="Times New Roman"/>
+          <w:i/>
+          <w:iCs/>
+          <w:sz w:val="24"/>
+          <w:szCs w:val="24"/>
+        </w:rPr>
+        <w:t>“a” in “banana”</w:t>
+      </w:r>
+    </w:p>
+    <w:p>
+      <w:pPr>
+        <w:pStyle w:val="PargrafodaLista"/>
+        <w:numPr>
+          <w:ilvl w:val="2"/>
+          <w:numId w:val="2"/>
+        </w:numPr>
+        <w:spacing w:before="240"/>
+        <w:jc w:val="both"/>
+        <w:rPr>
+          <w:rFonts w:ascii="Times New Roman" w:hAnsi="Times New Roman" w:cs="Times New Roman"/>
+          <w:i/>
+          <w:iCs/>
+          <w:sz w:val="24"/>
+          <w:szCs w:val="24"/>
+          <w:u w:val="single"/>
+        </w:rPr>
+      </w:pPr>
+      <w:r>
+        <w:rPr>
+          <w:rFonts w:ascii="Times New Roman" w:hAnsi="Times New Roman" w:cs="Times New Roman"/>
+          <w:sz w:val="24"/>
+          <w:szCs w:val="24"/>
+          <w:u w:val="single"/>
+        </w:rPr>
+        <w:t>Python responde: true</w:t>
+      </w:r>
+    </w:p>
+    <w:p>
+      <w:pPr>
+        <w:pStyle w:val="PargrafodaLista"/>
+        <w:numPr>
+          <w:ilvl w:val="2"/>
+          <w:numId w:val="2"/>
+        </w:numPr>
+        <w:spacing w:before="240"/>
+        <w:jc w:val="both"/>
+        <w:rPr>
+          <w:rFonts w:ascii="Times New Roman" w:hAnsi="Times New Roman" w:cs="Times New Roman"/>
+          <w:i/>
+          <w:iCs/>
+          <w:sz w:val="24"/>
+          <w:szCs w:val="24"/>
+          <w:u w:val="single"/>
+        </w:rPr>
+      </w:pPr>
+      <w:r>
+        <w:rPr>
+          <w:rFonts w:ascii="Times New Roman" w:hAnsi="Times New Roman" w:cs="Times New Roman"/>
+          <w:i/>
+          <w:iCs/>
+          <w:sz w:val="24"/>
+          <w:szCs w:val="24"/>
+        </w:rPr>
+        <w:t>“l” in “banana”</w:t>
+      </w:r>
+    </w:p>
+    <w:p>
+      <w:pPr>
+        <w:pStyle w:val="PargrafodaLista"/>
+        <w:numPr>
+          <w:ilvl w:val="2"/>
+          <w:numId w:val="2"/>
+        </w:numPr>
+        <w:spacing w:before="240"/>
+        <w:jc w:val="both"/>
+        <w:rPr>
+          <w:rFonts w:ascii="Times New Roman" w:hAnsi="Times New Roman" w:cs="Times New Roman"/>
+          <w:i/>
+          <w:iCs/>
+          <w:sz w:val="24"/>
+          <w:szCs w:val="24"/>
+          <w:u w:val="single"/>
+        </w:rPr>
+      </w:pPr>
+      <w:r>
+        <w:rPr>
+          <w:rFonts w:ascii="Times New Roman" w:hAnsi="Times New Roman" w:cs="Times New Roman"/>
+          <w:sz w:val="24"/>
+          <w:szCs w:val="24"/>
+          <w:u w:val="single"/>
+        </w:rPr>
+        <w:t>Python responde: false</w:t>
+      </w:r>
+    </w:p>
+    <w:p>
+      <w:pPr>
+        <w:pStyle w:val="PargrafodaLista"/>
+        <w:numPr>
+          <w:ilvl w:val="1"/>
+          <w:numId w:val="2"/>
+        </w:numPr>
+        <w:spacing w:before="240"/>
+        <w:jc w:val="both"/>
+        <w:rPr>
+          <w:rFonts w:ascii="Times New Roman" w:hAnsi="Times New Roman" w:cs="Times New Roman"/>
+          <w:i/>
+          <w:iCs/>
+          <w:sz w:val="24"/>
+          <w:szCs w:val="24"/>
+          <w:u w:val="single"/>
+        </w:rPr>
+      </w:pPr>
+      <w:r>
+        <w:rPr>
+          <w:rFonts w:ascii="Times New Roman" w:hAnsi="Times New Roman" w:cs="Times New Roman"/>
+          <w:sz w:val="24"/>
+          <w:szCs w:val="24"/>
+        </w:rPr>
+        <w:t xml:space="preserve"> Além do visto acima, também podemos perguntar qual letra/valor está em determinada posição.</w:t>
+      </w:r>
+    </w:p>
+    <w:p>
+      <w:pPr>
+        <w:pStyle w:val="PargrafodaLista"/>
+        <w:numPr>
+          <w:ilvl w:val="2"/>
+          <w:numId w:val="2"/>
+        </w:numPr>
+        <w:spacing w:before="240"/>
+        <w:jc w:val="both"/>
+        <w:rPr>
+          <w:rFonts w:ascii="Times New Roman" w:hAnsi="Times New Roman" w:cs="Times New Roman"/>
+          <w:i/>
+          <w:iCs/>
+          <w:sz w:val="24"/>
+          <w:szCs w:val="24"/>
+          <w:u w:val="single"/>
+        </w:rPr>
+      </w:pPr>
+      <w:r>
+        <w:rPr>
+          <w:rFonts w:ascii="Times New Roman" w:hAnsi="Times New Roman" w:cs="Times New Roman"/>
+          <w:sz w:val="24"/>
+          <w:szCs w:val="24"/>
+        </w:rPr>
+        <w:t xml:space="preserve">Seguindo a variável de </w:t>
+      </w:r>
+      <w:r>
+        <w:rPr>
+          <w:rFonts w:ascii="Times New Roman" w:hAnsi="Times New Roman" w:cs="Times New Roman"/>
+          <w:i/>
+          <w:iCs/>
+          <w:sz w:val="24"/>
+          <w:szCs w:val="24"/>
+        </w:rPr>
+        <w:t>valores</w:t>
+      </w:r>
+      <w:r>
+        <w:rPr>
+          <w:rFonts w:ascii="Times New Roman" w:hAnsi="Times New Roman" w:cs="Times New Roman"/>
+          <w:sz w:val="24"/>
+          <w:szCs w:val="24"/>
+        </w:rPr>
+        <w:t xml:space="preserve"> acima:</w:t>
+      </w:r>
+    </w:p>
+    <w:p>
+      <w:pPr>
+        <w:pStyle w:val="PargrafodaLista"/>
+        <w:numPr>
+          <w:ilvl w:val="2"/>
+          <w:numId w:val="2"/>
+        </w:numPr>
+        <w:spacing w:before="240"/>
+        <w:jc w:val="both"/>
+        <w:rPr>
+          <w:rFonts w:ascii="Times New Roman" w:hAnsi="Times New Roman" w:cs="Times New Roman"/>
+          <w:i/>
+          <w:iCs/>
+          <w:sz w:val="24"/>
+          <w:szCs w:val="24"/>
+          <w:u w:val="single"/>
+        </w:rPr>
+      </w:pPr>
+      <w:r>
+        <w:rPr>
+          <w:rFonts w:ascii="Times New Roman" w:hAnsi="Times New Roman" w:cs="Times New Roman"/>
+          <w:i/>
+          <w:iCs/>
+          <w:sz w:val="24"/>
+          <w:szCs w:val="24"/>
+        </w:rPr>
+        <w:t>Valores[0]</w:t>
+      </w:r>
+    </w:p>
+    <w:p>
+      <w:pPr>
+        <w:pStyle w:val="PargrafodaLista"/>
+        <w:numPr>
+          <w:ilvl w:val="2"/>
+          <w:numId w:val="2"/>
+        </w:numPr>
+        <w:spacing w:before="240"/>
+        <w:jc w:val="both"/>
+        <w:rPr>
+          <w:rFonts w:ascii="Times New Roman" w:hAnsi="Times New Roman" w:cs="Times New Roman"/>
+          <w:i/>
+          <w:iCs/>
+          <w:sz w:val="24"/>
+          <w:szCs w:val="24"/>
+          <w:u w:val="single"/>
+        </w:rPr>
+      </w:pPr>
+      <w:r>
+        <w:rPr>
+          <w:rFonts w:ascii="Times New Roman" w:hAnsi="Times New Roman" w:cs="Times New Roman"/>
+          <w:sz w:val="24"/>
+          <w:szCs w:val="24"/>
+          <w:u w:val="single"/>
+        </w:rPr>
+        <w:t>Python responde: 1</w:t>
+      </w:r>
+    </w:p>
+    <w:p>
+      <w:pPr>
+        <w:pStyle w:val="PargrafodaLista"/>
+        <w:numPr>
+          <w:ilvl w:val="2"/>
+          <w:numId w:val="2"/>
+        </w:numPr>
+        <w:spacing w:before="240"/>
+        <w:jc w:val="both"/>
+        <w:rPr>
+          <w:rFonts w:ascii="Times New Roman" w:hAnsi="Times New Roman" w:cs="Times New Roman"/>
+          <w:sz w:val="24"/>
+          <w:szCs w:val="24"/>
+        </w:rPr>
+      </w:pPr>
+      <w:r>
+        <w:rPr>
+          <w:rFonts w:ascii="Times New Roman" w:hAnsi="Times New Roman" w:cs="Times New Roman"/>
+          <w:i/>
+          <w:iCs/>
+          <w:sz w:val="24"/>
+          <w:szCs w:val="24"/>
+        </w:rPr>
+        <w:t>Valores[</w:t>
+      </w:r>
+      <w:r>
+        <w:rPr>
+          <w:rFonts w:ascii="Times New Roman" w:hAnsi="Times New Roman" w:cs="Times New Roman"/>
+          <w:i/>
+          <w:iCs/>
+          <w:sz w:val="24"/>
+          <w:szCs w:val="24"/>
+        </w:rPr>
+        <w:t>4</w:t>
+      </w:r>
+      <w:r>
+        <w:rPr>
+          <w:rFonts w:ascii="Times New Roman" w:hAnsi="Times New Roman" w:cs="Times New Roman"/>
+          <w:i/>
+          <w:iCs/>
+          <w:sz w:val="24"/>
+          <w:szCs w:val="24"/>
+        </w:rPr>
+        <w:t>]</w:t>
+      </w:r>
+    </w:p>
+    <w:p>
+      <w:pPr>
+        <w:pStyle w:val="PargrafodaLista"/>
+        <w:numPr>
+          <w:ilvl w:val="2"/>
+          <w:numId w:val="2"/>
+        </w:numPr>
+        <w:spacing w:before="240"/>
+        <w:jc w:val="both"/>
+        <w:rPr>
+          <w:rFonts w:ascii="Times New Roman" w:hAnsi="Times New Roman" w:cs="Times New Roman"/>
+          <w:i/>
+          <w:iCs/>
+          <w:sz w:val="24"/>
+          <w:szCs w:val="24"/>
+          <w:u w:val="single"/>
+        </w:rPr>
+      </w:pPr>
+      <w:r>
+        <w:rPr>
+          <w:rFonts w:ascii="Times New Roman" w:hAnsi="Times New Roman" w:cs="Times New Roman"/>
+          <w:sz w:val="24"/>
+          <w:szCs w:val="24"/>
+          <w:u w:val="single"/>
+        </w:rPr>
+        <w:t xml:space="preserve">Python responde: </w:t>
+      </w:r>
+      <w:r>
+        <w:rPr>
+          <w:rFonts w:ascii="Times New Roman" w:hAnsi="Times New Roman" w:cs="Times New Roman"/>
+          <w:sz w:val="24"/>
+          <w:szCs w:val="24"/>
+          <w:u w:val="single"/>
+        </w:rPr>
+        <w:t>‘x’</w:t>
+      </w:r>
+    </w:p>
+    <w:p>
+      <w:pPr>
+        <w:pStyle w:val="PargrafodaLista"/>
+        <w:numPr>
+          <w:ilvl w:val="1"/>
+          <w:numId w:val="2"/>
+        </w:numPr>
+        <w:spacing w:before="240"/>
+        <w:jc w:val="both"/>
+        <w:rPr>
+          <w:rFonts w:ascii="Times New Roman" w:hAnsi="Times New Roman" w:cs="Times New Roman"/>
+          <w:i/>
+          <w:iCs/>
+          <w:sz w:val="24"/>
+          <w:szCs w:val="24"/>
+          <w:u w:val="single"/>
+        </w:rPr>
+      </w:pPr>
+      <w:r>
+        <w:rPr>
+          <w:rFonts w:ascii="Times New Roman" w:hAnsi="Times New Roman" w:cs="Times New Roman"/>
+          <w:i/>
+          <w:iCs/>
+          <w:sz w:val="24"/>
+          <w:szCs w:val="24"/>
+        </w:rPr>
+        <w:t xml:space="preserve"> </w:t>
+      </w:r>
+      <w:r>
+        <w:rPr>
+          <w:rFonts w:ascii="Times New Roman" w:hAnsi="Times New Roman" w:cs="Times New Roman"/>
+          <w:i/>
+          <w:iCs/>
+          <w:sz w:val="24"/>
+          <w:szCs w:val="24"/>
+        </w:rPr>
+        <w:t>Min(valores)</w:t>
+      </w:r>
+      <w:r>
+        <w:rPr>
+          <w:rFonts w:ascii="Times New Roman" w:hAnsi="Times New Roman" w:cs="Times New Roman"/>
+          <w:sz w:val="24"/>
+          <w:szCs w:val="24"/>
+        </w:rPr>
+        <w:t xml:space="preserve">: </w:t>
+      </w:r>
+      <w:r>
+        <w:rPr>
+          <w:rFonts w:ascii="Times New Roman" w:hAnsi="Times New Roman" w:cs="Times New Roman"/>
+          <w:sz w:val="24"/>
+          <w:szCs w:val="24"/>
+        </w:rPr>
+        <w:t>Exibe qual é o menor valor de uma lista.</w:t>
+      </w:r>
+    </w:p>
+    <w:p>
+      <w:pPr>
+        <w:pStyle w:val="PargrafodaLista"/>
+        <w:numPr>
+          <w:ilvl w:val="2"/>
+          <w:numId w:val="2"/>
+        </w:numPr>
+        <w:spacing w:before="240"/>
+        <w:jc w:val="both"/>
+        <w:rPr>
+          <w:rFonts w:ascii="Times New Roman" w:hAnsi="Times New Roman" w:cs="Times New Roman"/>
+          <w:i/>
+          <w:iCs/>
+          <w:sz w:val="24"/>
+          <w:szCs w:val="24"/>
+          <w:u w:val="single"/>
+        </w:rPr>
+      </w:pPr>
+      <w:r>
+        <w:rPr>
+          <w:rFonts w:ascii="Times New Roman" w:hAnsi="Times New Roman" w:cs="Times New Roman"/>
+          <w:b/>
+          <w:bCs/>
+          <w:sz w:val="24"/>
+          <w:szCs w:val="24"/>
+          <w:u w:val="single"/>
+        </w:rPr>
+        <w:t>OBS.:</w:t>
+      </w:r>
+      <w:r>
+        <w:rPr>
+          <w:rFonts w:ascii="Times New Roman" w:hAnsi="Times New Roman" w:cs="Times New Roman"/>
+          <w:sz w:val="24"/>
+          <w:szCs w:val="24"/>
+        </w:rPr>
+        <w:t xml:space="preserve"> O comando precisa que todos os valores da lista sejam do mesmo tipo, nesse caso, a nossa variável </w:t>
+      </w:r>
+      <w:r>
+        <w:rPr>
+          <w:rFonts w:ascii="Times New Roman" w:hAnsi="Times New Roman" w:cs="Times New Roman"/>
+          <w:i/>
+          <w:iCs/>
+          <w:sz w:val="24"/>
+          <w:szCs w:val="24"/>
+        </w:rPr>
+        <w:t>valores</w:t>
+      </w:r>
+      <w:r>
+        <w:rPr>
+          <w:rFonts w:ascii="Times New Roman" w:hAnsi="Times New Roman" w:cs="Times New Roman"/>
+          <w:sz w:val="24"/>
+          <w:szCs w:val="24"/>
+        </w:rPr>
+        <w:t xml:space="preserve"> não poderia ter o </w:t>
+      </w:r>
+      <w:r>
+        <w:rPr>
+          <w:rFonts w:ascii="Times New Roman" w:hAnsi="Times New Roman" w:cs="Times New Roman"/>
+          <w:i/>
+          <w:iCs/>
+          <w:sz w:val="24"/>
+          <w:szCs w:val="24"/>
+        </w:rPr>
+        <w:t>“x”</w:t>
+      </w:r>
+      <w:r>
+        <w:rPr>
+          <w:rFonts w:ascii="Times New Roman" w:hAnsi="Times New Roman" w:cs="Times New Roman"/>
+          <w:sz w:val="24"/>
+          <w:szCs w:val="24"/>
+        </w:rPr>
+        <w:t xml:space="preserve"> para que funcionasse, apenas números.</w:t>
+      </w:r>
+    </w:p>
+    <w:p>
+      <w:pPr>
+        <w:pStyle w:val="PargrafodaLista"/>
+        <w:numPr>
+          <w:ilvl w:val="1"/>
+          <w:numId w:val="2"/>
+        </w:numPr>
+        <w:spacing w:before="240"/>
+        <w:jc w:val="both"/>
+        <w:rPr>
+          <w:rFonts w:ascii="Times New Roman" w:hAnsi="Times New Roman" w:cs="Times New Roman"/>
+          <w:i/>
+          <w:iCs/>
+          <w:sz w:val="24"/>
+          <w:szCs w:val="24"/>
+          <w:u w:val="single"/>
+        </w:rPr>
+      </w:pPr>
+      <w:r>
+        <w:rPr>
+          <w:rFonts w:ascii="Times New Roman" w:hAnsi="Times New Roman" w:cs="Times New Roman"/>
+          <w:i/>
+          <w:iCs/>
+          <w:sz w:val="24"/>
+          <w:szCs w:val="24"/>
+        </w:rPr>
+        <w:t xml:space="preserve"> Max(valores)</w:t>
+      </w:r>
+      <w:r>
+        <w:rPr>
+          <w:rFonts w:ascii="Times New Roman" w:hAnsi="Times New Roman" w:cs="Times New Roman"/>
+          <w:sz w:val="24"/>
+          <w:szCs w:val="24"/>
+        </w:rPr>
+        <w:t xml:space="preserve">: </w:t>
+      </w:r>
+      <w:r>
+        <w:rPr>
+          <w:rFonts w:ascii="Times New Roman" w:hAnsi="Times New Roman" w:cs="Times New Roman"/>
+          <w:sz w:val="24"/>
+          <w:szCs w:val="24"/>
+        </w:rPr>
+        <w:t xml:space="preserve">Exibe qual é o </w:t>
+      </w:r>
+      <w:r>
+        <w:rPr>
+          <w:rFonts w:ascii="Times New Roman" w:hAnsi="Times New Roman" w:cs="Times New Roman"/>
+          <w:sz w:val="24"/>
+          <w:szCs w:val="24"/>
+        </w:rPr>
+        <w:t xml:space="preserve">maior </w:t>
+      </w:r>
+      <w:r>
+        <w:rPr>
+          <w:rFonts w:ascii="Times New Roman" w:hAnsi="Times New Roman" w:cs="Times New Roman"/>
+          <w:sz w:val="24"/>
+          <w:szCs w:val="24"/>
+        </w:rPr>
+        <w:t>valor de uma lista.</w:t>
+      </w:r>
+    </w:p>
+    <w:p>
+      <w:pPr>
+        <w:pStyle w:val="PargrafodaLista"/>
+        <w:numPr>
+          <w:ilvl w:val="2"/>
+          <w:numId w:val="2"/>
+        </w:numPr>
+        <w:spacing w:before="240"/>
+        <w:jc w:val="both"/>
+        <w:rPr>
+          <w:rFonts w:ascii="Times New Roman" w:hAnsi="Times New Roman" w:cs="Times New Roman"/>
+          <w:sz w:val="24"/>
+          <w:szCs w:val="24"/>
+        </w:rPr>
+      </w:pPr>
+      <w:r>
+        <w:rPr>
+          <w:rFonts w:ascii="Times New Roman" w:hAnsi="Times New Roman" w:cs="Times New Roman"/>
+          <w:b/>
+          <w:bCs/>
+          <w:sz w:val="24"/>
+          <w:szCs w:val="24"/>
+          <w:u w:val="single"/>
+        </w:rPr>
+        <w:t>OBS.:</w:t>
+      </w:r>
+      <w:r>
+        <w:rPr>
+          <w:rFonts w:ascii="Times New Roman" w:hAnsi="Times New Roman" w:cs="Times New Roman"/>
+          <w:sz w:val="24"/>
+          <w:szCs w:val="24"/>
+        </w:rPr>
+        <w:t xml:space="preserve"> O comando precisa que todos os valores da lista sejam do mesmo tipo, nesse caso, a nossa variável </w:t>
+      </w:r>
+      <w:r>
+        <w:rPr>
+          <w:rFonts w:ascii="Times New Roman" w:hAnsi="Times New Roman" w:cs="Times New Roman"/>
+          <w:i/>
+          <w:iCs/>
+          <w:sz w:val="24"/>
+          <w:szCs w:val="24"/>
+        </w:rPr>
+        <w:t>valores</w:t>
+      </w:r>
+      <w:r>
+        <w:rPr>
+          <w:rFonts w:ascii="Times New Roman" w:hAnsi="Times New Roman" w:cs="Times New Roman"/>
+          <w:sz w:val="24"/>
+          <w:szCs w:val="24"/>
+        </w:rPr>
+        <w:t xml:space="preserve"> não poderia ter o </w:t>
+      </w:r>
+      <w:r>
+        <w:rPr>
+          <w:rFonts w:ascii="Times New Roman" w:hAnsi="Times New Roman" w:cs="Times New Roman"/>
+          <w:i/>
+          <w:iCs/>
+          <w:sz w:val="24"/>
+          <w:szCs w:val="24"/>
+        </w:rPr>
+        <w:t>“x”</w:t>
+      </w:r>
+      <w:r>
+        <w:rPr>
+          <w:rFonts w:ascii="Times New Roman" w:hAnsi="Times New Roman" w:cs="Times New Roman"/>
+          <w:sz w:val="24"/>
+          <w:szCs w:val="24"/>
+        </w:rPr>
+        <w:t xml:space="preserve"> para que funcionasse, apenas números.</w:t>
+      </w:r>
+    </w:p>
+    <w:p>
+      <w:pPr>
+        <w:pStyle w:val="PargrafodaLista"/>
+        <w:numPr>
+          <w:ilvl w:val="1"/>
+          <w:numId w:val="2"/>
+        </w:numPr>
+        <w:spacing w:before="240"/>
+        <w:jc w:val="both"/>
+        <w:rPr>
+          <w:rFonts w:ascii="Times New Roman" w:hAnsi="Times New Roman" w:cs="Times New Roman"/>
+          <w:sz w:val="24"/>
+          <w:szCs w:val="24"/>
+        </w:rPr>
+      </w:pPr>
+      <w:r>
+        <w:rPr>
+          <w:rFonts w:ascii="Times New Roman" w:hAnsi="Times New Roman" w:cs="Times New Roman"/>
+          <w:sz w:val="24"/>
+          <w:szCs w:val="24"/>
+        </w:rPr>
+        <w:t xml:space="preserve"> </w:t>
+      </w:r>
+      <w:proofErr w:type="spellStart"/>
+      <w:r>
+        <w:rPr>
+          <w:rFonts w:ascii="Times New Roman" w:hAnsi="Times New Roman" w:cs="Times New Roman"/>
+          <w:i/>
+          <w:iCs/>
+          <w:sz w:val="24"/>
+          <w:szCs w:val="24"/>
+        </w:rPr>
+        <w:t>Len</w:t>
+      </w:r>
+      <w:proofErr w:type="spellEnd"/>
+      <w:r>
+        <w:rPr>
+          <w:rFonts w:ascii="Times New Roman" w:hAnsi="Times New Roman" w:cs="Times New Roman"/>
+          <w:i/>
+          <w:iCs/>
+          <w:sz w:val="24"/>
+          <w:szCs w:val="24"/>
+        </w:rPr>
+        <w:t>(valores)</w:t>
+      </w:r>
+      <w:r>
+        <w:rPr>
+          <w:rFonts w:ascii="Times New Roman" w:hAnsi="Times New Roman" w:cs="Times New Roman"/>
+          <w:sz w:val="24"/>
+          <w:szCs w:val="24"/>
+        </w:rPr>
+        <w:t>: Exibe o tamanho da lista, ou seja, número de caracteres presentes em uma lista.</w:t>
+      </w:r>
+    </w:p>
+    <w:p>
+      <w:pPr>
+        <w:pStyle w:val="PargrafodaLista"/>
+        <w:numPr>
+          <w:ilvl w:val="1"/>
+          <w:numId w:val="2"/>
+        </w:numPr>
+        <w:spacing w:before="240"/>
+        <w:jc w:val="both"/>
+        <w:rPr>
+          <w:rFonts w:ascii="Times New Roman" w:hAnsi="Times New Roman" w:cs="Times New Roman"/>
+          <w:sz w:val="24"/>
+          <w:szCs w:val="24"/>
+        </w:rPr>
+      </w:pPr>
+      <w:r>
+        <w:rPr>
+          <w:rFonts w:ascii="Times New Roman" w:hAnsi="Times New Roman" w:cs="Times New Roman"/>
+          <w:sz w:val="24"/>
+          <w:szCs w:val="24"/>
+        </w:rPr>
+        <w:t xml:space="preserve"> </w:t>
+      </w:r>
+      <w:r>
+        <w:rPr>
+          <w:rFonts w:ascii="Times New Roman" w:hAnsi="Times New Roman" w:cs="Times New Roman"/>
+          <w:i/>
+          <w:iCs/>
+          <w:sz w:val="24"/>
+          <w:szCs w:val="24"/>
+        </w:rPr>
+        <w:t>Clean(valores)/</w:t>
+      </w:r>
+      <w:proofErr w:type="spellStart"/>
+      <w:r>
+        <w:rPr>
+          <w:rFonts w:ascii="Times New Roman" w:hAnsi="Times New Roman" w:cs="Times New Roman"/>
+          <w:i/>
+          <w:iCs/>
+          <w:sz w:val="24"/>
+          <w:szCs w:val="24"/>
+        </w:rPr>
+        <w:t>valores.clean</w:t>
+      </w:r>
+      <w:proofErr w:type="spellEnd"/>
+      <w:r>
+        <w:rPr>
+          <w:rFonts w:ascii="Times New Roman" w:hAnsi="Times New Roman" w:cs="Times New Roman"/>
+          <w:i/>
+          <w:iCs/>
+          <w:sz w:val="24"/>
+          <w:szCs w:val="24"/>
+        </w:rPr>
+        <w:t>()</w:t>
+      </w:r>
+      <w:r>
+        <w:rPr>
+          <w:rFonts w:ascii="Times New Roman" w:hAnsi="Times New Roman" w:cs="Times New Roman"/>
+          <w:sz w:val="24"/>
+          <w:szCs w:val="24"/>
+        </w:rPr>
+        <w:t>: Limpa todos os caracter</w:t>
+      </w:r>
+      <w:r>
+        <w:rPr>
+          <w:rFonts w:ascii="Times New Roman" w:hAnsi="Times New Roman" w:cs="Times New Roman"/>
+          <w:sz w:val="24"/>
+          <w:szCs w:val="24"/>
+        </w:rPr>
+        <w:t>es de uma listagem.</w:t>
+      </w:r>
+    </w:p>
+    <w:p>
+      <w:pPr>
+        <w:pStyle w:val="PargrafodaLista"/>
+        <w:numPr>
+          <w:ilvl w:val="1"/>
+          <w:numId w:val="2"/>
+        </w:numPr>
+        <w:spacing w:before="240"/>
+        <w:jc w:val="both"/>
+        <w:rPr>
+          <w:rFonts w:ascii="Times New Roman" w:hAnsi="Times New Roman" w:cs="Times New Roman"/>
+          <w:sz w:val="24"/>
+          <w:szCs w:val="24"/>
+        </w:rPr>
+      </w:pPr>
+      <w:r>
+        <w:rPr>
+          <w:rFonts w:ascii="Times New Roman" w:hAnsi="Times New Roman" w:cs="Times New Roman"/>
+          <w:i/>
+          <w:iCs/>
+          <w:sz w:val="24"/>
+          <w:szCs w:val="24"/>
+        </w:rPr>
+        <w:t xml:space="preserve"> </w:t>
+      </w:r>
+      <w:proofErr w:type="spellStart"/>
+      <w:r>
+        <w:rPr>
+          <w:rFonts w:ascii="Times New Roman" w:hAnsi="Times New Roman" w:cs="Times New Roman"/>
+          <w:i/>
+          <w:iCs/>
+          <w:sz w:val="24"/>
+          <w:szCs w:val="24"/>
+        </w:rPr>
+        <w:t>Valores</w:t>
+      </w:r>
+      <w:r>
+        <w:rPr>
+          <w:rFonts w:ascii="Times New Roman" w:hAnsi="Times New Roman" w:cs="Times New Roman"/>
+          <w:i/>
+          <w:iCs/>
+          <w:sz w:val="24"/>
+          <w:szCs w:val="24"/>
+        </w:rPr>
+        <w:t>.append</w:t>
+      </w:r>
+      <w:proofErr w:type="spellEnd"/>
+      <w:r>
+        <w:rPr>
+          <w:rFonts w:ascii="Times New Roman" w:hAnsi="Times New Roman" w:cs="Times New Roman"/>
+          <w:i/>
+          <w:iCs/>
+          <w:sz w:val="24"/>
+          <w:szCs w:val="24"/>
+        </w:rPr>
+        <w:t>(n)</w:t>
+      </w:r>
+      <w:r>
+        <w:rPr>
+          <w:rFonts w:ascii="Times New Roman" w:hAnsi="Times New Roman" w:cs="Times New Roman"/>
+          <w:sz w:val="24"/>
+          <w:szCs w:val="24"/>
+        </w:rPr>
+        <w:t>: Adiciona o número desejado na última posição da listagem.</w:t>
+      </w:r>
+    </w:p>
+    <w:p>
+      <w:pPr>
+        <w:pStyle w:val="PargrafodaLista"/>
+        <w:numPr>
+          <w:ilvl w:val="1"/>
+          <w:numId w:val="2"/>
+        </w:numPr>
+        <w:spacing w:before="240"/>
+        <w:jc w:val="both"/>
+        <w:rPr>
+          <w:rFonts w:ascii="Times New Roman" w:hAnsi="Times New Roman" w:cs="Times New Roman"/>
+          <w:sz w:val="24"/>
+          <w:szCs w:val="24"/>
+        </w:rPr>
+      </w:pPr>
+      <w:r>
+        <w:rPr>
+          <w:rFonts w:ascii="Times New Roman" w:hAnsi="Times New Roman" w:cs="Times New Roman"/>
+          <w:sz w:val="24"/>
+          <w:szCs w:val="24"/>
+        </w:rPr>
+        <w:t xml:space="preserve"> </w:t>
+      </w:r>
+      <w:r>
+        <w:rPr>
+          <w:rFonts w:ascii="Times New Roman" w:hAnsi="Times New Roman" w:cs="Times New Roman"/>
+          <w:i/>
+          <w:iCs/>
+          <w:sz w:val="24"/>
+          <w:szCs w:val="24"/>
+        </w:rPr>
+        <w:t>Pop(valores)/</w:t>
+      </w:r>
+      <w:proofErr w:type="spellStart"/>
+      <w:r>
+        <w:rPr>
+          <w:rFonts w:ascii="Times New Roman" w:hAnsi="Times New Roman" w:cs="Times New Roman"/>
+          <w:i/>
+          <w:iCs/>
+          <w:sz w:val="24"/>
+          <w:szCs w:val="24"/>
+        </w:rPr>
+        <w:t>valores.pop</w:t>
+      </w:r>
+      <w:proofErr w:type="spellEnd"/>
+      <w:r>
+        <w:rPr>
+          <w:rFonts w:ascii="Times New Roman" w:hAnsi="Times New Roman" w:cs="Times New Roman"/>
+          <w:i/>
+          <w:iCs/>
+          <w:sz w:val="24"/>
+          <w:szCs w:val="24"/>
+        </w:rPr>
+        <w:t>()</w:t>
+      </w:r>
+      <w:r>
+        <w:rPr>
+          <w:rFonts w:ascii="Times New Roman" w:hAnsi="Times New Roman" w:cs="Times New Roman"/>
+          <w:sz w:val="24"/>
+          <w:szCs w:val="24"/>
+        </w:rPr>
+        <w:t>: Devolve (printando) e remove o último elemento da listagem.</w:t>
+      </w:r>
+    </w:p>
+    <w:p>
+      <w:pPr>
+        <w:pStyle w:val="PargrafodaLista"/>
+        <w:numPr>
+          <w:ilvl w:val="1"/>
+          <w:numId w:val="2"/>
+        </w:numPr>
+        <w:spacing w:before="240"/>
+        <w:jc w:val="both"/>
+        <w:rPr>
+          <w:rFonts w:ascii="Times New Roman" w:hAnsi="Times New Roman" w:cs="Times New Roman"/>
+          <w:sz w:val="24"/>
+          <w:szCs w:val="24"/>
+        </w:rPr>
+      </w:pPr>
+      <w:r>
+        <w:rPr>
+          <w:rFonts w:ascii="Times New Roman" w:hAnsi="Times New Roman" w:cs="Times New Roman"/>
+          <w:i/>
+          <w:iCs/>
+          <w:sz w:val="24"/>
+          <w:szCs w:val="24"/>
+        </w:rPr>
+        <w:t>Reverse(valores)/</w:t>
+      </w:r>
+      <w:proofErr w:type="spellStart"/>
+      <w:r>
+        <w:rPr>
+          <w:rFonts w:ascii="Times New Roman" w:hAnsi="Times New Roman" w:cs="Times New Roman"/>
+          <w:i/>
+          <w:iCs/>
+          <w:sz w:val="24"/>
+          <w:szCs w:val="24"/>
+        </w:rPr>
+        <w:t>valores.reverse</w:t>
+      </w:r>
+      <w:proofErr w:type="spellEnd"/>
+      <w:r>
+        <w:rPr>
+          <w:rFonts w:ascii="Times New Roman" w:hAnsi="Times New Roman" w:cs="Times New Roman"/>
+          <w:i/>
+          <w:iCs/>
+          <w:sz w:val="24"/>
+          <w:szCs w:val="24"/>
+        </w:rPr>
+        <w:t>()</w:t>
+      </w:r>
+      <w:r>
+        <w:rPr>
+          <w:rFonts w:ascii="Times New Roman" w:hAnsi="Times New Roman" w:cs="Times New Roman"/>
+          <w:sz w:val="24"/>
+          <w:szCs w:val="24"/>
+        </w:rPr>
+        <w:t>: inverte a ordem dos valores da listagem.</w:t>
+      </w:r>
+    </w:p>
+    <w:p>
+      <w:pPr>
+        <w:pStyle w:val="PargrafodaLista"/>
+        <w:numPr>
+          <w:ilvl w:val="1"/>
+          <w:numId w:val="2"/>
+        </w:numPr>
+        <w:spacing w:before="240"/>
+        <w:jc w:val="both"/>
+        <w:rPr>
+          <w:rFonts w:ascii="Times New Roman" w:hAnsi="Times New Roman" w:cs="Times New Roman"/>
+          <w:sz w:val="24"/>
+          <w:szCs w:val="24"/>
+        </w:rPr>
+      </w:pPr>
+      <w:r>
+        <w:rPr>
+          <w:rFonts w:ascii="Times New Roman" w:hAnsi="Times New Roman" w:cs="Times New Roman"/>
+          <w:sz w:val="24"/>
+          <w:szCs w:val="24"/>
+          <w:u w:val="single"/>
+        </w:rPr>
+        <w:t>Lembrando que todas essas funções e muito mais se encontram no site listado acima</w:t>
+      </w:r>
+      <w:r>
+        <w:rPr>
+          <w:rFonts w:ascii="Times New Roman" w:hAnsi="Times New Roman" w:cs="Times New Roman"/>
+          <w:sz w:val="24"/>
+          <w:szCs w:val="24"/>
+        </w:rPr>
+        <w:t>.</w:t>
+      </w:r>
+    </w:p>
+    <w:p>
+      <w:pPr>
+        <w:pStyle w:val="PargrafodaLista"/>
+        <w:numPr>
+          <w:ilvl w:val="1"/>
+          <w:numId w:val="2"/>
+        </w:numPr>
+        <w:spacing w:before="240"/>
+        <w:jc w:val="both"/>
+        <w:rPr>
+          <w:rFonts w:ascii="Times New Roman" w:hAnsi="Times New Roman" w:cs="Times New Roman"/>
+          <w:sz w:val="24"/>
+          <w:szCs w:val="24"/>
+        </w:rPr>
+      </w:pPr>
     </w:p>
     <w:sectPr>
       <w:pgSz w:w="11906" w:h="16838"/>
@@ -7187,7 +8409,7 @@
   <w:abstractNum w:abstractNumId="0" w15:restartNumberingAfterBreak="0">
     <w:nsid w:val="45202644"/>
     <w:multiLevelType w:val="multilevel"/>
-    <w:tmpl w:val="92EAA04E"/>
+    <w:tmpl w:val="533A3268"/>
     <w:lvl w:ilvl="0">
       <w:start w:val="1"/>
       <w:numFmt w:val="decimal"/>
@@ -7213,6 +8435,8 @@
         <w:rFonts w:hint="default"/>
         <w:b w:val="0"/>
         <w:bCs w:val="0"/>
+        <w:i w:val="0"/>
+        <w:iCs w:val="0"/>
       </w:rPr>
     </w:lvl>
     <w:lvl w:ilvl="2">
@@ -7228,6 +8452,8 @@
         <w:rFonts w:hint="default"/>
         <w:b w:val="0"/>
         <w:bCs w:val="0"/>
+        <w:i w:val="0"/>
+        <w:iCs w:val="0"/>
       </w:rPr>
     </w:lvl>
     <w:lvl w:ilvl="3">

</xml_diff>

<commit_message>
Listas e tuples juntas
Aprendemos que tem como converter listas em tuples e tuples em listas e como fazer esse processo
</commit_message>
<xml_diff>
--- a/Python/Anotações/Python.docx
+++ b/Python/Anotações/Python.docx
@@ -111,7 +111,25 @@
           <w:sz w:val="24"/>
           <w:szCs w:val="24"/>
         </w:rPr>
-        <w:t xml:space="preserve">Para instalar o python na versão mais recente para o windows acesse esse site: </w:t>
+        <w:t xml:space="preserve">Para instalar o python na versão mais recente para o </w:t>
+      </w:r>
+      <w:proofErr w:type="spellStart"/>
+      <w:r>
+        <w:rPr>
+          <w:rFonts w:ascii="Times New Roman" w:hAnsi="Times New Roman" w:cs="Times New Roman"/>
+          <w:sz w:val="24"/>
+          <w:szCs w:val="24"/>
+        </w:rPr>
+        <w:t>windows</w:t>
+      </w:r>
+      <w:proofErr w:type="spellEnd"/>
+      <w:r>
+        <w:rPr>
+          <w:rFonts w:ascii="Times New Roman" w:hAnsi="Times New Roman" w:cs="Times New Roman"/>
+          <w:sz w:val="24"/>
+          <w:szCs w:val="24"/>
+        </w:rPr>
+        <w:t xml:space="preserve"> acesse esse site: </w:t>
       </w:r>
       <w:hyperlink r:id="rId5" w:history="1">
         <w:r>
@@ -173,8 +191,18 @@
           <w:sz w:val="24"/>
           <w:szCs w:val="24"/>
         </w:rPr>
-        <w:t>s Linux e macOS</w:t>
-      </w:r>
+        <w:t xml:space="preserve">s Linux e </w:t>
+      </w:r>
+      <w:proofErr w:type="spellStart"/>
+      <w:r>
+        <w:rPr>
+          <w:rFonts w:ascii="Times New Roman" w:hAnsi="Times New Roman" w:cs="Times New Roman"/>
+          <w:sz w:val="24"/>
+          <w:szCs w:val="24"/>
+        </w:rPr>
+        <w:t>macOS</w:t>
+      </w:r>
+      <w:proofErr w:type="spellEnd"/>
       <w:r>
         <w:rPr>
           <w:rFonts w:ascii="Times New Roman" w:hAnsi="Times New Roman" w:cs="Times New Roman"/>
@@ -210,15 +238,71 @@
         </w:rPr>
         <w:t xml:space="preserve">Caso não venha abra o terminal e use o comando </w:t>
       </w:r>
-      <w:r>
-        <w:rPr>
-          <w:rFonts w:ascii="Times New Roman" w:hAnsi="Times New Roman" w:cs="Times New Roman"/>
-          <w:i/>
-          <w:iCs/>
-          <w:sz w:val="24"/>
-          <w:szCs w:val="24"/>
-        </w:rPr>
-        <w:t>sudo apt-get install python3</w:t>
+      <w:proofErr w:type="spellStart"/>
+      <w:r>
+        <w:rPr>
+          <w:rFonts w:ascii="Times New Roman" w:hAnsi="Times New Roman" w:cs="Times New Roman"/>
+          <w:i/>
+          <w:iCs/>
+          <w:sz w:val="24"/>
+          <w:szCs w:val="24"/>
+        </w:rPr>
+        <w:t>sudo</w:t>
+      </w:r>
+      <w:proofErr w:type="spellEnd"/>
+      <w:r>
+        <w:rPr>
+          <w:rFonts w:ascii="Times New Roman" w:hAnsi="Times New Roman" w:cs="Times New Roman"/>
+          <w:i/>
+          <w:iCs/>
+          <w:sz w:val="24"/>
+          <w:szCs w:val="24"/>
+        </w:rPr>
+        <w:t xml:space="preserve"> </w:t>
+      </w:r>
+      <w:proofErr w:type="spellStart"/>
+      <w:r>
+        <w:rPr>
+          <w:rFonts w:ascii="Times New Roman" w:hAnsi="Times New Roman" w:cs="Times New Roman"/>
+          <w:i/>
+          <w:iCs/>
+          <w:sz w:val="24"/>
+          <w:szCs w:val="24"/>
+        </w:rPr>
+        <w:t>apt-get</w:t>
+      </w:r>
+      <w:proofErr w:type="spellEnd"/>
+      <w:r>
+        <w:rPr>
+          <w:rFonts w:ascii="Times New Roman" w:hAnsi="Times New Roman" w:cs="Times New Roman"/>
+          <w:i/>
+          <w:iCs/>
+          <w:sz w:val="24"/>
+          <w:szCs w:val="24"/>
+        </w:rPr>
+        <w:t xml:space="preserve"> </w:t>
+      </w:r>
+      <w:proofErr w:type="spellStart"/>
+      <w:r>
+        <w:rPr>
+          <w:rFonts w:ascii="Times New Roman" w:hAnsi="Times New Roman" w:cs="Times New Roman"/>
+          <w:i/>
+          <w:iCs/>
+          <w:sz w:val="24"/>
+          <w:szCs w:val="24"/>
+        </w:rPr>
+        <w:t>install</w:t>
+      </w:r>
+      <w:proofErr w:type="spellEnd"/>
+      <w:r>
+        <w:rPr>
+          <w:rFonts w:ascii="Times New Roman" w:hAnsi="Times New Roman" w:cs="Times New Roman"/>
+          <w:i/>
+          <w:iCs/>
+          <w:sz w:val="24"/>
+          <w:szCs w:val="24"/>
+        </w:rPr>
+        <w:t xml:space="preserve"> python3</w:t>
       </w:r>
       <w:r>
         <w:rPr>
@@ -253,7 +337,25 @@
           <w:sz w:val="24"/>
           <w:szCs w:val="24"/>
         </w:rPr>
-        <w:t xml:space="preserve">No mc entrar no site </w:t>
+        <w:t xml:space="preserve">No </w:t>
+      </w:r>
+      <w:proofErr w:type="spellStart"/>
+      <w:r>
+        <w:rPr>
+          <w:rFonts w:ascii="Times New Roman" w:hAnsi="Times New Roman" w:cs="Times New Roman"/>
+          <w:sz w:val="24"/>
+          <w:szCs w:val="24"/>
+        </w:rPr>
+        <w:t>mc</w:t>
+      </w:r>
+      <w:proofErr w:type="spellEnd"/>
+      <w:r>
+        <w:rPr>
+          <w:rFonts w:ascii="Times New Roman" w:hAnsi="Times New Roman" w:cs="Times New Roman"/>
+          <w:sz w:val="24"/>
+          <w:szCs w:val="24"/>
+        </w:rPr>
+        <w:t xml:space="preserve"> entrar no site </w:t>
       </w:r>
       <w:hyperlink r:id="rId6" w:history="1">
         <w:r>
@@ -301,15 +403,27 @@
         </w:rPr>
         <w:t xml:space="preserve">Use o comando </w:t>
       </w:r>
-      <w:r>
-        <w:rPr>
-          <w:rFonts w:ascii="Times New Roman" w:hAnsi="Times New Roman" w:cs="Times New Roman"/>
-          <w:i/>
-          <w:iCs/>
-          <w:sz w:val="24"/>
-          <w:szCs w:val="24"/>
-        </w:rPr>
-        <w:t>brew update</w:t>
+      <w:proofErr w:type="spellStart"/>
+      <w:r>
+        <w:rPr>
+          <w:rFonts w:ascii="Times New Roman" w:hAnsi="Times New Roman" w:cs="Times New Roman"/>
+          <w:i/>
+          <w:iCs/>
+          <w:sz w:val="24"/>
+          <w:szCs w:val="24"/>
+        </w:rPr>
+        <w:t>brew</w:t>
+      </w:r>
+      <w:proofErr w:type="spellEnd"/>
+      <w:r>
+        <w:rPr>
+          <w:rFonts w:ascii="Times New Roman" w:hAnsi="Times New Roman" w:cs="Times New Roman"/>
+          <w:i/>
+          <w:iCs/>
+          <w:sz w:val="24"/>
+          <w:szCs w:val="24"/>
+        </w:rPr>
+        <w:t xml:space="preserve"> update</w:t>
       </w:r>
       <w:r>
         <w:rPr>
@@ -346,15 +460,49 @@
         </w:rPr>
         <w:t xml:space="preserve">Use o comando </w:t>
       </w:r>
-      <w:r>
-        <w:rPr>
-          <w:rFonts w:ascii="Times New Roman" w:hAnsi="Times New Roman" w:cs="Times New Roman"/>
-          <w:i/>
-          <w:iCs/>
-          <w:sz w:val="24"/>
-          <w:szCs w:val="24"/>
-        </w:rPr>
-        <w:t>brew install python3</w:t>
+      <w:proofErr w:type="spellStart"/>
+      <w:r>
+        <w:rPr>
+          <w:rFonts w:ascii="Times New Roman" w:hAnsi="Times New Roman" w:cs="Times New Roman"/>
+          <w:i/>
+          <w:iCs/>
+          <w:sz w:val="24"/>
+          <w:szCs w:val="24"/>
+        </w:rPr>
+        <w:t>brew</w:t>
+      </w:r>
+      <w:proofErr w:type="spellEnd"/>
+      <w:r>
+        <w:rPr>
+          <w:rFonts w:ascii="Times New Roman" w:hAnsi="Times New Roman" w:cs="Times New Roman"/>
+          <w:i/>
+          <w:iCs/>
+          <w:sz w:val="24"/>
+          <w:szCs w:val="24"/>
+        </w:rPr>
+        <w:t xml:space="preserve"> </w:t>
+      </w:r>
+      <w:proofErr w:type="spellStart"/>
+      <w:r>
+        <w:rPr>
+          <w:rFonts w:ascii="Times New Roman" w:hAnsi="Times New Roman" w:cs="Times New Roman"/>
+          <w:i/>
+          <w:iCs/>
+          <w:sz w:val="24"/>
+          <w:szCs w:val="24"/>
+        </w:rPr>
+        <w:t>install</w:t>
+      </w:r>
+      <w:proofErr w:type="spellEnd"/>
+      <w:r>
+        <w:rPr>
+          <w:rFonts w:ascii="Times New Roman" w:hAnsi="Times New Roman" w:cs="Times New Roman"/>
+          <w:i/>
+          <w:iCs/>
+          <w:sz w:val="24"/>
+          <w:szCs w:val="24"/>
+        </w:rPr>
+        <w:t xml:space="preserve"> python3</w:t>
       </w:r>
       <w:r>
         <w:rPr>
@@ -416,7 +564,25 @@
           <w:sz w:val="24"/>
           <w:szCs w:val="24"/>
         </w:rPr>
-        <w:t xml:space="preserve"> e baixar como no windows.</w:t>
+        <w:t xml:space="preserve"> e baixar como no </w:t>
+      </w:r>
+      <w:proofErr w:type="spellStart"/>
+      <w:r>
+        <w:rPr>
+          <w:rFonts w:ascii="Times New Roman" w:hAnsi="Times New Roman" w:cs="Times New Roman"/>
+          <w:sz w:val="24"/>
+          <w:szCs w:val="24"/>
+        </w:rPr>
+        <w:t>windows</w:t>
+      </w:r>
+      <w:proofErr w:type="spellEnd"/>
+      <w:r>
+        <w:rPr>
+          <w:rFonts w:ascii="Times New Roman" w:hAnsi="Times New Roman" w:cs="Times New Roman"/>
+          <w:sz w:val="24"/>
+          <w:szCs w:val="24"/>
+        </w:rPr>
+        <w:t>.</w:t>
       </w:r>
     </w:p>
     <w:p>
@@ -497,7 +663,25 @@
           <w:sz w:val="24"/>
           <w:szCs w:val="24"/>
         </w:rPr>
-        <w:t>Esse site serve para diversas linguagens, não somente pytho.</w:t>
+        <w:t xml:space="preserve">Esse site serve para diversas linguagens, não somente </w:t>
+      </w:r>
+      <w:proofErr w:type="spellStart"/>
+      <w:r>
+        <w:rPr>
+          <w:rFonts w:ascii="Times New Roman" w:hAnsi="Times New Roman" w:cs="Times New Roman"/>
+          <w:sz w:val="24"/>
+          <w:szCs w:val="24"/>
+        </w:rPr>
+        <w:t>pytho</w:t>
+      </w:r>
+      <w:proofErr w:type="spellEnd"/>
+      <w:r>
+        <w:rPr>
+          <w:rFonts w:ascii="Times New Roman" w:hAnsi="Times New Roman" w:cs="Times New Roman"/>
+          <w:sz w:val="24"/>
+          <w:szCs w:val="24"/>
+        </w:rPr>
+        <w:t>.</w:t>
       </w:r>
     </w:p>
     <w:p>
@@ -524,7 +708,25 @@
           <w:sz w:val="24"/>
           <w:szCs w:val="24"/>
         </w:rPr>
-        <w:t>Python3 vem como primeira opção após clicar em “Start coding”.</w:t>
+        <w:t xml:space="preserve">Python3 vem como primeira opção após clicar em “Start </w:t>
+      </w:r>
+      <w:proofErr w:type="spellStart"/>
+      <w:r>
+        <w:rPr>
+          <w:rFonts w:ascii="Times New Roman" w:hAnsi="Times New Roman" w:cs="Times New Roman"/>
+          <w:sz w:val="24"/>
+          <w:szCs w:val="24"/>
+        </w:rPr>
+        <w:t>coding</w:t>
+      </w:r>
+      <w:proofErr w:type="spellEnd"/>
+      <w:r>
+        <w:rPr>
+          <w:rFonts w:ascii="Times New Roman" w:hAnsi="Times New Roman" w:cs="Times New Roman"/>
+          <w:sz w:val="24"/>
+          <w:szCs w:val="24"/>
+        </w:rPr>
+        <w:t>”.</w:t>
       </w:r>
     </w:p>
     <w:p>
@@ -551,7 +753,25 @@
           <w:sz w:val="24"/>
           <w:szCs w:val="24"/>
         </w:rPr>
-        <w:t>Este é um dos melhores sites para codar.</w:t>
+        <w:t xml:space="preserve">Este é um dos melhores sites para </w:t>
+      </w:r>
+      <w:proofErr w:type="spellStart"/>
+      <w:r>
+        <w:rPr>
+          <w:rFonts w:ascii="Times New Roman" w:hAnsi="Times New Roman" w:cs="Times New Roman"/>
+          <w:sz w:val="24"/>
+          <w:szCs w:val="24"/>
+        </w:rPr>
+        <w:t>codar</w:t>
+      </w:r>
+      <w:proofErr w:type="spellEnd"/>
+      <w:r>
+        <w:rPr>
+          <w:rFonts w:ascii="Times New Roman" w:hAnsi="Times New Roman" w:cs="Times New Roman"/>
+          <w:sz w:val="24"/>
+          <w:szCs w:val="24"/>
+        </w:rPr>
+        <w:t>.</w:t>
       </w:r>
     </w:p>
     <w:p>
@@ -580,13 +800,23 @@
         </w:rPr>
         <w:t xml:space="preserve"> </w:t>
       </w:r>
-      <w:r>
-        <w:rPr>
-          <w:rFonts w:ascii="Times New Roman" w:hAnsi="Times New Roman" w:cs="Times New Roman"/>
-          <w:sz w:val="24"/>
-          <w:szCs w:val="24"/>
-        </w:rPr>
-        <w:t>Todas as funções em uma linguagem tem “()” depois de seu nome.</w:t>
+      <w:proofErr w:type="gramStart"/>
+      <w:r>
+        <w:rPr>
+          <w:rFonts w:ascii="Times New Roman" w:hAnsi="Times New Roman" w:cs="Times New Roman"/>
+          <w:sz w:val="24"/>
+          <w:szCs w:val="24"/>
+        </w:rPr>
+        <w:t>Todas as funções em uma linguagem tem</w:t>
+      </w:r>
+      <w:proofErr w:type="gramEnd"/>
+      <w:r>
+        <w:rPr>
+          <w:rFonts w:ascii="Times New Roman" w:hAnsi="Times New Roman" w:cs="Times New Roman"/>
+          <w:sz w:val="24"/>
+          <w:szCs w:val="24"/>
+        </w:rPr>
+        <w:t xml:space="preserve"> “()” depois de seu nome.</w:t>
       </w:r>
     </w:p>
     <w:p>
@@ -613,7 +843,25 @@
           <w:sz w:val="24"/>
           <w:szCs w:val="24"/>
         </w:rPr>
-        <w:t>Ex.: exit(), print(), help().</w:t>
+        <w:t xml:space="preserve">Ex.: </w:t>
+      </w:r>
+      <w:proofErr w:type="spellStart"/>
+      <w:r>
+        <w:rPr>
+          <w:rFonts w:ascii="Times New Roman" w:hAnsi="Times New Roman" w:cs="Times New Roman"/>
+          <w:sz w:val="24"/>
+          <w:szCs w:val="24"/>
+        </w:rPr>
+        <w:t>exit</w:t>
+      </w:r>
+      <w:proofErr w:type="spellEnd"/>
+      <w:r>
+        <w:rPr>
+          <w:rFonts w:ascii="Times New Roman" w:hAnsi="Times New Roman" w:cs="Times New Roman"/>
+          <w:sz w:val="24"/>
+          <w:szCs w:val="24"/>
+        </w:rPr>
+        <w:t>(), print(), help().</w:t>
       </w:r>
     </w:p>
     <w:p>
@@ -701,7 +949,51 @@
           <w:sz w:val="24"/>
           <w:szCs w:val="24"/>
         </w:rPr>
-        <w:t>, sep=”caracter”</w:t>
+        <w:t xml:space="preserve">, </w:t>
+      </w:r>
+      <w:proofErr w:type="spellStart"/>
+      <w:r>
+        <w:rPr>
+          <w:rFonts w:ascii="Times New Roman" w:hAnsi="Times New Roman" w:cs="Times New Roman"/>
+          <w:i/>
+          <w:iCs/>
+          <w:sz w:val="24"/>
+          <w:szCs w:val="24"/>
+        </w:rPr>
+        <w:t>sep</w:t>
+      </w:r>
+      <w:proofErr w:type="spellEnd"/>
+      <w:r>
+        <w:rPr>
+          <w:rFonts w:ascii="Times New Roman" w:hAnsi="Times New Roman" w:cs="Times New Roman"/>
+          <w:i/>
+          <w:iCs/>
+          <w:sz w:val="24"/>
+          <w:szCs w:val="24"/>
+        </w:rPr>
+        <w:t>=”</w:t>
+      </w:r>
+      <w:proofErr w:type="spellStart"/>
+      <w:r>
+        <w:rPr>
+          <w:rFonts w:ascii="Times New Roman" w:hAnsi="Times New Roman" w:cs="Times New Roman"/>
+          <w:i/>
+          <w:iCs/>
+          <w:sz w:val="24"/>
+          <w:szCs w:val="24"/>
+        </w:rPr>
+        <w:t>caracter</w:t>
+      </w:r>
+      <w:proofErr w:type="spellEnd"/>
+      <w:r>
+        <w:rPr>
+          <w:rFonts w:ascii="Times New Roman" w:hAnsi="Times New Roman" w:cs="Times New Roman"/>
+          <w:i/>
+          <w:iCs/>
+          <w:sz w:val="24"/>
+          <w:szCs w:val="24"/>
+        </w:rPr>
+        <w:t>”</w:t>
       </w:r>
       <w:r>
         <w:rPr>
@@ -738,15 +1030,27 @@
         </w:rPr>
         <w:t xml:space="preserve"> O parâmetro </w:t>
       </w:r>
-      <w:r>
-        <w:rPr>
-          <w:rFonts w:ascii="Times New Roman" w:hAnsi="Times New Roman" w:cs="Times New Roman"/>
-          <w:i/>
-          <w:iCs/>
-          <w:sz w:val="24"/>
-          <w:szCs w:val="24"/>
-        </w:rPr>
-        <w:t>end=”\n”</w:t>
+      <w:proofErr w:type="spellStart"/>
+      <w:r>
+        <w:rPr>
+          <w:rFonts w:ascii="Times New Roman" w:hAnsi="Times New Roman" w:cs="Times New Roman"/>
+          <w:i/>
+          <w:iCs/>
+          <w:sz w:val="24"/>
+          <w:szCs w:val="24"/>
+        </w:rPr>
+        <w:t>end</w:t>
+      </w:r>
+      <w:proofErr w:type="spellEnd"/>
+      <w:r>
+        <w:rPr>
+          <w:rFonts w:ascii="Times New Roman" w:hAnsi="Times New Roman" w:cs="Times New Roman"/>
+          <w:i/>
+          <w:iCs/>
+          <w:sz w:val="24"/>
+          <w:szCs w:val="24"/>
+        </w:rPr>
+        <w:t>=”\n”</w:t>
       </w:r>
       <w:r>
         <w:rPr>
@@ -791,15 +1095,27 @@
         </w:rPr>
         <w:t xml:space="preserve">Se deixarmos apenas </w:t>
       </w:r>
-      <w:r>
-        <w:rPr>
-          <w:rFonts w:ascii="Times New Roman" w:hAnsi="Times New Roman" w:cs="Times New Roman"/>
-          <w:i/>
-          <w:iCs/>
-          <w:sz w:val="24"/>
-          <w:szCs w:val="24"/>
-        </w:rPr>
-        <w:t>end=””</w:t>
+      <w:proofErr w:type="spellStart"/>
+      <w:r>
+        <w:rPr>
+          <w:rFonts w:ascii="Times New Roman" w:hAnsi="Times New Roman" w:cs="Times New Roman"/>
+          <w:i/>
+          <w:iCs/>
+          <w:sz w:val="24"/>
+          <w:szCs w:val="24"/>
+        </w:rPr>
+        <w:t>end</w:t>
+      </w:r>
+      <w:proofErr w:type="spellEnd"/>
+      <w:r>
+        <w:rPr>
+          <w:rFonts w:ascii="Times New Roman" w:hAnsi="Times New Roman" w:cs="Times New Roman"/>
+          <w:i/>
+          <w:iCs/>
+          <w:sz w:val="24"/>
+          <w:szCs w:val="24"/>
+        </w:rPr>
+        <w:t>=””</w:t>
       </w:r>
       <w:r>
         <w:rPr>
@@ -835,7 +1151,25 @@
           <w:szCs w:val="24"/>
         </w:rPr>
         <w:lastRenderedPageBreak/>
-        <w:t>Isso também funciona para o pointer de digitação, quando utilizamos esse end as &gt;&gt;&gt; no terminal ficam logo no final da frase</w:t>
+        <w:t xml:space="preserve">Isso também funciona para o pointer de digitação, quando utilizamos esse </w:t>
+      </w:r>
+      <w:proofErr w:type="spellStart"/>
+      <w:r>
+        <w:rPr>
+          <w:rFonts w:ascii="Times New Roman" w:hAnsi="Times New Roman" w:cs="Times New Roman"/>
+          <w:sz w:val="24"/>
+          <w:szCs w:val="24"/>
+        </w:rPr>
+        <w:t>end</w:t>
+      </w:r>
+      <w:proofErr w:type="spellEnd"/>
+      <w:r>
+        <w:rPr>
+          <w:rFonts w:ascii="Times New Roman" w:hAnsi="Times New Roman" w:cs="Times New Roman"/>
+          <w:sz w:val="24"/>
+          <w:szCs w:val="24"/>
+        </w:rPr>
+        <w:t xml:space="preserve"> as &gt;&gt;&gt; no terminal ficam logo no final da frase</w:t>
       </w:r>
       <w:r>
         <w:rPr>
@@ -896,7 +1230,29 @@
           <w:sz w:val="24"/>
           <w:szCs w:val="24"/>
         </w:rPr>
-        <w:t>pais = “Italia”</w:t>
+        <w:t>pais = “</w:t>
+      </w:r>
+      <w:proofErr w:type="spellStart"/>
+      <w:r>
+        <w:rPr>
+          <w:rFonts w:ascii="Times New Roman" w:hAnsi="Times New Roman" w:cs="Times New Roman"/>
+          <w:i/>
+          <w:iCs/>
+          <w:sz w:val="24"/>
+          <w:szCs w:val="24"/>
+        </w:rPr>
+        <w:t>Italia</w:t>
+      </w:r>
+      <w:proofErr w:type="spellEnd"/>
+      <w:r>
+        <w:rPr>
+          <w:rFonts w:ascii="Times New Roman" w:hAnsi="Times New Roman" w:cs="Times New Roman"/>
+          <w:i/>
+          <w:iCs/>
+          <w:sz w:val="24"/>
+          <w:szCs w:val="24"/>
+        </w:rPr>
+        <w:t>”</w:t>
       </w:r>
       <w:r>
         <w:rPr>
@@ -951,6 +1307,7 @@
         </w:rPr>
         <w:t xml:space="preserve"> for chamada o que aparecerá será o nome </w:t>
       </w:r>
+      <w:proofErr w:type="spellStart"/>
       <w:r>
         <w:rPr>
           <w:rFonts w:ascii="Times New Roman" w:hAnsi="Times New Roman" w:cs="Times New Roman"/>
@@ -961,6 +1318,7 @@
         </w:rPr>
         <w:t>Italia</w:t>
       </w:r>
+      <w:proofErr w:type="spellEnd"/>
       <w:r>
         <w:rPr>
           <w:rFonts w:ascii="Times New Roman" w:hAnsi="Times New Roman" w:cs="Times New Roman"/>
@@ -1207,7 +1565,29 @@
           <w:sz w:val="24"/>
           <w:szCs w:val="24"/>
         </w:rPr>
-        <w:t>&lt;class ‘str’&gt;</w:t>
+        <w:t>&lt;</w:t>
+      </w:r>
+      <w:proofErr w:type="spellStart"/>
+      <w:r>
+        <w:rPr>
+          <w:rFonts w:ascii="Times New Roman" w:hAnsi="Times New Roman" w:cs="Times New Roman"/>
+          <w:i/>
+          <w:iCs/>
+          <w:sz w:val="24"/>
+          <w:szCs w:val="24"/>
+        </w:rPr>
+        <w:t>class</w:t>
+      </w:r>
+      <w:proofErr w:type="spellEnd"/>
+      <w:r>
+        <w:rPr>
+          <w:rFonts w:ascii="Times New Roman" w:hAnsi="Times New Roman" w:cs="Times New Roman"/>
+          <w:i/>
+          <w:iCs/>
+          <w:sz w:val="24"/>
+          <w:szCs w:val="24"/>
+        </w:rPr>
+        <w:t xml:space="preserve"> ‘str’&gt;</w:t>
       </w:r>
       <w:r>
         <w:rPr>
@@ -1312,7 +1692,25 @@
           <w:sz w:val="24"/>
           <w:szCs w:val="24"/>
         </w:rPr>
-        <w:t>Inteiro (int): Números inteiros. Quando uma variável recebe um número (sem vírgula), ela se torna do tipo inteiro.</w:t>
+        <w:t>Inteiro (</w:t>
+      </w:r>
+      <w:proofErr w:type="spellStart"/>
+      <w:r>
+        <w:rPr>
+          <w:rFonts w:ascii="Times New Roman" w:hAnsi="Times New Roman" w:cs="Times New Roman"/>
+          <w:sz w:val="24"/>
+          <w:szCs w:val="24"/>
+        </w:rPr>
+        <w:t>int</w:t>
+      </w:r>
+      <w:proofErr w:type="spellEnd"/>
+      <w:r>
+        <w:rPr>
+          <w:rFonts w:ascii="Times New Roman" w:hAnsi="Times New Roman" w:cs="Times New Roman"/>
+          <w:sz w:val="24"/>
+          <w:szCs w:val="24"/>
+        </w:rPr>
+        <w:t>): Números inteiros. Quando uma variável recebe um número (sem vírgula), ela se torna do tipo inteiro.</w:t>
       </w:r>
     </w:p>
     <w:p>
@@ -1339,7 +1737,25 @@
           <w:sz w:val="24"/>
           <w:szCs w:val="24"/>
         </w:rPr>
-        <w:t>Float: Números flutuantes/reais. Quando uma variável recebe um real (com vírgula), ela se torna do tipo float.</w:t>
+        <w:t xml:space="preserve">Float: Números flutuantes/reais. Quando uma variável recebe um real (com vírgula), ela se torna do tipo </w:t>
+      </w:r>
+      <w:proofErr w:type="spellStart"/>
+      <w:r>
+        <w:rPr>
+          <w:rFonts w:ascii="Times New Roman" w:hAnsi="Times New Roman" w:cs="Times New Roman"/>
+          <w:sz w:val="24"/>
+          <w:szCs w:val="24"/>
+        </w:rPr>
+        <w:t>float</w:t>
+      </w:r>
+      <w:proofErr w:type="spellEnd"/>
+      <w:r>
+        <w:rPr>
+          <w:rFonts w:ascii="Times New Roman" w:hAnsi="Times New Roman" w:cs="Times New Roman"/>
+          <w:sz w:val="24"/>
+          <w:szCs w:val="24"/>
+        </w:rPr>
+        <w:t>.</w:t>
       </w:r>
     </w:p>
     <w:p>
@@ -1449,6 +1865,7 @@
         </w:rPr>
         <w:t xml:space="preserve">Em python utilizamos o padrão </w:t>
       </w:r>
+      <w:proofErr w:type="spellStart"/>
       <w:r>
         <w:rPr>
           <w:rFonts w:ascii="Times New Roman" w:hAnsi="Times New Roman" w:cs="Times New Roman"/>
@@ -1479,8 +1896,18 @@
           <w:sz w:val="24"/>
           <w:szCs w:val="24"/>
         </w:rPr>
-        <w:t xml:space="preserve">ase para nomear variáveis, ou seja, se o nome da variável for composto as palavras serão separadas por “_”, ao invés de </w:t>
-      </w:r>
+        <w:t>ase</w:t>
+      </w:r>
+      <w:proofErr w:type="spellEnd"/>
+      <w:r>
+        <w:rPr>
+          <w:rFonts w:ascii="Times New Roman" w:hAnsi="Times New Roman" w:cs="Times New Roman"/>
+          <w:sz w:val="24"/>
+          <w:szCs w:val="24"/>
+        </w:rPr>
+        <w:t xml:space="preserve"> para nomear variáveis, ou seja, se o nome da variável for composto as palavras serão separadas por “_”, ao invés de </w:t>
+      </w:r>
+      <w:proofErr w:type="spellStart"/>
       <w:r>
         <w:rPr>
           <w:rFonts w:ascii="Times New Roman" w:hAnsi="Times New Roman" w:cs="Times New Roman"/>
@@ -1495,7 +1922,16 @@
           <w:sz w:val="24"/>
           <w:szCs w:val="24"/>
         </w:rPr>
-        <w:t>amelCase, que o padrão de outras linguagens como J</w:t>
+        <w:t>amelCase</w:t>
+      </w:r>
+      <w:proofErr w:type="spellEnd"/>
+      <w:r>
+        <w:rPr>
+          <w:rFonts w:ascii="Times New Roman" w:hAnsi="Times New Roman" w:cs="Times New Roman"/>
+          <w:sz w:val="24"/>
+          <w:szCs w:val="24"/>
+        </w:rPr>
+        <w:t>, que o padrão de outras linguagens como J</w:t>
       </w:r>
       <w:r>
         <w:rPr>
@@ -1628,6 +2064,7 @@
         </w:rPr>
         <w:t xml:space="preserve">e </w:t>
       </w:r>
+      <w:proofErr w:type="spellStart"/>
       <w:r>
         <w:rPr>
           <w:rFonts w:ascii="Times New Roman" w:hAnsi="Times New Roman" w:cs="Times New Roman"/>
@@ -1638,6 +2075,7 @@
         </w:rPr>
         <w:t>else</w:t>
       </w:r>
+      <w:proofErr w:type="spellEnd"/>
       <w:r>
         <w:rPr>
           <w:rFonts w:ascii="Times New Roman" w:hAnsi="Times New Roman" w:cs="Times New Roman"/>
@@ -1671,7 +2109,25 @@
           <w:sz w:val="24"/>
           <w:szCs w:val="24"/>
         </w:rPr>
-        <w:t>A diferença do python para as outras é que não precisa colocar {} para separar a condição em um bloco, o que conta é a organização/indentação do código</w:t>
+        <w:t>A diferença do python para as outras é que não precisa colocar {} para separar a condição em um bloco, o que conta é a organização/</w:t>
+      </w:r>
+      <w:proofErr w:type="spellStart"/>
+      <w:r>
+        <w:rPr>
+          <w:rFonts w:ascii="Times New Roman" w:hAnsi="Times New Roman" w:cs="Times New Roman"/>
+          <w:sz w:val="24"/>
+          <w:szCs w:val="24"/>
+        </w:rPr>
+        <w:t>indentação</w:t>
+      </w:r>
+      <w:proofErr w:type="spellEnd"/>
+      <w:r>
+        <w:rPr>
+          <w:rFonts w:ascii="Times New Roman" w:hAnsi="Times New Roman" w:cs="Times New Roman"/>
+          <w:sz w:val="24"/>
+          <w:szCs w:val="24"/>
+        </w:rPr>
+        <w:t xml:space="preserve"> do código</w:t>
       </w:r>
       <w:r>
         <w:rPr>
@@ -1754,6 +2210,7 @@
         </w:rPr>
         <w:t xml:space="preserve">, caso queira que venha em um formato específico como </w:t>
       </w:r>
+      <w:proofErr w:type="spellStart"/>
       <w:r>
         <w:rPr>
           <w:rFonts w:ascii="Times New Roman" w:hAnsi="Times New Roman" w:cs="Times New Roman"/>
@@ -1764,6 +2221,7 @@
         </w:rPr>
         <w:t>int</w:t>
       </w:r>
+      <w:proofErr w:type="spellEnd"/>
       <w:r>
         <w:rPr>
           <w:rFonts w:ascii="Times New Roman" w:hAnsi="Times New Roman" w:cs="Times New Roman"/>
@@ -1772,6 +2230,7 @@
         </w:rPr>
         <w:t xml:space="preserve"> ou </w:t>
       </w:r>
+      <w:proofErr w:type="spellStart"/>
       <w:r>
         <w:rPr>
           <w:rFonts w:ascii="Times New Roman" w:hAnsi="Times New Roman" w:cs="Times New Roman"/>
@@ -1782,6 +2241,7 @@
         </w:rPr>
         <w:t>float</w:t>
       </w:r>
+      <w:proofErr w:type="spellEnd"/>
       <w:r>
         <w:rPr>
           <w:rFonts w:ascii="Times New Roman" w:hAnsi="Times New Roman" w:cs="Times New Roman"/>
@@ -1790,6 +2250,7 @@
         </w:rPr>
         <w:t xml:space="preserve">, precisamos declarar isso com o </w:t>
       </w:r>
+      <w:proofErr w:type="spellStart"/>
       <w:r>
         <w:rPr>
           <w:rFonts w:ascii="Times New Roman" w:hAnsi="Times New Roman" w:cs="Times New Roman"/>
@@ -1810,6 +2271,7 @@
         </w:rPr>
         <w:t>umero_str</w:t>
       </w:r>
+      <w:proofErr w:type="spellEnd"/>
       <w:r>
         <w:rPr>
           <w:rFonts w:ascii="Times New Roman" w:hAnsi="Times New Roman" w:cs="Times New Roman"/>
@@ -1828,15 +2290,27 @@
         </w:rPr>
         <w:t xml:space="preserve"> </w:t>
       </w:r>
-      <w:r>
-        <w:rPr>
-          <w:rFonts w:ascii="Times New Roman" w:hAnsi="Times New Roman" w:cs="Times New Roman"/>
-          <w:i/>
-          <w:iCs/>
-          <w:sz w:val="24"/>
-          <w:szCs w:val="24"/>
-        </w:rPr>
-        <w:t>int(input(“Digite um número:”))</w:t>
+      <w:proofErr w:type="spellStart"/>
+      <w:r>
+        <w:rPr>
+          <w:rFonts w:ascii="Times New Roman" w:hAnsi="Times New Roman" w:cs="Times New Roman"/>
+          <w:i/>
+          <w:iCs/>
+          <w:sz w:val="24"/>
+          <w:szCs w:val="24"/>
+        </w:rPr>
+        <w:t>int</w:t>
+      </w:r>
+      <w:proofErr w:type="spellEnd"/>
+      <w:r>
+        <w:rPr>
+          <w:rFonts w:ascii="Times New Roman" w:hAnsi="Times New Roman" w:cs="Times New Roman"/>
+          <w:i/>
+          <w:iCs/>
+          <w:sz w:val="24"/>
+          <w:szCs w:val="24"/>
+        </w:rPr>
+        <w:t>(input(“Digite um número:”))</w:t>
       </w:r>
       <w:r>
         <w:rPr>
@@ -1846,6 +2320,7 @@
         </w:rPr>
         <w:t xml:space="preserve">, ou colocando uma segunda variável e fazendo ela receber o input na conversão: </w:t>
       </w:r>
+      <w:proofErr w:type="spellStart"/>
       <w:r>
         <w:rPr>
           <w:rFonts w:ascii="Times New Roman" w:hAnsi="Times New Roman" w:cs="Times New Roman"/>
@@ -1866,16 +2341,62 @@
         </w:rPr>
         <w:t>umero_str</w:t>
       </w:r>
-      <w:r>
-        <w:rPr>
-          <w:rFonts w:ascii="Times New Roman" w:hAnsi="Times New Roman" w:cs="Times New Roman"/>
-          <w:i/>
-          <w:iCs/>
-          <w:sz w:val="24"/>
-          <w:szCs w:val="24"/>
-        </w:rPr>
-        <w:t xml:space="preserve"> = input(“Digite um número:”); numero = int(</w:t>
-      </w:r>
+      <w:proofErr w:type="spellEnd"/>
+      <w:r>
+        <w:rPr>
+          <w:rFonts w:ascii="Times New Roman" w:hAnsi="Times New Roman" w:cs="Times New Roman"/>
+          <w:i/>
+          <w:iCs/>
+          <w:sz w:val="24"/>
+          <w:szCs w:val="24"/>
+        </w:rPr>
+        <w:t xml:space="preserve"> = input(“Digite um número:”); </w:t>
+      </w:r>
+      <w:proofErr w:type="spellStart"/>
+      <w:r>
+        <w:rPr>
+          <w:rFonts w:ascii="Times New Roman" w:hAnsi="Times New Roman" w:cs="Times New Roman"/>
+          <w:i/>
+          <w:iCs/>
+          <w:sz w:val="24"/>
+          <w:szCs w:val="24"/>
+        </w:rPr>
+        <w:t>numero</w:t>
+      </w:r>
+      <w:proofErr w:type="spellEnd"/>
+      <w:r>
+        <w:rPr>
+          <w:rFonts w:ascii="Times New Roman" w:hAnsi="Times New Roman" w:cs="Times New Roman"/>
+          <w:i/>
+          <w:iCs/>
+          <w:sz w:val="24"/>
+          <w:szCs w:val="24"/>
+        </w:rPr>
+        <w:t xml:space="preserve"> = </w:t>
+      </w:r>
+      <w:proofErr w:type="spellStart"/>
+      <w:r>
+        <w:rPr>
+          <w:rFonts w:ascii="Times New Roman" w:hAnsi="Times New Roman" w:cs="Times New Roman"/>
+          <w:i/>
+          <w:iCs/>
+          <w:sz w:val="24"/>
+          <w:szCs w:val="24"/>
+        </w:rPr>
+        <w:t>int</w:t>
+      </w:r>
+      <w:proofErr w:type="spellEnd"/>
+      <w:r>
+        <w:rPr>
+          <w:rFonts w:ascii="Times New Roman" w:hAnsi="Times New Roman" w:cs="Times New Roman"/>
+          <w:i/>
+          <w:iCs/>
+          <w:sz w:val="24"/>
+          <w:szCs w:val="24"/>
+        </w:rPr>
+        <w:t>(</w:t>
+      </w:r>
+      <w:proofErr w:type="spellStart"/>
       <w:r>
         <w:rPr>
           <w:rFonts w:ascii="Times New Roman" w:hAnsi="Times New Roman" w:cs="Times New Roman"/>
@@ -1896,6 +2417,7 @@
         </w:rPr>
         <w:t>umero_str</w:t>
       </w:r>
+      <w:proofErr w:type="spellEnd"/>
       <w:r>
         <w:rPr>
           <w:rFonts w:ascii="Times New Roman" w:hAnsi="Times New Roman" w:cs="Times New Roman"/>
@@ -1982,7 +2504,43 @@
           <w:sz w:val="24"/>
           <w:szCs w:val="24"/>
         </w:rPr>
-        <w:t>O sinal de “+” quando colocado entre duas str irá concatenar ambas e imprimir uma palavra só com as duas palavras de cada variável, quando colocado entre números ocorrerá a soma e quando colocado entre número e str o código não funciona, a menos que convertamos o número de str para int/float.</w:t>
+        <w:t xml:space="preserve">O sinal de “+” quando colocado entre duas str irá concatenar ambas e imprimir uma palavra só com as duas palavras de cada variável, quando colocado entre números ocorrerá a soma e quando colocado entre número e str o código não funciona, a menos que convertamos o número de str para </w:t>
+      </w:r>
+      <w:proofErr w:type="spellStart"/>
+      <w:r>
+        <w:rPr>
+          <w:rFonts w:ascii="Times New Roman" w:hAnsi="Times New Roman" w:cs="Times New Roman"/>
+          <w:sz w:val="24"/>
+          <w:szCs w:val="24"/>
+        </w:rPr>
+        <w:t>int</w:t>
+      </w:r>
+      <w:proofErr w:type="spellEnd"/>
+      <w:r>
+        <w:rPr>
+          <w:rFonts w:ascii="Times New Roman" w:hAnsi="Times New Roman" w:cs="Times New Roman"/>
+          <w:sz w:val="24"/>
+          <w:szCs w:val="24"/>
+        </w:rPr>
+        <w:t>/</w:t>
+      </w:r>
+      <w:proofErr w:type="spellStart"/>
+      <w:r>
+        <w:rPr>
+          <w:rFonts w:ascii="Times New Roman" w:hAnsi="Times New Roman" w:cs="Times New Roman"/>
+          <w:sz w:val="24"/>
+          <w:szCs w:val="24"/>
+        </w:rPr>
+        <w:t>float</w:t>
+      </w:r>
+      <w:proofErr w:type="spellEnd"/>
+      <w:r>
+        <w:rPr>
+          <w:rFonts w:ascii="Times New Roman" w:hAnsi="Times New Roman" w:cs="Times New Roman"/>
+          <w:sz w:val="24"/>
+          <w:szCs w:val="24"/>
+        </w:rPr>
+        <w:t>.</w:t>
       </w:r>
     </w:p>
     <w:p>
@@ -2009,7 +2567,25 @@
           <w:sz w:val="24"/>
           <w:szCs w:val="24"/>
         </w:rPr>
-        <w:t xml:space="preserve"> Syntax Sugar = nome dado à “técnica” de copiar várias vezes a mesma string como por exemplo </w:t>
+        <w:t xml:space="preserve"> </w:t>
+      </w:r>
+      <w:proofErr w:type="spellStart"/>
+      <w:r>
+        <w:rPr>
+          <w:rFonts w:ascii="Times New Roman" w:hAnsi="Times New Roman" w:cs="Times New Roman"/>
+          <w:sz w:val="24"/>
+          <w:szCs w:val="24"/>
+        </w:rPr>
+        <w:t>Syntax</w:t>
+      </w:r>
+      <w:proofErr w:type="spellEnd"/>
+      <w:r>
+        <w:rPr>
+          <w:rFonts w:ascii="Times New Roman" w:hAnsi="Times New Roman" w:cs="Times New Roman"/>
+          <w:sz w:val="24"/>
+          <w:szCs w:val="24"/>
+        </w:rPr>
+        <w:t xml:space="preserve"> Sugar = nome dado à “técnica” de copiar várias vezes a mesma string como por exemplo </w:t>
       </w:r>
       <w:r>
         <w:rPr>
@@ -2027,7 +2603,25 @@
           <w:sz w:val="24"/>
           <w:szCs w:val="24"/>
         </w:rPr>
-        <w:t xml:space="preserve"> o que acontecerá é que será impresso 10 vezes o número “20”. Isso é muito útil para facilitar coisas que seria muito trabalhosas.</w:t>
+        <w:t xml:space="preserve"> o que acontecerá é que será impresso 10 vezes o número “20”. Isso é muito útil para facilitar coisas que seria muito </w:t>
+      </w:r>
+      <w:proofErr w:type="gramStart"/>
+      <w:r>
+        <w:rPr>
+          <w:rFonts w:ascii="Times New Roman" w:hAnsi="Times New Roman" w:cs="Times New Roman"/>
+          <w:sz w:val="24"/>
+          <w:szCs w:val="24"/>
+        </w:rPr>
+        <w:t>trabalhosas</w:t>
+      </w:r>
+      <w:proofErr w:type="gramEnd"/>
+      <w:r>
+        <w:rPr>
+          <w:rFonts w:ascii="Times New Roman" w:hAnsi="Times New Roman" w:cs="Times New Roman"/>
+          <w:sz w:val="24"/>
+          <w:szCs w:val="24"/>
+        </w:rPr>
+        <w:t>.</w:t>
       </w:r>
     </w:p>
     <w:p>
@@ -2094,6 +2688,7 @@
         </w:rPr>
         <w:t xml:space="preserve">Podemos usar o </w:t>
       </w:r>
+      <w:proofErr w:type="spellStart"/>
       <w:r>
         <w:rPr>
           <w:rFonts w:ascii="Times New Roman" w:hAnsi="Times New Roman" w:cs="Times New Roman"/>
@@ -2104,6 +2699,7 @@
         </w:rPr>
         <w:t>elif</w:t>
       </w:r>
+      <w:proofErr w:type="spellEnd"/>
       <w:r>
         <w:rPr>
           <w:rFonts w:ascii="Times New Roman" w:hAnsi="Times New Roman" w:cs="Times New Roman"/>
@@ -2168,6 +2764,7 @@
         </w:rPr>
         <w:t xml:space="preserve"> e antes do </w:t>
       </w:r>
+      <w:proofErr w:type="spellStart"/>
       <w:r>
         <w:rPr>
           <w:rFonts w:ascii="Times New Roman" w:hAnsi="Times New Roman" w:cs="Times New Roman"/>
@@ -2178,6 +2775,7 @@
         </w:rPr>
         <w:t>else</w:t>
       </w:r>
+      <w:proofErr w:type="spellEnd"/>
       <w:r>
         <w:rPr>
           <w:rFonts w:ascii="Times New Roman" w:hAnsi="Times New Roman" w:cs="Times New Roman"/>
@@ -2213,6 +2811,7 @@
         </w:rPr>
         <w:t xml:space="preserve"> Para melhorar a legibilidade do código podemos criar variáveis que recebam as condições impostas nos </w:t>
       </w:r>
+      <w:proofErr w:type="spellStart"/>
       <w:r>
         <w:rPr>
           <w:rFonts w:ascii="Times New Roman" w:hAnsi="Times New Roman" w:cs="Times New Roman"/>
@@ -2239,8 +2838,18 @@
           <w:sz w:val="24"/>
           <w:szCs w:val="24"/>
         </w:rPr>
-        <w:t xml:space="preserve">s e nos </w:t>
-      </w:r>
+        <w:t>s</w:t>
+      </w:r>
+      <w:proofErr w:type="spellEnd"/>
+      <w:r>
+        <w:rPr>
+          <w:rFonts w:ascii="Times New Roman" w:hAnsi="Times New Roman" w:cs="Times New Roman"/>
+          <w:sz w:val="24"/>
+          <w:szCs w:val="24"/>
+        </w:rPr>
+        <w:t xml:space="preserve"> e nos </w:t>
+      </w:r>
+      <w:proofErr w:type="spellStart"/>
       <w:r>
         <w:rPr>
           <w:rFonts w:ascii="Times New Roman" w:hAnsi="Times New Roman" w:cs="Times New Roman"/>
@@ -2257,7 +2866,16 @@
           <w:sz w:val="24"/>
           <w:szCs w:val="24"/>
         </w:rPr>
-        <w:t>s, e colocar essas variáveis no lugar das condições, facilitando sua leitura.</w:t>
+        <w:t>s</w:t>
+      </w:r>
+      <w:proofErr w:type="spellEnd"/>
+      <w:r>
+        <w:rPr>
+          <w:rFonts w:ascii="Times New Roman" w:hAnsi="Times New Roman" w:cs="Times New Roman"/>
+          <w:sz w:val="24"/>
+          <w:szCs w:val="24"/>
+        </w:rPr>
+        <w:t>, e colocar essas variáveis no lugar das condições, facilitando sua leitura.</w:t>
       </w:r>
     </w:p>
     <w:p>
@@ -2901,7 +3519,25 @@
           <w:sz w:val="24"/>
           <w:szCs w:val="24"/>
         </w:rPr>
-        <w:t>Após a variável precisamos definir que o alcance/área de repetição desse código, ou seja, se ele vai repetir de qual número a qual número e qual é o step dele, portanto, de quantas em quantas casas ele irá pular (padrão = 1).</w:t>
+        <w:t xml:space="preserve">Após a variável precisamos definir que o alcance/área de repetição desse código, ou seja, se ele vai repetir de qual número a qual número e qual é o </w:t>
+      </w:r>
+      <w:proofErr w:type="spellStart"/>
+      <w:r>
+        <w:rPr>
+          <w:rFonts w:ascii="Times New Roman" w:hAnsi="Times New Roman" w:cs="Times New Roman"/>
+          <w:sz w:val="24"/>
+          <w:szCs w:val="24"/>
+        </w:rPr>
+        <w:t>step</w:t>
+      </w:r>
+      <w:proofErr w:type="spellEnd"/>
+      <w:r>
+        <w:rPr>
+          <w:rFonts w:ascii="Times New Roman" w:hAnsi="Times New Roman" w:cs="Times New Roman"/>
+          <w:sz w:val="24"/>
+          <w:szCs w:val="24"/>
+        </w:rPr>
+        <w:t xml:space="preserve"> dele, portanto, de quantas em quantas casas ele irá pular (padrão = 1).</w:t>
       </w:r>
     </w:p>
     <w:p>
@@ -3224,7 +3860,25 @@
           <w:sz w:val="24"/>
           <w:szCs w:val="24"/>
         </w:rPr>
-        <w:t>Caso a sua condições do While (em um jogo de adivinhação, por exemplo) seja satisfeita e você tenha acertado o número, o jogo não irá parar até que o número de tentativas escolhido tenha se completado.</w:t>
+        <w:t xml:space="preserve">Caso a </w:t>
+      </w:r>
+      <w:proofErr w:type="gramStart"/>
+      <w:r>
+        <w:rPr>
+          <w:rFonts w:ascii="Times New Roman" w:hAnsi="Times New Roman" w:cs="Times New Roman"/>
+          <w:sz w:val="24"/>
+          <w:szCs w:val="24"/>
+        </w:rPr>
+        <w:t>sua condições</w:t>
+      </w:r>
+      <w:proofErr w:type="gramEnd"/>
+      <w:r>
+        <w:rPr>
+          <w:rFonts w:ascii="Times New Roman" w:hAnsi="Times New Roman" w:cs="Times New Roman"/>
+          <w:sz w:val="24"/>
+          <w:szCs w:val="24"/>
+        </w:rPr>
+        <w:t xml:space="preserve"> do While (em um jogo de adivinhação, por exemplo) seja satisfeita e você tenha acertado o número, o jogo não irá parar até que o número de tentativas escolhido tenha se completado.</w:t>
       </w:r>
     </w:p>
     <w:p>
@@ -3418,7 +4072,25 @@
           <w:sz w:val="24"/>
           <w:szCs w:val="24"/>
         </w:rPr>
-        <w:t>Sobre interpolação de str’s:</w:t>
+        <w:t xml:space="preserve">Sobre interpolação de </w:t>
+      </w:r>
+      <w:proofErr w:type="spellStart"/>
+      <w:r>
+        <w:rPr>
+          <w:rFonts w:ascii="Times New Roman" w:hAnsi="Times New Roman" w:cs="Times New Roman"/>
+          <w:sz w:val="24"/>
+          <w:szCs w:val="24"/>
+        </w:rPr>
+        <w:t>str’s</w:t>
+      </w:r>
+      <w:proofErr w:type="spellEnd"/>
+      <w:r>
+        <w:rPr>
+          <w:rFonts w:ascii="Times New Roman" w:hAnsi="Times New Roman" w:cs="Times New Roman"/>
+          <w:sz w:val="24"/>
+          <w:szCs w:val="24"/>
+        </w:rPr>
+        <w:t>:</w:t>
       </w:r>
     </w:p>
     <w:p>
@@ -3562,7 +4234,29 @@
           <w:sz w:val="24"/>
           <w:szCs w:val="24"/>
         </w:rPr>
-        <w:t>print(“O {} tem um total de {} mundiais, já o {} tem {} mundiais”, format(palmeiras, 0, corinthias, 3)</w:t>
+        <w:t xml:space="preserve">print(“O {} tem um total de {} mundiais, já o {} tem {} mundiais”, format(palmeiras, 0, </w:t>
+      </w:r>
+      <w:proofErr w:type="spellStart"/>
+      <w:r>
+        <w:rPr>
+          <w:rFonts w:ascii="Times New Roman" w:hAnsi="Times New Roman" w:cs="Times New Roman"/>
+          <w:i/>
+          <w:iCs/>
+          <w:sz w:val="24"/>
+          <w:szCs w:val="24"/>
+        </w:rPr>
+        <w:t>corinthias</w:t>
+      </w:r>
+      <w:proofErr w:type="spellEnd"/>
+      <w:r>
+        <w:rPr>
+          <w:rFonts w:ascii="Times New Roman" w:hAnsi="Times New Roman" w:cs="Times New Roman"/>
+          <w:i/>
+          <w:iCs/>
+          <w:sz w:val="24"/>
+          <w:szCs w:val="24"/>
+        </w:rPr>
+        <w:t>, 3)</w:t>
       </w:r>
       <w:r>
         <w:rPr>
@@ -3598,15 +4292,73 @@
           <w:sz w:val="24"/>
           <w:szCs w:val="24"/>
         </w:rPr>
-        <w:t>print(“O {2} tem um total de {3} mundiais, já o {0} tem {1} mundiais”, format(palmeiras, 0, corinthias, 3)</w:t>
-      </w:r>
-      <w:r>
-        <w:rPr>
-          <w:rFonts w:ascii="Times New Roman" w:hAnsi="Times New Roman" w:cs="Times New Roman"/>
-          <w:sz w:val="24"/>
-          <w:szCs w:val="24"/>
-        </w:rPr>
-        <w:t>. Determinando as interpolações assim, os valores são trocados, apresentando primeiro o corinthians e depois o palmeiras, diferentemente do anterior.</w:t>
+        <w:t xml:space="preserve">print(“O {2} tem um total de {3} mundiais, já o {0} tem {1} mundiais”, format(palmeiras, 0, </w:t>
+      </w:r>
+      <w:proofErr w:type="spellStart"/>
+      <w:r>
+        <w:rPr>
+          <w:rFonts w:ascii="Times New Roman" w:hAnsi="Times New Roman" w:cs="Times New Roman"/>
+          <w:i/>
+          <w:iCs/>
+          <w:sz w:val="24"/>
+          <w:szCs w:val="24"/>
+        </w:rPr>
+        <w:t>corinthias</w:t>
+      </w:r>
+      <w:proofErr w:type="spellEnd"/>
+      <w:r>
+        <w:rPr>
+          <w:rFonts w:ascii="Times New Roman" w:hAnsi="Times New Roman" w:cs="Times New Roman"/>
+          <w:i/>
+          <w:iCs/>
+          <w:sz w:val="24"/>
+          <w:szCs w:val="24"/>
+        </w:rPr>
+        <w:t>, 3)</w:t>
+      </w:r>
+      <w:r>
+        <w:rPr>
+          <w:rFonts w:ascii="Times New Roman" w:hAnsi="Times New Roman" w:cs="Times New Roman"/>
+          <w:sz w:val="24"/>
+          <w:szCs w:val="24"/>
+        </w:rPr>
+        <w:t xml:space="preserve">. Determinando as interpolações assim, os valores são trocados, apresentando primeiro o </w:t>
+      </w:r>
+      <w:proofErr w:type="spellStart"/>
+      <w:r>
+        <w:rPr>
+          <w:rFonts w:ascii="Times New Roman" w:hAnsi="Times New Roman" w:cs="Times New Roman"/>
+          <w:sz w:val="24"/>
+          <w:szCs w:val="24"/>
+        </w:rPr>
+        <w:t>corinthians</w:t>
+      </w:r>
+      <w:proofErr w:type="spellEnd"/>
+      <w:r>
+        <w:rPr>
+          <w:rFonts w:ascii="Times New Roman" w:hAnsi="Times New Roman" w:cs="Times New Roman"/>
+          <w:sz w:val="24"/>
+          <w:szCs w:val="24"/>
+        </w:rPr>
+        <w:t xml:space="preserve"> e depois </w:t>
+      </w:r>
+      <w:proofErr w:type="gramStart"/>
+      <w:r>
+        <w:rPr>
+          <w:rFonts w:ascii="Times New Roman" w:hAnsi="Times New Roman" w:cs="Times New Roman"/>
+          <w:sz w:val="24"/>
+          <w:szCs w:val="24"/>
+        </w:rPr>
+        <w:t>o palmeiras</w:t>
+      </w:r>
+      <w:proofErr w:type="gramEnd"/>
+      <w:r>
+        <w:rPr>
+          <w:rFonts w:ascii="Times New Roman" w:hAnsi="Times New Roman" w:cs="Times New Roman"/>
+          <w:sz w:val="24"/>
+          <w:szCs w:val="24"/>
+        </w:rPr>
+        <w:t>, diferentemente do anterior.</w:t>
       </w:r>
     </w:p>
     <w:p>
@@ -3751,7 +4503,25 @@
           <w:sz w:val="24"/>
           <w:szCs w:val="24"/>
         </w:rPr>
-        <w:t>= Indica que é um número float;</w:t>
+        <w:t xml:space="preserve">= Indica que é um número </w:t>
+      </w:r>
+      <w:proofErr w:type="spellStart"/>
+      <w:r>
+        <w:rPr>
+          <w:rFonts w:ascii="Times New Roman" w:hAnsi="Times New Roman" w:cs="Times New Roman"/>
+          <w:sz w:val="24"/>
+          <w:szCs w:val="24"/>
+        </w:rPr>
+        <w:t>float</w:t>
+      </w:r>
+      <w:proofErr w:type="spellEnd"/>
+      <w:r>
+        <w:rPr>
+          <w:rFonts w:ascii="Times New Roman" w:hAnsi="Times New Roman" w:cs="Times New Roman"/>
+          <w:sz w:val="24"/>
+          <w:szCs w:val="24"/>
+        </w:rPr>
+        <w:t>;</w:t>
       </w:r>
     </w:p>
     <w:p>
@@ -3969,16 +4739,40 @@
         </w:rPr>
         <w:t xml:space="preserve"> ou </w:t>
       </w:r>
-      <w:r>
-        <w:rPr>
-          <w:rFonts w:ascii="Times New Roman" w:hAnsi="Times New Roman" w:cs="Times New Roman"/>
-          <w:i/>
-          <w:iCs/>
-          <w:sz w:val="24"/>
-          <w:szCs w:val="24"/>
-        </w:rPr>
-        <w:t>formatted string literals</w:t>
-      </w:r>
+      <w:proofErr w:type="spellStart"/>
+      <w:r>
+        <w:rPr>
+          <w:rFonts w:ascii="Times New Roman" w:hAnsi="Times New Roman" w:cs="Times New Roman"/>
+          <w:i/>
+          <w:iCs/>
+          <w:sz w:val="24"/>
+          <w:szCs w:val="24"/>
+        </w:rPr>
+        <w:t>formatted</w:t>
+      </w:r>
+      <w:proofErr w:type="spellEnd"/>
+      <w:r>
+        <w:rPr>
+          <w:rFonts w:ascii="Times New Roman" w:hAnsi="Times New Roman" w:cs="Times New Roman"/>
+          <w:i/>
+          <w:iCs/>
+          <w:sz w:val="24"/>
+          <w:szCs w:val="24"/>
+        </w:rPr>
+        <w:t xml:space="preserve"> string </w:t>
+      </w:r>
+      <w:proofErr w:type="spellStart"/>
+      <w:r>
+        <w:rPr>
+          <w:rFonts w:ascii="Times New Roman" w:hAnsi="Times New Roman" w:cs="Times New Roman"/>
+          <w:i/>
+          <w:iCs/>
+          <w:sz w:val="24"/>
+          <w:szCs w:val="24"/>
+        </w:rPr>
+        <w:t>literals</w:t>
+      </w:r>
+      <w:proofErr w:type="spellEnd"/>
       <w:r>
         <w:rPr>
           <w:rFonts w:ascii="Times New Roman" w:hAnsi="Times New Roman" w:cs="Times New Roman"/>
@@ -4021,7 +4815,29 @@
           <w:sz w:val="24"/>
           <w:szCs w:val="24"/>
         </w:rPr>
-        <w:t>print(f’texto {qualquer} de {exemplo}’)</w:t>
+        <w:t>print(</w:t>
+      </w:r>
+      <w:proofErr w:type="spellStart"/>
+      <w:r>
+        <w:rPr>
+          <w:rFonts w:ascii="Times New Roman" w:hAnsi="Times New Roman" w:cs="Times New Roman"/>
+          <w:i/>
+          <w:iCs/>
+          <w:sz w:val="24"/>
+          <w:szCs w:val="24"/>
+        </w:rPr>
+        <w:t>f’texto</w:t>
+      </w:r>
+      <w:proofErr w:type="spellEnd"/>
+      <w:r>
+        <w:rPr>
+          <w:rFonts w:ascii="Times New Roman" w:hAnsi="Times New Roman" w:cs="Times New Roman"/>
+          <w:i/>
+          <w:iCs/>
+          <w:sz w:val="24"/>
+          <w:szCs w:val="24"/>
+        </w:rPr>
+        <w:t xml:space="preserve"> {qualquer} de {exemplo}’)</w:t>
       </w:r>
       <w:r>
         <w:rPr>
@@ -4101,7 +4917,29 @@
           <w:sz w:val="24"/>
           <w:szCs w:val="24"/>
         </w:rPr>
-        <w:t>{qualquer.lower()}</w:t>
+        <w:t>{</w:t>
+      </w:r>
+      <w:proofErr w:type="spellStart"/>
+      <w:r>
+        <w:rPr>
+          <w:rFonts w:ascii="Times New Roman" w:hAnsi="Times New Roman" w:cs="Times New Roman"/>
+          <w:i/>
+          <w:iCs/>
+          <w:sz w:val="24"/>
+          <w:szCs w:val="24"/>
+        </w:rPr>
+        <w:t>qualquer.lower</w:t>
+      </w:r>
+      <w:proofErr w:type="spellEnd"/>
+      <w:r>
+        <w:rPr>
+          <w:rFonts w:ascii="Times New Roman" w:hAnsi="Times New Roman" w:cs="Times New Roman"/>
+          <w:i/>
+          <w:iCs/>
+          <w:sz w:val="24"/>
+          <w:szCs w:val="24"/>
+        </w:rPr>
+        <w:t>()}</w:t>
       </w:r>
       <w:r>
         <w:rPr>
@@ -4119,15 +4957,55 @@
           <w:sz w:val="24"/>
           <w:szCs w:val="24"/>
         </w:rPr>
-        <w:t>.upper()</w:t>
-      </w:r>
-      <w:r>
-        <w:rPr>
-          <w:rFonts w:ascii="Times New Roman" w:hAnsi="Times New Roman" w:cs="Times New Roman"/>
-          <w:sz w:val="24"/>
-          <w:szCs w:val="24"/>
-        </w:rPr>
-        <w:t xml:space="preserve"> para em capslock e assim por diante.</w:t>
+        <w:t>.</w:t>
+      </w:r>
+      <w:proofErr w:type="spellStart"/>
+      <w:r>
+        <w:rPr>
+          <w:rFonts w:ascii="Times New Roman" w:hAnsi="Times New Roman" w:cs="Times New Roman"/>
+          <w:i/>
+          <w:iCs/>
+          <w:sz w:val="24"/>
+          <w:szCs w:val="24"/>
+        </w:rPr>
+        <w:t>upper</w:t>
+      </w:r>
+      <w:proofErr w:type="spellEnd"/>
+      <w:r>
+        <w:rPr>
+          <w:rFonts w:ascii="Times New Roman" w:hAnsi="Times New Roman" w:cs="Times New Roman"/>
+          <w:i/>
+          <w:iCs/>
+          <w:sz w:val="24"/>
+          <w:szCs w:val="24"/>
+        </w:rPr>
+        <w:t>()</w:t>
+      </w:r>
+      <w:r>
+        <w:rPr>
+          <w:rFonts w:ascii="Times New Roman" w:hAnsi="Times New Roman" w:cs="Times New Roman"/>
+          <w:sz w:val="24"/>
+          <w:szCs w:val="24"/>
+        </w:rPr>
+        <w:t xml:space="preserve"> para em </w:t>
+      </w:r>
+      <w:proofErr w:type="spellStart"/>
+      <w:r>
+        <w:rPr>
+          <w:rFonts w:ascii="Times New Roman" w:hAnsi="Times New Roman" w:cs="Times New Roman"/>
+          <w:sz w:val="24"/>
+          <w:szCs w:val="24"/>
+        </w:rPr>
+        <w:t>capslock</w:t>
+      </w:r>
+      <w:proofErr w:type="spellEnd"/>
+      <w:r>
+        <w:rPr>
+          <w:rFonts w:ascii="Times New Roman" w:hAnsi="Times New Roman" w:cs="Times New Roman"/>
+          <w:sz w:val="24"/>
+          <w:szCs w:val="24"/>
+        </w:rPr>
+        <w:t xml:space="preserve"> e assim por diante.</w:t>
       </w:r>
     </w:p>
     <w:p>
@@ -4286,8 +5164,20 @@
           <w:sz w:val="24"/>
           <w:szCs w:val="24"/>
         </w:rPr>
-        <w:t>import nome_da_biblioteca</w:t>
-      </w:r>
+        <w:t xml:space="preserve">import </w:t>
+      </w:r>
+      <w:proofErr w:type="spellStart"/>
+      <w:r>
+        <w:rPr>
+          <w:rFonts w:ascii="Times New Roman" w:hAnsi="Times New Roman" w:cs="Times New Roman"/>
+          <w:i/>
+          <w:iCs/>
+          <w:sz w:val="24"/>
+          <w:szCs w:val="24"/>
+        </w:rPr>
+        <w:t>nome_da_biblioteca</w:t>
+      </w:r>
+      <w:proofErr w:type="spellEnd"/>
       <w:r>
         <w:rPr>
           <w:rFonts w:ascii="Times New Roman" w:hAnsi="Times New Roman" w:cs="Times New Roman"/>
@@ -4382,8 +5272,42 @@
           <w:sz w:val="24"/>
           <w:szCs w:val="24"/>
         </w:rPr>
-        <w:t>from nome_da_biblioteca import função_desejada</w:t>
-      </w:r>
+        <w:t xml:space="preserve">from </w:t>
+      </w:r>
+      <w:proofErr w:type="spellStart"/>
+      <w:r>
+        <w:rPr>
+          <w:rFonts w:ascii="Times New Roman" w:hAnsi="Times New Roman" w:cs="Times New Roman"/>
+          <w:i/>
+          <w:iCs/>
+          <w:sz w:val="24"/>
+          <w:szCs w:val="24"/>
+        </w:rPr>
+        <w:t>nome_da_biblioteca</w:t>
+      </w:r>
+      <w:proofErr w:type="spellEnd"/>
+      <w:r>
+        <w:rPr>
+          <w:rFonts w:ascii="Times New Roman" w:hAnsi="Times New Roman" w:cs="Times New Roman"/>
+          <w:i/>
+          <w:iCs/>
+          <w:sz w:val="24"/>
+          <w:szCs w:val="24"/>
+        </w:rPr>
+        <w:t xml:space="preserve"> import </w:t>
+      </w:r>
+      <w:proofErr w:type="spellStart"/>
+      <w:r>
+        <w:rPr>
+          <w:rFonts w:ascii="Times New Roman" w:hAnsi="Times New Roman" w:cs="Times New Roman"/>
+          <w:i/>
+          <w:iCs/>
+          <w:sz w:val="24"/>
+          <w:szCs w:val="24"/>
+        </w:rPr>
+        <w:t>função_desejada</w:t>
+      </w:r>
+      <w:proofErr w:type="spellEnd"/>
       <w:r>
         <w:rPr>
           <w:rFonts w:ascii="Times New Roman" w:hAnsi="Times New Roman" w:cs="Times New Roman"/>
@@ -4468,7 +5392,43 @@
           <w:sz w:val="24"/>
           <w:szCs w:val="24"/>
         </w:rPr>
-        <w:t>Para saber mais sobre quais são suas funções nativas basta procurar python builtins no google e acessar o doc do site oficial da versão python que deseja ver.</w:t>
+        <w:t xml:space="preserve">Para saber mais sobre quais são suas funções nativas basta procurar python </w:t>
+      </w:r>
+      <w:proofErr w:type="spellStart"/>
+      <w:r>
+        <w:rPr>
+          <w:rFonts w:ascii="Times New Roman" w:hAnsi="Times New Roman" w:cs="Times New Roman"/>
+          <w:sz w:val="24"/>
+          <w:szCs w:val="24"/>
+        </w:rPr>
+        <w:t>builtins</w:t>
+      </w:r>
+      <w:proofErr w:type="spellEnd"/>
+      <w:r>
+        <w:rPr>
+          <w:rFonts w:ascii="Times New Roman" w:hAnsi="Times New Roman" w:cs="Times New Roman"/>
+          <w:sz w:val="24"/>
+          <w:szCs w:val="24"/>
+        </w:rPr>
+        <w:t xml:space="preserve"> no google e acessar o </w:t>
+      </w:r>
+      <w:proofErr w:type="spellStart"/>
+      <w:r>
+        <w:rPr>
+          <w:rFonts w:ascii="Times New Roman" w:hAnsi="Times New Roman" w:cs="Times New Roman"/>
+          <w:sz w:val="24"/>
+          <w:szCs w:val="24"/>
+        </w:rPr>
+        <w:t>doc</w:t>
+      </w:r>
+      <w:proofErr w:type="spellEnd"/>
+      <w:r>
+        <w:rPr>
+          <w:rFonts w:ascii="Times New Roman" w:hAnsi="Times New Roman" w:cs="Times New Roman"/>
+          <w:sz w:val="24"/>
+          <w:szCs w:val="24"/>
+        </w:rPr>
+        <w:t xml:space="preserve"> do site oficial da versão python que deseja ver.</w:t>
       </w:r>
     </w:p>
     <w:p>
@@ -4502,8 +5462,27 @@
           <w:sz w:val="24"/>
           <w:szCs w:val="24"/>
         </w:rPr>
-        <w:t xml:space="preserve">A biblioteca Random é na verdade um pseudo-random pq não gera um número verdadeiramente aleatório, o número é gerado a partir de uma </w:t>
-      </w:r>
+        <w:t xml:space="preserve">A biblioteca Random é na verdade um </w:t>
+      </w:r>
+      <w:proofErr w:type="spellStart"/>
+      <w:r>
+        <w:rPr>
+          <w:rFonts w:ascii="Times New Roman" w:hAnsi="Times New Roman" w:cs="Times New Roman"/>
+          <w:sz w:val="24"/>
+          <w:szCs w:val="24"/>
+        </w:rPr>
+        <w:t>pseudo-random</w:t>
+      </w:r>
+      <w:proofErr w:type="spellEnd"/>
+      <w:r>
+        <w:rPr>
+          <w:rFonts w:ascii="Times New Roman" w:hAnsi="Times New Roman" w:cs="Times New Roman"/>
+          <w:sz w:val="24"/>
+          <w:szCs w:val="24"/>
+        </w:rPr>
+        <w:t xml:space="preserve"> pq não gera um número verdadeiramente aleatório, o número é gerado a partir de uma </w:t>
+      </w:r>
+      <w:proofErr w:type="spellStart"/>
       <w:r>
         <w:rPr>
           <w:rFonts w:ascii="Times New Roman" w:hAnsi="Times New Roman" w:cs="Times New Roman"/>
@@ -4514,13 +5493,50 @@
         </w:rPr>
         <w:t>seed</w:t>
       </w:r>
-      <w:r>
-        <w:rPr>
-          <w:rFonts w:ascii="Times New Roman" w:hAnsi="Times New Roman" w:cs="Times New Roman"/>
-          <w:sz w:val="24"/>
-          <w:szCs w:val="24"/>
-        </w:rPr>
-        <w:t xml:space="preserve"> que podemos definir caso a gente queira, por exemplo, caso setamos a seed 100, sempre que rodarmos o código o número Random aleatório que será gerado será o 19 indefinidamente.</w:t>
+      <w:proofErr w:type="spellEnd"/>
+      <w:r>
+        <w:rPr>
+          <w:rFonts w:ascii="Times New Roman" w:hAnsi="Times New Roman" w:cs="Times New Roman"/>
+          <w:sz w:val="24"/>
+          <w:szCs w:val="24"/>
+        </w:rPr>
+        <w:t xml:space="preserve"> que podemos definir caso a gente queira, por exemplo, caso </w:t>
+      </w:r>
+      <w:proofErr w:type="spellStart"/>
+      <w:r>
+        <w:rPr>
+          <w:rFonts w:ascii="Times New Roman" w:hAnsi="Times New Roman" w:cs="Times New Roman"/>
+          <w:sz w:val="24"/>
+          <w:szCs w:val="24"/>
+        </w:rPr>
+        <w:t>setamos</w:t>
+      </w:r>
+      <w:proofErr w:type="spellEnd"/>
+      <w:r>
+        <w:rPr>
+          <w:rFonts w:ascii="Times New Roman" w:hAnsi="Times New Roman" w:cs="Times New Roman"/>
+          <w:sz w:val="24"/>
+          <w:szCs w:val="24"/>
+        </w:rPr>
+        <w:t xml:space="preserve"> a </w:t>
+      </w:r>
+      <w:proofErr w:type="spellStart"/>
+      <w:r>
+        <w:rPr>
+          <w:rFonts w:ascii="Times New Roman" w:hAnsi="Times New Roman" w:cs="Times New Roman"/>
+          <w:sz w:val="24"/>
+          <w:szCs w:val="24"/>
+        </w:rPr>
+        <w:t>seed</w:t>
+      </w:r>
+      <w:proofErr w:type="spellEnd"/>
+      <w:r>
+        <w:rPr>
+          <w:rFonts w:ascii="Times New Roman" w:hAnsi="Times New Roman" w:cs="Times New Roman"/>
+          <w:sz w:val="24"/>
+          <w:szCs w:val="24"/>
+        </w:rPr>
+        <w:t xml:space="preserve"> 100, sempre que rodarmos o código o número Random aleatório que será gerado será o 19 indefinidamente.</w:t>
       </w:r>
     </w:p>
     <w:p>
@@ -4626,15 +5642,27 @@
         </w:rPr>
         <w:t xml:space="preserve"> Para evitar que a pontuação fique negativa caso o cálculo dê um número negativo, utilizamos a função </w:t>
       </w:r>
-      <w:r>
-        <w:rPr>
-          <w:rFonts w:ascii="Times New Roman" w:hAnsi="Times New Roman" w:cs="Times New Roman"/>
-          <w:i/>
-          <w:iCs/>
-          <w:sz w:val="24"/>
-          <w:szCs w:val="24"/>
-        </w:rPr>
-        <w:t>abs()</w:t>
+      <w:proofErr w:type="spellStart"/>
+      <w:r>
+        <w:rPr>
+          <w:rFonts w:ascii="Times New Roman" w:hAnsi="Times New Roman" w:cs="Times New Roman"/>
+          <w:i/>
+          <w:iCs/>
+          <w:sz w:val="24"/>
+          <w:szCs w:val="24"/>
+        </w:rPr>
+        <w:t>abs</w:t>
+      </w:r>
+      <w:proofErr w:type="spellEnd"/>
+      <w:r>
+        <w:rPr>
+          <w:rFonts w:ascii="Times New Roman" w:hAnsi="Times New Roman" w:cs="Times New Roman"/>
+          <w:i/>
+          <w:iCs/>
+          <w:sz w:val="24"/>
+          <w:szCs w:val="24"/>
+        </w:rPr>
+        <w:t>()</w:t>
       </w:r>
       <w:r>
         <w:rPr>
@@ -4738,7 +5766,25 @@
           <w:sz w:val="24"/>
           <w:szCs w:val="24"/>
         </w:rPr>
-        <w:t xml:space="preserve"> Para fazer uma divisão que nos retorne número float podemos usar “/” para fazer uma que retorne número inteiro usamos “//”. Ex.: 3 / 2 = 1.5;    3 // 2 = 1.</w:t>
+        <w:t xml:space="preserve"> Para fazer uma divisão que nos retorne número </w:t>
+      </w:r>
+      <w:proofErr w:type="spellStart"/>
+      <w:r>
+        <w:rPr>
+          <w:rFonts w:ascii="Times New Roman" w:hAnsi="Times New Roman" w:cs="Times New Roman"/>
+          <w:sz w:val="24"/>
+          <w:szCs w:val="24"/>
+        </w:rPr>
+        <w:t>float</w:t>
+      </w:r>
+      <w:proofErr w:type="spellEnd"/>
+      <w:r>
+        <w:rPr>
+          <w:rFonts w:ascii="Times New Roman" w:hAnsi="Times New Roman" w:cs="Times New Roman"/>
+          <w:sz w:val="24"/>
+          <w:szCs w:val="24"/>
+        </w:rPr>
+        <w:t xml:space="preserve"> podemos usar “/” para fazer uma que retorne número inteiro usamos “//”. Ex.: 3 / 2 = 1.5;    3 // 2 = 1.</w:t>
       </w:r>
     </w:p>
     <w:p>
@@ -4844,6 +5890,7 @@
         </w:rPr>
         <w:t xml:space="preserve"> Para criar uma função precisamos colocar </w:t>
       </w:r>
+      <w:proofErr w:type="spellStart"/>
       <w:r>
         <w:rPr>
           <w:rFonts w:ascii="Times New Roman" w:hAnsi="Times New Roman" w:cs="Times New Roman"/>
@@ -4854,6 +5901,7 @@
         </w:rPr>
         <w:t>def</w:t>
       </w:r>
+      <w:proofErr w:type="spellEnd"/>
       <w:r>
         <w:rPr>
           <w:rFonts w:ascii="Times New Roman" w:hAnsi="Times New Roman" w:cs="Times New Roman"/>
@@ -4862,15 +5910,27 @@
         </w:rPr>
         <w:t xml:space="preserve"> </w:t>
       </w:r>
-      <w:r>
-        <w:rPr>
-          <w:rFonts w:ascii="Times New Roman" w:hAnsi="Times New Roman" w:cs="Times New Roman"/>
-          <w:i/>
-          <w:iCs/>
-          <w:sz w:val="24"/>
-          <w:szCs w:val="24"/>
-        </w:rPr>
-        <w:t>nome_da_função():</w:t>
+      <w:proofErr w:type="spellStart"/>
+      <w:r>
+        <w:rPr>
+          <w:rFonts w:ascii="Times New Roman" w:hAnsi="Times New Roman" w:cs="Times New Roman"/>
+          <w:i/>
+          <w:iCs/>
+          <w:sz w:val="24"/>
+          <w:szCs w:val="24"/>
+        </w:rPr>
+        <w:t>nome_da_função</w:t>
+      </w:r>
+      <w:proofErr w:type="spellEnd"/>
+      <w:r>
+        <w:rPr>
+          <w:rFonts w:ascii="Times New Roman" w:hAnsi="Times New Roman" w:cs="Times New Roman"/>
+          <w:i/>
+          <w:iCs/>
+          <w:sz w:val="24"/>
+          <w:szCs w:val="24"/>
+        </w:rPr>
+        <w:t>():</w:t>
       </w:r>
     </w:p>
     <w:p>
@@ -4922,7 +5982,25 @@
           <w:sz w:val="24"/>
           <w:szCs w:val="24"/>
         </w:rPr>
-        <w:t xml:space="preserve"> O problema de transformar arquivos em funções é que não podemos mais executar aquele arquivo diretamente, apenas se for pelo arquivo que está importando ele.</w:t>
+        <w:t xml:space="preserve"> O problema de transformar arquivos em funções é que não podemos mais executar aquele arquivo diretamente, apenas se for pelo arquivo que está </w:t>
+      </w:r>
+      <w:proofErr w:type="gramStart"/>
+      <w:r>
+        <w:rPr>
+          <w:rFonts w:ascii="Times New Roman" w:hAnsi="Times New Roman" w:cs="Times New Roman"/>
+          <w:sz w:val="24"/>
+          <w:szCs w:val="24"/>
+        </w:rPr>
+        <w:t>importando ele</w:t>
+      </w:r>
+      <w:proofErr w:type="gramEnd"/>
+      <w:r>
+        <w:rPr>
+          <w:rFonts w:ascii="Times New Roman" w:hAnsi="Times New Roman" w:cs="Times New Roman"/>
+          <w:sz w:val="24"/>
+          <w:szCs w:val="24"/>
+        </w:rPr>
+        <w:t>.</w:t>
       </w:r>
     </w:p>
     <w:p>
@@ -4959,7 +6037,51 @@
           <w:sz w:val="24"/>
           <w:szCs w:val="24"/>
         </w:rPr>
-        <w:t>if (__name__ == “__main__”): nome_da_função()</w:t>
+        <w:t>if (__name__ == “__</w:t>
+      </w:r>
+      <w:proofErr w:type="spellStart"/>
+      <w:r>
+        <w:rPr>
+          <w:rFonts w:ascii="Times New Roman" w:hAnsi="Times New Roman" w:cs="Times New Roman"/>
+          <w:i/>
+          <w:iCs/>
+          <w:sz w:val="24"/>
+          <w:szCs w:val="24"/>
+        </w:rPr>
+        <w:t>main</w:t>
+      </w:r>
+      <w:proofErr w:type="spellEnd"/>
+      <w:r>
+        <w:rPr>
+          <w:rFonts w:ascii="Times New Roman" w:hAnsi="Times New Roman" w:cs="Times New Roman"/>
+          <w:i/>
+          <w:iCs/>
+          <w:sz w:val="24"/>
+          <w:szCs w:val="24"/>
+        </w:rPr>
+        <w:t xml:space="preserve">__”): </w:t>
+      </w:r>
+      <w:proofErr w:type="spellStart"/>
+      <w:r>
+        <w:rPr>
+          <w:rFonts w:ascii="Times New Roman" w:hAnsi="Times New Roman" w:cs="Times New Roman"/>
+          <w:i/>
+          <w:iCs/>
+          <w:sz w:val="24"/>
+          <w:szCs w:val="24"/>
+        </w:rPr>
+        <w:t>nome_da_função</w:t>
+      </w:r>
+      <w:proofErr w:type="spellEnd"/>
+      <w:r>
+        <w:rPr>
+          <w:rFonts w:ascii="Times New Roman" w:hAnsi="Times New Roman" w:cs="Times New Roman"/>
+          <w:i/>
+          <w:iCs/>
+          <w:sz w:val="24"/>
+          <w:szCs w:val="24"/>
+        </w:rPr>
+        <w:t>()</w:t>
       </w:r>
       <w:r>
         <w:rPr>
@@ -5237,6 +6359,7 @@
         </w:rPr>
         <w:t xml:space="preserve">Podemos utilizar a palavra/comando </w:t>
       </w:r>
+      <w:proofErr w:type="spellStart"/>
       <w:r>
         <w:rPr>
           <w:rFonts w:ascii="Times New Roman" w:hAnsi="Times New Roman" w:cs="Times New Roman"/>
@@ -5247,6 +6370,7 @@
         </w:rPr>
         <w:t>not</w:t>
       </w:r>
+      <w:proofErr w:type="spellEnd"/>
       <w:r>
         <w:rPr>
           <w:rFonts w:ascii="Times New Roman" w:hAnsi="Times New Roman" w:cs="Times New Roman"/>
@@ -5292,6 +6416,7 @@
         </w:rPr>
         <w:t>While(</w:t>
       </w:r>
+      <w:proofErr w:type="spellStart"/>
       <w:r>
         <w:rPr>
           <w:rFonts w:ascii="Times New Roman" w:hAnsi="Times New Roman" w:cs="Times New Roman"/>
@@ -5303,6 +6428,7 @@
         </w:rPr>
         <w:t>not</w:t>
       </w:r>
+      <w:proofErr w:type="spellEnd"/>
       <w:r>
         <w:rPr>
           <w:rFonts w:ascii="Times New Roman" w:hAnsi="Times New Roman" w:cs="Times New Roman"/>
@@ -5334,6 +6460,7 @@
         </w:rPr>
         <w:t xml:space="preserve"> </w:t>
       </w:r>
+      <w:proofErr w:type="spellStart"/>
       <w:r>
         <w:rPr>
           <w:rFonts w:ascii="Times New Roman" w:hAnsi="Times New Roman" w:cs="Times New Roman"/>
@@ -5345,6 +6472,7 @@
         </w:rPr>
         <w:t>not</w:t>
       </w:r>
+      <w:proofErr w:type="spellEnd"/>
       <w:r>
         <w:rPr>
           <w:rFonts w:ascii="Times New Roman" w:hAnsi="Times New Roman" w:cs="Times New Roman"/>
@@ -5470,7 +6598,25 @@
           <w:sz w:val="24"/>
           <w:szCs w:val="24"/>
         </w:rPr>
-        <w:t xml:space="preserve"> Bool recebem valores como 0, “ ” e none e consideram como falsos, mas o contrário também é verdade, ou seja, 1, “teste” e true são considerados como verdadeiros.</w:t>
+        <w:t xml:space="preserve"> Bool recebem valores como 0, “ ” e </w:t>
+      </w:r>
+      <w:proofErr w:type="spellStart"/>
+      <w:r>
+        <w:rPr>
+          <w:rFonts w:ascii="Times New Roman" w:hAnsi="Times New Roman" w:cs="Times New Roman"/>
+          <w:sz w:val="24"/>
+          <w:szCs w:val="24"/>
+        </w:rPr>
+        <w:t>none</w:t>
+      </w:r>
+      <w:proofErr w:type="spellEnd"/>
+      <w:r>
+        <w:rPr>
+          <w:rFonts w:ascii="Times New Roman" w:hAnsi="Times New Roman" w:cs="Times New Roman"/>
+          <w:sz w:val="24"/>
+          <w:szCs w:val="24"/>
+        </w:rPr>
+        <w:t xml:space="preserve"> e consideram como falsos, mas o contrário também é verdade, ou seja, 1, “teste” e true são considerados como verdadeiros.</w:t>
       </w:r>
     </w:p>
     <w:p>
@@ -5609,15 +6755,27 @@
         </w:rPr>
         <w:t xml:space="preserve"> Usar a função .</w:t>
       </w:r>
-      <w:r>
-        <w:rPr>
-          <w:rFonts w:ascii="Times New Roman" w:hAnsi="Times New Roman" w:cs="Times New Roman"/>
-          <w:i/>
-          <w:iCs/>
-          <w:sz w:val="24"/>
-          <w:szCs w:val="24"/>
-        </w:rPr>
-        <w:t>lower()</w:t>
+      <w:proofErr w:type="spellStart"/>
+      <w:r>
+        <w:rPr>
+          <w:rFonts w:ascii="Times New Roman" w:hAnsi="Times New Roman" w:cs="Times New Roman"/>
+          <w:i/>
+          <w:iCs/>
+          <w:sz w:val="24"/>
+          <w:szCs w:val="24"/>
+        </w:rPr>
+        <w:t>lower</w:t>
+      </w:r>
+      <w:proofErr w:type="spellEnd"/>
+      <w:r>
+        <w:rPr>
+          <w:rFonts w:ascii="Times New Roman" w:hAnsi="Times New Roman" w:cs="Times New Roman"/>
+          <w:i/>
+          <w:iCs/>
+          <w:sz w:val="24"/>
+          <w:szCs w:val="24"/>
+        </w:rPr>
+        <w:t>()</w:t>
       </w:r>
       <w:r>
         <w:rPr>
@@ -5633,7 +6791,43 @@
           <w:sz w:val="24"/>
           <w:szCs w:val="24"/>
         </w:rPr>
-        <w:t>/input fará com que essa string toda seja convertida para lowercase, mesmo que tenha sido escrita em capslock.</w:t>
+        <w:t xml:space="preserve">/input fará com que essa string toda seja convertida para </w:t>
+      </w:r>
+      <w:proofErr w:type="spellStart"/>
+      <w:r>
+        <w:rPr>
+          <w:rFonts w:ascii="Times New Roman" w:hAnsi="Times New Roman" w:cs="Times New Roman"/>
+          <w:sz w:val="24"/>
+          <w:szCs w:val="24"/>
+        </w:rPr>
+        <w:t>lowercase</w:t>
+      </w:r>
+      <w:proofErr w:type="spellEnd"/>
+      <w:r>
+        <w:rPr>
+          <w:rFonts w:ascii="Times New Roman" w:hAnsi="Times New Roman" w:cs="Times New Roman"/>
+          <w:sz w:val="24"/>
+          <w:szCs w:val="24"/>
+        </w:rPr>
+        <w:t xml:space="preserve">, mesmo que tenha sido escrita em </w:t>
+      </w:r>
+      <w:proofErr w:type="spellStart"/>
+      <w:r>
+        <w:rPr>
+          <w:rFonts w:ascii="Times New Roman" w:hAnsi="Times New Roman" w:cs="Times New Roman"/>
+          <w:sz w:val="24"/>
+          <w:szCs w:val="24"/>
+        </w:rPr>
+        <w:t>capslock</w:t>
+      </w:r>
+      <w:proofErr w:type="spellEnd"/>
+      <w:r>
+        <w:rPr>
+          <w:rFonts w:ascii="Times New Roman" w:hAnsi="Times New Roman" w:cs="Times New Roman"/>
+          <w:sz w:val="24"/>
+          <w:szCs w:val="24"/>
+        </w:rPr>
+        <w:t>.</w:t>
       </w:r>
     </w:p>
     <w:p>
@@ -5752,15 +6946,27 @@
         </w:rPr>
         <w:t xml:space="preserve"> </w:t>
       </w:r>
-      <w:r>
-        <w:rPr>
-          <w:rFonts w:ascii="Times New Roman" w:hAnsi="Times New Roman" w:cs="Times New Roman"/>
-          <w:i/>
-          <w:iCs/>
-          <w:sz w:val="24"/>
-          <w:szCs w:val="24"/>
-        </w:rPr>
-        <w:t>Endswith(“str”)</w:t>
+      <w:proofErr w:type="spellStart"/>
+      <w:r>
+        <w:rPr>
+          <w:rFonts w:ascii="Times New Roman" w:hAnsi="Times New Roman" w:cs="Times New Roman"/>
+          <w:i/>
+          <w:iCs/>
+          <w:sz w:val="24"/>
+          <w:szCs w:val="24"/>
+        </w:rPr>
+        <w:t>Endswith</w:t>
+      </w:r>
+      <w:proofErr w:type="spellEnd"/>
+      <w:r>
+        <w:rPr>
+          <w:rFonts w:ascii="Times New Roman" w:hAnsi="Times New Roman" w:cs="Times New Roman"/>
+          <w:i/>
+          <w:iCs/>
+          <w:sz w:val="24"/>
+          <w:szCs w:val="24"/>
+        </w:rPr>
+        <w:t>(“str”)</w:t>
       </w:r>
       <w:r>
         <w:rPr>
@@ -5789,15 +6995,27 @@
           <w:u w:val="single"/>
         </w:rPr>
       </w:pPr>
-      <w:r>
-        <w:rPr>
-          <w:rFonts w:ascii="Times New Roman" w:hAnsi="Times New Roman" w:cs="Times New Roman"/>
-          <w:i/>
-          <w:iCs/>
-          <w:sz w:val="24"/>
-          <w:szCs w:val="24"/>
-        </w:rPr>
-        <w:t>Startswith(“str”)</w:t>
+      <w:proofErr w:type="spellStart"/>
+      <w:r>
+        <w:rPr>
+          <w:rFonts w:ascii="Times New Roman" w:hAnsi="Times New Roman" w:cs="Times New Roman"/>
+          <w:i/>
+          <w:iCs/>
+          <w:sz w:val="24"/>
+          <w:szCs w:val="24"/>
+        </w:rPr>
+        <w:t>Startswith</w:t>
+      </w:r>
+      <w:proofErr w:type="spellEnd"/>
+      <w:r>
+        <w:rPr>
+          <w:rFonts w:ascii="Times New Roman" w:hAnsi="Times New Roman" w:cs="Times New Roman"/>
+          <w:i/>
+          <w:iCs/>
+          <w:sz w:val="24"/>
+          <w:szCs w:val="24"/>
+        </w:rPr>
+        <w:t>(“str”)</w:t>
       </w:r>
       <w:r>
         <w:rPr>
@@ -6838,15 +8056,27 @@
         </w:rPr>
         <w:t xml:space="preserve"> </w:t>
       </w:r>
-      <w:r>
-        <w:rPr>
-          <w:rFonts w:ascii="Times New Roman" w:hAnsi="Times New Roman" w:cs="Times New Roman"/>
-          <w:i/>
-          <w:iCs/>
-          <w:sz w:val="24"/>
-          <w:szCs w:val="24"/>
-        </w:rPr>
-        <w:t>Len(valores)</w:t>
+      <w:proofErr w:type="spellStart"/>
+      <w:r>
+        <w:rPr>
+          <w:rFonts w:ascii="Times New Roman" w:hAnsi="Times New Roman" w:cs="Times New Roman"/>
+          <w:i/>
+          <w:iCs/>
+          <w:sz w:val="24"/>
+          <w:szCs w:val="24"/>
+        </w:rPr>
+        <w:t>Len</w:t>
+      </w:r>
+      <w:proofErr w:type="spellEnd"/>
+      <w:r>
+        <w:rPr>
+          <w:rFonts w:ascii="Times New Roman" w:hAnsi="Times New Roman" w:cs="Times New Roman"/>
+          <w:i/>
+          <w:iCs/>
+          <w:sz w:val="24"/>
+          <w:szCs w:val="24"/>
+        </w:rPr>
+        <w:t>(valores)</w:t>
       </w:r>
       <w:r>
         <w:rPr>
@@ -6888,7 +8118,29 @@
           <w:sz w:val="24"/>
           <w:szCs w:val="24"/>
         </w:rPr>
-        <w:t>Clean(valores)/valores.clean()</w:t>
+        <w:t>Clean(valores)/</w:t>
+      </w:r>
+      <w:proofErr w:type="spellStart"/>
+      <w:r>
+        <w:rPr>
+          <w:rFonts w:ascii="Times New Roman" w:hAnsi="Times New Roman" w:cs="Times New Roman"/>
+          <w:i/>
+          <w:iCs/>
+          <w:sz w:val="24"/>
+          <w:szCs w:val="24"/>
+        </w:rPr>
+        <w:t>valores.clean</w:t>
+      </w:r>
+      <w:proofErr w:type="spellEnd"/>
+      <w:r>
+        <w:rPr>
+          <w:rFonts w:ascii="Times New Roman" w:hAnsi="Times New Roman" w:cs="Times New Roman"/>
+          <w:i/>
+          <w:iCs/>
+          <w:sz w:val="24"/>
+          <w:szCs w:val="24"/>
+        </w:rPr>
+        <w:t>()</w:t>
       </w:r>
       <w:r>
         <w:rPr>
@@ -6930,17 +8182,39 @@
           <w:sz w:val="24"/>
           <w:szCs w:val="24"/>
         </w:rPr>
-        <w:t xml:space="preserve"> Valores</w:t>
-      </w:r>
-      <w:r>
-        <w:rPr>
-          <w:rFonts w:ascii="Times New Roman" w:hAnsi="Times New Roman" w:cs="Times New Roman"/>
-          <w:i/>
-          <w:iCs/>
-          <w:sz w:val="24"/>
-          <w:szCs w:val="24"/>
-        </w:rPr>
-        <w:t>.append(n)</w:t>
+        <w:t xml:space="preserve"> </w:t>
+      </w:r>
+      <w:proofErr w:type="spellStart"/>
+      <w:r>
+        <w:rPr>
+          <w:rFonts w:ascii="Times New Roman" w:hAnsi="Times New Roman" w:cs="Times New Roman"/>
+          <w:i/>
+          <w:iCs/>
+          <w:sz w:val="24"/>
+          <w:szCs w:val="24"/>
+        </w:rPr>
+        <w:t>Valores</w:t>
+      </w:r>
+      <w:r>
+        <w:rPr>
+          <w:rFonts w:ascii="Times New Roman" w:hAnsi="Times New Roman" w:cs="Times New Roman"/>
+          <w:i/>
+          <w:iCs/>
+          <w:sz w:val="24"/>
+          <w:szCs w:val="24"/>
+        </w:rPr>
+        <w:t>.append</w:t>
+      </w:r>
+      <w:proofErr w:type="spellEnd"/>
+      <w:r>
+        <w:rPr>
+          <w:rFonts w:ascii="Times New Roman" w:hAnsi="Times New Roman" w:cs="Times New Roman"/>
+          <w:i/>
+          <w:iCs/>
+          <w:sz w:val="24"/>
+          <w:szCs w:val="24"/>
+        </w:rPr>
+        <w:t>(n)</w:t>
       </w:r>
       <w:r>
         <w:rPr>
@@ -6982,7 +8256,29 @@
           <w:sz w:val="24"/>
           <w:szCs w:val="24"/>
         </w:rPr>
-        <w:t>Pop(valores)/valores.pop()</w:t>
+        <w:t>Pop(valores)/</w:t>
+      </w:r>
+      <w:proofErr w:type="spellStart"/>
+      <w:r>
+        <w:rPr>
+          <w:rFonts w:ascii="Times New Roman" w:hAnsi="Times New Roman" w:cs="Times New Roman"/>
+          <w:i/>
+          <w:iCs/>
+          <w:sz w:val="24"/>
+          <w:szCs w:val="24"/>
+        </w:rPr>
+        <w:t>valores.pop</w:t>
+      </w:r>
+      <w:proofErr w:type="spellEnd"/>
+      <w:r>
+        <w:rPr>
+          <w:rFonts w:ascii="Times New Roman" w:hAnsi="Times New Roman" w:cs="Times New Roman"/>
+          <w:i/>
+          <w:iCs/>
+          <w:sz w:val="24"/>
+          <w:szCs w:val="24"/>
+        </w:rPr>
+        <w:t>()</w:t>
       </w:r>
       <w:r>
         <w:rPr>
@@ -7016,7 +8312,29 @@
           <w:sz w:val="24"/>
           <w:szCs w:val="24"/>
         </w:rPr>
-        <w:t>Reverse(valores)/valores.reverse()</w:t>
+        <w:t>Reverse(valores)/</w:t>
+      </w:r>
+      <w:proofErr w:type="spellStart"/>
+      <w:r>
+        <w:rPr>
+          <w:rFonts w:ascii="Times New Roman" w:hAnsi="Times New Roman" w:cs="Times New Roman"/>
+          <w:i/>
+          <w:iCs/>
+          <w:sz w:val="24"/>
+          <w:szCs w:val="24"/>
+        </w:rPr>
+        <w:t>valores.reverse</w:t>
+      </w:r>
+      <w:proofErr w:type="spellEnd"/>
+      <w:r>
+        <w:rPr>
+          <w:rFonts w:ascii="Times New Roman" w:hAnsi="Times New Roman" w:cs="Times New Roman"/>
+          <w:i/>
+          <w:iCs/>
+          <w:sz w:val="24"/>
+          <w:szCs w:val="24"/>
+        </w:rPr>
+        <w:t>()</w:t>
       </w:r>
       <w:r>
         <w:rPr>
@@ -7075,15 +8393,49 @@
           <w:szCs w:val="24"/>
         </w:rPr>
       </w:pPr>
-      <w:r>
-        <w:rPr>
-          <w:rFonts w:ascii="Times New Roman" w:hAnsi="Times New Roman" w:cs="Times New Roman"/>
-          <w:i/>
-          <w:iCs/>
-          <w:sz w:val="24"/>
-          <w:szCs w:val="24"/>
-        </w:rPr>
-        <w:t>Valores.indice(o_que_buscas)</w:t>
+      <w:proofErr w:type="spellStart"/>
+      <w:r>
+        <w:rPr>
+          <w:rFonts w:ascii="Times New Roman" w:hAnsi="Times New Roman" w:cs="Times New Roman"/>
+          <w:i/>
+          <w:iCs/>
+          <w:sz w:val="24"/>
+          <w:szCs w:val="24"/>
+        </w:rPr>
+        <w:t>Valores.indice</w:t>
+      </w:r>
+      <w:proofErr w:type="spellEnd"/>
+      <w:r>
+        <w:rPr>
+          <w:rFonts w:ascii="Times New Roman" w:hAnsi="Times New Roman" w:cs="Times New Roman"/>
+          <w:i/>
+          <w:iCs/>
+          <w:sz w:val="24"/>
+          <w:szCs w:val="24"/>
+        </w:rPr>
+        <w:t>(</w:t>
+      </w:r>
+      <w:proofErr w:type="spellStart"/>
+      <w:r>
+        <w:rPr>
+          <w:rFonts w:ascii="Times New Roman" w:hAnsi="Times New Roman" w:cs="Times New Roman"/>
+          <w:i/>
+          <w:iCs/>
+          <w:sz w:val="24"/>
+          <w:szCs w:val="24"/>
+        </w:rPr>
+        <w:t>o_que_buscas</w:t>
+      </w:r>
+      <w:proofErr w:type="spellEnd"/>
+      <w:r>
+        <w:rPr>
+          <w:rFonts w:ascii="Times New Roman" w:hAnsi="Times New Roman" w:cs="Times New Roman"/>
+          <w:i/>
+          <w:iCs/>
+          <w:sz w:val="24"/>
+          <w:szCs w:val="24"/>
+        </w:rPr>
+        <w:t>)</w:t>
       </w:r>
       <w:r>
         <w:rPr>
@@ -7172,7 +8524,31 @@
           <w:szCs w:val="24"/>
           <w:u w:val="single"/>
         </w:rPr>
-        <w:t>Aula 4 – Conhecendo e Trabalhando com Tuplas:</w:t>
+        <w:t xml:space="preserve">Aula 4 – Conhecendo e Trabalhando com </w:t>
+      </w:r>
+      <w:proofErr w:type="spellStart"/>
+      <w:r>
+        <w:rPr>
+          <w:rFonts w:ascii="Times New Roman" w:hAnsi="Times New Roman" w:cs="Times New Roman"/>
+          <w:b/>
+          <w:bCs/>
+          <w:sz w:val="24"/>
+          <w:szCs w:val="24"/>
+          <w:u w:val="single"/>
+        </w:rPr>
+        <w:t>Tuplas</w:t>
+      </w:r>
+      <w:proofErr w:type="spellEnd"/>
+      <w:r>
+        <w:rPr>
+          <w:rFonts w:ascii="Times New Roman" w:hAnsi="Times New Roman" w:cs="Times New Roman"/>
+          <w:b/>
+          <w:bCs/>
+          <w:sz w:val="24"/>
+          <w:szCs w:val="24"/>
+          <w:u w:val="single"/>
+        </w:rPr>
+        <w:t>:</w:t>
       </w:r>
     </w:p>
     <w:p>
@@ -7198,13 +8574,23 @@
         </w:rPr>
         <w:t xml:space="preserve"> </w:t>
       </w:r>
-      <w:r>
-        <w:rPr>
-          <w:rFonts w:ascii="Times New Roman" w:hAnsi="Times New Roman" w:cs="Times New Roman"/>
-          <w:sz w:val="24"/>
-          <w:szCs w:val="24"/>
-        </w:rPr>
-        <w:t>Tuplas também são listas e bem parecidas com elas, porém, elas não podem ser alteradas.</w:t>
+      <w:proofErr w:type="spellStart"/>
+      <w:r>
+        <w:rPr>
+          <w:rFonts w:ascii="Times New Roman" w:hAnsi="Times New Roman" w:cs="Times New Roman"/>
+          <w:sz w:val="24"/>
+          <w:szCs w:val="24"/>
+        </w:rPr>
+        <w:t>Tuplas</w:t>
+      </w:r>
+      <w:proofErr w:type="spellEnd"/>
+      <w:r>
+        <w:rPr>
+          <w:rFonts w:ascii="Times New Roman" w:hAnsi="Times New Roman" w:cs="Times New Roman"/>
+          <w:sz w:val="24"/>
+          <w:szCs w:val="24"/>
+        </w:rPr>
+        <w:t xml:space="preserve"> também são listas e bem parecidas com elas, porém, elas não podem ser alteradas.</w:t>
       </w:r>
     </w:p>
     <w:p>
@@ -7228,7 +8614,25 @@
           <w:sz w:val="24"/>
           <w:szCs w:val="24"/>
         </w:rPr>
-        <w:t xml:space="preserve"> Para definir listas utilizamos [] depois da variável, no caso de tuplas utilizaremos ().</w:t>
+        <w:t xml:space="preserve"> Para definir listas utilizamos [] depois da variável, no caso de </w:t>
+      </w:r>
+      <w:proofErr w:type="spellStart"/>
+      <w:r>
+        <w:rPr>
+          <w:rFonts w:ascii="Times New Roman" w:hAnsi="Times New Roman" w:cs="Times New Roman"/>
+          <w:sz w:val="24"/>
+          <w:szCs w:val="24"/>
+        </w:rPr>
+        <w:t>tuplas</w:t>
+      </w:r>
+      <w:proofErr w:type="spellEnd"/>
+      <w:r>
+        <w:rPr>
+          <w:rFonts w:ascii="Times New Roman" w:hAnsi="Times New Roman" w:cs="Times New Roman"/>
+          <w:sz w:val="24"/>
+          <w:szCs w:val="24"/>
+        </w:rPr>
+        <w:t xml:space="preserve"> utilizaremos ().</w:t>
       </w:r>
     </w:p>
     <w:p>
@@ -7252,8 +8656,1566 @@
           <w:sz w:val="24"/>
           <w:szCs w:val="24"/>
         </w:rPr>
-        <w:t xml:space="preserve"> Basicamente não podemos alterar tuplas com .pop() dentre outras funções.</w:t>
-      </w:r>
+        <w:t xml:space="preserve"> Basicamente não podemos alterar </w:t>
+      </w:r>
+      <w:proofErr w:type="spellStart"/>
+      <w:r>
+        <w:rPr>
+          <w:rFonts w:ascii="Times New Roman" w:hAnsi="Times New Roman" w:cs="Times New Roman"/>
+          <w:sz w:val="24"/>
+          <w:szCs w:val="24"/>
+        </w:rPr>
+        <w:t>tuplas</w:t>
+      </w:r>
+      <w:proofErr w:type="spellEnd"/>
+      <w:r>
+        <w:rPr>
+          <w:rFonts w:ascii="Times New Roman" w:hAnsi="Times New Roman" w:cs="Times New Roman"/>
+          <w:sz w:val="24"/>
+          <w:szCs w:val="24"/>
+        </w:rPr>
+        <w:t xml:space="preserve"> com .pop() dentre outras funções.</w:t>
+      </w:r>
+    </w:p>
+    <w:p>
+      <w:pPr>
+        <w:pStyle w:val="PargrafodaLista"/>
+        <w:numPr>
+          <w:ilvl w:val="1"/>
+          <w:numId w:val="2"/>
+        </w:numPr>
+        <w:spacing w:before="240"/>
+        <w:jc w:val="both"/>
+        <w:rPr>
+          <w:rFonts w:ascii="Times New Roman" w:hAnsi="Times New Roman" w:cs="Times New Roman"/>
+          <w:sz w:val="24"/>
+          <w:szCs w:val="24"/>
+        </w:rPr>
+      </w:pPr>
+      <w:r>
+        <w:rPr>
+          <w:rFonts w:ascii="Times New Roman" w:hAnsi="Times New Roman" w:cs="Times New Roman"/>
+          <w:sz w:val="24"/>
+          <w:szCs w:val="24"/>
+        </w:rPr>
+        <w:t xml:space="preserve"> Podemos criar várias variáveis que recebem </w:t>
+      </w:r>
+      <w:proofErr w:type="spellStart"/>
+      <w:r>
+        <w:rPr>
+          <w:rFonts w:ascii="Times New Roman" w:hAnsi="Times New Roman" w:cs="Times New Roman"/>
+          <w:sz w:val="24"/>
+          <w:szCs w:val="24"/>
+        </w:rPr>
+        <w:t>tuples</w:t>
+      </w:r>
+      <w:proofErr w:type="spellEnd"/>
+      <w:r>
+        <w:rPr>
+          <w:rFonts w:ascii="Times New Roman" w:hAnsi="Times New Roman" w:cs="Times New Roman"/>
+          <w:sz w:val="24"/>
+          <w:szCs w:val="24"/>
+        </w:rPr>
+        <w:t xml:space="preserve"> e colocar todas elas dentro de uma lista:</w:t>
+      </w:r>
+    </w:p>
+    <w:p>
+      <w:pPr>
+        <w:pStyle w:val="PargrafodaLista"/>
+        <w:numPr>
+          <w:ilvl w:val="2"/>
+          <w:numId w:val="2"/>
+        </w:numPr>
+        <w:spacing w:before="240"/>
+        <w:jc w:val="both"/>
+        <w:rPr>
+          <w:rFonts w:ascii="Times New Roman" w:hAnsi="Times New Roman" w:cs="Times New Roman"/>
+          <w:i/>
+          <w:iCs/>
+          <w:sz w:val="24"/>
+          <w:szCs w:val="24"/>
+        </w:rPr>
+      </w:pPr>
+      <w:r>
+        <w:rPr>
+          <w:rFonts w:ascii="Times New Roman" w:hAnsi="Times New Roman" w:cs="Times New Roman"/>
+          <w:i/>
+          <w:iCs/>
+          <w:sz w:val="24"/>
+          <w:szCs w:val="24"/>
+        </w:rPr>
+        <w:t>P1 = (3, 6)</w:t>
+      </w:r>
+    </w:p>
+    <w:p>
+      <w:pPr>
+        <w:pStyle w:val="PargrafodaLista"/>
+        <w:numPr>
+          <w:ilvl w:val="2"/>
+          <w:numId w:val="2"/>
+        </w:numPr>
+        <w:spacing w:before="240"/>
+        <w:jc w:val="both"/>
+        <w:rPr>
+          <w:rFonts w:ascii="Times New Roman" w:hAnsi="Times New Roman" w:cs="Times New Roman"/>
+          <w:i/>
+          <w:iCs/>
+          <w:sz w:val="24"/>
+          <w:szCs w:val="24"/>
+        </w:rPr>
+      </w:pPr>
+      <w:r>
+        <w:rPr>
+          <w:rFonts w:ascii="Times New Roman" w:hAnsi="Times New Roman" w:cs="Times New Roman"/>
+          <w:i/>
+          <w:iCs/>
+          <w:sz w:val="24"/>
+          <w:szCs w:val="24"/>
+        </w:rPr>
+        <w:t>P2 = (</w:t>
+      </w:r>
+      <w:r>
+        <w:rPr>
+          <w:rFonts w:ascii="Times New Roman" w:hAnsi="Times New Roman" w:cs="Times New Roman"/>
+          <w:i/>
+          <w:iCs/>
+          <w:sz w:val="24"/>
+          <w:szCs w:val="24"/>
+        </w:rPr>
+        <w:t>“Nico”</w:t>
+      </w:r>
+      <w:r>
+        <w:rPr>
+          <w:rFonts w:ascii="Times New Roman" w:hAnsi="Times New Roman" w:cs="Times New Roman"/>
+          <w:i/>
+          <w:iCs/>
+          <w:sz w:val="24"/>
+          <w:szCs w:val="24"/>
+        </w:rPr>
+        <w:t xml:space="preserve">, </w:t>
+      </w:r>
+      <w:r>
+        <w:rPr>
+          <w:rFonts w:ascii="Times New Roman" w:hAnsi="Times New Roman" w:cs="Times New Roman"/>
+          <w:i/>
+          <w:iCs/>
+          <w:sz w:val="24"/>
+          <w:szCs w:val="24"/>
+        </w:rPr>
+        <w:t>39</w:t>
+      </w:r>
+      <w:r>
+        <w:rPr>
+          <w:rFonts w:ascii="Times New Roman" w:hAnsi="Times New Roman" w:cs="Times New Roman"/>
+          <w:i/>
+          <w:iCs/>
+          <w:sz w:val="24"/>
+          <w:szCs w:val="24"/>
+        </w:rPr>
+        <w:t>)</w:t>
+      </w:r>
+    </w:p>
+    <w:p>
+      <w:pPr>
+        <w:pStyle w:val="PargrafodaLista"/>
+        <w:numPr>
+          <w:ilvl w:val="2"/>
+          <w:numId w:val="2"/>
+        </w:numPr>
+        <w:spacing w:before="240"/>
+        <w:jc w:val="both"/>
+        <w:rPr>
+          <w:rFonts w:ascii="Times New Roman" w:hAnsi="Times New Roman" w:cs="Times New Roman"/>
+          <w:i/>
+          <w:iCs/>
+          <w:sz w:val="24"/>
+          <w:szCs w:val="24"/>
+        </w:rPr>
+      </w:pPr>
+      <w:r>
+        <w:rPr>
+          <w:rFonts w:ascii="Times New Roman" w:hAnsi="Times New Roman" w:cs="Times New Roman"/>
+          <w:i/>
+          <w:iCs/>
+          <w:sz w:val="24"/>
+          <w:szCs w:val="24"/>
+        </w:rPr>
+        <w:t>P3 = (</w:t>
+      </w:r>
+      <w:r>
+        <w:rPr>
+          <w:rFonts w:ascii="Times New Roman" w:hAnsi="Times New Roman" w:cs="Times New Roman"/>
+          <w:i/>
+          <w:iCs/>
+          <w:sz w:val="24"/>
+          <w:szCs w:val="24"/>
+        </w:rPr>
+        <w:t>3</w:t>
+      </w:r>
+      <w:r>
+        <w:rPr>
+          <w:rFonts w:ascii="Times New Roman" w:hAnsi="Times New Roman" w:cs="Times New Roman"/>
+          <w:i/>
+          <w:iCs/>
+          <w:sz w:val="24"/>
+          <w:szCs w:val="24"/>
+        </w:rPr>
+        <w:t xml:space="preserve">7, </w:t>
+      </w:r>
+      <w:r>
+        <w:rPr>
+          <w:rFonts w:ascii="Times New Roman" w:hAnsi="Times New Roman" w:cs="Times New Roman"/>
+          <w:i/>
+          <w:iCs/>
+          <w:sz w:val="24"/>
+          <w:szCs w:val="24"/>
+        </w:rPr>
+        <w:t>“Flávio”</w:t>
+      </w:r>
+      <w:r>
+        <w:rPr>
+          <w:rFonts w:ascii="Times New Roman" w:hAnsi="Times New Roman" w:cs="Times New Roman"/>
+          <w:i/>
+          <w:iCs/>
+          <w:sz w:val="24"/>
+          <w:szCs w:val="24"/>
+        </w:rPr>
+        <w:t>)</w:t>
+      </w:r>
+    </w:p>
+    <w:p>
+      <w:pPr>
+        <w:pStyle w:val="PargrafodaLista"/>
+        <w:numPr>
+          <w:ilvl w:val="2"/>
+          <w:numId w:val="2"/>
+        </w:numPr>
+        <w:spacing w:before="240"/>
+        <w:jc w:val="both"/>
+        <w:rPr>
+          <w:rFonts w:ascii="Times New Roman" w:hAnsi="Times New Roman" w:cs="Times New Roman"/>
+          <w:sz w:val="24"/>
+          <w:szCs w:val="24"/>
+        </w:rPr>
+      </w:pPr>
+      <w:proofErr w:type="spellStart"/>
+      <w:r>
+        <w:rPr>
+          <w:rFonts w:ascii="Times New Roman" w:hAnsi="Times New Roman" w:cs="Times New Roman"/>
+          <w:i/>
+          <w:iCs/>
+          <w:sz w:val="24"/>
+          <w:szCs w:val="24"/>
+        </w:rPr>
+        <w:t>Line</w:t>
+      </w:r>
+      <w:proofErr w:type="spellEnd"/>
+      <w:r>
+        <w:rPr>
+          <w:rFonts w:ascii="Times New Roman" w:hAnsi="Times New Roman" w:cs="Times New Roman"/>
+          <w:i/>
+          <w:iCs/>
+          <w:sz w:val="24"/>
+          <w:szCs w:val="24"/>
+        </w:rPr>
+        <w:t xml:space="preserve"> = [p1, p2, p3]</w:t>
+      </w:r>
+    </w:p>
+    <w:p>
+      <w:pPr>
+        <w:pStyle w:val="PargrafodaLista"/>
+        <w:numPr>
+          <w:ilvl w:val="2"/>
+          <w:numId w:val="2"/>
+        </w:numPr>
+        <w:spacing w:before="240"/>
+        <w:jc w:val="both"/>
+        <w:rPr>
+          <w:rFonts w:ascii="Times New Roman" w:hAnsi="Times New Roman" w:cs="Times New Roman"/>
+          <w:sz w:val="24"/>
+          <w:szCs w:val="24"/>
+        </w:rPr>
+      </w:pPr>
+      <w:r>
+        <w:rPr>
+          <w:rFonts w:ascii="Times New Roman" w:hAnsi="Times New Roman" w:cs="Times New Roman"/>
+          <w:i/>
+          <w:iCs/>
+          <w:sz w:val="24"/>
+          <w:szCs w:val="24"/>
+        </w:rPr>
+        <w:t>Print(</w:t>
+      </w:r>
+      <w:proofErr w:type="spellStart"/>
+      <w:r>
+        <w:rPr>
+          <w:rFonts w:ascii="Times New Roman" w:hAnsi="Times New Roman" w:cs="Times New Roman"/>
+          <w:i/>
+          <w:iCs/>
+          <w:sz w:val="24"/>
+          <w:szCs w:val="24"/>
+        </w:rPr>
+        <w:t>line</w:t>
+      </w:r>
+      <w:proofErr w:type="spellEnd"/>
+      <w:r>
+        <w:rPr>
+          <w:rFonts w:ascii="Times New Roman" w:hAnsi="Times New Roman" w:cs="Times New Roman"/>
+          <w:i/>
+          <w:iCs/>
+          <w:sz w:val="24"/>
+          <w:szCs w:val="24"/>
+        </w:rPr>
+        <w:t>)</w:t>
+      </w:r>
+    </w:p>
+    <w:p>
+      <w:pPr>
+        <w:pStyle w:val="PargrafodaLista"/>
+        <w:numPr>
+          <w:ilvl w:val="2"/>
+          <w:numId w:val="2"/>
+        </w:numPr>
+        <w:spacing w:before="240"/>
+        <w:jc w:val="both"/>
+        <w:rPr>
+          <w:rFonts w:ascii="Times New Roman" w:hAnsi="Times New Roman" w:cs="Times New Roman"/>
+          <w:sz w:val="24"/>
+          <w:szCs w:val="24"/>
+          <w:u w:val="single"/>
+        </w:rPr>
+      </w:pPr>
+      <w:r>
+        <w:rPr>
+          <w:rFonts w:ascii="Times New Roman" w:hAnsi="Times New Roman" w:cs="Times New Roman"/>
+          <w:sz w:val="24"/>
+          <w:szCs w:val="24"/>
+          <w:u w:val="single"/>
+        </w:rPr>
+        <w:t>Python exibe: [(3, 6), (</w:t>
+      </w:r>
+      <w:r>
+        <w:rPr>
+          <w:rFonts w:ascii="Times New Roman" w:hAnsi="Times New Roman" w:cs="Times New Roman"/>
+          <w:sz w:val="24"/>
+          <w:szCs w:val="24"/>
+          <w:u w:val="single"/>
+        </w:rPr>
+        <w:t>‘Nico’</w:t>
+      </w:r>
+      <w:r>
+        <w:rPr>
+          <w:rFonts w:ascii="Times New Roman" w:hAnsi="Times New Roman" w:cs="Times New Roman"/>
+          <w:sz w:val="24"/>
+          <w:szCs w:val="24"/>
+          <w:u w:val="single"/>
+        </w:rPr>
+        <w:t xml:space="preserve">, </w:t>
+      </w:r>
+      <w:r>
+        <w:rPr>
+          <w:rFonts w:ascii="Times New Roman" w:hAnsi="Times New Roman" w:cs="Times New Roman"/>
+          <w:sz w:val="24"/>
+          <w:szCs w:val="24"/>
+          <w:u w:val="single"/>
+        </w:rPr>
+        <w:t>39</w:t>
+      </w:r>
+      <w:r>
+        <w:rPr>
+          <w:rFonts w:ascii="Times New Roman" w:hAnsi="Times New Roman" w:cs="Times New Roman"/>
+          <w:sz w:val="24"/>
+          <w:szCs w:val="24"/>
+          <w:u w:val="single"/>
+        </w:rPr>
+        <w:t>), (</w:t>
+      </w:r>
+      <w:r>
+        <w:rPr>
+          <w:rFonts w:ascii="Times New Roman" w:hAnsi="Times New Roman" w:cs="Times New Roman"/>
+          <w:sz w:val="24"/>
+          <w:szCs w:val="24"/>
+          <w:u w:val="single"/>
+        </w:rPr>
+        <w:t>3</w:t>
+      </w:r>
+      <w:r>
+        <w:rPr>
+          <w:rFonts w:ascii="Times New Roman" w:hAnsi="Times New Roman" w:cs="Times New Roman"/>
+          <w:sz w:val="24"/>
+          <w:szCs w:val="24"/>
+          <w:u w:val="single"/>
+        </w:rPr>
+        <w:t xml:space="preserve">7, </w:t>
+      </w:r>
+      <w:r>
+        <w:rPr>
+          <w:rFonts w:ascii="Times New Roman" w:hAnsi="Times New Roman" w:cs="Times New Roman"/>
+          <w:sz w:val="24"/>
+          <w:szCs w:val="24"/>
+          <w:u w:val="single"/>
+        </w:rPr>
+        <w:t>‘Flávio’</w:t>
+      </w:r>
+      <w:r>
+        <w:rPr>
+          <w:rFonts w:ascii="Times New Roman" w:hAnsi="Times New Roman" w:cs="Times New Roman"/>
+          <w:sz w:val="24"/>
+          <w:szCs w:val="24"/>
+          <w:u w:val="single"/>
+        </w:rPr>
+        <w:t>)]</w:t>
+      </w:r>
+    </w:p>
+    <w:p>
+      <w:pPr>
+        <w:pStyle w:val="PargrafodaLista"/>
+        <w:numPr>
+          <w:ilvl w:val="1"/>
+          <w:numId w:val="2"/>
+        </w:numPr>
+        <w:spacing w:before="240"/>
+        <w:jc w:val="both"/>
+        <w:rPr>
+          <w:rFonts w:ascii="Times New Roman" w:hAnsi="Times New Roman" w:cs="Times New Roman"/>
+          <w:sz w:val="24"/>
+          <w:szCs w:val="24"/>
+        </w:rPr>
+      </w:pPr>
+      <w:r>
+        <w:rPr>
+          <w:rFonts w:ascii="Times New Roman" w:hAnsi="Times New Roman" w:cs="Times New Roman"/>
+          <w:sz w:val="24"/>
+          <w:szCs w:val="24"/>
+        </w:rPr>
+        <w:t xml:space="preserve"> </w:t>
+      </w:r>
+      <w:r>
+        <w:rPr>
+          <w:rFonts w:ascii="Times New Roman" w:hAnsi="Times New Roman" w:cs="Times New Roman"/>
+          <w:sz w:val="24"/>
+          <w:szCs w:val="24"/>
+        </w:rPr>
+        <w:t xml:space="preserve">Podemos pedir para ele exibir só um dos </w:t>
+      </w:r>
+      <w:proofErr w:type="spellStart"/>
+      <w:r>
+        <w:rPr>
+          <w:rFonts w:ascii="Times New Roman" w:hAnsi="Times New Roman" w:cs="Times New Roman"/>
+          <w:sz w:val="24"/>
+          <w:szCs w:val="24"/>
+        </w:rPr>
+        <w:t>tuples</w:t>
+      </w:r>
+      <w:proofErr w:type="spellEnd"/>
+      <w:r>
+        <w:rPr>
+          <w:rFonts w:ascii="Times New Roman" w:hAnsi="Times New Roman" w:cs="Times New Roman"/>
+          <w:sz w:val="24"/>
+          <w:szCs w:val="24"/>
+        </w:rPr>
+        <w:t>, como uma lista normal:</w:t>
+      </w:r>
+    </w:p>
+    <w:p>
+      <w:pPr>
+        <w:pStyle w:val="PargrafodaLista"/>
+        <w:numPr>
+          <w:ilvl w:val="2"/>
+          <w:numId w:val="2"/>
+        </w:numPr>
+        <w:spacing w:before="240"/>
+        <w:jc w:val="both"/>
+        <w:rPr>
+          <w:rFonts w:ascii="Times New Roman" w:hAnsi="Times New Roman" w:cs="Times New Roman"/>
+          <w:sz w:val="24"/>
+          <w:szCs w:val="24"/>
+        </w:rPr>
+      </w:pPr>
+      <w:proofErr w:type="spellStart"/>
+      <w:r>
+        <w:rPr>
+          <w:rFonts w:ascii="Times New Roman" w:hAnsi="Times New Roman" w:cs="Times New Roman"/>
+          <w:i/>
+          <w:iCs/>
+          <w:sz w:val="24"/>
+          <w:szCs w:val="24"/>
+        </w:rPr>
+        <w:t>Line</w:t>
+      </w:r>
+      <w:proofErr w:type="spellEnd"/>
+      <w:r>
+        <w:rPr>
+          <w:rFonts w:ascii="Times New Roman" w:hAnsi="Times New Roman" w:cs="Times New Roman"/>
+          <w:i/>
+          <w:iCs/>
+          <w:sz w:val="24"/>
+          <w:szCs w:val="24"/>
+        </w:rPr>
+        <w:t>[0]</w:t>
+      </w:r>
+    </w:p>
+    <w:p>
+      <w:pPr>
+        <w:pStyle w:val="PargrafodaLista"/>
+        <w:numPr>
+          <w:ilvl w:val="2"/>
+          <w:numId w:val="2"/>
+        </w:numPr>
+        <w:spacing w:before="240"/>
+        <w:jc w:val="both"/>
+        <w:rPr>
+          <w:rFonts w:ascii="Times New Roman" w:hAnsi="Times New Roman" w:cs="Times New Roman"/>
+          <w:sz w:val="24"/>
+          <w:szCs w:val="24"/>
+          <w:u w:val="single"/>
+        </w:rPr>
+      </w:pPr>
+      <w:r>
+        <w:rPr>
+          <w:rFonts w:ascii="Times New Roman" w:hAnsi="Times New Roman" w:cs="Times New Roman"/>
+          <w:sz w:val="24"/>
+          <w:szCs w:val="24"/>
+          <w:u w:val="single"/>
+        </w:rPr>
+        <w:t>Python exibe: (3,6)</w:t>
+      </w:r>
+    </w:p>
+    <w:p>
+      <w:pPr>
+        <w:pStyle w:val="PargrafodaLista"/>
+        <w:numPr>
+          <w:ilvl w:val="2"/>
+          <w:numId w:val="2"/>
+        </w:numPr>
+        <w:spacing w:before="240"/>
+        <w:jc w:val="both"/>
+        <w:rPr>
+          <w:rFonts w:ascii="Times New Roman" w:hAnsi="Times New Roman" w:cs="Times New Roman"/>
+          <w:sz w:val="24"/>
+          <w:szCs w:val="24"/>
+        </w:rPr>
+      </w:pPr>
+      <w:proofErr w:type="spellStart"/>
+      <w:r>
+        <w:rPr>
+          <w:rFonts w:ascii="Times New Roman" w:hAnsi="Times New Roman" w:cs="Times New Roman"/>
+          <w:i/>
+          <w:iCs/>
+          <w:sz w:val="24"/>
+          <w:szCs w:val="24"/>
+        </w:rPr>
+        <w:t>Line</w:t>
+      </w:r>
+      <w:proofErr w:type="spellEnd"/>
+      <w:r>
+        <w:rPr>
+          <w:rFonts w:ascii="Times New Roman" w:hAnsi="Times New Roman" w:cs="Times New Roman"/>
+          <w:i/>
+          <w:iCs/>
+          <w:sz w:val="24"/>
+          <w:szCs w:val="24"/>
+        </w:rPr>
+        <w:t>[1]</w:t>
+      </w:r>
+    </w:p>
+    <w:p>
+      <w:pPr>
+        <w:pStyle w:val="PargrafodaLista"/>
+        <w:numPr>
+          <w:ilvl w:val="2"/>
+          <w:numId w:val="2"/>
+        </w:numPr>
+        <w:spacing w:before="240"/>
+        <w:jc w:val="both"/>
+        <w:rPr>
+          <w:rFonts w:ascii="Times New Roman" w:hAnsi="Times New Roman" w:cs="Times New Roman"/>
+          <w:sz w:val="24"/>
+          <w:szCs w:val="24"/>
+          <w:u w:val="single"/>
+        </w:rPr>
+      </w:pPr>
+      <w:r>
+        <w:rPr>
+          <w:rFonts w:ascii="Times New Roman" w:hAnsi="Times New Roman" w:cs="Times New Roman"/>
+          <w:sz w:val="24"/>
+          <w:szCs w:val="24"/>
+          <w:u w:val="single"/>
+        </w:rPr>
+        <w:t>Python exibe: (</w:t>
+      </w:r>
+      <w:r>
+        <w:rPr>
+          <w:rFonts w:ascii="Times New Roman" w:hAnsi="Times New Roman" w:cs="Times New Roman"/>
+          <w:sz w:val="24"/>
+          <w:szCs w:val="24"/>
+          <w:u w:val="single"/>
+        </w:rPr>
+        <w:t>‘Nico’, 39</w:t>
+      </w:r>
+      <w:r>
+        <w:rPr>
+          <w:rFonts w:ascii="Times New Roman" w:hAnsi="Times New Roman" w:cs="Times New Roman"/>
+          <w:sz w:val="24"/>
+          <w:szCs w:val="24"/>
+          <w:u w:val="single"/>
+        </w:rPr>
+        <w:t>)</w:t>
+      </w:r>
+    </w:p>
+    <w:p>
+      <w:pPr>
+        <w:pStyle w:val="PargrafodaLista"/>
+        <w:numPr>
+          <w:ilvl w:val="1"/>
+          <w:numId w:val="2"/>
+        </w:numPr>
+        <w:spacing w:before="240"/>
+        <w:jc w:val="both"/>
+        <w:rPr>
+          <w:rFonts w:ascii="Times New Roman" w:hAnsi="Times New Roman" w:cs="Times New Roman"/>
+          <w:sz w:val="24"/>
+          <w:szCs w:val="24"/>
+        </w:rPr>
+      </w:pPr>
+      <w:r>
+        <w:rPr>
+          <w:rFonts w:ascii="Times New Roman" w:hAnsi="Times New Roman" w:cs="Times New Roman"/>
+          <w:sz w:val="24"/>
+          <w:szCs w:val="24"/>
+        </w:rPr>
+        <w:t xml:space="preserve"> Além disso, também podemos pedir para que ele mostre apenas um dos valores de um </w:t>
+      </w:r>
+      <w:proofErr w:type="spellStart"/>
+      <w:r>
+        <w:rPr>
+          <w:rFonts w:ascii="Times New Roman" w:hAnsi="Times New Roman" w:cs="Times New Roman"/>
+          <w:sz w:val="24"/>
+          <w:szCs w:val="24"/>
+        </w:rPr>
+        <w:t>tuple</w:t>
+      </w:r>
+      <w:proofErr w:type="spellEnd"/>
+      <w:r>
+        <w:rPr>
+          <w:rFonts w:ascii="Times New Roman" w:hAnsi="Times New Roman" w:cs="Times New Roman"/>
+          <w:sz w:val="24"/>
+          <w:szCs w:val="24"/>
+        </w:rPr>
+        <w:t>:</w:t>
+      </w:r>
+    </w:p>
+    <w:p>
+      <w:pPr>
+        <w:pStyle w:val="PargrafodaLista"/>
+        <w:numPr>
+          <w:ilvl w:val="2"/>
+          <w:numId w:val="2"/>
+        </w:numPr>
+        <w:spacing w:before="240"/>
+        <w:jc w:val="both"/>
+        <w:rPr>
+          <w:rFonts w:ascii="Times New Roman" w:hAnsi="Times New Roman" w:cs="Times New Roman"/>
+          <w:sz w:val="24"/>
+          <w:szCs w:val="24"/>
+        </w:rPr>
+      </w:pPr>
+      <w:proofErr w:type="spellStart"/>
+      <w:r>
+        <w:rPr>
+          <w:rFonts w:ascii="Times New Roman" w:hAnsi="Times New Roman" w:cs="Times New Roman"/>
+          <w:i/>
+          <w:iCs/>
+          <w:sz w:val="24"/>
+          <w:szCs w:val="24"/>
+        </w:rPr>
+        <w:t>Line</w:t>
+      </w:r>
+      <w:proofErr w:type="spellEnd"/>
+      <w:r>
+        <w:rPr>
+          <w:rFonts w:ascii="Times New Roman" w:hAnsi="Times New Roman" w:cs="Times New Roman"/>
+          <w:i/>
+          <w:iCs/>
+          <w:sz w:val="24"/>
+          <w:szCs w:val="24"/>
+        </w:rPr>
+        <w:t>[1][0]</w:t>
+      </w:r>
+    </w:p>
+    <w:p>
+      <w:pPr>
+        <w:pStyle w:val="PargrafodaLista"/>
+        <w:numPr>
+          <w:ilvl w:val="2"/>
+          <w:numId w:val="2"/>
+        </w:numPr>
+        <w:spacing w:before="240"/>
+        <w:jc w:val="both"/>
+        <w:rPr>
+          <w:rFonts w:ascii="Times New Roman" w:hAnsi="Times New Roman" w:cs="Times New Roman"/>
+          <w:sz w:val="24"/>
+          <w:szCs w:val="24"/>
+          <w:u w:val="single"/>
+        </w:rPr>
+      </w:pPr>
+      <w:r>
+        <w:rPr>
+          <w:rFonts w:ascii="Times New Roman" w:hAnsi="Times New Roman" w:cs="Times New Roman"/>
+          <w:sz w:val="24"/>
+          <w:szCs w:val="24"/>
+          <w:u w:val="single"/>
+        </w:rPr>
+        <w:t>Python exibe: ‘Nico’</w:t>
+      </w:r>
+    </w:p>
+    <w:p>
+      <w:pPr>
+        <w:pStyle w:val="PargrafodaLista"/>
+        <w:numPr>
+          <w:ilvl w:val="2"/>
+          <w:numId w:val="2"/>
+        </w:numPr>
+        <w:spacing w:before="240"/>
+        <w:jc w:val="both"/>
+        <w:rPr>
+          <w:rFonts w:ascii="Times New Roman" w:hAnsi="Times New Roman" w:cs="Times New Roman"/>
+          <w:sz w:val="24"/>
+          <w:szCs w:val="24"/>
+        </w:rPr>
+      </w:pPr>
+      <w:proofErr w:type="spellStart"/>
+      <w:r>
+        <w:rPr>
+          <w:rFonts w:ascii="Times New Roman" w:hAnsi="Times New Roman" w:cs="Times New Roman"/>
+          <w:i/>
+          <w:iCs/>
+          <w:sz w:val="24"/>
+          <w:szCs w:val="24"/>
+        </w:rPr>
+        <w:t>Line</w:t>
+      </w:r>
+      <w:proofErr w:type="spellEnd"/>
+      <w:r>
+        <w:rPr>
+          <w:rFonts w:ascii="Times New Roman" w:hAnsi="Times New Roman" w:cs="Times New Roman"/>
+          <w:i/>
+          <w:iCs/>
+          <w:sz w:val="24"/>
+          <w:szCs w:val="24"/>
+        </w:rPr>
+        <w:t>[1][1]</w:t>
+      </w:r>
+    </w:p>
+    <w:p>
+      <w:pPr>
+        <w:pStyle w:val="PargrafodaLista"/>
+        <w:numPr>
+          <w:ilvl w:val="2"/>
+          <w:numId w:val="2"/>
+        </w:numPr>
+        <w:spacing w:before="240"/>
+        <w:jc w:val="both"/>
+        <w:rPr>
+          <w:rFonts w:ascii="Times New Roman" w:hAnsi="Times New Roman" w:cs="Times New Roman"/>
+          <w:sz w:val="24"/>
+          <w:szCs w:val="24"/>
+        </w:rPr>
+      </w:pPr>
+      <w:r>
+        <w:rPr>
+          <w:rFonts w:ascii="Times New Roman" w:hAnsi="Times New Roman" w:cs="Times New Roman"/>
+          <w:sz w:val="24"/>
+          <w:szCs w:val="24"/>
+          <w:u w:val="single"/>
+        </w:rPr>
+        <w:t>Python exibe: 39</w:t>
+      </w:r>
+    </w:p>
+    <w:p>
+      <w:pPr>
+        <w:pStyle w:val="PargrafodaLista"/>
+        <w:numPr>
+          <w:ilvl w:val="1"/>
+          <w:numId w:val="2"/>
+        </w:numPr>
+        <w:spacing w:before="240"/>
+        <w:jc w:val="both"/>
+        <w:rPr>
+          <w:rFonts w:ascii="Times New Roman" w:hAnsi="Times New Roman" w:cs="Times New Roman"/>
+          <w:sz w:val="24"/>
+          <w:szCs w:val="24"/>
+        </w:rPr>
+      </w:pPr>
+      <w:r>
+        <w:rPr>
+          <w:rFonts w:ascii="Times New Roman" w:hAnsi="Times New Roman" w:cs="Times New Roman"/>
+          <w:sz w:val="24"/>
+          <w:szCs w:val="24"/>
+        </w:rPr>
+        <w:t xml:space="preserve"> </w:t>
+      </w:r>
+      <w:r>
+        <w:rPr>
+          <w:rFonts w:ascii="Times New Roman" w:hAnsi="Times New Roman" w:cs="Times New Roman"/>
+          <w:sz w:val="24"/>
+          <w:szCs w:val="24"/>
+        </w:rPr>
+        <w:t xml:space="preserve">Podemos converter listas para </w:t>
+      </w:r>
+      <w:proofErr w:type="spellStart"/>
+      <w:r>
+        <w:rPr>
+          <w:rFonts w:ascii="Times New Roman" w:hAnsi="Times New Roman" w:cs="Times New Roman"/>
+          <w:sz w:val="24"/>
+          <w:szCs w:val="24"/>
+        </w:rPr>
+        <w:t>tuple</w:t>
+      </w:r>
+      <w:proofErr w:type="spellEnd"/>
+      <w:r>
+        <w:rPr>
+          <w:rFonts w:ascii="Times New Roman" w:hAnsi="Times New Roman" w:cs="Times New Roman"/>
+          <w:sz w:val="24"/>
+          <w:szCs w:val="24"/>
+        </w:rPr>
+        <w:t xml:space="preserve"> e </w:t>
+      </w:r>
+      <w:proofErr w:type="spellStart"/>
+      <w:r>
+        <w:rPr>
+          <w:rFonts w:ascii="Times New Roman" w:hAnsi="Times New Roman" w:cs="Times New Roman"/>
+          <w:sz w:val="24"/>
+          <w:szCs w:val="24"/>
+        </w:rPr>
+        <w:t>tuple</w:t>
+      </w:r>
+      <w:proofErr w:type="spellEnd"/>
+      <w:r>
+        <w:rPr>
+          <w:rFonts w:ascii="Times New Roman" w:hAnsi="Times New Roman" w:cs="Times New Roman"/>
+          <w:sz w:val="24"/>
+          <w:szCs w:val="24"/>
+        </w:rPr>
+        <w:t xml:space="preserve"> para listas:</w:t>
+      </w:r>
+    </w:p>
+    <w:p>
+      <w:pPr>
+        <w:pStyle w:val="PargrafodaLista"/>
+        <w:numPr>
+          <w:ilvl w:val="2"/>
+          <w:numId w:val="2"/>
+        </w:numPr>
+        <w:spacing w:before="240"/>
+        <w:jc w:val="both"/>
+        <w:rPr>
+          <w:rFonts w:ascii="Times New Roman" w:hAnsi="Times New Roman" w:cs="Times New Roman"/>
+          <w:i/>
+          <w:iCs/>
+          <w:sz w:val="24"/>
+          <w:szCs w:val="24"/>
+        </w:rPr>
+      </w:pPr>
+      <w:proofErr w:type="spellStart"/>
+      <w:r>
+        <w:rPr>
+          <w:rFonts w:ascii="Times New Roman" w:hAnsi="Times New Roman" w:cs="Times New Roman"/>
+          <w:i/>
+          <w:iCs/>
+          <w:sz w:val="24"/>
+          <w:szCs w:val="24"/>
+        </w:rPr>
+        <w:t>Lista_frutas</w:t>
+      </w:r>
+      <w:proofErr w:type="spellEnd"/>
+      <w:r>
+        <w:rPr>
+          <w:rFonts w:ascii="Times New Roman" w:hAnsi="Times New Roman" w:cs="Times New Roman"/>
+          <w:i/>
+          <w:iCs/>
+          <w:sz w:val="24"/>
+          <w:szCs w:val="24"/>
+        </w:rPr>
+        <w:t xml:space="preserve"> = []</w:t>
+      </w:r>
+    </w:p>
+    <w:p>
+      <w:pPr>
+        <w:pStyle w:val="PargrafodaLista"/>
+        <w:numPr>
+          <w:ilvl w:val="2"/>
+          <w:numId w:val="2"/>
+        </w:numPr>
+        <w:spacing w:before="240"/>
+        <w:jc w:val="both"/>
+        <w:rPr>
+          <w:rFonts w:ascii="Times New Roman" w:hAnsi="Times New Roman" w:cs="Times New Roman"/>
+          <w:i/>
+          <w:iCs/>
+          <w:sz w:val="24"/>
+          <w:szCs w:val="24"/>
+        </w:rPr>
+      </w:pPr>
+      <w:proofErr w:type="spellStart"/>
+      <w:r>
+        <w:rPr>
+          <w:rFonts w:ascii="Times New Roman" w:hAnsi="Times New Roman" w:cs="Times New Roman"/>
+          <w:i/>
+          <w:iCs/>
+          <w:sz w:val="24"/>
+          <w:szCs w:val="24"/>
+        </w:rPr>
+        <w:t>Lista_frutas</w:t>
+      </w:r>
+      <w:r>
+        <w:rPr>
+          <w:rFonts w:ascii="Times New Roman" w:hAnsi="Times New Roman" w:cs="Times New Roman"/>
+          <w:i/>
+          <w:iCs/>
+          <w:sz w:val="24"/>
+          <w:szCs w:val="24"/>
+        </w:rPr>
+        <w:t>.append</w:t>
+      </w:r>
+      <w:proofErr w:type="spellEnd"/>
+      <w:r>
+        <w:rPr>
+          <w:rFonts w:ascii="Times New Roman" w:hAnsi="Times New Roman" w:cs="Times New Roman"/>
+          <w:i/>
+          <w:iCs/>
+          <w:sz w:val="24"/>
+          <w:szCs w:val="24"/>
+        </w:rPr>
+        <w:t>(“abacaxi”)</w:t>
+      </w:r>
+    </w:p>
+    <w:p>
+      <w:pPr>
+        <w:pStyle w:val="PargrafodaLista"/>
+        <w:numPr>
+          <w:ilvl w:val="2"/>
+          <w:numId w:val="2"/>
+        </w:numPr>
+        <w:spacing w:before="240"/>
+        <w:jc w:val="both"/>
+        <w:rPr>
+          <w:rFonts w:ascii="Times New Roman" w:hAnsi="Times New Roman" w:cs="Times New Roman"/>
+          <w:i/>
+          <w:iCs/>
+          <w:sz w:val="24"/>
+          <w:szCs w:val="24"/>
+        </w:rPr>
+      </w:pPr>
+      <w:proofErr w:type="spellStart"/>
+      <w:r>
+        <w:rPr>
+          <w:rFonts w:ascii="Times New Roman" w:hAnsi="Times New Roman" w:cs="Times New Roman"/>
+          <w:i/>
+          <w:iCs/>
+          <w:sz w:val="24"/>
+          <w:szCs w:val="24"/>
+        </w:rPr>
+        <w:t>Lista_frutas</w:t>
+      </w:r>
+      <w:r>
+        <w:rPr>
+          <w:rFonts w:ascii="Times New Roman" w:hAnsi="Times New Roman" w:cs="Times New Roman"/>
+          <w:i/>
+          <w:iCs/>
+          <w:sz w:val="24"/>
+          <w:szCs w:val="24"/>
+        </w:rPr>
+        <w:t>.append</w:t>
+      </w:r>
+      <w:proofErr w:type="spellEnd"/>
+      <w:r>
+        <w:rPr>
+          <w:rFonts w:ascii="Times New Roman" w:hAnsi="Times New Roman" w:cs="Times New Roman"/>
+          <w:i/>
+          <w:iCs/>
+          <w:sz w:val="24"/>
+          <w:szCs w:val="24"/>
+        </w:rPr>
+        <w:t>(“banana”)</w:t>
+      </w:r>
+    </w:p>
+    <w:p>
+      <w:pPr>
+        <w:pStyle w:val="PargrafodaLista"/>
+        <w:numPr>
+          <w:ilvl w:val="2"/>
+          <w:numId w:val="2"/>
+        </w:numPr>
+        <w:spacing w:before="240"/>
+        <w:jc w:val="both"/>
+        <w:rPr>
+          <w:rFonts w:ascii="Times New Roman" w:hAnsi="Times New Roman" w:cs="Times New Roman"/>
+          <w:i/>
+          <w:iCs/>
+          <w:sz w:val="24"/>
+          <w:szCs w:val="24"/>
+        </w:rPr>
+      </w:pPr>
+      <w:r>
+        <w:rPr>
+          <w:rFonts w:ascii="Times New Roman" w:hAnsi="Times New Roman" w:cs="Times New Roman"/>
+          <w:i/>
+          <w:iCs/>
+          <w:sz w:val="24"/>
+          <w:szCs w:val="24"/>
+        </w:rPr>
+        <w:t>Print(</w:t>
+      </w:r>
+      <w:proofErr w:type="spellStart"/>
+      <w:r>
+        <w:rPr>
+          <w:rFonts w:ascii="Times New Roman" w:hAnsi="Times New Roman" w:cs="Times New Roman"/>
+          <w:i/>
+          <w:iCs/>
+          <w:sz w:val="24"/>
+          <w:szCs w:val="24"/>
+        </w:rPr>
+        <w:t>Lista_frutas</w:t>
+      </w:r>
+      <w:proofErr w:type="spellEnd"/>
+      <w:r>
+        <w:rPr>
+          <w:rFonts w:ascii="Times New Roman" w:hAnsi="Times New Roman" w:cs="Times New Roman"/>
+          <w:i/>
+          <w:iCs/>
+          <w:sz w:val="24"/>
+          <w:szCs w:val="24"/>
+        </w:rPr>
+        <w:t>)</w:t>
+      </w:r>
+    </w:p>
+    <w:p>
+      <w:pPr>
+        <w:pStyle w:val="PargrafodaLista"/>
+        <w:numPr>
+          <w:ilvl w:val="2"/>
+          <w:numId w:val="2"/>
+        </w:numPr>
+        <w:spacing w:before="240"/>
+        <w:jc w:val="both"/>
+        <w:rPr>
+          <w:rFonts w:ascii="Times New Roman" w:hAnsi="Times New Roman" w:cs="Times New Roman"/>
+          <w:sz w:val="24"/>
+          <w:szCs w:val="24"/>
+          <w:u w:val="single"/>
+        </w:rPr>
+      </w:pPr>
+      <w:r>
+        <w:rPr>
+          <w:rFonts w:ascii="Times New Roman" w:hAnsi="Times New Roman" w:cs="Times New Roman"/>
+          <w:sz w:val="24"/>
+          <w:szCs w:val="24"/>
+          <w:u w:val="single"/>
+        </w:rPr>
+        <w:t>Python exibe: [‘abacaxi’, ‘banana’]</w:t>
+      </w:r>
+      <w:r>
+        <w:rPr>
+          <w:rFonts w:ascii="Times New Roman" w:hAnsi="Times New Roman" w:cs="Times New Roman"/>
+          <w:sz w:val="24"/>
+          <w:szCs w:val="24"/>
+        </w:rPr>
+        <w:t xml:space="preserve"> </w:t>
+      </w:r>
+      <w:r>
+        <w:rPr>
+          <w:rFonts w:ascii="Times New Roman" w:hAnsi="Times New Roman" w:cs="Times New Roman"/>
+          <w:b/>
+          <w:bCs/>
+          <w:sz w:val="24"/>
+          <w:szCs w:val="24"/>
+        </w:rPr>
+        <w:t>- lista</w:t>
+      </w:r>
+    </w:p>
+    <w:p>
+      <w:pPr>
+        <w:pStyle w:val="PargrafodaLista"/>
+        <w:numPr>
+          <w:ilvl w:val="1"/>
+          <w:numId w:val="2"/>
+        </w:numPr>
+        <w:spacing w:before="240"/>
+        <w:jc w:val="both"/>
+        <w:rPr>
+          <w:rFonts w:ascii="Times New Roman" w:hAnsi="Times New Roman" w:cs="Times New Roman"/>
+          <w:sz w:val="24"/>
+          <w:szCs w:val="24"/>
+        </w:rPr>
+      </w:pPr>
+      <w:r>
+        <w:rPr>
+          <w:rFonts w:ascii="Times New Roman" w:hAnsi="Times New Roman" w:cs="Times New Roman"/>
+          <w:sz w:val="24"/>
+          <w:szCs w:val="24"/>
+        </w:rPr>
+        <w:t>Quando não quiser mais que essa lista seja modificada:</w:t>
+      </w:r>
+    </w:p>
+    <w:p>
+      <w:pPr>
+        <w:pStyle w:val="PargrafodaLista"/>
+        <w:numPr>
+          <w:ilvl w:val="2"/>
+          <w:numId w:val="2"/>
+        </w:numPr>
+        <w:spacing w:before="240"/>
+        <w:jc w:val="both"/>
+        <w:rPr>
+          <w:rFonts w:ascii="Times New Roman" w:hAnsi="Times New Roman" w:cs="Times New Roman"/>
+          <w:i/>
+          <w:iCs/>
+          <w:sz w:val="24"/>
+          <w:szCs w:val="24"/>
+        </w:rPr>
+      </w:pPr>
+      <w:proofErr w:type="spellStart"/>
+      <w:r>
+        <w:rPr>
+          <w:rFonts w:ascii="Times New Roman" w:hAnsi="Times New Roman" w:cs="Times New Roman"/>
+          <w:i/>
+          <w:iCs/>
+          <w:sz w:val="24"/>
+          <w:szCs w:val="24"/>
+        </w:rPr>
+        <w:t>Nova_lista_tuple</w:t>
+      </w:r>
+      <w:proofErr w:type="spellEnd"/>
+      <w:r>
+        <w:rPr>
+          <w:rFonts w:ascii="Times New Roman" w:hAnsi="Times New Roman" w:cs="Times New Roman"/>
+          <w:i/>
+          <w:iCs/>
+          <w:sz w:val="24"/>
+          <w:szCs w:val="24"/>
+        </w:rPr>
+        <w:t xml:space="preserve"> = </w:t>
+      </w:r>
+      <w:proofErr w:type="spellStart"/>
+      <w:r>
+        <w:rPr>
+          <w:rFonts w:ascii="Times New Roman" w:hAnsi="Times New Roman" w:cs="Times New Roman"/>
+          <w:i/>
+          <w:iCs/>
+          <w:sz w:val="24"/>
+          <w:szCs w:val="24"/>
+        </w:rPr>
+        <w:t>Tuple</w:t>
+      </w:r>
+      <w:proofErr w:type="spellEnd"/>
+      <w:r>
+        <w:rPr>
+          <w:rFonts w:ascii="Times New Roman" w:hAnsi="Times New Roman" w:cs="Times New Roman"/>
+          <w:i/>
+          <w:iCs/>
+          <w:sz w:val="24"/>
+          <w:szCs w:val="24"/>
+        </w:rPr>
+        <w:t>(</w:t>
+      </w:r>
+      <w:proofErr w:type="spellStart"/>
+      <w:r>
+        <w:rPr>
+          <w:rFonts w:ascii="Times New Roman" w:hAnsi="Times New Roman" w:cs="Times New Roman"/>
+          <w:i/>
+          <w:iCs/>
+          <w:sz w:val="24"/>
+          <w:szCs w:val="24"/>
+        </w:rPr>
+        <w:t>Lista_frutas</w:t>
+      </w:r>
+      <w:proofErr w:type="spellEnd"/>
+      <w:r>
+        <w:rPr>
+          <w:rFonts w:ascii="Times New Roman" w:hAnsi="Times New Roman" w:cs="Times New Roman"/>
+          <w:i/>
+          <w:iCs/>
+          <w:sz w:val="24"/>
+          <w:szCs w:val="24"/>
+        </w:rPr>
+        <w:t>)</w:t>
+      </w:r>
+    </w:p>
+    <w:p>
+      <w:pPr>
+        <w:pStyle w:val="PargrafodaLista"/>
+        <w:numPr>
+          <w:ilvl w:val="2"/>
+          <w:numId w:val="2"/>
+        </w:numPr>
+        <w:spacing w:before="240"/>
+        <w:jc w:val="both"/>
+        <w:rPr>
+          <w:rFonts w:ascii="Times New Roman" w:hAnsi="Times New Roman" w:cs="Times New Roman"/>
+          <w:i/>
+          <w:iCs/>
+          <w:sz w:val="24"/>
+          <w:szCs w:val="24"/>
+        </w:rPr>
+      </w:pPr>
+      <w:r>
+        <w:rPr>
+          <w:rFonts w:ascii="Times New Roman" w:hAnsi="Times New Roman" w:cs="Times New Roman"/>
+          <w:i/>
+          <w:iCs/>
+          <w:sz w:val="24"/>
+          <w:szCs w:val="24"/>
+        </w:rPr>
+        <w:t>Print(</w:t>
+      </w:r>
+      <w:proofErr w:type="spellStart"/>
+      <w:r>
+        <w:rPr>
+          <w:rFonts w:ascii="Times New Roman" w:hAnsi="Times New Roman" w:cs="Times New Roman"/>
+          <w:i/>
+          <w:iCs/>
+          <w:sz w:val="24"/>
+          <w:szCs w:val="24"/>
+        </w:rPr>
+        <w:t>Nova_lista_tuble</w:t>
+      </w:r>
+      <w:proofErr w:type="spellEnd"/>
+      <w:r>
+        <w:rPr>
+          <w:rFonts w:ascii="Times New Roman" w:hAnsi="Times New Roman" w:cs="Times New Roman"/>
+          <w:i/>
+          <w:iCs/>
+          <w:sz w:val="24"/>
+          <w:szCs w:val="24"/>
+        </w:rPr>
+        <w:t>)</w:t>
+      </w:r>
+    </w:p>
+    <w:p>
+      <w:pPr>
+        <w:pStyle w:val="PargrafodaLista"/>
+        <w:numPr>
+          <w:ilvl w:val="2"/>
+          <w:numId w:val="2"/>
+        </w:numPr>
+        <w:spacing w:before="240"/>
+        <w:jc w:val="both"/>
+        <w:rPr>
+          <w:rFonts w:ascii="Times New Roman" w:hAnsi="Times New Roman" w:cs="Times New Roman"/>
+          <w:b/>
+          <w:bCs/>
+          <w:sz w:val="24"/>
+          <w:szCs w:val="24"/>
+        </w:rPr>
+      </w:pPr>
+      <w:r>
+        <w:rPr>
+          <w:rFonts w:ascii="Times New Roman" w:hAnsi="Times New Roman" w:cs="Times New Roman"/>
+          <w:sz w:val="24"/>
+          <w:szCs w:val="24"/>
+          <w:u w:val="single"/>
+        </w:rPr>
+        <w:t>Python exibe: (</w:t>
+      </w:r>
+      <w:r>
+        <w:rPr>
+          <w:rFonts w:ascii="Times New Roman" w:hAnsi="Times New Roman" w:cs="Times New Roman"/>
+          <w:sz w:val="24"/>
+          <w:szCs w:val="24"/>
+          <w:u w:val="single"/>
+        </w:rPr>
+        <w:t>‘abacaxi’, ‘banana’</w:t>
+      </w:r>
+      <w:r>
+        <w:rPr>
+          <w:rFonts w:ascii="Times New Roman" w:hAnsi="Times New Roman" w:cs="Times New Roman"/>
+          <w:sz w:val="24"/>
+          <w:szCs w:val="24"/>
+          <w:u w:val="single"/>
+        </w:rPr>
+        <w:t>)</w:t>
+      </w:r>
+      <w:r>
+        <w:rPr>
+          <w:rFonts w:ascii="Times New Roman" w:hAnsi="Times New Roman" w:cs="Times New Roman"/>
+          <w:sz w:val="24"/>
+          <w:szCs w:val="24"/>
+        </w:rPr>
+        <w:t xml:space="preserve"> </w:t>
+      </w:r>
+      <w:r>
+        <w:rPr>
+          <w:rFonts w:ascii="Times New Roman" w:hAnsi="Times New Roman" w:cs="Times New Roman"/>
+          <w:b/>
+          <w:bCs/>
+          <w:sz w:val="24"/>
+          <w:szCs w:val="24"/>
+        </w:rPr>
+        <w:t xml:space="preserve">- </w:t>
+      </w:r>
+      <w:proofErr w:type="spellStart"/>
+      <w:r>
+        <w:rPr>
+          <w:rFonts w:ascii="Times New Roman" w:hAnsi="Times New Roman" w:cs="Times New Roman"/>
+          <w:b/>
+          <w:bCs/>
+          <w:sz w:val="24"/>
+          <w:szCs w:val="24"/>
+        </w:rPr>
+        <w:t>tuple</w:t>
+      </w:r>
+      <w:proofErr w:type="spellEnd"/>
+    </w:p>
+    <w:p>
+      <w:pPr>
+        <w:pStyle w:val="PargrafodaLista"/>
+        <w:numPr>
+          <w:ilvl w:val="1"/>
+          <w:numId w:val="2"/>
+        </w:numPr>
+        <w:spacing w:before="240"/>
+        <w:jc w:val="both"/>
+        <w:rPr>
+          <w:rFonts w:ascii="Times New Roman" w:hAnsi="Times New Roman" w:cs="Times New Roman"/>
+          <w:sz w:val="24"/>
+          <w:szCs w:val="24"/>
+        </w:rPr>
+      </w:pPr>
+      <w:r>
+        <w:rPr>
+          <w:rFonts w:ascii="Times New Roman" w:hAnsi="Times New Roman" w:cs="Times New Roman"/>
+          <w:sz w:val="24"/>
+          <w:szCs w:val="24"/>
+        </w:rPr>
+        <w:t xml:space="preserve"> O contrário também é verdade:</w:t>
+      </w:r>
+    </w:p>
+    <w:p>
+      <w:pPr>
+        <w:pStyle w:val="PargrafodaLista"/>
+        <w:numPr>
+          <w:ilvl w:val="2"/>
+          <w:numId w:val="2"/>
+        </w:numPr>
+        <w:spacing w:before="240"/>
+        <w:jc w:val="both"/>
+        <w:rPr>
+          <w:rFonts w:ascii="Times New Roman" w:hAnsi="Times New Roman" w:cs="Times New Roman"/>
+          <w:sz w:val="24"/>
+          <w:szCs w:val="24"/>
+        </w:rPr>
+      </w:pPr>
+      <w:proofErr w:type="spellStart"/>
+      <w:r>
+        <w:rPr>
+          <w:rFonts w:ascii="Times New Roman" w:hAnsi="Times New Roman" w:cs="Times New Roman"/>
+          <w:i/>
+          <w:iCs/>
+          <w:sz w:val="24"/>
+          <w:szCs w:val="24"/>
+        </w:rPr>
+        <w:t>Nova_lista_frutas</w:t>
+      </w:r>
+      <w:proofErr w:type="spellEnd"/>
+      <w:r>
+        <w:rPr>
+          <w:rFonts w:ascii="Times New Roman" w:hAnsi="Times New Roman" w:cs="Times New Roman"/>
+          <w:i/>
+          <w:iCs/>
+          <w:sz w:val="24"/>
+          <w:szCs w:val="24"/>
+        </w:rPr>
+        <w:t xml:space="preserve"> = </w:t>
+      </w:r>
+      <w:proofErr w:type="spellStart"/>
+      <w:r>
+        <w:rPr>
+          <w:rFonts w:ascii="Times New Roman" w:hAnsi="Times New Roman" w:cs="Times New Roman"/>
+          <w:i/>
+          <w:iCs/>
+          <w:sz w:val="24"/>
+          <w:szCs w:val="24"/>
+        </w:rPr>
+        <w:t>list</w:t>
+      </w:r>
+      <w:proofErr w:type="spellEnd"/>
+      <w:r>
+        <w:rPr>
+          <w:rFonts w:ascii="Times New Roman" w:hAnsi="Times New Roman" w:cs="Times New Roman"/>
+          <w:i/>
+          <w:iCs/>
+          <w:sz w:val="24"/>
+          <w:szCs w:val="24"/>
+        </w:rPr>
+        <w:t>(</w:t>
+      </w:r>
+      <w:proofErr w:type="spellStart"/>
+      <w:r>
+        <w:rPr>
+          <w:rFonts w:ascii="Times New Roman" w:hAnsi="Times New Roman" w:cs="Times New Roman"/>
+          <w:i/>
+          <w:iCs/>
+          <w:sz w:val="24"/>
+          <w:szCs w:val="24"/>
+        </w:rPr>
+        <w:t>nova_lista_tuple</w:t>
+      </w:r>
+      <w:proofErr w:type="spellEnd"/>
+      <w:r>
+        <w:rPr>
+          <w:rFonts w:ascii="Times New Roman" w:hAnsi="Times New Roman" w:cs="Times New Roman"/>
+          <w:i/>
+          <w:iCs/>
+          <w:sz w:val="24"/>
+          <w:szCs w:val="24"/>
+        </w:rPr>
+        <w:t>)</w:t>
+      </w:r>
+    </w:p>
+    <w:p>
+      <w:pPr>
+        <w:pStyle w:val="PargrafodaLista"/>
+        <w:numPr>
+          <w:ilvl w:val="2"/>
+          <w:numId w:val="2"/>
+        </w:numPr>
+        <w:spacing w:before="240"/>
+        <w:jc w:val="both"/>
+        <w:rPr>
+          <w:rFonts w:ascii="Times New Roman" w:hAnsi="Times New Roman" w:cs="Times New Roman"/>
+          <w:sz w:val="24"/>
+          <w:szCs w:val="24"/>
+        </w:rPr>
+      </w:pPr>
+      <w:r>
+        <w:rPr>
+          <w:rFonts w:ascii="Times New Roman" w:hAnsi="Times New Roman" w:cs="Times New Roman"/>
+          <w:i/>
+          <w:iCs/>
+          <w:sz w:val="24"/>
+          <w:szCs w:val="24"/>
+        </w:rPr>
+        <w:t>Print(</w:t>
+      </w:r>
+      <w:proofErr w:type="spellStart"/>
+      <w:r>
+        <w:rPr>
+          <w:rFonts w:ascii="Times New Roman" w:hAnsi="Times New Roman" w:cs="Times New Roman"/>
+          <w:i/>
+          <w:iCs/>
+          <w:sz w:val="24"/>
+          <w:szCs w:val="24"/>
+        </w:rPr>
+        <w:t>Nova_lista_frutas</w:t>
+      </w:r>
+      <w:proofErr w:type="spellEnd"/>
+      <w:r>
+        <w:rPr>
+          <w:rFonts w:ascii="Times New Roman" w:hAnsi="Times New Roman" w:cs="Times New Roman"/>
+          <w:i/>
+          <w:iCs/>
+          <w:sz w:val="24"/>
+          <w:szCs w:val="24"/>
+        </w:rPr>
+        <w:t>)</w:t>
+      </w:r>
+    </w:p>
+    <w:p>
+      <w:pPr>
+        <w:pStyle w:val="PargrafodaLista"/>
+        <w:numPr>
+          <w:ilvl w:val="2"/>
+          <w:numId w:val="2"/>
+        </w:numPr>
+        <w:spacing w:before="240"/>
+        <w:jc w:val="both"/>
+        <w:rPr>
+          <w:rFonts w:ascii="Times New Roman" w:hAnsi="Times New Roman" w:cs="Times New Roman"/>
+          <w:sz w:val="24"/>
+          <w:szCs w:val="24"/>
+        </w:rPr>
+      </w:pPr>
+      <w:r>
+        <w:rPr>
+          <w:rFonts w:ascii="Times New Roman" w:hAnsi="Times New Roman" w:cs="Times New Roman"/>
+          <w:sz w:val="24"/>
+          <w:szCs w:val="24"/>
+          <w:u w:val="single"/>
+        </w:rPr>
+        <w:t xml:space="preserve">Python exibe: </w:t>
+      </w:r>
+      <w:r>
+        <w:rPr>
+          <w:rFonts w:ascii="Times New Roman" w:hAnsi="Times New Roman" w:cs="Times New Roman"/>
+          <w:sz w:val="24"/>
+          <w:szCs w:val="24"/>
+          <w:u w:val="single"/>
+        </w:rPr>
+        <w:t>[</w:t>
+      </w:r>
+      <w:r>
+        <w:rPr>
+          <w:rFonts w:ascii="Times New Roman" w:hAnsi="Times New Roman" w:cs="Times New Roman"/>
+          <w:sz w:val="24"/>
+          <w:szCs w:val="24"/>
+          <w:u w:val="single"/>
+        </w:rPr>
+        <w:t>‘abacaxi’, ‘banana’</w:t>
+      </w:r>
+      <w:r>
+        <w:rPr>
+          <w:rFonts w:ascii="Times New Roman" w:hAnsi="Times New Roman" w:cs="Times New Roman"/>
+          <w:sz w:val="24"/>
+          <w:szCs w:val="24"/>
+          <w:u w:val="single"/>
+        </w:rPr>
+        <w:t>]</w:t>
+      </w:r>
+      <w:r>
+        <w:rPr>
+          <w:rFonts w:ascii="Times New Roman" w:hAnsi="Times New Roman" w:cs="Times New Roman"/>
+          <w:sz w:val="24"/>
+          <w:szCs w:val="24"/>
+        </w:rPr>
+        <w:t xml:space="preserve"> </w:t>
+      </w:r>
+      <w:r>
+        <w:rPr>
+          <w:rFonts w:ascii="Times New Roman" w:hAnsi="Times New Roman" w:cs="Times New Roman"/>
+          <w:b/>
+          <w:bCs/>
+          <w:sz w:val="24"/>
+          <w:szCs w:val="24"/>
+        </w:rPr>
+        <w:t>–</w:t>
+      </w:r>
+      <w:r>
+        <w:rPr>
+          <w:rFonts w:ascii="Times New Roman" w:hAnsi="Times New Roman" w:cs="Times New Roman"/>
+          <w:b/>
+          <w:bCs/>
+          <w:sz w:val="24"/>
+          <w:szCs w:val="24"/>
+        </w:rPr>
+        <w:t xml:space="preserve"> lista</w:t>
+      </w:r>
+    </w:p>
+    <w:p>
+      <w:pPr>
+        <w:pStyle w:val="PargrafodaLista"/>
+        <w:numPr>
+          <w:ilvl w:val="1"/>
+          <w:numId w:val="2"/>
+        </w:numPr>
+        <w:spacing w:before="240"/>
+        <w:jc w:val="both"/>
+        <w:rPr>
+          <w:rFonts w:ascii="Times New Roman" w:hAnsi="Times New Roman" w:cs="Times New Roman"/>
+          <w:sz w:val="24"/>
+          <w:szCs w:val="24"/>
+        </w:rPr>
+      </w:pPr>
     </w:p>
     <w:sectPr>
       <w:pgSz w:w="11906" w:h="16838"/>

</xml_diff>

<commit_message>
Condições com list comprehensions e finalização da aula 5
Aprendemos que é possível e como fazer para utilizar condições simples junto com as lists comprehensions
Terminei aula 5
</commit_message>
<xml_diff>
--- a/Python/Anotações/Python.docx
+++ b/Python/Anotações/Python.docx
@@ -11707,6 +11707,480 @@
           <w:szCs w:val="24"/>
         </w:rPr>
         <w:t>.</w:t>
+      </w:r>
+    </w:p>
+    <w:p>
+      <w:pPr>
+        <w:pStyle w:val="PargrafodaLista"/>
+        <w:numPr>
+          <w:ilvl w:val="1"/>
+          <w:numId w:val="2"/>
+        </w:numPr>
+        <w:jc w:val="both"/>
+        <w:rPr>
+          <w:rFonts w:ascii="Times New Roman" w:hAnsi="Times New Roman" w:cs="Times New Roman"/>
+          <w:sz w:val="24"/>
+          <w:szCs w:val="24"/>
+        </w:rPr>
+      </w:pPr>
+      <w:r>
+        <w:rPr>
+          <w:rFonts w:ascii="Times New Roman" w:hAnsi="Times New Roman" w:cs="Times New Roman"/>
+          <w:sz w:val="24"/>
+          <w:szCs w:val="24"/>
+        </w:rPr>
+        <w:t xml:space="preserve"> </w:t>
+      </w:r>
+      <w:r>
+        <w:rPr>
+          <w:rFonts w:ascii="Times New Roman" w:hAnsi="Times New Roman" w:cs="Times New Roman"/>
+          <w:sz w:val="24"/>
+          <w:szCs w:val="24"/>
+        </w:rPr>
+        <w:t>Também podemos utilizar</w:t>
+      </w:r>
+      <w:r>
+        <w:rPr>
+          <w:rFonts w:ascii="Times New Roman" w:hAnsi="Times New Roman" w:cs="Times New Roman"/>
+          <w:sz w:val="24"/>
+          <w:szCs w:val="24"/>
+        </w:rPr>
+        <w:t xml:space="preserve"> </w:t>
+      </w:r>
+      <w:proofErr w:type="spellStart"/>
+      <w:r>
+        <w:rPr>
+          <w:rFonts w:ascii="Times New Roman" w:hAnsi="Times New Roman" w:cs="Times New Roman"/>
+          <w:i/>
+          <w:iCs/>
+          <w:sz w:val="24"/>
+          <w:szCs w:val="24"/>
+        </w:rPr>
+        <w:t>list</w:t>
+      </w:r>
+      <w:proofErr w:type="spellEnd"/>
+      <w:r>
+        <w:rPr>
+          <w:rFonts w:ascii="Times New Roman" w:hAnsi="Times New Roman" w:cs="Times New Roman"/>
+          <w:i/>
+          <w:iCs/>
+          <w:sz w:val="24"/>
+          <w:szCs w:val="24"/>
+        </w:rPr>
+        <w:t xml:space="preserve"> </w:t>
+      </w:r>
+      <w:proofErr w:type="spellStart"/>
+      <w:r>
+        <w:rPr>
+          <w:rFonts w:ascii="Times New Roman" w:hAnsi="Times New Roman" w:cs="Times New Roman"/>
+          <w:i/>
+          <w:iCs/>
+          <w:sz w:val="24"/>
+          <w:szCs w:val="24"/>
+        </w:rPr>
+        <w:t>comprehension</w:t>
+      </w:r>
+      <w:proofErr w:type="spellEnd"/>
+      <w:r>
+        <w:rPr>
+          <w:rFonts w:ascii="Times New Roman" w:hAnsi="Times New Roman" w:cs="Times New Roman"/>
+          <w:sz w:val="24"/>
+          <w:szCs w:val="24"/>
+        </w:rPr>
+        <w:t xml:space="preserve"> com condições.</w:t>
+      </w:r>
+    </w:p>
+    <w:p>
+      <w:pPr>
+        <w:pStyle w:val="PargrafodaLista"/>
+        <w:numPr>
+          <w:ilvl w:val="2"/>
+          <w:numId w:val="2"/>
+        </w:numPr>
+        <w:jc w:val="both"/>
+        <w:rPr>
+          <w:rFonts w:ascii="Times New Roman" w:hAnsi="Times New Roman" w:cs="Times New Roman"/>
+          <w:sz w:val="24"/>
+          <w:szCs w:val="24"/>
+        </w:rPr>
+      </w:pPr>
+      <w:r>
+        <w:rPr>
+          <w:rFonts w:ascii="Times New Roman" w:hAnsi="Times New Roman" w:cs="Times New Roman"/>
+          <w:sz w:val="24"/>
+          <w:szCs w:val="24"/>
+        </w:rPr>
+        <w:t>Caso você tenha uma lista de números inteiros e queira pegar somente os pares, precisa fazer uma condição:</w:t>
+      </w:r>
+    </w:p>
+    <w:p>
+      <w:pPr>
+        <w:pStyle w:val="PargrafodaLista"/>
+        <w:numPr>
+          <w:ilvl w:val="3"/>
+          <w:numId w:val="2"/>
+        </w:numPr>
+        <w:jc w:val="both"/>
+        <w:rPr>
+          <w:rFonts w:ascii="Times New Roman" w:hAnsi="Times New Roman" w:cs="Times New Roman"/>
+          <w:sz w:val="24"/>
+          <w:szCs w:val="24"/>
+        </w:rPr>
+      </w:pPr>
+      <w:r>
+        <w:rPr>
+          <w:rFonts w:ascii="Times New Roman" w:hAnsi="Times New Roman" w:cs="Times New Roman"/>
+          <w:i/>
+          <w:iCs/>
+          <w:sz w:val="24"/>
+          <w:szCs w:val="24"/>
+        </w:rPr>
+        <w:t>Inteiros = [1,3,4,5,7,8,9]</w:t>
+      </w:r>
+    </w:p>
+    <w:p>
+      <w:pPr>
+        <w:pStyle w:val="PargrafodaLista"/>
+        <w:numPr>
+          <w:ilvl w:val="3"/>
+          <w:numId w:val="2"/>
+        </w:numPr>
+        <w:jc w:val="both"/>
+        <w:rPr>
+          <w:rFonts w:ascii="Times New Roman" w:hAnsi="Times New Roman" w:cs="Times New Roman"/>
+          <w:sz w:val="24"/>
+          <w:szCs w:val="24"/>
+        </w:rPr>
+      </w:pPr>
+      <w:r>
+        <w:rPr>
+          <w:rFonts w:ascii="Times New Roman" w:hAnsi="Times New Roman" w:cs="Times New Roman"/>
+          <w:i/>
+          <w:iCs/>
+          <w:sz w:val="24"/>
+          <w:szCs w:val="24"/>
+        </w:rPr>
+        <w:t>Pares = []</w:t>
+      </w:r>
+    </w:p>
+    <w:p>
+      <w:pPr>
+        <w:pStyle w:val="PargrafodaLista"/>
+        <w:numPr>
+          <w:ilvl w:val="3"/>
+          <w:numId w:val="2"/>
+        </w:numPr>
+        <w:jc w:val="both"/>
+        <w:rPr>
+          <w:rFonts w:ascii="Times New Roman" w:hAnsi="Times New Roman" w:cs="Times New Roman"/>
+          <w:sz w:val="24"/>
+          <w:szCs w:val="24"/>
+        </w:rPr>
+      </w:pPr>
+      <w:r>
+        <w:rPr>
+          <w:rFonts w:ascii="Times New Roman" w:hAnsi="Times New Roman" w:cs="Times New Roman"/>
+          <w:i/>
+          <w:iCs/>
+          <w:sz w:val="24"/>
+          <w:szCs w:val="24"/>
+        </w:rPr>
+        <w:t xml:space="preserve">For </w:t>
+      </w:r>
+      <w:proofErr w:type="spellStart"/>
+      <w:r>
+        <w:rPr>
+          <w:rFonts w:ascii="Times New Roman" w:hAnsi="Times New Roman" w:cs="Times New Roman"/>
+          <w:i/>
+          <w:iCs/>
+          <w:sz w:val="24"/>
+          <w:szCs w:val="24"/>
+        </w:rPr>
+        <w:t>numero</w:t>
+      </w:r>
+      <w:proofErr w:type="spellEnd"/>
+      <w:r>
+        <w:rPr>
+          <w:rFonts w:ascii="Times New Roman" w:hAnsi="Times New Roman" w:cs="Times New Roman"/>
+          <w:i/>
+          <w:iCs/>
+          <w:sz w:val="24"/>
+          <w:szCs w:val="24"/>
+        </w:rPr>
+        <w:t xml:space="preserve"> in inteiros:</w:t>
+      </w:r>
+    </w:p>
+    <w:p>
+      <w:pPr>
+        <w:pStyle w:val="PargrafodaLista"/>
+        <w:numPr>
+          <w:ilvl w:val="3"/>
+          <w:numId w:val="2"/>
+        </w:numPr>
+        <w:jc w:val="both"/>
+        <w:rPr>
+          <w:rFonts w:ascii="Times New Roman" w:hAnsi="Times New Roman" w:cs="Times New Roman"/>
+          <w:sz w:val="24"/>
+          <w:szCs w:val="24"/>
+        </w:rPr>
+      </w:pPr>
+      <w:r>
+        <w:rPr>
+          <w:rFonts w:ascii="Times New Roman" w:hAnsi="Times New Roman" w:cs="Times New Roman"/>
+          <w:i/>
+          <w:iCs/>
+          <w:sz w:val="24"/>
+          <w:szCs w:val="24"/>
+        </w:rPr>
+        <w:t xml:space="preserve">If </w:t>
+      </w:r>
+      <w:proofErr w:type="spellStart"/>
+      <w:r>
+        <w:rPr>
+          <w:rFonts w:ascii="Times New Roman" w:hAnsi="Times New Roman" w:cs="Times New Roman"/>
+          <w:i/>
+          <w:iCs/>
+          <w:sz w:val="24"/>
+          <w:szCs w:val="24"/>
+        </w:rPr>
+        <w:t>numero</w:t>
+      </w:r>
+      <w:proofErr w:type="spellEnd"/>
+      <w:r>
+        <w:rPr>
+          <w:rFonts w:ascii="Times New Roman" w:hAnsi="Times New Roman" w:cs="Times New Roman"/>
+          <w:i/>
+          <w:iCs/>
+          <w:sz w:val="24"/>
+          <w:szCs w:val="24"/>
+        </w:rPr>
+        <w:t>%2 == 0:</w:t>
+      </w:r>
+    </w:p>
+    <w:p>
+      <w:pPr>
+        <w:pStyle w:val="PargrafodaLista"/>
+        <w:numPr>
+          <w:ilvl w:val="3"/>
+          <w:numId w:val="2"/>
+        </w:numPr>
+        <w:jc w:val="both"/>
+        <w:rPr>
+          <w:rFonts w:ascii="Times New Roman" w:hAnsi="Times New Roman" w:cs="Times New Roman"/>
+          <w:sz w:val="24"/>
+          <w:szCs w:val="24"/>
+        </w:rPr>
+      </w:pPr>
+      <w:proofErr w:type="spellStart"/>
+      <w:r>
+        <w:rPr>
+          <w:rFonts w:ascii="Times New Roman" w:hAnsi="Times New Roman" w:cs="Times New Roman"/>
+          <w:i/>
+          <w:iCs/>
+          <w:sz w:val="24"/>
+          <w:szCs w:val="24"/>
+        </w:rPr>
+        <w:t>Pares.append</w:t>
+      </w:r>
+      <w:proofErr w:type="spellEnd"/>
+      <w:r>
+        <w:rPr>
+          <w:rFonts w:ascii="Times New Roman" w:hAnsi="Times New Roman" w:cs="Times New Roman"/>
+          <w:i/>
+          <w:iCs/>
+          <w:sz w:val="24"/>
+          <w:szCs w:val="24"/>
+        </w:rPr>
+        <w:t>(numero)</w:t>
+      </w:r>
+    </w:p>
+    <w:p>
+      <w:pPr>
+        <w:pStyle w:val="PargrafodaLista"/>
+        <w:numPr>
+          <w:ilvl w:val="2"/>
+          <w:numId w:val="2"/>
+        </w:numPr>
+        <w:jc w:val="both"/>
+        <w:rPr>
+          <w:rFonts w:ascii="Times New Roman" w:hAnsi="Times New Roman" w:cs="Times New Roman"/>
+          <w:sz w:val="24"/>
+          <w:szCs w:val="24"/>
+        </w:rPr>
+      </w:pPr>
+      <w:r>
+        <w:rPr>
+          <w:rFonts w:ascii="Times New Roman" w:hAnsi="Times New Roman" w:cs="Times New Roman"/>
+          <w:sz w:val="24"/>
+          <w:szCs w:val="24"/>
+        </w:rPr>
+        <w:t>Basicamente significando que para cada número em inteiros, se ele dividido por 2 tiver resto 0, adicionar a lista de pares.</w:t>
+      </w:r>
+    </w:p>
+    <w:p>
+      <w:pPr>
+        <w:pStyle w:val="PargrafodaLista"/>
+        <w:numPr>
+          <w:ilvl w:val="2"/>
+          <w:numId w:val="2"/>
+        </w:numPr>
+        <w:jc w:val="both"/>
+        <w:rPr>
+          <w:rFonts w:ascii="Times New Roman" w:hAnsi="Times New Roman" w:cs="Times New Roman"/>
+          <w:sz w:val="24"/>
+          <w:szCs w:val="24"/>
+        </w:rPr>
+      </w:pPr>
+      <w:r>
+        <w:rPr>
+          <w:rFonts w:ascii="Times New Roman" w:hAnsi="Times New Roman" w:cs="Times New Roman"/>
+          <w:sz w:val="24"/>
+          <w:szCs w:val="24"/>
+        </w:rPr>
+        <w:t xml:space="preserve">Porém, podemos utilizar uma </w:t>
+      </w:r>
+      <w:proofErr w:type="spellStart"/>
+      <w:r>
+        <w:rPr>
+          <w:rFonts w:ascii="Times New Roman" w:hAnsi="Times New Roman" w:cs="Times New Roman"/>
+          <w:sz w:val="24"/>
+          <w:szCs w:val="24"/>
+        </w:rPr>
+        <w:t>list</w:t>
+      </w:r>
+      <w:proofErr w:type="spellEnd"/>
+      <w:r>
+        <w:rPr>
+          <w:rFonts w:ascii="Times New Roman" w:hAnsi="Times New Roman" w:cs="Times New Roman"/>
+          <w:sz w:val="24"/>
+          <w:szCs w:val="24"/>
+        </w:rPr>
+        <w:t xml:space="preserve"> </w:t>
+      </w:r>
+      <w:proofErr w:type="spellStart"/>
+      <w:r>
+        <w:rPr>
+          <w:rFonts w:ascii="Times New Roman" w:hAnsi="Times New Roman" w:cs="Times New Roman"/>
+          <w:sz w:val="24"/>
+          <w:szCs w:val="24"/>
+        </w:rPr>
+        <w:t>comprehension</w:t>
+      </w:r>
+      <w:proofErr w:type="spellEnd"/>
+      <w:r>
+        <w:rPr>
+          <w:rFonts w:ascii="Times New Roman" w:hAnsi="Times New Roman" w:cs="Times New Roman"/>
+          <w:sz w:val="24"/>
+          <w:szCs w:val="24"/>
+        </w:rPr>
+        <w:t xml:space="preserve"> para dizer a mesma coisa:</w:t>
+      </w:r>
+    </w:p>
+    <w:p>
+      <w:pPr>
+        <w:pStyle w:val="PargrafodaLista"/>
+        <w:numPr>
+          <w:ilvl w:val="3"/>
+          <w:numId w:val="2"/>
+        </w:numPr>
+        <w:jc w:val="both"/>
+        <w:rPr>
+          <w:rFonts w:ascii="Times New Roman" w:hAnsi="Times New Roman" w:cs="Times New Roman"/>
+          <w:sz w:val="24"/>
+          <w:szCs w:val="24"/>
+        </w:rPr>
+      </w:pPr>
+      <w:r>
+        <w:rPr>
+          <w:rFonts w:ascii="Times New Roman" w:hAnsi="Times New Roman" w:cs="Times New Roman"/>
+          <w:i/>
+          <w:iCs/>
+          <w:sz w:val="24"/>
+          <w:szCs w:val="24"/>
+        </w:rPr>
+        <w:t>Inteiros = [1,3,4,5,7,8,9]</w:t>
+      </w:r>
+    </w:p>
+    <w:p>
+      <w:pPr>
+        <w:pStyle w:val="PargrafodaLista"/>
+        <w:numPr>
+          <w:ilvl w:val="3"/>
+          <w:numId w:val="2"/>
+        </w:numPr>
+        <w:jc w:val="both"/>
+        <w:rPr>
+          <w:rFonts w:ascii="Times New Roman" w:hAnsi="Times New Roman" w:cs="Times New Roman"/>
+          <w:sz w:val="24"/>
+          <w:szCs w:val="24"/>
+          <w:lang w:val="en-US"/>
+        </w:rPr>
+      </w:pPr>
+      <w:r>
+        <w:rPr>
+          <w:rFonts w:ascii="Times New Roman" w:hAnsi="Times New Roman" w:cs="Times New Roman"/>
+          <w:i/>
+          <w:iCs/>
+          <w:sz w:val="24"/>
+          <w:szCs w:val="24"/>
+          <w:lang w:val="en-US"/>
+        </w:rPr>
+        <w:t xml:space="preserve">Pares = [x for x in </w:t>
+      </w:r>
+      <w:proofErr w:type="spellStart"/>
+      <w:r>
+        <w:rPr>
+          <w:rFonts w:ascii="Times New Roman" w:hAnsi="Times New Roman" w:cs="Times New Roman"/>
+          <w:i/>
+          <w:iCs/>
+          <w:sz w:val="24"/>
+          <w:szCs w:val="24"/>
+          <w:lang w:val="en-US"/>
+        </w:rPr>
+        <w:t>inteiros</w:t>
+      </w:r>
+      <w:proofErr w:type="spellEnd"/>
+      <w:r>
+        <w:rPr>
+          <w:rFonts w:ascii="Times New Roman" w:hAnsi="Times New Roman" w:cs="Times New Roman"/>
+          <w:i/>
+          <w:iCs/>
+          <w:sz w:val="24"/>
+          <w:szCs w:val="24"/>
+          <w:lang w:val="en-US"/>
+        </w:rPr>
+        <w:t xml:space="preserve"> if x % 2 == 0]</w:t>
+      </w:r>
+    </w:p>
+    <w:p>
+      <w:pPr>
+        <w:pStyle w:val="PargrafodaLista"/>
+        <w:numPr>
+          <w:ilvl w:val="2"/>
+          <w:numId w:val="2"/>
+        </w:numPr>
+        <w:jc w:val="both"/>
+        <w:rPr>
+          <w:rFonts w:ascii="Times New Roman" w:hAnsi="Times New Roman" w:cs="Times New Roman"/>
+          <w:sz w:val="24"/>
+          <w:szCs w:val="24"/>
+        </w:rPr>
+      </w:pPr>
+      <w:r>
+        <w:rPr>
+          <w:rFonts w:ascii="Times New Roman" w:hAnsi="Times New Roman" w:cs="Times New Roman"/>
+          <w:sz w:val="24"/>
+          <w:szCs w:val="24"/>
+        </w:rPr>
+        <w:t>O que deixa o c</w:t>
+      </w:r>
+      <w:r>
+        <w:rPr>
+          <w:rFonts w:ascii="Times New Roman" w:hAnsi="Times New Roman" w:cs="Times New Roman"/>
+          <w:sz w:val="24"/>
+          <w:szCs w:val="24"/>
+        </w:rPr>
+        <w:t>ódigo todo muito mais enxuto e melhor de visualizar.</w:t>
       </w:r>
     </w:p>
     <w:sectPr>

</xml_diff>

<commit_message>
Iniciando aula 6 do curso de Python
Aula 6 – Escrita e Leitura de Arquivos.
Ambiente ok.
</commit_message>
<xml_diff>
--- a/Python/Anotações/Python.docx
+++ b/Python/Anotações/Python.docx
@@ -10878,27 +10878,7 @@
           <w:sz w:val="24"/>
           <w:szCs w:val="24"/>
         </w:rPr>
-        <w:t xml:space="preserve"> = [“_”, “_”</w:t>
-      </w:r>
-      <w:r>
-        <w:rPr>
-          <w:rFonts w:ascii="Times New Roman" w:hAnsi="Times New Roman" w:cs="Times New Roman"/>
-          <w:i/>
-          <w:iCs/>
-          <w:sz w:val="24"/>
-          <w:szCs w:val="24"/>
-        </w:rPr>
-        <w:t>, “_”, “_”, “_”, “_”</w:t>
-      </w:r>
-      <w:r>
-        <w:rPr>
-          <w:rFonts w:ascii="Times New Roman" w:hAnsi="Times New Roman" w:cs="Times New Roman"/>
-          <w:i/>
-          <w:iCs/>
-          <w:sz w:val="24"/>
-          <w:szCs w:val="24"/>
-        </w:rPr>
-        <w:t>]</w:t>
+        <w:t xml:space="preserve"> = [“_”, “_”, “_”, “_”, “_”, “_”]</w:t>
       </w:r>
     </w:p>
     <w:p>
@@ -12181,6 +12161,67 @@
           <w:szCs w:val="24"/>
         </w:rPr>
         <w:t>ódigo todo muito mais enxuto e melhor de visualizar.</w:t>
+      </w:r>
+    </w:p>
+    <w:p>
+      <w:pPr>
+        <w:pStyle w:val="PargrafodaLista"/>
+        <w:ind w:left="1800"/>
+        <w:jc w:val="both"/>
+        <w:rPr>
+          <w:rFonts w:ascii="Times New Roman" w:hAnsi="Times New Roman" w:cs="Times New Roman"/>
+          <w:sz w:val="24"/>
+          <w:szCs w:val="24"/>
+        </w:rPr>
+      </w:pPr>
+    </w:p>
+    <w:p>
+      <w:pPr>
+        <w:pStyle w:val="PargrafodaLista"/>
+        <w:numPr>
+          <w:ilvl w:val="0"/>
+          <w:numId w:val="2"/>
+        </w:numPr>
+        <w:jc w:val="both"/>
+        <w:rPr>
+          <w:rFonts w:ascii="Times New Roman" w:hAnsi="Times New Roman" w:cs="Times New Roman"/>
+          <w:sz w:val="24"/>
+          <w:szCs w:val="24"/>
+        </w:rPr>
+      </w:pPr>
+      <w:r>
+        <w:rPr>
+          <w:rFonts w:ascii="Times New Roman" w:hAnsi="Times New Roman" w:cs="Times New Roman"/>
+          <w:b/>
+          <w:bCs/>
+          <w:sz w:val="24"/>
+          <w:szCs w:val="24"/>
+          <w:u w:val="single"/>
+        </w:rPr>
+        <w:t>Aula 6 – Escrita e Leitura de Arquivos:</w:t>
+      </w:r>
+    </w:p>
+    <w:p>
+      <w:pPr>
+        <w:pStyle w:val="PargrafodaLista"/>
+        <w:numPr>
+          <w:ilvl w:val="1"/>
+          <w:numId w:val="2"/>
+        </w:numPr>
+        <w:jc w:val="both"/>
+        <w:rPr>
+          <w:rFonts w:ascii="Times New Roman" w:hAnsi="Times New Roman" w:cs="Times New Roman"/>
+          <w:sz w:val="24"/>
+          <w:szCs w:val="24"/>
+        </w:rPr>
+      </w:pPr>
+      <w:r>
+        <w:rPr>
+          <w:rFonts w:ascii="Times New Roman" w:hAnsi="Times New Roman" w:cs="Times New Roman"/>
+          <w:sz w:val="24"/>
+          <w:szCs w:val="24"/>
+        </w:rPr>
+        <w:t xml:space="preserve"> </w:t>
       </w:r>
     </w:p>
     <w:sectPr>

</xml_diff>

<commit_message>
with e finalização da aula 6
Aprendi a usabilidade do with e suas vantagens. Finalizei aula 6
</commit_message>
<xml_diff>
--- a/Python/Anotações/Python.docx
+++ b/Python/Anotações/Python.docx
@@ -13550,6 +13550,278 @@
         </w:rPr>
         <w:t xml:space="preserve"> </w:t>
       </w:r>
+      <w:r>
+        <w:rPr>
+          <w:rFonts w:ascii="Times New Roman" w:hAnsi="Times New Roman" w:cs="Times New Roman"/>
+          <w:sz w:val="24"/>
+          <w:szCs w:val="24"/>
+        </w:rPr>
+        <w:t xml:space="preserve">Para evitar problemas, podemos utilizar o </w:t>
+      </w:r>
+      <w:proofErr w:type="spellStart"/>
+      <w:r>
+        <w:rPr>
+          <w:rFonts w:ascii="Times New Roman" w:hAnsi="Times New Roman" w:cs="Times New Roman"/>
+          <w:i/>
+          <w:iCs/>
+          <w:sz w:val="24"/>
+          <w:szCs w:val="24"/>
+        </w:rPr>
+        <w:t>with</w:t>
+      </w:r>
+      <w:proofErr w:type="spellEnd"/>
+      <w:r>
+        <w:rPr>
+          <w:rFonts w:ascii="Times New Roman" w:hAnsi="Times New Roman" w:cs="Times New Roman"/>
+          <w:sz w:val="24"/>
+          <w:szCs w:val="24"/>
+        </w:rPr>
+        <w:t xml:space="preserve">, pois, caso a gente abra um arquivo e o programa dê erro, ele não será fechado e isso seria um problema. Com o </w:t>
+      </w:r>
+      <w:proofErr w:type="spellStart"/>
+      <w:r>
+        <w:rPr>
+          <w:rFonts w:ascii="Times New Roman" w:hAnsi="Times New Roman" w:cs="Times New Roman"/>
+          <w:i/>
+          <w:iCs/>
+          <w:sz w:val="24"/>
+          <w:szCs w:val="24"/>
+        </w:rPr>
+        <w:t>with</w:t>
+      </w:r>
+      <w:proofErr w:type="spellEnd"/>
+      <w:r>
+        <w:rPr>
+          <w:rFonts w:ascii="Times New Roman" w:hAnsi="Times New Roman" w:cs="Times New Roman"/>
+          <w:sz w:val="24"/>
+          <w:szCs w:val="24"/>
+        </w:rPr>
+        <w:t xml:space="preserve">, o python cuida do fechamento dele mesmo se o </w:t>
+      </w:r>
+      <w:r>
+        <w:rPr>
+          <w:rFonts w:ascii="Times New Roman" w:hAnsi="Times New Roman" w:cs="Times New Roman"/>
+          <w:sz w:val="24"/>
+          <w:szCs w:val="24"/>
+        </w:rPr>
+        <w:t xml:space="preserve">programa </w:t>
+      </w:r>
+      <w:r>
+        <w:rPr>
+          <w:rFonts w:ascii="Times New Roman" w:hAnsi="Times New Roman" w:cs="Times New Roman"/>
+          <w:sz w:val="24"/>
+          <w:szCs w:val="24"/>
+        </w:rPr>
+        <w:t>der erro.</w:t>
+      </w:r>
+    </w:p>
+    <w:p>
+      <w:pPr>
+        <w:pStyle w:val="PargrafodaLista"/>
+        <w:numPr>
+          <w:ilvl w:val="2"/>
+          <w:numId w:val="2"/>
+        </w:numPr>
+        <w:jc w:val="both"/>
+        <w:rPr>
+          <w:rFonts w:ascii="Times New Roman" w:hAnsi="Times New Roman" w:cs="Times New Roman"/>
+          <w:i/>
+          <w:iCs/>
+          <w:sz w:val="24"/>
+          <w:szCs w:val="24"/>
+          <w:lang w:val="en-US"/>
+        </w:rPr>
+      </w:pPr>
+      <w:r>
+        <w:rPr>
+          <w:rFonts w:ascii="Times New Roman" w:hAnsi="Times New Roman" w:cs="Times New Roman"/>
+          <w:i/>
+          <w:iCs/>
+          <w:sz w:val="24"/>
+          <w:szCs w:val="24"/>
+          <w:lang w:val="en-US"/>
+        </w:rPr>
+        <w:t xml:space="preserve">With open(“palavras.txt”) as </w:t>
+      </w:r>
+      <w:proofErr w:type="spellStart"/>
+      <w:r>
+        <w:rPr>
+          <w:rFonts w:ascii="Times New Roman" w:hAnsi="Times New Roman" w:cs="Times New Roman"/>
+          <w:i/>
+          <w:iCs/>
+          <w:sz w:val="24"/>
+          <w:szCs w:val="24"/>
+          <w:lang w:val="en-US"/>
+        </w:rPr>
+        <w:t>arquivo</w:t>
+      </w:r>
+      <w:proofErr w:type="spellEnd"/>
+      <w:r>
+        <w:rPr>
+          <w:rFonts w:ascii="Times New Roman" w:hAnsi="Times New Roman" w:cs="Times New Roman"/>
+          <w:i/>
+          <w:iCs/>
+          <w:sz w:val="24"/>
+          <w:szCs w:val="24"/>
+          <w:lang w:val="en-US"/>
+        </w:rPr>
+        <w:t>:</w:t>
+      </w:r>
+    </w:p>
+    <w:p>
+      <w:pPr>
+        <w:pStyle w:val="PargrafodaLista"/>
+        <w:numPr>
+          <w:ilvl w:val="2"/>
+          <w:numId w:val="2"/>
+        </w:numPr>
+        <w:jc w:val="both"/>
+        <w:rPr>
+          <w:rFonts w:ascii="Times New Roman" w:hAnsi="Times New Roman" w:cs="Times New Roman"/>
+          <w:i/>
+          <w:iCs/>
+          <w:sz w:val="24"/>
+          <w:szCs w:val="24"/>
+          <w:lang w:val="en-US"/>
+        </w:rPr>
+      </w:pPr>
+      <w:r>
+        <w:rPr>
+          <w:rFonts w:ascii="Times New Roman" w:hAnsi="Times New Roman" w:cs="Times New Roman"/>
+          <w:i/>
+          <w:iCs/>
+          <w:sz w:val="24"/>
+          <w:szCs w:val="24"/>
+          <w:lang w:val="en-US"/>
+        </w:rPr>
+        <w:t xml:space="preserve">For </w:t>
+      </w:r>
+      <w:proofErr w:type="spellStart"/>
+      <w:r>
+        <w:rPr>
+          <w:rFonts w:ascii="Times New Roman" w:hAnsi="Times New Roman" w:cs="Times New Roman"/>
+          <w:i/>
+          <w:iCs/>
+          <w:sz w:val="24"/>
+          <w:szCs w:val="24"/>
+          <w:lang w:val="en-US"/>
+        </w:rPr>
+        <w:t>linha</w:t>
+      </w:r>
+      <w:proofErr w:type="spellEnd"/>
+      <w:r>
+        <w:rPr>
+          <w:rFonts w:ascii="Times New Roman" w:hAnsi="Times New Roman" w:cs="Times New Roman"/>
+          <w:i/>
+          <w:iCs/>
+          <w:sz w:val="24"/>
+          <w:szCs w:val="24"/>
+          <w:lang w:val="en-US"/>
+        </w:rPr>
+        <w:t xml:space="preserve"> </w:t>
+      </w:r>
+      <w:r>
+        <w:rPr>
+          <w:rFonts w:ascii="Times New Roman" w:hAnsi="Times New Roman" w:cs="Times New Roman"/>
+          <w:i/>
+          <w:iCs/>
+          <w:sz w:val="24"/>
+          <w:szCs w:val="24"/>
+          <w:lang w:val="en-US"/>
+        </w:rPr>
+        <w:t xml:space="preserve">in </w:t>
+      </w:r>
+      <w:proofErr w:type="spellStart"/>
+      <w:r>
+        <w:rPr>
+          <w:rFonts w:ascii="Times New Roman" w:hAnsi="Times New Roman" w:cs="Times New Roman"/>
+          <w:i/>
+          <w:iCs/>
+          <w:sz w:val="24"/>
+          <w:szCs w:val="24"/>
+          <w:lang w:val="en-US"/>
+        </w:rPr>
+        <w:t>arquivo</w:t>
+      </w:r>
+      <w:proofErr w:type="spellEnd"/>
+      <w:r>
+        <w:rPr>
+          <w:rFonts w:ascii="Times New Roman" w:hAnsi="Times New Roman" w:cs="Times New Roman"/>
+          <w:i/>
+          <w:iCs/>
+          <w:sz w:val="24"/>
+          <w:szCs w:val="24"/>
+          <w:lang w:val="en-US"/>
+        </w:rPr>
+        <w:t>:</w:t>
+      </w:r>
+    </w:p>
+    <w:p>
+      <w:pPr>
+        <w:pStyle w:val="PargrafodaLista"/>
+        <w:numPr>
+          <w:ilvl w:val="2"/>
+          <w:numId w:val="2"/>
+        </w:numPr>
+        <w:jc w:val="both"/>
+        <w:rPr>
+          <w:rFonts w:ascii="Times New Roman" w:hAnsi="Times New Roman" w:cs="Times New Roman"/>
+          <w:sz w:val="24"/>
+          <w:szCs w:val="24"/>
+          <w:lang w:val="en-US"/>
+        </w:rPr>
+      </w:pPr>
+      <w:r>
+        <w:rPr>
+          <w:rFonts w:ascii="Times New Roman" w:hAnsi="Times New Roman" w:cs="Times New Roman"/>
+          <w:i/>
+          <w:iCs/>
+          <w:sz w:val="24"/>
+          <w:szCs w:val="24"/>
+          <w:lang w:val="en-US"/>
+        </w:rPr>
+        <w:t>Print (</w:t>
+      </w:r>
+      <w:proofErr w:type="spellStart"/>
+      <w:r>
+        <w:rPr>
+          <w:rFonts w:ascii="Times New Roman" w:hAnsi="Times New Roman" w:cs="Times New Roman"/>
+          <w:i/>
+          <w:iCs/>
+          <w:sz w:val="24"/>
+          <w:szCs w:val="24"/>
+          <w:lang w:val="en-US"/>
+        </w:rPr>
+        <w:t>linha</w:t>
+      </w:r>
+      <w:proofErr w:type="spellEnd"/>
+      <w:r>
+        <w:rPr>
+          <w:rFonts w:ascii="Times New Roman" w:hAnsi="Times New Roman" w:cs="Times New Roman"/>
+          <w:i/>
+          <w:iCs/>
+          <w:sz w:val="24"/>
+          <w:szCs w:val="24"/>
+          <w:lang w:val="en-US"/>
+        </w:rPr>
+        <w:t>)</w:t>
+      </w:r>
+    </w:p>
+    <w:p>
+      <w:pPr>
+        <w:pStyle w:val="PargrafodaLista"/>
+        <w:numPr>
+          <w:ilvl w:val="1"/>
+          <w:numId w:val="2"/>
+        </w:numPr>
+        <w:jc w:val="both"/>
+        <w:rPr>
+          <w:rFonts w:ascii="Times New Roman" w:hAnsi="Times New Roman" w:cs="Times New Roman"/>
+          <w:sz w:val="24"/>
+          <w:szCs w:val="24"/>
+          <w:lang w:val="en-US"/>
+        </w:rPr>
+      </w:pPr>
     </w:p>
     <w:sectPr>
       <w:pgSz w:w="11906" w:h="16838"/>

</xml_diff>